<commit_message>
[LitRev] Uploaded an updated section of the Literature Review, completed Background and Project Management sections
</commit_message>
<xml_diff>
--- a/Documents/Literature Review/Interim Report.docx
+++ b/Documents/Literature Review/Interim Report.docx
@@ -70,7 +70,7 @@
                           <pic:cNvPicPr preferRelativeResize="0"/>
                         </pic:nvPicPr>
                         <pic:blipFill>
-                          <a:blip r:embed="rId8"/>
+                          <a:blip r:embed="rId9"/>
                           <a:srcRect/>
                           <a:stretch>
                             <a:fillRect/>
@@ -202,7 +202,7 @@
                           <pic:cNvPicPr preferRelativeResize="0"/>
                         </pic:nvPicPr>
                         <pic:blipFill>
-                          <a:blip r:embed="rId8"/>
+                          <a:blip r:embed="rId9"/>
                           <a:srcRect/>
                           <a:stretch>
                             <a:fillRect/>
@@ -315,10 +315,7 @@
               </w:rPr>
             </w:pPr>
             <w:r>
-              <w:t>I</w:t>
-            </w:r>
-            <w:r>
-              <w:t>mplement an Arithmetic Unit utilising Approximate Computing into RISC-V SoC</w:t>
+              <w:t>Implement an Arithmetic Unit utilising Approximate Computing into RISC-V SoC</w:t>
             </w:r>
           </w:p>
         </w:tc>
@@ -427,334 +424,42 @@
           <w:tab w:val="right" w:pos="10093"/>
         </w:tabs>
         <w:rPr>
-          <w:rFonts w:eastAsia="Source Serif Pro"/>
-          <w:b/>
-          <w:sz w:val="28"/>
-          <w:szCs w:val="28"/>
-        </w:rPr>
-      </w:pPr>
-      <w:r>
-        <w:rPr>
-          <w:rFonts w:eastAsia="Source Serif Pro"/>
-          <w:b/>
-          <w:sz w:val="28"/>
-          <w:szCs w:val="28"/>
-        </w:rPr>
-        <w:t>Background</w:t>
-      </w:r>
-    </w:p>
-    <w:p>
-      <w:pPr>
-        <w:tabs>
-          <w:tab w:val="left" w:pos="2268"/>
-          <w:tab w:val="right" w:pos="10093"/>
-        </w:tabs>
-        <w:rPr>
-          <w:rFonts w:eastAsia="Source Sans Pro"/>
-        </w:rPr>
-      </w:pPr>
-    </w:p>
-    <w:p>
-      <w:pPr>
-        <w:tabs>
-          <w:tab w:val="left" w:pos="2268"/>
-          <w:tab w:val="right" w:pos="10093"/>
-        </w:tabs>
-        <w:rPr>
-          <w:rFonts w:eastAsia="Source Sans Pro"/>
-        </w:rPr>
-      </w:pPr>
-      <w:r>
-        <w:rPr>
-          <w:rFonts w:eastAsia="Source Sans Pro"/>
-        </w:rPr>
-        <w:t>This section should introduce the subject area and explain its significance, providing a</w:t>
-      </w:r>
-      <w:r>
-        <w:rPr>
-          <w:rFonts w:eastAsia="Source Sans Pro"/>
-        </w:rPr>
-        <w:t xml:space="preserve"> </w:t>
-      </w:r>
-      <w:r>
-        <w:rPr>
-          <w:rFonts w:eastAsia="Source Sans Pro"/>
-        </w:rPr>
-        <w:t>broad motivation for the project. Briefly outline the aims, which give a general overview of</w:t>
-      </w:r>
-      <w:r>
-        <w:rPr>
-          <w:rFonts w:eastAsia="Source Sans Pro"/>
-        </w:rPr>
-        <w:t xml:space="preserve"> </w:t>
-      </w:r>
-      <w:r>
-        <w:rPr>
-          <w:rFonts w:eastAsia="Source Sans Pro"/>
-        </w:rPr>
-        <w:t>the project's purpose, followed by specific objectives. Objectives should detail actionable</w:t>
-      </w:r>
-      <w:r>
-        <w:rPr>
-          <w:rFonts w:eastAsia="Source Sans Pro"/>
-        </w:rPr>
-        <w:t xml:space="preserve"> </w:t>
-      </w:r>
-      <w:r>
-        <w:rPr>
-          <w:rFonts w:eastAsia="Source Sans Pro"/>
-        </w:rPr>
-        <w:t>tasks that can be assessed at the end of the project (e.g., simulate…, test…, compare…).</w:t>
-      </w:r>
-      <w:r>
-        <w:rPr>
-          <w:rFonts w:eastAsia="Source Sans Pro"/>
-        </w:rPr>
-        <w:t xml:space="preserve"> </w:t>
-      </w:r>
-      <w:r>
-        <w:rPr>
-          <w:rFonts w:eastAsia="Source Sans Pro"/>
-        </w:rPr>
-        <w:t>These objectives will also align with the work programme discussed later in the report.</w:t>
-      </w:r>
-    </w:p>
-    <w:p>
-      <w:pPr>
-        <w:tabs>
-          <w:tab w:val="left" w:pos="2268"/>
-          <w:tab w:val="right" w:pos="10093"/>
-        </w:tabs>
-        <w:rPr>
-          <w:rFonts w:eastAsia="Source Sans Pro"/>
-        </w:rPr>
-      </w:pPr>
-    </w:p>
-    <w:p>
-      <w:pPr>
-        <w:tabs>
-          <w:tab w:val="left" w:pos="2268"/>
-          <w:tab w:val="right" w:pos="10093"/>
-        </w:tabs>
-        <w:rPr>
-          <w:rFonts w:eastAsia="Source Serif Pro"/>
-          <w:b/>
-          <w:sz w:val="28"/>
-          <w:szCs w:val="28"/>
-        </w:rPr>
-      </w:pPr>
-      <w:r>
-        <w:rPr>
-          <w:rFonts w:eastAsia="Source Serif Pro"/>
-          <w:b/>
-          <w:sz w:val="28"/>
-          <w:szCs w:val="28"/>
-        </w:rPr>
-        <w:t>Literature Review</w:t>
-      </w:r>
-    </w:p>
-    <w:p>
-      <w:pPr>
-        <w:tabs>
-          <w:tab w:val="left" w:pos="2268"/>
-          <w:tab w:val="right" w:pos="10093"/>
-        </w:tabs>
-        <w:rPr>
-          <w:rFonts w:eastAsia="Source Sans Pro"/>
-        </w:rPr>
-      </w:pPr>
-    </w:p>
-    <w:p>
-      <w:pPr>
-        <w:tabs>
-          <w:tab w:val="left" w:pos="2268"/>
-          <w:tab w:val="right" w:pos="10093"/>
-        </w:tabs>
-        <w:rPr>
-          <w:rFonts w:eastAsia="Source Sans Pro"/>
-        </w:rPr>
-      </w:pPr>
-      <w:r>
-        <w:rPr>
-          <w:rFonts w:eastAsia="Source Sans Pro"/>
-        </w:rPr>
-        <w:t>This section should be a thorough examination of relevant theories and existing literature,</w:t>
-      </w:r>
-      <w:r>
-        <w:rPr>
-          <w:rFonts w:eastAsia="Source Sans Pro"/>
-        </w:rPr>
-        <w:t xml:space="preserve"> </w:t>
-      </w:r>
-      <w:r>
-        <w:rPr>
-          <w:rFonts w:eastAsia="Source Sans Pro"/>
-        </w:rPr>
-        <w:t xml:space="preserve">supporting the </w:t>
-      </w:r>
-      <w:r>
-        <w:rPr>
-          <w:rFonts w:eastAsia="Source Sans Pro"/>
-        </w:rPr>
-        <w:t>project’s</w:t>
-      </w:r>
-      <w:r>
-        <w:rPr>
-          <w:rFonts w:eastAsia="Source Sans Pro"/>
-        </w:rPr>
-        <w:t xml:space="preserve"> basis. Begin with an introduction to the theoretical framework</w:t>
-      </w:r>
-      <w:r>
-        <w:rPr>
-          <w:rFonts w:eastAsia="Source Sans Pro"/>
-        </w:rPr>
-        <w:t xml:space="preserve"> </w:t>
-      </w:r>
-      <w:r>
-        <w:rPr>
-          <w:rFonts w:eastAsia="Source Sans Pro"/>
-        </w:rPr>
-        <w:t>underlying the project, followed by a critical appraisal of literature that is directly relevant.</w:t>
-      </w:r>
-      <w:r>
-        <w:rPr>
-          <w:rFonts w:eastAsia="Source Sans Pro"/>
-        </w:rPr>
-        <w:t xml:space="preserve"> </w:t>
-      </w:r>
-      <w:r>
-        <w:rPr>
-          <w:rFonts w:eastAsia="Source Sans Pro"/>
-        </w:rPr>
-        <w:t>A strong literature review will demonstrate academic insight through structured groupings</w:t>
-      </w:r>
-      <w:r>
-        <w:rPr>
-          <w:rFonts w:eastAsia="Source Sans Pro"/>
-        </w:rPr>
-        <w:t xml:space="preserve"> </w:t>
-      </w:r>
-      <w:r>
-        <w:rPr>
-          <w:rFonts w:eastAsia="Source Sans Pro"/>
-        </w:rPr>
-        <w:t>and logical connections between sources, providing motivation and context for the</w:t>
-      </w:r>
-      <w:r>
-        <w:rPr>
-          <w:rFonts w:eastAsia="Source Sans Pro"/>
-        </w:rPr>
-        <w:t xml:space="preserve"> </w:t>
-      </w:r>
-      <w:r>
-        <w:rPr>
-          <w:rFonts w:eastAsia="Source Sans Pro"/>
-        </w:rPr>
-        <w:t>project’s</w:t>
-      </w:r>
-      <w:r>
-        <w:rPr>
-          <w:rFonts w:eastAsia="Source Sans Pro"/>
-        </w:rPr>
-        <w:t xml:space="preserve"> work.</w:t>
-      </w:r>
-    </w:p>
-    <w:p>
-      <w:pPr>
-        <w:tabs>
-          <w:tab w:val="left" w:pos="2268"/>
-          <w:tab w:val="right" w:pos="10093"/>
-        </w:tabs>
-        <w:rPr>
-          <w:rFonts w:eastAsia="Source Sans Pro"/>
-        </w:rPr>
-      </w:pPr>
-    </w:p>
-    <w:p>
-      <w:pPr>
-        <w:tabs>
-          <w:tab w:val="left" w:pos="2268"/>
-          <w:tab w:val="right" w:pos="10093"/>
-        </w:tabs>
-        <w:rPr>
-          <w:rFonts w:eastAsia="Source Serif Pro"/>
-          <w:b/>
-          <w:sz w:val="28"/>
-          <w:szCs w:val="28"/>
-        </w:rPr>
-      </w:pPr>
-      <w:r>
-        <w:rPr>
-          <w:rFonts w:eastAsia="Source Serif Pro"/>
-          <w:b/>
-          <w:sz w:val="28"/>
-          <w:szCs w:val="28"/>
-        </w:rPr>
-        <w:t xml:space="preserve">Technical Progress </w:t>
-      </w:r>
-    </w:p>
-    <w:p>
-      <w:pPr>
-        <w:tabs>
-          <w:tab w:val="left" w:pos="2268"/>
-          <w:tab w:val="right" w:pos="10093"/>
-        </w:tabs>
-        <w:rPr>
-          <w:rFonts w:eastAsia="Source Sans Pro"/>
-        </w:rPr>
-      </w:pPr>
-    </w:p>
-    <w:p>
-      <w:pPr>
-        <w:tabs>
-          <w:tab w:val="left" w:pos="2268"/>
-          <w:tab w:val="right" w:pos="10093"/>
-        </w:tabs>
-        <w:rPr>
-          <w:rFonts w:eastAsia="Source Sans Pro"/>
-        </w:rPr>
-      </w:pPr>
-      <w:r>
-        <w:rPr>
-          <w:rFonts w:eastAsia="Source Sans Pro"/>
-        </w:rPr>
-        <w:t>In this section, detail any initial work done, including any preliminary simulations,</w:t>
-      </w:r>
-      <w:r>
-        <w:rPr>
-          <w:rFonts w:eastAsia="Source Sans Pro"/>
-        </w:rPr>
-        <w:t xml:space="preserve"> </w:t>
-      </w:r>
-      <w:r>
-        <w:rPr>
-          <w:rFonts w:eastAsia="Source Sans Pro"/>
-        </w:rPr>
-        <w:t>experiments, or findings. Discuss the methodologies and approaches taken so far, and any</w:t>
-      </w:r>
-      <w:r>
-        <w:rPr>
-          <w:rFonts w:eastAsia="Source Sans Pro"/>
-        </w:rPr>
-        <w:t xml:space="preserve"> </w:t>
-      </w:r>
-      <w:r>
-        <w:rPr>
-          <w:rFonts w:eastAsia="Source Sans Pro"/>
-        </w:rPr>
-        <w:t>insights that have emerged. Provide a summary of the progress and the technical</w:t>
-      </w:r>
-      <w:r>
-        <w:rPr>
-          <w:rFonts w:eastAsia="Source Sans Pro"/>
-        </w:rPr>
-        <w:t xml:space="preserve"> </w:t>
-      </w:r>
-      <w:r>
-        <w:rPr>
-          <w:rFonts w:eastAsia="Source Sans Pro"/>
-        </w:rPr>
-        <w:t>milestones reached to date.</w:t>
+          <w:rFonts w:eastAsia="Source Sans Pro"/>
+        </w:rPr>
+      </w:pPr>
+      <w:r>
+        <w:rPr>
+          <w:rFonts w:eastAsia="Source Sans Pro"/>
+        </w:rPr>
+        <w:t>This section should introduce the subject area and explain its significance, providing a broad motivation for the project. Briefly outline the aims, which give a general overview of the project's purpose, followed by specific objectives. Objectives should detail actionable tasks that can be assessed at the end of the project (e.g., simulate…, test…, compare…). These objectives will also align with the work programme discussed later in the report.</w:t>
+      </w:r>
+    </w:p>
+    <w:p>
+      <w:pPr>
+        <w:tabs>
+          <w:tab w:val="left" w:pos="2268"/>
+          <w:tab w:val="right" w:pos="10093"/>
+        </w:tabs>
+        <w:rPr>
+          <w:rFonts w:eastAsia="Source Sans Pro"/>
+        </w:rPr>
+      </w:pPr>
+    </w:p>
+    <w:p>
+      <w:pPr>
+        <w:tabs>
+          <w:tab w:val="left" w:pos="2268"/>
+          <w:tab w:val="right" w:pos="10093"/>
+        </w:tabs>
+        <w:rPr>
+          <w:rFonts w:eastAsia="Source Sans Pro"/>
+        </w:rPr>
+      </w:pPr>
+      <w:r>
+        <w:rPr>
+          <w:rFonts w:eastAsia="Source Sans Pro"/>
+        </w:rPr>
+        <w:t>This section should be a thorough examination of relevant theories and existing literature, supporting the project’s basis. Begin with an introduction to the theoretical framework underlying the project, followed by a critical appraisal of literature that is directly relevant. A strong literature review will demonstrate academic insight through structured groupings and logical connections between sources, providing motivation and context for the project’s work.</w:t>
       </w:r>
     </w:p>
     <w:p>
@@ -784,13 +489,1917 @@
       </w:pPr>
       <w:r>
         <w:rPr>
+          <w:rFonts w:eastAsia="Arial"/>
+          <w:color w:val="212121"/>
+        </w:rPr>
+        <w:t xml:space="preserve">This section should outline the planned work for the remainder of the project. It will often link back to the project’s original objectives, detailing specific tasks to be completed. Include a reference to a detailed Gantt chart (provided as an appendix), which should represent the project timeline, updated progress, and adjustments against the initial plan </w:t>
+      </w:r>
+    </w:p>
+    <w:p>
+      <w:pPr>
+        <w:tabs>
+          <w:tab w:val="left" w:pos="2268"/>
+          <w:tab w:val="right" w:pos="10093"/>
+        </w:tabs>
+        <w:rPr>
+          <w:rFonts w:eastAsia="Calibri"/>
+          <w:b/>
+          <w:sz w:val="28"/>
+          <w:szCs w:val="28"/>
+        </w:rPr>
+      </w:pPr>
+    </w:p>
+    <w:p>
+      <w:pPr>
+        <w:tabs>
+          <w:tab w:val="left" w:pos="2268"/>
+          <w:tab w:val="right" w:pos="10093"/>
+        </w:tabs>
+        <w:rPr>
+          <w:rFonts w:eastAsia="Calibri"/>
+          <w:b/>
+          <w:sz w:val="28"/>
+          <w:szCs w:val="28"/>
+        </w:rPr>
+      </w:pPr>
+    </w:p>
+    <w:p>
+      <w:pPr>
+        <w:tabs>
+          <w:tab w:val="left" w:pos="2268"/>
+          <w:tab w:val="right" w:pos="10093"/>
+        </w:tabs>
+        <w:rPr>
+          <w:rFonts w:eastAsia="Calibri"/>
+          <w:b/>
+          <w:sz w:val="28"/>
+          <w:szCs w:val="28"/>
+        </w:rPr>
+      </w:pPr>
+    </w:p>
+    <w:p>
+      <w:pPr>
+        <w:tabs>
+          <w:tab w:val="left" w:pos="2268"/>
+          <w:tab w:val="right" w:pos="10093"/>
+        </w:tabs>
+        <w:rPr>
+          <w:rFonts w:eastAsia="Calibri"/>
+          <w:b/>
+          <w:sz w:val="28"/>
+          <w:szCs w:val="28"/>
+        </w:rPr>
+      </w:pPr>
+    </w:p>
+    <w:p>
+      <w:pPr>
+        <w:tabs>
+          <w:tab w:val="left" w:pos="2268"/>
+          <w:tab w:val="right" w:pos="10093"/>
+        </w:tabs>
+        <w:rPr>
+          <w:rFonts w:eastAsia="Calibri"/>
+          <w:b/>
+          <w:sz w:val="28"/>
+          <w:szCs w:val="28"/>
+        </w:rPr>
+      </w:pPr>
+    </w:p>
+    <w:p>
+      <w:pPr>
+        <w:tabs>
+          <w:tab w:val="left" w:pos="2268"/>
+          <w:tab w:val="right" w:pos="10093"/>
+        </w:tabs>
+        <w:rPr>
+          <w:rFonts w:eastAsia="Calibri"/>
+          <w:b/>
+          <w:sz w:val="28"/>
+          <w:szCs w:val="28"/>
+        </w:rPr>
+      </w:pPr>
+    </w:p>
+    <w:p>
+      <w:pPr>
+        <w:tabs>
+          <w:tab w:val="left" w:pos="2268"/>
+          <w:tab w:val="right" w:pos="10093"/>
+        </w:tabs>
+        <w:rPr>
+          <w:rFonts w:eastAsia="Calibri"/>
+          <w:b/>
+          <w:sz w:val="28"/>
+          <w:szCs w:val="28"/>
+        </w:rPr>
+      </w:pPr>
+    </w:p>
+    <w:p>
+      <w:pPr>
+        <w:tabs>
+          <w:tab w:val="left" w:pos="2268"/>
+          <w:tab w:val="right" w:pos="10093"/>
+        </w:tabs>
+        <w:rPr>
+          <w:rFonts w:eastAsia="Calibri"/>
+          <w:b/>
+          <w:sz w:val="28"/>
+          <w:szCs w:val="28"/>
+        </w:rPr>
+      </w:pPr>
+    </w:p>
+    <w:p>
+      <w:pPr>
+        <w:tabs>
+          <w:tab w:val="left" w:pos="2268"/>
+          <w:tab w:val="right" w:pos="10093"/>
+        </w:tabs>
+        <w:rPr>
+          <w:rFonts w:eastAsia="Calibri"/>
+          <w:b/>
+          <w:sz w:val="28"/>
+          <w:szCs w:val="28"/>
+        </w:rPr>
+      </w:pPr>
+    </w:p>
+    <w:p>
+      <w:pPr>
+        <w:tabs>
+          <w:tab w:val="left" w:pos="2268"/>
+          <w:tab w:val="right" w:pos="10093"/>
+        </w:tabs>
+        <w:rPr>
+          <w:rFonts w:eastAsia="Calibri"/>
+          <w:b/>
+          <w:sz w:val="28"/>
+          <w:szCs w:val="28"/>
+        </w:rPr>
+      </w:pPr>
+    </w:p>
+    <w:p>
+      <w:pPr>
+        <w:tabs>
+          <w:tab w:val="left" w:pos="2268"/>
+          <w:tab w:val="right" w:pos="10093"/>
+        </w:tabs>
+        <w:rPr>
+          <w:rFonts w:eastAsia="Calibri"/>
+          <w:b/>
+          <w:sz w:val="28"/>
+          <w:szCs w:val="28"/>
+        </w:rPr>
+      </w:pPr>
+    </w:p>
+    <w:p>
+      <w:pPr>
+        <w:tabs>
+          <w:tab w:val="left" w:pos="2268"/>
+          <w:tab w:val="right" w:pos="10093"/>
+        </w:tabs>
+        <w:rPr>
+          <w:rFonts w:eastAsia="Calibri"/>
+          <w:b/>
+          <w:sz w:val="28"/>
+          <w:szCs w:val="28"/>
+        </w:rPr>
+      </w:pPr>
+    </w:p>
+    <w:p>
+      <w:pPr>
+        <w:tabs>
+          <w:tab w:val="left" w:pos="2268"/>
+          <w:tab w:val="right" w:pos="10093"/>
+        </w:tabs>
+        <w:rPr>
+          <w:rFonts w:eastAsia="Calibri"/>
+          <w:b/>
+          <w:sz w:val="28"/>
+          <w:szCs w:val="28"/>
+        </w:rPr>
+      </w:pPr>
+    </w:p>
+    <w:p>
+      <w:pPr>
+        <w:tabs>
+          <w:tab w:val="left" w:pos="2268"/>
+          <w:tab w:val="right" w:pos="10093"/>
+        </w:tabs>
+        <w:rPr>
+          <w:rFonts w:eastAsia="Calibri"/>
+          <w:b/>
+          <w:sz w:val="28"/>
+          <w:szCs w:val="28"/>
+        </w:rPr>
+      </w:pPr>
+    </w:p>
+    <w:p>
+      <w:pPr>
+        <w:tabs>
+          <w:tab w:val="left" w:pos="2268"/>
+          <w:tab w:val="right" w:pos="10093"/>
+        </w:tabs>
+        <w:rPr>
+          <w:rFonts w:eastAsia="Calibri"/>
+          <w:b/>
+          <w:sz w:val="28"/>
+          <w:szCs w:val="28"/>
+        </w:rPr>
+      </w:pPr>
+    </w:p>
+    <w:p>
+      <w:pPr>
+        <w:tabs>
+          <w:tab w:val="left" w:pos="2268"/>
+          <w:tab w:val="right" w:pos="10093"/>
+        </w:tabs>
+        <w:rPr>
+          <w:rFonts w:eastAsia="Calibri"/>
+          <w:b/>
+          <w:sz w:val="28"/>
+          <w:szCs w:val="28"/>
+        </w:rPr>
+      </w:pPr>
+    </w:p>
+    <w:p>
+      <w:pPr>
+        <w:tabs>
+          <w:tab w:val="left" w:pos="2268"/>
+          <w:tab w:val="right" w:pos="10093"/>
+        </w:tabs>
+        <w:rPr>
+          <w:rFonts w:eastAsia="Calibri"/>
+          <w:b/>
+          <w:sz w:val="28"/>
+          <w:szCs w:val="28"/>
+        </w:rPr>
+      </w:pPr>
+    </w:p>
+    <w:p>
+      <w:pPr>
+        <w:tabs>
+          <w:tab w:val="left" w:pos="2268"/>
+          <w:tab w:val="right" w:pos="10093"/>
+        </w:tabs>
+        <w:rPr>
+          <w:rFonts w:eastAsia="Calibri"/>
+          <w:b/>
+          <w:sz w:val="28"/>
+          <w:szCs w:val="28"/>
+        </w:rPr>
+      </w:pPr>
+    </w:p>
+    <w:p>
+      <w:pPr>
+        <w:tabs>
+          <w:tab w:val="left" w:pos="2268"/>
+          <w:tab w:val="right" w:pos="10093"/>
+        </w:tabs>
+        <w:rPr>
+          <w:rFonts w:eastAsia="Calibri"/>
+          <w:b/>
+          <w:sz w:val="28"/>
+          <w:szCs w:val="28"/>
+        </w:rPr>
+      </w:pPr>
+    </w:p>
+    <w:p>
+      <w:pPr>
+        <w:tabs>
+          <w:tab w:val="left" w:pos="2268"/>
+          <w:tab w:val="right" w:pos="10093"/>
+        </w:tabs>
+        <w:rPr>
+          <w:rFonts w:eastAsia="Calibri"/>
+          <w:b/>
+          <w:sz w:val="28"/>
+          <w:szCs w:val="28"/>
+        </w:rPr>
+      </w:pPr>
+    </w:p>
+    <w:p>
+      <w:pPr>
+        <w:tabs>
+          <w:tab w:val="left" w:pos="2268"/>
+          <w:tab w:val="right" w:pos="10093"/>
+        </w:tabs>
+        <w:rPr>
+          <w:rFonts w:eastAsia="Calibri"/>
+          <w:b/>
+          <w:sz w:val="28"/>
+          <w:szCs w:val="28"/>
+        </w:rPr>
+      </w:pPr>
+    </w:p>
+    <w:p>
+      <w:pPr>
+        <w:tabs>
+          <w:tab w:val="left" w:pos="2268"/>
+          <w:tab w:val="right" w:pos="10093"/>
+        </w:tabs>
+        <w:rPr>
+          <w:rFonts w:eastAsia="Calibri"/>
+          <w:b/>
+          <w:sz w:val="28"/>
+          <w:szCs w:val="28"/>
+        </w:rPr>
+      </w:pPr>
+    </w:p>
+    <w:p>
+      <w:pPr>
+        <w:tabs>
+          <w:tab w:val="left" w:pos="2268"/>
+          <w:tab w:val="right" w:pos="10093"/>
+        </w:tabs>
+        <w:rPr>
+          <w:rFonts w:eastAsia="Calibri"/>
+          <w:b/>
+          <w:sz w:val="28"/>
+          <w:szCs w:val="28"/>
+        </w:rPr>
+      </w:pPr>
+    </w:p>
+    <w:p>
+      <w:pPr>
+        <w:tabs>
+          <w:tab w:val="left" w:pos="2268"/>
+          <w:tab w:val="right" w:pos="10093"/>
+        </w:tabs>
+        <w:rPr>
           <w:rFonts w:eastAsia="Source Serif Pro"/>
           <w:b/>
           <w:sz w:val="28"/>
           <w:szCs w:val="28"/>
         </w:rPr>
-        <w:t>Project Management</w:t>
-      </w:r>
+      </w:pPr>
+      <w:r>
+        <w:rPr>
+          <w:rFonts w:eastAsia="Source Serif Pro"/>
+          <w:b/>
+          <w:sz w:val="28"/>
+          <w:szCs w:val="28"/>
+        </w:rPr>
+        <w:lastRenderedPageBreak/>
+        <w:t>Background</w:t>
+      </w:r>
+      <w:r>
+        <w:rPr>
+          <w:rFonts w:eastAsia="Source Serif Pro"/>
+          <w:b/>
+          <w:sz w:val="28"/>
+          <w:szCs w:val="28"/>
+        </w:rPr>
+        <w:t>, Aims and Objectives</w:t>
+      </w:r>
+      <w:r>
+        <w:rPr>
+          <w:rFonts w:eastAsia="Source Serif Pro"/>
+          <w:b/>
+          <w:sz w:val="28"/>
+          <w:szCs w:val="28"/>
+        </w:rPr>
+        <w:t xml:space="preserve"> – (1 page)</w:t>
+      </w:r>
+    </w:p>
+    <w:p>
+      <w:pPr>
+        <w:tabs>
+          <w:tab w:val="left" w:pos="2268"/>
+          <w:tab w:val="right" w:pos="10093"/>
+        </w:tabs>
+        <w:rPr>
+          <w:rFonts w:eastAsia="Source Sans Pro"/>
+        </w:rPr>
+      </w:pPr>
+    </w:p>
+    <w:p>
+      <w:pPr>
+        <w:tabs>
+          <w:tab w:val="left" w:pos="2268"/>
+          <w:tab w:val="right" w:pos="10093"/>
+        </w:tabs>
+        <w:rPr>
+          <w:rFonts w:eastAsia="Source Sans Pro"/>
+        </w:rPr>
+      </w:pPr>
+      <w:r>
+        <w:rPr>
+          <w:rFonts w:eastAsia="Source Sans Pro"/>
+        </w:rPr>
+        <w:t xml:space="preserve">Approximate computing </w:t>
+      </w:r>
+      <w:r>
+        <w:rPr>
+          <w:rFonts w:eastAsia="Source Sans Pro"/>
+        </w:rPr>
+        <w:t xml:space="preserve">has become an emerging </w:t>
+      </w:r>
+      <w:r>
+        <w:rPr>
+          <w:rFonts w:eastAsia="Source Sans Pro"/>
+        </w:rPr>
+        <w:t>technique that reduces execution time</w:t>
+      </w:r>
+      <w:r>
+        <w:rPr>
+          <w:rFonts w:eastAsia="Source Sans Pro"/>
+        </w:rPr>
+        <w:t>,</w:t>
+      </w:r>
+      <w:r>
+        <w:rPr>
+          <w:rFonts w:eastAsia="Source Sans Pro"/>
+        </w:rPr>
+        <w:t xml:space="preserve"> or </w:t>
+      </w:r>
+      <w:r>
+        <w:rPr>
+          <w:rFonts w:eastAsia="Source Sans Pro"/>
+        </w:rPr>
+        <w:t>power</w:t>
+      </w:r>
+      <w:r>
+        <w:rPr>
+          <w:rFonts w:eastAsia="Source Sans Pro"/>
+        </w:rPr>
+        <w:t xml:space="preserve"> consumption by allowing a small degree of error in computations [1]. </w:t>
+      </w:r>
+      <w:r>
+        <w:rPr>
+          <w:rFonts w:eastAsia="Source Sans Pro"/>
+        </w:rPr>
+        <w:t xml:space="preserve">It has </w:t>
+      </w:r>
+      <w:r>
+        <w:rPr>
+          <w:rFonts w:eastAsia="Source Sans Pro"/>
+        </w:rPr>
+        <w:t xml:space="preserve">gained </w:t>
+      </w:r>
+      <w:r>
+        <w:rPr>
+          <w:rFonts w:eastAsia="Source Sans Pro"/>
+        </w:rPr>
+        <w:t xml:space="preserve">significant </w:t>
+      </w:r>
+      <w:r>
+        <w:rPr>
+          <w:rFonts w:eastAsia="Source Sans Pro"/>
+        </w:rPr>
+        <w:t xml:space="preserve">attention </w:t>
+      </w:r>
+      <w:r>
+        <w:rPr>
+          <w:rFonts w:eastAsia="Source Sans Pro"/>
+        </w:rPr>
+        <w:t xml:space="preserve">in digital circuit design, </w:t>
+      </w:r>
+      <w:r>
+        <w:rPr>
+          <w:rFonts w:eastAsia="Source Sans Pro"/>
+        </w:rPr>
+        <w:t xml:space="preserve">particularly as the demand for energy-efficient computing continues to rise. This approach is </w:t>
+      </w:r>
+      <w:r>
+        <w:rPr>
+          <w:rFonts w:eastAsia="Source Sans Pro"/>
+        </w:rPr>
+        <w:t xml:space="preserve">finding applications in areas such as machine learning, computer vision, web search, and data analysis. Many signal processing, image processing, and multimedia tasks are inherently error-tolerant and can produce results that appear indistinguishable to the human eye, </w:t>
+      </w:r>
+      <w:r>
+        <w:rPr>
+          <w:rFonts w:eastAsia="Source Sans Pro"/>
+        </w:rPr>
+        <w:t xml:space="preserve">even </w:t>
+      </w:r>
+      <w:r>
+        <w:rPr>
+          <w:rFonts w:eastAsia="Source Sans Pro"/>
+        </w:rPr>
+        <w:t>without the need for exact computations.</w:t>
+      </w:r>
+      <w:r>
+        <w:rPr>
+          <w:rFonts w:eastAsia="Source Sans Pro"/>
+        </w:rPr>
+        <w:t xml:space="preserve"> </w:t>
+      </w:r>
+      <w:r>
+        <w:rPr>
+          <w:rFonts w:eastAsia="Source Sans Pro"/>
+        </w:rPr>
+        <w:t xml:space="preserve">By leveraging this error tolerance, </w:t>
+      </w:r>
+      <w:r>
+        <w:rPr>
+          <w:rFonts w:eastAsia="Source Sans Pro"/>
+        </w:rPr>
+        <w:t>approximate computing</w:t>
+      </w:r>
+      <w:r>
+        <w:rPr>
+          <w:rFonts w:eastAsia="Source Sans Pro"/>
+        </w:rPr>
+        <w:t xml:space="preserve"> can be applied</w:t>
+      </w:r>
+      <w:r>
+        <w:rPr>
+          <w:rFonts w:eastAsia="Source Sans Pro"/>
+        </w:rPr>
+        <w:t xml:space="preserve"> in such error-tolerant operations by providing meaningful results faster and/or with lower power consumption at the cost of reducing accuracy</w:t>
+      </w:r>
+      <w:r>
+        <w:rPr>
+          <w:rFonts w:eastAsia="Source Sans Pro"/>
+        </w:rPr>
+        <w:t xml:space="preserve"> [2].</w:t>
+      </w:r>
+    </w:p>
+    <w:p>
+      <w:pPr>
+        <w:tabs>
+          <w:tab w:val="left" w:pos="2268"/>
+          <w:tab w:val="right" w:pos="10093"/>
+        </w:tabs>
+        <w:rPr>
+          <w:rFonts w:eastAsia="Source Sans Pro"/>
+        </w:rPr>
+      </w:pPr>
+    </w:p>
+    <w:p>
+      <w:pPr>
+        <w:tabs>
+          <w:tab w:val="left" w:pos="2268"/>
+          <w:tab w:val="right" w:pos="10093"/>
+        </w:tabs>
+        <w:rPr>
+          <w:rFonts w:eastAsia="Source Sans Pro"/>
+        </w:rPr>
+      </w:pPr>
+      <w:r>
+        <w:rPr>
+          <w:rFonts w:eastAsia="Source Sans Pro"/>
+        </w:rPr>
+        <w:t>In today’s digital era, the demand for high-performance computing has grown exponentially, driven by data-intensive applications such as machine learning, big data analytics, computer vision, and multimedia processing. Historically, this demand has been met by advancements in semiconductor technology, guided by Moore’s Law, which predicts that the number of transistors on a chip doubles approximately every two years. This trend has enabled continuous improvements in computational power, energy efficiency and cost.</w:t>
+      </w:r>
+    </w:p>
+    <w:p>
+      <w:pPr>
+        <w:tabs>
+          <w:tab w:val="left" w:pos="2268"/>
+          <w:tab w:val="right" w:pos="10093"/>
+        </w:tabs>
+        <w:rPr>
+          <w:rFonts w:eastAsia="Source Sans Pro"/>
+        </w:rPr>
+      </w:pPr>
+    </w:p>
+    <w:p>
+      <w:pPr>
+        <w:tabs>
+          <w:tab w:val="left" w:pos="2268"/>
+          <w:tab w:val="right" w:pos="10093"/>
+        </w:tabs>
+        <w:rPr>
+          <w:rFonts w:eastAsia="Source Sans Pro"/>
+        </w:rPr>
+      </w:pPr>
+      <w:r>
+        <w:rPr>
+          <w:rFonts w:eastAsia="Source Sans Pro"/>
+        </w:rPr>
+        <w:t>However, as transistor sizes approach their physical and economic limits, the rate of progress predicted by Moore’s Law is slowing. With traditional scaling facing significant challenges, it is becoming increasingly difficult to achieve the necessary performance and energy efficiency gains through conventional means alone. This has created a need for new approaches that can complement traditional scaling.</w:t>
+      </w:r>
+    </w:p>
+    <w:p>
+      <w:pPr>
+        <w:tabs>
+          <w:tab w:val="left" w:pos="2268"/>
+          <w:tab w:val="right" w:pos="10093"/>
+        </w:tabs>
+        <w:rPr>
+          <w:rFonts w:eastAsia="Source Sans Pro"/>
+        </w:rPr>
+      </w:pPr>
+    </w:p>
+    <w:p>
+      <w:pPr>
+        <w:tabs>
+          <w:tab w:val="left" w:pos="2268"/>
+          <w:tab w:val="right" w:pos="10093"/>
+        </w:tabs>
+        <w:rPr>
+          <w:rFonts w:eastAsia="Source Sans Pro"/>
+        </w:rPr>
+      </w:pPr>
+      <w:r>
+        <w:rPr>
+          <w:rFonts w:eastAsia="Source Sans Pro"/>
+        </w:rPr>
+        <w:t>One such approach is approximate computing, as discussed above. It offers a model shift in how computations are performed</w:t>
+      </w:r>
+      <w:r>
+        <w:rPr>
+          <w:rFonts w:eastAsia="Source Sans Pro"/>
+        </w:rPr>
+        <w:t>. In contrast to focusing solely on precision, approximate computing introduces a controlled level of errors in computation to reduce execution time and/or power consumption. This technique is particularly well-suited for applications in signal processing, image processing, and multimedia where exact results are often unnecessary, and error-tolerant outputs can be perceived as correct by humans.</w:t>
+      </w:r>
+    </w:p>
+    <w:p>
+      <w:pPr>
+        <w:tabs>
+          <w:tab w:val="left" w:pos="2268"/>
+          <w:tab w:val="right" w:pos="10093"/>
+        </w:tabs>
+        <w:rPr>
+          <w:rFonts w:eastAsia="Source Sans Pro"/>
+        </w:rPr>
+      </w:pPr>
+    </w:p>
+    <w:p>
+      <w:pPr>
+        <w:tabs>
+          <w:tab w:val="left" w:pos="2268"/>
+          <w:tab w:val="right" w:pos="10093"/>
+        </w:tabs>
+        <w:rPr>
+          <w:rFonts w:eastAsia="Source Sans Pro"/>
+        </w:rPr>
+      </w:pPr>
+      <w:r>
+        <w:rPr>
+          <w:rFonts w:eastAsia="Source Sans Pro"/>
+        </w:rPr>
+        <w:t xml:space="preserve">By manipulating this inherent error tolerance, approximate computing provides an opportunity to overcome the limitations of traditional scaling and continue to deliver improvements in computational efficiency. This project aims to explore the potential of approximate computing in digital circuit design by integrating existing methods of approximate computing to provide a hardware solution that balances performance, power consumption, and accuracy. As the limitations of Moore’s Law become more apparent, the importance of innovating techniques like approximate computing continues to grow. By addressing these challenges, this project aims to contribute to the development of sustainable, high-performance digital systems that are capable to meet demands of future technologies. </w:t>
+      </w:r>
+    </w:p>
+    <w:p>
+      <w:pPr>
+        <w:tabs>
+          <w:tab w:val="left" w:pos="2268"/>
+          <w:tab w:val="right" w:pos="10093"/>
+        </w:tabs>
+        <w:rPr>
+          <w:rFonts w:eastAsia="Source Sans Pro"/>
+        </w:rPr>
+      </w:pPr>
+    </w:p>
+    <w:p>
+      <w:pPr>
+        <w:tabs>
+          <w:tab w:val="left" w:pos="2268"/>
+          <w:tab w:val="right" w:pos="10093"/>
+        </w:tabs>
+        <w:rPr>
+          <w:rFonts w:eastAsia="Source Sans Pro"/>
+        </w:rPr>
+      </w:pPr>
+      <w:r>
+        <w:rPr>
+          <w:rFonts w:eastAsia="Source Sans Pro"/>
+        </w:rPr>
+        <w:t xml:space="preserve">The primary aim of </w:t>
+      </w:r>
+      <w:r>
+        <w:rPr>
+          <w:rFonts w:eastAsia="Source Sans Pro"/>
+        </w:rPr>
+        <w:t>this project is to design and implement a 32-bit Multiply-Accumulate (MAC) unit utilising approximate computing techniques, specifically tailored for integration into a RISC-V System on Chip (SoC). To achieve this, the project will follow a series of specific objectives. The first objective involves conducting a comprehensive literature review to identify suitable approximate computing techniques, followed by the selection of the most appropriate methods based on performance and characteristics. A detail</w:t>
+      </w:r>
+      <w:r>
+        <w:rPr>
+          <w:rFonts w:eastAsia="Source Sans Pro"/>
+        </w:rPr>
+        <w:t>ed</w:t>
+      </w:r>
+      <w:r>
+        <w:rPr>
+          <w:rFonts w:eastAsia="Source Sans Pro"/>
+        </w:rPr>
+        <w:t xml:space="preserve"> design of the MAC will be developed, incorporating the chosen approximate computing methods. The third objective is to implement the MAC unit using Hardware Description Language (Verilog), and to perform initial testing through FPGA simulations to verify functionality. Once the MAC unit has been tested in isolation it will be integrated into a RISC-V SoC, ensuring seamless compatibility and functionality within the broader system architecture. After integration, the final objective is to conduct thorough testing, comparing the performance, power consumption and accuracy of the new design. These tests will focus on evaluating how the approximations affect the system’s overall performance</w:t>
+      </w:r>
+      <w:r>
+        <w:rPr>
+          <w:rFonts w:eastAsia="Source Sans Pro"/>
+        </w:rPr>
+        <w:t>.</w:t>
+      </w:r>
+      <w:r>
+        <w:t xml:space="preserve"> </w:t>
+      </w:r>
+      <w:r>
+        <w:rPr>
+          <w:rFonts w:eastAsia="Source Sans Pro"/>
+        </w:rPr>
+        <w:t>Each of these objectives will be simulated, tested, and compared against current industry standards to assess the success of the project in achieving its goals.</w:t>
+      </w:r>
+    </w:p>
+    <w:p>
+      <w:pPr>
+        <w:tabs>
+          <w:tab w:val="left" w:pos="2268"/>
+          <w:tab w:val="right" w:pos="10093"/>
+        </w:tabs>
+        <w:rPr>
+          <w:rFonts w:eastAsia="Source Sans Pro"/>
+        </w:rPr>
+      </w:pPr>
+    </w:p>
+    <w:p>
+      <w:pPr>
+        <w:tabs>
+          <w:tab w:val="left" w:pos="2268"/>
+          <w:tab w:val="right" w:pos="10093"/>
+        </w:tabs>
+        <w:rPr>
+          <w:rFonts w:eastAsia="Source Serif Pro"/>
+          <w:b/>
+          <w:sz w:val="28"/>
+          <w:szCs w:val="28"/>
+        </w:rPr>
+      </w:pPr>
+      <w:r>
+        <w:rPr>
+          <w:rFonts w:eastAsia="Source Serif Pro"/>
+          <w:b/>
+          <w:sz w:val="28"/>
+          <w:szCs w:val="28"/>
+        </w:rPr>
+        <w:lastRenderedPageBreak/>
+        <w:t xml:space="preserve">Theory and </w:t>
+      </w:r>
+      <w:r>
+        <w:rPr>
+          <w:rFonts w:eastAsia="Source Serif Pro"/>
+          <w:b/>
+          <w:sz w:val="28"/>
+          <w:szCs w:val="28"/>
+        </w:rPr>
+        <w:t>Literature Review</w:t>
+      </w:r>
+      <w:r>
+        <w:rPr>
+          <w:rFonts w:eastAsia="Source Serif Pro"/>
+          <w:b/>
+          <w:sz w:val="28"/>
+          <w:szCs w:val="28"/>
+        </w:rPr>
+        <w:t xml:space="preserve"> – (4 pages)</w:t>
+      </w:r>
+    </w:p>
+    <w:p>
+      <w:pPr>
+        <w:tabs>
+          <w:tab w:val="left" w:pos="2268"/>
+          <w:tab w:val="right" w:pos="10093"/>
+        </w:tabs>
+        <w:rPr>
+          <w:rFonts w:eastAsia="Source Sans Pro"/>
+        </w:rPr>
+      </w:pPr>
+    </w:p>
+    <w:p>
+      <w:pPr>
+        <w:tabs>
+          <w:tab w:val="left" w:pos="2268"/>
+          <w:tab w:val="right" w:pos="10093"/>
+        </w:tabs>
+        <w:rPr>
+          <w:rFonts w:eastAsia="Source Sans Pro"/>
+        </w:rPr>
+      </w:pPr>
+      <w:r>
+        <w:rPr>
+          <w:rFonts w:eastAsia="Source Sans Pro"/>
+        </w:rPr>
+        <w:t xml:space="preserve">This section should be a thorough examination of relevant theories and existing literature, supporting the </w:t>
+      </w:r>
+      <w:r>
+        <w:rPr>
+          <w:rFonts w:eastAsia="Source Sans Pro"/>
+        </w:rPr>
+        <w:t>project’s</w:t>
+      </w:r>
+      <w:r>
+        <w:rPr>
+          <w:rFonts w:eastAsia="Source Sans Pro"/>
+        </w:rPr>
+        <w:t xml:space="preserve"> basis. Begin with an introduction to the theoretical framework underlying the project, followed by a critical appraisal of literature that is directly relevant. A strong literature review will demonstrate academic insight through structured groupings and logical connections between sources, providing motivation and context for the </w:t>
+      </w:r>
+      <w:r>
+        <w:rPr>
+          <w:rFonts w:eastAsia="Source Sans Pro"/>
+        </w:rPr>
+        <w:t>project’s</w:t>
+      </w:r>
+      <w:r>
+        <w:rPr>
+          <w:rFonts w:eastAsia="Source Sans Pro"/>
+        </w:rPr>
+        <w:t xml:space="preserve"> work.</w:t>
+      </w:r>
+    </w:p>
+    <w:p>
+      <w:pPr>
+        <w:tabs>
+          <w:tab w:val="left" w:pos="2268"/>
+          <w:tab w:val="right" w:pos="10093"/>
+        </w:tabs>
+        <w:rPr>
+          <w:rFonts w:eastAsia="Source Sans Pro"/>
+        </w:rPr>
+      </w:pPr>
+    </w:p>
+    <w:p>
+      <w:pPr>
+        <w:tabs>
+          <w:tab w:val="left" w:pos="2268"/>
+          <w:tab w:val="right" w:pos="10093"/>
+        </w:tabs>
+        <w:rPr>
+          <w:rFonts w:eastAsia="Source Sans Pro"/>
+        </w:rPr>
+      </w:pPr>
+    </w:p>
+    <w:p>
+      <w:pPr>
+        <w:tabs>
+          <w:tab w:val="left" w:pos="2268"/>
+          <w:tab w:val="right" w:pos="10093"/>
+        </w:tabs>
+        <w:rPr>
+          <w:rFonts w:eastAsia="Source Sans Pro"/>
+        </w:rPr>
+      </w:pPr>
+    </w:p>
+    <w:p>
+      <w:pPr>
+        <w:tabs>
+          <w:tab w:val="left" w:pos="2268"/>
+          <w:tab w:val="right" w:pos="10093"/>
+        </w:tabs>
+        <w:rPr>
+          <w:rFonts w:eastAsia="Source Sans Pro"/>
+        </w:rPr>
+      </w:pPr>
+    </w:p>
+    <w:p>
+      <w:pPr>
+        <w:tabs>
+          <w:tab w:val="left" w:pos="2268"/>
+          <w:tab w:val="right" w:pos="10093"/>
+        </w:tabs>
+        <w:rPr>
+          <w:rFonts w:eastAsia="Source Sans Pro"/>
+        </w:rPr>
+      </w:pPr>
+    </w:p>
+    <w:p>
+      <w:pPr>
+        <w:tabs>
+          <w:tab w:val="left" w:pos="2268"/>
+          <w:tab w:val="right" w:pos="10093"/>
+        </w:tabs>
+        <w:rPr>
+          <w:rFonts w:eastAsia="Source Sans Pro"/>
+        </w:rPr>
+      </w:pPr>
+    </w:p>
+    <w:p>
+      <w:pPr>
+        <w:tabs>
+          <w:tab w:val="left" w:pos="2268"/>
+          <w:tab w:val="right" w:pos="10093"/>
+        </w:tabs>
+        <w:rPr>
+          <w:rFonts w:eastAsia="Source Sans Pro"/>
+        </w:rPr>
+      </w:pPr>
+    </w:p>
+    <w:p>
+      <w:pPr>
+        <w:tabs>
+          <w:tab w:val="left" w:pos="2268"/>
+          <w:tab w:val="right" w:pos="10093"/>
+        </w:tabs>
+        <w:rPr>
+          <w:rFonts w:eastAsia="Source Sans Pro"/>
+        </w:rPr>
+      </w:pPr>
+    </w:p>
+    <w:p>
+      <w:pPr>
+        <w:tabs>
+          <w:tab w:val="left" w:pos="2268"/>
+          <w:tab w:val="right" w:pos="10093"/>
+        </w:tabs>
+        <w:rPr>
+          <w:rFonts w:eastAsia="Source Sans Pro"/>
+        </w:rPr>
+      </w:pPr>
+    </w:p>
+    <w:p>
+      <w:pPr>
+        <w:tabs>
+          <w:tab w:val="left" w:pos="2268"/>
+          <w:tab w:val="right" w:pos="10093"/>
+        </w:tabs>
+        <w:rPr>
+          <w:rFonts w:eastAsia="Source Sans Pro"/>
+        </w:rPr>
+      </w:pPr>
+    </w:p>
+    <w:p>
+      <w:pPr>
+        <w:tabs>
+          <w:tab w:val="left" w:pos="2268"/>
+          <w:tab w:val="right" w:pos="10093"/>
+        </w:tabs>
+        <w:rPr>
+          <w:rFonts w:eastAsia="Source Sans Pro"/>
+        </w:rPr>
+      </w:pPr>
+    </w:p>
+    <w:p>
+      <w:pPr>
+        <w:tabs>
+          <w:tab w:val="left" w:pos="2268"/>
+          <w:tab w:val="right" w:pos="10093"/>
+        </w:tabs>
+        <w:rPr>
+          <w:rFonts w:eastAsia="Source Sans Pro"/>
+        </w:rPr>
+      </w:pPr>
+    </w:p>
+    <w:p>
+      <w:pPr>
+        <w:tabs>
+          <w:tab w:val="left" w:pos="2268"/>
+          <w:tab w:val="right" w:pos="10093"/>
+        </w:tabs>
+        <w:rPr>
+          <w:rFonts w:eastAsia="Source Sans Pro"/>
+        </w:rPr>
+      </w:pPr>
+    </w:p>
+    <w:p>
+      <w:pPr>
+        <w:tabs>
+          <w:tab w:val="left" w:pos="2268"/>
+          <w:tab w:val="right" w:pos="10093"/>
+        </w:tabs>
+        <w:rPr>
+          <w:rFonts w:eastAsia="Source Sans Pro"/>
+        </w:rPr>
+      </w:pPr>
+    </w:p>
+    <w:p>
+      <w:pPr>
+        <w:tabs>
+          <w:tab w:val="left" w:pos="2268"/>
+          <w:tab w:val="right" w:pos="10093"/>
+        </w:tabs>
+        <w:rPr>
+          <w:rFonts w:eastAsia="Source Sans Pro"/>
+        </w:rPr>
+      </w:pPr>
+    </w:p>
+    <w:p>
+      <w:pPr>
+        <w:tabs>
+          <w:tab w:val="left" w:pos="2268"/>
+          <w:tab w:val="right" w:pos="10093"/>
+        </w:tabs>
+        <w:rPr>
+          <w:rFonts w:eastAsia="Source Sans Pro"/>
+        </w:rPr>
+      </w:pPr>
+    </w:p>
+    <w:p>
+      <w:pPr>
+        <w:tabs>
+          <w:tab w:val="left" w:pos="2268"/>
+          <w:tab w:val="right" w:pos="10093"/>
+        </w:tabs>
+        <w:rPr>
+          <w:rFonts w:eastAsia="Source Sans Pro"/>
+        </w:rPr>
+      </w:pPr>
+    </w:p>
+    <w:p>
+      <w:pPr>
+        <w:tabs>
+          <w:tab w:val="left" w:pos="2268"/>
+          <w:tab w:val="right" w:pos="10093"/>
+        </w:tabs>
+        <w:rPr>
+          <w:rFonts w:eastAsia="Source Sans Pro"/>
+        </w:rPr>
+      </w:pPr>
+    </w:p>
+    <w:p>
+      <w:pPr>
+        <w:tabs>
+          <w:tab w:val="left" w:pos="2268"/>
+          <w:tab w:val="right" w:pos="10093"/>
+        </w:tabs>
+        <w:rPr>
+          <w:rFonts w:eastAsia="Source Sans Pro"/>
+        </w:rPr>
+      </w:pPr>
+    </w:p>
+    <w:p>
+      <w:pPr>
+        <w:tabs>
+          <w:tab w:val="left" w:pos="2268"/>
+          <w:tab w:val="right" w:pos="10093"/>
+        </w:tabs>
+        <w:rPr>
+          <w:rFonts w:eastAsia="Source Sans Pro"/>
+        </w:rPr>
+      </w:pPr>
+    </w:p>
+    <w:p>
+      <w:pPr>
+        <w:tabs>
+          <w:tab w:val="left" w:pos="2268"/>
+          <w:tab w:val="right" w:pos="10093"/>
+        </w:tabs>
+        <w:rPr>
+          <w:rFonts w:eastAsia="Source Sans Pro"/>
+        </w:rPr>
+      </w:pPr>
+    </w:p>
+    <w:p>
+      <w:pPr>
+        <w:tabs>
+          <w:tab w:val="left" w:pos="2268"/>
+          <w:tab w:val="right" w:pos="10093"/>
+        </w:tabs>
+        <w:rPr>
+          <w:rFonts w:eastAsia="Source Sans Pro"/>
+        </w:rPr>
+      </w:pPr>
+    </w:p>
+    <w:p>
+      <w:pPr>
+        <w:tabs>
+          <w:tab w:val="left" w:pos="2268"/>
+          <w:tab w:val="right" w:pos="10093"/>
+        </w:tabs>
+        <w:rPr>
+          <w:rFonts w:eastAsia="Source Sans Pro"/>
+        </w:rPr>
+      </w:pPr>
+    </w:p>
+    <w:p>
+      <w:pPr>
+        <w:tabs>
+          <w:tab w:val="left" w:pos="2268"/>
+          <w:tab w:val="right" w:pos="10093"/>
+        </w:tabs>
+        <w:rPr>
+          <w:rFonts w:eastAsia="Source Sans Pro"/>
+        </w:rPr>
+      </w:pPr>
+    </w:p>
+    <w:p>
+      <w:pPr>
+        <w:tabs>
+          <w:tab w:val="left" w:pos="2268"/>
+          <w:tab w:val="right" w:pos="10093"/>
+        </w:tabs>
+        <w:rPr>
+          <w:rFonts w:eastAsia="Source Sans Pro"/>
+        </w:rPr>
+      </w:pPr>
+    </w:p>
+    <w:p>
+      <w:pPr>
+        <w:tabs>
+          <w:tab w:val="left" w:pos="2268"/>
+          <w:tab w:val="right" w:pos="10093"/>
+        </w:tabs>
+        <w:rPr>
+          <w:rFonts w:eastAsia="Source Sans Pro"/>
+        </w:rPr>
+      </w:pPr>
+    </w:p>
+    <w:p>
+      <w:pPr>
+        <w:tabs>
+          <w:tab w:val="left" w:pos="2268"/>
+          <w:tab w:val="right" w:pos="10093"/>
+        </w:tabs>
+        <w:rPr>
+          <w:rFonts w:eastAsia="Source Sans Pro"/>
+        </w:rPr>
+      </w:pPr>
+    </w:p>
+    <w:p>
+      <w:pPr>
+        <w:tabs>
+          <w:tab w:val="left" w:pos="2268"/>
+          <w:tab w:val="right" w:pos="10093"/>
+        </w:tabs>
+        <w:rPr>
+          <w:rFonts w:eastAsia="Source Sans Pro"/>
+        </w:rPr>
+      </w:pPr>
+    </w:p>
+    <w:p>
+      <w:pPr>
+        <w:tabs>
+          <w:tab w:val="left" w:pos="2268"/>
+          <w:tab w:val="right" w:pos="10093"/>
+        </w:tabs>
+        <w:rPr>
+          <w:rFonts w:eastAsia="Source Sans Pro"/>
+        </w:rPr>
+      </w:pPr>
+    </w:p>
+    <w:p>
+      <w:pPr>
+        <w:tabs>
+          <w:tab w:val="left" w:pos="2268"/>
+          <w:tab w:val="right" w:pos="10093"/>
+        </w:tabs>
+        <w:rPr>
+          <w:rFonts w:eastAsia="Source Sans Pro"/>
+        </w:rPr>
+      </w:pPr>
+    </w:p>
+    <w:p>
+      <w:pPr>
+        <w:tabs>
+          <w:tab w:val="left" w:pos="2268"/>
+          <w:tab w:val="right" w:pos="10093"/>
+        </w:tabs>
+        <w:rPr>
+          <w:rFonts w:eastAsia="Source Sans Pro"/>
+        </w:rPr>
+      </w:pPr>
+    </w:p>
+    <w:p>
+      <w:pPr>
+        <w:tabs>
+          <w:tab w:val="left" w:pos="2268"/>
+          <w:tab w:val="right" w:pos="10093"/>
+        </w:tabs>
+        <w:rPr>
+          <w:rFonts w:eastAsia="Source Sans Pro"/>
+        </w:rPr>
+      </w:pPr>
+    </w:p>
+    <w:p>
+      <w:pPr>
+        <w:tabs>
+          <w:tab w:val="left" w:pos="2268"/>
+          <w:tab w:val="right" w:pos="10093"/>
+        </w:tabs>
+        <w:rPr>
+          <w:rFonts w:eastAsia="Source Sans Pro"/>
+        </w:rPr>
+      </w:pPr>
+    </w:p>
+    <w:p>
+      <w:pPr>
+        <w:tabs>
+          <w:tab w:val="left" w:pos="2268"/>
+          <w:tab w:val="right" w:pos="10093"/>
+        </w:tabs>
+        <w:rPr>
+          <w:rFonts w:eastAsia="Source Sans Pro"/>
+        </w:rPr>
+      </w:pPr>
+    </w:p>
+    <w:p>
+      <w:pPr>
+        <w:tabs>
+          <w:tab w:val="left" w:pos="2268"/>
+          <w:tab w:val="right" w:pos="10093"/>
+        </w:tabs>
+        <w:rPr>
+          <w:rFonts w:eastAsia="Source Sans Pro"/>
+        </w:rPr>
+      </w:pPr>
+    </w:p>
+    <w:p>
+      <w:pPr>
+        <w:tabs>
+          <w:tab w:val="left" w:pos="2268"/>
+          <w:tab w:val="right" w:pos="10093"/>
+        </w:tabs>
+        <w:rPr>
+          <w:rFonts w:eastAsia="Source Sans Pro"/>
+        </w:rPr>
+      </w:pPr>
+    </w:p>
+    <w:p>
+      <w:pPr>
+        <w:tabs>
+          <w:tab w:val="left" w:pos="2268"/>
+          <w:tab w:val="right" w:pos="10093"/>
+        </w:tabs>
+        <w:rPr>
+          <w:rFonts w:eastAsia="Source Sans Pro"/>
+        </w:rPr>
+      </w:pPr>
+    </w:p>
+    <w:p>
+      <w:pPr>
+        <w:tabs>
+          <w:tab w:val="left" w:pos="2268"/>
+          <w:tab w:val="right" w:pos="10093"/>
+        </w:tabs>
+        <w:rPr>
+          <w:rFonts w:eastAsia="Source Sans Pro"/>
+        </w:rPr>
+      </w:pPr>
+    </w:p>
+    <w:p>
+      <w:pPr>
+        <w:tabs>
+          <w:tab w:val="left" w:pos="2268"/>
+          <w:tab w:val="right" w:pos="10093"/>
+        </w:tabs>
+        <w:rPr>
+          <w:rFonts w:eastAsia="Source Sans Pro"/>
+        </w:rPr>
+      </w:pPr>
+    </w:p>
+    <w:p>
+      <w:pPr>
+        <w:tabs>
+          <w:tab w:val="left" w:pos="2268"/>
+          <w:tab w:val="right" w:pos="10093"/>
+        </w:tabs>
+        <w:rPr>
+          <w:rFonts w:eastAsia="Source Sans Pro"/>
+        </w:rPr>
+      </w:pPr>
+    </w:p>
+    <w:p>
+      <w:pPr>
+        <w:tabs>
+          <w:tab w:val="left" w:pos="2268"/>
+          <w:tab w:val="right" w:pos="10093"/>
+        </w:tabs>
+        <w:rPr>
+          <w:rFonts w:eastAsia="Source Sans Pro"/>
+        </w:rPr>
+      </w:pPr>
+    </w:p>
+    <w:p>
+      <w:pPr>
+        <w:tabs>
+          <w:tab w:val="left" w:pos="2268"/>
+          <w:tab w:val="right" w:pos="10093"/>
+        </w:tabs>
+        <w:rPr>
+          <w:rFonts w:eastAsia="Source Sans Pro"/>
+        </w:rPr>
+      </w:pPr>
+    </w:p>
+    <w:p>
+      <w:pPr>
+        <w:tabs>
+          <w:tab w:val="left" w:pos="2268"/>
+          <w:tab w:val="right" w:pos="10093"/>
+        </w:tabs>
+        <w:rPr>
+          <w:rFonts w:eastAsia="Source Sans Pro"/>
+        </w:rPr>
+      </w:pPr>
+    </w:p>
+    <w:p>
+      <w:pPr>
+        <w:tabs>
+          <w:tab w:val="left" w:pos="2268"/>
+          <w:tab w:val="right" w:pos="10093"/>
+        </w:tabs>
+        <w:rPr>
+          <w:rFonts w:eastAsia="Source Sans Pro"/>
+        </w:rPr>
+      </w:pPr>
+    </w:p>
+    <w:p>
+      <w:pPr>
+        <w:tabs>
+          <w:tab w:val="left" w:pos="2268"/>
+          <w:tab w:val="right" w:pos="10093"/>
+        </w:tabs>
+        <w:rPr>
+          <w:rFonts w:eastAsia="Source Sans Pro"/>
+        </w:rPr>
+      </w:pPr>
+    </w:p>
+    <w:p>
+      <w:pPr>
+        <w:tabs>
+          <w:tab w:val="left" w:pos="2268"/>
+          <w:tab w:val="right" w:pos="10093"/>
+        </w:tabs>
+        <w:rPr>
+          <w:rFonts w:eastAsia="Source Sans Pro"/>
+        </w:rPr>
+      </w:pPr>
+    </w:p>
+    <w:p>
+      <w:pPr>
+        <w:tabs>
+          <w:tab w:val="left" w:pos="2268"/>
+          <w:tab w:val="right" w:pos="10093"/>
+        </w:tabs>
+        <w:rPr>
+          <w:rFonts w:eastAsia="Source Serif Pro"/>
+          <w:b/>
+          <w:sz w:val="28"/>
+          <w:szCs w:val="28"/>
+        </w:rPr>
+      </w:pPr>
+      <w:r>
+        <w:rPr>
+          <w:rFonts w:eastAsia="Source Serif Pro"/>
+          <w:b/>
+          <w:sz w:val="28"/>
+          <w:szCs w:val="28"/>
+        </w:rPr>
+        <w:lastRenderedPageBreak/>
+        <w:t xml:space="preserve">Technical Progress </w:t>
+      </w:r>
+      <w:r>
+        <w:rPr>
+          <w:rFonts w:eastAsia="Source Serif Pro"/>
+          <w:b/>
+          <w:sz w:val="28"/>
+          <w:szCs w:val="28"/>
+        </w:rPr>
+        <w:t>to Date</w:t>
+      </w:r>
+      <w:r>
+        <w:rPr>
+          <w:rFonts w:eastAsia="Source Serif Pro"/>
+          <w:b/>
+          <w:sz w:val="28"/>
+          <w:szCs w:val="28"/>
+        </w:rPr>
+        <w:t xml:space="preserve"> – (2 pages)</w:t>
+      </w:r>
+    </w:p>
+    <w:p>
+      <w:pPr>
+        <w:tabs>
+          <w:tab w:val="left" w:pos="2268"/>
+          <w:tab w:val="right" w:pos="10093"/>
+        </w:tabs>
+        <w:rPr>
+          <w:rFonts w:eastAsia="Source Sans Pro"/>
+        </w:rPr>
+      </w:pPr>
+    </w:p>
+    <w:p>
+      <w:pPr>
+        <w:tabs>
+          <w:tab w:val="left" w:pos="2268"/>
+          <w:tab w:val="right" w:pos="10093"/>
+        </w:tabs>
+        <w:rPr>
+          <w:rFonts w:eastAsia="Source Sans Pro"/>
+        </w:rPr>
+      </w:pPr>
+      <w:r>
+        <w:rPr>
+          <w:rFonts w:eastAsia="Source Sans Pro"/>
+        </w:rPr>
+        <w:t>In this section, detail any initial work done, including any preliminary simulations, experiments, or findings. Discuss the methodologies and approaches taken so far, and any insights that have emerged. Provide a summary of the progress and the technical milestones reached to date.</w:t>
+      </w:r>
+    </w:p>
+    <w:p>
+      <w:pPr>
+        <w:tabs>
+          <w:tab w:val="left" w:pos="2268"/>
+          <w:tab w:val="right" w:pos="10093"/>
+        </w:tabs>
+        <w:rPr>
+          <w:rFonts w:eastAsia="Source Sans Pro"/>
+        </w:rPr>
+      </w:pPr>
+    </w:p>
+    <w:p>
+      <w:pPr>
+        <w:tabs>
+          <w:tab w:val="left" w:pos="2268"/>
+          <w:tab w:val="right" w:pos="10093"/>
+        </w:tabs>
+        <w:rPr>
+          <w:rFonts w:eastAsia="Source Sans Pro"/>
+        </w:rPr>
+      </w:pPr>
+    </w:p>
+    <w:p>
+      <w:pPr>
+        <w:tabs>
+          <w:tab w:val="left" w:pos="2268"/>
+          <w:tab w:val="right" w:pos="10093"/>
+        </w:tabs>
+        <w:rPr>
+          <w:rFonts w:eastAsia="Source Sans Pro"/>
+        </w:rPr>
+      </w:pPr>
+    </w:p>
+    <w:p>
+      <w:pPr>
+        <w:tabs>
+          <w:tab w:val="left" w:pos="2268"/>
+          <w:tab w:val="right" w:pos="10093"/>
+        </w:tabs>
+        <w:rPr>
+          <w:rFonts w:eastAsia="Source Sans Pro"/>
+        </w:rPr>
+      </w:pPr>
+    </w:p>
+    <w:p>
+      <w:pPr>
+        <w:tabs>
+          <w:tab w:val="left" w:pos="2268"/>
+          <w:tab w:val="right" w:pos="10093"/>
+        </w:tabs>
+        <w:rPr>
+          <w:rFonts w:eastAsia="Source Sans Pro"/>
+        </w:rPr>
+      </w:pPr>
+    </w:p>
+    <w:p>
+      <w:pPr>
+        <w:tabs>
+          <w:tab w:val="left" w:pos="2268"/>
+          <w:tab w:val="right" w:pos="10093"/>
+        </w:tabs>
+        <w:rPr>
+          <w:rFonts w:eastAsia="Source Sans Pro"/>
+        </w:rPr>
+      </w:pPr>
+    </w:p>
+    <w:p>
+      <w:pPr>
+        <w:tabs>
+          <w:tab w:val="left" w:pos="2268"/>
+          <w:tab w:val="right" w:pos="10093"/>
+        </w:tabs>
+        <w:rPr>
+          <w:rFonts w:eastAsia="Source Sans Pro"/>
+        </w:rPr>
+      </w:pPr>
+    </w:p>
+    <w:p>
+      <w:pPr>
+        <w:tabs>
+          <w:tab w:val="left" w:pos="2268"/>
+          <w:tab w:val="right" w:pos="10093"/>
+        </w:tabs>
+        <w:rPr>
+          <w:rFonts w:eastAsia="Source Sans Pro"/>
+        </w:rPr>
+      </w:pPr>
+    </w:p>
+    <w:p>
+      <w:pPr>
+        <w:tabs>
+          <w:tab w:val="left" w:pos="2268"/>
+          <w:tab w:val="right" w:pos="10093"/>
+        </w:tabs>
+        <w:rPr>
+          <w:rFonts w:eastAsia="Source Sans Pro"/>
+        </w:rPr>
+      </w:pPr>
+    </w:p>
+    <w:p>
+      <w:pPr>
+        <w:tabs>
+          <w:tab w:val="left" w:pos="2268"/>
+          <w:tab w:val="right" w:pos="10093"/>
+        </w:tabs>
+        <w:rPr>
+          <w:rFonts w:eastAsia="Source Sans Pro"/>
+        </w:rPr>
+      </w:pPr>
+    </w:p>
+    <w:p>
+      <w:pPr>
+        <w:tabs>
+          <w:tab w:val="left" w:pos="2268"/>
+          <w:tab w:val="right" w:pos="10093"/>
+        </w:tabs>
+        <w:rPr>
+          <w:rFonts w:eastAsia="Source Sans Pro"/>
+        </w:rPr>
+      </w:pPr>
+    </w:p>
+    <w:p>
+      <w:pPr>
+        <w:tabs>
+          <w:tab w:val="left" w:pos="2268"/>
+          <w:tab w:val="right" w:pos="10093"/>
+        </w:tabs>
+        <w:rPr>
+          <w:rFonts w:eastAsia="Source Sans Pro"/>
+        </w:rPr>
+      </w:pPr>
+    </w:p>
+    <w:p>
+      <w:pPr>
+        <w:tabs>
+          <w:tab w:val="left" w:pos="2268"/>
+          <w:tab w:val="right" w:pos="10093"/>
+        </w:tabs>
+        <w:rPr>
+          <w:rFonts w:eastAsia="Source Sans Pro"/>
+        </w:rPr>
+      </w:pPr>
+    </w:p>
+    <w:p>
+      <w:pPr>
+        <w:tabs>
+          <w:tab w:val="left" w:pos="2268"/>
+          <w:tab w:val="right" w:pos="10093"/>
+        </w:tabs>
+        <w:rPr>
+          <w:rFonts w:eastAsia="Source Sans Pro"/>
+        </w:rPr>
+      </w:pPr>
+    </w:p>
+    <w:p>
+      <w:pPr>
+        <w:tabs>
+          <w:tab w:val="left" w:pos="2268"/>
+          <w:tab w:val="right" w:pos="10093"/>
+        </w:tabs>
+        <w:rPr>
+          <w:rFonts w:eastAsia="Source Sans Pro"/>
+        </w:rPr>
+      </w:pPr>
+    </w:p>
+    <w:p>
+      <w:pPr>
+        <w:tabs>
+          <w:tab w:val="left" w:pos="2268"/>
+          <w:tab w:val="right" w:pos="10093"/>
+        </w:tabs>
+        <w:rPr>
+          <w:rFonts w:eastAsia="Source Sans Pro"/>
+        </w:rPr>
+      </w:pPr>
+    </w:p>
+    <w:p>
+      <w:pPr>
+        <w:tabs>
+          <w:tab w:val="left" w:pos="2268"/>
+          <w:tab w:val="right" w:pos="10093"/>
+        </w:tabs>
+        <w:rPr>
+          <w:rFonts w:eastAsia="Source Sans Pro"/>
+        </w:rPr>
+      </w:pPr>
+    </w:p>
+    <w:p>
+      <w:pPr>
+        <w:tabs>
+          <w:tab w:val="left" w:pos="2268"/>
+          <w:tab w:val="right" w:pos="10093"/>
+        </w:tabs>
+        <w:rPr>
+          <w:rFonts w:eastAsia="Source Sans Pro"/>
+        </w:rPr>
+      </w:pPr>
+    </w:p>
+    <w:p>
+      <w:pPr>
+        <w:tabs>
+          <w:tab w:val="left" w:pos="2268"/>
+          <w:tab w:val="right" w:pos="10093"/>
+        </w:tabs>
+        <w:rPr>
+          <w:rFonts w:eastAsia="Source Sans Pro"/>
+        </w:rPr>
+      </w:pPr>
+    </w:p>
+    <w:p>
+      <w:pPr>
+        <w:tabs>
+          <w:tab w:val="left" w:pos="2268"/>
+          <w:tab w:val="right" w:pos="10093"/>
+        </w:tabs>
+        <w:rPr>
+          <w:rFonts w:eastAsia="Source Sans Pro"/>
+        </w:rPr>
+      </w:pPr>
+    </w:p>
+    <w:p>
+      <w:pPr>
+        <w:tabs>
+          <w:tab w:val="left" w:pos="2268"/>
+          <w:tab w:val="right" w:pos="10093"/>
+        </w:tabs>
+        <w:rPr>
+          <w:rFonts w:eastAsia="Source Sans Pro"/>
+        </w:rPr>
+      </w:pPr>
+    </w:p>
+    <w:p>
+      <w:pPr>
+        <w:tabs>
+          <w:tab w:val="left" w:pos="2268"/>
+          <w:tab w:val="right" w:pos="10093"/>
+        </w:tabs>
+        <w:rPr>
+          <w:rFonts w:eastAsia="Source Sans Pro"/>
+        </w:rPr>
+      </w:pPr>
+    </w:p>
+    <w:p>
+      <w:pPr>
+        <w:tabs>
+          <w:tab w:val="left" w:pos="2268"/>
+          <w:tab w:val="right" w:pos="10093"/>
+        </w:tabs>
+        <w:rPr>
+          <w:rFonts w:eastAsia="Source Sans Pro"/>
+        </w:rPr>
+      </w:pPr>
+    </w:p>
+    <w:p>
+      <w:pPr>
+        <w:tabs>
+          <w:tab w:val="left" w:pos="2268"/>
+          <w:tab w:val="right" w:pos="10093"/>
+        </w:tabs>
+        <w:rPr>
+          <w:rFonts w:eastAsia="Source Sans Pro"/>
+        </w:rPr>
+      </w:pPr>
+    </w:p>
+    <w:p>
+      <w:pPr>
+        <w:tabs>
+          <w:tab w:val="left" w:pos="2268"/>
+          <w:tab w:val="right" w:pos="10093"/>
+        </w:tabs>
+        <w:rPr>
+          <w:rFonts w:eastAsia="Source Sans Pro"/>
+        </w:rPr>
+      </w:pPr>
+    </w:p>
+    <w:p>
+      <w:pPr>
+        <w:tabs>
+          <w:tab w:val="left" w:pos="2268"/>
+          <w:tab w:val="right" w:pos="10093"/>
+        </w:tabs>
+        <w:rPr>
+          <w:rFonts w:eastAsia="Source Sans Pro"/>
+        </w:rPr>
+      </w:pPr>
+    </w:p>
+    <w:p>
+      <w:pPr>
+        <w:tabs>
+          <w:tab w:val="left" w:pos="2268"/>
+          <w:tab w:val="right" w:pos="10093"/>
+        </w:tabs>
+        <w:rPr>
+          <w:rFonts w:eastAsia="Source Sans Pro"/>
+        </w:rPr>
+      </w:pPr>
+    </w:p>
+    <w:p>
+      <w:pPr>
+        <w:tabs>
+          <w:tab w:val="left" w:pos="2268"/>
+          <w:tab w:val="right" w:pos="10093"/>
+        </w:tabs>
+        <w:rPr>
+          <w:rFonts w:eastAsia="Source Sans Pro"/>
+        </w:rPr>
+      </w:pPr>
+    </w:p>
+    <w:p>
+      <w:pPr>
+        <w:tabs>
+          <w:tab w:val="left" w:pos="2268"/>
+          <w:tab w:val="right" w:pos="10093"/>
+        </w:tabs>
+        <w:rPr>
+          <w:rFonts w:eastAsia="Source Sans Pro"/>
+        </w:rPr>
+      </w:pPr>
+    </w:p>
+    <w:p>
+      <w:pPr>
+        <w:tabs>
+          <w:tab w:val="left" w:pos="2268"/>
+          <w:tab w:val="right" w:pos="10093"/>
+        </w:tabs>
+        <w:rPr>
+          <w:rFonts w:eastAsia="Source Sans Pro"/>
+        </w:rPr>
+      </w:pPr>
+    </w:p>
+    <w:p>
+      <w:pPr>
+        <w:tabs>
+          <w:tab w:val="left" w:pos="2268"/>
+          <w:tab w:val="right" w:pos="10093"/>
+        </w:tabs>
+        <w:rPr>
+          <w:rFonts w:eastAsia="Source Sans Pro"/>
+        </w:rPr>
+      </w:pPr>
+    </w:p>
+    <w:p>
+      <w:pPr>
+        <w:tabs>
+          <w:tab w:val="left" w:pos="2268"/>
+          <w:tab w:val="right" w:pos="10093"/>
+        </w:tabs>
+        <w:rPr>
+          <w:rFonts w:eastAsia="Source Sans Pro"/>
+        </w:rPr>
+      </w:pPr>
+    </w:p>
+    <w:p>
+      <w:pPr>
+        <w:tabs>
+          <w:tab w:val="left" w:pos="2268"/>
+          <w:tab w:val="right" w:pos="10093"/>
+        </w:tabs>
+        <w:rPr>
+          <w:rFonts w:eastAsia="Source Sans Pro"/>
+        </w:rPr>
+      </w:pPr>
+    </w:p>
+    <w:p>
+      <w:pPr>
+        <w:tabs>
+          <w:tab w:val="left" w:pos="2268"/>
+          <w:tab w:val="right" w:pos="10093"/>
+        </w:tabs>
+        <w:rPr>
+          <w:rFonts w:eastAsia="Source Sans Pro"/>
+        </w:rPr>
+      </w:pPr>
+    </w:p>
+    <w:p>
+      <w:pPr>
+        <w:tabs>
+          <w:tab w:val="left" w:pos="2268"/>
+          <w:tab w:val="right" w:pos="10093"/>
+        </w:tabs>
+        <w:rPr>
+          <w:rFonts w:eastAsia="Source Sans Pro"/>
+        </w:rPr>
+      </w:pPr>
+    </w:p>
+    <w:p>
+      <w:pPr>
+        <w:tabs>
+          <w:tab w:val="left" w:pos="2268"/>
+          <w:tab w:val="right" w:pos="10093"/>
+        </w:tabs>
+        <w:rPr>
+          <w:rFonts w:eastAsia="Source Sans Pro"/>
+        </w:rPr>
+      </w:pPr>
+    </w:p>
+    <w:p>
+      <w:pPr>
+        <w:tabs>
+          <w:tab w:val="left" w:pos="2268"/>
+          <w:tab w:val="right" w:pos="10093"/>
+        </w:tabs>
+        <w:rPr>
+          <w:rFonts w:eastAsia="Source Sans Pro"/>
+        </w:rPr>
+      </w:pPr>
+    </w:p>
+    <w:p>
+      <w:pPr>
+        <w:tabs>
+          <w:tab w:val="left" w:pos="2268"/>
+          <w:tab w:val="right" w:pos="10093"/>
+        </w:tabs>
+        <w:rPr>
+          <w:rFonts w:eastAsia="Source Sans Pro"/>
+        </w:rPr>
+      </w:pPr>
+    </w:p>
+    <w:p>
+      <w:pPr>
+        <w:tabs>
+          <w:tab w:val="left" w:pos="2268"/>
+          <w:tab w:val="right" w:pos="10093"/>
+        </w:tabs>
+        <w:rPr>
+          <w:rFonts w:eastAsia="Source Sans Pro"/>
+        </w:rPr>
+      </w:pPr>
+    </w:p>
+    <w:p>
+      <w:pPr>
+        <w:tabs>
+          <w:tab w:val="left" w:pos="2268"/>
+          <w:tab w:val="right" w:pos="10093"/>
+        </w:tabs>
+        <w:rPr>
+          <w:rFonts w:eastAsia="Source Sans Pro"/>
+        </w:rPr>
+      </w:pPr>
+    </w:p>
+    <w:p>
+      <w:pPr>
+        <w:tabs>
+          <w:tab w:val="left" w:pos="2268"/>
+          <w:tab w:val="right" w:pos="10093"/>
+        </w:tabs>
+        <w:rPr>
+          <w:rFonts w:eastAsia="Source Sans Pro"/>
+        </w:rPr>
+      </w:pPr>
+    </w:p>
+    <w:p>
+      <w:pPr>
+        <w:tabs>
+          <w:tab w:val="left" w:pos="2268"/>
+          <w:tab w:val="right" w:pos="10093"/>
+        </w:tabs>
+        <w:rPr>
+          <w:rFonts w:eastAsia="Source Sans Pro"/>
+        </w:rPr>
+      </w:pPr>
+    </w:p>
+    <w:p>
+      <w:pPr>
+        <w:tabs>
+          <w:tab w:val="left" w:pos="2268"/>
+          <w:tab w:val="right" w:pos="10093"/>
+        </w:tabs>
+        <w:rPr>
+          <w:rFonts w:eastAsia="Source Sans Pro"/>
+        </w:rPr>
+      </w:pPr>
+    </w:p>
+    <w:p>
+      <w:pPr>
+        <w:tabs>
+          <w:tab w:val="left" w:pos="2268"/>
+          <w:tab w:val="right" w:pos="10093"/>
+        </w:tabs>
+        <w:rPr>
+          <w:rFonts w:eastAsia="Source Sans Pro"/>
+        </w:rPr>
+      </w:pPr>
+    </w:p>
+    <w:p>
+      <w:pPr>
+        <w:tabs>
+          <w:tab w:val="left" w:pos="2268"/>
+          <w:tab w:val="right" w:pos="10093"/>
+        </w:tabs>
+        <w:rPr>
+          <w:rFonts w:eastAsia="Source Sans Pro"/>
+        </w:rPr>
+      </w:pPr>
+    </w:p>
+    <w:p>
+      <w:pPr>
+        <w:tabs>
+          <w:tab w:val="left" w:pos="2268"/>
+          <w:tab w:val="right" w:pos="10093"/>
+        </w:tabs>
+        <w:rPr>
+          <w:rFonts w:eastAsia="Source Sans Pro"/>
+        </w:rPr>
+      </w:pPr>
+    </w:p>
+    <w:p>
+      <w:pPr>
+        <w:tabs>
+          <w:tab w:val="left" w:pos="2268"/>
+          <w:tab w:val="right" w:pos="10093"/>
+        </w:tabs>
+        <w:rPr>
+          <w:rFonts w:eastAsia="Source Sans Pro"/>
+        </w:rPr>
+      </w:pPr>
+    </w:p>
+    <w:p>
+      <w:pPr>
+        <w:tabs>
+          <w:tab w:val="left" w:pos="2268"/>
+          <w:tab w:val="right" w:pos="10093"/>
+        </w:tabs>
+        <w:rPr>
+          <w:rFonts w:eastAsia="Source Sans Pro"/>
+        </w:rPr>
+      </w:pPr>
     </w:p>
     <w:p>
       <w:pPr>
@@ -806,6 +2415,25 @@
           <w:color w:val="212121"/>
         </w:rPr>
       </w:pPr>
+      <w:r>
+        <w:rPr>
+          <w:rFonts w:eastAsia="Source Serif Pro"/>
+          <w:b/>
+          <w:sz w:val="28"/>
+          <w:szCs w:val="28"/>
+        </w:rPr>
+        <w:lastRenderedPageBreak/>
+        <w:t>Project Management</w:t>
+      </w:r>
+      <w:r>
+        <w:rPr>
+          <w:rFonts w:eastAsia="Source Serif Pro"/>
+          <w:b/>
+          <w:sz w:val="28"/>
+          <w:szCs w:val="28"/>
+        </w:rPr>
+        <w:t xml:space="preserve"> – (1 page) </w:t>
+      </w:r>
     </w:p>
     <w:p>
       <w:pPr>
@@ -821,90 +2449,6 @@
           <w:color w:val="212121"/>
         </w:rPr>
       </w:pPr>
-      <w:r>
-        <w:rPr>
-          <w:rFonts w:eastAsia="Arial"/>
-          <w:color w:val="212121"/>
-        </w:rPr>
-        <w:t>This section should outline the planned work for the remainder of the project. It will o</w:t>
-      </w:r>
-      <w:r>
-        <w:rPr>
-          <w:rFonts w:eastAsia="Arial"/>
-          <w:color w:val="212121"/>
-        </w:rPr>
-        <w:t>ft</w:t>
-      </w:r>
-      <w:r>
-        <w:rPr>
-          <w:rFonts w:eastAsia="Arial"/>
-          <w:color w:val="212121"/>
-        </w:rPr>
-        <w:t>en</w:t>
-      </w:r>
-      <w:r>
-        <w:rPr>
-          <w:rFonts w:eastAsia="Arial"/>
-          <w:color w:val="212121"/>
-        </w:rPr>
-        <w:t xml:space="preserve"> </w:t>
-      </w:r>
-      <w:r>
-        <w:rPr>
-          <w:rFonts w:eastAsia="Arial"/>
-          <w:color w:val="212121"/>
-        </w:rPr>
-        <w:t xml:space="preserve">link back to the </w:t>
-      </w:r>
-      <w:r>
-        <w:rPr>
-          <w:rFonts w:eastAsia="Arial"/>
-          <w:color w:val="212121"/>
-        </w:rPr>
-        <w:t>project’s</w:t>
-      </w:r>
-      <w:r>
-        <w:rPr>
-          <w:rFonts w:eastAsia="Arial"/>
-          <w:color w:val="212121"/>
-        </w:rPr>
-        <w:t xml:space="preserve"> original objectives, detailing specific tasks to be completed.</w:t>
-      </w:r>
-      <w:r>
-        <w:rPr>
-          <w:rFonts w:eastAsia="Arial"/>
-          <w:color w:val="212121"/>
-        </w:rPr>
-        <w:t xml:space="preserve"> </w:t>
-      </w:r>
-      <w:r>
-        <w:rPr>
-          <w:rFonts w:eastAsia="Arial"/>
-          <w:color w:val="212121"/>
-        </w:rPr>
-        <w:t>Include a reference to a detailed Gantt chart (provided as an appendix), which should</w:t>
-      </w:r>
-      <w:r>
-        <w:rPr>
-          <w:rFonts w:eastAsia="Arial"/>
-          <w:color w:val="212121"/>
-        </w:rPr>
-        <w:t xml:space="preserve"> </w:t>
-      </w:r>
-      <w:r>
-        <w:rPr>
-          <w:rFonts w:eastAsia="Arial"/>
-          <w:color w:val="212121"/>
-        </w:rPr>
-        <w:t>represent the project timeline, updated progress, and adjustments against the initial plan</w:t>
-      </w:r>
-      <w:r>
-        <w:rPr>
-          <w:rFonts w:eastAsia="Arial"/>
-          <w:color w:val="212121"/>
-        </w:rPr>
-        <w:t xml:space="preserve"> </w:t>
-      </w:r>
     </w:p>
     <w:p>
       <w:pPr>
@@ -916,10 +2460,45 @@
           <w:between w:val="nil"/>
         </w:pBdr>
         <w:rPr>
-          <w:rFonts w:eastAsia="Arial"/>
-          <w:color w:val="212121"/>
-        </w:rPr>
-      </w:pPr>
+          <w:sz w:val="22"/>
+          <w:szCs w:val="22"/>
+        </w:rPr>
+      </w:pPr>
+      <w:r>
+        <w:rPr>
+          <w:sz w:val="22"/>
+          <w:szCs w:val="22"/>
+        </w:rPr>
+        <w:t>The primary objective of this project is to design and implement an Arithmetic Unit using Approximate Computing techniques, specifically a 32-bit Multiply-Accumulate (MAC) unit, for integration into a RISC-V System on Chip (SoC). This will involve utilizing the Artix Nexus 7 FPGA and the Xilinx Vivado Design Suite for design, simulation, and testing. The planned work is organized into several phases, each corresponding to specific tasks and milestones, which will be carried out according to the updated project timeline outlined in the accompanying Gantt chart</w:t>
+      </w:r>
+      <w:r>
+        <w:rPr>
+          <w:sz w:val="22"/>
+          <w:szCs w:val="22"/>
+        </w:rPr>
+        <w:t xml:space="preserve">, Figure </w:t>
+      </w:r>
+      <w:r>
+        <w:rPr>
+          <w:sz w:val="22"/>
+          <w:szCs w:val="22"/>
+        </w:rPr>
+        <w:t xml:space="preserve">1 and </w:t>
+      </w:r>
+      <w:r>
+        <w:rPr>
+          <w:sz w:val="22"/>
+          <w:szCs w:val="22"/>
+        </w:rPr>
+        <w:t>Figure 2</w:t>
+      </w:r>
+      <w:r>
+        <w:rPr>
+          <w:sz w:val="22"/>
+          <w:szCs w:val="22"/>
+        </w:rPr>
+        <w:t>.</w:t>
+      </w:r>
     </w:p>
     <w:p>
       <w:pPr>
@@ -931,6 +2510,494 @@
           <w:between w:val="nil"/>
         </w:pBdr>
         <w:rPr>
+          <w:sz w:val="22"/>
+          <w:szCs w:val="22"/>
+        </w:rPr>
+      </w:pPr>
+    </w:p>
+    <w:p>
+      <w:pPr>
+        <w:pBdr>
+          <w:top w:val="nil"/>
+          <w:left w:val="nil"/>
+          <w:bottom w:val="nil"/>
+          <w:right w:val="nil"/>
+          <w:between w:val="nil"/>
+        </w:pBdr>
+        <w:rPr>
+          <w:sz w:val="22"/>
+          <w:szCs w:val="22"/>
+        </w:rPr>
+      </w:pPr>
+      <w:r>
+        <w:rPr>
+          <w:sz w:val="22"/>
+          <w:szCs w:val="22"/>
+        </w:rPr>
+        <w:t xml:space="preserve">The project will begin with an extensive literature review and method selection phase, where various Approximate Computing techniques will be researched and evaluated. The pros and cons of each technique will be documented, and the allowable error tolerances will be determined for each method. This review will culminate in the selection of the most suitable Approximate Computing methods, followed by the development of an initial hardware accelerator plan. This phase will conclude with the completion of </w:t>
+      </w:r>
+      <w:r>
+        <w:rPr>
+          <w:b/>
+          <w:bCs/>
+          <w:sz w:val="22"/>
+          <w:szCs w:val="22"/>
+        </w:rPr>
+        <w:t>Milestone 1</w:t>
+      </w:r>
+      <w:r>
+        <w:rPr>
+          <w:sz w:val="22"/>
+          <w:szCs w:val="22"/>
+        </w:rPr>
+        <w:t>.</w:t>
+      </w:r>
+    </w:p>
+    <w:p>
+      <w:pPr>
+        <w:pBdr>
+          <w:top w:val="nil"/>
+          <w:left w:val="nil"/>
+          <w:bottom w:val="nil"/>
+          <w:right w:val="nil"/>
+          <w:between w:val="nil"/>
+        </w:pBdr>
+        <w:rPr>
+          <w:sz w:val="22"/>
+          <w:szCs w:val="22"/>
+        </w:rPr>
+      </w:pPr>
+    </w:p>
+    <w:p>
+      <w:pPr>
+        <w:pBdr>
+          <w:top w:val="nil"/>
+          <w:left w:val="nil"/>
+          <w:bottom w:val="nil"/>
+          <w:right w:val="nil"/>
+          <w:between w:val="nil"/>
+        </w:pBdr>
+        <w:rPr>
+          <w:sz w:val="22"/>
+          <w:szCs w:val="22"/>
+        </w:rPr>
+      </w:pPr>
+      <w:r>
+        <w:rPr>
+          <w:sz w:val="22"/>
+          <w:szCs w:val="22"/>
+        </w:rPr>
+        <w:t xml:space="preserve">Following the literature review, the next phase will focus on the design of the 32-bit MAC unit. A detailed block diagram will be developed, taking into account the selected Approximate Computing techniques and the target performance metrics, including power consumption, speed, and accuracy. The expected performance of the design will be calculated, and peer reviews will be conducted to refine the design. Once the design is finalized, the implementation will proceed using Hardware Description Languages (Verilog/VHDL), followed by initial debugging and testing. This phase will mark the completion of </w:t>
+      </w:r>
+      <w:r>
+        <w:rPr>
+          <w:b/>
+          <w:bCs/>
+          <w:sz w:val="22"/>
+          <w:szCs w:val="22"/>
+        </w:rPr>
+        <w:t>Milestone 2</w:t>
+      </w:r>
+      <w:r>
+        <w:rPr>
+          <w:sz w:val="22"/>
+          <w:szCs w:val="22"/>
+        </w:rPr>
+        <w:t>.</w:t>
+      </w:r>
+    </w:p>
+    <w:p>
+      <w:pPr>
+        <w:pBdr>
+          <w:top w:val="nil"/>
+          <w:left w:val="nil"/>
+          <w:bottom w:val="nil"/>
+          <w:right w:val="nil"/>
+          <w:between w:val="nil"/>
+        </w:pBdr>
+        <w:rPr>
+          <w:sz w:val="22"/>
+          <w:szCs w:val="22"/>
+        </w:rPr>
+      </w:pPr>
+    </w:p>
+    <w:p>
+      <w:pPr>
+        <w:pBdr>
+          <w:top w:val="nil"/>
+          <w:left w:val="nil"/>
+          <w:bottom w:val="nil"/>
+          <w:right w:val="nil"/>
+          <w:between w:val="nil"/>
+        </w:pBdr>
+        <w:rPr>
+          <w:sz w:val="22"/>
+          <w:szCs w:val="22"/>
+        </w:rPr>
+      </w:pPr>
+      <w:r>
+        <w:rPr>
+          <w:sz w:val="22"/>
+          <w:szCs w:val="22"/>
+        </w:rPr>
+        <w:t xml:space="preserve">In the subsequent phase, simulation and verification will take place. Test benches will be developed using the Xilinx Vivado Design Suite to conduct a series of simulations. These simulations will evaluate the functionality and performance of the MAC unit, including power consumption and accuracy, under the conditions specified by the design. The design will undergo further debugging and refinement based on simulation results, with the final performance metrics documented. This will lead to the completion of </w:t>
+      </w:r>
+      <w:r>
+        <w:rPr>
+          <w:b/>
+          <w:bCs/>
+          <w:sz w:val="22"/>
+          <w:szCs w:val="22"/>
+        </w:rPr>
+        <w:t>Milestone 3</w:t>
+      </w:r>
+      <w:r>
+        <w:rPr>
+          <w:sz w:val="22"/>
+          <w:szCs w:val="22"/>
+        </w:rPr>
+        <w:t>.</w:t>
+      </w:r>
+    </w:p>
+    <w:p>
+      <w:pPr>
+        <w:pBdr>
+          <w:top w:val="nil"/>
+          <w:left w:val="nil"/>
+          <w:bottom w:val="nil"/>
+          <w:right w:val="nil"/>
+          <w:between w:val="nil"/>
+        </w:pBdr>
+        <w:rPr>
+          <w:sz w:val="22"/>
+          <w:szCs w:val="22"/>
+        </w:rPr>
+      </w:pPr>
+    </w:p>
+    <w:p>
+      <w:pPr>
+        <w:pBdr>
+          <w:top w:val="nil"/>
+          <w:left w:val="nil"/>
+          <w:bottom w:val="nil"/>
+          <w:right w:val="nil"/>
+          <w:between w:val="nil"/>
+        </w:pBdr>
+        <w:rPr>
+          <w:sz w:val="22"/>
+          <w:szCs w:val="22"/>
+        </w:rPr>
+      </w:pPr>
+      <w:r>
+        <w:rPr>
+          <w:sz w:val="22"/>
+          <w:szCs w:val="22"/>
+        </w:rPr>
+        <w:t xml:space="preserve">The next major phase will involve integrating the MAC unit into the RISC-V architecture. This phase will include participation in relevant labs to better understand the implementation strategies for embedding the MAC unit into the RISC-V processor. Once integrated, the system will undergo debugging and initial testing to verify that the MAC unit functions correctly within the RISC-V SoC framework. Successful integration and testing will result in the completion of </w:t>
+      </w:r>
+      <w:r>
+        <w:rPr>
+          <w:b/>
+          <w:bCs/>
+          <w:sz w:val="22"/>
+          <w:szCs w:val="22"/>
+        </w:rPr>
+        <w:t>Milestone 4</w:t>
+      </w:r>
+      <w:r>
+        <w:rPr>
+          <w:sz w:val="22"/>
+          <w:szCs w:val="22"/>
+        </w:rPr>
+        <w:t>.</w:t>
+      </w:r>
+    </w:p>
+    <w:p>
+      <w:pPr>
+        <w:pBdr>
+          <w:top w:val="nil"/>
+          <w:left w:val="nil"/>
+          <w:bottom w:val="nil"/>
+          <w:right w:val="nil"/>
+          <w:between w:val="nil"/>
+        </w:pBdr>
+        <w:rPr>
+          <w:sz w:val="22"/>
+          <w:szCs w:val="22"/>
+        </w:rPr>
+      </w:pPr>
+    </w:p>
+    <w:p>
+      <w:pPr>
+        <w:pBdr>
+          <w:top w:val="nil"/>
+          <w:left w:val="nil"/>
+          <w:bottom w:val="nil"/>
+          <w:right w:val="nil"/>
+          <w:between w:val="nil"/>
+        </w:pBdr>
+        <w:rPr>
+          <w:sz w:val="22"/>
+          <w:szCs w:val="22"/>
+        </w:rPr>
+      </w:pPr>
+      <w:r>
+        <w:rPr>
+          <w:sz w:val="22"/>
+          <w:szCs w:val="22"/>
+        </w:rPr>
+        <w:t>Finally, a thorough evaluation and analysis phase will be conducted to assess the final design. This will involve creating a series of test cases to evaluate power consumption, processing speed, and accuracy, as well as conducting error testing to evaluate the impact of Approximate Computing on the system’s output. The results will be compared to existing models to assess the advantages and trade-offs of using Approximate Computing techniques.</w:t>
+      </w:r>
+    </w:p>
+    <w:p>
+      <w:pPr>
+        <w:pBdr>
+          <w:top w:val="nil"/>
+          <w:left w:val="nil"/>
+          <w:bottom w:val="nil"/>
+          <w:right w:val="nil"/>
+          <w:between w:val="nil"/>
+        </w:pBdr>
+        <w:rPr>
+          <w:sz w:val="22"/>
+          <w:szCs w:val="22"/>
+        </w:rPr>
+      </w:pPr>
+      <w:r>
+        <w:rPr>
+          <w:sz w:val="22"/>
+          <w:szCs w:val="22"/>
+        </w:rPr>
+        <w:t>Throughout the entire project, comprehensive documentation will be maintained, detailing the design process, test results, and performance evaluations. This will culminate in the preparation of a final report, which will reflect the design and implementation process, key findings, and recommendations for future work in Approximate Computing.</w:t>
+      </w:r>
+    </w:p>
+    <w:p>
+      <w:pPr>
+        <w:pBdr>
+          <w:top w:val="nil"/>
+          <w:left w:val="nil"/>
+          <w:bottom w:val="nil"/>
+          <w:right w:val="nil"/>
+          <w:between w:val="nil"/>
+        </w:pBdr>
+        <w:rPr>
+          <w:sz w:val="22"/>
+          <w:szCs w:val="22"/>
+        </w:rPr>
+      </w:pPr>
+      <w:r>
+        <w:rPr>
+          <w:sz w:val="22"/>
+          <w:szCs w:val="22"/>
+        </w:rPr>
+        <w:t>A detailed Gantt chart outlining the project timeline, milestones, and progress will be included as an appendix to track the project's completion. The chart will serve as a tool to monitor progress and make necessary adjustments against the initial plan to ensure that the project remains on schedule.</w:t>
+      </w:r>
+    </w:p>
+    <w:p>
+      <w:pPr>
+        <w:pBdr>
+          <w:top w:val="nil"/>
+          <w:left w:val="nil"/>
+          <w:bottom w:val="nil"/>
+          <w:right w:val="nil"/>
+          <w:between w:val="nil"/>
+        </w:pBdr>
+        <w:rPr>
+          <w:rFonts w:eastAsia="Arial"/>
+          <w:color w:val="212121"/>
+        </w:rPr>
+      </w:pPr>
+    </w:p>
+    <w:p>
+      <w:pPr>
+        <w:pBdr>
+          <w:top w:val="nil"/>
+          <w:left w:val="nil"/>
+          <w:bottom w:val="nil"/>
+          <w:right w:val="nil"/>
+          <w:between w:val="nil"/>
+        </w:pBdr>
+        <w:rPr>
+          <w:rFonts w:eastAsia="Arial"/>
+          <w:color w:val="212121"/>
+        </w:rPr>
+      </w:pPr>
+    </w:p>
+    <w:p>
+      <w:pPr>
+        <w:pBdr>
+          <w:top w:val="nil"/>
+          <w:left w:val="nil"/>
+          <w:bottom w:val="nil"/>
+          <w:right w:val="nil"/>
+          <w:between w:val="nil"/>
+        </w:pBdr>
+        <w:rPr>
+          <w:rFonts w:eastAsia="Arial"/>
+          <w:color w:val="212121"/>
+        </w:rPr>
+      </w:pPr>
+    </w:p>
+    <w:p>
+      <w:pPr>
+        <w:pBdr>
+          <w:top w:val="nil"/>
+          <w:left w:val="nil"/>
+          <w:bottom w:val="nil"/>
+          <w:right w:val="nil"/>
+          <w:between w:val="nil"/>
+        </w:pBdr>
+        <w:rPr>
+          <w:rFonts w:eastAsia="Arial"/>
+          <w:color w:val="212121"/>
+        </w:rPr>
+      </w:pPr>
+    </w:p>
+    <w:p>
+      <w:pPr>
+        <w:pBdr>
+          <w:top w:val="nil"/>
+          <w:left w:val="nil"/>
+          <w:bottom w:val="nil"/>
+          <w:right w:val="nil"/>
+          <w:between w:val="nil"/>
+        </w:pBdr>
+        <w:rPr>
+          <w:rFonts w:eastAsia="Arial"/>
+          <w:color w:val="212121"/>
+        </w:rPr>
+      </w:pPr>
+    </w:p>
+    <w:p>
+      <w:pPr>
+        <w:pBdr>
+          <w:top w:val="nil"/>
+          <w:left w:val="nil"/>
+          <w:bottom w:val="nil"/>
+          <w:right w:val="nil"/>
+          <w:between w:val="nil"/>
+        </w:pBdr>
+        <w:rPr>
+          <w:rFonts w:eastAsia="Arial"/>
+          <w:color w:val="212121"/>
+        </w:rPr>
+      </w:pPr>
+    </w:p>
+    <w:p>
+      <w:pPr>
+        <w:pBdr>
+          <w:top w:val="nil"/>
+          <w:left w:val="nil"/>
+          <w:bottom w:val="nil"/>
+          <w:right w:val="nil"/>
+          <w:between w:val="nil"/>
+        </w:pBdr>
+        <w:rPr>
+          <w:rFonts w:eastAsia="Arial"/>
+          <w:color w:val="212121"/>
+        </w:rPr>
+      </w:pPr>
+    </w:p>
+    <w:p>
+      <w:pPr>
+        <w:pBdr>
+          <w:top w:val="nil"/>
+          <w:left w:val="nil"/>
+          <w:bottom w:val="nil"/>
+          <w:right w:val="nil"/>
+          <w:between w:val="nil"/>
+        </w:pBdr>
+        <w:rPr>
+          <w:rFonts w:eastAsia="Arial"/>
+          <w:color w:val="212121"/>
+        </w:rPr>
+      </w:pPr>
+    </w:p>
+    <w:p>
+      <w:pPr>
+        <w:pBdr>
+          <w:top w:val="nil"/>
+          <w:left w:val="nil"/>
+          <w:bottom w:val="nil"/>
+          <w:right w:val="nil"/>
+          <w:between w:val="nil"/>
+        </w:pBdr>
+        <w:rPr>
+          <w:rFonts w:eastAsia="Arial"/>
+          <w:color w:val="212121"/>
+        </w:rPr>
+      </w:pPr>
+    </w:p>
+    <w:p>
+      <w:pPr>
+        <w:pBdr>
+          <w:top w:val="nil"/>
+          <w:left w:val="nil"/>
+          <w:bottom w:val="nil"/>
+          <w:right w:val="nil"/>
+          <w:between w:val="nil"/>
+        </w:pBdr>
+        <w:rPr>
+          <w:rFonts w:eastAsia="Arial"/>
+          <w:color w:val="212121"/>
+        </w:rPr>
+      </w:pPr>
+    </w:p>
+    <w:p>
+      <w:pPr>
+        <w:pBdr>
+          <w:top w:val="nil"/>
+          <w:left w:val="nil"/>
+          <w:bottom w:val="nil"/>
+          <w:right w:val="nil"/>
+          <w:between w:val="nil"/>
+        </w:pBdr>
+        <w:rPr>
+          <w:rFonts w:eastAsia="Arial"/>
+          <w:color w:val="212121"/>
+        </w:rPr>
+      </w:pPr>
+    </w:p>
+    <w:p>
+      <w:pPr>
+        <w:pBdr>
+          <w:top w:val="nil"/>
+          <w:left w:val="nil"/>
+          <w:bottom w:val="nil"/>
+          <w:right w:val="nil"/>
+          <w:between w:val="nil"/>
+        </w:pBdr>
+        <w:rPr>
+          <w:rFonts w:eastAsia="Arial"/>
+          <w:color w:val="212121"/>
+        </w:rPr>
+      </w:pPr>
+    </w:p>
+    <w:p>
+      <w:pPr>
+        <w:pBdr>
+          <w:top w:val="nil"/>
+          <w:left w:val="nil"/>
+          <w:bottom w:val="nil"/>
+          <w:right w:val="nil"/>
+          <w:between w:val="nil"/>
+        </w:pBdr>
+        <w:rPr>
+          <w:rFonts w:eastAsia="Arial"/>
+          <w:color w:val="212121"/>
+        </w:rPr>
+      </w:pPr>
+    </w:p>
+    <w:p>
+      <w:pPr>
+        <w:pBdr>
+          <w:top w:val="nil"/>
+          <w:left w:val="nil"/>
+          <w:bottom w:val="nil"/>
+          <w:right w:val="nil"/>
+          <w:between w:val="nil"/>
+        </w:pBdr>
+        <w:rPr>
           <w:rFonts w:eastAsia="Source Serif Pro"/>
           <w:b/>
           <w:sz w:val="28"/>
@@ -944,6 +3011,606 @@
           <w:sz w:val="28"/>
           <w:szCs w:val="28"/>
         </w:rPr>
+        <w:lastRenderedPageBreak/>
+        <w:t>Appendix</w:t>
+      </w:r>
+    </w:p>
+    <w:p>
+      <w:pPr>
+        <w:rPr>
+          <w:b/>
+        </w:rPr>
+      </w:pPr>
+    </w:p>
+    <w:p>
+      <w:pPr>
+        <w:tabs>
+          <w:tab w:val="right" w:leader="dot" w:pos="10093"/>
+        </w:tabs>
+        <w:spacing w:line="240" w:lineRule="atLeast"/>
+        <w:jc w:val="center"/>
+        <w:rPr>
+          <w:i/>
+        </w:rPr>
+      </w:pPr>
+      <w:r>
+        <w:rPr>
+          <w:noProof/>
+        </w:rPr>
+        <w:drawing>
+          <wp:inline distT="0" distB="0" distL="0" distR="0" wp14:anchorId="4D04848A" wp14:editId="50DD3182">
+            <wp:extent cx="6371590" cy="2431415"/>
+            <wp:effectExtent l="0" t="0" r="0" b="6985"/>
+            <wp:docPr id="582163214" name="Picture 1"/>
+            <wp:cNvGraphicFramePr>
+              <a:graphicFrameLocks xmlns:a="http://schemas.openxmlformats.org/drawingml/2006/main" noChangeAspect="1"/>
+            </wp:cNvGraphicFramePr>
+            <a:graphic xmlns:a="http://schemas.openxmlformats.org/drawingml/2006/main">
+              <a:graphicData uri="http://schemas.openxmlformats.org/drawingml/2006/picture">
+                <pic:pic xmlns:pic="http://schemas.openxmlformats.org/drawingml/2006/picture">
+                  <pic:nvPicPr>
+                    <pic:cNvPr id="0" name="Picture 1"/>
+                    <pic:cNvPicPr>
+                      <a:picLocks noChangeAspect="1" noChangeArrowheads="1"/>
+                    </pic:cNvPicPr>
+                  </pic:nvPicPr>
+                  <pic:blipFill>
+                    <a:blip r:embed="rId10" cstate="print">
+                      <a:extLst>
+                        <a:ext uri="{28A0092B-C50C-407E-A947-70E740481C1C}">
+                          <a14:useLocalDpi xmlns:a14="http://schemas.microsoft.com/office/drawing/2010/main" val="0"/>
+                        </a:ext>
+                      </a:extLst>
+                    </a:blip>
+                    <a:srcRect/>
+                    <a:stretch>
+                      <a:fillRect/>
+                    </a:stretch>
+                  </pic:blipFill>
+                  <pic:spPr bwMode="auto">
+                    <a:xfrm>
+                      <a:off x="0" y="0"/>
+                      <a:ext cx="6371590" cy="2431415"/>
+                    </a:xfrm>
+                    <a:prstGeom prst="rect">
+                      <a:avLst/>
+                    </a:prstGeom>
+                    <a:noFill/>
+                    <a:ln>
+                      <a:noFill/>
+                    </a:ln>
+                  </pic:spPr>
+                </pic:pic>
+              </a:graphicData>
+            </a:graphic>
+          </wp:inline>
+        </w:drawing>
+      </w:r>
+    </w:p>
+    <w:p>
+      <w:pPr>
+        <w:tabs>
+          <w:tab w:val="right" w:leader="dot" w:pos="10093"/>
+        </w:tabs>
+        <w:spacing w:line="240" w:lineRule="atLeast"/>
+        <w:jc w:val="center"/>
+        <w:rPr>
+          <w:i/>
+          <w:sz w:val="16"/>
+          <w:szCs w:val="16"/>
+        </w:rPr>
+      </w:pPr>
+      <w:r>
+        <w:rPr>
+          <w:i/>
+          <w:sz w:val="16"/>
+          <w:szCs w:val="16"/>
+        </w:rPr>
+        <w:t>Figure 1: Gantt Chart for Semester 1</w:t>
+      </w:r>
+    </w:p>
+    <w:p>
+      <w:pPr>
+        <w:tabs>
+          <w:tab w:val="right" w:leader="dot" w:pos="10093"/>
+        </w:tabs>
+        <w:spacing w:line="240" w:lineRule="atLeast"/>
+        <w:jc w:val="center"/>
+        <w:rPr>
+          <w:i/>
+          <w:sz w:val="16"/>
+          <w:szCs w:val="16"/>
+        </w:rPr>
+      </w:pPr>
+    </w:p>
+    <w:p>
+      <w:pPr>
+        <w:tabs>
+          <w:tab w:val="right" w:leader="dot" w:pos="10093"/>
+        </w:tabs>
+        <w:spacing w:line="240" w:lineRule="atLeast"/>
+        <w:jc w:val="center"/>
+        <w:rPr>
+          <w:i/>
+        </w:rPr>
+      </w:pPr>
+      <w:r>
+        <w:rPr>
+          <w:noProof/>
+        </w:rPr>
+        <w:drawing>
+          <wp:inline distT="0" distB="0" distL="0" distR="0" wp14:anchorId="3910E0A6" wp14:editId="4D870BD1">
+            <wp:extent cx="6371590" cy="1784350"/>
+            <wp:effectExtent l="0" t="0" r="0" b="6350"/>
+            <wp:docPr id="1529889521" name="Picture 2"/>
+            <wp:cNvGraphicFramePr>
+              <a:graphicFrameLocks xmlns:a="http://schemas.openxmlformats.org/drawingml/2006/main" noChangeAspect="1"/>
+            </wp:cNvGraphicFramePr>
+            <a:graphic xmlns:a="http://schemas.openxmlformats.org/drawingml/2006/main">
+              <a:graphicData uri="http://schemas.openxmlformats.org/drawingml/2006/picture">
+                <pic:pic xmlns:pic="http://schemas.openxmlformats.org/drawingml/2006/picture">
+                  <pic:nvPicPr>
+                    <pic:cNvPr id="0" name="Picture 3"/>
+                    <pic:cNvPicPr>
+                      <a:picLocks noChangeAspect="1" noChangeArrowheads="1"/>
+                    </pic:cNvPicPr>
+                  </pic:nvPicPr>
+                  <pic:blipFill>
+                    <a:blip r:embed="rId11" cstate="print">
+                      <a:extLst>
+                        <a:ext uri="{28A0092B-C50C-407E-A947-70E740481C1C}">
+                          <a14:useLocalDpi xmlns:a14="http://schemas.microsoft.com/office/drawing/2010/main" val="0"/>
+                        </a:ext>
+                      </a:extLst>
+                    </a:blip>
+                    <a:srcRect/>
+                    <a:stretch>
+                      <a:fillRect/>
+                    </a:stretch>
+                  </pic:blipFill>
+                  <pic:spPr bwMode="auto">
+                    <a:xfrm>
+                      <a:off x="0" y="0"/>
+                      <a:ext cx="6371590" cy="1784350"/>
+                    </a:xfrm>
+                    <a:prstGeom prst="rect">
+                      <a:avLst/>
+                    </a:prstGeom>
+                    <a:noFill/>
+                    <a:ln>
+                      <a:noFill/>
+                    </a:ln>
+                  </pic:spPr>
+                </pic:pic>
+              </a:graphicData>
+            </a:graphic>
+          </wp:inline>
+        </w:drawing>
+      </w:r>
+    </w:p>
+    <w:p>
+      <w:pPr>
+        <w:tabs>
+          <w:tab w:val="right" w:leader="dot" w:pos="10093"/>
+        </w:tabs>
+        <w:spacing w:line="240" w:lineRule="atLeast"/>
+        <w:jc w:val="center"/>
+        <w:rPr>
+          <w:i/>
+          <w:sz w:val="16"/>
+          <w:szCs w:val="16"/>
+        </w:rPr>
+      </w:pPr>
+      <w:r>
+        <w:rPr>
+          <w:i/>
+          <w:sz w:val="16"/>
+          <w:szCs w:val="16"/>
+        </w:rPr>
+        <w:t>Figure 1: Gantt Chart for Semester 2</w:t>
+      </w:r>
+    </w:p>
+    <w:p>
+      <w:pPr>
+        <w:tabs>
+          <w:tab w:val="right" w:leader="dot" w:pos="10093"/>
+        </w:tabs>
+        <w:spacing w:line="240" w:lineRule="atLeast"/>
+        <w:jc w:val="center"/>
+        <w:rPr>
+          <w:i/>
+        </w:rPr>
+      </w:pPr>
+    </w:p>
+    <w:p>
+      <w:pPr>
+        <w:tabs>
+          <w:tab w:val="right" w:leader="dot" w:pos="10093"/>
+        </w:tabs>
+        <w:spacing w:line="240" w:lineRule="atLeast"/>
+        <w:rPr>
+          <w:iCs/>
+          <w:sz w:val="20"/>
+        </w:rPr>
+      </w:pPr>
+      <w:r>
+        <w:rPr>
+          <w:iCs/>
+          <w:sz w:val="20"/>
+        </w:rPr>
+        <w:t>M1 – Milestone 1 for producing a final process initiation document for submission</w:t>
+      </w:r>
+    </w:p>
+    <w:p>
+      <w:pPr>
+        <w:tabs>
+          <w:tab w:val="right" w:leader="dot" w:pos="10093"/>
+        </w:tabs>
+        <w:spacing w:line="240" w:lineRule="atLeast"/>
+        <w:rPr>
+          <w:iCs/>
+          <w:sz w:val="20"/>
+        </w:rPr>
+      </w:pPr>
+      <w:r>
+        <w:rPr>
+          <w:iCs/>
+          <w:sz w:val="20"/>
+        </w:rPr>
+        <w:t>M2 – Milestone 2 for planning a detailed project specification</w:t>
+      </w:r>
+    </w:p>
+    <w:p>
+      <w:pPr>
+        <w:tabs>
+          <w:tab w:val="right" w:leader="dot" w:pos="10093"/>
+        </w:tabs>
+        <w:spacing w:line="240" w:lineRule="atLeast"/>
+        <w:rPr>
+          <w:iCs/>
+          <w:sz w:val="20"/>
+        </w:rPr>
+      </w:pPr>
+      <w:r>
+        <w:rPr>
+          <w:iCs/>
+          <w:sz w:val="20"/>
+        </w:rPr>
+        <w:t>M3 – Milestone 3 for choosing an approximation method to be implemented for the project</w:t>
+      </w:r>
+    </w:p>
+    <w:p>
+      <w:pPr>
+        <w:tabs>
+          <w:tab w:val="right" w:leader="dot" w:pos="10093"/>
+        </w:tabs>
+        <w:spacing w:line="240" w:lineRule="atLeast"/>
+        <w:rPr>
+          <w:iCs/>
+          <w:sz w:val="20"/>
+        </w:rPr>
+      </w:pPr>
+      <w:r>
+        <w:rPr>
+          <w:iCs/>
+          <w:sz w:val="20"/>
+        </w:rPr>
+        <w:t>M4 – Milestone 4 for implementing the chosen approximation method in FPGA</w:t>
+      </w:r>
+    </w:p>
+    <w:p>
+      <w:pPr>
+        <w:pBdr>
+          <w:top w:val="nil"/>
+          <w:left w:val="nil"/>
+          <w:bottom w:val="nil"/>
+          <w:right w:val="nil"/>
+          <w:between w:val="nil"/>
+        </w:pBdr>
+        <w:rPr>
+          <w:rFonts w:eastAsia="Source Serif Pro"/>
+          <w:b/>
+          <w:sz w:val="28"/>
+          <w:szCs w:val="28"/>
+        </w:rPr>
+      </w:pPr>
+    </w:p>
+    <w:p>
+      <w:pPr>
+        <w:pBdr>
+          <w:top w:val="nil"/>
+          <w:left w:val="nil"/>
+          <w:bottom w:val="nil"/>
+          <w:right w:val="nil"/>
+          <w:between w:val="nil"/>
+        </w:pBdr>
+        <w:rPr>
+          <w:rFonts w:eastAsia="Source Serif Pro"/>
+          <w:b/>
+          <w:sz w:val="28"/>
+          <w:szCs w:val="28"/>
+        </w:rPr>
+      </w:pPr>
+    </w:p>
+    <w:p>
+      <w:pPr>
+        <w:pBdr>
+          <w:top w:val="nil"/>
+          <w:left w:val="nil"/>
+          <w:bottom w:val="nil"/>
+          <w:right w:val="nil"/>
+          <w:between w:val="nil"/>
+        </w:pBdr>
+        <w:rPr>
+          <w:rFonts w:eastAsia="Source Serif Pro"/>
+          <w:b/>
+          <w:sz w:val="28"/>
+          <w:szCs w:val="28"/>
+        </w:rPr>
+      </w:pPr>
+    </w:p>
+    <w:p>
+      <w:pPr>
+        <w:pBdr>
+          <w:top w:val="nil"/>
+          <w:left w:val="nil"/>
+          <w:bottom w:val="nil"/>
+          <w:right w:val="nil"/>
+          <w:between w:val="nil"/>
+        </w:pBdr>
+        <w:rPr>
+          <w:rFonts w:eastAsia="Source Serif Pro"/>
+          <w:b/>
+          <w:sz w:val="28"/>
+          <w:szCs w:val="28"/>
+        </w:rPr>
+      </w:pPr>
+    </w:p>
+    <w:p>
+      <w:pPr>
+        <w:pBdr>
+          <w:top w:val="nil"/>
+          <w:left w:val="nil"/>
+          <w:bottom w:val="nil"/>
+          <w:right w:val="nil"/>
+          <w:between w:val="nil"/>
+        </w:pBdr>
+        <w:rPr>
+          <w:rFonts w:eastAsia="Source Serif Pro"/>
+          <w:b/>
+          <w:sz w:val="28"/>
+          <w:szCs w:val="28"/>
+        </w:rPr>
+      </w:pPr>
+    </w:p>
+    <w:p>
+      <w:pPr>
+        <w:pBdr>
+          <w:top w:val="nil"/>
+          <w:left w:val="nil"/>
+          <w:bottom w:val="nil"/>
+          <w:right w:val="nil"/>
+          <w:between w:val="nil"/>
+        </w:pBdr>
+        <w:rPr>
+          <w:rFonts w:eastAsia="Source Serif Pro"/>
+          <w:b/>
+          <w:sz w:val="28"/>
+          <w:szCs w:val="28"/>
+        </w:rPr>
+      </w:pPr>
+    </w:p>
+    <w:p>
+      <w:pPr>
+        <w:pBdr>
+          <w:top w:val="nil"/>
+          <w:left w:val="nil"/>
+          <w:bottom w:val="nil"/>
+          <w:right w:val="nil"/>
+          <w:between w:val="nil"/>
+        </w:pBdr>
+        <w:rPr>
+          <w:rFonts w:eastAsia="Source Serif Pro"/>
+          <w:b/>
+          <w:sz w:val="28"/>
+          <w:szCs w:val="28"/>
+        </w:rPr>
+      </w:pPr>
+    </w:p>
+    <w:p>
+      <w:pPr>
+        <w:pBdr>
+          <w:top w:val="nil"/>
+          <w:left w:val="nil"/>
+          <w:bottom w:val="nil"/>
+          <w:right w:val="nil"/>
+          <w:between w:val="nil"/>
+        </w:pBdr>
+        <w:rPr>
+          <w:rFonts w:eastAsia="Source Serif Pro"/>
+          <w:b/>
+          <w:sz w:val="28"/>
+          <w:szCs w:val="28"/>
+        </w:rPr>
+      </w:pPr>
+    </w:p>
+    <w:p>
+      <w:pPr>
+        <w:pBdr>
+          <w:top w:val="nil"/>
+          <w:left w:val="nil"/>
+          <w:bottom w:val="nil"/>
+          <w:right w:val="nil"/>
+          <w:between w:val="nil"/>
+        </w:pBdr>
+        <w:rPr>
+          <w:rFonts w:eastAsia="Source Serif Pro"/>
+          <w:b/>
+          <w:sz w:val="28"/>
+          <w:szCs w:val="28"/>
+        </w:rPr>
+      </w:pPr>
+    </w:p>
+    <w:p>
+      <w:pPr>
+        <w:pBdr>
+          <w:top w:val="nil"/>
+          <w:left w:val="nil"/>
+          <w:bottom w:val="nil"/>
+          <w:right w:val="nil"/>
+          <w:between w:val="nil"/>
+        </w:pBdr>
+        <w:rPr>
+          <w:rFonts w:eastAsia="Source Serif Pro"/>
+          <w:b/>
+          <w:sz w:val="28"/>
+          <w:szCs w:val="28"/>
+        </w:rPr>
+      </w:pPr>
+    </w:p>
+    <w:p>
+      <w:pPr>
+        <w:pBdr>
+          <w:top w:val="nil"/>
+          <w:left w:val="nil"/>
+          <w:bottom w:val="nil"/>
+          <w:right w:val="nil"/>
+          <w:between w:val="nil"/>
+        </w:pBdr>
+        <w:rPr>
+          <w:rFonts w:eastAsia="Source Serif Pro"/>
+          <w:b/>
+          <w:sz w:val="28"/>
+          <w:szCs w:val="28"/>
+        </w:rPr>
+      </w:pPr>
+    </w:p>
+    <w:p>
+      <w:pPr>
+        <w:pBdr>
+          <w:top w:val="nil"/>
+          <w:left w:val="nil"/>
+          <w:bottom w:val="nil"/>
+          <w:right w:val="nil"/>
+          <w:between w:val="nil"/>
+        </w:pBdr>
+        <w:rPr>
+          <w:rFonts w:eastAsia="Source Serif Pro"/>
+          <w:b/>
+          <w:sz w:val="28"/>
+          <w:szCs w:val="28"/>
+        </w:rPr>
+      </w:pPr>
+    </w:p>
+    <w:p>
+      <w:pPr>
+        <w:pBdr>
+          <w:top w:val="nil"/>
+          <w:left w:val="nil"/>
+          <w:bottom w:val="nil"/>
+          <w:right w:val="nil"/>
+          <w:between w:val="nil"/>
+        </w:pBdr>
+        <w:rPr>
+          <w:rFonts w:eastAsia="Source Serif Pro"/>
+          <w:b/>
+          <w:sz w:val="28"/>
+          <w:szCs w:val="28"/>
+        </w:rPr>
+      </w:pPr>
+    </w:p>
+    <w:p>
+      <w:pPr>
+        <w:pBdr>
+          <w:top w:val="nil"/>
+          <w:left w:val="nil"/>
+          <w:bottom w:val="nil"/>
+          <w:right w:val="nil"/>
+          <w:between w:val="nil"/>
+        </w:pBdr>
+        <w:rPr>
+          <w:rFonts w:eastAsia="Source Serif Pro"/>
+          <w:b/>
+          <w:sz w:val="28"/>
+          <w:szCs w:val="28"/>
+        </w:rPr>
+      </w:pPr>
+    </w:p>
+    <w:p>
+      <w:pPr>
+        <w:pBdr>
+          <w:top w:val="nil"/>
+          <w:left w:val="nil"/>
+          <w:bottom w:val="nil"/>
+          <w:right w:val="nil"/>
+          <w:between w:val="nil"/>
+        </w:pBdr>
+        <w:rPr>
+          <w:rFonts w:eastAsia="Source Serif Pro"/>
+          <w:b/>
+          <w:sz w:val="28"/>
+          <w:szCs w:val="28"/>
+        </w:rPr>
+      </w:pPr>
+    </w:p>
+    <w:p>
+      <w:pPr>
+        <w:pBdr>
+          <w:top w:val="nil"/>
+          <w:left w:val="nil"/>
+          <w:bottom w:val="nil"/>
+          <w:right w:val="nil"/>
+          <w:between w:val="nil"/>
+        </w:pBdr>
+        <w:rPr>
+          <w:rFonts w:eastAsia="Source Serif Pro"/>
+          <w:b/>
+          <w:sz w:val="28"/>
+          <w:szCs w:val="28"/>
+        </w:rPr>
+      </w:pPr>
+    </w:p>
+    <w:p>
+      <w:pPr>
+        <w:pBdr>
+          <w:top w:val="nil"/>
+          <w:left w:val="nil"/>
+          <w:bottom w:val="nil"/>
+          <w:right w:val="nil"/>
+          <w:between w:val="nil"/>
+        </w:pBdr>
+        <w:rPr>
+          <w:rFonts w:eastAsia="Source Serif Pro"/>
+          <w:b/>
+          <w:sz w:val="28"/>
+          <w:szCs w:val="28"/>
+        </w:rPr>
+      </w:pPr>
+    </w:p>
+    <w:p>
+      <w:pPr>
+        <w:pBdr>
+          <w:top w:val="nil"/>
+          <w:left w:val="nil"/>
+          <w:bottom w:val="nil"/>
+          <w:right w:val="nil"/>
+          <w:between w:val="nil"/>
+        </w:pBdr>
+        <w:rPr>
+          <w:rFonts w:eastAsia="Source Serif Pro"/>
+          <w:b/>
+          <w:sz w:val="28"/>
+          <w:szCs w:val="28"/>
+        </w:rPr>
+      </w:pPr>
+      <w:r>
+        <w:rPr>
+          <w:rFonts w:eastAsia="Source Serif Pro"/>
+          <w:b/>
+          <w:sz w:val="28"/>
+          <w:szCs w:val="28"/>
+        </w:rPr>
+        <w:lastRenderedPageBreak/>
         <w:t>References:</w:t>
       </w:r>
     </w:p>
@@ -961,10 +3628,11 @@
     </w:p>
     <w:p>
       <w:pPr>
-        <w:tabs>
-          <w:tab w:val="left" w:pos="2268"/>
-          <w:tab w:val="right" w:pos="10093"/>
-        </w:tabs>
+        <w:pStyle w:val="ListParagraph"/>
+        <w:numPr>
+          <w:ilvl w:val="0"/>
+          <w:numId w:val="3"/>
+        </w:numPr>
         <w:rPr>
           <w:rFonts w:eastAsia="Source Sans Pro"/>
           <w:sz w:val="20"/>
@@ -974,37 +3642,37 @@
       <w:r>
         <w:rPr>
           <w:rFonts w:eastAsia="Source Sans Pro"/>
-        </w:rPr>
-        <w:t>References should follow the IEEE referencing style.</w:t>
-      </w:r>
-    </w:p>
-    <w:p>
-      <w:pPr>
-        <w:tabs>
-          <w:tab w:val="right" w:pos="10093"/>
-        </w:tabs>
-        <w:rPr>
-          <w:rFonts w:eastAsia="Source Sans Pro"/>
           <w:sz w:val="20"/>
           <w:szCs w:val="20"/>
         </w:rPr>
-      </w:pPr>
-    </w:p>
-    <w:p>
-      <w:pPr>
-        <w:tabs>
-          <w:tab w:val="right" w:pos="10093"/>
-        </w:tabs>
-        <w:rPr>
-          <w:rFonts w:eastAsia="Calibri"/>
-          <w:sz w:val="28"/>
-          <w:szCs w:val="28"/>
-        </w:rPr>
-      </w:pPr>
+        <w:t>Gupta and K. Suneja, "Hardware Design of Approximate Matrix Multiplier based on FPGA in Verilog," 2020 4th International Conference on Intelligent Computing and Control Systems (ICICCS), Madurai, India, 2020, pp. 496-498, doi: 10.1109/ICICCS48265.2020.9121004. keywords: {Performance evaluation;Computational modeling;Approximate computing;Hardware;Software;Table lookup;Hardware design languages;approximate computing;matrix multiplier;Verilog;Field Programmable Array (FPGA);Look Up Tables (LUTs)},</w:t>
+      </w:r>
+    </w:p>
+    <w:p>
+      <w:pPr>
+        <w:pStyle w:val="ListParagraph"/>
+        <w:numPr>
+          <w:ilvl w:val="0"/>
+          <w:numId w:val="3"/>
+        </w:numPr>
+        <w:rPr>
+          <w:rFonts w:eastAsia="Source Sans Pro"/>
+          <w:sz w:val="20"/>
+          <w:szCs w:val="20"/>
+        </w:rPr>
+      </w:pPr>
+      <w:r>
+        <w:rPr>
+          <w:rFonts w:eastAsia="Source Sans Pro"/>
+          <w:sz w:val="20"/>
+          <w:szCs w:val="20"/>
+        </w:rPr>
+        <w:t>Y. Guo, X. Chen, Q. Zhou and H. Sun, "Power-Efficient and Small-Area Approximate Multiplier Design with FPGA-Based Compressors," 2024 IEEE International Symposium on Circuits and Systems (ISCAS), Singapore, Singapore, 2024, pp. 1-5, doi: 10.1109/ISCAS58744.2024.10558590. keywords: {Image coding;Accuracy;Power demand;System performance;Circuits;Approximate computing;Hardware;Approximate computing;FPGA-based compressor;Low-power circuit},</w:t>
+      </w:r>
     </w:p>
     <w:sectPr>
-      <w:headerReference w:type="default" r:id="rId9"/>
-      <w:footerReference w:type="default" r:id="rId10"/>
+      <w:headerReference w:type="default" r:id="rId12"/>
+      <w:footerReference w:type="default" r:id="rId13"/>
       <w:pgSz w:w="11906" w:h="16838"/>
       <w:pgMar w:top="1008" w:right="850" w:bottom="720" w:left="850" w:header="562" w:footer="562" w:gutter="0"/>
       <w:pgNumType w:start="1"/>
@@ -1093,7 +3761,6 @@
         <w:rFonts w:ascii="Calibri" w:eastAsia="Calibri" w:hAnsi="Calibri" w:cs="Calibri"/>
         <w:b/>
         <w:i/>
-        <w:noProof/>
         <w:color w:val="000000"/>
       </w:rPr>
       <w:t>1</w:t>
@@ -1148,7 +3815,6 @@
         <w:rFonts w:ascii="Calibri" w:eastAsia="Calibri" w:hAnsi="Calibri" w:cs="Calibri"/>
         <w:b/>
         <w:i/>
-        <w:noProof/>
         <w:color w:val="000000"/>
       </w:rPr>
       <w:t>1</w:t>
@@ -1229,6 +3895,92 @@
 <file path=word/numbering.xml><?xml version="1.0" encoding="utf-8"?>
 <w:numbering xmlns:wpc="http://schemas.microsoft.com/office/word/2010/wordprocessingCanvas" xmlns:cx="http://schemas.microsoft.com/office/drawing/2014/chartex" xmlns:cx1="http://schemas.microsoft.com/office/drawing/2015/9/8/chartex" xmlns:cx2="http://schemas.microsoft.com/office/drawing/2015/10/21/chartex" xmlns:cx3="http://schemas.microsoft.com/office/drawing/2016/5/9/chartex" xmlns:cx4="http://schemas.microsoft.com/office/drawing/2016/5/10/chartex" xmlns:cx5="http://schemas.microsoft.com/office/drawing/2016/5/11/chartex" xmlns:cx6="http://schemas.microsoft.com/office/drawing/2016/5/12/chartex" xmlns:cx7="http://schemas.microsoft.com/office/drawing/2016/5/13/chartex" xmlns:cx8="http://schemas.microsoft.com/office/drawing/2016/5/14/chartex" xmlns:mc="http://schemas.openxmlformats.org/markup-compatibility/2006" xmlns:aink="http://schemas.microsoft.com/office/drawing/2016/ink" xmlns:am3d="http://schemas.microsoft.com/office/drawing/2017/model3d" xmlns:o="urn:schemas-microsoft-com:office:office" xmlns:oel="http://schemas.microsoft.com/office/2019/extlst" xmlns:r="http://schemas.openxmlformats.org/officeDocument/2006/relationships" xmlns:m="http://schemas.openxmlformats.org/officeDocument/2006/math" xmlns:v="urn:schemas-microsoft-com:vml" xmlns:wp14="http://schemas.microsoft.com/office/word/2010/wordprocessingDrawing" xmlns:wp="http://schemas.openxmlformats.org/drawingml/2006/wordprocessingDrawing" xmlns:w10="urn:schemas-microsoft-com:office:word" xmlns:w="http://schemas.openxmlformats.org/wordprocessingml/2006/main" xmlns:w14="http://schemas.microsoft.com/office/word/2010/wordml" xmlns:w15="http://schemas.microsoft.com/office/word/2012/wordml" xmlns:w16cex="http://schemas.microsoft.com/office/word/2018/wordml/cex" xmlns:w16cid="http://schemas.microsoft.com/office/word/2016/wordml/cid" xmlns:w16="http://schemas.microsoft.com/office/word/2018/wordml" xmlns:w16du="http://schemas.microsoft.com/office/word/2023/wordml/word16du" xmlns:w16sdtdh="http://schemas.microsoft.com/office/word/2020/wordml/sdtdatahash" xmlns:w16se="http://schemas.microsoft.com/office/word/2015/wordml/symex" xmlns:wpg="http://schemas.microsoft.com/office/word/2010/wordprocessingGroup" xmlns:wpi="http://schemas.microsoft.com/office/word/2010/wordprocessingInk" xmlns:wne="http://schemas.microsoft.com/office/word/2006/wordml" xmlns:wps="http://schemas.microsoft.com/office/word/2010/wordprocessingShape" mc:Ignorable="w14 w15 w16se w16cid w16 w16cex w16sdtdh w16du wp14">
   <w:abstractNum w:abstractNumId="0" w15:restartNumberingAfterBreak="0">
+    <w:nsid w:val="078F32D9"/>
+    <w:multiLevelType w:val="hybridMultilevel"/>
+    <w:tmpl w:val="EAE85D84"/>
+    <w:lvl w:ilvl="0" w:tplc="0409000F">
+      <w:start w:val="1"/>
+      <w:numFmt w:val="decimal"/>
+      <w:lvlText w:val="%1."/>
+      <w:lvlJc w:val="left"/>
+      <w:pPr>
+        <w:ind w:left="720" w:hanging="360"/>
+      </w:pPr>
+    </w:lvl>
+    <w:lvl w:ilvl="1" w:tplc="04090019" w:tentative="1">
+      <w:start w:val="1"/>
+      <w:numFmt w:val="lowerLetter"/>
+      <w:lvlText w:val="%2."/>
+      <w:lvlJc w:val="left"/>
+      <w:pPr>
+        <w:ind w:left="1440" w:hanging="360"/>
+      </w:pPr>
+    </w:lvl>
+    <w:lvl w:ilvl="2" w:tplc="0409001B" w:tentative="1">
+      <w:start w:val="1"/>
+      <w:numFmt w:val="lowerRoman"/>
+      <w:lvlText w:val="%3."/>
+      <w:lvlJc w:val="right"/>
+      <w:pPr>
+        <w:ind w:left="2160" w:hanging="180"/>
+      </w:pPr>
+    </w:lvl>
+    <w:lvl w:ilvl="3" w:tplc="0409000F" w:tentative="1">
+      <w:start w:val="1"/>
+      <w:numFmt w:val="decimal"/>
+      <w:lvlText w:val="%4."/>
+      <w:lvlJc w:val="left"/>
+      <w:pPr>
+        <w:ind w:left="2880" w:hanging="360"/>
+      </w:pPr>
+    </w:lvl>
+    <w:lvl w:ilvl="4" w:tplc="04090019" w:tentative="1">
+      <w:start w:val="1"/>
+      <w:numFmt w:val="lowerLetter"/>
+      <w:lvlText w:val="%5."/>
+      <w:lvlJc w:val="left"/>
+      <w:pPr>
+        <w:ind w:left="3600" w:hanging="360"/>
+      </w:pPr>
+    </w:lvl>
+    <w:lvl w:ilvl="5" w:tplc="0409001B" w:tentative="1">
+      <w:start w:val="1"/>
+      <w:numFmt w:val="lowerRoman"/>
+      <w:lvlText w:val="%6."/>
+      <w:lvlJc w:val="right"/>
+      <w:pPr>
+        <w:ind w:left="4320" w:hanging="180"/>
+      </w:pPr>
+    </w:lvl>
+    <w:lvl w:ilvl="6" w:tplc="0409000F" w:tentative="1">
+      <w:start w:val="1"/>
+      <w:numFmt w:val="decimal"/>
+      <w:lvlText w:val="%7."/>
+      <w:lvlJc w:val="left"/>
+      <w:pPr>
+        <w:ind w:left="5040" w:hanging="360"/>
+      </w:pPr>
+    </w:lvl>
+    <w:lvl w:ilvl="7" w:tplc="04090019" w:tentative="1">
+      <w:start w:val="1"/>
+      <w:numFmt w:val="lowerLetter"/>
+      <w:lvlText w:val="%8."/>
+      <w:lvlJc w:val="left"/>
+      <w:pPr>
+        <w:ind w:left="5760" w:hanging="360"/>
+      </w:pPr>
+    </w:lvl>
+    <w:lvl w:ilvl="8" w:tplc="0409001B" w:tentative="1">
+      <w:start w:val="1"/>
+      <w:numFmt w:val="lowerRoman"/>
+      <w:lvlText w:val="%9."/>
+      <w:lvlJc w:val="right"/>
+      <w:pPr>
+        <w:ind w:left="6480" w:hanging="180"/>
+      </w:pPr>
+    </w:lvl>
+  </w:abstractNum>
+  <w:abstractNum w:abstractNumId="1" w15:restartNumberingAfterBreak="0">
     <w:nsid w:val="491A2719"/>
     <w:multiLevelType w:val="multilevel"/>
     <w:tmpl w:val="25B638AE"/>
@@ -1342,8 +4094,103 @@
       </w:pPr>
     </w:lvl>
   </w:abstractNum>
+  <w:abstractNum w:abstractNumId="2" w15:restartNumberingAfterBreak="0">
+    <w:nsid w:val="5B5876D3"/>
+    <w:multiLevelType w:val="hybridMultilevel"/>
+    <w:tmpl w:val="25AEE628"/>
+    <w:lvl w:ilvl="0" w:tplc="0409000F">
+      <w:start w:val="1"/>
+      <w:numFmt w:val="decimal"/>
+      <w:lvlText w:val="%1."/>
+      <w:lvlJc w:val="left"/>
+      <w:pPr>
+        <w:ind w:left="720" w:hanging="360"/>
+      </w:pPr>
+      <w:rPr>
+        <w:rFonts w:hint="default"/>
+      </w:rPr>
+    </w:lvl>
+    <w:lvl w:ilvl="1" w:tplc="04090019" w:tentative="1">
+      <w:start w:val="1"/>
+      <w:numFmt w:val="lowerLetter"/>
+      <w:lvlText w:val="%2."/>
+      <w:lvlJc w:val="left"/>
+      <w:pPr>
+        <w:ind w:left="1440" w:hanging="360"/>
+      </w:pPr>
+    </w:lvl>
+    <w:lvl w:ilvl="2" w:tplc="0409001B" w:tentative="1">
+      <w:start w:val="1"/>
+      <w:numFmt w:val="lowerRoman"/>
+      <w:lvlText w:val="%3."/>
+      <w:lvlJc w:val="right"/>
+      <w:pPr>
+        <w:ind w:left="2160" w:hanging="180"/>
+      </w:pPr>
+    </w:lvl>
+    <w:lvl w:ilvl="3" w:tplc="0409000F" w:tentative="1">
+      <w:start w:val="1"/>
+      <w:numFmt w:val="decimal"/>
+      <w:lvlText w:val="%4."/>
+      <w:lvlJc w:val="left"/>
+      <w:pPr>
+        <w:ind w:left="2880" w:hanging="360"/>
+      </w:pPr>
+    </w:lvl>
+    <w:lvl w:ilvl="4" w:tplc="04090019" w:tentative="1">
+      <w:start w:val="1"/>
+      <w:numFmt w:val="lowerLetter"/>
+      <w:lvlText w:val="%5."/>
+      <w:lvlJc w:val="left"/>
+      <w:pPr>
+        <w:ind w:left="3600" w:hanging="360"/>
+      </w:pPr>
+    </w:lvl>
+    <w:lvl w:ilvl="5" w:tplc="0409001B" w:tentative="1">
+      <w:start w:val="1"/>
+      <w:numFmt w:val="lowerRoman"/>
+      <w:lvlText w:val="%6."/>
+      <w:lvlJc w:val="right"/>
+      <w:pPr>
+        <w:ind w:left="4320" w:hanging="180"/>
+      </w:pPr>
+    </w:lvl>
+    <w:lvl w:ilvl="6" w:tplc="0409000F" w:tentative="1">
+      <w:start w:val="1"/>
+      <w:numFmt w:val="decimal"/>
+      <w:lvlText w:val="%7."/>
+      <w:lvlJc w:val="left"/>
+      <w:pPr>
+        <w:ind w:left="5040" w:hanging="360"/>
+      </w:pPr>
+    </w:lvl>
+    <w:lvl w:ilvl="7" w:tplc="04090019" w:tentative="1">
+      <w:start w:val="1"/>
+      <w:numFmt w:val="lowerLetter"/>
+      <w:lvlText w:val="%8."/>
+      <w:lvlJc w:val="left"/>
+      <w:pPr>
+        <w:ind w:left="5760" w:hanging="360"/>
+      </w:pPr>
+    </w:lvl>
+    <w:lvl w:ilvl="8" w:tplc="0409001B" w:tentative="1">
+      <w:start w:val="1"/>
+      <w:numFmt w:val="lowerRoman"/>
+      <w:lvlText w:val="%9."/>
+      <w:lvlJc w:val="right"/>
+      <w:pPr>
+        <w:ind w:left="6480" w:hanging="180"/>
+      </w:pPr>
+    </w:lvl>
+  </w:abstractNum>
   <w:num w:numId="1" w16cid:durableId="2073111744">
+    <w:abstractNumId w:val="1"/>
+  </w:num>
+  <w:num w:numId="2" w16cid:durableId="314381389">
     <w:abstractNumId w:val="0"/>
+  </w:num>
+  <w:num w:numId="3" w16cid:durableId="525487870">
+    <w:abstractNumId w:val="2"/>
   </w:num>
 </w:numbering>
 </file>
@@ -2150,6 +4997,14 @@
       </w:tblCellMar>
     </w:tblPr>
   </w:style>
+  <w:style w:type="paragraph" w:styleId="NormalWeb">
+    <w:name w:val="Normal (Web)"/>
+    <w:basedOn w:val="Normal"/>
+    <w:uiPriority w:val="99"/>
+    <w:semiHidden/>
+    <w:unhideWhenUsed/>
+    <w:rsid w:val="005551AC"/>
+  </w:style>
 </w:styles>
 </file>
 
@@ -2439,12 +5294,24 @@
 </file>
 
 <file path=customXml/item1.xml><?xml version="1.0" encoding="utf-8"?>
+<b:Sources xmlns:b="http://schemas.openxmlformats.org/officeDocument/2006/bibliography" xmlns="http://schemas.openxmlformats.org/officeDocument/2006/bibliography" SelectedStyle="\IEEE2006OfficeOnline.xsl" StyleName="IEEE" Version="2006"/>
+</file>
+
+<file path=customXml/item2.xml><?xml version="1.0" encoding="utf-8"?>
 <go:gDocsCustomXmlDataStorage xmlns:go="http://customooxmlschemas.google.com/" xmlns:r="http://schemas.openxmlformats.org/officeDocument/2006/relationships" uri="GoogleDocsCustomDataVersion2">
   <go:docsCustomData xmlns:go="http://customooxmlschemas.google.com/" roundtripDataSignature="AMtx7milVRu+YhMC41H8VhEjFJMfWbrykg==">CgMxLjA4AHIhMUFqMXZTWFRrZWlKemFfNVpINXpBSnF4YkY3N3JMclp6</go:docsCustomData>
 </go:gDocsCustomXmlDataStorage>
 </file>
 
 <file path=customXml/itemProps1.xml><?xml version="1.0" encoding="utf-8"?>
+<ds:datastoreItem xmlns:ds="http://schemas.openxmlformats.org/officeDocument/2006/customXml" ds:itemID="{26761A6B-9905-4E05-8357-303B354516B1}">
+  <ds:schemaRefs>
+    <ds:schemaRef ds:uri="http://schemas.openxmlformats.org/officeDocument/2006/bibliography"/>
+  </ds:schemaRefs>
+</ds:datastoreItem>
+</file>
+
+<file path=customXml/itemProps2.xml><?xml version="1.0" encoding="utf-8"?>
 <ds:datastoreItem xmlns:ds="http://schemas.openxmlformats.org/officeDocument/2006/customXml" ds:itemID="{11111111-1234-1234-1234-123412341234}">
   <ds:schemaRefs>
     <ds:schemaRef ds:uri="http://customooxmlschemas.google.com/"/>

</xml_diff>

<commit_message>
[LitRev] Progressed in theory and literature review section
</commit_message>
<xml_diff>
--- a/Documents/Literature Review/Interim Report.docx
+++ b/Documents/Literature Review/Interim Report.docx
@@ -1270,65 +1270,428 @@
         <w:rPr>
           <w:rFonts w:eastAsia="Source Sans Pro"/>
         </w:rPr>
-        <w:t xml:space="preserve">This section should be a thorough examination of relevant theories and existing literature, supporting the </w:t>
-      </w:r>
-      <w:r>
-        <w:rPr>
-          <w:rFonts w:eastAsia="Source Sans Pro"/>
-        </w:rPr>
-        <w:t>project’s</w:t>
-      </w:r>
-      <w:r>
-        <w:rPr>
-          <w:rFonts w:eastAsia="Source Sans Pro"/>
-        </w:rPr>
-        <w:t xml:space="preserve"> basis. Begin with an introduction to the theoretical framework underlying the project, followed by a critical appraisal of literature that is directly relevant. A strong literature review will demonstrate academic insight through structured groupings and logical connections between sources, providing motivation and context for the </w:t>
-      </w:r>
-      <w:r>
-        <w:rPr>
-          <w:rFonts w:eastAsia="Source Sans Pro"/>
-        </w:rPr>
-        <w:t>project’s</w:t>
-      </w:r>
-      <w:r>
-        <w:rPr>
-          <w:rFonts w:eastAsia="Source Sans Pro"/>
-        </w:rPr>
-        <w:t xml:space="preserve"> work.</w:t>
-      </w:r>
-    </w:p>
-    <w:p>
-      <w:pPr>
-        <w:tabs>
-          <w:tab w:val="left" w:pos="2268"/>
-          <w:tab w:val="right" w:pos="10093"/>
-        </w:tabs>
-        <w:rPr>
-          <w:rFonts w:eastAsia="Source Sans Pro"/>
-        </w:rPr>
-      </w:pPr>
-    </w:p>
-    <w:p>
-      <w:pPr>
-        <w:tabs>
-          <w:tab w:val="left" w:pos="2268"/>
-          <w:tab w:val="right" w:pos="10093"/>
-        </w:tabs>
-        <w:rPr>
-          <w:rFonts w:eastAsia="Source Sans Pro"/>
-        </w:rPr>
-      </w:pPr>
-    </w:p>
-    <w:p>
-      <w:pPr>
-        <w:tabs>
-          <w:tab w:val="left" w:pos="2268"/>
-          <w:tab w:val="right" w:pos="10093"/>
-        </w:tabs>
-        <w:rPr>
-          <w:rFonts w:eastAsia="Source Sans Pro"/>
-        </w:rPr>
-      </w:pPr>
+        <w:t xml:space="preserve">The exponential growth in computational demands, driven by applications in machine learning, multimedia processing, and big data analytics, has strained traditional digital design paradigms. Classical computing architectures prioritise precision and exactness, which come at the cost of increased power consumption, area usage, and latency. With the diminishing benefits of Moore’s Law and the rising need for energy-efficient hardware, approximate computing has emerged as a transformative approach to hardware design. </w:t>
+      </w:r>
+    </w:p>
+    <w:p>
+      <w:pPr>
+        <w:tabs>
+          <w:tab w:val="left" w:pos="2268"/>
+          <w:tab w:val="right" w:pos="10093"/>
+        </w:tabs>
+        <w:rPr>
+          <w:rFonts w:eastAsia="Source Sans Pro"/>
+        </w:rPr>
+      </w:pPr>
+    </w:p>
+    <w:p>
+      <w:pPr>
+        <w:tabs>
+          <w:tab w:val="left" w:pos="2268"/>
+          <w:tab w:val="right" w:pos="10093"/>
+        </w:tabs>
+        <w:rPr>
+          <w:rFonts w:eastAsia="Source Sans Pro"/>
+        </w:rPr>
+      </w:pPr>
+      <w:r>
+        <w:rPr>
+          <w:rFonts w:eastAsia="Source Sans Pro"/>
+        </w:rPr>
+        <w:t>Approximate computing operates on the principle that not all applications require perfect accuracy. Many domains, especially those involving human perception or probabilistic outcomes, can tolerate small errors without significant degradation in performance. By trade-off of accuracy, approximate computing reduces hardware complexity, resulting in substantial improvements in energy efficiency, and processing speed.</w:t>
+      </w:r>
+    </w:p>
+    <w:p>
+      <w:pPr>
+        <w:tabs>
+          <w:tab w:val="left" w:pos="2268"/>
+          <w:tab w:val="right" w:pos="10093"/>
+        </w:tabs>
+        <w:rPr>
+          <w:rFonts w:eastAsia="Source Sans Pro"/>
+        </w:rPr>
+      </w:pPr>
+    </w:p>
+    <w:p>
+      <w:pPr>
+        <w:tabs>
+          <w:tab w:val="left" w:pos="2268"/>
+          <w:tab w:val="right" w:pos="10093"/>
+        </w:tabs>
+        <w:rPr>
+          <w:rFonts w:eastAsia="Source Sans Pro"/>
+        </w:rPr>
+      </w:pPr>
+      <w:r>
+        <w:rPr>
+          <w:rFonts w:eastAsia="Source Sans Pro"/>
+        </w:rPr>
+        <w:t xml:space="preserve">At the heart of this model shift are arithmetic units like adders and multipliers which constitute a significant portion of computational workloads in digital systems. Optimising these units for approximate computing forms the core of this paper’s contributions. </w:t>
+      </w:r>
+    </w:p>
+    <w:p>
+      <w:pPr>
+        <w:tabs>
+          <w:tab w:val="left" w:pos="2268"/>
+          <w:tab w:val="right" w:pos="10093"/>
+        </w:tabs>
+        <w:rPr>
+          <w:rFonts w:eastAsia="Source Sans Pro"/>
+        </w:rPr>
+      </w:pPr>
+    </w:p>
+    <w:p>
+      <w:pPr>
+        <w:tabs>
+          <w:tab w:val="left" w:pos="2268"/>
+          <w:tab w:val="right" w:pos="10093"/>
+        </w:tabs>
+        <w:rPr>
+          <w:rFonts w:eastAsia="Source Sans Pro"/>
+        </w:rPr>
+      </w:pPr>
+      <w:r>
+        <w:rPr>
+          <w:rFonts w:eastAsia="Source Sans Pro"/>
+          <w:b/>
+          <w:bCs/>
+        </w:rPr>
+        <w:t>Approximate Adders</w:t>
+      </w:r>
+    </w:p>
+    <w:p>
+      <w:pPr>
+        <w:tabs>
+          <w:tab w:val="left" w:pos="2268"/>
+          <w:tab w:val="right" w:pos="10093"/>
+        </w:tabs>
+        <w:rPr>
+          <w:rFonts w:eastAsia="Source Sans Pro"/>
+        </w:rPr>
+      </w:pPr>
+      <w:r>
+        <w:rPr>
+          <w:rFonts w:eastAsia="Source Sans Pro"/>
+        </w:rPr>
+        <w:t xml:space="preserve">Adders are a </w:t>
+      </w:r>
+      <w:r>
+        <w:rPr>
+          <w:rFonts w:eastAsia="Source Sans Pro"/>
+        </w:rPr>
+        <w:t xml:space="preserve">fundamental component in </w:t>
+      </w:r>
+      <w:r>
+        <w:rPr>
+          <w:rFonts w:eastAsia="Source Sans Pro"/>
+        </w:rPr>
+        <w:t xml:space="preserve">digital </w:t>
+      </w:r>
+      <w:r>
+        <w:rPr>
+          <w:rFonts w:eastAsia="Source Sans Pro"/>
+        </w:rPr>
+        <w:t>circuits, responsible for executing arithmetic operations that often dominate computational workload. Traditional adder designs prioritise accuracy, however, approximate adders introduce intentional inaccuracies to achieve resource savings</w:t>
+      </w:r>
+      <w:r>
+        <w:rPr>
+          <w:rFonts w:eastAsia="Source Sans Pro"/>
+        </w:rPr>
+        <w:t xml:space="preserve">. </w:t>
+      </w:r>
+      <w:r>
+        <w:rPr>
+          <w:rFonts w:eastAsia="Source Sans Pro"/>
+        </w:rPr>
+        <w:t>A proposed approximation approach using Lower-Part OR-based Approximate Adders [1] aligns with similar research</w:t>
+      </w:r>
+      <w:r>
+        <w:rPr>
+          <w:rFonts w:eastAsia="Source Sans Pro"/>
+        </w:rPr>
+        <w:t>,</w:t>
+      </w:r>
+      <w:r>
+        <w:rPr>
+          <w:rFonts w:eastAsia="Source Sans Pro"/>
+        </w:rPr>
+        <w:t xml:space="preserve"> </w:t>
+      </w:r>
+      <w:r>
+        <w:rPr>
+          <w:rFonts w:eastAsia="Source Sans Pro"/>
+        </w:rPr>
+        <w:t>introducing the concept of approximate adders as a means to trade</w:t>
+      </w:r>
+      <w:r>
+        <w:rPr>
+          <w:rFonts w:eastAsia="Source Sans Pro"/>
+        </w:rPr>
+        <w:t>-</w:t>
+      </w:r>
+      <w:r>
+        <w:rPr>
+          <w:rFonts w:eastAsia="Source Sans Pro"/>
+        </w:rPr>
+        <w:t xml:space="preserve">off accuracy for reduced power consumptions and area in energy-efficient VLSI systems. Ramasamy et al. proposed a carry-based approximate full adder, </w:t>
+      </w:r>
+      <w:r>
+        <w:rPr>
+          <w:rFonts w:eastAsia="Source Sans Pro"/>
+        </w:rPr>
+        <w:t xml:space="preserve">demonstrating that bypassing the carry propagation chain in the least significant bits (LSB) can drastically improve speed and reduce area at the cost of negligible error [reference]. </w:t>
+      </w:r>
+    </w:p>
+    <w:p>
+      <w:pPr>
+        <w:tabs>
+          <w:tab w:val="left" w:pos="2268"/>
+          <w:tab w:val="right" w:pos="10093"/>
+        </w:tabs>
+        <w:rPr>
+          <w:rFonts w:eastAsia="Source Sans Pro"/>
+        </w:rPr>
+      </w:pPr>
+    </w:p>
+    <w:p>
+      <w:pPr>
+        <w:tabs>
+          <w:tab w:val="left" w:pos="2268"/>
+          <w:tab w:val="right" w:pos="10093"/>
+        </w:tabs>
+        <w:rPr>
+          <w:rFonts w:eastAsia="Source Sans Pro"/>
+          <w:b/>
+          <w:bCs/>
+        </w:rPr>
+      </w:pPr>
+      <w:r>
+        <w:rPr>
+          <w:rFonts w:eastAsia="Source Sans Pro"/>
+          <w:b/>
+          <w:bCs/>
+        </w:rPr>
+        <w:t>Approximate Multipliers</w:t>
+      </w:r>
+    </w:p>
+    <w:p>
+      <w:pPr>
+        <w:tabs>
+          <w:tab w:val="left" w:pos="2268"/>
+          <w:tab w:val="right" w:pos="10093"/>
+        </w:tabs>
+        <w:rPr>
+          <w:rFonts w:eastAsia="Source Sans Pro"/>
+        </w:rPr>
+      </w:pPr>
+      <w:r>
+        <w:rPr>
+          <w:rFonts w:eastAsia="Source Sans Pro"/>
+        </w:rPr>
+        <w:t>Multiplication is a computationally intensive operation, making approximate multipliers a critical focus for energy-efficient design. Approximate multipliers reduce the complexity of partial product summation, which directly impacts delay and power consumption.</w:t>
+      </w:r>
+    </w:p>
+    <w:p>
+      <w:pPr>
+        <w:tabs>
+          <w:tab w:val="left" w:pos="2268"/>
+          <w:tab w:val="right" w:pos="10093"/>
+        </w:tabs>
+        <w:rPr>
+          <w:rFonts w:eastAsia="Source Sans Pro"/>
+        </w:rPr>
+      </w:pPr>
+    </w:p>
+    <w:p>
+      <w:pPr>
+        <w:tabs>
+          <w:tab w:val="left" w:pos="2268"/>
+          <w:tab w:val="right" w:pos="10093"/>
+        </w:tabs>
+        <w:rPr>
+          <w:rFonts w:eastAsia="Source Sans Pro"/>
+          <w:b/>
+          <w:bCs/>
+        </w:rPr>
+      </w:pPr>
+      <w:r>
+        <w:rPr>
+          <w:rFonts w:eastAsia="Source Sans Pro"/>
+          <w:b/>
+          <w:bCs/>
+        </w:rPr>
+        <w:t>Approximate Matrix Multiplication</w:t>
+      </w:r>
+    </w:p>
+    <w:p>
+      <w:pPr>
+        <w:tabs>
+          <w:tab w:val="left" w:pos="2268"/>
+          <w:tab w:val="right" w:pos="10093"/>
+        </w:tabs>
+        <w:rPr>
+          <w:rFonts w:eastAsia="Source Sans Pro"/>
+          <w:b/>
+          <w:bCs/>
+        </w:rPr>
+      </w:pPr>
+    </w:p>
+    <w:p>
+      <w:pPr>
+        <w:tabs>
+          <w:tab w:val="left" w:pos="2268"/>
+          <w:tab w:val="right" w:pos="10093"/>
+        </w:tabs>
+        <w:rPr>
+          <w:rFonts w:eastAsia="Source Sans Pro"/>
+          <w:b/>
+          <w:bCs/>
+        </w:rPr>
+      </w:pPr>
+      <w:r>
+        <w:rPr>
+          <w:rFonts w:eastAsia="Source Sans Pro"/>
+          <w:b/>
+          <w:bCs/>
+        </w:rPr>
+        <w:t>Compressor-Based Approximate Multipliers</w:t>
+      </w:r>
+    </w:p>
+    <w:p>
+      <w:pPr>
+        <w:tabs>
+          <w:tab w:val="left" w:pos="2268"/>
+          <w:tab w:val="right" w:pos="10093"/>
+        </w:tabs>
+        <w:rPr>
+          <w:rFonts w:eastAsia="Source Sans Pro"/>
+          <w:b/>
+          <w:bCs/>
+        </w:rPr>
+      </w:pPr>
+    </w:p>
+    <w:p>
+      <w:pPr>
+        <w:tabs>
+          <w:tab w:val="left" w:pos="2268"/>
+          <w:tab w:val="right" w:pos="10093"/>
+        </w:tabs>
+        <w:rPr>
+          <w:rFonts w:eastAsia="Source Sans Pro"/>
+          <w:b/>
+          <w:bCs/>
+        </w:rPr>
+      </w:pPr>
+      <w:r>
+        <w:rPr>
+          <w:rFonts w:eastAsia="Source Sans Pro"/>
+          <w:b/>
+          <w:bCs/>
+        </w:rPr>
+        <w:t>Novel Compressor Designs</w:t>
+      </w:r>
+    </w:p>
+    <w:p>
+      <w:pPr>
+        <w:tabs>
+          <w:tab w:val="left" w:pos="2268"/>
+          <w:tab w:val="right" w:pos="10093"/>
+        </w:tabs>
+        <w:rPr>
+          <w:rFonts w:eastAsia="Source Sans Pro"/>
+          <w:b/>
+          <w:bCs/>
+        </w:rPr>
+      </w:pPr>
+    </w:p>
+    <w:p>
+      <w:pPr>
+        <w:tabs>
+          <w:tab w:val="left" w:pos="2268"/>
+          <w:tab w:val="right" w:pos="10093"/>
+        </w:tabs>
+        <w:rPr>
+          <w:rFonts w:eastAsia="Source Sans Pro"/>
+          <w:b/>
+          <w:bCs/>
+        </w:rPr>
+      </w:pPr>
+      <w:r>
+        <w:rPr>
+          <w:rFonts w:eastAsia="Source Sans Pro"/>
+          <w:b/>
+          <w:bCs/>
+        </w:rPr>
+        <w:t>Once-Through Multiplier Architecture CAM2</w:t>
+      </w:r>
+    </w:p>
+    <w:p>
+      <w:pPr>
+        <w:tabs>
+          <w:tab w:val="left" w:pos="2268"/>
+          <w:tab w:val="right" w:pos="10093"/>
+        </w:tabs>
+        <w:rPr>
+          <w:rFonts w:eastAsia="Source Sans Pro"/>
+          <w:b/>
+          <w:bCs/>
+        </w:rPr>
+      </w:pPr>
+    </w:p>
+    <w:p>
+      <w:pPr>
+        <w:tabs>
+          <w:tab w:val="left" w:pos="2268"/>
+          <w:tab w:val="right" w:pos="10093"/>
+        </w:tabs>
+        <w:rPr>
+          <w:rFonts w:eastAsia="Source Sans Pro"/>
+          <w:b/>
+          <w:bCs/>
+        </w:rPr>
+      </w:pPr>
+      <w:r>
+        <w:rPr>
+          <w:rFonts w:eastAsia="Source Sans Pro"/>
+          <w:b/>
+          <w:bCs/>
+        </w:rPr>
+        <w:t>FPGA-Based Approximate Multipliers</w:t>
+      </w:r>
+    </w:p>
+    <w:p>
+      <w:pPr>
+        <w:tabs>
+          <w:tab w:val="left" w:pos="2268"/>
+          <w:tab w:val="right" w:pos="10093"/>
+        </w:tabs>
+        <w:rPr>
+          <w:rFonts w:eastAsia="Source Sans Pro"/>
+          <w:b/>
+          <w:bCs/>
+        </w:rPr>
+      </w:pPr>
+    </w:p>
+    <w:p>
+      <w:pPr>
+        <w:tabs>
+          <w:tab w:val="left" w:pos="2268"/>
+          <w:tab w:val="right" w:pos="10093"/>
+        </w:tabs>
+        <w:rPr>
+          <w:rFonts w:eastAsia="Source Sans Pro"/>
+          <w:b/>
+          <w:bCs/>
+        </w:rPr>
+      </w:pPr>
+      <w:r>
+        <w:rPr>
+          <w:rFonts w:eastAsia="Source Sans Pro"/>
+          <w:b/>
+          <w:bCs/>
+        </w:rPr>
+        <w:t>Trade-Offs and Error Analysis</w:t>
+      </w:r>
     </w:p>
     <w:p>
       <w:pPr>
@@ -1823,7 +2186,6 @@
           <w:sz w:val="28"/>
           <w:szCs w:val="28"/>
         </w:rPr>
-        <w:lastRenderedPageBreak/>
         <w:t xml:space="preserve">Technical Progress </w:t>
       </w:r>
       <w:r>
@@ -2422,7 +2784,6 @@
           <w:sz w:val="28"/>
           <w:szCs w:val="28"/>
         </w:rPr>
-        <w:lastRenderedPageBreak/>
         <w:t>Project Management</w:t>
       </w:r>
       <w:r>
@@ -2640,6 +3001,7 @@
           <w:sz w:val="22"/>
           <w:szCs w:val="22"/>
         </w:rPr>
+        <w:lastRenderedPageBreak/>
         <w:t xml:space="preserve">In the subsequent phase, simulation and verification will take place. Test benches will be developed using the Xilinx Vivado Design Suite to conduct a series of simulations. These simulations will evaluate the functionality and performance of the MAC unit, including power consumption and accuracy, under the conditions specified by the design. The design will undergo further debugging and refinement based on simulation results, with the final performance metrics documented. This will lead to the completion of </w:t>
       </w:r>
       <w:r>
@@ -2763,13 +3125,6 @@
           <w:szCs w:val="22"/>
         </w:rPr>
       </w:pPr>
-      <w:r>
-        <w:rPr>
-          <w:sz w:val="22"/>
-          <w:szCs w:val="22"/>
-        </w:rPr>
-        <w:t>Throughout the entire project, comprehensive documentation will be maintained, detailing the design process, test results, and performance evaluations. This will culminate in the preparation of a final report, which will reflect the design and implementation process, key findings, and recommendations for future work in Approximate Computing.</w:t>
-      </w:r>
     </w:p>
     <w:p>
       <w:pPr>
@@ -2790,7 +3145,7 @@
           <w:sz w:val="22"/>
           <w:szCs w:val="22"/>
         </w:rPr>
-        <w:t>A detailed Gantt chart outlining the project timeline, milestones, and progress will be included as an appendix to track the project's completion. The chart will serve as a tool to monitor progress and make necessary adjustments against the initial plan to ensure that the project remains on schedule.</w:t>
+        <w:t>Throughout the entire project, comprehensive documentation will be maintained, detailing the design process, test results, and performance evaluations. This will culminate in the preparation of a final report, which will reflect the design and implementation process, key findings, and recommendations for future work in Approximate Computing.</w:t>
       </w:r>
     </w:p>
     <w:p>
@@ -2803,10 +3158,17 @@
           <w:between w:val="nil"/>
         </w:pBdr>
         <w:rPr>
-          <w:rFonts w:eastAsia="Arial"/>
-          <w:color w:val="212121"/>
-        </w:rPr>
-      </w:pPr>
+          <w:sz w:val="22"/>
+          <w:szCs w:val="22"/>
+        </w:rPr>
+      </w:pPr>
+      <w:r>
+        <w:rPr>
+          <w:sz w:val="22"/>
+          <w:szCs w:val="22"/>
+        </w:rPr>
+        <w:t>A detailed Gantt chart outlining the project timeline, milestones, and progress will be included as an appendix to track the project's completion. The chart will serve as a tool to monitor progress and make necessary adjustments against the initial plan to ensure that the project remains on schedule.</w:t>
+      </w:r>
     </w:p>
     <w:p>
       <w:pPr>
@@ -3011,7 +3373,6 @@
           <w:sz w:val="28"/>
           <w:szCs w:val="28"/>
         </w:rPr>
-        <w:lastRenderedPageBreak/>
         <w:t>Appendix</w:t>
       </w:r>
     </w:p>
@@ -3038,7 +3399,7 @@
           <w:noProof/>
         </w:rPr>
         <w:drawing>
-          <wp:inline distT="0" distB="0" distL="0" distR="0" wp14:anchorId="4D04848A" wp14:editId="50DD3182">
+          <wp:inline distT="0" distB="0" distL="0" distR="0" wp14:anchorId="4D04848A" wp14:editId="7D49BFDA">
             <wp:extent cx="6371590" cy="2431415"/>
             <wp:effectExtent l="0" t="0" r="0" b="6985"/>
             <wp:docPr id="582163214" name="Picture 1"/>
@@ -3138,8 +3499,9 @@
         <w:rPr>
           <w:noProof/>
         </w:rPr>
+        <w:lastRenderedPageBreak/>
         <w:drawing>
-          <wp:inline distT="0" distB="0" distL="0" distR="0" wp14:anchorId="3910E0A6" wp14:editId="4D870BD1">
+          <wp:inline distT="0" distB="0" distL="0" distR="0" wp14:anchorId="3910E0A6" wp14:editId="0C74F0E2">
             <wp:extent cx="6371590" cy="1784350"/>
             <wp:effectExtent l="0" t="0" r="0" b="6350"/>
             <wp:docPr id="1529889521" name="Picture 2"/>
@@ -3610,7 +3972,6 @@
           <w:sz w:val="28"/>
           <w:szCs w:val="28"/>
         </w:rPr>
-        <w:lastRenderedPageBreak/>
         <w:t>References:</w:t>
       </w:r>
     </w:p>
@@ -4707,7 +5068,6 @@
   <w:style w:type="character" w:default="1" w:styleId="DefaultParagraphFont">
     <w:name w:val="Default Paragraph Font"/>
     <w:uiPriority w:val="1"/>
-    <w:semiHidden/>
     <w:unhideWhenUsed/>
   </w:style>
   <w:style w:type="table" w:default="1" w:styleId="TableNormal">
@@ -5294,28 +5654,28 @@
 </file>
 
 <file path=customXml/item1.xml><?xml version="1.0" encoding="utf-8"?>
-<b:Sources xmlns:b="http://schemas.openxmlformats.org/officeDocument/2006/bibliography" xmlns="http://schemas.openxmlformats.org/officeDocument/2006/bibliography" SelectedStyle="\IEEE2006OfficeOnline.xsl" StyleName="IEEE" Version="2006"/>
-</file>
-
-<file path=customXml/item2.xml><?xml version="1.0" encoding="utf-8"?>
 <go:gDocsCustomXmlDataStorage xmlns:go="http://customooxmlschemas.google.com/" xmlns:r="http://schemas.openxmlformats.org/officeDocument/2006/relationships" uri="GoogleDocsCustomDataVersion2">
   <go:docsCustomData xmlns:go="http://customooxmlschemas.google.com/" roundtripDataSignature="AMtx7milVRu+YhMC41H8VhEjFJMfWbrykg==">CgMxLjA4AHIhMUFqMXZTWFRrZWlKemFfNVpINXpBSnF4YkY3N3JMclp6</go:docsCustomData>
 </go:gDocsCustomXmlDataStorage>
 </file>
 
-<file path=customXml/itemProps1.xml><?xml version="1.0" encoding="utf-8"?>
-<ds:datastoreItem xmlns:ds="http://schemas.openxmlformats.org/officeDocument/2006/customXml" ds:itemID="{26761A6B-9905-4E05-8357-303B354516B1}">
-  <ds:schemaRefs>
-    <ds:schemaRef ds:uri="http://schemas.openxmlformats.org/officeDocument/2006/bibliography"/>
-  </ds:schemaRefs>
-</ds:datastoreItem>
+<file path=customXml/item2.xml><?xml version="1.0" encoding="utf-8"?>
+<b:Sources xmlns:b="http://schemas.openxmlformats.org/officeDocument/2006/bibliography" xmlns="http://schemas.openxmlformats.org/officeDocument/2006/bibliography" SelectedStyle="\IEEE2006OfficeOnline.xsl" StyleName="IEEE" Version="2006"/>
 </file>
 
-<file path=customXml/itemProps2.xml><?xml version="1.0" encoding="utf-8"?>
+<file path=customXml/itemProps1.xml><?xml version="1.0" encoding="utf-8"?>
 <ds:datastoreItem xmlns:ds="http://schemas.openxmlformats.org/officeDocument/2006/customXml" ds:itemID="{11111111-1234-1234-1234-123412341234}">
   <ds:schemaRefs>
     <ds:schemaRef ds:uri="http://customooxmlschemas.google.com/"/>
     <ds:schemaRef ds:uri="http://schemas.openxmlformats.org/officeDocument/2006/relationships"/>
   </ds:schemaRefs>
 </ds:datastoreItem>
+</file>
+
+<file path=customXml/itemProps2.xml><?xml version="1.0" encoding="utf-8"?>
+<ds:datastoreItem xmlns:ds="http://schemas.openxmlformats.org/officeDocument/2006/customXml" ds:itemID="{26761A6B-9905-4E05-8357-303B354516B1}">
+  <ds:schemaRefs>
+    <ds:schemaRef ds:uri="http://schemas.openxmlformats.org/officeDocument/2006/bibliography"/>
+  </ds:schemaRefs>
+</ds:datastoreItem>
 </file>
</xml_diff>

<commit_message>
[LitRev] Updated Theory and Literature Review upto fuzzy memoization
</commit_message>
<xml_diff>
--- a/Documents/Literature Review/Interim Report.docx
+++ b/Documents/Literature Review/Interim Report.docx
@@ -1348,14 +1348,16 @@
         </w:tabs>
         <w:rPr>
           <w:rFonts w:eastAsia="Source Sans Pro"/>
-        </w:rPr>
-      </w:pPr>
-      <w:r>
-        <w:rPr>
-          <w:rFonts w:eastAsia="Source Sans Pro"/>
           <w:b/>
           <w:bCs/>
         </w:rPr>
+      </w:pPr>
+      <w:r>
+        <w:rPr>
+          <w:rFonts w:eastAsia="Source Sans Pro"/>
+          <w:b/>
+          <w:bCs/>
+        </w:rPr>
         <w:t>Approximate Adders</w:t>
       </w:r>
     </w:p>
@@ -1369,6 +1371,17 @@
           <w:rFonts w:eastAsia="Source Sans Pro"/>
         </w:rPr>
       </w:pPr>
+    </w:p>
+    <w:p>
+      <w:pPr>
+        <w:tabs>
+          <w:tab w:val="left" w:pos="2268"/>
+          <w:tab w:val="right" w:pos="10093"/>
+        </w:tabs>
+        <w:rPr>
+          <w:rFonts w:eastAsia="Source Sans Pro"/>
+        </w:rPr>
+      </w:pPr>
       <w:r>
         <w:rPr>
           <w:rFonts w:eastAsia="Source Sans Pro"/>
@@ -1439,7 +1452,19 @@
         <w:rPr>
           <w:rFonts w:eastAsia="Source Sans Pro"/>
         </w:rPr>
-        <w:t xml:space="preserve">demonstrating that bypassing the carry propagation chain in the least significant bits (LSB) can drastically improve speed and reduce area at the cost of negligible error [reference]. </w:t>
+        <w:t>demonstrating that bypassing the carry propagation chain in the least significant bits (LSB) can drastically improve speed and reduce area at the cost of negligible error [</w:t>
+      </w:r>
+      <w:r>
+        <w:rPr>
+          <w:rFonts w:eastAsia="Source Sans Pro"/>
+        </w:rPr>
+        <w:t>3</w:t>
+      </w:r>
+      <w:r>
+        <w:rPr>
+          <w:rFonts w:eastAsia="Source Sans Pro"/>
+        </w:rPr>
+        <w:t xml:space="preserve">]. </w:t>
       </w:r>
     </w:p>
     <w:p>
@@ -1471,6 +1496,46 @@
           <w:b/>
           <w:bCs/>
         </w:rPr>
+        <w:t>Include informative diagram here</w:t>
+      </w:r>
+      <w:r>
+        <w:rPr>
+          <w:rFonts w:eastAsia="Source Sans Pro"/>
+          <w:b/>
+          <w:bCs/>
+        </w:rPr>
+        <w:t xml:space="preserve"> Approximate Adder</w:t>
+      </w:r>
+    </w:p>
+    <w:p>
+      <w:pPr>
+        <w:tabs>
+          <w:tab w:val="left" w:pos="2268"/>
+          <w:tab w:val="right" w:pos="10093"/>
+        </w:tabs>
+        <w:rPr>
+          <w:rFonts w:eastAsia="Source Sans Pro"/>
+        </w:rPr>
+      </w:pPr>
+    </w:p>
+    <w:p>
+      <w:pPr>
+        <w:tabs>
+          <w:tab w:val="left" w:pos="2268"/>
+          <w:tab w:val="right" w:pos="10093"/>
+        </w:tabs>
+        <w:rPr>
+          <w:rFonts w:eastAsia="Source Sans Pro"/>
+          <w:b/>
+          <w:bCs/>
+        </w:rPr>
+      </w:pPr>
+      <w:r>
+        <w:rPr>
+          <w:rFonts w:eastAsia="Source Sans Pro"/>
+          <w:b/>
+          <w:bCs/>
+        </w:rPr>
         <w:t>Approximate Multipliers</w:t>
       </w:r>
     </w:p>
@@ -1484,12 +1549,29 @@
           <w:rFonts w:eastAsia="Source Sans Pro"/>
         </w:rPr>
       </w:pPr>
+    </w:p>
+    <w:p>
+      <w:pPr>
+        <w:tabs>
+          <w:tab w:val="left" w:pos="2268"/>
+          <w:tab w:val="right" w:pos="10093"/>
+        </w:tabs>
+        <w:rPr>
+          <w:rFonts w:eastAsia="Source Sans Pro"/>
+        </w:rPr>
+      </w:pPr>
       <w:r>
         <w:rPr>
           <w:rFonts w:eastAsia="Source Sans Pro"/>
         </w:rPr>
         <w:t>Multiplication is a computationally intensive operation, making approximate multipliers a critical focus for energy-efficient design. Approximate multipliers reduce the complexity of partial product summation, which directly impacts delay and power consumption.</w:t>
       </w:r>
+      <w:r>
+        <w:rPr>
+          <w:rFonts w:eastAsia="Source Sans Pro"/>
+        </w:rPr>
+        <w:t xml:space="preserve"> Novel hardware design of approximate multipliers is provided, Lower-Part OR-based Approximate Multiplier [1], integrating the concept of Wallace Tree multipliers for accurate MSBs and OR-based logic for approximate LSBs. The combination of these techniques results in a novel multiplier design that balances accuracy, speed and resource utilisation, suitable for FPGA based implementations.</w:t>
+      </w:r>
     </w:p>
     <w:p>
       <w:pPr>
@@ -1520,6 +1602,46 @@
           <w:b/>
           <w:bCs/>
         </w:rPr>
+        <w:t>Include informative diagram here</w:t>
+      </w:r>
+      <w:r>
+        <w:rPr>
+          <w:rFonts w:eastAsia="Source Sans Pro"/>
+          <w:b/>
+          <w:bCs/>
+        </w:rPr>
+        <w:t xml:space="preserve"> Approximate Multiplier</w:t>
+      </w:r>
+    </w:p>
+    <w:p>
+      <w:pPr>
+        <w:tabs>
+          <w:tab w:val="left" w:pos="2268"/>
+          <w:tab w:val="right" w:pos="10093"/>
+        </w:tabs>
+        <w:rPr>
+          <w:rFonts w:eastAsia="Source Sans Pro"/>
+        </w:rPr>
+      </w:pPr>
+    </w:p>
+    <w:p>
+      <w:pPr>
+        <w:tabs>
+          <w:tab w:val="left" w:pos="2268"/>
+          <w:tab w:val="right" w:pos="10093"/>
+        </w:tabs>
+        <w:rPr>
+          <w:rFonts w:eastAsia="Source Sans Pro"/>
+          <w:b/>
+          <w:bCs/>
+        </w:rPr>
+      </w:pPr>
+      <w:r>
+        <w:rPr>
+          <w:rFonts w:eastAsia="Source Sans Pro"/>
+          <w:b/>
+          <w:bCs/>
+        </w:rPr>
         <w:t>Approximate Matrix Multiplication</w:t>
       </w:r>
     </w:p>
@@ -1531,43 +1653,448 @@
         </w:tabs>
         <w:rPr>
           <w:rFonts w:eastAsia="Source Sans Pro"/>
+        </w:rPr>
+      </w:pPr>
+    </w:p>
+    <w:p>
+      <w:pPr>
+        <w:tabs>
+          <w:tab w:val="left" w:pos="2268"/>
+          <w:tab w:val="right" w:pos="10093"/>
+        </w:tabs>
+        <w:rPr>
+          <w:rFonts w:eastAsia="Source Sans Pro"/>
+        </w:rPr>
+      </w:pPr>
+      <w:r>
+        <w:rPr>
+          <w:rFonts w:eastAsia="Source Sans Pro"/>
+        </w:rPr>
+        <w:t>Matrix multiplication is a fundamental operation in numerous computational tasks, including AI, scientific computing, and graphics processing. Despite its importance, research into approximate matrix multipliers is limited. The proposed matrix multiplier design is a significant step forward, as it combines approximate multipliers and adders in a single hardware implementation [1]. By targeting an FPGA platform and demonstrating scalability across different matrix sizes and bit-widths.</w:t>
+      </w:r>
+    </w:p>
+    <w:p>
+      <w:pPr>
+        <w:tabs>
+          <w:tab w:val="left" w:pos="2268"/>
+          <w:tab w:val="right" w:pos="10093"/>
+        </w:tabs>
+        <w:rPr>
+          <w:rFonts w:eastAsia="Source Sans Pro"/>
+        </w:rPr>
+      </w:pPr>
+    </w:p>
+    <w:p>
+      <w:pPr>
+        <w:tabs>
+          <w:tab w:val="left" w:pos="2268"/>
+          <w:tab w:val="right" w:pos="10093"/>
+        </w:tabs>
+        <w:rPr>
+          <w:rFonts w:eastAsia="Source Sans Pro"/>
           <w:b/>
           <w:bCs/>
         </w:rPr>
       </w:pPr>
-    </w:p>
-    <w:p>
-      <w:pPr>
-        <w:tabs>
-          <w:tab w:val="left" w:pos="2268"/>
-          <w:tab w:val="right" w:pos="10093"/>
-        </w:tabs>
+      <w:r>
         <w:rPr>
           <w:rFonts w:eastAsia="Source Sans Pro"/>
           <w:b/>
           <w:bCs/>
         </w:rPr>
-      </w:pPr>
-      <w:r>
+        <w:t>Compressor-Based Approximate Multipliers</w:t>
+      </w:r>
+    </w:p>
+    <w:p>
+      <w:pPr>
+        <w:tabs>
+          <w:tab w:val="left" w:pos="2268"/>
+          <w:tab w:val="right" w:pos="10093"/>
+        </w:tabs>
+        <w:rPr>
+          <w:rFonts w:eastAsia="Source Sans Pro"/>
+        </w:rPr>
+      </w:pPr>
+    </w:p>
+    <w:p>
+      <w:pPr>
+        <w:tabs>
+          <w:tab w:val="left" w:pos="2268"/>
+          <w:tab w:val="right" w:pos="10093"/>
+        </w:tabs>
+        <w:rPr>
+          <w:rFonts w:eastAsia="Source Sans Pro"/>
+        </w:rPr>
+      </w:pPr>
+      <w:r>
+        <w:rPr>
+          <w:rFonts w:eastAsia="Source Sans Pro"/>
+        </w:rPr>
+        <w:lastRenderedPageBreak/>
+        <w:t>Traditional Multiplier Architectures typically involve, partial product generation, partial product accumulation, and final addition. Partial product generation involves producing intermediate results by multiplying bits of input operands, followed by partial product accumulation, summing the intermediate results using adders or compressors, and lastly final addition produces the output from accumulated partial products.</w:t>
+      </w:r>
+      <w:r>
+        <w:rPr>
+          <w:rFonts w:eastAsia="Source Sans Pro"/>
+        </w:rPr>
+        <w:t xml:space="preserve"> </w:t>
+      </w:r>
+      <w:r>
+        <w:rPr>
+          <w:rFonts w:eastAsia="Source Sans Pro"/>
+        </w:rPr>
+        <w:t xml:space="preserve">A compressor is a combinational logic circuit used to sum multiple binary inputs and produce a small number of outputs, usually two, a sum and a carry. The most commonly used compressors are 3:2, 4:2 and 5:2. </w:t>
+      </w:r>
+    </w:p>
+    <w:p>
+      <w:pPr>
+        <w:tabs>
+          <w:tab w:val="left" w:pos="2268"/>
+          <w:tab w:val="right" w:pos="10093"/>
+        </w:tabs>
+        <w:rPr>
+          <w:rFonts w:eastAsia="Source Sans Pro"/>
+        </w:rPr>
+      </w:pPr>
+    </w:p>
+    <w:p>
+      <w:pPr>
+        <w:tabs>
+          <w:tab w:val="left" w:pos="2268"/>
+          <w:tab w:val="right" w:pos="10093"/>
+        </w:tabs>
+        <w:rPr>
+          <w:rFonts w:eastAsia="Source Sans Pro"/>
+        </w:rPr>
+      </w:pPr>
+      <w:r>
+        <w:rPr>
+          <w:rFonts w:eastAsia="Source Sans Pro"/>
+        </w:rPr>
+        <w:t>In traditional designs, compressors play a critical role in the accumulation phase. However, conventional exact compressors are power-intensive and complex, especially in FPGA-based implementations due to limited logic resources and/or cascading delays and increased power consumption from logic circuits.</w:t>
+      </w:r>
+      <w:r>
+        <w:rPr>
+          <w:rFonts w:eastAsia="Source Sans Pro"/>
+        </w:rPr>
+        <w:t xml:space="preserve"> </w:t>
+      </w:r>
+    </w:p>
+    <w:p>
+      <w:pPr>
+        <w:tabs>
+          <w:tab w:val="left" w:pos="2268"/>
+          <w:tab w:val="right" w:pos="10093"/>
+        </w:tabs>
+        <w:rPr>
+          <w:rFonts w:eastAsia="Source Sans Pro"/>
+        </w:rPr>
+      </w:pPr>
+    </w:p>
+    <w:p>
+      <w:pPr>
+        <w:tabs>
+          <w:tab w:val="left" w:pos="2268"/>
+          <w:tab w:val="right" w:pos="10093"/>
+        </w:tabs>
         <w:rPr>
           <w:rFonts w:eastAsia="Source Sans Pro"/>
           <w:b/>
           <w:bCs/>
         </w:rPr>
-        <w:t>Compressor-Based Approximate Multipliers</w:t>
-      </w:r>
-    </w:p>
-    <w:p>
-      <w:pPr>
-        <w:tabs>
-          <w:tab w:val="left" w:pos="2268"/>
-          <w:tab w:val="right" w:pos="10093"/>
-        </w:tabs>
+      </w:pPr>
+      <w:r>
         <w:rPr>
           <w:rFonts w:eastAsia="Source Sans Pro"/>
           <w:b/>
           <w:bCs/>
         </w:rPr>
+        <w:t>Conventional 3:2 Compressors (Full Adder)</w:t>
+      </w:r>
+    </w:p>
+    <w:p>
+      <w:pPr>
+        <w:tabs>
+          <w:tab w:val="left" w:pos="2268"/>
+          <w:tab w:val="right" w:pos="10093"/>
+        </w:tabs>
+        <w:rPr>
+          <w:rFonts w:eastAsia="Source Sans Pro"/>
+        </w:rPr>
+      </w:pPr>
+      <w:r>
+        <w:rPr>
+          <w:rFonts w:eastAsia="Source Sans Pro"/>
+        </w:rPr>
+        <w:t xml:space="preserve">A 3:2 compressor is equivalent to a full adder. It takes three input bits and outputs two bits, a sum, the least significant bit of the result, and a carry, the most significant bit of the result. </w:t>
+      </w:r>
+    </w:p>
+    <w:p>
+      <w:pPr>
+        <w:tabs>
+          <w:tab w:val="left" w:pos="2268"/>
+          <w:tab w:val="right" w:pos="10093"/>
+        </w:tabs>
+        <w:rPr>
+          <w:rFonts w:eastAsia="Source Sans Pro"/>
+        </w:rPr>
+      </w:pPr>
+    </w:p>
+    <w:p>
+      <w:pPr>
+        <w:tabs>
+          <w:tab w:val="left" w:pos="2268"/>
+          <w:tab w:val="right" w:pos="10093"/>
+        </w:tabs>
+        <w:rPr>
+          <w:rFonts w:eastAsia="Source Sans Pro"/>
+        </w:rPr>
+      </w:pPr>
+      <m:oMath>
+        <m:r>
+          <w:rPr>
+            <w:rFonts w:ascii="Cambria Math" w:eastAsia="Source Sans Pro" w:hAnsi="Cambria Math"/>
+          </w:rPr>
+          <m:t>S= A</m:t>
+        </m:r>
+        <m:r>
+          <w:rPr>
+            <w:rFonts w:ascii="Cambria Math" w:eastAsia="Source Sans Pro" w:hAnsi="Cambria Math" w:cs="Cambria Math"/>
+          </w:rPr>
+          <m:t>⊕</m:t>
+        </m:r>
+        <m:r>
+          <w:rPr>
+            <w:rFonts w:ascii="Cambria Math" w:eastAsia="Source Sans Pro" w:hAnsi="Cambria Math"/>
+          </w:rPr>
+          <m:t>B</m:t>
+        </m:r>
+        <m:r>
+          <w:rPr>
+            <w:rFonts w:ascii="Cambria Math" w:eastAsia="Source Sans Pro" w:hAnsi="Cambria Math" w:cs="Cambria Math"/>
+          </w:rPr>
+          <m:t>⊕</m:t>
+        </m:r>
+        <m:r>
+          <w:rPr>
+            <w:rFonts w:ascii="Cambria Math" w:eastAsia="Source Sans Pro" w:hAnsi="Cambria Math"/>
+          </w:rPr>
+          <m:t>C</m:t>
+        </m:r>
+        <m:r>
+          <w:rPr>
+            <w:rFonts w:ascii="Cambria Math" w:eastAsia="Source Sans Pro" w:hAnsi="Cambria Math"/>
+            <w:vertAlign w:val="subscript"/>
+          </w:rPr>
+          <m:t>in</m:t>
+        </m:r>
+      </m:oMath>
+      <w:r>
+        <w:rPr>
+          <w:rFonts w:eastAsia="Source Sans Pro"/>
+        </w:rPr>
+        <w:t>​</w:t>
+      </w:r>
+    </w:p>
+    <w:p>
+      <w:pPr>
+        <w:tabs>
+          <w:tab w:val="left" w:pos="2268"/>
+          <w:tab w:val="right" w:pos="10093"/>
+        </w:tabs>
+        <w:rPr>
+          <w:rFonts w:eastAsia="Source Sans Pro"/>
+        </w:rPr>
+      </w:pPr>
+      <m:oMathPara>
+        <m:oMathParaPr>
+          <m:jc m:val="left"/>
+        </m:oMathParaPr>
+        <m:oMath>
+          <m:sSub>
+            <m:sSubPr>
+              <m:ctrlPr>
+                <w:rPr>
+                  <w:rFonts w:ascii="Cambria Math" w:eastAsia="Source Sans Pro" w:hAnsi="Cambria Math"/>
+                  <w:i/>
+                </w:rPr>
+              </m:ctrlPr>
+            </m:sSubPr>
+            <m:e>
+              <m:r>
+                <w:rPr>
+                  <w:rFonts w:ascii="Cambria Math" w:eastAsia="Source Sans Pro" w:hAnsi="Cambria Math"/>
+                </w:rPr>
+                <m:t>C</m:t>
+              </m:r>
+            </m:e>
+            <m:sub>
+              <m:r>
+                <w:rPr>
+                  <w:rFonts w:ascii="Cambria Math" w:eastAsia="Source Sans Pro" w:hAnsi="Cambria Math"/>
+                </w:rPr>
+                <m:t>out</m:t>
+              </m:r>
+            </m:sub>
+          </m:sSub>
+          <m:r>
+            <w:rPr>
+              <w:rFonts w:ascii="Cambria Math" w:eastAsia="Source Sans Pro" w:hAnsi="Cambria Math"/>
+            </w:rPr>
+            <m:t>=</m:t>
+          </m:r>
+          <m:d>
+            <m:dPr>
+              <m:ctrlPr>
+                <w:rPr>
+                  <w:rFonts w:ascii="Cambria Math" w:eastAsia="Source Sans Pro" w:hAnsi="Cambria Math"/>
+                  <w:i/>
+                </w:rPr>
+              </m:ctrlPr>
+            </m:dPr>
+            <m:e>
+              <m:r>
+                <w:rPr>
+                  <w:rFonts w:ascii="Cambria Math" w:eastAsia="Source Sans Pro" w:hAnsi="Cambria Math"/>
+                </w:rPr>
+                <m:t>A⋅B</m:t>
+              </m:r>
+            </m:e>
+          </m:d>
+          <m:r>
+            <w:rPr>
+              <w:rFonts w:ascii="Cambria Math" w:eastAsia="Source Sans Pro" w:hAnsi="Cambria Math"/>
+            </w:rPr>
+            <m:t>+</m:t>
+          </m:r>
+          <m:d>
+            <m:dPr>
+              <m:ctrlPr>
+                <w:rPr>
+                  <w:rFonts w:ascii="Cambria Math" w:eastAsia="Source Sans Pro" w:hAnsi="Cambria Math"/>
+                  <w:i/>
+                </w:rPr>
+              </m:ctrlPr>
+            </m:dPr>
+            <m:e>
+              <m:r>
+                <w:rPr>
+                  <w:rFonts w:ascii="Cambria Math" w:eastAsia="Source Sans Pro" w:hAnsi="Cambria Math"/>
+                </w:rPr>
+                <m:t>B⋅</m:t>
+              </m:r>
+              <m:sSub>
+                <m:sSubPr>
+                  <m:ctrlPr>
+                    <w:rPr>
+                      <w:rFonts w:ascii="Cambria Math" w:eastAsia="Source Sans Pro" w:hAnsi="Cambria Math"/>
+                      <w:i/>
+                    </w:rPr>
+                  </m:ctrlPr>
+                </m:sSubPr>
+                <m:e>
+                  <m:r>
+                    <w:rPr>
+                      <w:rFonts w:ascii="Cambria Math" w:eastAsia="Source Sans Pro" w:hAnsi="Cambria Math"/>
+                    </w:rPr>
+                    <m:t>C</m:t>
+                  </m:r>
+                </m:e>
+                <m:sub>
+                  <m:r>
+                    <w:rPr>
+                      <w:rFonts w:ascii="Cambria Math" w:eastAsia="Source Sans Pro" w:hAnsi="Cambria Math"/>
+                    </w:rPr>
+                    <m:t>in</m:t>
+                  </m:r>
+                </m:sub>
+              </m:sSub>
+            </m:e>
+          </m:d>
+          <m:r>
+            <w:rPr>
+              <w:rFonts w:ascii="Cambria Math" w:eastAsia="Source Sans Pro" w:hAnsi="Cambria Math"/>
+            </w:rPr>
+            <m:t>+(A⋅</m:t>
+          </m:r>
+          <m:sSub>
+            <m:sSubPr>
+              <m:ctrlPr>
+                <w:rPr>
+                  <w:rFonts w:ascii="Cambria Math" w:eastAsia="Source Sans Pro" w:hAnsi="Cambria Math"/>
+                  <w:i/>
+                </w:rPr>
+              </m:ctrlPr>
+            </m:sSubPr>
+            <m:e>
+              <m:r>
+                <w:rPr>
+                  <w:rFonts w:ascii="Cambria Math" w:eastAsia="Source Sans Pro" w:hAnsi="Cambria Math"/>
+                </w:rPr>
+                <m:t>C</m:t>
+              </m:r>
+            </m:e>
+            <m:sub>
+              <m:r>
+                <w:rPr>
+                  <w:rFonts w:ascii="Cambria Math" w:eastAsia="Source Sans Pro" w:hAnsi="Cambria Math"/>
+                </w:rPr>
+                <m:t>in</m:t>
+              </m:r>
+            </m:sub>
+          </m:sSub>
+          <m:r>
+            <w:rPr>
+              <w:rFonts w:ascii="Cambria Math" w:eastAsia="Source Sans Pro" w:hAnsi="Cambria Math"/>
+            </w:rPr>
+            <m:t>)</m:t>
+          </m:r>
+        </m:oMath>
+      </m:oMathPara>
+    </w:p>
+    <w:p>
+      <w:pPr>
+        <w:tabs>
+          <w:tab w:val="left" w:pos="2268"/>
+          <w:tab w:val="right" w:pos="10093"/>
+        </w:tabs>
+        <w:rPr>
+          <w:rFonts w:eastAsia="Source Sans Pro"/>
+        </w:rPr>
+      </w:pPr>
+    </w:p>
+    <w:p>
+      <w:pPr>
+        <w:tabs>
+          <w:tab w:val="left" w:pos="2268"/>
+          <w:tab w:val="right" w:pos="10093"/>
+        </w:tabs>
+        <w:rPr>
+          <w:rFonts w:eastAsia="Source Sans Pro"/>
+        </w:rPr>
+      </w:pPr>
+      <w:r>
+        <w:rPr>
+          <w:rFonts w:eastAsia="Source Sans Pro"/>
+        </w:rPr>
+        <w:t>This is the simplest compressor and serves as the building block for higher-order compressors</w:t>
+      </w:r>
+      <w:r>
+        <w:rPr>
+          <w:rFonts w:eastAsia="Source Sans Pro"/>
+        </w:rPr>
+        <w:t>.</w:t>
+      </w:r>
+    </w:p>
+    <w:p>
+      <w:pPr>
+        <w:tabs>
+          <w:tab w:val="left" w:pos="2268"/>
+          <w:tab w:val="right" w:pos="10093"/>
+        </w:tabs>
+        <w:rPr>
+          <w:rFonts w:eastAsia="Source Sans Pro"/>
+        </w:rPr>
       </w:pPr>
     </w:p>
     <w:p>
@@ -1588,6 +2115,432 @@
           <w:b/>
           <w:bCs/>
         </w:rPr>
+        <w:t>Conventional 4:2 Compressor</w:t>
+      </w:r>
+    </w:p>
+    <w:p>
+      <w:pPr>
+        <w:tabs>
+          <w:tab w:val="left" w:pos="2268"/>
+          <w:tab w:val="right" w:pos="10093"/>
+        </w:tabs>
+        <w:rPr>
+          <w:rFonts w:eastAsia="Source Sans Pro"/>
+        </w:rPr>
+      </w:pPr>
+      <w:r>
+        <w:rPr>
+          <w:rFonts w:eastAsia="Source Sans Pro"/>
+        </w:rPr>
+        <w:t>A 4:2 compressor takes 4 inputs and produces two output bits and an additional carry-in and carry-out.</w:t>
+      </w:r>
+    </w:p>
+    <w:p>
+      <w:pPr>
+        <w:tabs>
+          <w:tab w:val="left" w:pos="2268"/>
+          <w:tab w:val="right" w:pos="10093"/>
+        </w:tabs>
+        <w:rPr>
+          <w:rFonts w:eastAsia="Source Sans Pro"/>
+        </w:rPr>
+      </w:pPr>
+    </w:p>
+    <w:p>
+      <w:pPr>
+        <w:tabs>
+          <w:tab w:val="left" w:pos="2268"/>
+          <w:tab w:val="right" w:pos="10093"/>
+        </w:tabs>
+        <w:rPr>
+          <w:rFonts w:eastAsia="Source Sans Pro"/>
+          <w:b/>
+          <w:bCs/>
+        </w:rPr>
+      </w:pPr>
+      <m:oMathPara>
+        <m:oMathParaPr>
+          <m:jc m:val="left"/>
+        </m:oMathParaPr>
+        <m:oMath>
+          <m:r>
+            <w:rPr>
+              <w:rFonts w:ascii="Cambria Math" w:eastAsia="Source Sans Pro" w:hAnsi="Cambria Math"/>
+            </w:rPr>
+            <m:t>S=A⊕B⊕C⊕D⊕</m:t>
+          </m:r>
+          <m:sSub>
+            <m:sSubPr>
+              <m:ctrlPr>
+                <w:rPr>
+                  <w:rFonts w:ascii="Cambria Math" w:eastAsia="Source Sans Pro" w:hAnsi="Cambria Math"/>
+                  <w:i/>
+                </w:rPr>
+              </m:ctrlPr>
+            </m:sSubPr>
+            <m:e>
+              <m:r>
+                <w:rPr>
+                  <w:rFonts w:ascii="Cambria Math" w:eastAsia="Source Sans Pro" w:hAnsi="Cambria Math"/>
+                </w:rPr>
+                <m:t>C</m:t>
+              </m:r>
+            </m:e>
+            <m:sub>
+              <m:r>
+                <w:rPr>
+                  <w:rFonts w:ascii="Cambria Math" w:eastAsia="Source Sans Pro" w:hAnsi="Cambria Math"/>
+                </w:rPr>
+                <m:t>in</m:t>
+              </m:r>
+            </m:sub>
+          </m:sSub>
+          <m:r>
+            <m:rPr>
+              <m:sty m:val="bi"/>
+            </m:rPr>
+            <w:rPr>
+              <w:rFonts w:ascii="Cambria Math" w:eastAsia="Source Sans Pro" w:hAnsi="Cambria Math"/>
+            </w:rPr>
+            <m:t>​</m:t>
+          </m:r>
+        </m:oMath>
+      </m:oMathPara>
+    </w:p>
+    <w:p>
+      <w:pPr>
+        <w:tabs>
+          <w:tab w:val="left" w:pos="2268"/>
+          <w:tab w:val="right" w:pos="10093"/>
+        </w:tabs>
+        <w:rPr>
+          <w:rFonts w:eastAsia="Source Sans Pro"/>
+        </w:rPr>
+      </w:pPr>
+      <m:oMathPara>
+        <m:oMathParaPr>
+          <m:jc m:val="left"/>
+        </m:oMathParaPr>
+        <m:oMath>
+          <m:r>
+            <w:rPr>
+              <w:rFonts w:ascii="Cambria Math" w:eastAsia="Source Sans Pro" w:hAnsi="Cambria Math"/>
+            </w:rPr>
+            <m:t>C=(A⋅B)+(C⋅D)+(</m:t>
+          </m:r>
+          <m:sSub>
+            <m:sSubPr>
+              <m:ctrlPr>
+                <w:rPr>
+                  <w:rFonts w:ascii="Cambria Math" w:eastAsia="Source Sans Pro" w:hAnsi="Cambria Math"/>
+                  <w:i/>
+                </w:rPr>
+              </m:ctrlPr>
+            </m:sSubPr>
+            <m:e>
+              <m:r>
+                <w:rPr>
+                  <w:rFonts w:ascii="Cambria Math" w:eastAsia="Source Sans Pro" w:hAnsi="Cambria Math"/>
+                </w:rPr>
+                <m:t>C</m:t>
+              </m:r>
+            </m:e>
+            <m:sub>
+              <m:r>
+                <w:rPr>
+                  <w:rFonts w:ascii="Cambria Math" w:eastAsia="Source Sans Pro" w:hAnsi="Cambria Math"/>
+                </w:rPr>
+                <m:t>in</m:t>
+              </m:r>
+            </m:sub>
+          </m:sSub>
+          <m:r>
+            <m:rPr>
+              <m:sty m:val="bi"/>
+            </m:rPr>
+            <w:rPr>
+              <w:rFonts w:ascii="Cambria Math" w:eastAsia="Source Sans Pro" w:hAnsi="Cambria Math"/>
+            </w:rPr>
+            <m:t>​</m:t>
+          </m:r>
+          <m:r>
+            <w:rPr>
+              <w:rFonts w:ascii="Cambria Math" w:eastAsia="Source Sans Pro" w:hAnsi="Cambria Math"/>
+            </w:rPr>
+            <m:t>⋅(A⊕B⊕C⊕D))</m:t>
+          </m:r>
+        </m:oMath>
+      </m:oMathPara>
+    </w:p>
+    <w:p>
+      <w:pPr>
+        <w:tabs>
+          <w:tab w:val="left" w:pos="2268"/>
+          <w:tab w:val="right" w:pos="10093"/>
+        </w:tabs>
+        <w:rPr>
+          <w:rFonts w:eastAsia="Source Sans Pro"/>
+        </w:rPr>
+      </w:pPr>
+    </w:p>
+    <w:p>
+      <w:pPr>
+        <w:tabs>
+          <w:tab w:val="left" w:pos="2268"/>
+          <w:tab w:val="right" w:pos="10093"/>
+        </w:tabs>
+        <w:rPr>
+          <w:rFonts w:eastAsia="Source Sans Pro"/>
+        </w:rPr>
+      </w:pPr>
+      <w:r>
+        <w:rPr>
+          <w:rFonts w:eastAsia="Source Sans Pro"/>
+        </w:rPr>
+        <w:t>This style of compressor is advantageous as it reduces four rows of partial products to two, with a carry propagated to next stage and minimises delay compared to a series of 3:2 compressors. Most commonly used in high-performance multipliers to speed up partial product reduction especially in Dadda multipliers.</w:t>
+      </w:r>
+    </w:p>
+    <w:p>
+      <w:pPr>
+        <w:tabs>
+          <w:tab w:val="left" w:pos="2268"/>
+          <w:tab w:val="right" w:pos="10093"/>
+        </w:tabs>
+        <w:rPr>
+          <w:rFonts w:eastAsia="Source Sans Pro"/>
+        </w:rPr>
+      </w:pPr>
+    </w:p>
+    <w:p>
+      <w:pPr>
+        <w:tabs>
+          <w:tab w:val="left" w:pos="2268"/>
+          <w:tab w:val="right" w:pos="10093"/>
+        </w:tabs>
+        <w:rPr>
+          <w:rFonts w:eastAsia="Source Sans Pro"/>
+          <w:b/>
+          <w:bCs/>
+        </w:rPr>
+      </w:pPr>
+      <w:r>
+        <w:rPr>
+          <w:rFonts w:eastAsia="Source Sans Pro"/>
+          <w:b/>
+          <w:bCs/>
+        </w:rPr>
+        <w:t>Conventional 5:2 Compressor</w:t>
+      </w:r>
+    </w:p>
+    <w:p>
+      <w:pPr>
+        <w:tabs>
+          <w:tab w:val="left" w:pos="2268"/>
+          <w:tab w:val="right" w:pos="10093"/>
+        </w:tabs>
+        <w:rPr>
+          <w:rFonts w:eastAsia="Source Sans Pro"/>
+        </w:rPr>
+      </w:pPr>
+      <w:r>
+        <w:rPr>
+          <w:rFonts w:eastAsia="Source Sans Pro"/>
+        </w:rPr>
+        <w:t xml:space="preserve">The 5:2 compressor takes five input bits and produces two output bits, along with two carry bits (one from previous stage and one for the next stage). </w:t>
+      </w:r>
+    </w:p>
+    <w:p>
+      <w:pPr>
+        <w:tabs>
+          <w:tab w:val="left" w:pos="2268"/>
+          <w:tab w:val="right" w:pos="10093"/>
+        </w:tabs>
+        <w:rPr>
+          <w:rFonts w:eastAsia="Source Sans Pro"/>
+        </w:rPr>
+      </w:pPr>
+    </w:p>
+    <w:p>
+      <w:pPr>
+        <w:tabs>
+          <w:tab w:val="left" w:pos="2268"/>
+          <w:tab w:val="right" w:pos="10093"/>
+        </w:tabs>
+        <w:rPr>
+          <w:rFonts w:eastAsia="Source Sans Pro"/>
+        </w:rPr>
+      </w:pPr>
+      <m:oMathPara>
+        <m:oMathParaPr>
+          <m:jc m:val="left"/>
+        </m:oMathParaPr>
+        <m:oMath>
+          <m:r>
+            <w:rPr>
+              <w:rFonts w:ascii="Cambria Math" w:eastAsia="Source Sans Pro" w:hAnsi="Cambria Math"/>
+            </w:rPr>
+            <m:t>S=A⊕B⊕C⊕D⊕E⊕</m:t>
+          </m:r>
+          <m:sSub>
+            <m:sSubPr>
+              <m:ctrlPr>
+                <w:rPr>
+                  <w:rFonts w:ascii="Cambria Math" w:eastAsia="Source Sans Pro" w:hAnsi="Cambria Math"/>
+                  <w:i/>
+                </w:rPr>
+              </m:ctrlPr>
+            </m:sSubPr>
+            <m:e>
+              <m:r>
+                <w:rPr>
+                  <w:rFonts w:ascii="Cambria Math" w:eastAsia="Source Sans Pro" w:hAnsi="Cambria Math"/>
+                </w:rPr>
+                <m:t>C</m:t>
+              </m:r>
+            </m:e>
+            <m:sub>
+              <m:r>
+                <w:rPr>
+                  <w:rFonts w:ascii="Cambria Math" w:eastAsia="Source Sans Pro" w:hAnsi="Cambria Math"/>
+                </w:rPr>
+                <m:t>in1</m:t>
+              </m:r>
+            </m:sub>
+          </m:sSub>
+          <m:r>
+            <m:rPr>
+              <m:sty m:val="bi"/>
+            </m:rPr>
+            <w:rPr>
+              <w:rFonts w:ascii="Cambria Math" w:eastAsia="Source Sans Pro" w:hAnsi="Cambria Math"/>
+            </w:rPr>
+            <m:t>​</m:t>
+          </m:r>
+          <m:r>
+            <w:rPr>
+              <w:rFonts w:ascii="Cambria Math" w:eastAsia="Source Sans Pro" w:hAnsi="Cambria Math"/>
+            </w:rPr>
+            <m:t>⊕</m:t>
+          </m:r>
+          <m:sSub>
+            <m:sSubPr>
+              <m:ctrlPr>
+                <w:rPr>
+                  <w:rFonts w:ascii="Cambria Math" w:eastAsia="Source Sans Pro" w:hAnsi="Cambria Math"/>
+                  <w:i/>
+                </w:rPr>
+              </m:ctrlPr>
+            </m:sSubPr>
+            <m:e>
+              <m:r>
+                <w:rPr>
+                  <w:rFonts w:ascii="Cambria Math" w:eastAsia="Source Sans Pro" w:hAnsi="Cambria Math"/>
+                </w:rPr>
+                <m:t>C</m:t>
+              </m:r>
+            </m:e>
+            <m:sub>
+              <m:r>
+                <w:rPr>
+                  <w:rFonts w:ascii="Cambria Math" w:eastAsia="Source Sans Pro" w:hAnsi="Cambria Math"/>
+                </w:rPr>
+                <m:t>in2</m:t>
+              </m:r>
+            </m:sub>
+          </m:sSub>
+          <m:r>
+            <m:rPr>
+              <m:sty m:val="bi"/>
+            </m:rPr>
+            <w:rPr>
+              <w:rFonts w:ascii="Cambria Math" w:eastAsia="Source Sans Pro" w:hAnsi="Cambria Math"/>
+            </w:rPr>
+            <m:t>​</m:t>
+          </m:r>
+        </m:oMath>
+      </m:oMathPara>
+    </w:p>
+    <w:p>
+      <w:pPr>
+        <w:tabs>
+          <w:tab w:val="left" w:pos="2268"/>
+          <w:tab w:val="right" w:pos="10093"/>
+        </w:tabs>
+        <w:rPr>
+          <w:rFonts w:eastAsia="Source Sans Pro"/>
+        </w:rPr>
+      </w:pPr>
+      <m:oMathPara>
+        <m:oMathParaPr>
+          <m:jc m:val="left"/>
+        </m:oMathParaPr>
+        <m:oMath>
+          <m:r>
+            <w:rPr>
+              <w:rFonts w:ascii="Cambria Math" w:eastAsia="Source Sans Pro" w:hAnsi="Cambria Math"/>
+            </w:rPr>
+            <m:t>C= Majority function of inputs</m:t>
+          </m:r>
+        </m:oMath>
+      </m:oMathPara>
+    </w:p>
+    <w:p>
+      <w:pPr>
+        <w:tabs>
+          <w:tab w:val="left" w:pos="2268"/>
+          <w:tab w:val="right" w:pos="10093"/>
+        </w:tabs>
+        <w:rPr>
+          <w:rFonts w:eastAsia="Source Sans Pro"/>
+        </w:rPr>
+      </w:pPr>
+    </w:p>
+    <w:p>
+      <w:pPr>
+        <w:tabs>
+          <w:tab w:val="left" w:pos="2268"/>
+          <w:tab w:val="right" w:pos="10093"/>
+        </w:tabs>
+        <w:rPr>
+          <w:rFonts w:eastAsia="Source Sans Pro"/>
+        </w:rPr>
+      </w:pPr>
+      <w:r>
+        <w:rPr>
+          <w:rFonts w:eastAsia="Source Sans Pro"/>
+        </w:rPr>
+        <w:t xml:space="preserve">A 5:2 compressor is particularly efficient for reducing a large number of partial product rows in multipliers, for instance 16x16 or 32x32. </w:t>
+      </w:r>
+    </w:p>
+    <w:p>
+      <w:pPr>
+        <w:tabs>
+          <w:tab w:val="left" w:pos="2268"/>
+          <w:tab w:val="right" w:pos="10093"/>
+        </w:tabs>
+        <w:rPr>
+          <w:rFonts w:eastAsia="Source Sans Pro"/>
+        </w:rPr>
+      </w:pPr>
+    </w:p>
+    <w:p>
+      <w:pPr>
+        <w:tabs>
+          <w:tab w:val="left" w:pos="2268"/>
+          <w:tab w:val="right" w:pos="10093"/>
+        </w:tabs>
+        <w:rPr>
+          <w:rFonts w:eastAsia="Source Sans Pro"/>
+          <w:b/>
+          <w:bCs/>
+        </w:rPr>
+      </w:pPr>
+      <w:r>
+        <w:rPr>
+          <w:rFonts w:eastAsia="Source Sans Pro"/>
+          <w:b/>
+          <w:bCs/>
+        </w:rPr>
         <w:t>Novel Compressor Designs</w:t>
       </w:r>
     </w:p>
@@ -1599,29 +2552,205 @@
         </w:tabs>
         <w:rPr>
           <w:rFonts w:eastAsia="Source Sans Pro"/>
+        </w:rPr>
+      </w:pPr>
+    </w:p>
+    <w:p>
+      <w:pPr>
+        <w:tabs>
+          <w:tab w:val="left" w:pos="2268"/>
+          <w:tab w:val="right" w:pos="10093"/>
+        </w:tabs>
+        <w:rPr>
+          <w:rFonts w:eastAsia="Source Sans Pro"/>
           <w:b/>
           <w:bCs/>
         </w:rPr>
       </w:pPr>
-    </w:p>
-    <w:p>
-      <w:pPr>
-        <w:tabs>
-          <w:tab w:val="left" w:pos="2268"/>
-          <w:tab w:val="right" w:pos="10093"/>
-        </w:tabs>
+      <w:r>
         <w:rPr>
           <w:rFonts w:eastAsia="Source Sans Pro"/>
           <w:b/>
           <w:bCs/>
         </w:rPr>
-      </w:pPr>
-      <w:r>
+        <w:t>Approximate m:2 Compressor</w:t>
+      </w:r>
+    </w:p>
+    <w:p>
+      <w:pPr>
+        <w:tabs>
+          <w:tab w:val="left" w:pos="2268"/>
+          <w:tab w:val="right" w:pos="10093"/>
+        </w:tabs>
+        <w:rPr>
+          <w:rFonts w:eastAsia="Source Sans Pro"/>
+        </w:rPr>
+      </w:pPr>
+      <w:r>
+        <w:rPr>
+          <w:rFonts w:eastAsia="Source Sans Pro"/>
+        </w:rPr>
+        <w:t xml:space="preserve">Traditional compressors focus on exact computations, which are not always necessary for error-tolerant applications such as image processing or machine learning. The Approximate m:2 Compressor is designed to aggregate multiple elements in two equal-weight outputs while minimising hardware complexity and power consumption. </w:t>
+      </w:r>
+    </w:p>
+    <w:p>
+      <w:pPr>
+        <w:tabs>
+          <w:tab w:val="left" w:pos="2268"/>
+          <w:tab w:val="right" w:pos="10093"/>
+        </w:tabs>
+        <w:rPr>
+          <w:rFonts w:eastAsia="Source Sans Pro"/>
+        </w:rPr>
+      </w:pPr>
+    </w:p>
+    <w:p>
+      <w:pPr>
+        <w:tabs>
+          <w:tab w:val="left" w:pos="2268"/>
+          <w:tab w:val="right" w:pos="10093"/>
+        </w:tabs>
+        <w:rPr>
+          <w:rFonts w:eastAsia="Source Sans Pro"/>
+        </w:rPr>
+      </w:pPr>
+      <w:r>
+        <w:rPr>
+          <w:rFonts w:eastAsia="Source Sans Pro"/>
+        </w:rPr>
+        <w:t xml:space="preserve">The Approximate m:2 Compressor is designed into two output bits, Sum (S) and Carry (C) outputs represent the cumulative result of m elements with reduced precision. Probability </w:t>
+      </w:r>
+      <w:r>
+        <w:rPr>
+          <w:rFonts w:eastAsia="Source Sans Pro"/>
+        </w:rPr>
+        <w:t xml:space="preserve">analysis is used to determine the most partial product values are concentrated between 0 and 2, making it feasible to represent them with two outputs. </w:t>
+      </w:r>
+    </w:p>
+    <w:p>
+      <w:pPr>
+        <w:tabs>
+          <w:tab w:val="left" w:pos="2268"/>
+          <w:tab w:val="right" w:pos="10093"/>
+        </w:tabs>
+        <w:rPr>
+          <w:rFonts w:eastAsia="Source Sans Pro"/>
+        </w:rPr>
+      </w:pPr>
+      <m:oMathPara>
+        <m:oMathParaPr>
+          <m:jc m:val="left"/>
+        </m:oMathParaPr>
+        <m:oMath>
+          <m:r>
+            <w:rPr>
+              <w:rFonts w:ascii="Cambria Math" w:eastAsia="Source Sans Pro" w:hAnsi="Cambria Math"/>
+            </w:rPr>
+            <w:lastRenderedPageBreak/>
+            <m:t>S=A+B+C+⋯+m (Approximated using OR operations</m:t>
+          </m:r>
+          <m:r>
+            <w:rPr>
+              <w:rFonts w:ascii="Cambria Math" w:eastAsia="Source Sans Pro" w:hAnsi="Cambria Math"/>
+            </w:rPr>
+            <m:t>)</m:t>
+          </m:r>
+        </m:oMath>
+      </m:oMathPara>
+    </w:p>
+    <w:p>
+      <w:pPr>
+        <w:tabs>
+          <w:tab w:val="left" w:pos="2268"/>
+          <w:tab w:val="right" w:pos="10093"/>
+        </w:tabs>
+        <w:rPr>
+          <w:rFonts w:eastAsia="Source Sans Pro"/>
+        </w:rPr>
+      </w:pPr>
+      <m:oMathPara>
+        <m:oMathParaPr>
+          <m:jc m:val="left"/>
+        </m:oMathParaPr>
+        <m:oMath>
+          <m:r>
+            <w:rPr>
+              <w:rFonts w:ascii="Cambria Math" w:eastAsia="Source Sans Pro" w:hAnsi="Cambria Math"/>
+            </w:rPr>
+            <m:t>C=(A⋅(B+C+⋯+m))+(B⋅(C+⋯+m))+</m:t>
+          </m:r>
+          <m:r>
+            <w:rPr>
+              <w:rFonts w:ascii="Cambria Math" w:eastAsia="Source Sans Pro" w:hAnsi="Cambria Math"/>
+            </w:rPr>
+            <m:t>…</m:t>
+          </m:r>
+        </m:oMath>
+      </m:oMathPara>
+    </w:p>
+    <w:p>
+      <w:pPr>
+        <w:tabs>
+          <w:tab w:val="left" w:pos="2268"/>
+          <w:tab w:val="right" w:pos="10093"/>
+        </w:tabs>
+        <w:rPr>
+          <w:rFonts w:eastAsia="Source Sans Pro"/>
+        </w:rPr>
+      </w:pPr>
+    </w:p>
+    <w:p>
+      <w:pPr>
+        <w:tabs>
+          <w:tab w:val="left" w:pos="2268"/>
+          <w:tab w:val="right" w:pos="10093"/>
+        </w:tabs>
+        <w:rPr>
+          <w:rFonts w:eastAsia="Source Sans Pro"/>
+        </w:rPr>
+      </w:pPr>
+      <w:r>
+        <w:rPr>
+          <w:rFonts w:eastAsia="Source Sans Pro"/>
+        </w:rPr>
+        <w:t xml:space="preserve">The use of OR-based logic gates </w:t>
+      </w:r>
+      <w:r>
+        <w:rPr>
+          <w:rFonts w:eastAsia="Source Sans Pro"/>
+        </w:rPr>
+        <w:t>reduces the number of LUTs required, compared to traditional compressors using XOR and AND gates furthermore reducing propagation delay. Fewer logic gates results in lower power consumption.</w:t>
+      </w:r>
+    </w:p>
+    <w:p>
+      <w:pPr>
+        <w:tabs>
+          <w:tab w:val="left" w:pos="2268"/>
+          <w:tab w:val="right" w:pos="10093"/>
+        </w:tabs>
+        <w:rPr>
+          <w:rFonts w:eastAsia="Source Sans Pro"/>
+        </w:rPr>
+      </w:pPr>
+    </w:p>
+    <w:p>
+      <w:pPr>
+        <w:tabs>
+          <w:tab w:val="left" w:pos="2268"/>
+          <w:tab w:val="right" w:pos="10093"/>
+        </w:tabs>
         <w:rPr>
           <w:rFonts w:eastAsia="Source Sans Pro"/>
           <w:b/>
           <w:bCs/>
         </w:rPr>
+      </w:pPr>
+      <w:r>
+        <w:rPr>
+          <w:rFonts w:eastAsia="Source Sans Pro"/>
+          <w:b/>
+          <w:bCs/>
+        </w:rPr>
         <w:t>Once-Through Multiplier Architecture CAM2</w:t>
       </w:r>
     </w:p>
@@ -1646,9 +2775,76 @@
         </w:tabs>
         <w:rPr>
           <w:rFonts w:eastAsia="Source Sans Pro"/>
+        </w:rPr>
+      </w:pPr>
+      <w:r>
+        <w:rPr>
+          <w:rFonts w:eastAsia="Source Sans Pro"/>
+        </w:rPr>
+        <w:t>The primary design objectives of CAM2 are to minimise power consumption, area utilisation and delay by using simple logic operations, such as OR-gates, instead of more complex compressors in specific stages [2]. The CAM2 is implemented in three stages:</w:t>
+      </w:r>
+    </w:p>
+    <w:p>
+      <w:pPr>
+        <w:tabs>
+          <w:tab w:val="left" w:pos="2268"/>
+          <w:tab w:val="right" w:pos="10093"/>
+        </w:tabs>
+        <w:rPr>
+          <w:rFonts w:eastAsia="Source Sans Pro"/>
+        </w:rPr>
+      </w:pPr>
+    </w:p>
+    <w:p>
+      <w:pPr>
+        <w:pStyle w:val="ListParagraph"/>
+        <w:numPr>
+          <w:ilvl w:val="0"/>
+          <w:numId w:val="4"/>
+        </w:numPr>
+        <w:tabs>
+          <w:tab w:val="left" w:pos="2268"/>
+          <w:tab w:val="right" w:pos="10093"/>
+        </w:tabs>
+        <w:rPr>
+          <w:rFonts w:eastAsia="Source Sans Pro"/>
+        </w:rPr>
+      </w:pPr>
+      <w:r>
+        <w:rPr>
+          <w:rFonts w:eastAsia="Source Sans Pro"/>
           <w:b/>
           <w:bCs/>
         </w:rPr>
+        <w:t>Stage 1</w:t>
+      </w:r>
+      <w:r>
+        <w:rPr>
+          <w:rFonts w:eastAsia="Source Sans Pro"/>
+        </w:rPr>
+        <w:t>:</w:t>
+      </w:r>
+      <w:r>
+        <w:rPr>
+          <w:rFonts w:eastAsia="Source Sans Pro"/>
+        </w:rPr>
+        <w:t xml:space="preserve"> Initial compression of partial products using carry-lagged compressors.</w:t>
+      </w:r>
+    </w:p>
+    <w:p>
+      <w:pPr>
+        <w:pStyle w:val="ListParagraph"/>
+        <w:numPr>
+          <w:ilvl w:val="0"/>
+          <w:numId w:val="4"/>
+        </w:numPr>
+        <w:tabs>
+          <w:tab w:val="left" w:pos="2268"/>
+          <w:tab w:val="right" w:pos="10093"/>
+        </w:tabs>
+        <w:rPr>
+          <w:rFonts w:eastAsia="Source Sans Pro"/>
+        </w:rPr>
       </w:pPr>
       <w:r>
         <w:rPr>
@@ -1656,20 +2852,61 @@
           <w:b/>
           <w:bCs/>
         </w:rPr>
-        <w:t>FPGA-Based Approximate Multipliers</w:t>
-      </w:r>
-    </w:p>
-    <w:p>
-      <w:pPr>
-        <w:tabs>
-          <w:tab w:val="left" w:pos="2268"/>
-          <w:tab w:val="right" w:pos="10093"/>
-        </w:tabs>
+        <w:t>Stage 2</w:t>
+      </w:r>
+      <w:r>
+        <w:rPr>
+          <w:rFonts w:eastAsia="Source Sans Pro"/>
+        </w:rPr>
+        <w:t>: Approximate compression of remaining partial products using OR operations.</w:t>
+      </w:r>
+    </w:p>
+    <w:p>
+      <w:pPr>
+        <w:pStyle w:val="ListParagraph"/>
+        <w:numPr>
+          <w:ilvl w:val="0"/>
+          <w:numId w:val="4"/>
+        </w:numPr>
+        <w:tabs>
+          <w:tab w:val="left" w:pos="2268"/>
+          <w:tab w:val="right" w:pos="10093"/>
+        </w:tabs>
+        <w:rPr>
+          <w:rFonts w:eastAsia="Source Sans Pro"/>
+        </w:rPr>
+      </w:pPr>
+      <w:r>
         <w:rPr>
           <w:rFonts w:eastAsia="Source Sans Pro"/>
           <w:b/>
           <w:bCs/>
         </w:rPr>
+        <w:t>Stage 3</w:t>
+      </w:r>
+      <w:r>
+        <w:rPr>
+          <w:rFonts w:eastAsia="Source Sans Pro"/>
+        </w:rPr>
+        <w:t xml:space="preserve">: </w:t>
+      </w:r>
+      <w:r>
+        <w:rPr>
+          <w:rFonts w:eastAsia="Source Sans Pro"/>
+          <w:lang w:val="en-US"/>
+        </w:rPr>
+        <w:t>Final summation using carry chains to product the final product.</w:t>
+      </w:r>
+    </w:p>
+    <w:p>
+      <w:pPr>
+        <w:tabs>
+          <w:tab w:val="left" w:pos="2268"/>
+          <w:tab w:val="right" w:pos="10093"/>
+        </w:tabs>
+        <w:rPr>
+          <w:rFonts w:eastAsia="Source Sans Pro"/>
+        </w:rPr>
       </w:pPr>
     </w:p>
     <w:p>
@@ -1690,8 +2927,311 @@
           <w:b/>
           <w:bCs/>
         </w:rPr>
+        <w:t>Hardware Efficiency</w:t>
+      </w:r>
+      <w:r>
+        <w:rPr>
+          <w:rFonts w:eastAsia="Source Sans Pro"/>
+          <w:b/>
+          <w:bCs/>
+        </w:rPr>
+        <w:t xml:space="preserve"> and metrics</w:t>
+      </w:r>
+    </w:p>
+    <w:p>
+      <w:pPr>
+        <w:tabs>
+          <w:tab w:val="left" w:pos="2268"/>
+          <w:tab w:val="right" w:pos="10093"/>
+        </w:tabs>
+        <w:rPr>
+          <w:rFonts w:eastAsia="Source Sans Pro"/>
+        </w:rPr>
+      </w:pPr>
+      <w:r>
+        <w:rPr>
+          <w:rFonts w:eastAsia="Source Sans Pro"/>
+        </w:rPr>
+        <w:t>CAM2 achieves a power reduction of 57.90% compared to exact multipliers.</w:t>
+      </w:r>
+      <w:r>
+        <w:rPr>
+          <w:rFonts w:eastAsia="Source Sans Pro"/>
+        </w:rPr>
+        <w:t xml:space="preserve"> </w:t>
+      </w:r>
+      <w:r>
+        <w:rPr>
+          <w:rFonts w:eastAsia="Source Sans Pro"/>
+        </w:rPr>
+        <w:t xml:space="preserve">The use of OR operations significantly </w:t>
+      </w:r>
+      <w:r>
+        <w:rPr>
+          <w:rFonts w:eastAsia="Source Sans Pro"/>
+        </w:rPr>
+        <w:t>reduce</w:t>
+      </w:r>
+      <w:r>
+        <w:rPr>
+          <w:rFonts w:eastAsia="Source Sans Pro"/>
+        </w:rPr>
+        <w:t xml:space="preserve"> the area, leading to a 33.80% reduction in LUT usage.</w:t>
+      </w:r>
+      <w:r>
+        <w:rPr>
+          <w:rFonts w:eastAsia="Source Sans Pro"/>
+        </w:rPr>
+        <w:t xml:space="preserve"> </w:t>
+      </w:r>
+      <w:r>
+        <w:rPr>
+          <w:rFonts w:eastAsia="Source Sans Pro"/>
+        </w:rPr>
+        <w:t>By simplifying logic in Stage 2 and avoiding recursive carry propagation, CAM2 reduces delay by 24.78%</w:t>
+      </w:r>
+      <w:r>
+        <w:rPr>
+          <w:rFonts w:eastAsia="Source Sans Pro"/>
+        </w:rPr>
+        <w:t xml:space="preserve"> [2]</w:t>
+      </w:r>
+      <w:r>
+        <w:rPr>
+          <w:rFonts w:eastAsia="Source Sans Pro"/>
+        </w:rPr>
+        <w:t xml:space="preserve">, with a </w:t>
+      </w:r>
+      <w:r>
+        <w:rPr>
+          <w:rFonts w:eastAsia="Source Sans Pro"/>
+        </w:rPr>
+        <w:t>Mean Relative Error Distance (MRED)</w:t>
+      </w:r>
+      <w:r>
+        <w:rPr>
+          <w:rFonts w:eastAsia="Source Sans Pro"/>
+        </w:rPr>
+        <w:t xml:space="preserve"> of</w:t>
+      </w:r>
+      <w:r>
+        <w:rPr>
+          <w:rFonts w:eastAsia="Source Sans Pro"/>
+        </w:rPr>
+        <w:t xml:space="preserve"> 5.86%</w:t>
+      </w:r>
+      <w:r>
+        <w:rPr>
+          <w:rFonts w:eastAsia="Source Sans Pro"/>
+        </w:rPr>
+        <w:t xml:space="preserve"> and an </w:t>
+      </w:r>
+      <w:r>
+        <w:rPr>
+          <w:rFonts w:eastAsia="Source Sans Pro"/>
+        </w:rPr>
+        <w:t>Error Rate (ER)</w:t>
+      </w:r>
+      <w:r>
+        <w:rPr>
+          <w:rFonts w:eastAsia="Source Sans Pro"/>
+        </w:rPr>
+        <w:t xml:space="preserve"> of </w:t>
+      </w:r>
+      <w:r>
+        <w:rPr>
+          <w:rFonts w:eastAsia="Source Sans Pro"/>
+        </w:rPr>
+        <w:t>84.50%</w:t>
+      </w:r>
+      <w:r>
+        <w:rPr>
+          <w:rFonts w:eastAsia="Source Sans Pro"/>
+        </w:rPr>
+        <w:t xml:space="preserve">. </w:t>
+      </w:r>
+      <w:r>
+        <w:rPr>
+          <w:rFonts w:eastAsia="Source Sans Pro"/>
+        </w:rPr>
+        <w:t>CAM2 sacrifices accuracy for greater efficiency, making it suitable for applications where minor inaccuracies are acceptable.</w:t>
+      </w:r>
+    </w:p>
+    <w:p>
+      <w:pPr>
+        <w:tabs>
+          <w:tab w:val="left" w:pos="2268"/>
+          <w:tab w:val="right" w:pos="10093"/>
+        </w:tabs>
+        <w:rPr>
+          <w:rFonts w:eastAsia="Source Sans Pro"/>
+        </w:rPr>
+      </w:pPr>
+    </w:p>
+    <w:p>
+      <w:pPr>
+        <w:tabs>
+          <w:tab w:val="left" w:pos="2268"/>
+          <w:tab w:val="right" w:pos="10093"/>
+        </w:tabs>
+        <w:rPr>
+          <w:rFonts w:eastAsia="Source Sans Pro"/>
+          <w:b/>
+          <w:bCs/>
+        </w:rPr>
+      </w:pPr>
+      <w:r>
+        <w:rPr>
+          <w:rFonts w:eastAsia="Source Sans Pro"/>
+          <w:b/>
+          <w:bCs/>
+        </w:rPr>
+        <w:t>Fuzzy Memoization</w:t>
+      </w:r>
+    </w:p>
+    <w:p>
+      <w:pPr>
+        <w:tabs>
+          <w:tab w:val="left" w:pos="2268"/>
+          <w:tab w:val="right" w:pos="10093"/>
+        </w:tabs>
+        <w:rPr>
+          <w:rFonts w:eastAsia="Source Sans Pro"/>
+        </w:rPr>
+      </w:pPr>
+    </w:p>
+    <w:p>
+      <w:pPr>
+        <w:tabs>
+          <w:tab w:val="left" w:pos="2268"/>
+          <w:tab w:val="right" w:pos="10093"/>
+        </w:tabs>
+        <w:rPr>
+          <w:rFonts w:eastAsia="Source Sans Pro"/>
+        </w:rPr>
+      </w:pPr>
+    </w:p>
+    <w:p>
+      <w:pPr>
+        <w:tabs>
+          <w:tab w:val="left" w:pos="2268"/>
+          <w:tab w:val="right" w:pos="10093"/>
+        </w:tabs>
+        <w:rPr>
+          <w:rFonts w:eastAsia="Source Sans Pro"/>
+          <w:b/>
+          <w:bCs/>
+        </w:rPr>
+      </w:pPr>
+      <w:r>
+        <w:rPr>
+          <w:rFonts w:eastAsia="Source Sans Pro"/>
+          <w:b/>
+          <w:bCs/>
+        </w:rPr>
+        <w:t>Proposed Novel Approximate Arithmetic Unit Design</w:t>
+      </w:r>
+    </w:p>
+    <w:p>
+      <w:pPr>
+        <w:tabs>
+          <w:tab w:val="left" w:pos="2268"/>
+          <w:tab w:val="right" w:pos="10093"/>
+        </w:tabs>
+        <w:rPr>
+          <w:rFonts w:eastAsia="Source Sans Pro"/>
+          <w:b/>
+          <w:bCs/>
+        </w:rPr>
+      </w:pPr>
+    </w:p>
+    <w:p>
+      <w:pPr>
+        <w:tabs>
+          <w:tab w:val="left" w:pos="2268"/>
+          <w:tab w:val="right" w:pos="10093"/>
+        </w:tabs>
+        <w:rPr>
+          <w:rFonts w:eastAsia="Source Sans Pro"/>
+          <w:b/>
+          <w:bCs/>
+        </w:rPr>
+      </w:pPr>
+      <w:r>
+        <w:rPr>
+          <w:rFonts w:eastAsia="Source Sans Pro"/>
+          <w:b/>
+          <w:bCs/>
+        </w:rPr>
+        <w:t xml:space="preserve">Integration to RISC-V </w:t>
+      </w:r>
+    </w:p>
+    <w:p>
+      <w:pPr>
+        <w:tabs>
+          <w:tab w:val="left" w:pos="2268"/>
+          <w:tab w:val="right" w:pos="10093"/>
+        </w:tabs>
+        <w:rPr>
+          <w:rFonts w:eastAsia="Source Sans Pro"/>
+          <w:b/>
+          <w:bCs/>
+        </w:rPr>
+      </w:pPr>
+    </w:p>
+    <w:p>
+      <w:pPr>
+        <w:tabs>
+          <w:tab w:val="left" w:pos="2268"/>
+          <w:tab w:val="right" w:pos="10093"/>
+        </w:tabs>
+        <w:rPr>
+          <w:rFonts w:eastAsia="Source Sans Pro"/>
+          <w:b/>
+          <w:bCs/>
+        </w:rPr>
+      </w:pPr>
+      <w:r>
+        <w:rPr>
+          <w:rFonts w:eastAsia="Source Sans Pro"/>
+          <w:b/>
+          <w:bCs/>
+        </w:rPr>
         <w:t>Trade-Offs and Error Analysis</w:t>
       </w:r>
+    </w:p>
+    <w:p>
+      <w:pPr>
+        <w:tabs>
+          <w:tab w:val="left" w:pos="2268"/>
+          <w:tab w:val="right" w:pos="10093"/>
+        </w:tabs>
+        <w:rPr>
+          <w:rFonts w:eastAsia="Source Sans Pro"/>
+        </w:rPr>
+      </w:pPr>
+    </w:p>
+    <w:p>
+      <w:pPr>
+        <w:tabs>
+          <w:tab w:val="left" w:pos="2268"/>
+          <w:tab w:val="right" w:pos="10093"/>
+        </w:tabs>
+        <w:rPr>
+          <w:rFonts w:eastAsia="Source Sans Pro"/>
+        </w:rPr>
+      </w:pPr>
+    </w:p>
+    <w:p>
+      <w:pPr>
+        <w:tabs>
+          <w:tab w:val="left" w:pos="2268"/>
+          <w:tab w:val="right" w:pos="10093"/>
+        </w:tabs>
+        <w:rPr>
+          <w:rFonts w:eastAsia="Source Sans Pro"/>
+        </w:rPr>
+      </w:pPr>
     </w:p>
     <w:p>
       <w:pPr>
@@ -2795,6 +4335,15 @@
         </w:rPr>
         <w:t xml:space="preserve"> – (1 page) </w:t>
       </w:r>
+      <w:r>
+        <w:rPr>
+          <w:rFonts w:eastAsia="Source Serif Pro"/>
+          <w:b/>
+          <w:sz w:val="28"/>
+          <w:szCs w:val="28"/>
+        </w:rPr>
+        <w:t>needs revision</w:t>
+      </w:r>
     </w:p>
     <w:p>
       <w:pPr>
@@ -2830,7 +4379,39 @@
           <w:sz w:val="22"/>
           <w:szCs w:val="22"/>
         </w:rPr>
-        <w:t>The primary objective of this project is to design and implement an Arithmetic Unit using Approximate Computing techniques, specifically a 32-bit Multiply-Accumulate (MAC) unit, for integration into a RISC-V System on Chip (SoC). This will involve utilizing the Artix Nexus 7 FPGA and the Xilinx Vivado Design Suite for design, simulation, and testing. The planned work is organized into several phases, each corresponding to specific tasks and milestones, which will be carried out according to the updated project timeline outlined in the accompanying Gantt chart</w:t>
+        <w:t xml:space="preserve">The primary objective of this project is to design and implement an Arithmetic Unit using Approximate Computing techniques, specifically a 32-bit Multiply-Accumulate (MAC) unit, for integration into a RISC-V System on Chip (SoC). This will involve utilizing the </w:t>
+      </w:r>
+      <w:proofErr w:type="spellStart"/>
+      <w:r>
+        <w:rPr>
+          <w:sz w:val="22"/>
+          <w:szCs w:val="22"/>
+        </w:rPr>
+        <w:t>Artix</w:t>
+      </w:r>
+      <w:proofErr w:type="spellEnd"/>
+      <w:r>
+        <w:rPr>
+          <w:sz w:val="22"/>
+          <w:szCs w:val="22"/>
+        </w:rPr>
+        <w:t xml:space="preserve"> Nexus 7 FPGA and the Xilinx </w:t>
+      </w:r>
+      <w:proofErr w:type="spellStart"/>
+      <w:r>
+        <w:rPr>
+          <w:sz w:val="22"/>
+          <w:szCs w:val="22"/>
+        </w:rPr>
+        <w:t>Vivado</w:t>
+      </w:r>
+      <w:proofErr w:type="spellEnd"/>
+      <w:r>
+        <w:rPr>
+          <w:sz w:val="22"/>
+          <w:szCs w:val="22"/>
+        </w:rPr>
+        <w:t xml:space="preserve"> Design Suite for design, simulation, and testing. The planned work is organized into several phases, each corresponding to specific tasks and milestones, which will be carried out according to the updated project timeline outlined in the accompanying Gantt chart</w:t>
       </w:r>
       <w:r>
         <w:rPr>
@@ -2948,7 +4529,21 @@
           <w:sz w:val="22"/>
           <w:szCs w:val="22"/>
         </w:rPr>
-        <w:t xml:space="preserve">Following the literature review, the next phase will focus on the design of the 32-bit MAC unit. A detailed block diagram will be developed, taking into account the selected Approximate Computing techniques and the target performance metrics, including power consumption, speed, and accuracy. The expected performance of the design will be calculated, and peer reviews will be conducted to refine the design. Once the design is finalized, the implementation will proceed using Hardware Description Languages (Verilog/VHDL), followed by initial debugging and testing. This phase will mark the completion of </w:t>
+        <w:t xml:space="preserve">Following the literature review, the next phase will focus on the design of the 32-bit MAC unit. A detailed block diagram will be developed, </w:t>
+      </w:r>
+      <w:r>
+        <w:rPr>
+          <w:sz w:val="22"/>
+          <w:szCs w:val="22"/>
+        </w:rPr>
+        <w:t>considering</w:t>
+      </w:r>
+      <w:r>
+        <w:rPr>
+          <w:sz w:val="22"/>
+          <w:szCs w:val="22"/>
+        </w:rPr>
+        <w:t xml:space="preserve"> the selected Approximate Computing techniques and the target performance metrics, including power consumption, speed, and accuracy. The expected performance of the design will be calculated, and peer reviews will be conducted to refine the design. Once the design is finalized, the implementation will proceed using Hardware Description Languages (Verilog/VHDL), followed by initial debugging and testing. This phase will mark the completion of </w:t>
       </w:r>
       <w:r>
         <w:rPr>
@@ -3001,8 +4596,23 @@
           <w:sz w:val="22"/>
           <w:szCs w:val="22"/>
         </w:rPr>
-        <w:lastRenderedPageBreak/>
-        <w:t xml:space="preserve">In the subsequent phase, simulation and verification will take place. Test benches will be developed using the Xilinx Vivado Design Suite to conduct a series of simulations. These simulations will evaluate the functionality and performance of the MAC unit, including power consumption and accuracy, under the conditions specified by the design. The design will undergo further debugging and refinement based on simulation results, with the final performance metrics documented. This will lead to the completion of </w:t>
+        <w:t xml:space="preserve">In the subsequent phase, simulation and verification will take place. Test benches will be developed using the Xilinx </w:t>
+      </w:r>
+      <w:proofErr w:type="spellStart"/>
+      <w:r>
+        <w:rPr>
+          <w:sz w:val="22"/>
+          <w:szCs w:val="22"/>
+        </w:rPr>
+        <w:t>Vivado</w:t>
+      </w:r>
+      <w:proofErr w:type="spellEnd"/>
+      <w:r>
+        <w:rPr>
+          <w:sz w:val="22"/>
+          <w:szCs w:val="22"/>
+        </w:rPr>
+        <w:t xml:space="preserve"> Design Suite to conduct a series of simulations. These simulations will evaluate the functionality and performance of the MAC unit, including power consumption and accuracy, under the conditions specified by the design. The design will undergo further debugging and refinement based on simulation results, with the final performance metrics documented. This will lead to the completion of </w:t>
       </w:r>
       <w:r>
         <w:rPr>
@@ -3055,7 +4665,15 @@
           <w:sz w:val="22"/>
           <w:szCs w:val="22"/>
         </w:rPr>
-        <w:t xml:space="preserve">The next major phase will involve integrating the MAC unit into the RISC-V architecture. This phase will include participation in relevant labs to better understand the implementation strategies for embedding the MAC unit into the RISC-V processor. Once integrated, the system will undergo debugging and initial testing to verify that the MAC unit functions correctly within the RISC-V SoC framework. Successful integration and testing will result in the completion of </w:t>
+        <w:t xml:space="preserve">The next major phase will involve integrating the MAC unit into the RISC-V architecture. This phase will include participation in relevant labs to better understand the implementation strategies for embedding the MAC unit into the RISC-V processor. Once integrated, the system will undergo debugging and initial testing to verify that the MAC </w:t>
+      </w:r>
+      <w:r>
+        <w:rPr>
+          <w:sz w:val="22"/>
+          <w:szCs w:val="22"/>
+        </w:rPr>
+        <w:lastRenderedPageBreak/>
+        <w:t xml:space="preserve">unit functions correctly within the RISC-V SoC framework. Successful integration and testing will result in the completion of </w:t>
       </w:r>
       <w:r>
         <w:rPr>
@@ -3399,7 +5017,7 @@
           <w:noProof/>
         </w:rPr>
         <w:drawing>
-          <wp:inline distT="0" distB="0" distL="0" distR="0" wp14:anchorId="4D04848A" wp14:editId="7D49BFDA">
+          <wp:inline distT="0" distB="0" distL="0" distR="0" wp14:anchorId="4D04848A" wp14:editId="414EC63F">
             <wp:extent cx="6371590" cy="2431415"/>
             <wp:effectExtent l="0" t="0" r="0" b="6985"/>
             <wp:docPr id="582163214" name="Picture 1"/>
@@ -3499,9 +5117,8 @@
         <w:rPr>
           <w:noProof/>
         </w:rPr>
-        <w:lastRenderedPageBreak/>
         <w:drawing>
-          <wp:inline distT="0" distB="0" distL="0" distR="0" wp14:anchorId="3910E0A6" wp14:editId="0C74F0E2">
+          <wp:inline distT="0" distB="0" distL="0" distR="0" wp14:anchorId="3910E0A6" wp14:editId="2F85F683">
             <wp:extent cx="6371590" cy="1784350"/>
             <wp:effectExtent l="0" t="0" r="0" b="6350"/>
             <wp:docPr id="1529889521" name="Picture 2"/>
@@ -4006,7 +5623,151 @@
           <w:sz w:val="20"/>
           <w:szCs w:val="20"/>
         </w:rPr>
-        <w:t>Gupta and K. Suneja, "Hardware Design of Approximate Matrix Multiplier based on FPGA in Verilog," 2020 4th International Conference on Intelligent Computing and Control Systems (ICICCS), Madurai, India, 2020, pp. 496-498, doi: 10.1109/ICICCS48265.2020.9121004. keywords: {Performance evaluation;Computational modeling;Approximate computing;Hardware;Software;Table lookup;Hardware design languages;approximate computing;matrix multiplier;Verilog;Field Programmable Array (FPGA);Look Up Tables (LUTs)},</w:t>
+        <w:t xml:space="preserve">Gupta and K. Suneja, "Hardware Design of Approximate Matrix Multiplier based on FPGA in Verilog," 2020 4th International Conference on Intelligent Computing and Control Systems (ICICCS), Madurai, India, 2020, pp. 496-498, </w:t>
+      </w:r>
+      <w:proofErr w:type="spellStart"/>
+      <w:r>
+        <w:rPr>
+          <w:rFonts w:eastAsia="Source Sans Pro"/>
+          <w:sz w:val="20"/>
+          <w:szCs w:val="20"/>
+        </w:rPr>
+        <w:t>doi</w:t>
+      </w:r>
+      <w:proofErr w:type="spellEnd"/>
+      <w:r>
+        <w:rPr>
+          <w:rFonts w:eastAsia="Source Sans Pro"/>
+          <w:sz w:val="20"/>
+          <w:szCs w:val="20"/>
+        </w:rPr>
+        <w:t xml:space="preserve">: 10.1109/ICICCS48265.2020.9121004. keywords: {Performance </w:t>
+      </w:r>
+      <w:proofErr w:type="spellStart"/>
+      <w:r>
+        <w:rPr>
+          <w:rFonts w:eastAsia="Source Sans Pro"/>
+          <w:sz w:val="20"/>
+          <w:szCs w:val="20"/>
+        </w:rPr>
+        <w:t>evaluation;Computational</w:t>
+      </w:r>
+      <w:proofErr w:type="spellEnd"/>
+      <w:r>
+        <w:rPr>
+          <w:rFonts w:eastAsia="Source Sans Pro"/>
+          <w:sz w:val="20"/>
+          <w:szCs w:val="20"/>
+        </w:rPr>
+        <w:t xml:space="preserve"> </w:t>
+      </w:r>
+      <w:proofErr w:type="spellStart"/>
+      <w:r>
+        <w:rPr>
+          <w:rFonts w:eastAsia="Source Sans Pro"/>
+          <w:sz w:val="20"/>
+          <w:szCs w:val="20"/>
+        </w:rPr>
+        <w:t>modeling;Approximate</w:t>
+      </w:r>
+      <w:proofErr w:type="spellEnd"/>
+      <w:r>
+        <w:rPr>
+          <w:rFonts w:eastAsia="Source Sans Pro"/>
+          <w:sz w:val="20"/>
+          <w:szCs w:val="20"/>
+        </w:rPr>
+        <w:t xml:space="preserve"> </w:t>
+      </w:r>
+      <w:proofErr w:type="spellStart"/>
+      <w:r>
+        <w:rPr>
+          <w:rFonts w:eastAsia="Source Sans Pro"/>
+          <w:sz w:val="20"/>
+          <w:szCs w:val="20"/>
+        </w:rPr>
+        <w:t>computing;Hardware;Software;Table</w:t>
+      </w:r>
+      <w:proofErr w:type="spellEnd"/>
+      <w:r>
+        <w:rPr>
+          <w:rFonts w:eastAsia="Source Sans Pro"/>
+          <w:sz w:val="20"/>
+          <w:szCs w:val="20"/>
+        </w:rPr>
+        <w:t xml:space="preserve"> </w:t>
+      </w:r>
+      <w:proofErr w:type="spellStart"/>
+      <w:r>
+        <w:rPr>
+          <w:rFonts w:eastAsia="Source Sans Pro"/>
+          <w:sz w:val="20"/>
+          <w:szCs w:val="20"/>
+        </w:rPr>
+        <w:t>lookup;Hardware</w:t>
+      </w:r>
+      <w:proofErr w:type="spellEnd"/>
+      <w:r>
+        <w:rPr>
+          <w:rFonts w:eastAsia="Source Sans Pro"/>
+          <w:sz w:val="20"/>
+          <w:szCs w:val="20"/>
+        </w:rPr>
+        <w:t xml:space="preserve"> design </w:t>
+      </w:r>
+      <w:proofErr w:type="spellStart"/>
+      <w:r>
+        <w:rPr>
+          <w:rFonts w:eastAsia="Source Sans Pro"/>
+          <w:sz w:val="20"/>
+          <w:szCs w:val="20"/>
+        </w:rPr>
+        <w:t>languages;approximate</w:t>
+      </w:r>
+      <w:proofErr w:type="spellEnd"/>
+      <w:r>
+        <w:rPr>
+          <w:rFonts w:eastAsia="Source Sans Pro"/>
+          <w:sz w:val="20"/>
+          <w:szCs w:val="20"/>
+        </w:rPr>
+        <w:t xml:space="preserve"> </w:t>
+      </w:r>
+      <w:proofErr w:type="spellStart"/>
+      <w:r>
+        <w:rPr>
+          <w:rFonts w:eastAsia="Source Sans Pro"/>
+          <w:sz w:val="20"/>
+          <w:szCs w:val="20"/>
+        </w:rPr>
+        <w:t>computing;matrix</w:t>
+      </w:r>
+      <w:proofErr w:type="spellEnd"/>
+      <w:r>
+        <w:rPr>
+          <w:rFonts w:eastAsia="Source Sans Pro"/>
+          <w:sz w:val="20"/>
+          <w:szCs w:val="20"/>
+        </w:rPr>
+        <w:t xml:space="preserve"> </w:t>
+      </w:r>
+      <w:proofErr w:type="spellStart"/>
+      <w:r>
+        <w:rPr>
+          <w:rFonts w:eastAsia="Source Sans Pro"/>
+          <w:sz w:val="20"/>
+          <w:szCs w:val="20"/>
+        </w:rPr>
+        <w:t>multiplier;Verilog;Field</w:t>
+      </w:r>
+      <w:proofErr w:type="spellEnd"/>
+      <w:r>
+        <w:rPr>
+          <w:rFonts w:eastAsia="Source Sans Pro"/>
+          <w:sz w:val="20"/>
+          <w:szCs w:val="20"/>
+        </w:rPr>
+        <w:t xml:space="preserve"> Programmable Array (FPGA);Look Up Tables (LUTs)},</w:t>
       </w:r>
     </w:p>
     <w:p>
@@ -4028,7 +5789,133 @@
           <w:sz w:val="20"/>
           <w:szCs w:val="20"/>
         </w:rPr>
-        <w:t>Y. Guo, X. Chen, Q. Zhou and H. Sun, "Power-Efficient and Small-Area Approximate Multiplier Design with FPGA-Based Compressors," 2024 IEEE International Symposium on Circuits and Systems (ISCAS), Singapore, Singapore, 2024, pp. 1-5, doi: 10.1109/ISCAS58744.2024.10558590. keywords: {Image coding;Accuracy;Power demand;System performance;Circuits;Approximate computing;Hardware;Approximate computing;FPGA-based compressor;Low-power circuit},</w:t>
+        <w:t xml:space="preserve">Y. Guo, X. Chen, Q. Zhou and H. Sun, "Power-Efficient and Small-Area Approximate Multiplier Design with FPGA-Based Compressors," 2024 IEEE International Symposium on Circuits and Systems (ISCAS), Singapore, Singapore, 2024, pp. 1-5, </w:t>
+      </w:r>
+      <w:proofErr w:type="spellStart"/>
+      <w:r>
+        <w:rPr>
+          <w:rFonts w:eastAsia="Source Sans Pro"/>
+          <w:sz w:val="20"/>
+          <w:szCs w:val="20"/>
+        </w:rPr>
+        <w:t>doi</w:t>
+      </w:r>
+      <w:proofErr w:type="spellEnd"/>
+      <w:r>
+        <w:rPr>
+          <w:rFonts w:eastAsia="Source Sans Pro"/>
+          <w:sz w:val="20"/>
+          <w:szCs w:val="20"/>
+        </w:rPr>
+        <w:t xml:space="preserve">: 10.1109/ISCAS58744.2024.10558590. keywords: {Image </w:t>
+      </w:r>
+      <w:proofErr w:type="spellStart"/>
+      <w:r>
+        <w:rPr>
+          <w:rFonts w:eastAsia="Source Sans Pro"/>
+          <w:sz w:val="20"/>
+          <w:szCs w:val="20"/>
+        </w:rPr>
+        <w:t>coding;Accuracy;Power</w:t>
+      </w:r>
+      <w:proofErr w:type="spellEnd"/>
+      <w:r>
+        <w:rPr>
+          <w:rFonts w:eastAsia="Source Sans Pro"/>
+          <w:sz w:val="20"/>
+          <w:szCs w:val="20"/>
+        </w:rPr>
+        <w:t xml:space="preserve"> </w:t>
+      </w:r>
+      <w:proofErr w:type="spellStart"/>
+      <w:r>
+        <w:rPr>
+          <w:rFonts w:eastAsia="Source Sans Pro"/>
+          <w:sz w:val="20"/>
+          <w:szCs w:val="20"/>
+        </w:rPr>
+        <w:t>demand;System</w:t>
+      </w:r>
+      <w:proofErr w:type="spellEnd"/>
+      <w:r>
+        <w:rPr>
+          <w:rFonts w:eastAsia="Source Sans Pro"/>
+          <w:sz w:val="20"/>
+          <w:szCs w:val="20"/>
+        </w:rPr>
+        <w:t xml:space="preserve"> </w:t>
+      </w:r>
+      <w:proofErr w:type="spellStart"/>
+      <w:r>
+        <w:rPr>
+          <w:rFonts w:eastAsia="Source Sans Pro"/>
+          <w:sz w:val="20"/>
+          <w:szCs w:val="20"/>
+        </w:rPr>
+        <w:t>performance;Circuits;Approximate</w:t>
+      </w:r>
+      <w:proofErr w:type="spellEnd"/>
+      <w:r>
+        <w:rPr>
+          <w:rFonts w:eastAsia="Source Sans Pro"/>
+          <w:sz w:val="20"/>
+          <w:szCs w:val="20"/>
+        </w:rPr>
+        <w:t xml:space="preserve"> </w:t>
+      </w:r>
+      <w:proofErr w:type="spellStart"/>
+      <w:r>
+        <w:rPr>
+          <w:rFonts w:eastAsia="Source Sans Pro"/>
+          <w:sz w:val="20"/>
+          <w:szCs w:val="20"/>
+        </w:rPr>
+        <w:t>computing;Hardware;Approximate</w:t>
+      </w:r>
+      <w:proofErr w:type="spellEnd"/>
+      <w:r>
+        <w:rPr>
+          <w:rFonts w:eastAsia="Source Sans Pro"/>
+          <w:sz w:val="20"/>
+          <w:szCs w:val="20"/>
+        </w:rPr>
+        <w:t xml:space="preserve"> </w:t>
+      </w:r>
+      <w:proofErr w:type="spellStart"/>
+      <w:r>
+        <w:rPr>
+          <w:rFonts w:eastAsia="Source Sans Pro"/>
+          <w:sz w:val="20"/>
+          <w:szCs w:val="20"/>
+        </w:rPr>
+        <w:t>computing;FPGA-based</w:t>
+      </w:r>
+      <w:proofErr w:type="spellEnd"/>
+      <w:r>
+        <w:rPr>
+          <w:rFonts w:eastAsia="Source Sans Pro"/>
+          <w:sz w:val="20"/>
+          <w:szCs w:val="20"/>
+        </w:rPr>
+        <w:t xml:space="preserve"> </w:t>
+      </w:r>
+      <w:proofErr w:type="spellStart"/>
+      <w:r>
+        <w:rPr>
+          <w:rFonts w:eastAsia="Source Sans Pro"/>
+          <w:sz w:val="20"/>
+          <w:szCs w:val="20"/>
+        </w:rPr>
+        <w:t>compressor;Low-power</w:t>
+      </w:r>
+      <w:proofErr w:type="spellEnd"/>
+      <w:r>
+        <w:rPr>
+          <w:rFonts w:eastAsia="Source Sans Pro"/>
+          <w:sz w:val="20"/>
+          <w:szCs w:val="20"/>
+        </w:rPr>
+        <w:t xml:space="preserve"> circuit},</w:t>
       </w:r>
     </w:p>
     <w:sectPr>
@@ -4256,6 +6143,268 @@
 <file path=word/numbering.xml><?xml version="1.0" encoding="utf-8"?>
 <w:numbering xmlns:wpc="http://schemas.microsoft.com/office/word/2010/wordprocessingCanvas" xmlns:cx="http://schemas.microsoft.com/office/drawing/2014/chartex" xmlns:cx1="http://schemas.microsoft.com/office/drawing/2015/9/8/chartex" xmlns:cx2="http://schemas.microsoft.com/office/drawing/2015/10/21/chartex" xmlns:cx3="http://schemas.microsoft.com/office/drawing/2016/5/9/chartex" xmlns:cx4="http://schemas.microsoft.com/office/drawing/2016/5/10/chartex" xmlns:cx5="http://schemas.microsoft.com/office/drawing/2016/5/11/chartex" xmlns:cx6="http://schemas.microsoft.com/office/drawing/2016/5/12/chartex" xmlns:cx7="http://schemas.microsoft.com/office/drawing/2016/5/13/chartex" xmlns:cx8="http://schemas.microsoft.com/office/drawing/2016/5/14/chartex" xmlns:mc="http://schemas.openxmlformats.org/markup-compatibility/2006" xmlns:aink="http://schemas.microsoft.com/office/drawing/2016/ink" xmlns:am3d="http://schemas.microsoft.com/office/drawing/2017/model3d" xmlns:o="urn:schemas-microsoft-com:office:office" xmlns:oel="http://schemas.microsoft.com/office/2019/extlst" xmlns:r="http://schemas.openxmlformats.org/officeDocument/2006/relationships" xmlns:m="http://schemas.openxmlformats.org/officeDocument/2006/math" xmlns:v="urn:schemas-microsoft-com:vml" xmlns:wp14="http://schemas.microsoft.com/office/word/2010/wordprocessingDrawing" xmlns:wp="http://schemas.openxmlformats.org/drawingml/2006/wordprocessingDrawing" xmlns:w10="urn:schemas-microsoft-com:office:word" xmlns:w="http://schemas.openxmlformats.org/wordprocessingml/2006/main" xmlns:w14="http://schemas.microsoft.com/office/word/2010/wordml" xmlns:w15="http://schemas.microsoft.com/office/word/2012/wordml" xmlns:w16cex="http://schemas.microsoft.com/office/word/2018/wordml/cex" xmlns:w16cid="http://schemas.microsoft.com/office/word/2016/wordml/cid" xmlns:w16="http://schemas.microsoft.com/office/word/2018/wordml" xmlns:w16du="http://schemas.microsoft.com/office/word/2023/wordml/word16du" xmlns:w16sdtdh="http://schemas.microsoft.com/office/word/2020/wordml/sdtdatahash" xmlns:w16se="http://schemas.microsoft.com/office/word/2015/wordml/symex" xmlns:wpg="http://schemas.microsoft.com/office/word/2010/wordprocessingGroup" xmlns:wpi="http://schemas.microsoft.com/office/word/2010/wordprocessingInk" xmlns:wne="http://schemas.microsoft.com/office/word/2006/wordml" xmlns:wps="http://schemas.microsoft.com/office/word/2010/wordprocessingShape" mc:Ignorable="w14 w15 w16se w16cid w16 w16cex w16sdtdh w16du wp14">
   <w:abstractNum w:abstractNumId="0" w15:restartNumberingAfterBreak="0">
+    <w:nsid w:val="01473E84"/>
+    <w:multiLevelType w:val="multilevel"/>
+    <w:tmpl w:val="09068318"/>
+    <w:lvl w:ilvl="0">
+      <w:start w:val="1"/>
+      <w:numFmt w:val="bullet"/>
+      <w:lvlText w:val=""/>
+      <w:lvlJc w:val="left"/>
+      <w:pPr>
+        <w:tabs>
+          <w:tab w:val="num" w:pos="720"/>
+        </w:tabs>
+        <w:ind w:left="720" w:hanging="360"/>
+      </w:pPr>
+      <w:rPr>
+        <w:rFonts w:ascii="Symbol" w:hAnsi="Symbol" w:hint="default"/>
+        <w:sz w:val="20"/>
+      </w:rPr>
+    </w:lvl>
+    <w:lvl w:ilvl="1">
+      <w:start w:val="1"/>
+      <w:numFmt w:val="bullet"/>
+      <w:lvlText w:val="o"/>
+      <w:lvlJc w:val="left"/>
+      <w:pPr>
+        <w:tabs>
+          <w:tab w:val="num" w:pos="1440"/>
+        </w:tabs>
+        <w:ind w:left="1440" w:hanging="360"/>
+      </w:pPr>
+      <w:rPr>
+        <w:rFonts w:ascii="Courier New" w:hAnsi="Courier New" w:hint="default"/>
+        <w:sz w:val="20"/>
+      </w:rPr>
+    </w:lvl>
+    <w:lvl w:ilvl="2" w:tentative="1">
+      <w:start w:val="1"/>
+      <w:numFmt w:val="bullet"/>
+      <w:lvlText w:val=""/>
+      <w:lvlJc w:val="left"/>
+      <w:pPr>
+        <w:tabs>
+          <w:tab w:val="num" w:pos="2160"/>
+        </w:tabs>
+        <w:ind w:left="2160" w:hanging="360"/>
+      </w:pPr>
+      <w:rPr>
+        <w:rFonts w:ascii="Wingdings" w:hAnsi="Wingdings" w:hint="default"/>
+        <w:sz w:val="20"/>
+      </w:rPr>
+    </w:lvl>
+    <w:lvl w:ilvl="3" w:tentative="1">
+      <w:start w:val="1"/>
+      <w:numFmt w:val="bullet"/>
+      <w:lvlText w:val=""/>
+      <w:lvlJc w:val="left"/>
+      <w:pPr>
+        <w:tabs>
+          <w:tab w:val="num" w:pos="2880"/>
+        </w:tabs>
+        <w:ind w:left="2880" w:hanging="360"/>
+      </w:pPr>
+      <w:rPr>
+        <w:rFonts w:ascii="Wingdings" w:hAnsi="Wingdings" w:hint="default"/>
+        <w:sz w:val="20"/>
+      </w:rPr>
+    </w:lvl>
+    <w:lvl w:ilvl="4" w:tentative="1">
+      <w:start w:val="1"/>
+      <w:numFmt w:val="bullet"/>
+      <w:lvlText w:val=""/>
+      <w:lvlJc w:val="left"/>
+      <w:pPr>
+        <w:tabs>
+          <w:tab w:val="num" w:pos="3600"/>
+        </w:tabs>
+        <w:ind w:left="3600" w:hanging="360"/>
+      </w:pPr>
+      <w:rPr>
+        <w:rFonts w:ascii="Wingdings" w:hAnsi="Wingdings" w:hint="default"/>
+        <w:sz w:val="20"/>
+      </w:rPr>
+    </w:lvl>
+    <w:lvl w:ilvl="5" w:tentative="1">
+      <w:start w:val="1"/>
+      <w:numFmt w:val="bullet"/>
+      <w:lvlText w:val=""/>
+      <w:lvlJc w:val="left"/>
+      <w:pPr>
+        <w:tabs>
+          <w:tab w:val="num" w:pos="4320"/>
+        </w:tabs>
+        <w:ind w:left="4320" w:hanging="360"/>
+      </w:pPr>
+      <w:rPr>
+        <w:rFonts w:ascii="Wingdings" w:hAnsi="Wingdings" w:hint="default"/>
+        <w:sz w:val="20"/>
+      </w:rPr>
+    </w:lvl>
+    <w:lvl w:ilvl="6" w:tentative="1">
+      <w:start w:val="1"/>
+      <w:numFmt w:val="bullet"/>
+      <w:lvlText w:val=""/>
+      <w:lvlJc w:val="left"/>
+      <w:pPr>
+        <w:tabs>
+          <w:tab w:val="num" w:pos="5040"/>
+        </w:tabs>
+        <w:ind w:left="5040" w:hanging="360"/>
+      </w:pPr>
+      <w:rPr>
+        <w:rFonts w:ascii="Wingdings" w:hAnsi="Wingdings" w:hint="default"/>
+        <w:sz w:val="20"/>
+      </w:rPr>
+    </w:lvl>
+    <w:lvl w:ilvl="7" w:tentative="1">
+      <w:start w:val="1"/>
+      <w:numFmt w:val="bullet"/>
+      <w:lvlText w:val=""/>
+      <w:lvlJc w:val="left"/>
+      <w:pPr>
+        <w:tabs>
+          <w:tab w:val="num" w:pos="5760"/>
+        </w:tabs>
+        <w:ind w:left="5760" w:hanging="360"/>
+      </w:pPr>
+      <w:rPr>
+        <w:rFonts w:ascii="Wingdings" w:hAnsi="Wingdings" w:hint="default"/>
+        <w:sz w:val="20"/>
+      </w:rPr>
+    </w:lvl>
+    <w:lvl w:ilvl="8" w:tentative="1">
+      <w:start w:val="1"/>
+      <w:numFmt w:val="bullet"/>
+      <w:lvlText w:val=""/>
+      <w:lvlJc w:val="left"/>
+      <w:pPr>
+        <w:tabs>
+          <w:tab w:val="num" w:pos="6480"/>
+        </w:tabs>
+        <w:ind w:left="6480" w:hanging="360"/>
+      </w:pPr>
+      <w:rPr>
+        <w:rFonts w:ascii="Wingdings" w:hAnsi="Wingdings" w:hint="default"/>
+        <w:sz w:val="20"/>
+      </w:rPr>
+    </w:lvl>
+  </w:abstractNum>
+  <w:abstractNum w:abstractNumId="1" w15:restartNumberingAfterBreak="0">
+    <w:nsid w:val="05937B74"/>
+    <w:multiLevelType w:val="hybridMultilevel"/>
+    <w:tmpl w:val="AB4ABB56"/>
+    <w:lvl w:ilvl="0" w:tplc="08090001">
+      <w:start w:val="1"/>
+      <w:numFmt w:val="bullet"/>
+      <w:lvlText w:val=""/>
+      <w:lvlJc w:val="left"/>
+      <w:pPr>
+        <w:ind w:left="720" w:hanging="360"/>
+      </w:pPr>
+      <w:rPr>
+        <w:rFonts w:ascii="Symbol" w:hAnsi="Symbol" w:hint="default"/>
+      </w:rPr>
+    </w:lvl>
+    <w:lvl w:ilvl="1" w:tplc="08090003" w:tentative="1">
+      <w:start w:val="1"/>
+      <w:numFmt w:val="bullet"/>
+      <w:lvlText w:val="o"/>
+      <w:lvlJc w:val="left"/>
+      <w:pPr>
+        <w:ind w:left="1440" w:hanging="360"/>
+      </w:pPr>
+      <w:rPr>
+        <w:rFonts w:ascii="Courier New" w:hAnsi="Courier New" w:cs="Courier New" w:hint="default"/>
+      </w:rPr>
+    </w:lvl>
+    <w:lvl w:ilvl="2" w:tplc="08090005" w:tentative="1">
+      <w:start w:val="1"/>
+      <w:numFmt w:val="bullet"/>
+      <w:lvlText w:val=""/>
+      <w:lvlJc w:val="left"/>
+      <w:pPr>
+        <w:ind w:left="2160" w:hanging="360"/>
+      </w:pPr>
+      <w:rPr>
+        <w:rFonts w:ascii="Wingdings" w:hAnsi="Wingdings" w:hint="default"/>
+      </w:rPr>
+    </w:lvl>
+    <w:lvl w:ilvl="3" w:tplc="08090001" w:tentative="1">
+      <w:start w:val="1"/>
+      <w:numFmt w:val="bullet"/>
+      <w:lvlText w:val=""/>
+      <w:lvlJc w:val="left"/>
+      <w:pPr>
+        <w:ind w:left="2880" w:hanging="360"/>
+      </w:pPr>
+      <w:rPr>
+        <w:rFonts w:ascii="Symbol" w:hAnsi="Symbol" w:hint="default"/>
+      </w:rPr>
+    </w:lvl>
+    <w:lvl w:ilvl="4" w:tplc="08090003" w:tentative="1">
+      <w:start w:val="1"/>
+      <w:numFmt w:val="bullet"/>
+      <w:lvlText w:val="o"/>
+      <w:lvlJc w:val="left"/>
+      <w:pPr>
+        <w:ind w:left="3600" w:hanging="360"/>
+      </w:pPr>
+      <w:rPr>
+        <w:rFonts w:ascii="Courier New" w:hAnsi="Courier New" w:cs="Courier New" w:hint="default"/>
+      </w:rPr>
+    </w:lvl>
+    <w:lvl w:ilvl="5" w:tplc="08090005" w:tentative="1">
+      <w:start w:val="1"/>
+      <w:numFmt w:val="bullet"/>
+      <w:lvlText w:val=""/>
+      <w:lvlJc w:val="left"/>
+      <w:pPr>
+        <w:ind w:left="4320" w:hanging="360"/>
+      </w:pPr>
+      <w:rPr>
+        <w:rFonts w:ascii="Wingdings" w:hAnsi="Wingdings" w:hint="default"/>
+      </w:rPr>
+    </w:lvl>
+    <w:lvl w:ilvl="6" w:tplc="08090001" w:tentative="1">
+      <w:start w:val="1"/>
+      <w:numFmt w:val="bullet"/>
+      <w:lvlText w:val=""/>
+      <w:lvlJc w:val="left"/>
+      <w:pPr>
+        <w:ind w:left="5040" w:hanging="360"/>
+      </w:pPr>
+      <w:rPr>
+        <w:rFonts w:ascii="Symbol" w:hAnsi="Symbol" w:hint="default"/>
+      </w:rPr>
+    </w:lvl>
+    <w:lvl w:ilvl="7" w:tplc="08090003" w:tentative="1">
+      <w:start w:val="1"/>
+      <w:numFmt w:val="bullet"/>
+      <w:lvlText w:val="o"/>
+      <w:lvlJc w:val="left"/>
+      <w:pPr>
+        <w:ind w:left="5760" w:hanging="360"/>
+      </w:pPr>
+      <w:rPr>
+        <w:rFonts w:ascii="Courier New" w:hAnsi="Courier New" w:cs="Courier New" w:hint="default"/>
+      </w:rPr>
+    </w:lvl>
+    <w:lvl w:ilvl="8" w:tplc="08090005" w:tentative="1">
+      <w:start w:val="1"/>
+      <w:numFmt w:val="bullet"/>
+      <w:lvlText w:val=""/>
+      <w:lvlJc w:val="left"/>
+      <w:pPr>
+        <w:ind w:left="6480" w:hanging="360"/>
+      </w:pPr>
+      <w:rPr>
+        <w:rFonts w:ascii="Wingdings" w:hAnsi="Wingdings" w:hint="default"/>
+      </w:rPr>
+    </w:lvl>
+  </w:abstractNum>
+  <w:abstractNum w:abstractNumId="2" w15:restartNumberingAfterBreak="0">
     <w:nsid w:val="078F32D9"/>
     <w:multiLevelType w:val="hybridMultilevel"/>
     <w:tmpl w:val="EAE85D84"/>
@@ -4341,7 +6490,156 @@
       </w:pPr>
     </w:lvl>
   </w:abstractNum>
-  <w:abstractNum w:abstractNumId="1" w15:restartNumberingAfterBreak="0">
+  <w:abstractNum w:abstractNumId="3" w15:restartNumberingAfterBreak="0">
+    <w:nsid w:val="102B01A9"/>
+    <w:multiLevelType w:val="multilevel"/>
+    <w:tmpl w:val="B13A698A"/>
+    <w:lvl w:ilvl="0">
+      <w:start w:val="1"/>
+      <w:numFmt w:val="bullet"/>
+      <w:lvlText w:val=""/>
+      <w:lvlJc w:val="left"/>
+      <w:pPr>
+        <w:tabs>
+          <w:tab w:val="num" w:pos="720"/>
+        </w:tabs>
+        <w:ind w:left="720" w:hanging="360"/>
+      </w:pPr>
+      <w:rPr>
+        <w:rFonts w:ascii="Symbol" w:hAnsi="Symbol" w:hint="default"/>
+        <w:sz w:val="20"/>
+      </w:rPr>
+    </w:lvl>
+    <w:lvl w:ilvl="1" w:tentative="1">
+      <w:start w:val="1"/>
+      <w:numFmt w:val="bullet"/>
+      <w:lvlText w:val="o"/>
+      <w:lvlJc w:val="left"/>
+      <w:pPr>
+        <w:tabs>
+          <w:tab w:val="num" w:pos="1440"/>
+        </w:tabs>
+        <w:ind w:left="1440" w:hanging="360"/>
+      </w:pPr>
+      <w:rPr>
+        <w:rFonts w:ascii="Courier New" w:hAnsi="Courier New" w:hint="default"/>
+        <w:sz w:val="20"/>
+      </w:rPr>
+    </w:lvl>
+    <w:lvl w:ilvl="2" w:tentative="1">
+      <w:start w:val="1"/>
+      <w:numFmt w:val="bullet"/>
+      <w:lvlText w:val=""/>
+      <w:lvlJc w:val="left"/>
+      <w:pPr>
+        <w:tabs>
+          <w:tab w:val="num" w:pos="2160"/>
+        </w:tabs>
+        <w:ind w:left="2160" w:hanging="360"/>
+      </w:pPr>
+      <w:rPr>
+        <w:rFonts w:ascii="Wingdings" w:hAnsi="Wingdings" w:hint="default"/>
+        <w:sz w:val="20"/>
+      </w:rPr>
+    </w:lvl>
+    <w:lvl w:ilvl="3" w:tentative="1">
+      <w:start w:val="1"/>
+      <w:numFmt w:val="bullet"/>
+      <w:lvlText w:val=""/>
+      <w:lvlJc w:val="left"/>
+      <w:pPr>
+        <w:tabs>
+          <w:tab w:val="num" w:pos="2880"/>
+        </w:tabs>
+        <w:ind w:left="2880" w:hanging="360"/>
+      </w:pPr>
+      <w:rPr>
+        <w:rFonts w:ascii="Wingdings" w:hAnsi="Wingdings" w:hint="default"/>
+        <w:sz w:val="20"/>
+      </w:rPr>
+    </w:lvl>
+    <w:lvl w:ilvl="4" w:tentative="1">
+      <w:start w:val="1"/>
+      <w:numFmt w:val="bullet"/>
+      <w:lvlText w:val=""/>
+      <w:lvlJc w:val="left"/>
+      <w:pPr>
+        <w:tabs>
+          <w:tab w:val="num" w:pos="3600"/>
+        </w:tabs>
+        <w:ind w:left="3600" w:hanging="360"/>
+      </w:pPr>
+      <w:rPr>
+        <w:rFonts w:ascii="Wingdings" w:hAnsi="Wingdings" w:hint="default"/>
+        <w:sz w:val="20"/>
+      </w:rPr>
+    </w:lvl>
+    <w:lvl w:ilvl="5" w:tentative="1">
+      <w:start w:val="1"/>
+      <w:numFmt w:val="bullet"/>
+      <w:lvlText w:val=""/>
+      <w:lvlJc w:val="left"/>
+      <w:pPr>
+        <w:tabs>
+          <w:tab w:val="num" w:pos="4320"/>
+        </w:tabs>
+        <w:ind w:left="4320" w:hanging="360"/>
+      </w:pPr>
+      <w:rPr>
+        <w:rFonts w:ascii="Wingdings" w:hAnsi="Wingdings" w:hint="default"/>
+        <w:sz w:val="20"/>
+      </w:rPr>
+    </w:lvl>
+    <w:lvl w:ilvl="6" w:tentative="1">
+      <w:start w:val="1"/>
+      <w:numFmt w:val="bullet"/>
+      <w:lvlText w:val=""/>
+      <w:lvlJc w:val="left"/>
+      <w:pPr>
+        <w:tabs>
+          <w:tab w:val="num" w:pos="5040"/>
+        </w:tabs>
+        <w:ind w:left="5040" w:hanging="360"/>
+      </w:pPr>
+      <w:rPr>
+        <w:rFonts w:ascii="Wingdings" w:hAnsi="Wingdings" w:hint="default"/>
+        <w:sz w:val="20"/>
+      </w:rPr>
+    </w:lvl>
+    <w:lvl w:ilvl="7" w:tentative="1">
+      <w:start w:val="1"/>
+      <w:numFmt w:val="bullet"/>
+      <w:lvlText w:val=""/>
+      <w:lvlJc w:val="left"/>
+      <w:pPr>
+        <w:tabs>
+          <w:tab w:val="num" w:pos="5760"/>
+        </w:tabs>
+        <w:ind w:left="5760" w:hanging="360"/>
+      </w:pPr>
+      <w:rPr>
+        <w:rFonts w:ascii="Wingdings" w:hAnsi="Wingdings" w:hint="default"/>
+        <w:sz w:val="20"/>
+      </w:rPr>
+    </w:lvl>
+    <w:lvl w:ilvl="8" w:tentative="1">
+      <w:start w:val="1"/>
+      <w:numFmt w:val="bullet"/>
+      <w:lvlText w:val=""/>
+      <w:lvlJc w:val="left"/>
+      <w:pPr>
+        <w:tabs>
+          <w:tab w:val="num" w:pos="6480"/>
+        </w:tabs>
+        <w:ind w:left="6480" w:hanging="360"/>
+      </w:pPr>
+      <w:rPr>
+        <w:rFonts w:ascii="Wingdings" w:hAnsi="Wingdings" w:hint="default"/>
+        <w:sz w:val="20"/>
+      </w:rPr>
+    </w:lvl>
+  </w:abstractNum>
+  <w:abstractNum w:abstractNumId="4" w15:restartNumberingAfterBreak="0">
     <w:nsid w:val="491A2719"/>
     <w:multiLevelType w:val="multilevel"/>
     <w:tmpl w:val="25B638AE"/>
@@ -4455,7 +6753,7 @@
       </w:pPr>
     </w:lvl>
   </w:abstractNum>
-  <w:abstractNum w:abstractNumId="2" w15:restartNumberingAfterBreak="0">
+  <w:abstractNum w:abstractNumId="5" w15:restartNumberingAfterBreak="0">
     <w:nsid w:val="5B5876D3"/>
     <w:multiLevelType w:val="hybridMultilevel"/>
     <w:tmpl w:val="25AEE628"/>
@@ -4545,13 +6843,22 @@
     </w:lvl>
   </w:abstractNum>
   <w:num w:numId="1" w16cid:durableId="2073111744">
+    <w:abstractNumId w:val="4"/>
+  </w:num>
+  <w:num w:numId="2" w16cid:durableId="314381389">
+    <w:abstractNumId w:val="2"/>
+  </w:num>
+  <w:num w:numId="3" w16cid:durableId="525487870">
+    <w:abstractNumId w:val="5"/>
+  </w:num>
+  <w:num w:numId="4" w16cid:durableId="1987855781">
     <w:abstractNumId w:val="1"/>
   </w:num>
-  <w:num w:numId="2" w16cid:durableId="314381389">
+  <w:num w:numId="5" w16cid:durableId="934674684">
+    <w:abstractNumId w:val="3"/>
+  </w:num>
+  <w:num w:numId="6" w16cid:durableId="1538158327">
     <w:abstractNumId w:val="0"/>
-  </w:num>
-  <w:num w:numId="3" w16cid:durableId="525487870">
-    <w:abstractNumId w:val="2"/>
   </w:num>
 </w:numbering>
 </file>
@@ -5365,6 +7672,16 @@
     <w:unhideWhenUsed/>
     <w:rsid w:val="005551AC"/>
   </w:style>
+  <w:style w:type="character" w:styleId="PlaceholderText">
+    <w:name w:val="Placeholder Text"/>
+    <w:basedOn w:val="DefaultParagraphFont"/>
+    <w:uiPriority w:val="99"/>
+    <w:semiHidden/>
+    <w:rsid w:val="006B51EB"/>
+    <w:rPr>
+      <w:color w:val="666666"/>
+    </w:rPr>
+  </w:style>
 </w:styles>
 </file>
 

</xml_diff>

<commit_message>
[LitRev] Changed layout to two columns to save space
</commit_message>
<xml_diff>
--- a/Documents/Literature Review/Interim Report.docx
+++ b/Documents/Literature Review/Interim Report.docx
@@ -2770,7 +2770,13 @@
             <w:rPr>
               <w:rFonts w:ascii="Cambria Math" w:eastAsia="Source Sans Pro" w:hAnsi="Cambria Math"/>
             </w:rPr>
-            <m:t>⋅(A⊕B⊕C⊕D))</m:t>
+            <m:t>⋅(A⊕B⊕C⊕D)</m:t>
+          </m:r>
+          <m:r>
+            <w:rPr>
+              <w:rFonts w:ascii="Cambria Math" w:eastAsia="Source Sans Pro" w:hAnsi="Cambria Math"/>
+            </w:rPr>
+            <m:t>)</m:t>
           </m:r>
         </m:oMath>
       </m:oMathPara>
@@ -5140,6 +5146,600 @@
           <w:tab w:val="right" w:pos="10093"/>
         </w:tabs>
         <w:rPr>
+          <w:rFonts w:eastAsia="Source Sans Pro"/>
+        </w:rPr>
+      </w:pPr>
+    </w:p>
+    <w:p>
+      <w:pPr>
+        <w:tabs>
+          <w:tab w:val="left" w:pos="2268"/>
+          <w:tab w:val="right" w:pos="10093"/>
+        </w:tabs>
+        <w:rPr>
+          <w:rFonts w:eastAsia="Source Sans Pro"/>
+        </w:rPr>
+      </w:pPr>
+    </w:p>
+    <w:p>
+      <w:pPr>
+        <w:tabs>
+          <w:tab w:val="left" w:pos="2268"/>
+          <w:tab w:val="right" w:pos="10093"/>
+        </w:tabs>
+        <w:rPr>
+          <w:rFonts w:eastAsia="Source Sans Pro"/>
+        </w:rPr>
+      </w:pPr>
+    </w:p>
+    <w:p>
+      <w:pPr>
+        <w:tabs>
+          <w:tab w:val="left" w:pos="2268"/>
+          <w:tab w:val="right" w:pos="10093"/>
+        </w:tabs>
+        <w:rPr>
+          <w:rFonts w:eastAsia="Source Sans Pro"/>
+        </w:rPr>
+      </w:pPr>
+    </w:p>
+    <w:p>
+      <w:pPr>
+        <w:tabs>
+          <w:tab w:val="left" w:pos="2268"/>
+          <w:tab w:val="right" w:pos="10093"/>
+        </w:tabs>
+        <w:rPr>
+          <w:rFonts w:eastAsia="Source Sans Pro"/>
+        </w:rPr>
+      </w:pPr>
+    </w:p>
+    <w:p>
+      <w:pPr>
+        <w:tabs>
+          <w:tab w:val="left" w:pos="2268"/>
+          <w:tab w:val="right" w:pos="10093"/>
+        </w:tabs>
+        <w:rPr>
+          <w:rFonts w:eastAsia="Source Sans Pro"/>
+        </w:rPr>
+      </w:pPr>
+    </w:p>
+    <w:p>
+      <w:pPr>
+        <w:tabs>
+          <w:tab w:val="left" w:pos="2268"/>
+          <w:tab w:val="right" w:pos="10093"/>
+        </w:tabs>
+        <w:rPr>
+          <w:rFonts w:eastAsia="Source Sans Pro"/>
+        </w:rPr>
+      </w:pPr>
+    </w:p>
+    <w:p>
+      <w:pPr>
+        <w:tabs>
+          <w:tab w:val="left" w:pos="2268"/>
+          <w:tab w:val="right" w:pos="10093"/>
+        </w:tabs>
+        <w:rPr>
+          <w:rFonts w:eastAsia="Source Sans Pro"/>
+        </w:rPr>
+      </w:pPr>
+    </w:p>
+    <w:p>
+      <w:pPr>
+        <w:tabs>
+          <w:tab w:val="left" w:pos="2268"/>
+          <w:tab w:val="right" w:pos="10093"/>
+        </w:tabs>
+        <w:rPr>
+          <w:rFonts w:eastAsia="Source Sans Pro"/>
+        </w:rPr>
+      </w:pPr>
+    </w:p>
+    <w:p>
+      <w:pPr>
+        <w:tabs>
+          <w:tab w:val="left" w:pos="2268"/>
+          <w:tab w:val="right" w:pos="10093"/>
+        </w:tabs>
+        <w:rPr>
+          <w:rFonts w:eastAsia="Source Sans Pro"/>
+        </w:rPr>
+      </w:pPr>
+    </w:p>
+    <w:p>
+      <w:pPr>
+        <w:tabs>
+          <w:tab w:val="left" w:pos="2268"/>
+          <w:tab w:val="right" w:pos="10093"/>
+        </w:tabs>
+        <w:rPr>
+          <w:rFonts w:eastAsia="Source Sans Pro"/>
+        </w:rPr>
+      </w:pPr>
+    </w:p>
+    <w:p>
+      <w:pPr>
+        <w:tabs>
+          <w:tab w:val="left" w:pos="2268"/>
+          <w:tab w:val="right" w:pos="10093"/>
+        </w:tabs>
+        <w:rPr>
+          <w:rFonts w:eastAsia="Source Sans Pro"/>
+        </w:rPr>
+      </w:pPr>
+    </w:p>
+    <w:p>
+      <w:pPr>
+        <w:tabs>
+          <w:tab w:val="left" w:pos="2268"/>
+          <w:tab w:val="right" w:pos="10093"/>
+        </w:tabs>
+        <w:rPr>
+          <w:rFonts w:eastAsia="Source Sans Pro"/>
+        </w:rPr>
+      </w:pPr>
+    </w:p>
+    <w:p>
+      <w:pPr>
+        <w:tabs>
+          <w:tab w:val="left" w:pos="2268"/>
+          <w:tab w:val="right" w:pos="10093"/>
+        </w:tabs>
+        <w:rPr>
+          <w:rFonts w:eastAsia="Source Sans Pro"/>
+        </w:rPr>
+      </w:pPr>
+    </w:p>
+    <w:p>
+      <w:pPr>
+        <w:tabs>
+          <w:tab w:val="left" w:pos="2268"/>
+          <w:tab w:val="right" w:pos="10093"/>
+        </w:tabs>
+        <w:rPr>
+          <w:rFonts w:eastAsia="Source Sans Pro"/>
+        </w:rPr>
+      </w:pPr>
+    </w:p>
+    <w:p>
+      <w:pPr>
+        <w:tabs>
+          <w:tab w:val="left" w:pos="2268"/>
+          <w:tab w:val="right" w:pos="10093"/>
+        </w:tabs>
+        <w:rPr>
+          <w:rFonts w:eastAsia="Source Sans Pro"/>
+        </w:rPr>
+      </w:pPr>
+    </w:p>
+    <w:p>
+      <w:pPr>
+        <w:tabs>
+          <w:tab w:val="left" w:pos="2268"/>
+          <w:tab w:val="right" w:pos="10093"/>
+        </w:tabs>
+        <w:rPr>
+          <w:rFonts w:eastAsia="Source Sans Pro"/>
+        </w:rPr>
+      </w:pPr>
+    </w:p>
+    <w:p>
+      <w:pPr>
+        <w:tabs>
+          <w:tab w:val="left" w:pos="2268"/>
+          <w:tab w:val="right" w:pos="10093"/>
+        </w:tabs>
+        <w:rPr>
+          <w:rFonts w:eastAsia="Source Sans Pro"/>
+        </w:rPr>
+      </w:pPr>
+    </w:p>
+    <w:p>
+      <w:pPr>
+        <w:tabs>
+          <w:tab w:val="left" w:pos="2268"/>
+          <w:tab w:val="right" w:pos="10093"/>
+        </w:tabs>
+        <w:rPr>
+          <w:rFonts w:eastAsia="Source Sans Pro"/>
+        </w:rPr>
+      </w:pPr>
+    </w:p>
+    <w:p>
+      <w:pPr>
+        <w:tabs>
+          <w:tab w:val="left" w:pos="2268"/>
+          <w:tab w:val="right" w:pos="10093"/>
+        </w:tabs>
+        <w:rPr>
+          <w:rFonts w:eastAsia="Source Sans Pro"/>
+        </w:rPr>
+      </w:pPr>
+    </w:p>
+    <w:p>
+      <w:pPr>
+        <w:tabs>
+          <w:tab w:val="left" w:pos="2268"/>
+          <w:tab w:val="right" w:pos="10093"/>
+        </w:tabs>
+        <w:rPr>
+          <w:rFonts w:eastAsia="Source Sans Pro"/>
+        </w:rPr>
+      </w:pPr>
+    </w:p>
+    <w:p>
+      <w:pPr>
+        <w:tabs>
+          <w:tab w:val="left" w:pos="2268"/>
+          <w:tab w:val="right" w:pos="10093"/>
+        </w:tabs>
+        <w:rPr>
+          <w:rFonts w:eastAsia="Source Sans Pro"/>
+        </w:rPr>
+      </w:pPr>
+    </w:p>
+    <w:p>
+      <w:pPr>
+        <w:tabs>
+          <w:tab w:val="left" w:pos="2268"/>
+          <w:tab w:val="right" w:pos="10093"/>
+        </w:tabs>
+        <w:rPr>
+          <w:rFonts w:eastAsia="Source Sans Pro"/>
+        </w:rPr>
+      </w:pPr>
+    </w:p>
+    <w:p>
+      <w:pPr>
+        <w:tabs>
+          <w:tab w:val="left" w:pos="2268"/>
+          <w:tab w:val="right" w:pos="10093"/>
+        </w:tabs>
+        <w:rPr>
+          <w:rFonts w:eastAsia="Source Sans Pro"/>
+        </w:rPr>
+      </w:pPr>
+    </w:p>
+    <w:p>
+      <w:pPr>
+        <w:tabs>
+          <w:tab w:val="left" w:pos="2268"/>
+          <w:tab w:val="right" w:pos="10093"/>
+        </w:tabs>
+        <w:rPr>
+          <w:rFonts w:eastAsia="Source Sans Pro"/>
+        </w:rPr>
+      </w:pPr>
+    </w:p>
+    <w:p>
+      <w:pPr>
+        <w:tabs>
+          <w:tab w:val="left" w:pos="2268"/>
+          <w:tab w:val="right" w:pos="10093"/>
+        </w:tabs>
+        <w:rPr>
+          <w:rFonts w:eastAsia="Source Sans Pro"/>
+        </w:rPr>
+      </w:pPr>
+    </w:p>
+    <w:p>
+      <w:pPr>
+        <w:tabs>
+          <w:tab w:val="left" w:pos="2268"/>
+          <w:tab w:val="right" w:pos="10093"/>
+        </w:tabs>
+        <w:rPr>
+          <w:rFonts w:eastAsia="Source Sans Pro"/>
+        </w:rPr>
+      </w:pPr>
+    </w:p>
+    <w:p>
+      <w:pPr>
+        <w:tabs>
+          <w:tab w:val="left" w:pos="2268"/>
+          <w:tab w:val="right" w:pos="10093"/>
+        </w:tabs>
+        <w:rPr>
+          <w:rFonts w:eastAsia="Source Sans Pro"/>
+        </w:rPr>
+      </w:pPr>
+    </w:p>
+    <w:p>
+      <w:pPr>
+        <w:tabs>
+          <w:tab w:val="left" w:pos="2268"/>
+          <w:tab w:val="right" w:pos="10093"/>
+        </w:tabs>
+        <w:rPr>
+          <w:rFonts w:eastAsia="Source Sans Pro"/>
+        </w:rPr>
+      </w:pPr>
+    </w:p>
+    <w:p>
+      <w:pPr>
+        <w:tabs>
+          <w:tab w:val="left" w:pos="2268"/>
+          <w:tab w:val="right" w:pos="10093"/>
+        </w:tabs>
+        <w:rPr>
+          <w:rFonts w:eastAsia="Source Sans Pro"/>
+        </w:rPr>
+      </w:pPr>
+    </w:p>
+    <w:p>
+      <w:pPr>
+        <w:tabs>
+          <w:tab w:val="left" w:pos="2268"/>
+          <w:tab w:val="right" w:pos="10093"/>
+        </w:tabs>
+        <w:rPr>
+          <w:rFonts w:eastAsia="Source Sans Pro"/>
+        </w:rPr>
+      </w:pPr>
+    </w:p>
+    <w:p>
+      <w:pPr>
+        <w:tabs>
+          <w:tab w:val="left" w:pos="2268"/>
+          <w:tab w:val="right" w:pos="10093"/>
+        </w:tabs>
+        <w:rPr>
+          <w:rFonts w:eastAsia="Source Sans Pro"/>
+        </w:rPr>
+      </w:pPr>
+    </w:p>
+    <w:p>
+      <w:pPr>
+        <w:tabs>
+          <w:tab w:val="left" w:pos="2268"/>
+          <w:tab w:val="right" w:pos="10093"/>
+        </w:tabs>
+        <w:rPr>
+          <w:rFonts w:eastAsia="Source Sans Pro"/>
+        </w:rPr>
+      </w:pPr>
+    </w:p>
+    <w:p>
+      <w:pPr>
+        <w:tabs>
+          <w:tab w:val="left" w:pos="2268"/>
+          <w:tab w:val="right" w:pos="10093"/>
+        </w:tabs>
+        <w:rPr>
+          <w:rFonts w:eastAsia="Source Sans Pro"/>
+        </w:rPr>
+      </w:pPr>
+    </w:p>
+    <w:p>
+      <w:pPr>
+        <w:tabs>
+          <w:tab w:val="left" w:pos="2268"/>
+          <w:tab w:val="right" w:pos="10093"/>
+        </w:tabs>
+        <w:rPr>
+          <w:rFonts w:eastAsia="Source Sans Pro"/>
+        </w:rPr>
+      </w:pPr>
+    </w:p>
+    <w:p>
+      <w:pPr>
+        <w:tabs>
+          <w:tab w:val="left" w:pos="2268"/>
+          <w:tab w:val="right" w:pos="10093"/>
+        </w:tabs>
+        <w:rPr>
+          <w:rFonts w:eastAsia="Source Sans Pro"/>
+        </w:rPr>
+      </w:pPr>
+    </w:p>
+    <w:p>
+      <w:pPr>
+        <w:tabs>
+          <w:tab w:val="left" w:pos="2268"/>
+          <w:tab w:val="right" w:pos="10093"/>
+        </w:tabs>
+        <w:rPr>
+          <w:rFonts w:eastAsia="Source Sans Pro"/>
+        </w:rPr>
+      </w:pPr>
+    </w:p>
+    <w:p>
+      <w:pPr>
+        <w:tabs>
+          <w:tab w:val="left" w:pos="2268"/>
+          <w:tab w:val="right" w:pos="10093"/>
+        </w:tabs>
+        <w:rPr>
+          <w:rFonts w:eastAsia="Source Sans Pro"/>
+        </w:rPr>
+      </w:pPr>
+    </w:p>
+    <w:p>
+      <w:pPr>
+        <w:tabs>
+          <w:tab w:val="left" w:pos="2268"/>
+          <w:tab w:val="right" w:pos="10093"/>
+        </w:tabs>
+        <w:rPr>
+          <w:rFonts w:eastAsia="Source Sans Pro"/>
+        </w:rPr>
+      </w:pPr>
+    </w:p>
+    <w:p>
+      <w:pPr>
+        <w:tabs>
+          <w:tab w:val="left" w:pos="2268"/>
+          <w:tab w:val="right" w:pos="10093"/>
+        </w:tabs>
+        <w:rPr>
+          <w:rFonts w:eastAsia="Source Sans Pro"/>
+        </w:rPr>
+      </w:pPr>
+    </w:p>
+    <w:p>
+      <w:pPr>
+        <w:tabs>
+          <w:tab w:val="left" w:pos="2268"/>
+          <w:tab w:val="right" w:pos="10093"/>
+        </w:tabs>
+        <w:rPr>
+          <w:rFonts w:eastAsia="Source Sans Pro"/>
+        </w:rPr>
+      </w:pPr>
+    </w:p>
+    <w:p>
+      <w:pPr>
+        <w:tabs>
+          <w:tab w:val="left" w:pos="2268"/>
+          <w:tab w:val="right" w:pos="10093"/>
+        </w:tabs>
+        <w:rPr>
+          <w:rFonts w:eastAsia="Source Sans Pro"/>
+        </w:rPr>
+      </w:pPr>
+    </w:p>
+    <w:p>
+      <w:pPr>
+        <w:tabs>
+          <w:tab w:val="left" w:pos="2268"/>
+          <w:tab w:val="right" w:pos="10093"/>
+        </w:tabs>
+        <w:rPr>
+          <w:rFonts w:eastAsia="Source Sans Pro"/>
+        </w:rPr>
+      </w:pPr>
+    </w:p>
+    <w:p>
+      <w:pPr>
+        <w:tabs>
+          <w:tab w:val="left" w:pos="2268"/>
+          <w:tab w:val="right" w:pos="10093"/>
+        </w:tabs>
+        <w:rPr>
+          <w:rFonts w:eastAsia="Source Sans Pro"/>
+        </w:rPr>
+      </w:pPr>
+    </w:p>
+    <w:p>
+      <w:pPr>
+        <w:tabs>
+          <w:tab w:val="left" w:pos="2268"/>
+          <w:tab w:val="right" w:pos="10093"/>
+        </w:tabs>
+        <w:rPr>
+          <w:rFonts w:eastAsia="Source Sans Pro"/>
+        </w:rPr>
+      </w:pPr>
+    </w:p>
+    <w:p>
+      <w:pPr>
+        <w:tabs>
+          <w:tab w:val="left" w:pos="2268"/>
+          <w:tab w:val="right" w:pos="10093"/>
+        </w:tabs>
+        <w:rPr>
+          <w:rFonts w:eastAsia="Source Sans Pro"/>
+        </w:rPr>
+      </w:pPr>
+    </w:p>
+    <w:p>
+      <w:pPr>
+        <w:tabs>
+          <w:tab w:val="left" w:pos="2268"/>
+          <w:tab w:val="right" w:pos="10093"/>
+        </w:tabs>
+        <w:rPr>
+          <w:rFonts w:eastAsia="Source Sans Pro"/>
+        </w:rPr>
+      </w:pPr>
+    </w:p>
+    <w:p>
+      <w:pPr>
+        <w:tabs>
+          <w:tab w:val="left" w:pos="2268"/>
+          <w:tab w:val="right" w:pos="10093"/>
+        </w:tabs>
+        <w:rPr>
+          <w:rFonts w:eastAsia="Source Sans Pro"/>
+        </w:rPr>
+      </w:pPr>
+    </w:p>
+    <w:p>
+      <w:pPr>
+        <w:tabs>
+          <w:tab w:val="left" w:pos="2268"/>
+          <w:tab w:val="right" w:pos="10093"/>
+        </w:tabs>
+        <w:rPr>
+          <w:rFonts w:eastAsia="Source Sans Pro"/>
+        </w:rPr>
+      </w:pPr>
+    </w:p>
+    <w:p>
+      <w:pPr>
+        <w:tabs>
+          <w:tab w:val="left" w:pos="2268"/>
+          <w:tab w:val="right" w:pos="10093"/>
+        </w:tabs>
+        <w:rPr>
+          <w:rFonts w:eastAsia="Source Sans Pro"/>
+        </w:rPr>
+      </w:pPr>
+    </w:p>
+    <w:p>
+      <w:pPr>
+        <w:tabs>
+          <w:tab w:val="left" w:pos="2268"/>
+          <w:tab w:val="right" w:pos="10093"/>
+        </w:tabs>
+        <w:rPr>
+          <w:rFonts w:eastAsia="Source Sans Pro"/>
+        </w:rPr>
+      </w:pPr>
+    </w:p>
+    <w:p>
+      <w:pPr>
+        <w:tabs>
+          <w:tab w:val="left" w:pos="2268"/>
+          <w:tab w:val="right" w:pos="10093"/>
+        </w:tabs>
+        <w:rPr>
+          <w:rFonts w:eastAsia="Source Sans Pro"/>
+        </w:rPr>
+      </w:pPr>
+    </w:p>
+    <w:p>
+      <w:pPr>
+        <w:tabs>
+          <w:tab w:val="left" w:pos="2268"/>
+          <w:tab w:val="right" w:pos="10093"/>
+        </w:tabs>
+        <w:rPr>
+          <w:rFonts w:eastAsia="Source Sans Pro"/>
+        </w:rPr>
+      </w:pPr>
+    </w:p>
+    <w:p>
+      <w:pPr>
+        <w:tabs>
+          <w:tab w:val="left" w:pos="2268"/>
+          <w:tab w:val="right" w:pos="10093"/>
+        </w:tabs>
+        <w:rPr>
+          <w:rFonts w:eastAsia="Source Sans Pro"/>
+        </w:rPr>
+      </w:pPr>
+    </w:p>
+    <w:p>
+      <w:pPr>
+        <w:tabs>
+          <w:tab w:val="left" w:pos="2268"/>
+          <w:tab w:val="right" w:pos="10093"/>
+        </w:tabs>
+        <w:rPr>
           <w:rFonts w:eastAsia="Source Serif Pro"/>
           <w:b/>
           <w:sz w:val="28"/>
@@ -5153,6 +5753,7 @@
           <w:sz w:val="28"/>
           <w:szCs w:val="28"/>
         </w:rPr>
+        <w:lastRenderedPageBreak/>
         <w:t xml:space="preserve">Technical Progress </w:t>
       </w:r>
       <w:r>
@@ -5201,50 +5802,6 @@
         </w:rPr>
         <w:t>In this section, detail any initial work done, including any preliminary simulations, experiments, or findings. Discuss the methodologies and approaches taken so far, and any insights that have emerged. Provide a summary of the progress and the technical milestones reached to date.</w:t>
       </w:r>
-    </w:p>
-    <w:p>
-      <w:pPr>
-        <w:tabs>
-          <w:tab w:val="left" w:pos="2268"/>
-          <w:tab w:val="right" w:pos="10093"/>
-        </w:tabs>
-        <w:rPr>
-          <w:rFonts w:eastAsia="Source Sans Pro"/>
-        </w:rPr>
-      </w:pPr>
-    </w:p>
-    <w:p>
-      <w:pPr>
-        <w:tabs>
-          <w:tab w:val="left" w:pos="2268"/>
-          <w:tab w:val="right" w:pos="10093"/>
-        </w:tabs>
-        <w:rPr>
-          <w:rFonts w:eastAsia="Source Sans Pro"/>
-        </w:rPr>
-      </w:pPr>
-    </w:p>
-    <w:p>
-      <w:pPr>
-        <w:tabs>
-          <w:tab w:val="left" w:pos="2268"/>
-          <w:tab w:val="right" w:pos="10093"/>
-        </w:tabs>
-        <w:rPr>
-          <w:rFonts w:eastAsia="Source Sans Pro"/>
-        </w:rPr>
-      </w:pPr>
-    </w:p>
-    <w:p>
-      <w:pPr>
-        <w:tabs>
-          <w:tab w:val="left" w:pos="2268"/>
-          <w:tab w:val="right" w:pos="10093"/>
-        </w:tabs>
-        <w:rPr>
-          <w:rFonts w:eastAsia="Source Sans Pro"/>
-        </w:rPr>
-      </w:pPr>
     </w:p>
     <w:p>
       <w:pPr>
@@ -6044,7 +6601,15 @@
           <w:sz w:val="22"/>
           <w:szCs w:val="22"/>
         </w:rPr>
-        <w:t xml:space="preserve">The next major phase will involve integrating the MAC unit into the RISC-V architecture. This phase will include participation in relevant labs to better understand the implementation strategies for embedding the MAC unit into the RISC-V processor. Once integrated, the system will undergo debugging and initial testing to verify that the MAC unit functions correctly within the RISC-V SoC framework. Successful integration and testing will result in the completion of </w:t>
+        <w:t xml:space="preserve">The next major phase will involve integrating the MAC unit into the RISC-V architecture. This phase will include participation in relevant labs to better understand the implementation strategies for </w:t>
+      </w:r>
+      <w:r>
+        <w:rPr>
+          <w:sz w:val="22"/>
+          <w:szCs w:val="22"/>
+        </w:rPr>
+        <w:lastRenderedPageBreak/>
+        <w:t xml:space="preserve">embedding the MAC unit into the RISC-V processor. Once integrated, the system will undergo debugging and initial testing to verify that the MAC unit functions correctly within the RISC-V SoC framework. Successful integration and testing will result in the completion of </w:t>
       </w:r>
       <w:r>
         <w:rPr>
@@ -6349,6 +6914,201 @@
           <w:between w:val="nil"/>
         </w:pBdr>
         <w:rPr>
+          <w:rFonts w:eastAsia="Arial"/>
+          <w:color w:val="212121"/>
+        </w:rPr>
+      </w:pPr>
+    </w:p>
+    <w:p>
+      <w:pPr>
+        <w:pBdr>
+          <w:top w:val="nil"/>
+          <w:left w:val="nil"/>
+          <w:bottom w:val="nil"/>
+          <w:right w:val="nil"/>
+          <w:between w:val="nil"/>
+        </w:pBdr>
+        <w:rPr>
+          <w:rFonts w:eastAsia="Arial"/>
+          <w:color w:val="212121"/>
+        </w:rPr>
+      </w:pPr>
+    </w:p>
+    <w:p>
+      <w:pPr>
+        <w:pBdr>
+          <w:top w:val="nil"/>
+          <w:left w:val="nil"/>
+          <w:bottom w:val="nil"/>
+          <w:right w:val="nil"/>
+          <w:between w:val="nil"/>
+        </w:pBdr>
+        <w:rPr>
+          <w:rFonts w:eastAsia="Arial"/>
+          <w:color w:val="212121"/>
+        </w:rPr>
+      </w:pPr>
+    </w:p>
+    <w:p>
+      <w:pPr>
+        <w:pBdr>
+          <w:top w:val="nil"/>
+          <w:left w:val="nil"/>
+          <w:bottom w:val="nil"/>
+          <w:right w:val="nil"/>
+          <w:between w:val="nil"/>
+        </w:pBdr>
+        <w:rPr>
+          <w:rFonts w:eastAsia="Arial"/>
+          <w:color w:val="212121"/>
+        </w:rPr>
+      </w:pPr>
+    </w:p>
+    <w:p>
+      <w:pPr>
+        <w:pBdr>
+          <w:top w:val="nil"/>
+          <w:left w:val="nil"/>
+          <w:bottom w:val="nil"/>
+          <w:right w:val="nil"/>
+          <w:between w:val="nil"/>
+        </w:pBdr>
+        <w:rPr>
+          <w:rFonts w:eastAsia="Arial"/>
+          <w:color w:val="212121"/>
+        </w:rPr>
+      </w:pPr>
+    </w:p>
+    <w:p>
+      <w:pPr>
+        <w:pBdr>
+          <w:top w:val="nil"/>
+          <w:left w:val="nil"/>
+          <w:bottom w:val="nil"/>
+          <w:right w:val="nil"/>
+          <w:between w:val="nil"/>
+        </w:pBdr>
+        <w:rPr>
+          <w:rFonts w:eastAsia="Arial"/>
+          <w:color w:val="212121"/>
+        </w:rPr>
+      </w:pPr>
+    </w:p>
+    <w:p>
+      <w:pPr>
+        <w:pBdr>
+          <w:top w:val="nil"/>
+          <w:left w:val="nil"/>
+          <w:bottom w:val="nil"/>
+          <w:right w:val="nil"/>
+          <w:between w:val="nil"/>
+        </w:pBdr>
+        <w:rPr>
+          <w:rFonts w:eastAsia="Arial"/>
+          <w:color w:val="212121"/>
+        </w:rPr>
+      </w:pPr>
+    </w:p>
+    <w:p>
+      <w:pPr>
+        <w:pBdr>
+          <w:top w:val="nil"/>
+          <w:left w:val="nil"/>
+          <w:bottom w:val="nil"/>
+          <w:right w:val="nil"/>
+          <w:between w:val="nil"/>
+        </w:pBdr>
+        <w:rPr>
+          <w:rFonts w:eastAsia="Arial"/>
+          <w:color w:val="212121"/>
+        </w:rPr>
+      </w:pPr>
+    </w:p>
+    <w:p>
+      <w:pPr>
+        <w:pBdr>
+          <w:top w:val="nil"/>
+          <w:left w:val="nil"/>
+          <w:bottom w:val="nil"/>
+          <w:right w:val="nil"/>
+          <w:between w:val="nil"/>
+        </w:pBdr>
+        <w:rPr>
+          <w:rFonts w:eastAsia="Arial"/>
+          <w:color w:val="212121"/>
+        </w:rPr>
+      </w:pPr>
+    </w:p>
+    <w:p>
+      <w:pPr>
+        <w:pBdr>
+          <w:top w:val="nil"/>
+          <w:left w:val="nil"/>
+          <w:bottom w:val="nil"/>
+          <w:right w:val="nil"/>
+          <w:between w:val="nil"/>
+        </w:pBdr>
+        <w:rPr>
+          <w:rFonts w:eastAsia="Arial"/>
+          <w:color w:val="212121"/>
+        </w:rPr>
+      </w:pPr>
+    </w:p>
+    <w:p>
+      <w:pPr>
+        <w:pBdr>
+          <w:top w:val="nil"/>
+          <w:left w:val="nil"/>
+          <w:bottom w:val="nil"/>
+          <w:right w:val="nil"/>
+          <w:between w:val="nil"/>
+        </w:pBdr>
+        <w:rPr>
+          <w:rFonts w:eastAsia="Arial"/>
+          <w:color w:val="212121"/>
+        </w:rPr>
+      </w:pPr>
+    </w:p>
+    <w:p>
+      <w:pPr>
+        <w:pBdr>
+          <w:top w:val="nil"/>
+          <w:left w:val="nil"/>
+          <w:bottom w:val="nil"/>
+          <w:right w:val="nil"/>
+          <w:between w:val="nil"/>
+        </w:pBdr>
+        <w:rPr>
+          <w:rFonts w:eastAsia="Arial"/>
+          <w:color w:val="212121"/>
+        </w:rPr>
+      </w:pPr>
+    </w:p>
+    <w:p>
+      <w:pPr>
+        <w:pBdr>
+          <w:top w:val="nil"/>
+          <w:left w:val="nil"/>
+          <w:bottom w:val="nil"/>
+          <w:right w:val="nil"/>
+          <w:between w:val="nil"/>
+        </w:pBdr>
+        <w:rPr>
+          <w:rFonts w:eastAsia="Arial"/>
+          <w:color w:val="212121"/>
+        </w:rPr>
+      </w:pPr>
+    </w:p>
+    <w:p>
+      <w:pPr>
+        <w:pBdr>
+          <w:top w:val="nil"/>
+          <w:left w:val="nil"/>
+          <w:bottom w:val="nil"/>
+          <w:right w:val="nil"/>
+          <w:between w:val="nil"/>
+        </w:pBdr>
+        <w:rPr>
           <w:rFonts w:eastAsia="Source Serif Pro"/>
           <w:b/>
           <w:sz w:val="28"/>
@@ -6387,11 +7147,10 @@
         <w:rPr>
           <w:noProof/>
         </w:rPr>
-        <w:lastRenderedPageBreak/>
         <w:drawing>
-          <wp:inline distT="0" distB="0" distL="0" distR="0" wp14:anchorId="4D04848A" wp14:editId="7D34CBAE">
-            <wp:extent cx="6371590" cy="2431415"/>
-            <wp:effectExtent l="0" t="0" r="0" b="6985"/>
+          <wp:inline distT="0" distB="0" distL="0" distR="0" wp14:anchorId="4D04848A" wp14:editId="4CE5C552">
+            <wp:extent cx="3319752" cy="1266825"/>
+            <wp:effectExtent l="0" t="0" r="0" b="0"/>
             <wp:docPr id="582163214" name="Picture 1"/>
             <wp:cNvGraphicFramePr>
               <a:graphicFrameLocks xmlns:a="http://schemas.openxmlformats.org/drawingml/2006/main" noChangeAspect="1"/>
@@ -6421,7 +7180,7 @@
                   <pic:spPr bwMode="auto">
                     <a:xfrm>
                       <a:off x="0" y="0"/>
-                      <a:ext cx="6371590" cy="2431415"/>
+                      <a:ext cx="3329918" cy="1270704"/>
                     </a:xfrm>
                     <a:prstGeom prst="rect">
                       <a:avLst/>
@@ -6490,9 +7249,9 @@
           <w:noProof/>
         </w:rPr>
         <w:drawing>
-          <wp:inline distT="0" distB="0" distL="0" distR="0" wp14:anchorId="3910E0A6" wp14:editId="4AB7834C">
-            <wp:extent cx="6371590" cy="1784350"/>
-            <wp:effectExtent l="0" t="0" r="0" b="6350"/>
+          <wp:inline distT="0" distB="0" distL="0" distR="0" wp14:anchorId="3910E0A6" wp14:editId="28AB40E8">
+            <wp:extent cx="3352800" cy="938943"/>
+            <wp:effectExtent l="0" t="0" r="0" b="0"/>
             <wp:docPr id="1529889521" name="Picture 2"/>
             <wp:cNvGraphicFramePr>
               <a:graphicFrameLocks xmlns:a="http://schemas.openxmlformats.org/drawingml/2006/main" noChangeAspect="1"/>
@@ -6522,7 +7281,7 @@
                   <pic:spPr bwMode="auto">
                     <a:xfrm>
                       <a:off x="0" y="0"/>
-                      <a:ext cx="6371590" cy="1784350"/>
+                      <a:ext cx="3374985" cy="945156"/>
                     </a:xfrm>
                     <a:prstGeom prst="rect">
                       <a:avLst/>
@@ -6954,13 +7713,133 @@
           <w:szCs w:val="28"/>
         </w:rPr>
       </w:pPr>
-      <w:r>
+    </w:p>
+    <w:p>
+      <w:pPr>
+        <w:pBdr>
+          <w:top w:val="nil"/>
+          <w:left w:val="nil"/>
+          <w:bottom w:val="nil"/>
+          <w:right w:val="nil"/>
+          <w:between w:val="nil"/>
+        </w:pBdr>
         <w:rPr>
           <w:rFonts w:eastAsia="Source Serif Pro"/>
           <w:b/>
           <w:sz w:val="28"/>
           <w:szCs w:val="28"/>
         </w:rPr>
+      </w:pPr>
+    </w:p>
+    <w:p>
+      <w:pPr>
+        <w:pBdr>
+          <w:top w:val="nil"/>
+          <w:left w:val="nil"/>
+          <w:bottom w:val="nil"/>
+          <w:right w:val="nil"/>
+          <w:between w:val="nil"/>
+        </w:pBdr>
+        <w:rPr>
+          <w:rFonts w:eastAsia="Source Serif Pro"/>
+          <w:b/>
+          <w:sz w:val="28"/>
+          <w:szCs w:val="28"/>
+        </w:rPr>
+      </w:pPr>
+    </w:p>
+    <w:p>
+      <w:pPr>
+        <w:pBdr>
+          <w:top w:val="nil"/>
+          <w:left w:val="nil"/>
+          <w:bottom w:val="nil"/>
+          <w:right w:val="nil"/>
+          <w:between w:val="nil"/>
+        </w:pBdr>
+        <w:rPr>
+          <w:rFonts w:eastAsia="Source Serif Pro"/>
+          <w:b/>
+          <w:sz w:val="28"/>
+          <w:szCs w:val="28"/>
+        </w:rPr>
+      </w:pPr>
+    </w:p>
+    <w:p>
+      <w:pPr>
+        <w:pBdr>
+          <w:top w:val="nil"/>
+          <w:left w:val="nil"/>
+          <w:bottom w:val="nil"/>
+          <w:right w:val="nil"/>
+          <w:between w:val="nil"/>
+        </w:pBdr>
+        <w:rPr>
+          <w:rFonts w:eastAsia="Source Serif Pro"/>
+          <w:b/>
+          <w:sz w:val="28"/>
+          <w:szCs w:val="28"/>
+        </w:rPr>
+      </w:pPr>
+    </w:p>
+    <w:p>
+      <w:pPr>
+        <w:pBdr>
+          <w:top w:val="nil"/>
+          <w:left w:val="nil"/>
+          <w:bottom w:val="nil"/>
+          <w:right w:val="nil"/>
+          <w:between w:val="nil"/>
+        </w:pBdr>
+        <w:rPr>
+          <w:rFonts w:eastAsia="Source Serif Pro"/>
+          <w:b/>
+          <w:sz w:val="28"/>
+          <w:szCs w:val="28"/>
+        </w:rPr>
+      </w:pPr>
+    </w:p>
+    <w:p>
+      <w:pPr>
+        <w:pBdr>
+          <w:top w:val="nil"/>
+          <w:left w:val="nil"/>
+          <w:bottom w:val="nil"/>
+          <w:right w:val="nil"/>
+          <w:between w:val="nil"/>
+        </w:pBdr>
+        <w:rPr>
+          <w:rFonts w:eastAsia="Source Serif Pro"/>
+          <w:b/>
+          <w:sz w:val="28"/>
+          <w:szCs w:val="28"/>
+        </w:rPr>
+      </w:pPr>
+    </w:p>
+    <w:p>
+      <w:pPr>
+        <w:pBdr>
+          <w:top w:val="nil"/>
+          <w:left w:val="nil"/>
+          <w:bottom w:val="nil"/>
+          <w:right w:val="nil"/>
+          <w:between w:val="nil"/>
+        </w:pBdr>
+        <w:rPr>
+          <w:rFonts w:eastAsia="Source Serif Pro"/>
+          <w:b/>
+          <w:sz w:val="28"/>
+          <w:szCs w:val="28"/>
+        </w:rPr>
+      </w:pPr>
+      <w:r>
+        <w:rPr>
+          <w:rFonts w:eastAsia="Source Serif Pro"/>
+          <w:b/>
+          <w:sz w:val="28"/>
+          <w:szCs w:val="28"/>
+        </w:rPr>
+        <w:lastRenderedPageBreak/>
         <w:t>References:</w:t>
       </w:r>
     </w:p>
@@ -7301,6 +8180,528 @@
         </w:rPr>
         <w:t xml:space="preserve"> circuit},</w:t>
       </w:r>
+    </w:p>
+    <w:p>
+      <w:pPr>
+        <w:pStyle w:val="ListParagraph"/>
+        <w:numPr>
+          <w:ilvl w:val="0"/>
+          <w:numId w:val="3"/>
+        </w:numPr>
+        <w:rPr>
+          <w:rFonts w:eastAsia="Source Sans Pro"/>
+          <w:sz w:val="20"/>
+          <w:szCs w:val="20"/>
+        </w:rPr>
+      </w:pPr>
+      <w:r>
+        <w:rPr>
+          <w:rFonts w:eastAsia="Source Sans Pro"/>
+          <w:sz w:val="20"/>
+          <w:szCs w:val="20"/>
+        </w:rPr>
+        <w:t xml:space="preserve">T. Nomani and M. Mohsin, "A Novel Approximate Adder Design Methodology with Single LUT Delay for Fault-tolerant FPGA-based Systems," 2019 Second International Conference on Latest trends in Electrical Engineering and Computing Technologies (INTELLECT), Karachi, Pakistan, 2019, pp. 1-6, </w:t>
+      </w:r>
+      <w:proofErr w:type="spellStart"/>
+      <w:r>
+        <w:rPr>
+          <w:rFonts w:eastAsia="Source Sans Pro"/>
+          <w:sz w:val="20"/>
+          <w:szCs w:val="20"/>
+        </w:rPr>
+        <w:t>doi</w:t>
+      </w:r>
+      <w:proofErr w:type="spellEnd"/>
+      <w:r>
+        <w:rPr>
+          <w:rFonts w:eastAsia="Source Sans Pro"/>
+          <w:sz w:val="20"/>
+          <w:szCs w:val="20"/>
+        </w:rPr>
+        <w:t xml:space="preserve">: 10.1109/INTELLECT47034.2019.8955460. keywords: {Approximate </w:t>
+      </w:r>
+      <w:proofErr w:type="spellStart"/>
+      <w:proofErr w:type="gramStart"/>
+      <w:r>
+        <w:rPr>
+          <w:rFonts w:eastAsia="Source Sans Pro"/>
+          <w:sz w:val="20"/>
+          <w:szCs w:val="20"/>
+        </w:rPr>
+        <w:t>computing;Adders</w:t>
+      </w:r>
+      <w:proofErr w:type="gramEnd"/>
+      <w:r>
+        <w:rPr>
+          <w:rFonts w:eastAsia="Source Sans Pro"/>
+          <w:sz w:val="20"/>
+          <w:szCs w:val="20"/>
+        </w:rPr>
+        <w:t>;FPGA;Image</w:t>
+      </w:r>
+      <w:proofErr w:type="spellEnd"/>
+      <w:r>
+        <w:rPr>
+          <w:rFonts w:eastAsia="Source Sans Pro"/>
+          <w:sz w:val="20"/>
+          <w:szCs w:val="20"/>
+        </w:rPr>
+        <w:t xml:space="preserve"> processing </w:t>
+      </w:r>
+      <w:proofErr w:type="spellStart"/>
+      <w:r>
+        <w:rPr>
+          <w:rFonts w:eastAsia="Source Sans Pro"/>
+          <w:sz w:val="20"/>
+          <w:szCs w:val="20"/>
+        </w:rPr>
+        <w:t>applications;Fault-tolerant</w:t>
+      </w:r>
+      <w:proofErr w:type="spellEnd"/>
+      <w:r>
+        <w:rPr>
+          <w:rFonts w:eastAsia="Source Sans Pro"/>
+          <w:sz w:val="20"/>
+          <w:szCs w:val="20"/>
+        </w:rPr>
+        <w:t xml:space="preserve"> systems},</w:t>
+      </w:r>
+    </w:p>
+    <w:p>
+      <w:pPr>
+        <w:pStyle w:val="ListParagraph"/>
+        <w:numPr>
+          <w:ilvl w:val="0"/>
+          <w:numId w:val="3"/>
+        </w:numPr>
+        <w:rPr>
+          <w:rFonts w:eastAsia="Source Sans Pro"/>
+          <w:sz w:val="20"/>
+          <w:szCs w:val="20"/>
+        </w:rPr>
+      </w:pPr>
+      <w:r>
+        <w:rPr>
+          <w:rFonts w:eastAsia="Source Sans Pro"/>
+          <w:sz w:val="20"/>
+          <w:szCs w:val="20"/>
+        </w:rPr>
+        <w:t xml:space="preserve">Y. Ono and K. Usami, "Approximate Computing Technique Using Memoization and Simplified Multiplication," 2019 34th International Technical Conference on Circuits/Systems, Computers and Communications (ITC-CSCC), </w:t>
+      </w:r>
+      <w:proofErr w:type="spellStart"/>
+      <w:r>
+        <w:rPr>
+          <w:rFonts w:eastAsia="Source Sans Pro"/>
+          <w:sz w:val="20"/>
+          <w:szCs w:val="20"/>
+        </w:rPr>
+        <w:t>JeJu</w:t>
+      </w:r>
+      <w:proofErr w:type="spellEnd"/>
+      <w:r>
+        <w:rPr>
+          <w:rFonts w:eastAsia="Source Sans Pro"/>
+          <w:sz w:val="20"/>
+          <w:szCs w:val="20"/>
+        </w:rPr>
+        <w:t xml:space="preserve">, Korea (South), 2019, pp. 1-4, </w:t>
+      </w:r>
+      <w:proofErr w:type="spellStart"/>
+      <w:r>
+        <w:rPr>
+          <w:rFonts w:eastAsia="Source Sans Pro"/>
+          <w:sz w:val="20"/>
+          <w:szCs w:val="20"/>
+        </w:rPr>
+        <w:t>doi</w:t>
+      </w:r>
+      <w:proofErr w:type="spellEnd"/>
+      <w:r>
+        <w:rPr>
+          <w:rFonts w:eastAsia="Source Sans Pro"/>
+          <w:sz w:val="20"/>
+          <w:szCs w:val="20"/>
+        </w:rPr>
+        <w:t xml:space="preserve">: 10.1109/ITC-CSCC.2019.8793369. keywords: {Energy </w:t>
+      </w:r>
+      <w:proofErr w:type="spellStart"/>
+      <w:proofErr w:type="gramStart"/>
+      <w:r>
+        <w:rPr>
+          <w:rFonts w:eastAsia="Source Sans Pro"/>
+          <w:sz w:val="20"/>
+          <w:szCs w:val="20"/>
+        </w:rPr>
+        <w:t>consumption;Frequency</w:t>
+      </w:r>
+      <w:proofErr w:type="spellEnd"/>
+      <w:proofErr w:type="gramEnd"/>
+      <w:r>
+        <w:rPr>
+          <w:rFonts w:eastAsia="Source Sans Pro"/>
+          <w:sz w:val="20"/>
+          <w:szCs w:val="20"/>
+        </w:rPr>
+        <w:t xml:space="preserve"> </w:t>
+      </w:r>
+      <w:proofErr w:type="spellStart"/>
+      <w:r>
+        <w:rPr>
+          <w:rFonts w:eastAsia="Source Sans Pro"/>
+          <w:sz w:val="20"/>
+          <w:szCs w:val="20"/>
+        </w:rPr>
+        <w:t>modulation;Approximate</w:t>
+      </w:r>
+      <w:proofErr w:type="spellEnd"/>
+      <w:r>
+        <w:rPr>
+          <w:rFonts w:eastAsia="Source Sans Pro"/>
+          <w:sz w:val="20"/>
+          <w:szCs w:val="20"/>
+        </w:rPr>
+        <w:t xml:space="preserve"> </w:t>
+      </w:r>
+      <w:proofErr w:type="spellStart"/>
+      <w:r>
+        <w:rPr>
+          <w:rFonts w:eastAsia="Source Sans Pro"/>
+          <w:sz w:val="20"/>
+          <w:szCs w:val="20"/>
+        </w:rPr>
+        <w:t>computing;Field</w:t>
+      </w:r>
+      <w:proofErr w:type="spellEnd"/>
+      <w:r>
+        <w:rPr>
+          <w:rFonts w:eastAsia="Source Sans Pro"/>
+          <w:sz w:val="20"/>
+          <w:szCs w:val="20"/>
+        </w:rPr>
+        <w:t xml:space="preserve"> programmable gate </w:t>
+      </w:r>
+      <w:proofErr w:type="spellStart"/>
+      <w:r>
+        <w:rPr>
+          <w:rFonts w:eastAsia="Source Sans Pro"/>
+          <w:sz w:val="20"/>
+          <w:szCs w:val="20"/>
+        </w:rPr>
+        <w:t>arrays;Error</w:t>
+      </w:r>
+      <w:proofErr w:type="spellEnd"/>
+      <w:r>
+        <w:rPr>
+          <w:rFonts w:eastAsia="Source Sans Pro"/>
+          <w:sz w:val="20"/>
+          <w:szCs w:val="20"/>
+        </w:rPr>
+        <w:t xml:space="preserve"> </w:t>
+      </w:r>
+      <w:proofErr w:type="spellStart"/>
+      <w:r>
+        <w:rPr>
+          <w:rFonts w:eastAsia="Source Sans Pro"/>
+          <w:sz w:val="20"/>
+          <w:szCs w:val="20"/>
+        </w:rPr>
+        <w:t>analysis;Gray-scale;Approximate</w:t>
+      </w:r>
+      <w:proofErr w:type="spellEnd"/>
+      <w:r>
+        <w:rPr>
+          <w:rFonts w:eastAsia="Source Sans Pro"/>
+          <w:sz w:val="20"/>
+          <w:szCs w:val="20"/>
+        </w:rPr>
+        <w:t xml:space="preserve"> </w:t>
+      </w:r>
+      <w:proofErr w:type="spellStart"/>
+      <w:r>
+        <w:rPr>
+          <w:rFonts w:eastAsia="Source Sans Pro"/>
+          <w:sz w:val="20"/>
+          <w:szCs w:val="20"/>
+        </w:rPr>
+        <w:t>Computing;Image</w:t>
+      </w:r>
+      <w:proofErr w:type="spellEnd"/>
+      <w:r>
+        <w:rPr>
+          <w:rFonts w:eastAsia="Source Sans Pro"/>
+          <w:sz w:val="20"/>
+          <w:szCs w:val="20"/>
+        </w:rPr>
+        <w:t xml:space="preserve"> </w:t>
+      </w:r>
+      <w:proofErr w:type="spellStart"/>
+      <w:r>
+        <w:rPr>
+          <w:rFonts w:eastAsia="Source Sans Pro"/>
+          <w:sz w:val="20"/>
+          <w:szCs w:val="20"/>
+        </w:rPr>
+        <w:t>Processing;Field</w:t>
+      </w:r>
+      <w:proofErr w:type="spellEnd"/>
+      <w:r>
+        <w:rPr>
+          <w:rFonts w:eastAsia="Source Sans Pro"/>
+          <w:sz w:val="20"/>
+          <w:szCs w:val="20"/>
+        </w:rPr>
+        <w:t xml:space="preserve"> Programmable Gate Array (FPGA)},</w:t>
+      </w:r>
+    </w:p>
+    <w:p>
+      <w:pPr>
+        <w:pStyle w:val="ListParagraph"/>
+        <w:numPr>
+          <w:ilvl w:val="0"/>
+          <w:numId w:val="3"/>
+        </w:numPr>
+        <w:rPr>
+          <w:rFonts w:eastAsia="Source Sans Pro"/>
+          <w:sz w:val="20"/>
+          <w:szCs w:val="20"/>
+        </w:rPr>
+      </w:pPr>
+      <w:r>
+        <w:rPr>
+          <w:rFonts w:eastAsia="Source Sans Pro"/>
+          <w:sz w:val="20"/>
+          <w:szCs w:val="20"/>
+        </w:rPr>
+        <w:t>S. Ullah, S. S. Murthy and A. Kumar, "</w:t>
+      </w:r>
+      <w:proofErr w:type="spellStart"/>
+      <w:r>
+        <w:rPr>
+          <w:rFonts w:eastAsia="Source Sans Pro"/>
+          <w:sz w:val="20"/>
+          <w:szCs w:val="20"/>
+        </w:rPr>
+        <w:t>SMApproxLib</w:t>
+      </w:r>
+      <w:proofErr w:type="spellEnd"/>
+      <w:r>
+        <w:rPr>
+          <w:rFonts w:eastAsia="Source Sans Pro"/>
+          <w:sz w:val="20"/>
+          <w:szCs w:val="20"/>
+        </w:rPr>
+        <w:t xml:space="preserve">: Library of FPGA-based Approximate Multipliers," 2018 55th ACM/ESDA/IEEE Design Automation Conference (DAC), San Francisco, CA, USA, 2018, pp. 1-6, </w:t>
+      </w:r>
+      <w:proofErr w:type="spellStart"/>
+      <w:r>
+        <w:rPr>
+          <w:rFonts w:eastAsia="Source Sans Pro"/>
+          <w:sz w:val="20"/>
+          <w:szCs w:val="20"/>
+        </w:rPr>
+        <w:t>doi</w:t>
+      </w:r>
+      <w:proofErr w:type="spellEnd"/>
+      <w:r>
+        <w:rPr>
+          <w:rFonts w:eastAsia="Source Sans Pro"/>
+          <w:sz w:val="20"/>
+          <w:szCs w:val="20"/>
+        </w:rPr>
+        <w:t xml:space="preserve">: 10.1109/DAC.2018.8465845. keywords: {Table </w:t>
+      </w:r>
+      <w:proofErr w:type="spellStart"/>
+      <w:proofErr w:type="gramStart"/>
+      <w:r>
+        <w:rPr>
+          <w:rFonts w:eastAsia="Source Sans Pro"/>
+          <w:sz w:val="20"/>
+          <w:szCs w:val="20"/>
+        </w:rPr>
+        <w:t>lookup;Field</w:t>
+      </w:r>
+      <w:proofErr w:type="spellEnd"/>
+      <w:proofErr w:type="gramEnd"/>
+      <w:r>
+        <w:rPr>
+          <w:rFonts w:eastAsia="Source Sans Pro"/>
+          <w:sz w:val="20"/>
+          <w:szCs w:val="20"/>
+        </w:rPr>
+        <w:t xml:space="preserve"> programmable gate </w:t>
+      </w:r>
+      <w:proofErr w:type="spellStart"/>
+      <w:r>
+        <w:rPr>
+          <w:rFonts w:eastAsia="Source Sans Pro"/>
+          <w:sz w:val="20"/>
+          <w:szCs w:val="20"/>
+        </w:rPr>
+        <w:t>arrays;Libraries;Adders;Performance</w:t>
+      </w:r>
+      <w:proofErr w:type="spellEnd"/>
+      <w:r>
+        <w:rPr>
+          <w:rFonts w:eastAsia="Source Sans Pro"/>
+          <w:sz w:val="20"/>
+          <w:szCs w:val="20"/>
+        </w:rPr>
+        <w:t xml:space="preserve"> </w:t>
+      </w:r>
+      <w:proofErr w:type="spellStart"/>
+      <w:r>
+        <w:rPr>
+          <w:rFonts w:eastAsia="Source Sans Pro"/>
+          <w:sz w:val="20"/>
+          <w:szCs w:val="20"/>
+        </w:rPr>
+        <w:t>gain;Delays;Viterbi</w:t>
+      </w:r>
+      <w:proofErr w:type="spellEnd"/>
+      <w:r>
+        <w:rPr>
+          <w:rFonts w:eastAsia="Source Sans Pro"/>
+          <w:sz w:val="20"/>
+          <w:szCs w:val="20"/>
+        </w:rPr>
+        <w:t xml:space="preserve"> </w:t>
+      </w:r>
+      <w:proofErr w:type="spellStart"/>
+      <w:r>
+        <w:rPr>
+          <w:rFonts w:eastAsia="Source Sans Pro"/>
+          <w:sz w:val="20"/>
+          <w:szCs w:val="20"/>
+        </w:rPr>
+        <w:t>algorithm;Approximate</w:t>
+      </w:r>
+      <w:proofErr w:type="spellEnd"/>
+      <w:r>
+        <w:rPr>
+          <w:rFonts w:eastAsia="Source Sans Pro"/>
+          <w:sz w:val="20"/>
+          <w:szCs w:val="20"/>
+        </w:rPr>
+        <w:t xml:space="preserve"> Computing;Multipliers;Adders;FPGAs;Optimization;Area;Latency;Design Space Exploration},</w:t>
+      </w:r>
+    </w:p>
+    <w:p>
+      <w:pPr>
+        <w:pStyle w:val="ListParagraph"/>
+        <w:numPr>
+          <w:ilvl w:val="0"/>
+          <w:numId w:val="3"/>
+        </w:numPr>
+        <w:rPr>
+          <w:rFonts w:eastAsia="Source Sans Pro"/>
+          <w:sz w:val="20"/>
+          <w:szCs w:val="20"/>
+        </w:rPr>
+      </w:pPr>
+      <w:r>
+        <w:rPr>
+          <w:rFonts w:eastAsia="Source Sans Pro"/>
+          <w:sz w:val="20"/>
+          <w:szCs w:val="20"/>
+        </w:rPr>
+        <w:t xml:space="preserve">H. Nakahara and T. Sasao, "A deep convolutional neural network based on nested residue number system," 2015 25th International Conference on </w:t>
+      </w:r>
+      <w:r>
+        <w:rPr>
+          <w:rFonts w:eastAsia="Source Sans Pro"/>
+          <w:sz w:val="20"/>
+          <w:szCs w:val="20"/>
+        </w:rPr>
+        <w:t xml:space="preserve">Field Programmable Logic and Applications (FPL), London, UK, 2015, pp. 1-6, </w:t>
+      </w:r>
+      <w:proofErr w:type="spellStart"/>
+      <w:r>
+        <w:rPr>
+          <w:rFonts w:eastAsia="Source Sans Pro"/>
+          <w:sz w:val="20"/>
+          <w:szCs w:val="20"/>
+        </w:rPr>
+        <w:t>doi</w:t>
+      </w:r>
+      <w:proofErr w:type="spellEnd"/>
+      <w:r>
+        <w:rPr>
+          <w:rFonts w:eastAsia="Source Sans Pro"/>
+          <w:sz w:val="20"/>
+          <w:szCs w:val="20"/>
+        </w:rPr>
+        <w:t xml:space="preserve">: 10.1109/FPL.2015.7293933. keywords: {Table </w:t>
+      </w:r>
+      <w:proofErr w:type="spellStart"/>
+      <w:proofErr w:type="gramStart"/>
+      <w:r>
+        <w:rPr>
+          <w:rFonts w:eastAsia="Source Sans Pro"/>
+          <w:sz w:val="20"/>
+          <w:szCs w:val="20"/>
+        </w:rPr>
+        <w:t>lookup;Field</w:t>
+      </w:r>
+      <w:proofErr w:type="spellEnd"/>
+      <w:proofErr w:type="gramEnd"/>
+      <w:r>
+        <w:rPr>
+          <w:rFonts w:eastAsia="Source Sans Pro"/>
+          <w:sz w:val="20"/>
+          <w:szCs w:val="20"/>
+        </w:rPr>
+        <w:t xml:space="preserve"> programmable gate </w:t>
+      </w:r>
+      <w:proofErr w:type="spellStart"/>
+      <w:r>
+        <w:rPr>
+          <w:rFonts w:eastAsia="Source Sans Pro"/>
+          <w:sz w:val="20"/>
+          <w:szCs w:val="20"/>
+        </w:rPr>
+        <w:t>arrays;Convolution;Kernel;Neural</w:t>
+      </w:r>
+      <w:proofErr w:type="spellEnd"/>
+      <w:r>
+        <w:rPr>
+          <w:rFonts w:eastAsia="Source Sans Pro"/>
+          <w:sz w:val="20"/>
+          <w:szCs w:val="20"/>
+        </w:rPr>
+        <w:t xml:space="preserve"> </w:t>
+      </w:r>
+      <w:proofErr w:type="spellStart"/>
+      <w:r>
+        <w:rPr>
+          <w:rFonts w:eastAsia="Source Sans Pro"/>
+          <w:sz w:val="20"/>
+          <w:szCs w:val="20"/>
+        </w:rPr>
+        <w:t>networks;Clocks;Dynamic</w:t>
+      </w:r>
+      <w:proofErr w:type="spellEnd"/>
+      <w:r>
+        <w:rPr>
+          <w:rFonts w:eastAsia="Source Sans Pro"/>
+          <w:sz w:val="20"/>
+          <w:szCs w:val="20"/>
+        </w:rPr>
+        <w:t xml:space="preserve"> range},</w:t>
+      </w:r>
+    </w:p>
+    <w:p>
+      <w:pPr>
+        <w:pStyle w:val="ListParagraph"/>
+        <w:numPr>
+          <w:ilvl w:val="0"/>
+          <w:numId w:val="3"/>
+        </w:numPr>
+        <w:rPr>
+          <w:rFonts w:eastAsia="Source Sans Pro"/>
+          <w:sz w:val="20"/>
+          <w:szCs w:val="20"/>
+        </w:rPr>
+      </w:pPr>
     </w:p>
     <w:sectPr>
       <w:type w:val="continuous"/>

</xml_diff>

<commit_message>
[LitRev] Fixed formatting size points
</commit_message>
<xml_diff>
--- a/Documents/Literature Review/Interim Report.docx
+++ b/Documents/Literature Review/Interim Report.docx
@@ -1390,137 +1390,183 @@
         </w:tabs>
         <w:rPr>
           <w:rFonts w:eastAsia="Source Sans Pro"/>
-        </w:rPr>
-      </w:pPr>
-      <w:r>
-        <w:rPr>
-          <w:rFonts w:eastAsia="Source Sans Pro"/>
+          <w:sz w:val="22"/>
+          <w:szCs w:val="22"/>
+        </w:rPr>
+      </w:pPr>
+      <w:r>
+        <w:rPr>
+          <w:rFonts w:eastAsia="Source Sans Pro"/>
+          <w:sz w:val="22"/>
+          <w:szCs w:val="22"/>
         </w:rPr>
         <w:t xml:space="preserve">Approximate computing </w:t>
       </w:r>
       <w:r>
         <w:rPr>
           <w:rFonts w:eastAsia="Source Sans Pro"/>
+          <w:sz w:val="22"/>
+          <w:szCs w:val="22"/>
         </w:rPr>
         <w:t xml:space="preserve">has become an emerging </w:t>
       </w:r>
       <w:r>
         <w:rPr>
           <w:rFonts w:eastAsia="Source Sans Pro"/>
+          <w:sz w:val="22"/>
+          <w:szCs w:val="22"/>
         </w:rPr>
         <w:t>technique that reduces execution time</w:t>
       </w:r>
       <w:r>
         <w:rPr>
           <w:rFonts w:eastAsia="Source Sans Pro"/>
+          <w:sz w:val="22"/>
+          <w:szCs w:val="22"/>
         </w:rPr>
         <w:t>,</w:t>
       </w:r>
       <w:r>
         <w:rPr>
           <w:rFonts w:eastAsia="Source Sans Pro"/>
+          <w:sz w:val="22"/>
+          <w:szCs w:val="22"/>
         </w:rPr>
         <w:t xml:space="preserve"> or </w:t>
       </w:r>
       <w:r>
         <w:rPr>
           <w:rFonts w:eastAsia="Source Sans Pro"/>
+          <w:sz w:val="22"/>
+          <w:szCs w:val="22"/>
         </w:rPr>
         <w:t>power</w:t>
       </w:r>
       <w:r>
         <w:rPr>
           <w:rFonts w:eastAsia="Source Sans Pro"/>
+          <w:sz w:val="22"/>
+          <w:szCs w:val="22"/>
         </w:rPr>
         <w:t xml:space="preserve"> consumption by allowing a small degree of error in computations [1]. </w:t>
       </w:r>
       <w:r>
         <w:rPr>
           <w:rFonts w:eastAsia="Source Sans Pro"/>
+          <w:sz w:val="22"/>
+          <w:szCs w:val="22"/>
         </w:rPr>
         <w:t xml:space="preserve">It has </w:t>
       </w:r>
       <w:r>
         <w:rPr>
           <w:rFonts w:eastAsia="Source Sans Pro"/>
+          <w:sz w:val="22"/>
+          <w:szCs w:val="22"/>
         </w:rPr>
         <w:t xml:space="preserve">gained </w:t>
       </w:r>
       <w:r>
         <w:rPr>
           <w:rFonts w:eastAsia="Source Sans Pro"/>
+          <w:sz w:val="22"/>
+          <w:szCs w:val="22"/>
         </w:rPr>
         <w:t xml:space="preserve">significant </w:t>
       </w:r>
       <w:r>
         <w:rPr>
           <w:rFonts w:eastAsia="Source Sans Pro"/>
+          <w:sz w:val="22"/>
+          <w:szCs w:val="22"/>
         </w:rPr>
         <w:t xml:space="preserve">attention </w:t>
       </w:r>
       <w:r>
         <w:rPr>
           <w:rFonts w:eastAsia="Source Sans Pro"/>
+          <w:sz w:val="22"/>
+          <w:szCs w:val="22"/>
         </w:rPr>
         <w:t xml:space="preserve">in digital circuit design, </w:t>
       </w:r>
       <w:r>
         <w:rPr>
           <w:rFonts w:eastAsia="Source Sans Pro"/>
+          <w:sz w:val="22"/>
+          <w:szCs w:val="22"/>
         </w:rPr>
         <w:t xml:space="preserve">particularly as the demand for energy-efficient computing continues to rise. This approach is </w:t>
       </w:r>
       <w:r>
         <w:rPr>
           <w:rFonts w:eastAsia="Source Sans Pro"/>
+          <w:sz w:val="22"/>
+          <w:szCs w:val="22"/>
         </w:rPr>
         <w:t xml:space="preserve">finding applications in areas such as machine learning, computer vision, web search, and data analysis. Many signal processing, image processing, and multimedia tasks are inherently error-tolerant and can produce results that appear indistinguishable to the human eye, </w:t>
       </w:r>
       <w:r>
         <w:rPr>
           <w:rFonts w:eastAsia="Source Sans Pro"/>
+          <w:sz w:val="22"/>
+          <w:szCs w:val="22"/>
         </w:rPr>
         <w:t xml:space="preserve">even </w:t>
       </w:r>
       <w:r>
         <w:rPr>
           <w:rFonts w:eastAsia="Source Sans Pro"/>
+          <w:sz w:val="22"/>
+          <w:szCs w:val="22"/>
         </w:rPr>
         <w:t>without the need for exact computations.</w:t>
       </w:r>
       <w:r>
         <w:rPr>
           <w:rFonts w:eastAsia="Source Sans Pro"/>
+          <w:sz w:val="22"/>
+          <w:szCs w:val="22"/>
         </w:rPr>
         <w:t xml:space="preserve"> </w:t>
       </w:r>
       <w:r>
         <w:rPr>
           <w:rFonts w:eastAsia="Source Sans Pro"/>
+          <w:sz w:val="22"/>
+          <w:szCs w:val="22"/>
         </w:rPr>
         <w:t xml:space="preserve">By leveraging this error tolerance, </w:t>
       </w:r>
       <w:r>
         <w:rPr>
           <w:rFonts w:eastAsia="Source Sans Pro"/>
+          <w:sz w:val="22"/>
+          <w:szCs w:val="22"/>
         </w:rPr>
         <w:t>approximate computing</w:t>
       </w:r>
       <w:r>
         <w:rPr>
           <w:rFonts w:eastAsia="Source Sans Pro"/>
+          <w:sz w:val="22"/>
+          <w:szCs w:val="22"/>
         </w:rPr>
         <w:t xml:space="preserve"> can be applied</w:t>
       </w:r>
       <w:r>
         <w:rPr>
           <w:rFonts w:eastAsia="Source Sans Pro"/>
+          <w:sz w:val="22"/>
+          <w:szCs w:val="22"/>
         </w:rPr>
         <w:t xml:space="preserve"> in such error-tolerant operations by providing meaningful results faster and/or with lower power consumption at the cost of reducing accuracy</w:t>
       </w:r>
       <w:r>
         <w:rPr>
           <w:rFonts w:eastAsia="Source Sans Pro"/>
+          <w:sz w:val="22"/>
+          <w:szCs w:val="22"/>
         </w:rPr>
         <w:t xml:space="preserve"> [2].</w:t>
       </w:r>
@@ -1533,22 +1579,28 @@
         </w:tabs>
         <w:rPr>
           <w:rFonts w:eastAsia="Source Sans Pro"/>
-        </w:rPr>
-      </w:pPr>
-    </w:p>
-    <w:p>
-      <w:pPr>
-        <w:tabs>
-          <w:tab w:val="left" w:pos="2268"/>
-          <w:tab w:val="right" w:pos="10093"/>
-        </w:tabs>
-        <w:rPr>
-          <w:rFonts w:eastAsia="Source Sans Pro"/>
-        </w:rPr>
-      </w:pPr>
-      <w:r>
-        <w:rPr>
-          <w:rFonts w:eastAsia="Source Sans Pro"/>
+          <w:sz w:val="22"/>
+          <w:szCs w:val="22"/>
+        </w:rPr>
+      </w:pPr>
+    </w:p>
+    <w:p>
+      <w:pPr>
+        <w:tabs>
+          <w:tab w:val="left" w:pos="2268"/>
+          <w:tab w:val="right" w:pos="10093"/>
+        </w:tabs>
+        <w:rPr>
+          <w:rFonts w:eastAsia="Source Sans Pro"/>
+          <w:sz w:val="22"/>
+          <w:szCs w:val="22"/>
+        </w:rPr>
+      </w:pPr>
+      <w:r>
+        <w:rPr>
+          <w:rFonts w:eastAsia="Source Sans Pro"/>
+          <w:sz w:val="22"/>
+          <w:szCs w:val="22"/>
         </w:rPr>
         <w:t>In today’s digital era, the demand for high-performance computing has grown exponentially, driven by data-intensive applications such as machine learning, big data analytics, computer vision, and multimedia processing. Historically, this demand has been met by advancements in semiconductor technology, guided by Moore’s Law, which predicts that the number of transistors on a chip doubles approximately every two years. This trend has enabled continuous improvements in computational power, energy efficiency and cost.</w:t>
       </w:r>
@@ -1561,22 +1613,28 @@
         </w:tabs>
         <w:rPr>
           <w:rFonts w:eastAsia="Source Sans Pro"/>
-        </w:rPr>
-      </w:pPr>
-    </w:p>
-    <w:p>
-      <w:pPr>
-        <w:tabs>
-          <w:tab w:val="left" w:pos="2268"/>
-          <w:tab w:val="right" w:pos="10093"/>
-        </w:tabs>
-        <w:rPr>
-          <w:rFonts w:eastAsia="Source Sans Pro"/>
-        </w:rPr>
-      </w:pPr>
-      <w:r>
-        <w:rPr>
-          <w:rFonts w:eastAsia="Source Sans Pro"/>
+          <w:sz w:val="22"/>
+          <w:szCs w:val="22"/>
+        </w:rPr>
+      </w:pPr>
+    </w:p>
+    <w:p>
+      <w:pPr>
+        <w:tabs>
+          <w:tab w:val="left" w:pos="2268"/>
+          <w:tab w:val="right" w:pos="10093"/>
+        </w:tabs>
+        <w:rPr>
+          <w:rFonts w:eastAsia="Source Sans Pro"/>
+          <w:sz w:val="22"/>
+          <w:szCs w:val="22"/>
+        </w:rPr>
+      </w:pPr>
+      <w:r>
+        <w:rPr>
+          <w:rFonts w:eastAsia="Source Sans Pro"/>
+          <w:sz w:val="22"/>
+          <w:szCs w:val="22"/>
         </w:rPr>
         <w:t>However, as transistor sizes approach their physical and economic limits, the rate of progress predicted by Moore’s Law is slowing. With traditional scaling facing significant challenges, it is becoming increasingly difficult to achieve the necessary performance and energy efficiency gains through conventional means alone. This has created a need for new approaches that can complement traditional scaling.</w:t>
       </w:r>
@@ -1589,126 +1647,357 @@
         </w:tabs>
         <w:rPr>
           <w:rFonts w:eastAsia="Source Sans Pro"/>
-        </w:rPr>
-      </w:pPr>
-    </w:p>
-    <w:p>
-      <w:pPr>
-        <w:tabs>
-          <w:tab w:val="left" w:pos="2268"/>
-          <w:tab w:val="right" w:pos="10093"/>
-        </w:tabs>
-        <w:rPr>
-          <w:rFonts w:eastAsia="Source Sans Pro"/>
-        </w:rPr>
-      </w:pPr>
-      <w:r>
-        <w:rPr>
-          <w:rFonts w:eastAsia="Source Sans Pro"/>
+          <w:sz w:val="22"/>
+          <w:szCs w:val="22"/>
+        </w:rPr>
+      </w:pPr>
+    </w:p>
+    <w:p>
+      <w:pPr>
+        <w:tabs>
+          <w:tab w:val="left" w:pos="2268"/>
+          <w:tab w:val="right" w:pos="10093"/>
+        </w:tabs>
+        <w:rPr>
+          <w:rFonts w:eastAsia="Source Sans Pro"/>
+          <w:sz w:val="22"/>
+          <w:szCs w:val="22"/>
+        </w:rPr>
+      </w:pPr>
+      <w:r>
+        <w:rPr>
+          <w:rFonts w:eastAsia="Source Sans Pro"/>
+          <w:sz w:val="22"/>
+          <w:szCs w:val="22"/>
         </w:rPr>
         <w:t>One such approach is approximate computing, as discussed above. It offers a model shift in how computations are performed</w:t>
       </w:r>
       <w:r>
         <w:rPr>
           <w:rFonts w:eastAsia="Source Sans Pro"/>
-        </w:rPr>
-        <w:t xml:space="preserve">. In contrast to focusing solely on precision, approximate computing introduces a controlled level of errors in computation to reduce execution time and/or power consumption. This technique is particularly well-suited for applications in signal </w:t>
-      </w:r>
-      <w:r>
-        <w:rPr>
-          <w:rFonts w:eastAsia="Source Sans Pro"/>
-        </w:rPr>
-        <w:t>processing, image processing, and multimedia where exact results are often unnecessary, and error-tolerant outputs can be perceived as correct by humans.</w:t>
-      </w:r>
-    </w:p>
-    <w:p>
-      <w:pPr>
-        <w:tabs>
-          <w:tab w:val="left" w:pos="2268"/>
-          <w:tab w:val="right" w:pos="10093"/>
-        </w:tabs>
-        <w:rPr>
-          <w:rFonts w:eastAsia="Source Sans Pro"/>
-        </w:rPr>
-      </w:pPr>
-    </w:p>
-    <w:p>
-      <w:pPr>
-        <w:tabs>
-          <w:tab w:val="left" w:pos="2268"/>
-          <w:tab w:val="right" w:pos="10093"/>
-        </w:tabs>
-        <w:rPr>
-          <w:rFonts w:eastAsia="Source Sans Pro"/>
-        </w:rPr>
-      </w:pPr>
-      <w:r>
-        <w:rPr>
-          <w:rFonts w:eastAsia="Source Sans Pro"/>
-        </w:rPr>
-        <w:t xml:space="preserve">By manipulating this inherent error tolerance, approximate computing provides an opportunity to overcome the limitations of traditional scaling and continue to deliver improvements in computational efficiency. This project aims to explore the potential of approximate computing in digital circuit design by integrating existing methods of approximate computing to provide a hardware solution that balances performance, power consumption, and accuracy. As the limitations of Moore’s Law become more apparent, the importance of innovating techniques like approximate computing continues to grow. By addressing these challenges, this project aims to contribute to the development of sustainable, high-performance digital systems that are capable to meet demands of future technologies. </w:t>
-      </w:r>
-    </w:p>
-    <w:p>
-      <w:pPr>
-        <w:tabs>
-          <w:tab w:val="left" w:pos="2268"/>
-          <w:tab w:val="right" w:pos="10093"/>
-        </w:tabs>
-        <w:rPr>
-          <w:rFonts w:eastAsia="Source Sans Pro"/>
-        </w:rPr>
-      </w:pPr>
-    </w:p>
-    <w:p>
-      <w:pPr>
-        <w:tabs>
-          <w:tab w:val="left" w:pos="2268"/>
-          <w:tab w:val="right" w:pos="10093"/>
-        </w:tabs>
-        <w:rPr>
-          <w:rFonts w:eastAsia="Source Sans Pro"/>
-        </w:rPr>
-      </w:pPr>
-      <w:r>
-        <w:rPr>
-          <w:rFonts w:eastAsia="Source Sans Pro"/>
+          <w:sz w:val="22"/>
+          <w:szCs w:val="22"/>
+        </w:rPr>
+        <w:t>. In contrast to focusing solely on precision, approximate computing introduces a controlled level of errors in computation to reduce execution time and/or power consumption. This technique is particularly well-suited for applications in signal processing, image processing, and multimedia where exact results are often unnecessary, and error-tolerant outputs can be perceived as correct by humans.</w:t>
+      </w:r>
+    </w:p>
+    <w:p>
+      <w:pPr>
+        <w:tabs>
+          <w:tab w:val="left" w:pos="2268"/>
+          <w:tab w:val="right" w:pos="10093"/>
+        </w:tabs>
+        <w:rPr>
+          <w:rFonts w:eastAsia="Source Sans Pro"/>
+          <w:sz w:val="22"/>
+          <w:szCs w:val="22"/>
+        </w:rPr>
+      </w:pPr>
+    </w:p>
+    <w:p>
+      <w:pPr>
+        <w:tabs>
+          <w:tab w:val="left" w:pos="2268"/>
+          <w:tab w:val="right" w:pos="10093"/>
+        </w:tabs>
+        <w:rPr>
+          <w:rFonts w:eastAsia="Source Sans Pro"/>
+          <w:sz w:val="22"/>
+          <w:szCs w:val="22"/>
+        </w:rPr>
+      </w:pPr>
+      <w:r>
+        <w:rPr>
+          <w:rFonts w:eastAsia="Source Sans Pro"/>
+          <w:sz w:val="22"/>
+          <w:szCs w:val="22"/>
+        </w:rPr>
+        <w:t xml:space="preserve">By manipulating this inherent error tolerance, approximate computing provides an opportunity to overcome the limitations of traditional scaling and </w:t>
+      </w:r>
+      <w:r>
+        <w:rPr>
+          <w:rFonts w:eastAsia="Source Sans Pro"/>
+          <w:sz w:val="22"/>
+          <w:szCs w:val="22"/>
+        </w:rPr>
+        <w:t xml:space="preserve">continue to deliver improvements in computational efficiency. This project aims to explore the potential of approximate computing in digital circuit design by integrating existing methods of approximate computing to provide a hardware solution that balances performance, power consumption, and accuracy. As the limitations of Moore’s Law become more apparent, the importance of innovating techniques like approximate computing continues to grow. By addressing these challenges, this project aims to contribute to the development of sustainable, high-performance digital systems that are capable to meet demands of future technologies. </w:t>
+      </w:r>
+    </w:p>
+    <w:p>
+      <w:pPr>
+        <w:tabs>
+          <w:tab w:val="left" w:pos="2268"/>
+          <w:tab w:val="right" w:pos="10093"/>
+        </w:tabs>
+        <w:rPr>
+          <w:rFonts w:eastAsia="Source Sans Pro"/>
+          <w:sz w:val="22"/>
+          <w:szCs w:val="22"/>
+        </w:rPr>
+      </w:pPr>
+    </w:p>
+    <w:p>
+      <w:pPr>
+        <w:tabs>
+          <w:tab w:val="left" w:pos="2268"/>
+          <w:tab w:val="right" w:pos="10093"/>
+        </w:tabs>
+        <w:rPr>
+          <w:rFonts w:eastAsia="Source Sans Pro"/>
+          <w:sz w:val="22"/>
+          <w:szCs w:val="22"/>
+        </w:rPr>
+      </w:pPr>
+      <w:r>
+        <w:rPr>
+          <w:rFonts w:eastAsia="Source Sans Pro"/>
+          <w:sz w:val="22"/>
+          <w:szCs w:val="22"/>
         </w:rPr>
         <w:t xml:space="preserve">The primary aim of </w:t>
       </w:r>
       <w:r>
         <w:rPr>
           <w:rFonts w:eastAsia="Source Sans Pro"/>
+          <w:sz w:val="22"/>
+          <w:szCs w:val="22"/>
         </w:rPr>
         <w:t>this project is to design and implement a 32-bit Multiply-Accumulate (MAC) unit utilising approximate computing techniques, specifically tailored for integration into a RISC-V System on Chip (SoC). To achieve this, the project will follow a series of specific objectives. The first objective involves conducting a comprehensive literature review to identify suitable approximate computing techniques, followed by the selection of the most appropriate methods based on performance and characteristics. A detail</w:t>
       </w:r>
       <w:r>
         <w:rPr>
           <w:rFonts w:eastAsia="Source Sans Pro"/>
+          <w:sz w:val="22"/>
+          <w:szCs w:val="22"/>
         </w:rPr>
         <w:t>ed</w:t>
       </w:r>
       <w:r>
         <w:rPr>
           <w:rFonts w:eastAsia="Source Sans Pro"/>
+          <w:sz w:val="22"/>
+          <w:szCs w:val="22"/>
         </w:rPr>
         <w:t xml:space="preserve"> design of the MAC will be developed, incorporating the chosen approximate computing methods. The third objective is to implement the MAC unit using Hardware Description Language (Verilog), and to perform initial testing through FPGA simulations to verify functionality. Once the MAC unit has been tested in isolation it will be integrated into a RISC-V SoC, ensuring seamless compatibility and functionality within the broader system architecture. After integration, the final objective is to conduct thorough testing, comparing the performance, power consumption and accuracy of the new design. These tests will focus on evaluating how the approximations affect the system’s overall performance</w:t>
       </w:r>
       <w:r>
         <w:rPr>
           <w:rFonts w:eastAsia="Source Sans Pro"/>
+          <w:sz w:val="22"/>
+          <w:szCs w:val="22"/>
         </w:rPr>
         <w:t>.</w:t>
       </w:r>
       <w:r>
+        <w:rPr>
+          <w:sz w:val="22"/>
+          <w:szCs w:val="22"/>
+        </w:rPr>
         <w:t xml:space="preserve"> </w:t>
       </w:r>
       <w:r>
         <w:rPr>
           <w:rFonts w:eastAsia="Source Sans Pro"/>
+          <w:sz w:val="22"/>
+          <w:szCs w:val="22"/>
         </w:rPr>
         <w:t>Each of these objectives will be simulated, tested, and compared against current industry standards to assess the success of the project in achieving its goals.</w:t>
       </w:r>
+    </w:p>
+    <w:p>
+      <w:pPr>
+        <w:tabs>
+          <w:tab w:val="left" w:pos="2268"/>
+          <w:tab w:val="right" w:pos="10093"/>
+        </w:tabs>
+        <w:rPr>
+          <w:rFonts w:eastAsia="Source Sans Pro"/>
+          <w:sz w:val="22"/>
+          <w:szCs w:val="22"/>
+        </w:rPr>
+      </w:pPr>
+    </w:p>
+    <w:p>
+      <w:pPr>
+        <w:tabs>
+          <w:tab w:val="left" w:pos="2268"/>
+          <w:tab w:val="right" w:pos="10093"/>
+        </w:tabs>
+        <w:rPr>
+          <w:rFonts w:eastAsia="Source Sans Pro"/>
+          <w:sz w:val="22"/>
+          <w:szCs w:val="22"/>
+        </w:rPr>
+      </w:pPr>
+    </w:p>
+    <w:p>
+      <w:pPr>
+        <w:tabs>
+          <w:tab w:val="left" w:pos="2268"/>
+          <w:tab w:val="right" w:pos="10093"/>
+        </w:tabs>
+        <w:rPr>
+          <w:rFonts w:eastAsia="Source Sans Pro"/>
+          <w:sz w:val="22"/>
+          <w:szCs w:val="22"/>
+        </w:rPr>
+      </w:pPr>
+    </w:p>
+    <w:p>
+      <w:pPr>
+        <w:tabs>
+          <w:tab w:val="left" w:pos="2268"/>
+          <w:tab w:val="right" w:pos="10093"/>
+        </w:tabs>
+        <w:rPr>
+          <w:rFonts w:eastAsia="Source Sans Pro"/>
+          <w:sz w:val="22"/>
+          <w:szCs w:val="22"/>
+        </w:rPr>
+      </w:pPr>
+    </w:p>
+    <w:p>
+      <w:pPr>
+        <w:tabs>
+          <w:tab w:val="left" w:pos="2268"/>
+          <w:tab w:val="right" w:pos="10093"/>
+        </w:tabs>
+        <w:rPr>
+          <w:rFonts w:eastAsia="Source Sans Pro"/>
+          <w:sz w:val="22"/>
+          <w:szCs w:val="22"/>
+        </w:rPr>
+      </w:pPr>
+    </w:p>
+    <w:p>
+      <w:pPr>
+        <w:tabs>
+          <w:tab w:val="left" w:pos="2268"/>
+          <w:tab w:val="right" w:pos="10093"/>
+        </w:tabs>
+        <w:rPr>
+          <w:rFonts w:eastAsia="Source Sans Pro"/>
+          <w:sz w:val="22"/>
+          <w:szCs w:val="22"/>
+        </w:rPr>
+      </w:pPr>
+    </w:p>
+    <w:p>
+      <w:pPr>
+        <w:tabs>
+          <w:tab w:val="left" w:pos="2268"/>
+          <w:tab w:val="right" w:pos="10093"/>
+        </w:tabs>
+        <w:rPr>
+          <w:rFonts w:eastAsia="Source Sans Pro"/>
+          <w:sz w:val="22"/>
+          <w:szCs w:val="22"/>
+        </w:rPr>
+      </w:pPr>
+    </w:p>
+    <w:p>
+      <w:pPr>
+        <w:tabs>
+          <w:tab w:val="left" w:pos="2268"/>
+          <w:tab w:val="right" w:pos="10093"/>
+        </w:tabs>
+        <w:rPr>
+          <w:rFonts w:eastAsia="Source Sans Pro"/>
+          <w:sz w:val="22"/>
+          <w:szCs w:val="22"/>
+        </w:rPr>
+      </w:pPr>
+    </w:p>
+    <w:p>
+      <w:pPr>
+        <w:tabs>
+          <w:tab w:val="left" w:pos="2268"/>
+          <w:tab w:val="right" w:pos="10093"/>
+        </w:tabs>
+        <w:rPr>
+          <w:rFonts w:eastAsia="Source Sans Pro"/>
+          <w:sz w:val="22"/>
+          <w:szCs w:val="22"/>
+        </w:rPr>
+      </w:pPr>
+    </w:p>
+    <w:p>
+      <w:pPr>
+        <w:tabs>
+          <w:tab w:val="left" w:pos="2268"/>
+          <w:tab w:val="right" w:pos="10093"/>
+        </w:tabs>
+        <w:rPr>
+          <w:rFonts w:eastAsia="Source Sans Pro"/>
+          <w:sz w:val="22"/>
+          <w:szCs w:val="22"/>
+        </w:rPr>
+      </w:pPr>
+    </w:p>
+    <w:p>
+      <w:pPr>
+        <w:tabs>
+          <w:tab w:val="left" w:pos="2268"/>
+          <w:tab w:val="right" w:pos="10093"/>
+        </w:tabs>
+        <w:rPr>
+          <w:rFonts w:eastAsia="Source Sans Pro"/>
+          <w:sz w:val="22"/>
+          <w:szCs w:val="22"/>
+        </w:rPr>
+      </w:pPr>
+    </w:p>
+    <w:p>
+      <w:pPr>
+        <w:tabs>
+          <w:tab w:val="left" w:pos="2268"/>
+          <w:tab w:val="right" w:pos="10093"/>
+        </w:tabs>
+        <w:rPr>
+          <w:rFonts w:eastAsia="Source Sans Pro"/>
+          <w:sz w:val="22"/>
+          <w:szCs w:val="22"/>
+        </w:rPr>
+      </w:pPr>
+    </w:p>
+    <w:p>
+      <w:pPr>
+        <w:tabs>
+          <w:tab w:val="left" w:pos="2268"/>
+          <w:tab w:val="right" w:pos="10093"/>
+        </w:tabs>
+        <w:rPr>
+          <w:rFonts w:eastAsia="Source Sans Pro"/>
+          <w:sz w:val="22"/>
+          <w:szCs w:val="22"/>
+        </w:rPr>
+      </w:pPr>
+    </w:p>
+    <w:p>
+      <w:pPr>
+        <w:tabs>
+          <w:tab w:val="left" w:pos="2268"/>
+          <w:tab w:val="right" w:pos="10093"/>
+        </w:tabs>
+        <w:rPr>
+          <w:rFonts w:eastAsia="Source Sans Pro"/>
+          <w:sz w:val="22"/>
+          <w:szCs w:val="22"/>
+        </w:rPr>
+      </w:pPr>
+    </w:p>
+    <w:p>
+      <w:pPr>
+        <w:tabs>
+          <w:tab w:val="left" w:pos="2268"/>
+          <w:tab w:val="right" w:pos="10093"/>
+        </w:tabs>
+        <w:rPr>
+          <w:rFonts w:eastAsia="Source Sans Pro"/>
+          <w:sz w:val="22"/>
+          <w:szCs w:val="22"/>
+        </w:rPr>
+      </w:pPr>
     </w:p>
     <w:p>
       <w:pPr>
@@ -1779,11 +2068,15 @@
         </w:tabs>
         <w:rPr>
           <w:rFonts w:eastAsia="Source Sans Pro"/>
-        </w:rPr>
-      </w:pPr>
-      <w:r>
-        <w:rPr>
-          <w:rFonts w:eastAsia="Source Sans Pro"/>
+          <w:sz w:val="22"/>
+          <w:szCs w:val="22"/>
+        </w:rPr>
+      </w:pPr>
+      <w:r>
+        <w:rPr>
+          <w:rFonts w:eastAsia="Source Sans Pro"/>
+          <w:sz w:val="22"/>
+          <w:szCs w:val="22"/>
         </w:rPr>
         <w:t xml:space="preserve">The exponential growth in computational demands, driven by applications in machine learning, multimedia processing, and big data analytics, has strained traditional digital design paradigms. Classical computing architectures prioritise precision and exactness, which come at the cost of increased power consumption, area usage, and latency. With the diminishing benefits of Moore’s Law and the rising need for energy-efficient hardware, approximate computing has emerged as a transformative approach to hardware design. </w:t>
       </w:r>
@@ -1796,22 +2089,28 @@
         </w:tabs>
         <w:rPr>
           <w:rFonts w:eastAsia="Source Sans Pro"/>
-        </w:rPr>
-      </w:pPr>
-    </w:p>
-    <w:p>
-      <w:pPr>
-        <w:tabs>
-          <w:tab w:val="left" w:pos="2268"/>
-          <w:tab w:val="right" w:pos="10093"/>
-        </w:tabs>
-        <w:rPr>
-          <w:rFonts w:eastAsia="Source Sans Pro"/>
-        </w:rPr>
-      </w:pPr>
-      <w:r>
-        <w:rPr>
-          <w:rFonts w:eastAsia="Source Sans Pro"/>
+          <w:sz w:val="22"/>
+          <w:szCs w:val="22"/>
+        </w:rPr>
+      </w:pPr>
+    </w:p>
+    <w:p>
+      <w:pPr>
+        <w:tabs>
+          <w:tab w:val="left" w:pos="2268"/>
+          <w:tab w:val="right" w:pos="10093"/>
+        </w:tabs>
+        <w:rPr>
+          <w:rFonts w:eastAsia="Source Sans Pro"/>
+          <w:sz w:val="22"/>
+          <w:szCs w:val="22"/>
+        </w:rPr>
+      </w:pPr>
+      <w:r>
+        <w:rPr>
+          <w:rFonts w:eastAsia="Source Sans Pro"/>
+          <w:sz w:val="22"/>
+          <w:szCs w:val="22"/>
         </w:rPr>
         <w:t>Approximate computing operates on the principle that not all applications require perfect accuracy. Many domains, especially those involving human perception or probabilistic outcomes, can tolerate small errors without significant degradation in performance. By trade-off of accuracy, approximate computing reduces hardware complexity, resulting in substantial improvements in energy efficiency, and processing speed.</w:t>
       </w:r>
@@ -1824,22 +2123,28 @@
         </w:tabs>
         <w:rPr>
           <w:rFonts w:eastAsia="Source Sans Pro"/>
-        </w:rPr>
-      </w:pPr>
-    </w:p>
-    <w:p>
-      <w:pPr>
-        <w:tabs>
-          <w:tab w:val="left" w:pos="2268"/>
-          <w:tab w:val="right" w:pos="10093"/>
-        </w:tabs>
-        <w:rPr>
-          <w:rFonts w:eastAsia="Source Sans Pro"/>
-        </w:rPr>
-      </w:pPr>
-      <w:r>
-        <w:rPr>
-          <w:rFonts w:eastAsia="Source Sans Pro"/>
+          <w:sz w:val="22"/>
+          <w:szCs w:val="22"/>
+        </w:rPr>
+      </w:pPr>
+    </w:p>
+    <w:p>
+      <w:pPr>
+        <w:tabs>
+          <w:tab w:val="left" w:pos="2268"/>
+          <w:tab w:val="right" w:pos="10093"/>
+        </w:tabs>
+        <w:rPr>
+          <w:rFonts w:eastAsia="Source Sans Pro"/>
+          <w:sz w:val="22"/>
+          <w:szCs w:val="22"/>
+        </w:rPr>
+      </w:pPr>
+      <w:r>
+        <w:rPr>
+          <w:rFonts w:eastAsia="Source Sans Pro"/>
+          <w:sz w:val="22"/>
+          <w:szCs w:val="22"/>
         </w:rPr>
         <w:t xml:space="preserve">At the heart of this model shift are arithmetic units like adders and multipliers which constitute a significant portion of computational workloads in digital systems. Optimising these units for approximate computing forms the core of this paper’s contributions. </w:t>
       </w:r>
@@ -1852,6 +2157,8 @@
         </w:tabs>
         <w:rPr>
           <w:rFonts w:eastAsia="Source Sans Pro"/>
+          <w:sz w:val="22"/>
+          <w:szCs w:val="22"/>
         </w:rPr>
       </w:pPr>
     </w:p>
@@ -1865,6 +2172,8 @@
           <w:rFonts w:eastAsia="Source Sans Pro"/>
           <w:b/>
           <w:bCs/>
+          <w:sz w:val="22"/>
+          <w:szCs w:val="22"/>
         </w:rPr>
       </w:pPr>
       <w:r>
@@ -1872,6 +2181,8 @@
           <w:rFonts w:eastAsia="Source Sans Pro"/>
           <w:b/>
           <w:bCs/>
+          <w:sz w:val="22"/>
+          <w:szCs w:val="22"/>
         </w:rPr>
         <w:t xml:space="preserve">2.1 </w:t>
       </w:r>
@@ -1880,6 +2191,8 @@
           <w:rFonts w:eastAsia="Source Sans Pro"/>
           <w:b/>
           <w:bCs/>
+          <w:sz w:val="22"/>
+          <w:szCs w:val="22"/>
         </w:rPr>
         <w:t>Approximate Adders</w:t>
       </w:r>
@@ -1892,89 +2205,119 @@
         </w:tabs>
         <w:rPr>
           <w:rFonts w:eastAsia="Source Sans Pro"/>
-        </w:rPr>
-      </w:pPr>
-      <w:r>
-        <w:rPr>
-          <w:rFonts w:eastAsia="Source Sans Pro"/>
+          <w:sz w:val="22"/>
+          <w:szCs w:val="22"/>
+        </w:rPr>
+      </w:pPr>
+      <w:r>
+        <w:rPr>
+          <w:rFonts w:eastAsia="Source Sans Pro"/>
+          <w:sz w:val="22"/>
+          <w:szCs w:val="22"/>
         </w:rPr>
         <w:t xml:space="preserve">Adders are a </w:t>
       </w:r>
       <w:r>
         <w:rPr>
           <w:rFonts w:eastAsia="Source Sans Pro"/>
+          <w:sz w:val="22"/>
+          <w:szCs w:val="22"/>
         </w:rPr>
         <w:t xml:space="preserve">fundamental component in </w:t>
       </w:r>
       <w:r>
         <w:rPr>
           <w:rFonts w:eastAsia="Source Sans Pro"/>
+          <w:sz w:val="22"/>
+          <w:szCs w:val="22"/>
         </w:rPr>
         <w:t xml:space="preserve">digital </w:t>
       </w:r>
       <w:r>
         <w:rPr>
           <w:rFonts w:eastAsia="Source Sans Pro"/>
+          <w:sz w:val="22"/>
+          <w:szCs w:val="22"/>
         </w:rPr>
         <w:t>circuits, responsible for executing arithmetic operations that often dominate computational workload. Traditional adder designs prioritise accuracy, however, approximate adders introduce intentional inaccuracies to achieve resource savings</w:t>
       </w:r>
       <w:r>
         <w:rPr>
           <w:rFonts w:eastAsia="Source Sans Pro"/>
+          <w:sz w:val="22"/>
+          <w:szCs w:val="22"/>
         </w:rPr>
         <w:t xml:space="preserve">. </w:t>
       </w:r>
       <w:r>
         <w:rPr>
           <w:rFonts w:eastAsia="Source Sans Pro"/>
+          <w:sz w:val="22"/>
+          <w:szCs w:val="22"/>
         </w:rPr>
         <w:t>A proposed approximation approach using Lower-Part OR-based Approximate Adders [1] aligns with similar research</w:t>
       </w:r>
       <w:r>
         <w:rPr>
           <w:rFonts w:eastAsia="Source Sans Pro"/>
+          <w:sz w:val="22"/>
+          <w:szCs w:val="22"/>
         </w:rPr>
         <w:t>,</w:t>
       </w:r>
       <w:r>
         <w:rPr>
           <w:rFonts w:eastAsia="Source Sans Pro"/>
+          <w:sz w:val="22"/>
+          <w:szCs w:val="22"/>
         </w:rPr>
         <w:t xml:space="preserve"> </w:t>
       </w:r>
       <w:r>
         <w:rPr>
           <w:rFonts w:eastAsia="Source Sans Pro"/>
+          <w:sz w:val="22"/>
+          <w:szCs w:val="22"/>
         </w:rPr>
         <w:t>introducing the concept of approximate adders as a means to trade</w:t>
       </w:r>
       <w:r>
         <w:rPr>
           <w:rFonts w:eastAsia="Source Sans Pro"/>
+          <w:sz w:val="22"/>
+          <w:szCs w:val="22"/>
         </w:rPr>
         <w:t>-</w:t>
       </w:r>
       <w:r>
         <w:rPr>
           <w:rFonts w:eastAsia="Source Sans Pro"/>
+          <w:sz w:val="22"/>
+          <w:szCs w:val="22"/>
         </w:rPr>
         <w:t xml:space="preserve">off accuracy for reduced power consumptions and area in energy-efficient VLSI systems. Ramasamy et al. proposed a carry-based approximate full adder, </w:t>
       </w:r>
       <w:r>
         <w:rPr>
           <w:rFonts w:eastAsia="Source Sans Pro"/>
+          <w:sz w:val="22"/>
+          <w:szCs w:val="22"/>
         </w:rPr>
         <w:t>demonstrating that bypassing the carry propagation chain in the least significant bits (LSB) can drastically improve speed and reduce area at the cost of negligible error [</w:t>
       </w:r>
       <w:r>
         <w:rPr>
           <w:rFonts w:eastAsia="Source Sans Pro"/>
+          <w:sz w:val="22"/>
+          <w:szCs w:val="22"/>
         </w:rPr>
         <w:t>3</w:t>
       </w:r>
       <w:r>
         <w:rPr>
           <w:rFonts w:eastAsia="Source Sans Pro"/>
+          <w:sz w:val="22"/>
+          <w:szCs w:val="22"/>
         </w:rPr>
         <w:t xml:space="preserve">]. </w:t>
       </w:r>
@@ -1987,6 +2330,8 @@
         </w:tabs>
         <w:rPr>
           <w:rFonts w:eastAsia="Source Sans Pro"/>
+          <w:sz w:val="22"/>
+          <w:szCs w:val="22"/>
         </w:rPr>
       </w:pPr>
     </w:p>
@@ -2000,6 +2345,8 @@
           <w:rFonts w:eastAsia="Source Sans Pro"/>
           <w:b/>
           <w:bCs/>
+          <w:sz w:val="22"/>
+          <w:szCs w:val="22"/>
         </w:rPr>
       </w:pPr>
       <w:r>
@@ -2007,6 +2354,8 @@
           <w:rFonts w:eastAsia="Source Sans Pro"/>
           <w:b/>
           <w:bCs/>
+          <w:sz w:val="22"/>
+          <w:szCs w:val="22"/>
         </w:rPr>
         <w:t>Include informative diagram here</w:t>
       </w:r>
@@ -2015,6 +2364,8 @@
           <w:rFonts w:eastAsia="Source Sans Pro"/>
           <w:b/>
           <w:bCs/>
+          <w:sz w:val="22"/>
+          <w:szCs w:val="22"/>
         </w:rPr>
         <w:t xml:space="preserve"> Approximate Adder</w:t>
       </w:r>
@@ -2029,6 +2380,8 @@
           <w:rFonts w:eastAsia="Source Sans Pro"/>
           <w:b/>
           <w:bCs/>
+          <w:sz w:val="22"/>
+          <w:szCs w:val="22"/>
         </w:rPr>
       </w:pPr>
       <w:r>
@@ -2036,6 +2389,8 @@
           <w:rFonts w:eastAsia="Source Sans Pro"/>
           <w:b/>
           <w:bCs/>
+          <w:sz w:val="22"/>
+          <w:szCs w:val="22"/>
         </w:rPr>
         <w:t xml:space="preserve">2.2 </w:t>
       </w:r>
@@ -2044,6 +2399,8 @@
           <w:rFonts w:eastAsia="Source Sans Pro"/>
           <w:b/>
           <w:bCs/>
+          <w:sz w:val="22"/>
+          <w:szCs w:val="22"/>
         </w:rPr>
         <w:t>Approximate Multipliers</w:t>
       </w:r>
@@ -2056,29 +2413,45 @@
         </w:tabs>
         <w:rPr>
           <w:rFonts w:eastAsia="Source Sans Pro"/>
-        </w:rPr>
-      </w:pPr>
-      <w:r>
-        <w:rPr>
-          <w:rFonts w:eastAsia="Source Sans Pro"/>
+          <w:sz w:val="22"/>
+          <w:szCs w:val="22"/>
+        </w:rPr>
+      </w:pPr>
+      <w:r>
+        <w:rPr>
+          <w:rFonts w:eastAsia="Source Sans Pro"/>
+          <w:sz w:val="22"/>
+          <w:szCs w:val="22"/>
         </w:rPr>
         <w:t>Multiplication is a computationally intensive operation, making approximate multipliers a critical focus for energy-efficient design. Approximate multipliers reduce the complexity of partial product summation, which directly impacts delay and power consumption.</w:t>
       </w:r>
       <w:r>
         <w:rPr>
           <w:rFonts w:eastAsia="Source Sans Pro"/>
-        </w:rPr>
-        <w:t xml:space="preserve"> Novel hardware design of approximate multipliers is provided, Lower-Part OR-based Approximate Multiplier [1], integrating the concept of Wallace Tree multipliers for accurate MSBs and OR-based logic for approximate LSBs. The combination of these techniques results in a novel multiplier design that balances accuracy, speed and resource utilisation, suitable for FPGA based implementations.</w:t>
-      </w:r>
-    </w:p>
-    <w:p>
-      <w:pPr>
-        <w:tabs>
-          <w:tab w:val="left" w:pos="2268"/>
-          <w:tab w:val="right" w:pos="10093"/>
-        </w:tabs>
-        <w:rPr>
-          <w:rFonts w:eastAsia="Source Sans Pro"/>
+          <w:sz w:val="22"/>
+          <w:szCs w:val="22"/>
+        </w:rPr>
+        <w:t xml:space="preserve"> Novel hardware design of approximate </w:t>
+      </w:r>
+      <w:r>
+        <w:rPr>
+          <w:rFonts w:eastAsia="Source Sans Pro"/>
+          <w:sz w:val="22"/>
+          <w:szCs w:val="22"/>
+        </w:rPr>
+        <w:t>multipliers is provided, Lower-Part OR-based Approximate Multiplier [1], integrating the concept of Wallace Tree multipliers for accurate MSBs and OR-based logic for approximate LSBs. The combination of these techniques results in a novel multiplier design that balances accuracy, speed and resource utilisation, suitable for FPGA based implementations.</w:t>
+      </w:r>
+    </w:p>
+    <w:p>
+      <w:pPr>
+        <w:tabs>
+          <w:tab w:val="left" w:pos="2268"/>
+          <w:tab w:val="right" w:pos="10093"/>
+        </w:tabs>
+        <w:rPr>
+          <w:rFonts w:eastAsia="Source Sans Pro"/>
+          <w:sz w:val="22"/>
+          <w:szCs w:val="22"/>
         </w:rPr>
       </w:pPr>
     </w:p>
@@ -2092,6 +2465,8 @@
           <w:rFonts w:eastAsia="Source Sans Pro"/>
           <w:b/>
           <w:bCs/>
+          <w:sz w:val="22"/>
+          <w:szCs w:val="22"/>
         </w:rPr>
       </w:pPr>
       <w:r>
@@ -2099,6 +2474,8 @@
           <w:rFonts w:eastAsia="Source Sans Pro"/>
           <w:b/>
           <w:bCs/>
+          <w:sz w:val="22"/>
+          <w:szCs w:val="22"/>
         </w:rPr>
         <w:t>Include informative diagram here</w:t>
       </w:r>
@@ -2107,6 +2484,8 @@
           <w:rFonts w:eastAsia="Source Sans Pro"/>
           <w:b/>
           <w:bCs/>
+          <w:sz w:val="22"/>
+          <w:szCs w:val="22"/>
         </w:rPr>
         <w:t xml:space="preserve"> Approximate Multiplier</w:t>
       </w:r>
@@ -2121,6 +2500,8 @@
           <w:rFonts w:eastAsia="Source Sans Pro"/>
           <w:b/>
           <w:bCs/>
+          <w:sz w:val="22"/>
+          <w:szCs w:val="22"/>
         </w:rPr>
       </w:pPr>
       <w:r>
@@ -2128,6 +2509,8 @@
           <w:rFonts w:eastAsia="Source Sans Pro"/>
           <w:b/>
           <w:bCs/>
+          <w:sz w:val="22"/>
+          <w:szCs w:val="22"/>
         </w:rPr>
         <w:t xml:space="preserve">2.3 </w:t>
       </w:r>
@@ -2136,6 +2519,8 @@
           <w:rFonts w:eastAsia="Source Sans Pro"/>
           <w:b/>
           <w:bCs/>
+          <w:sz w:val="22"/>
+          <w:szCs w:val="22"/>
         </w:rPr>
         <w:t>Approximate Matrix Multiplication</w:t>
       </w:r>
@@ -2148,11 +2533,15 @@
         </w:tabs>
         <w:rPr>
           <w:rFonts w:eastAsia="Source Sans Pro"/>
-        </w:rPr>
-      </w:pPr>
-      <w:r>
-        <w:rPr>
-          <w:rFonts w:eastAsia="Source Sans Pro"/>
+          <w:sz w:val="22"/>
+          <w:szCs w:val="22"/>
+        </w:rPr>
+      </w:pPr>
+      <w:r>
+        <w:rPr>
+          <w:rFonts w:eastAsia="Source Sans Pro"/>
+          <w:sz w:val="22"/>
+          <w:szCs w:val="22"/>
         </w:rPr>
         <w:t>Matrix multiplication is a fundamental operation in numerous computational tasks, including AI, scientific computing, and graphics processing. Despite its importance, research into approximate matrix multipliers is limited. The proposed matrix multiplier design is a significant step forward, as it combines approximate multipliers and adders in a single hardware implementation [1]. By targeting an FPGA platform and demonstrating scalability across different matrix sizes and bit-widths.</w:t>
       </w:r>
@@ -2165,6 +2554,8 @@
         </w:tabs>
         <w:rPr>
           <w:rFonts w:eastAsia="Source Sans Pro"/>
+          <w:sz w:val="22"/>
+          <w:szCs w:val="22"/>
         </w:rPr>
       </w:pPr>
     </w:p>
@@ -2178,6 +2569,8 @@
           <w:rFonts w:eastAsia="Source Sans Pro"/>
           <w:b/>
           <w:bCs/>
+          <w:sz w:val="22"/>
+          <w:szCs w:val="22"/>
         </w:rPr>
       </w:pPr>
       <w:r>
@@ -2185,6 +2578,8 @@
           <w:rFonts w:eastAsia="Source Sans Pro"/>
           <w:b/>
           <w:bCs/>
+          <w:sz w:val="22"/>
+          <w:szCs w:val="22"/>
         </w:rPr>
         <w:t xml:space="preserve">2.4 </w:t>
       </w:r>
@@ -2193,6 +2588,8 @@
           <w:rFonts w:eastAsia="Source Sans Pro"/>
           <w:b/>
           <w:bCs/>
+          <w:sz w:val="22"/>
+          <w:szCs w:val="22"/>
         </w:rPr>
         <w:t>Compressor-Based Approximate Multipliers</w:t>
       </w:r>
@@ -2205,76 +2602,79 @@
         </w:tabs>
         <w:rPr>
           <w:rFonts w:eastAsia="Source Sans Pro"/>
-        </w:rPr>
-      </w:pPr>
-      <w:r>
-        <w:rPr>
-          <w:rFonts w:eastAsia="Source Sans Pro"/>
+          <w:sz w:val="22"/>
+          <w:szCs w:val="22"/>
+        </w:rPr>
+      </w:pPr>
+      <w:r>
+        <w:rPr>
+          <w:rFonts w:eastAsia="Source Sans Pro"/>
+          <w:sz w:val="22"/>
+          <w:szCs w:val="22"/>
         </w:rPr>
         <w:t>Traditional Multiplier Architectures typically involve, partial product generation, partial product accumulation, and final addition. Partial product generation involves producing intermediate results by multiplying bits of input operands, followed by partial product accumulation, summing the intermediate results using adders or compressors, and lastly final addition produces the output from accumulated partial products.</w:t>
       </w:r>
       <w:r>
         <w:rPr>
           <w:rFonts w:eastAsia="Source Sans Pro"/>
+          <w:sz w:val="22"/>
+          <w:szCs w:val="22"/>
+        </w:rPr>
+        <w:t xml:space="preserve"> A compressor is a combinational logic circuit used to sum multiple binary inputs and produce a small number of outputs, usually two, a sum and a carry. The most commonly used compressors are 3:2, 4:2 and 5:2. </w:t>
+      </w:r>
+    </w:p>
+    <w:p>
+      <w:pPr>
+        <w:tabs>
+          <w:tab w:val="left" w:pos="2268"/>
+          <w:tab w:val="right" w:pos="10093"/>
+        </w:tabs>
+        <w:rPr>
+          <w:rFonts w:eastAsia="Source Sans Pro"/>
+          <w:sz w:val="22"/>
+          <w:szCs w:val="22"/>
+        </w:rPr>
+      </w:pPr>
+    </w:p>
+    <w:p>
+      <w:pPr>
+        <w:tabs>
+          <w:tab w:val="left" w:pos="2268"/>
+          <w:tab w:val="right" w:pos="10093"/>
+        </w:tabs>
+        <w:rPr>
+          <w:rFonts w:eastAsia="Source Sans Pro"/>
+          <w:sz w:val="22"/>
+          <w:szCs w:val="22"/>
+        </w:rPr>
+      </w:pPr>
+      <w:r>
+        <w:rPr>
+          <w:rFonts w:eastAsia="Source Sans Pro"/>
+          <w:sz w:val="22"/>
+          <w:szCs w:val="22"/>
+        </w:rPr>
+        <w:t>In traditional designs, compressors play a critical role in the accumulation phase. However, conventional exact compressors are power-intensive and complex, especially in FPGA-based implementations due to limited logic resources and/or cascading delays and increased power consumption from logic circuits.</w:t>
+      </w:r>
+      <w:r>
+        <w:rPr>
+          <w:rFonts w:eastAsia="Source Sans Pro"/>
+          <w:sz w:val="22"/>
+          <w:szCs w:val="22"/>
         </w:rPr>
         <w:t xml:space="preserve"> </w:t>
       </w:r>
-      <w:r>
-        <w:rPr>
-          <w:rFonts w:eastAsia="Source Sans Pro"/>
-        </w:rPr>
-        <w:t xml:space="preserve">A compressor is a combinational logic circuit used to sum multiple binary inputs and produce a small number of outputs, usually two, a sum and a carry. The most commonly used compressors are 3:2, 4:2 and 5:2. </w:t>
-      </w:r>
-    </w:p>
-    <w:p>
-      <w:pPr>
-        <w:tabs>
-          <w:tab w:val="left" w:pos="2268"/>
-          <w:tab w:val="right" w:pos="10093"/>
-        </w:tabs>
-        <w:rPr>
-          <w:rFonts w:eastAsia="Source Sans Pro"/>
-        </w:rPr>
-      </w:pPr>
-    </w:p>
-    <w:p>
-      <w:pPr>
-        <w:tabs>
-          <w:tab w:val="left" w:pos="2268"/>
-          <w:tab w:val="right" w:pos="10093"/>
-        </w:tabs>
-        <w:rPr>
-          <w:rFonts w:eastAsia="Source Sans Pro"/>
-        </w:rPr>
-      </w:pPr>
-      <w:r>
-        <w:rPr>
-          <w:rFonts w:eastAsia="Source Sans Pro"/>
-        </w:rPr>
-        <w:t xml:space="preserve">In traditional designs, compressors play a critical role in the accumulation phase. However, </w:t>
-      </w:r>
-      <w:r>
-        <w:rPr>
-          <w:rFonts w:eastAsia="Source Sans Pro"/>
-        </w:rPr>
-        <w:lastRenderedPageBreak/>
-        <w:t>conventional exact compressors are power-intensive and complex, especially in FPGA-based implementations due to limited logic resources and/or cascading delays and increased power consumption from logic circuits.</w:t>
-      </w:r>
-      <w:r>
-        <w:rPr>
-          <w:rFonts w:eastAsia="Source Sans Pro"/>
-        </w:rPr>
-        <w:t xml:space="preserve"> </w:t>
-      </w:r>
-    </w:p>
-    <w:p>
-      <w:pPr>
-        <w:tabs>
-          <w:tab w:val="left" w:pos="2268"/>
-          <w:tab w:val="right" w:pos="10093"/>
-        </w:tabs>
-        <w:rPr>
-          <w:rFonts w:eastAsia="Source Sans Pro"/>
+    </w:p>
+    <w:p>
+      <w:pPr>
+        <w:tabs>
+          <w:tab w:val="left" w:pos="2268"/>
+          <w:tab w:val="right" w:pos="10093"/>
+        </w:tabs>
+        <w:rPr>
+          <w:rFonts w:eastAsia="Source Sans Pro"/>
+          <w:sz w:val="22"/>
+          <w:szCs w:val="22"/>
         </w:rPr>
       </w:pPr>
     </w:p>
@@ -2288,6 +2688,8 @@
           <w:rFonts w:eastAsia="Source Sans Pro"/>
           <w:b/>
           <w:bCs/>
+          <w:sz w:val="22"/>
+          <w:szCs w:val="22"/>
         </w:rPr>
       </w:pPr>
       <w:r>
@@ -2295,6 +2697,8 @@
           <w:rFonts w:eastAsia="Source Sans Pro"/>
           <w:b/>
           <w:bCs/>
+          <w:sz w:val="22"/>
+          <w:szCs w:val="22"/>
         </w:rPr>
         <w:t xml:space="preserve">2.4.1 </w:t>
       </w:r>
@@ -2303,6 +2707,8 @@
           <w:rFonts w:eastAsia="Source Sans Pro"/>
           <w:b/>
           <w:bCs/>
+          <w:sz w:val="22"/>
+          <w:szCs w:val="22"/>
         </w:rPr>
         <w:t>Conventional 3:2 Compressors (Full Adder)</w:t>
       </w:r>
@@ -2315,11 +2721,15 @@
         </w:tabs>
         <w:rPr>
           <w:rFonts w:eastAsia="Source Sans Pro"/>
-        </w:rPr>
-      </w:pPr>
-      <w:r>
-        <w:rPr>
-          <w:rFonts w:eastAsia="Source Sans Pro"/>
+          <w:sz w:val="22"/>
+          <w:szCs w:val="22"/>
+        </w:rPr>
+      </w:pPr>
+      <w:r>
+        <w:rPr>
+          <w:rFonts w:eastAsia="Source Sans Pro"/>
+          <w:sz w:val="22"/>
+          <w:szCs w:val="22"/>
         </w:rPr>
         <w:t xml:space="preserve">A 3:2 compressor is equivalent to a full adder. It takes three input bits and outputs two bits, a sum, the least significant bit of the result, and a carry, the most significant bit of the result. </w:t>
       </w:r>
@@ -2332,53 +2742,37 @@
         </w:tabs>
         <w:rPr>
           <w:rFonts w:eastAsia="Source Sans Pro"/>
-        </w:rPr>
-      </w:pPr>
-    </w:p>
-    <w:p>
-      <w:pPr>
-        <w:tabs>
-          <w:tab w:val="left" w:pos="2268"/>
-          <w:tab w:val="right" w:pos="10093"/>
-        </w:tabs>
-        <w:rPr>
-          <w:rFonts w:eastAsia="Source Sans Pro"/>
+          <w:sz w:val="22"/>
+          <w:szCs w:val="22"/>
+        </w:rPr>
+      </w:pPr>
+    </w:p>
+    <w:p>
+      <w:pPr>
+        <w:tabs>
+          <w:tab w:val="left" w:pos="2268"/>
+          <w:tab w:val="right" w:pos="10093"/>
+        </w:tabs>
+        <w:rPr>
+          <w:rFonts w:eastAsia="Source Sans Pro"/>
+          <w:sz w:val="22"/>
+          <w:szCs w:val="22"/>
         </w:rPr>
       </w:pPr>
       <m:oMath>
         <m:r>
           <w:rPr>
             <w:rFonts w:ascii="Cambria Math" w:eastAsia="Source Sans Pro" w:hAnsi="Cambria Math"/>
+            <w:sz w:val="22"/>
+            <w:szCs w:val="22"/>
           </w:rPr>
-          <m:t>S= A</m:t>
-        </m:r>
-        <m:r>
-          <w:rPr>
-            <w:rFonts w:ascii="Cambria Math" w:eastAsia="Source Sans Pro" w:hAnsi="Cambria Math" w:cs="Cambria Math"/>
-          </w:rPr>
-          <m:t>⊕</m:t>
+          <m:t>S= A⊕B⊕C</m:t>
         </m:r>
         <m:r>
           <w:rPr>
             <w:rFonts w:ascii="Cambria Math" w:eastAsia="Source Sans Pro" w:hAnsi="Cambria Math"/>
-          </w:rPr>
-          <m:t>B</m:t>
-        </m:r>
-        <m:r>
-          <w:rPr>
-            <w:rFonts w:ascii="Cambria Math" w:eastAsia="Source Sans Pro" w:hAnsi="Cambria Math" w:cs="Cambria Math"/>
-          </w:rPr>
-          <m:t>⊕</m:t>
-        </m:r>
-        <m:r>
-          <w:rPr>
-            <w:rFonts w:ascii="Cambria Math" w:eastAsia="Source Sans Pro" w:hAnsi="Cambria Math"/>
-          </w:rPr>
-          <m:t>C</m:t>
-        </m:r>
-        <m:r>
-          <w:rPr>
-            <w:rFonts w:ascii="Cambria Math" w:eastAsia="Source Sans Pro" w:hAnsi="Cambria Math"/>
+            <w:sz w:val="22"/>
+            <w:szCs w:val="22"/>
             <w:vertAlign w:val="subscript"/>
           </w:rPr>
           <m:t>in</m:t>
@@ -2387,6 +2781,8 @@
       <w:r>
         <w:rPr>
           <w:rFonts w:eastAsia="Source Sans Pro"/>
+          <w:sz w:val="22"/>
+          <w:szCs w:val="22"/>
         </w:rPr>
         <w:t>​</w:t>
       </w:r>
@@ -2399,6 +2795,8 @@
         </w:tabs>
         <w:rPr>
           <w:rFonts w:eastAsia="Source Sans Pro"/>
+          <w:sz w:val="22"/>
+          <w:szCs w:val="22"/>
         </w:rPr>
       </w:pPr>
       <m:oMathPara>
@@ -2412,6 +2810,8 @@
                 <w:rPr>
                   <w:rFonts w:ascii="Cambria Math" w:eastAsia="Source Sans Pro" w:hAnsi="Cambria Math"/>
                   <w:i/>
+                  <w:sz w:val="22"/>
+                  <w:szCs w:val="22"/>
                 </w:rPr>
               </m:ctrlPr>
             </m:sSubPr>
@@ -2419,6 +2819,8 @@
               <m:r>
                 <w:rPr>
                   <w:rFonts w:ascii="Cambria Math" w:eastAsia="Source Sans Pro" w:hAnsi="Cambria Math"/>
+                  <w:sz w:val="22"/>
+                  <w:szCs w:val="22"/>
                 </w:rPr>
                 <m:t>C</m:t>
               </m:r>
@@ -2427,6 +2829,8 @@
               <m:r>
                 <w:rPr>
                   <w:rFonts w:ascii="Cambria Math" w:eastAsia="Source Sans Pro" w:hAnsi="Cambria Math"/>
+                  <w:sz w:val="22"/>
+                  <w:szCs w:val="22"/>
                 </w:rPr>
                 <m:t>out</m:t>
               </m:r>
@@ -2435,6 +2839,8 @@
           <m:r>
             <w:rPr>
               <w:rFonts w:ascii="Cambria Math" w:eastAsia="Source Sans Pro" w:hAnsi="Cambria Math"/>
+              <w:sz w:val="22"/>
+              <w:szCs w:val="22"/>
             </w:rPr>
             <m:t>=</m:t>
           </m:r>
@@ -2444,6 +2850,8 @@
                 <w:rPr>
                   <w:rFonts w:ascii="Cambria Math" w:eastAsia="Source Sans Pro" w:hAnsi="Cambria Math"/>
                   <w:i/>
+                  <w:sz w:val="22"/>
+                  <w:szCs w:val="22"/>
                 </w:rPr>
               </m:ctrlPr>
             </m:dPr>
@@ -2451,6 +2859,8 @@
               <m:r>
                 <w:rPr>
                   <w:rFonts w:ascii="Cambria Math" w:eastAsia="Source Sans Pro" w:hAnsi="Cambria Math"/>
+                  <w:sz w:val="22"/>
+                  <w:szCs w:val="22"/>
                 </w:rPr>
                 <m:t>A⋅B</m:t>
               </m:r>
@@ -2459,6 +2869,8 @@
           <m:r>
             <w:rPr>
               <w:rFonts w:ascii="Cambria Math" w:eastAsia="Source Sans Pro" w:hAnsi="Cambria Math"/>
+              <w:sz w:val="22"/>
+              <w:szCs w:val="22"/>
             </w:rPr>
             <m:t>+</m:t>
           </m:r>
@@ -2468,6 +2880,8 @@
                 <w:rPr>
                   <w:rFonts w:ascii="Cambria Math" w:eastAsia="Source Sans Pro" w:hAnsi="Cambria Math"/>
                   <w:i/>
+                  <w:sz w:val="22"/>
+                  <w:szCs w:val="22"/>
                 </w:rPr>
               </m:ctrlPr>
             </m:dPr>
@@ -2475,6 +2889,8 @@
               <m:r>
                 <w:rPr>
                   <w:rFonts w:ascii="Cambria Math" w:eastAsia="Source Sans Pro" w:hAnsi="Cambria Math"/>
+                  <w:sz w:val="22"/>
+                  <w:szCs w:val="22"/>
                 </w:rPr>
                 <m:t>B⋅</m:t>
               </m:r>
@@ -2484,6 +2900,8 @@
                     <w:rPr>
                       <w:rFonts w:ascii="Cambria Math" w:eastAsia="Source Sans Pro" w:hAnsi="Cambria Math"/>
                       <w:i/>
+                      <w:sz w:val="22"/>
+                      <w:szCs w:val="22"/>
                     </w:rPr>
                   </m:ctrlPr>
                 </m:sSubPr>
@@ -2491,6 +2909,8 @@
                   <m:r>
                     <w:rPr>
                       <w:rFonts w:ascii="Cambria Math" w:eastAsia="Source Sans Pro" w:hAnsi="Cambria Math"/>
+                      <w:sz w:val="22"/>
+                      <w:szCs w:val="22"/>
                     </w:rPr>
                     <m:t>C</m:t>
                   </m:r>
@@ -2499,6 +2919,8 @@
                   <m:r>
                     <w:rPr>
                       <w:rFonts w:ascii="Cambria Math" w:eastAsia="Source Sans Pro" w:hAnsi="Cambria Math"/>
+                      <w:sz w:val="22"/>
+                      <w:szCs w:val="22"/>
                     </w:rPr>
                     <m:t>in</m:t>
                   </m:r>
@@ -2509,6 +2931,8 @@
           <m:r>
             <w:rPr>
               <w:rFonts w:ascii="Cambria Math" w:eastAsia="Source Sans Pro" w:hAnsi="Cambria Math"/>
+              <w:sz w:val="22"/>
+              <w:szCs w:val="22"/>
             </w:rPr>
             <m:t>+(A⋅</m:t>
           </m:r>
@@ -2518,6 +2942,8 @@
                 <w:rPr>
                   <w:rFonts w:ascii="Cambria Math" w:eastAsia="Source Sans Pro" w:hAnsi="Cambria Math"/>
                   <w:i/>
+                  <w:sz w:val="22"/>
+                  <w:szCs w:val="22"/>
                 </w:rPr>
               </m:ctrlPr>
             </m:sSubPr>
@@ -2525,6 +2951,8 @@
               <m:r>
                 <w:rPr>
                   <w:rFonts w:ascii="Cambria Math" w:eastAsia="Source Sans Pro" w:hAnsi="Cambria Math"/>
+                  <w:sz w:val="22"/>
+                  <w:szCs w:val="22"/>
                 </w:rPr>
                 <m:t>C</m:t>
               </m:r>
@@ -2533,6 +2961,8 @@
               <m:r>
                 <w:rPr>
                   <w:rFonts w:ascii="Cambria Math" w:eastAsia="Source Sans Pro" w:hAnsi="Cambria Math"/>
+                  <w:sz w:val="22"/>
+                  <w:szCs w:val="22"/>
                 </w:rPr>
                 <m:t>in</m:t>
               </m:r>
@@ -2541,6 +2971,8 @@
           <m:r>
             <w:rPr>
               <w:rFonts w:ascii="Cambria Math" w:eastAsia="Source Sans Pro" w:hAnsi="Cambria Math"/>
+              <w:sz w:val="22"/>
+              <w:szCs w:val="22"/>
             </w:rPr>
             <m:t>)</m:t>
           </m:r>
@@ -2555,40 +2987,42 @@
         </w:tabs>
         <w:rPr>
           <w:rFonts w:eastAsia="Source Sans Pro"/>
-        </w:rPr>
-      </w:pPr>
-    </w:p>
-    <w:p>
-      <w:pPr>
-        <w:tabs>
-          <w:tab w:val="left" w:pos="2268"/>
-          <w:tab w:val="right" w:pos="10093"/>
-        </w:tabs>
-        <w:rPr>
-          <w:rFonts w:eastAsia="Source Sans Pro"/>
-        </w:rPr>
-      </w:pPr>
-      <w:r>
-        <w:rPr>
-          <w:rFonts w:eastAsia="Source Sans Pro"/>
-        </w:rPr>
-        <w:t>This is the simplest compressor and serves as the building block for higher-order compressors</w:t>
-      </w:r>
-      <w:r>
-        <w:rPr>
-          <w:rFonts w:eastAsia="Source Sans Pro"/>
-        </w:rPr>
-        <w:t>.</w:t>
-      </w:r>
-    </w:p>
-    <w:p>
-      <w:pPr>
-        <w:tabs>
-          <w:tab w:val="left" w:pos="2268"/>
-          <w:tab w:val="right" w:pos="10093"/>
-        </w:tabs>
-        <w:rPr>
-          <w:rFonts w:eastAsia="Source Sans Pro"/>
+          <w:sz w:val="22"/>
+          <w:szCs w:val="22"/>
+        </w:rPr>
+      </w:pPr>
+    </w:p>
+    <w:p>
+      <w:pPr>
+        <w:tabs>
+          <w:tab w:val="left" w:pos="2268"/>
+          <w:tab w:val="right" w:pos="10093"/>
+        </w:tabs>
+        <w:rPr>
+          <w:rFonts w:eastAsia="Source Sans Pro"/>
+          <w:sz w:val="22"/>
+          <w:szCs w:val="22"/>
+        </w:rPr>
+      </w:pPr>
+      <w:r>
+        <w:rPr>
+          <w:rFonts w:eastAsia="Source Sans Pro"/>
+          <w:sz w:val="22"/>
+          <w:szCs w:val="22"/>
+        </w:rPr>
+        <w:t>This is the simplest compressor and serves as the building block for higher-order compressors.</w:t>
+      </w:r>
+    </w:p>
+    <w:p>
+      <w:pPr>
+        <w:tabs>
+          <w:tab w:val="left" w:pos="2268"/>
+          <w:tab w:val="right" w:pos="10093"/>
+        </w:tabs>
+        <w:rPr>
+          <w:rFonts w:eastAsia="Source Sans Pro"/>
+          <w:sz w:val="22"/>
+          <w:szCs w:val="22"/>
         </w:rPr>
       </w:pPr>
     </w:p>
@@ -2602,6 +3036,8 @@
           <w:rFonts w:eastAsia="Source Sans Pro"/>
           <w:b/>
           <w:bCs/>
+          <w:sz w:val="22"/>
+          <w:szCs w:val="22"/>
         </w:rPr>
       </w:pPr>
       <w:r>
@@ -2609,6 +3045,8 @@
           <w:rFonts w:eastAsia="Source Sans Pro"/>
           <w:b/>
           <w:bCs/>
+          <w:sz w:val="22"/>
+          <w:szCs w:val="22"/>
         </w:rPr>
         <w:t xml:space="preserve">2.4.2 </w:t>
       </w:r>
@@ -2617,6 +3055,8 @@
           <w:rFonts w:eastAsia="Source Sans Pro"/>
           <w:b/>
           <w:bCs/>
+          <w:sz w:val="22"/>
+          <w:szCs w:val="22"/>
         </w:rPr>
         <w:t>Conventional 4:2 Compressor</w:t>
       </w:r>
@@ -2629,12 +3069,17 @@
         </w:tabs>
         <w:rPr>
           <w:rFonts w:eastAsia="Source Sans Pro"/>
-        </w:rPr>
-      </w:pPr>
-      <w:r>
-        <w:rPr>
-          <w:rFonts w:eastAsia="Source Sans Pro"/>
-        </w:rPr>
+          <w:sz w:val="22"/>
+          <w:szCs w:val="22"/>
+        </w:rPr>
+      </w:pPr>
+      <w:r>
+        <w:rPr>
+          <w:rFonts w:eastAsia="Source Sans Pro"/>
+          <w:sz w:val="22"/>
+          <w:szCs w:val="22"/>
+        </w:rPr>
+        <w:lastRenderedPageBreak/>
         <w:t>A 4:2 compressor takes 4 inputs and produces two output bits and an additional carry-in and carry-out.</w:t>
       </w:r>
     </w:p>
@@ -2646,6 +3091,8 @@
         </w:tabs>
         <w:rPr>
           <w:rFonts w:eastAsia="Source Sans Pro"/>
+          <w:sz w:val="22"/>
+          <w:szCs w:val="22"/>
         </w:rPr>
       </w:pPr>
     </w:p>
@@ -2659,6 +3106,8 @@
           <w:rFonts w:eastAsia="Source Sans Pro"/>
           <w:b/>
           <w:bCs/>
+          <w:sz w:val="22"/>
+          <w:szCs w:val="22"/>
         </w:rPr>
       </w:pPr>
       <m:oMathPara>
@@ -2669,6 +3118,8 @@
           <m:r>
             <w:rPr>
               <w:rFonts w:ascii="Cambria Math" w:eastAsia="Source Sans Pro" w:hAnsi="Cambria Math"/>
+              <w:sz w:val="22"/>
+              <w:szCs w:val="22"/>
             </w:rPr>
             <m:t>S=A⊕B⊕C⊕D⊕</m:t>
           </m:r>
@@ -2678,6 +3129,8 @@
                 <w:rPr>
                   <w:rFonts w:ascii="Cambria Math" w:eastAsia="Source Sans Pro" w:hAnsi="Cambria Math"/>
                   <w:i/>
+                  <w:sz w:val="22"/>
+                  <w:szCs w:val="22"/>
                 </w:rPr>
               </m:ctrlPr>
             </m:sSubPr>
@@ -2685,6 +3138,8 @@
               <m:r>
                 <w:rPr>
                   <w:rFonts w:ascii="Cambria Math" w:eastAsia="Source Sans Pro" w:hAnsi="Cambria Math"/>
+                  <w:sz w:val="22"/>
+                  <w:szCs w:val="22"/>
                 </w:rPr>
                 <m:t>C</m:t>
               </m:r>
@@ -2693,6 +3148,8 @@
               <m:r>
                 <w:rPr>
                   <w:rFonts w:ascii="Cambria Math" w:eastAsia="Source Sans Pro" w:hAnsi="Cambria Math"/>
+                  <w:sz w:val="22"/>
+                  <w:szCs w:val="22"/>
                 </w:rPr>
                 <m:t>in</m:t>
               </m:r>
@@ -2704,6 +3161,8 @@
             </m:rPr>
             <w:rPr>
               <w:rFonts w:ascii="Cambria Math" w:eastAsia="Source Sans Pro" w:hAnsi="Cambria Math"/>
+              <w:sz w:val="22"/>
+              <w:szCs w:val="22"/>
             </w:rPr>
             <m:t>​</m:t>
           </m:r>
@@ -2718,6 +3177,8 @@
         </w:tabs>
         <w:rPr>
           <w:rFonts w:eastAsia="Source Sans Pro"/>
+          <w:sz w:val="22"/>
+          <w:szCs w:val="22"/>
         </w:rPr>
       </w:pPr>
       <m:oMathPara>
@@ -2728,6 +3189,8 @@
           <m:r>
             <w:rPr>
               <w:rFonts w:ascii="Cambria Math" w:eastAsia="Source Sans Pro" w:hAnsi="Cambria Math"/>
+              <w:sz w:val="22"/>
+              <w:szCs w:val="22"/>
             </w:rPr>
             <m:t>C=(A⋅B)+(C⋅D)+(</m:t>
           </m:r>
@@ -2737,6 +3200,8 @@
                 <w:rPr>
                   <w:rFonts w:ascii="Cambria Math" w:eastAsia="Source Sans Pro" w:hAnsi="Cambria Math"/>
                   <w:i/>
+                  <w:sz w:val="22"/>
+                  <w:szCs w:val="22"/>
                 </w:rPr>
               </m:ctrlPr>
             </m:sSubPr>
@@ -2744,6 +3209,8 @@
               <m:r>
                 <w:rPr>
                   <w:rFonts w:ascii="Cambria Math" w:eastAsia="Source Sans Pro" w:hAnsi="Cambria Math"/>
+                  <w:sz w:val="22"/>
+                  <w:szCs w:val="22"/>
                 </w:rPr>
                 <m:t>C</m:t>
               </m:r>
@@ -2752,6 +3219,8 @@
               <m:r>
                 <w:rPr>
                   <w:rFonts w:ascii="Cambria Math" w:eastAsia="Source Sans Pro" w:hAnsi="Cambria Math"/>
+                  <w:sz w:val="22"/>
+                  <w:szCs w:val="22"/>
                 </w:rPr>
                 <m:t>in</m:t>
               </m:r>
@@ -2763,20 +3232,18 @@
             </m:rPr>
             <w:rPr>
               <w:rFonts w:ascii="Cambria Math" w:eastAsia="Source Sans Pro" w:hAnsi="Cambria Math"/>
+              <w:sz w:val="22"/>
+              <w:szCs w:val="22"/>
             </w:rPr>
             <m:t>​</m:t>
           </m:r>
           <m:r>
             <w:rPr>
               <w:rFonts w:ascii="Cambria Math" w:eastAsia="Source Sans Pro" w:hAnsi="Cambria Math"/>
+              <w:sz w:val="22"/>
+              <w:szCs w:val="22"/>
             </w:rPr>
-            <m:t>⋅(A⊕B⊕C⊕D)</m:t>
-          </m:r>
-          <m:r>
-            <w:rPr>
-              <w:rFonts w:ascii="Cambria Math" w:eastAsia="Source Sans Pro" w:hAnsi="Cambria Math"/>
-            </w:rPr>
-            <m:t>)</m:t>
+            <m:t>⋅(A⊕B⊕C⊕D))</m:t>
           </m:r>
         </m:oMath>
       </m:oMathPara>
@@ -2789,22 +3256,28 @@
         </w:tabs>
         <w:rPr>
           <w:rFonts w:eastAsia="Source Sans Pro"/>
-        </w:rPr>
-      </w:pPr>
-    </w:p>
-    <w:p>
-      <w:pPr>
-        <w:tabs>
-          <w:tab w:val="left" w:pos="2268"/>
-          <w:tab w:val="right" w:pos="10093"/>
-        </w:tabs>
-        <w:rPr>
-          <w:rFonts w:eastAsia="Source Sans Pro"/>
-        </w:rPr>
-      </w:pPr>
-      <w:r>
-        <w:rPr>
-          <w:rFonts w:eastAsia="Source Sans Pro"/>
+          <w:sz w:val="22"/>
+          <w:szCs w:val="22"/>
+        </w:rPr>
+      </w:pPr>
+    </w:p>
+    <w:p>
+      <w:pPr>
+        <w:tabs>
+          <w:tab w:val="left" w:pos="2268"/>
+          <w:tab w:val="right" w:pos="10093"/>
+        </w:tabs>
+        <w:rPr>
+          <w:rFonts w:eastAsia="Source Sans Pro"/>
+          <w:sz w:val="22"/>
+          <w:szCs w:val="22"/>
+        </w:rPr>
+      </w:pPr>
+      <w:r>
+        <w:rPr>
+          <w:rFonts w:eastAsia="Source Sans Pro"/>
+          <w:sz w:val="22"/>
+          <w:szCs w:val="22"/>
         </w:rPr>
         <w:t>This style of compressor is advantageous as it reduces four rows of partial products to two, with a carry propagated to next stage and minimises delay compared to a series of 3:2 compressors. Most commonly used in high-performance multipliers to speed up partial product reduction especially in Dadda multipliers.</w:t>
       </w:r>
@@ -2817,6 +3290,8 @@
         </w:tabs>
         <w:rPr>
           <w:rFonts w:eastAsia="Source Sans Pro"/>
+          <w:sz w:val="22"/>
+          <w:szCs w:val="22"/>
         </w:rPr>
       </w:pPr>
     </w:p>
@@ -2830,6 +3305,8 @@
           <w:rFonts w:eastAsia="Source Sans Pro"/>
           <w:b/>
           <w:bCs/>
+          <w:sz w:val="22"/>
+          <w:szCs w:val="22"/>
         </w:rPr>
       </w:pPr>
       <w:r>
@@ -2837,6 +3314,8 @@
           <w:rFonts w:eastAsia="Source Sans Pro"/>
           <w:b/>
           <w:bCs/>
+          <w:sz w:val="22"/>
+          <w:szCs w:val="22"/>
         </w:rPr>
         <w:t xml:space="preserve">2.4.3 </w:t>
       </w:r>
@@ -2845,6 +3324,8 @@
           <w:rFonts w:eastAsia="Source Sans Pro"/>
           <w:b/>
           <w:bCs/>
+          <w:sz w:val="22"/>
+          <w:szCs w:val="22"/>
         </w:rPr>
         <w:t>Conventional 5:2 Compressor</w:t>
       </w:r>
@@ -2857,11 +3338,15 @@
         </w:tabs>
         <w:rPr>
           <w:rFonts w:eastAsia="Source Sans Pro"/>
-        </w:rPr>
-      </w:pPr>
-      <w:r>
-        <w:rPr>
-          <w:rFonts w:eastAsia="Source Sans Pro"/>
+          <w:sz w:val="22"/>
+          <w:szCs w:val="22"/>
+        </w:rPr>
+      </w:pPr>
+      <w:r>
+        <w:rPr>
+          <w:rFonts w:eastAsia="Source Sans Pro"/>
+          <w:sz w:val="22"/>
+          <w:szCs w:val="22"/>
         </w:rPr>
         <w:t xml:space="preserve">The 5:2 compressor takes five input bits and produces two output bits, along with two carry bits (one from previous stage and one for the next stage). </w:t>
       </w:r>
@@ -2874,17 +3359,21 @@
         </w:tabs>
         <w:rPr>
           <w:rFonts w:eastAsia="Source Sans Pro"/>
-        </w:rPr>
-      </w:pPr>
-    </w:p>
-    <w:p>
-      <w:pPr>
-        <w:tabs>
-          <w:tab w:val="left" w:pos="2268"/>
-          <w:tab w:val="right" w:pos="10093"/>
-        </w:tabs>
-        <w:rPr>
-          <w:rFonts w:eastAsia="Source Sans Pro"/>
+          <w:sz w:val="22"/>
+          <w:szCs w:val="22"/>
+        </w:rPr>
+      </w:pPr>
+    </w:p>
+    <w:p>
+      <w:pPr>
+        <w:tabs>
+          <w:tab w:val="left" w:pos="2268"/>
+          <w:tab w:val="right" w:pos="10093"/>
+        </w:tabs>
+        <w:rPr>
+          <w:rFonts w:eastAsia="Source Sans Pro"/>
+          <w:sz w:val="22"/>
+          <w:szCs w:val="22"/>
         </w:rPr>
       </w:pPr>
       <m:oMathPara>
@@ -2895,6 +3384,8 @@
           <m:r>
             <w:rPr>
               <w:rFonts w:ascii="Cambria Math" w:eastAsia="Source Sans Pro" w:hAnsi="Cambria Math"/>
+              <w:sz w:val="22"/>
+              <w:szCs w:val="22"/>
             </w:rPr>
             <m:t>S=A⊕B⊕C⊕D⊕E⊕</m:t>
           </m:r>
@@ -2904,6 +3395,8 @@
                 <w:rPr>
                   <w:rFonts w:ascii="Cambria Math" w:eastAsia="Source Sans Pro" w:hAnsi="Cambria Math"/>
                   <w:i/>
+                  <w:sz w:val="22"/>
+                  <w:szCs w:val="22"/>
                 </w:rPr>
               </m:ctrlPr>
             </m:sSubPr>
@@ -2911,6 +3404,8 @@
               <m:r>
                 <w:rPr>
                   <w:rFonts w:ascii="Cambria Math" w:eastAsia="Source Sans Pro" w:hAnsi="Cambria Math"/>
+                  <w:sz w:val="22"/>
+                  <w:szCs w:val="22"/>
                 </w:rPr>
                 <m:t>C</m:t>
               </m:r>
@@ -2919,6 +3414,8 @@
               <m:r>
                 <w:rPr>
                   <w:rFonts w:ascii="Cambria Math" w:eastAsia="Source Sans Pro" w:hAnsi="Cambria Math"/>
+                  <w:sz w:val="22"/>
+                  <w:szCs w:val="22"/>
                 </w:rPr>
                 <m:t>in1</m:t>
               </m:r>
@@ -2930,12 +3427,16 @@
             </m:rPr>
             <w:rPr>
               <w:rFonts w:ascii="Cambria Math" w:eastAsia="Source Sans Pro" w:hAnsi="Cambria Math"/>
+              <w:sz w:val="22"/>
+              <w:szCs w:val="22"/>
             </w:rPr>
             <m:t>​</m:t>
           </m:r>
           <m:r>
             <w:rPr>
               <w:rFonts w:ascii="Cambria Math" w:eastAsia="Source Sans Pro" w:hAnsi="Cambria Math"/>
+              <w:sz w:val="22"/>
+              <w:szCs w:val="22"/>
             </w:rPr>
             <m:t>⊕</m:t>
           </m:r>
@@ -2945,6 +3446,8 @@
                 <w:rPr>
                   <w:rFonts w:ascii="Cambria Math" w:eastAsia="Source Sans Pro" w:hAnsi="Cambria Math"/>
                   <w:i/>
+                  <w:sz w:val="22"/>
+                  <w:szCs w:val="22"/>
                 </w:rPr>
               </m:ctrlPr>
             </m:sSubPr>
@@ -2952,6 +3455,8 @@
               <m:r>
                 <w:rPr>
                   <w:rFonts w:ascii="Cambria Math" w:eastAsia="Source Sans Pro" w:hAnsi="Cambria Math"/>
+                  <w:sz w:val="22"/>
+                  <w:szCs w:val="22"/>
                 </w:rPr>
                 <m:t>C</m:t>
               </m:r>
@@ -2960,6 +3465,8 @@
               <m:r>
                 <w:rPr>
                   <w:rFonts w:ascii="Cambria Math" w:eastAsia="Source Sans Pro" w:hAnsi="Cambria Math"/>
+                  <w:sz w:val="22"/>
+                  <w:szCs w:val="22"/>
                 </w:rPr>
                 <m:t>in2</m:t>
               </m:r>
@@ -2971,6 +3478,8 @@
             </m:rPr>
             <w:rPr>
               <w:rFonts w:ascii="Cambria Math" w:eastAsia="Source Sans Pro" w:hAnsi="Cambria Math"/>
+              <w:sz w:val="22"/>
+              <w:szCs w:val="22"/>
             </w:rPr>
             <m:t>​</m:t>
           </m:r>
@@ -2985,6 +3494,8 @@
         </w:tabs>
         <w:rPr>
           <w:rFonts w:eastAsia="Source Sans Pro"/>
+          <w:sz w:val="22"/>
+          <w:szCs w:val="22"/>
         </w:rPr>
       </w:pPr>
       <m:oMathPara>
@@ -2995,6 +3506,8 @@
           <m:r>
             <w:rPr>
               <w:rFonts w:ascii="Cambria Math" w:eastAsia="Source Sans Pro" w:hAnsi="Cambria Math"/>
+              <w:sz w:val="22"/>
+              <w:szCs w:val="22"/>
             </w:rPr>
             <m:t>C= Majority function of inputs</m:t>
           </m:r>
@@ -3009,22 +3522,28 @@
         </w:tabs>
         <w:rPr>
           <w:rFonts w:eastAsia="Source Sans Pro"/>
-        </w:rPr>
-      </w:pPr>
-    </w:p>
-    <w:p>
-      <w:pPr>
-        <w:tabs>
-          <w:tab w:val="left" w:pos="2268"/>
-          <w:tab w:val="right" w:pos="10093"/>
-        </w:tabs>
-        <w:rPr>
-          <w:rFonts w:eastAsia="Source Sans Pro"/>
-        </w:rPr>
-      </w:pPr>
-      <w:r>
-        <w:rPr>
-          <w:rFonts w:eastAsia="Source Sans Pro"/>
+          <w:sz w:val="22"/>
+          <w:szCs w:val="22"/>
+        </w:rPr>
+      </w:pPr>
+    </w:p>
+    <w:p>
+      <w:pPr>
+        <w:tabs>
+          <w:tab w:val="left" w:pos="2268"/>
+          <w:tab w:val="right" w:pos="10093"/>
+        </w:tabs>
+        <w:rPr>
+          <w:rFonts w:eastAsia="Source Sans Pro"/>
+          <w:sz w:val="22"/>
+          <w:szCs w:val="22"/>
+        </w:rPr>
+      </w:pPr>
+      <w:r>
+        <w:rPr>
+          <w:rFonts w:eastAsia="Source Sans Pro"/>
+          <w:sz w:val="22"/>
+          <w:szCs w:val="22"/>
         </w:rPr>
         <w:t xml:space="preserve">A 5:2 compressor is particularly efficient for reducing a large number of partial product rows in multipliers, for instance 16x16 or 32x32. </w:t>
       </w:r>
@@ -3037,6 +3556,8 @@
         </w:tabs>
         <w:rPr>
           <w:rFonts w:eastAsia="Source Sans Pro"/>
+          <w:sz w:val="22"/>
+          <w:szCs w:val="22"/>
         </w:rPr>
       </w:pPr>
     </w:p>
@@ -3050,6 +3571,8 @@
           <w:rFonts w:eastAsia="Source Sans Pro"/>
           <w:b/>
           <w:bCs/>
+          <w:sz w:val="22"/>
+          <w:szCs w:val="22"/>
         </w:rPr>
       </w:pPr>
       <w:r>
@@ -3057,6 +3580,8 @@
           <w:rFonts w:eastAsia="Source Sans Pro"/>
           <w:b/>
           <w:bCs/>
+          <w:sz w:val="22"/>
+          <w:szCs w:val="22"/>
         </w:rPr>
         <w:t xml:space="preserve">2.5 </w:t>
       </w:r>
@@ -3065,6 +3590,8 @@
           <w:rFonts w:eastAsia="Source Sans Pro"/>
           <w:b/>
           <w:bCs/>
+          <w:sz w:val="22"/>
+          <w:szCs w:val="22"/>
         </w:rPr>
         <w:t>Novel Compressor Designs</w:t>
       </w:r>
@@ -3079,6 +3606,8 @@
           <w:rFonts w:eastAsia="Source Sans Pro"/>
           <w:b/>
           <w:bCs/>
+          <w:sz w:val="22"/>
+          <w:szCs w:val="22"/>
         </w:rPr>
       </w:pPr>
       <w:r>
@@ -3086,6 +3615,8 @@
           <w:rFonts w:eastAsia="Source Sans Pro"/>
           <w:b/>
           <w:bCs/>
+          <w:sz w:val="22"/>
+          <w:szCs w:val="22"/>
         </w:rPr>
         <w:t xml:space="preserve">2.5.1 </w:t>
       </w:r>
@@ -3094,6 +3625,8 @@
           <w:rFonts w:eastAsia="Source Sans Pro"/>
           <w:b/>
           <w:bCs/>
+          <w:sz w:val="22"/>
+          <w:szCs w:val="22"/>
         </w:rPr>
         <w:t>Approximate m:2 Compressor</w:t>
       </w:r>
@@ -3106,51 +3639,57 @@
         </w:tabs>
         <w:rPr>
           <w:rFonts w:eastAsia="Source Sans Pro"/>
-        </w:rPr>
-      </w:pPr>
-      <w:r>
-        <w:rPr>
-          <w:rFonts w:eastAsia="Source Sans Pro"/>
-        </w:rPr>
-        <w:t xml:space="preserve">Traditional compressors focus on exact computations, which are not always necessary for </w:t>
-      </w:r>
-      <w:r>
-        <w:rPr>
-          <w:rFonts w:eastAsia="Source Sans Pro"/>
-        </w:rPr>
-        <w:t xml:space="preserve">error-tolerant applications such as image processing or machine learning. The Approximate m:2 Compressor is designed to aggregate multiple elements in two equal-weight outputs while minimising hardware complexity and power consumption. </w:t>
-      </w:r>
-    </w:p>
-    <w:p>
-      <w:pPr>
-        <w:tabs>
-          <w:tab w:val="left" w:pos="2268"/>
-          <w:tab w:val="right" w:pos="10093"/>
-        </w:tabs>
-        <w:rPr>
-          <w:rFonts w:eastAsia="Source Sans Pro"/>
-        </w:rPr>
-      </w:pPr>
-    </w:p>
-    <w:p>
-      <w:pPr>
-        <w:tabs>
-          <w:tab w:val="left" w:pos="2268"/>
-          <w:tab w:val="right" w:pos="10093"/>
-        </w:tabs>
-        <w:rPr>
-          <w:rFonts w:eastAsia="Source Sans Pro"/>
-        </w:rPr>
-      </w:pPr>
-      <w:r>
-        <w:rPr>
-          <w:rFonts w:eastAsia="Source Sans Pro"/>
+          <w:sz w:val="22"/>
+          <w:szCs w:val="22"/>
+        </w:rPr>
+      </w:pPr>
+      <w:r>
+        <w:rPr>
+          <w:rFonts w:eastAsia="Source Sans Pro"/>
+          <w:sz w:val="22"/>
+          <w:szCs w:val="22"/>
+        </w:rPr>
+        <w:t xml:space="preserve">Traditional compressors focus on exact computations, which are not always necessary for error-tolerant applications such as image processing or machine learning. The Approximate m:2 Compressor is designed to aggregate multiple elements in two equal-weight outputs while minimising hardware complexity and power consumption. </w:t>
+      </w:r>
+    </w:p>
+    <w:p>
+      <w:pPr>
+        <w:tabs>
+          <w:tab w:val="left" w:pos="2268"/>
+          <w:tab w:val="right" w:pos="10093"/>
+        </w:tabs>
+        <w:rPr>
+          <w:rFonts w:eastAsia="Source Sans Pro"/>
+          <w:sz w:val="22"/>
+          <w:szCs w:val="22"/>
+        </w:rPr>
+      </w:pPr>
+    </w:p>
+    <w:p>
+      <w:pPr>
+        <w:tabs>
+          <w:tab w:val="left" w:pos="2268"/>
+          <w:tab w:val="right" w:pos="10093"/>
+        </w:tabs>
+        <w:rPr>
+          <w:rFonts w:eastAsia="Source Sans Pro"/>
+          <w:sz w:val="22"/>
+          <w:szCs w:val="22"/>
+        </w:rPr>
+      </w:pPr>
+      <w:r>
+        <w:rPr>
+          <w:rFonts w:eastAsia="Source Sans Pro"/>
+          <w:sz w:val="22"/>
+          <w:szCs w:val="22"/>
         </w:rPr>
         <w:t xml:space="preserve">The Approximate m:2 Compressor is designed into two output bits, Sum (S) and Carry (C) outputs represent the cumulative result of m elements with reduced precision. Probability </w:t>
       </w:r>
       <w:r>
         <w:rPr>
           <w:rFonts w:eastAsia="Source Sans Pro"/>
+          <w:sz w:val="22"/>
+          <w:szCs w:val="22"/>
         </w:rPr>
         <w:t xml:space="preserve">analysis is used to determine the most partial product values are concentrated between 0 and 2, making it feasible to represent them with two outputs. </w:t>
       </w:r>
@@ -3163,6 +3702,8 @@
         </w:tabs>
         <w:rPr>
           <w:rFonts w:eastAsia="Source Sans Pro"/>
+          <w:sz w:val="22"/>
+          <w:szCs w:val="22"/>
         </w:rPr>
       </w:pPr>
       <m:oMathPara>
@@ -3173,14 +3714,10 @@
           <m:r>
             <w:rPr>
               <w:rFonts w:ascii="Cambria Math" w:eastAsia="Source Sans Pro" w:hAnsi="Cambria Math"/>
+              <w:sz w:val="22"/>
+              <w:szCs w:val="22"/>
             </w:rPr>
-            <m:t>S=A+B+C+⋯+m</m:t>
-          </m:r>
-          <m:r>
-            <w:rPr>
-              <w:rFonts w:ascii="Cambria Math" w:eastAsia="Source Sans Pro" w:hAnsi="Cambria Math"/>
-            </w:rPr>
-            <m:t>=</m:t>
+            <m:t>S=A+B+C+⋯+m=</m:t>
           </m:r>
         </m:oMath>
       </m:oMathPara>
@@ -3193,6 +3730,8 @@
         </w:tabs>
         <w:rPr>
           <w:rFonts w:eastAsia="Source Sans Pro"/>
+          <w:sz w:val="22"/>
+          <w:szCs w:val="22"/>
         </w:rPr>
       </w:pPr>
       <m:oMathPara>
@@ -3203,6 +3742,8 @@
           <m:r>
             <w:rPr>
               <w:rFonts w:ascii="Cambria Math" w:eastAsia="Source Sans Pro" w:hAnsi="Cambria Math"/>
+              <w:sz w:val="22"/>
+              <w:szCs w:val="22"/>
             </w:rPr>
             <m:t>C=(A⋅(B+C+⋯+m))+(B⋅(C+⋯+m))+…</m:t>
           </m:r>
@@ -3217,28 +3758,36 @@
         </w:tabs>
         <w:rPr>
           <w:rFonts w:eastAsia="Source Sans Pro"/>
-        </w:rPr>
-      </w:pPr>
-    </w:p>
-    <w:p>
-      <w:pPr>
-        <w:tabs>
-          <w:tab w:val="left" w:pos="2268"/>
-          <w:tab w:val="right" w:pos="10093"/>
-        </w:tabs>
-        <w:rPr>
-          <w:rFonts w:eastAsia="Source Sans Pro"/>
-        </w:rPr>
-      </w:pPr>
-      <w:r>
-        <w:rPr>
-          <w:rFonts w:eastAsia="Source Sans Pro"/>
+          <w:sz w:val="22"/>
+          <w:szCs w:val="22"/>
+        </w:rPr>
+      </w:pPr>
+    </w:p>
+    <w:p>
+      <w:pPr>
+        <w:tabs>
+          <w:tab w:val="left" w:pos="2268"/>
+          <w:tab w:val="right" w:pos="10093"/>
+        </w:tabs>
+        <w:rPr>
+          <w:rFonts w:eastAsia="Source Sans Pro"/>
+          <w:sz w:val="22"/>
+          <w:szCs w:val="22"/>
+        </w:rPr>
+      </w:pPr>
+      <w:r>
+        <w:rPr>
+          <w:rFonts w:eastAsia="Source Sans Pro"/>
+          <w:sz w:val="22"/>
+          <w:szCs w:val="22"/>
         </w:rPr>
         <w:t xml:space="preserve">The use of OR-based logic gates </w:t>
       </w:r>
       <w:r>
         <w:rPr>
           <w:rFonts w:eastAsia="Source Sans Pro"/>
+          <w:sz w:val="22"/>
+          <w:szCs w:val="22"/>
         </w:rPr>
         <w:t>reduces the number of LUTs required, compared to traditional compressors using XOR and AND gates furthermore reducing propagation delay. Fewer logic gates results in lower power consumption.</w:t>
       </w:r>
@@ -3251,6 +3800,8 @@
         </w:tabs>
         <w:rPr>
           <w:rFonts w:eastAsia="Source Sans Pro"/>
+          <w:sz w:val="22"/>
+          <w:szCs w:val="22"/>
         </w:rPr>
       </w:pPr>
     </w:p>
@@ -3264,6 +3815,8 @@
           <w:rFonts w:eastAsia="Source Sans Pro"/>
           <w:b/>
           <w:bCs/>
+          <w:sz w:val="22"/>
+          <w:szCs w:val="22"/>
         </w:rPr>
       </w:pPr>
       <w:r>
@@ -3271,6 +3824,8 @@
           <w:rFonts w:eastAsia="Source Sans Pro"/>
           <w:b/>
           <w:bCs/>
+          <w:sz w:val="22"/>
+          <w:szCs w:val="22"/>
         </w:rPr>
         <w:t xml:space="preserve">2.5.2 </w:t>
       </w:r>
@@ -3279,6 +3834,8 @@
           <w:rFonts w:eastAsia="Source Sans Pro"/>
           <w:b/>
           <w:bCs/>
+          <w:sz w:val="22"/>
+          <w:szCs w:val="22"/>
         </w:rPr>
         <w:t>Once-Through Multiplier Architecture</w:t>
       </w:r>
@@ -3291,23 +3848,37 @@
         </w:tabs>
         <w:rPr>
           <w:rFonts w:eastAsia="Source Sans Pro"/>
-        </w:rPr>
-      </w:pPr>
-      <w:r>
-        <w:rPr>
-          <w:rFonts w:eastAsia="Source Sans Pro"/>
-        </w:rPr>
-        <w:t>The primary design objectives of CAM2 are to minimise power consumption, area utilisation and delay by using simple logic operations, such as OR-gates, instead of more complex compressors in specific stages [2]. The CAM2 is implemented in three stages:</w:t>
-      </w:r>
-    </w:p>
-    <w:p>
-      <w:pPr>
-        <w:tabs>
-          <w:tab w:val="left" w:pos="2268"/>
-          <w:tab w:val="right" w:pos="10093"/>
-        </w:tabs>
-        <w:rPr>
-          <w:rFonts w:eastAsia="Source Sans Pro"/>
+          <w:sz w:val="22"/>
+          <w:szCs w:val="22"/>
+        </w:rPr>
+      </w:pPr>
+      <w:r>
+        <w:rPr>
+          <w:rFonts w:eastAsia="Source Sans Pro"/>
+          <w:sz w:val="22"/>
+          <w:szCs w:val="22"/>
+        </w:rPr>
+        <w:t xml:space="preserve">The primary design objectives of CAM2 are to minimise power consumption, area utilisation and delay by using simple logic operations, such as OR-gates, instead of more complex compressors in </w:t>
+      </w:r>
+      <w:r>
+        <w:rPr>
+          <w:rFonts w:eastAsia="Source Sans Pro"/>
+          <w:sz w:val="22"/>
+          <w:szCs w:val="22"/>
+        </w:rPr>
+        <w:t>specific stages [2]. The CAM2 is implemented in three stages:</w:t>
+      </w:r>
+    </w:p>
+    <w:p>
+      <w:pPr>
+        <w:tabs>
+          <w:tab w:val="left" w:pos="2268"/>
+          <w:tab w:val="right" w:pos="10093"/>
+        </w:tabs>
+        <w:rPr>
+          <w:rFonts w:eastAsia="Source Sans Pro"/>
+          <w:sz w:val="22"/>
+          <w:szCs w:val="22"/>
         </w:rPr>
       </w:pPr>
     </w:p>
@@ -3324,6 +3895,8 @@
         </w:tabs>
         <w:rPr>
           <w:rFonts w:eastAsia="Source Sans Pro"/>
+          <w:sz w:val="22"/>
+          <w:szCs w:val="22"/>
         </w:rPr>
       </w:pPr>
       <w:r>
@@ -3331,20 +3904,18 @@
           <w:rFonts w:eastAsia="Source Sans Pro"/>
           <w:b/>
           <w:bCs/>
+          <w:sz w:val="22"/>
+          <w:szCs w:val="22"/>
         </w:rPr>
         <w:t>Stage 1</w:t>
       </w:r>
       <w:r>
         <w:rPr>
           <w:rFonts w:eastAsia="Source Sans Pro"/>
-        </w:rPr>
-        <w:t>:</w:t>
-      </w:r>
-      <w:r>
-        <w:rPr>
-          <w:rFonts w:eastAsia="Source Sans Pro"/>
-        </w:rPr>
-        <w:t xml:space="preserve"> Initial compression of partial products using carry-lagged compressors.</w:t>
+          <w:sz w:val="22"/>
+          <w:szCs w:val="22"/>
+        </w:rPr>
+        <w:t>: Initial compression of partial products using carry-lagged compressors.</w:t>
       </w:r>
     </w:p>
     <w:p>
@@ -3360,6 +3931,8 @@
         </w:tabs>
         <w:rPr>
           <w:rFonts w:eastAsia="Source Sans Pro"/>
+          <w:sz w:val="22"/>
+          <w:szCs w:val="22"/>
         </w:rPr>
       </w:pPr>
       <w:r>
@@ -3367,12 +3940,16 @@
           <w:rFonts w:eastAsia="Source Sans Pro"/>
           <w:b/>
           <w:bCs/>
+          <w:sz w:val="22"/>
+          <w:szCs w:val="22"/>
         </w:rPr>
         <w:t>Stage 2</w:t>
       </w:r>
       <w:r>
         <w:rPr>
           <w:rFonts w:eastAsia="Source Sans Pro"/>
+          <w:sz w:val="22"/>
+          <w:szCs w:val="22"/>
         </w:rPr>
         <w:t>: Approximate compression of remaining partial products using OR operations.</w:t>
       </w:r>
@@ -3390,6 +3967,8 @@
         </w:tabs>
         <w:rPr>
           <w:rFonts w:eastAsia="Source Sans Pro"/>
+          <w:sz w:val="22"/>
+          <w:szCs w:val="22"/>
         </w:rPr>
       </w:pPr>
       <w:r>
@@ -3397,18 +3976,24 @@
           <w:rFonts w:eastAsia="Source Sans Pro"/>
           <w:b/>
           <w:bCs/>
+          <w:sz w:val="22"/>
+          <w:szCs w:val="22"/>
         </w:rPr>
         <w:t>Stage 3</w:t>
       </w:r>
       <w:r>
         <w:rPr>
           <w:rFonts w:eastAsia="Source Sans Pro"/>
+          <w:sz w:val="22"/>
+          <w:szCs w:val="22"/>
         </w:rPr>
         <w:t xml:space="preserve">: </w:t>
       </w:r>
       <w:r>
         <w:rPr>
           <w:rFonts w:eastAsia="Source Sans Pro"/>
+          <w:sz w:val="22"/>
+          <w:szCs w:val="22"/>
           <w:lang w:val="en-US"/>
         </w:rPr>
         <w:t>Final summation using carry chains to product the final product.</w:t>
@@ -3422,6 +4007,8 @@
         </w:tabs>
         <w:rPr>
           <w:rFonts w:eastAsia="Source Sans Pro"/>
+          <w:sz w:val="22"/>
+          <w:szCs w:val="22"/>
         </w:rPr>
       </w:pPr>
     </w:p>
@@ -3435,6 +4022,8 @@
           <w:rFonts w:eastAsia="Source Sans Pro"/>
           <w:b/>
           <w:bCs/>
+          <w:sz w:val="22"/>
+          <w:szCs w:val="22"/>
         </w:rPr>
       </w:pPr>
       <w:r>
@@ -3442,6 +4031,8 @@
           <w:rFonts w:eastAsia="Source Sans Pro"/>
           <w:b/>
           <w:bCs/>
+          <w:sz w:val="22"/>
+          <w:szCs w:val="22"/>
         </w:rPr>
         <w:t xml:space="preserve">2.5.3 </w:t>
       </w:r>
@@ -3450,6 +4041,8 @@
           <w:rFonts w:eastAsia="Source Sans Pro"/>
           <w:b/>
           <w:bCs/>
+          <w:sz w:val="22"/>
+          <w:szCs w:val="22"/>
         </w:rPr>
         <w:t>Hardware Efficiency</w:t>
       </w:r>
@@ -3458,6 +4051,8 @@
           <w:rFonts w:eastAsia="Source Sans Pro"/>
           <w:b/>
           <w:bCs/>
+          <w:sz w:val="22"/>
+          <w:szCs w:val="22"/>
         </w:rPr>
         <w:t xml:space="preserve"> and metrics</w:t>
       </w:r>
@@ -3470,120 +4065,109 @@
         </w:tabs>
         <w:rPr>
           <w:rFonts w:eastAsia="Source Sans Pro"/>
-        </w:rPr>
-      </w:pPr>
-      <w:r>
-        <w:rPr>
-          <w:rFonts w:eastAsia="Source Sans Pro"/>
-        </w:rPr>
-        <w:t>CAM2 achieves a power reduction of 57.90% compared to exact multipliers.</w:t>
-      </w:r>
-      <w:r>
-        <w:rPr>
-          <w:rFonts w:eastAsia="Source Sans Pro"/>
-        </w:rPr>
-        <w:t xml:space="preserve"> </w:t>
-      </w:r>
-      <w:r>
-        <w:rPr>
-          <w:rFonts w:eastAsia="Source Sans Pro"/>
-        </w:rPr>
-        <w:t>The use of OR operations significantly reduce the area, leading to a 33.80% reduction in LUT usage.</w:t>
-      </w:r>
-      <w:r>
-        <w:rPr>
-          <w:rFonts w:eastAsia="Source Sans Pro"/>
-        </w:rPr>
-        <w:t xml:space="preserve"> </w:t>
-      </w:r>
-      <w:r>
-        <w:rPr>
-          <w:rFonts w:eastAsia="Source Sans Pro"/>
-        </w:rPr>
-        <w:t>By simplifying logic in Stage 2 and avoiding recursive carry propagation, CAM2 reduces delay by 24.78%</w:t>
-      </w:r>
-      <w:r>
-        <w:rPr>
-          <w:rFonts w:eastAsia="Source Sans Pro"/>
-        </w:rPr>
-        <w:t xml:space="preserve"> [2]</w:t>
-      </w:r>
-      <w:r>
-        <w:rPr>
-          <w:rFonts w:eastAsia="Source Sans Pro"/>
+          <w:sz w:val="22"/>
+          <w:szCs w:val="22"/>
+        </w:rPr>
+      </w:pPr>
+      <w:r>
+        <w:rPr>
+          <w:rFonts w:eastAsia="Source Sans Pro"/>
+          <w:sz w:val="22"/>
+          <w:szCs w:val="22"/>
+        </w:rPr>
+        <w:t>CAM2 achieves a power reduction of 57.90% compared to exact multipliers. The use of OR operations significantly reduce the area, leading to a 33.80% reduction in LUT usage. By simplifying logic in Stage 2 and avoiding recursive carry propagation, CAM2 reduces delay by 24.78% [2]</w:t>
+      </w:r>
+      <w:r>
+        <w:rPr>
+          <w:rFonts w:eastAsia="Source Sans Pro"/>
+          <w:sz w:val="22"/>
+          <w:szCs w:val="22"/>
         </w:rPr>
         <w:t xml:space="preserve">, with a </w:t>
       </w:r>
       <w:r>
         <w:rPr>
           <w:rFonts w:eastAsia="Source Sans Pro"/>
+          <w:sz w:val="22"/>
+          <w:szCs w:val="22"/>
         </w:rPr>
         <w:t>Mean Relative Error Distance (MRED)</w:t>
       </w:r>
       <w:r>
         <w:rPr>
           <w:rFonts w:eastAsia="Source Sans Pro"/>
+          <w:sz w:val="22"/>
+          <w:szCs w:val="22"/>
         </w:rPr>
         <w:t xml:space="preserve"> of</w:t>
       </w:r>
       <w:r>
         <w:rPr>
           <w:rFonts w:eastAsia="Source Sans Pro"/>
+          <w:sz w:val="22"/>
+          <w:szCs w:val="22"/>
         </w:rPr>
         <w:t xml:space="preserve"> 5.86%</w:t>
       </w:r>
       <w:r>
         <w:rPr>
           <w:rFonts w:eastAsia="Source Sans Pro"/>
+          <w:sz w:val="22"/>
+          <w:szCs w:val="22"/>
         </w:rPr>
         <w:t xml:space="preserve"> and an </w:t>
       </w:r>
       <w:r>
         <w:rPr>
           <w:rFonts w:eastAsia="Source Sans Pro"/>
+          <w:sz w:val="22"/>
+          <w:szCs w:val="22"/>
         </w:rPr>
         <w:t>Error Rate (ER)</w:t>
       </w:r>
       <w:r>
         <w:rPr>
           <w:rFonts w:eastAsia="Source Sans Pro"/>
+          <w:sz w:val="22"/>
+          <w:szCs w:val="22"/>
         </w:rPr>
         <w:t xml:space="preserve"> of </w:t>
       </w:r>
       <w:r>
         <w:rPr>
           <w:rFonts w:eastAsia="Source Sans Pro"/>
+          <w:sz w:val="22"/>
+          <w:szCs w:val="22"/>
         </w:rPr>
         <w:t>84.50%</w:t>
       </w:r>
       <w:r>
         <w:rPr>
           <w:rFonts w:eastAsia="Source Sans Pro"/>
+          <w:sz w:val="22"/>
+          <w:szCs w:val="22"/>
         </w:rPr>
         <w:t xml:space="preserve">. </w:t>
       </w:r>
       <w:r>
         <w:rPr>
           <w:rFonts w:eastAsia="Source Sans Pro"/>
-        </w:rPr>
-        <w:t xml:space="preserve">CAM2 sacrifices accuracy for greater efficiency, making it suitable for </w:t>
-      </w:r>
-      <w:r>
-        <w:rPr>
-          <w:rFonts w:eastAsia="Source Sans Pro"/>
-        </w:rPr>
-        <w:lastRenderedPageBreak/>
-        <w:t>applications where minor inaccuracies are acceptable.</w:t>
-      </w:r>
-    </w:p>
-    <w:p>
-      <w:pPr>
-        <w:tabs>
-          <w:tab w:val="left" w:pos="2268"/>
-          <w:tab w:val="right" w:pos="10093"/>
-        </w:tabs>
-        <w:rPr>
-          <w:rFonts w:eastAsia="Source Sans Pro"/>
+          <w:sz w:val="22"/>
+          <w:szCs w:val="22"/>
+        </w:rPr>
+        <w:t>CAM2 sacrifices accuracy for greater efficiency, making it suitable for applications where minor inaccuracies are acceptable.</w:t>
+      </w:r>
+    </w:p>
+    <w:p>
+      <w:pPr>
+        <w:tabs>
+          <w:tab w:val="left" w:pos="2268"/>
+          <w:tab w:val="right" w:pos="10093"/>
+        </w:tabs>
+        <w:rPr>
+          <w:rFonts w:eastAsia="Source Sans Pro"/>
+          <w:sz w:val="22"/>
+          <w:szCs w:val="22"/>
         </w:rPr>
       </w:pPr>
     </w:p>
@@ -3597,6 +4181,8 @@
           <w:rFonts w:eastAsia="Source Sans Pro"/>
           <w:b/>
           <w:bCs/>
+          <w:sz w:val="22"/>
+          <w:szCs w:val="22"/>
         </w:rPr>
       </w:pPr>
       <w:r>
@@ -3604,6 +4190,8 @@
           <w:rFonts w:eastAsia="Source Sans Pro"/>
           <w:b/>
           <w:bCs/>
+          <w:sz w:val="22"/>
+          <w:szCs w:val="22"/>
         </w:rPr>
         <w:t xml:space="preserve">2.6 </w:t>
       </w:r>
@@ -3612,6 +4200,8 @@
           <w:rFonts w:eastAsia="Source Sans Pro"/>
           <w:b/>
           <w:bCs/>
+          <w:sz w:val="22"/>
+          <w:szCs w:val="22"/>
         </w:rPr>
         <w:t>Fuzzy Memoization</w:t>
       </w:r>
@@ -3624,11 +4214,15 @@
         </w:tabs>
         <w:rPr>
           <w:rFonts w:eastAsia="Source Sans Pro"/>
-        </w:rPr>
-      </w:pPr>
-      <w:r>
-        <w:rPr>
-          <w:rFonts w:eastAsia="Source Sans Pro"/>
+          <w:sz w:val="22"/>
+          <w:szCs w:val="22"/>
+        </w:rPr>
+      </w:pPr>
+      <w:r>
+        <w:rPr>
+          <w:rFonts w:eastAsia="Source Sans Pro"/>
+          <w:sz w:val="22"/>
+          <w:szCs w:val="22"/>
         </w:rPr>
         <w:t>Fuzzy memoization is an approximate computing technique based on instruction memoization where approximate results are cached and reused instead of recomputing exact results. Both Instruction and Fuzzy memoization store input and output data for a process as an entry is the memo table, and reuse it to reduce execution time by skipping the original process [4]. This is particularly useful in applications where slight inaccuracies in the output are acceptable, such as image processing, machine learning, and signal processing.</w:t>
       </w:r>
@@ -3641,6 +4235,8 @@
         </w:tabs>
         <w:rPr>
           <w:rFonts w:eastAsia="Source Sans Pro"/>
+          <w:sz w:val="22"/>
+          <w:szCs w:val="22"/>
         </w:rPr>
       </w:pPr>
     </w:p>
@@ -3654,6 +4250,8 @@
           <w:rFonts w:eastAsia="Source Sans Pro"/>
           <w:b/>
           <w:bCs/>
+          <w:sz w:val="22"/>
+          <w:szCs w:val="22"/>
         </w:rPr>
       </w:pPr>
       <w:r>
@@ -3661,49 +4259,41 @@
           <w:rFonts w:eastAsia="Source Sans Pro"/>
           <w:b/>
           <w:bCs/>
-        </w:rPr>
-        <w:t>Include informative diagram here</w:t>
-      </w:r>
+          <w:sz w:val="22"/>
+          <w:szCs w:val="22"/>
+        </w:rPr>
+        <w:t>Include informative diagram here Fuzzy Memoization</w:t>
+      </w:r>
+    </w:p>
+    <w:p>
+      <w:pPr>
+        <w:tabs>
+          <w:tab w:val="left" w:pos="2268"/>
+          <w:tab w:val="right" w:pos="10093"/>
+        </w:tabs>
+        <w:rPr>
+          <w:rFonts w:eastAsia="Source Sans Pro"/>
+          <w:sz w:val="22"/>
+          <w:szCs w:val="22"/>
+        </w:rPr>
+      </w:pPr>
       <w:r>
         <w:rPr>
           <w:rFonts w:eastAsia="Source Sans Pro"/>
           <w:b/>
           <w:bCs/>
-        </w:rPr>
-        <w:t xml:space="preserve"> </w:t>
+          <w:sz w:val="22"/>
+          <w:szCs w:val="22"/>
+        </w:rPr>
+        <w:t xml:space="preserve">2.6.1 </w:t>
       </w:r>
       <w:r>
         <w:rPr>
           <w:rFonts w:eastAsia="Source Sans Pro"/>
           <w:b/>
           <w:bCs/>
-        </w:rPr>
-        <w:t>Fuzzy Memoization</w:t>
-      </w:r>
-    </w:p>
-    <w:p>
-      <w:pPr>
-        <w:tabs>
-          <w:tab w:val="left" w:pos="2268"/>
-          <w:tab w:val="right" w:pos="10093"/>
-        </w:tabs>
-        <w:rPr>
-          <w:rFonts w:eastAsia="Source Sans Pro"/>
-        </w:rPr>
-      </w:pPr>
-      <w:r>
-        <w:rPr>
-          <w:rFonts w:eastAsia="Source Sans Pro"/>
-          <w:b/>
-          <w:bCs/>
-        </w:rPr>
-        <w:t xml:space="preserve">2.6.1 </w:t>
-      </w:r>
-      <w:r>
-        <w:rPr>
-          <w:rFonts w:eastAsia="Source Sans Pro"/>
-          <w:b/>
-          <w:bCs/>
+          <w:sz w:val="22"/>
+          <w:szCs w:val="22"/>
         </w:rPr>
         <w:t>Cache Initialisaiton</w:t>
       </w:r>
@@ -3716,17 +4306,23 @@
         </w:tabs>
         <w:rPr>
           <w:rFonts w:eastAsia="Source Sans Pro"/>
-        </w:rPr>
-      </w:pPr>
-      <w:r>
-        <w:rPr>
-          <w:rFonts w:eastAsia="Source Sans Pro"/>
+          <w:sz w:val="22"/>
+          <w:szCs w:val="22"/>
+        </w:rPr>
+      </w:pPr>
+      <w:r>
+        <w:rPr>
+          <w:rFonts w:eastAsia="Source Sans Pro"/>
+          <w:sz w:val="22"/>
+          <w:szCs w:val="22"/>
         </w:rPr>
         <w:t xml:space="preserve">A cache (or lookup) table is created to store the results of previous computations. Each entry in the cache consists of inputs and outputs. The original input value of vectors used for computation and the output is the result of those inputs. </w:t>
       </w:r>
       <w:r>
         <w:rPr>
           <w:rFonts w:eastAsia="Source Sans Pro"/>
+          <w:sz w:val="22"/>
+          <w:szCs w:val="22"/>
         </w:rPr>
         <w:t>For instance, in a MAC operation:</w:t>
       </w:r>
@@ -3739,6 +4335,8 @@
         </w:tabs>
         <w:rPr>
           <w:rFonts w:eastAsia="Source Sans Pro"/>
+          <w:sz w:val="22"/>
+          <w:szCs w:val="22"/>
         </w:rPr>
       </w:pPr>
     </w:p>
@@ -3755,6 +4353,8 @@
         </w:tabs>
         <w:rPr>
           <w:rFonts w:eastAsia="Source Sans Pro"/>
+          <w:sz w:val="22"/>
+          <w:szCs w:val="22"/>
         </w:rPr>
       </w:pPr>
       <w:r>
@@ -3762,12 +4362,16 @@
           <w:rFonts w:eastAsia="Source Sans Pro"/>
           <w:b/>
           <w:bCs/>
+          <w:sz w:val="22"/>
+          <w:szCs w:val="22"/>
         </w:rPr>
         <w:t>Inputs</w:t>
       </w:r>
       <w:r>
         <w:rPr>
           <w:rFonts w:eastAsia="Source Sans Pro"/>
+          <w:sz w:val="22"/>
+          <w:szCs w:val="22"/>
         </w:rPr>
         <w:t xml:space="preserve">: A and B </w:t>
       </w:r>
@@ -3785,6 +4389,8 @@
         </w:tabs>
         <w:rPr>
           <w:rFonts w:eastAsia="Source Sans Pro"/>
+          <w:sz w:val="22"/>
+          <w:szCs w:val="22"/>
         </w:rPr>
       </w:pPr>
       <w:r>
@@ -3792,41 +4398,43 @@
           <w:rFonts w:eastAsia="Source Sans Pro"/>
           <w:b/>
           <w:bCs/>
+          <w:sz w:val="22"/>
+          <w:szCs w:val="22"/>
         </w:rPr>
         <w:t>Output</w:t>
       </w:r>
       <w:r>
         <w:rPr>
           <w:rFonts w:eastAsia="Source Sans Pro"/>
-        </w:rPr>
-        <w:t>:</w:t>
-      </w:r>
-      <w:r>
-        <w:rPr>
-          <w:rFonts w:eastAsia="Source Sans Pro"/>
-        </w:rPr>
-        <w:t xml:space="preserve"> A * B + previous result</w:t>
-      </w:r>
-    </w:p>
-    <w:p>
-      <w:pPr>
-        <w:tabs>
-          <w:tab w:val="left" w:pos="2268"/>
-          <w:tab w:val="right" w:pos="10093"/>
-        </w:tabs>
-        <w:rPr>
-          <w:rFonts w:eastAsia="Source Sans Pro"/>
-        </w:rPr>
-      </w:pPr>
-    </w:p>
-    <w:p>
-      <w:pPr>
-        <w:tabs>
-          <w:tab w:val="left" w:pos="2268"/>
-          <w:tab w:val="right" w:pos="10093"/>
-        </w:tabs>
-        <w:rPr>
-          <w:rFonts w:eastAsia="Source Sans Pro"/>
+          <w:sz w:val="22"/>
+          <w:szCs w:val="22"/>
+        </w:rPr>
+        <w:t>: A * B + previous result</w:t>
+      </w:r>
+    </w:p>
+    <w:p>
+      <w:pPr>
+        <w:tabs>
+          <w:tab w:val="left" w:pos="2268"/>
+          <w:tab w:val="right" w:pos="10093"/>
+        </w:tabs>
+        <w:rPr>
+          <w:rFonts w:eastAsia="Source Sans Pro"/>
+          <w:sz w:val="22"/>
+          <w:szCs w:val="22"/>
+        </w:rPr>
+      </w:pPr>
+    </w:p>
+    <w:p>
+      <w:pPr>
+        <w:tabs>
+          <w:tab w:val="left" w:pos="2268"/>
+          <w:tab w:val="right" w:pos="10093"/>
+        </w:tabs>
+        <w:rPr>
+          <w:rFonts w:eastAsia="Source Sans Pro"/>
+          <w:sz w:val="22"/>
+          <w:szCs w:val="22"/>
         </w:rPr>
       </w:pPr>
       <w:r>
@@ -3834,6 +4442,8 @@
           <w:rFonts w:eastAsia="Source Sans Pro"/>
           <w:b/>
           <w:bCs/>
+          <w:sz w:val="22"/>
+          <w:szCs w:val="22"/>
         </w:rPr>
         <w:t xml:space="preserve">2.6.2 </w:t>
       </w:r>
@@ -3842,6 +4452,8 @@
           <w:rFonts w:eastAsia="Source Sans Pro"/>
           <w:b/>
           <w:bCs/>
+          <w:sz w:val="22"/>
+          <w:szCs w:val="22"/>
         </w:rPr>
         <w:t>Fuzzy Matching</w:t>
       </w:r>
@@ -3854,11 +4466,15 @@
         </w:tabs>
         <w:rPr>
           <w:rFonts w:eastAsia="Source Sans Pro"/>
-        </w:rPr>
-      </w:pPr>
-      <w:r>
-        <w:rPr>
-          <w:rFonts w:eastAsia="Source Sans Pro"/>
+          <w:sz w:val="22"/>
+          <w:szCs w:val="22"/>
+        </w:rPr>
+      </w:pPr>
+      <w:r>
+        <w:rPr>
+          <w:rFonts w:eastAsia="Source Sans Pro"/>
+          <w:sz w:val="22"/>
+          <w:szCs w:val="22"/>
         </w:rPr>
         <w:t>Search the cache for a stored input that is “similar enough” to the new input, based on a predefined similarity threshold. If a similar input is found (cache hit), reuse the cached result instead of performing the computation. If no similar input is found (cache miss), compute the result, store it in the cache, and use it for future queries.</w:t>
       </w:r>
@@ -3871,6 +4487,8 @@
         </w:tabs>
         <w:rPr>
           <w:rFonts w:eastAsia="Source Sans Pro"/>
+          <w:sz w:val="22"/>
+          <w:szCs w:val="22"/>
         </w:rPr>
       </w:pPr>
     </w:p>
@@ -3884,6 +4502,8 @@
           <w:rFonts w:eastAsia="Source Sans Pro"/>
           <w:b/>
           <w:bCs/>
+          <w:sz w:val="22"/>
+          <w:szCs w:val="22"/>
         </w:rPr>
       </w:pPr>
       <w:r>
@@ -3891,7 +4511,10 @@
           <w:rFonts w:eastAsia="Source Sans Pro"/>
           <w:b/>
           <w:bCs/>
-        </w:rPr>
+          <w:sz w:val="22"/>
+          <w:szCs w:val="22"/>
+        </w:rPr>
+        <w:lastRenderedPageBreak/>
         <w:t xml:space="preserve">2.6.3 </w:t>
       </w:r>
       <w:r>
@@ -3899,6 +4522,8 @@
           <w:rFonts w:eastAsia="Source Sans Pro"/>
           <w:b/>
           <w:bCs/>
+          <w:sz w:val="22"/>
+          <w:szCs w:val="22"/>
         </w:rPr>
         <w:t>Similarity Metrics</w:t>
       </w:r>
@@ -3911,23 +4536,31 @@
         </w:tabs>
         <w:rPr>
           <w:rFonts w:eastAsia="Source Sans Pro"/>
-        </w:rPr>
-      </w:pPr>
-      <w:r>
-        <w:rPr>
-          <w:rFonts w:eastAsia="Source Sans Pro"/>
+          <w:sz w:val="22"/>
+          <w:szCs w:val="22"/>
+        </w:rPr>
+      </w:pPr>
+      <w:r>
+        <w:rPr>
+          <w:rFonts w:eastAsia="Source Sans Pro"/>
+          <w:sz w:val="22"/>
+          <w:szCs w:val="22"/>
         </w:rPr>
         <w:t xml:space="preserve">Several metrics can be used to determine the similarity between inputs, depending on the </w:t>
       </w:r>
       <w:r>
         <w:rPr>
           <w:rFonts w:eastAsia="Source Sans Pro"/>
+          <w:sz w:val="22"/>
+          <w:szCs w:val="22"/>
         </w:rPr>
         <w:t>application</w:t>
       </w:r>
       <w:r>
         <w:rPr>
           <w:rFonts w:eastAsia="Source Sans Pro"/>
+          <w:sz w:val="22"/>
+          <w:szCs w:val="22"/>
         </w:rPr>
         <w:t xml:space="preserve">. Hamming distance counts the number of bit positions in which the inputs differ, Euclidean distance measures the geometric distance between two vectors in a multi-dimensional space. Manhattan distance measures the sum of absolute differences between corresponding elements of two vectors and custom thresholding is a user-defined threshold that dictates the maximum allowable threshold difference between inputs. </w:t>
       </w:r>
@@ -3940,17 +4573,21 @@
         </w:tabs>
         <w:rPr>
           <w:rFonts w:eastAsia="Source Sans Pro"/>
-        </w:rPr>
-      </w:pPr>
-    </w:p>
-    <w:p>
-      <w:pPr>
-        <w:tabs>
-          <w:tab w:val="left" w:pos="2268"/>
-          <w:tab w:val="right" w:pos="10093"/>
-        </w:tabs>
-        <w:rPr>
-          <w:rFonts w:eastAsia="Source Sans Pro"/>
+          <w:sz w:val="22"/>
+          <w:szCs w:val="22"/>
+        </w:rPr>
+      </w:pPr>
+    </w:p>
+    <w:p>
+      <w:pPr>
+        <w:tabs>
+          <w:tab w:val="left" w:pos="2268"/>
+          <w:tab w:val="right" w:pos="10093"/>
+        </w:tabs>
+        <w:rPr>
+          <w:rFonts w:eastAsia="Source Sans Pro"/>
+          <w:sz w:val="22"/>
+          <w:szCs w:val="22"/>
         </w:rPr>
       </w:pPr>
       <w:r>
@@ -3958,6 +4595,8 @@
           <w:rFonts w:eastAsia="Source Sans Pro"/>
           <w:b/>
           <w:bCs/>
+          <w:sz w:val="22"/>
+          <w:szCs w:val="22"/>
         </w:rPr>
         <w:t xml:space="preserve">2.6.4 </w:t>
       </w:r>
@@ -3966,6 +4605,8 @@
           <w:rFonts w:eastAsia="Source Sans Pro"/>
           <w:b/>
           <w:bCs/>
+          <w:sz w:val="22"/>
+          <w:szCs w:val="22"/>
         </w:rPr>
         <w:t>Updating the Cache</w:t>
       </w:r>
@@ -3978,11 +4619,15 @@
         </w:tabs>
         <w:rPr>
           <w:rFonts w:eastAsia="Source Sans Pro"/>
-        </w:rPr>
-      </w:pPr>
-      <w:r>
-        <w:rPr>
-          <w:rFonts w:eastAsia="Source Sans Pro"/>
+          <w:sz w:val="22"/>
+          <w:szCs w:val="22"/>
+        </w:rPr>
+      </w:pPr>
+      <w:r>
+        <w:rPr>
+          <w:rFonts w:eastAsia="Source Sans Pro"/>
+          <w:sz w:val="22"/>
+          <w:szCs w:val="22"/>
         </w:rPr>
         <w:t>When a cache miss occurs, the cache is updated with the new input-output pair. Depending on the cache size and replacement policy, older or less relevant entries may be removed. Common cache replacement policies include:</w:t>
       </w:r>
@@ -3995,6 +4640,8 @@
         </w:tabs>
         <w:rPr>
           <w:rFonts w:eastAsia="Source Sans Pro"/>
+          <w:sz w:val="22"/>
+          <w:szCs w:val="22"/>
         </w:rPr>
       </w:pPr>
     </w:p>
@@ -4011,6 +4658,8 @@
         </w:tabs>
         <w:rPr>
           <w:rFonts w:eastAsia="Source Sans Pro"/>
+          <w:sz w:val="22"/>
+          <w:szCs w:val="22"/>
         </w:rPr>
       </w:pPr>
       <w:r>
@@ -4018,12 +4667,16 @@
           <w:rFonts w:eastAsia="Source Sans Pro"/>
           <w:b/>
           <w:bCs/>
+          <w:sz w:val="22"/>
+          <w:szCs w:val="22"/>
         </w:rPr>
         <w:t>Least Recently Used (LRU)</w:t>
       </w:r>
       <w:r>
         <w:rPr>
           <w:rFonts w:eastAsia="Source Sans Pro"/>
+          <w:sz w:val="22"/>
+          <w:szCs w:val="22"/>
         </w:rPr>
         <w:t>: Removes the least recently accessed entry.</w:t>
       </w:r>
@@ -4041,6 +4694,8 @@
         </w:tabs>
         <w:rPr>
           <w:rFonts w:eastAsia="Source Sans Pro"/>
+          <w:sz w:val="22"/>
+          <w:szCs w:val="22"/>
         </w:rPr>
       </w:pPr>
       <w:r>
@@ -4048,12 +4703,16 @@
           <w:rFonts w:eastAsia="Source Sans Pro"/>
           <w:b/>
           <w:bCs/>
+          <w:sz w:val="22"/>
+          <w:szCs w:val="22"/>
         </w:rPr>
         <w:t>First-In-First-Out (FIFO)</w:t>
       </w:r>
       <w:r>
         <w:rPr>
           <w:rFonts w:eastAsia="Source Sans Pro"/>
+          <w:sz w:val="22"/>
+          <w:szCs w:val="22"/>
         </w:rPr>
         <w:t>: Removes the oldest entry.</w:t>
       </w:r>
@@ -4071,6 +4730,8 @@
         </w:tabs>
         <w:rPr>
           <w:rFonts w:eastAsia="Source Sans Pro"/>
+          <w:sz w:val="22"/>
+          <w:szCs w:val="22"/>
         </w:rPr>
       </w:pPr>
       <w:r>
@@ -4078,30 +4739,30 @@
           <w:rFonts w:eastAsia="Source Sans Pro"/>
           <w:b/>
           <w:bCs/>
+          <w:sz w:val="22"/>
+          <w:szCs w:val="22"/>
         </w:rPr>
         <w:t>Random Replacement</w:t>
       </w:r>
       <w:r>
         <w:rPr>
           <w:rFonts w:eastAsia="Source Sans Pro"/>
-        </w:rPr>
-        <w:t>:</w:t>
-      </w:r>
-      <w:r>
-        <w:rPr>
-          <w:rFonts w:eastAsia="Source Sans Pro"/>
-        </w:rPr>
-        <w:t xml:space="preserve"> Randomly selects and entry to replace.</w:t>
-      </w:r>
-    </w:p>
-    <w:p>
-      <w:pPr>
-        <w:tabs>
-          <w:tab w:val="left" w:pos="2268"/>
-          <w:tab w:val="right" w:pos="10093"/>
-        </w:tabs>
-        <w:rPr>
-          <w:rFonts w:eastAsia="Source Sans Pro"/>
+          <w:sz w:val="22"/>
+          <w:szCs w:val="22"/>
+        </w:rPr>
+        <w:t>: Randomly selects and entry to replace.</w:t>
+      </w:r>
+    </w:p>
+    <w:p>
+      <w:pPr>
+        <w:tabs>
+          <w:tab w:val="left" w:pos="2268"/>
+          <w:tab w:val="right" w:pos="10093"/>
+        </w:tabs>
+        <w:rPr>
+          <w:rFonts w:eastAsia="Source Sans Pro"/>
+          <w:sz w:val="22"/>
+          <w:szCs w:val="22"/>
         </w:rPr>
       </w:pPr>
     </w:p>
@@ -4115,6 +4776,8 @@
           <w:rFonts w:eastAsia="Source Sans Pro"/>
           <w:b/>
           <w:bCs/>
+          <w:sz w:val="22"/>
+          <w:szCs w:val="22"/>
         </w:rPr>
       </w:pPr>
       <w:r>
@@ -4122,6 +4785,8 @@
           <w:rFonts w:eastAsia="Source Sans Pro"/>
           <w:b/>
           <w:bCs/>
+          <w:sz w:val="22"/>
+          <w:szCs w:val="22"/>
         </w:rPr>
         <w:t xml:space="preserve">2.7 </w:t>
       </w:r>
@@ -4130,12 +4795,16 @@
           <w:rFonts w:eastAsia="Source Sans Pro"/>
           <w:b/>
           <w:bCs/>
+          <w:sz w:val="22"/>
+          <w:szCs w:val="22"/>
         </w:rPr>
         <w:t>Proposed Novel Approximate Arithmetic Unit Design</w:t>
       </w:r>
       <w:r>
         <w:rPr>
           <w:rFonts w:eastAsia="Source Sans Pro"/>
+          <w:sz w:val="22"/>
+          <w:szCs w:val="22"/>
         </w:rPr>
         <w:br/>
         <w:t>The proposed Approximate Arithmetic Unit Design (AAUD) is a hybrid architecture that combines multiple approximation techniques to achieve significant improvements in power consumption, area, delay, tailored for a MAC unit. The AAUD integrates</w:t>
@@ -4144,41 +4813,33 @@
         <w:rPr>
           <w:b/>
           <w:bCs/>
+          <w:sz w:val="22"/>
+          <w:szCs w:val="22"/>
         </w:rPr>
         <w:t xml:space="preserve"> </w:t>
       </w:r>
       <w:r>
         <w:rPr>
           <w:rFonts w:eastAsia="Source Sans Pro"/>
-        </w:rPr>
-        <w:t>OR-based approximate adders, approximate multipliers, compressor-based approximations, and fuzzy memoization.</w:t>
-      </w:r>
-      <w:r>
-        <w:rPr>
-          <w:rFonts w:eastAsia="Source Sans Pro"/>
+          <w:sz w:val="22"/>
+          <w:szCs w:val="22"/>
+        </w:rPr>
+        <w:t>OR-based approximate adders, approximate multipliers, compressor-based approximations, and fuzzy memoization. This architecture is designed for error-tolerant applications like fuzzy-filter-based FIR filters used in image processing</w:t>
+      </w:r>
+      <w:r>
+        <w:rPr>
+          <w:sz w:val="22"/>
+          <w:szCs w:val="22"/>
         </w:rPr>
         <w:t xml:space="preserve"> </w:t>
       </w:r>
       <w:r>
         <w:rPr>
           <w:rFonts w:eastAsia="Source Sans Pro"/>
-        </w:rPr>
-        <w:t>This architecture is designed for error-tolerant applications like fuzzy-filter-based FIR filters used in image processing</w:t>
-      </w:r>
-      <w:r>
-        <w:t xml:space="preserve"> </w:t>
-      </w:r>
-      <w:r>
-        <w:rPr>
-          <w:rFonts w:eastAsia="Source Sans Pro"/>
-        </w:rPr>
-        <w:t>where small inaccuracies in computations are acceptable</w:t>
-      </w:r>
-      <w:r>
-        <w:rPr>
-          <w:rFonts w:eastAsia="Source Sans Pro"/>
-        </w:rPr>
-        <w:t>.</w:t>
+          <w:sz w:val="22"/>
+          <w:szCs w:val="22"/>
+        </w:rPr>
+        <w:t>where small inaccuracies in computations are acceptable.</w:t>
       </w:r>
     </w:p>
     <w:p>
@@ -4191,17 +4852,21 @@
           <w:rFonts w:eastAsia="Source Sans Pro"/>
           <w:b/>
           <w:bCs/>
-        </w:rPr>
-      </w:pPr>
-    </w:p>
-    <w:p>
-      <w:pPr>
-        <w:tabs>
-          <w:tab w:val="left" w:pos="2268"/>
-          <w:tab w:val="right" w:pos="10093"/>
-        </w:tabs>
-        <w:rPr>
-          <w:rFonts w:eastAsia="Source Sans Pro"/>
+          <w:sz w:val="22"/>
+          <w:szCs w:val="22"/>
+        </w:rPr>
+      </w:pPr>
+    </w:p>
+    <w:p>
+      <w:pPr>
+        <w:tabs>
+          <w:tab w:val="left" w:pos="2268"/>
+          <w:tab w:val="right" w:pos="10093"/>
+        </w:tabs>
+        <w:rPr>
+          <w:rFonts w:eastAsia="Source Sans Pro"/>
+          <w:sz w:val="22"/>
+          <w:szCs w:val="22"/>
         </w:rPr>
       </w:pPr>
       <w:r>
@@ -4209,6 +4874,8 @@
           <w:rFonts w:eastAsia="Source Sans Pro"/>
           <w:b/>
           <w:bCs/>
+          <w:sz w:val="22"/>
+          <w:szCs w:val="22"/>
         </w:rPr>
         <w:t xml:space="preserve">2.7.1 </w:t>
       </w:r>
@@ -4217,6 +4884,8 @@
           <w:rFonts w:eastAsia="Source Sans Pro"/>
           <w:b/>
           <w:bCs/>
+          <w:sz w:val="22"/>
+          <w:szCs w:val="22"/>
         </w:rPr>
         <w:t>Architecture</w:t>
       </w:r>
@@ -4229,11 +4898,15 @@
         </w:tabs>
         <w:rPr>
           <w:rFonts w:eastAsia="Source Sans Pro"/>
-        </w:rPr>
-      </w:pPr>
-      <w:r>
-        <w:rPr>
-          <w:rFonts w:eastAsia="Source Sans Pro"/>
+          <w:sz w:val="22"/>
+          <w:szCs w:val="22"/>
+        </w:rPr>
+      </w:pPr>
+      <w:r>
+        <w:rPr>
+          <w:rFonts w:eastAsia="Source Sans Pro"/>
+          <w:sz w:val="22"/>
+          <w:szCs w:val="22"/>
         </w:rPr>
         <w:t>The architecture of the AAUD is split into 4 stages. Approximate Partial Product Generation, Partial Product Reduction with Compressor-Based Approximations, Approximate Adders for Accumulation and Fuzzy Memoization for reuse of results. The detailed AAUD-MAC flow is provided below:</w:t>
       </w:r>
@@ -4246,6 +4919,8 @@
         </w:tabs>
         <w:rPr>
           <w:rFonts w:eastAsia="Source Sans Pro"/>
+          <w:sz w:val="22"/>
+          <w:szCs w:val="22"/>
         </w:rPr>
       </w:pPr>
     </w:p>
@@ -4262,6 +4937,8 @@
         </w:tabs>
         <w:rPr>
           <w:rFonts w:eastAsia="Source Sans Pro"/>
+          <w:sz w:val="22"/>
+          <w:szCs w:val="22"/>
           <w:lang w:val="en-US"/>
         </w:rPr>
       </w:pPr>
@@ -4270,41 +4947,20 @@
           <w:rFonts w:eastAsia="Source Sans Pro"/>
           <w:b/>
           <w:bCs/>
+          <w:sz w:val="22"/>
+          <w:szCs w:val="22"/>
           <w:lang w:val="en-US"/>
         </w:rPr>
-        <w:t>Input</w:t>
-      </w:r>
-      <w:r>
-        <w:rPr>
-          <w:rFonts w:eastAsia="Source Sans Pro"/>
-          <w:b/>
-          <w:bCs/>
+        <w:t>Input Fetch:</w:t>
+      </w:r>
+      <w:r>
+        <w:rPr>
+          <w:rFonts w:eastAsia="Source Sans Pro"/>
+          <w:sz w:val="22"/>
+          <w:szCs w:val="22"/>
           <w:lang w:val="en-US"/>
         </w:rPr>
-        <w:t xml:space="preserve"> </w:t>
-      </w:r>
-      <w:r>
-        <w:rPr>
-          <w:rFonts w:eastAsia="Source Sans Pro"/>
-          <w:b/>
-          <w:bCs/>
-          <w:lang w:val="en-US"/>
-        </w:rPr>
-        <w:t>Fetch:</w:t>
-      </w:r>
-      <w:r>
-        <w:rPr>
-          <w:rFonts w:eastAsia="Source Sans Pro"/>
-          <w:lang w:val="en-US"/>
-        </w:rPr>
-        <w:t xml:space="preserve"> </w:t>
-      </w:r>
-      <w:r>
-        <w:rPr>
-          <w:rFonts w:eastAsia="Source Sans Pro"/>
-          <w:lang w:val="en-US"/>
-        </w:rPr>
-        <w:t>Fetch inputs A and B for the MAC operation.</w:t>
+        <w:t xml:space="preserve"> Fetch inputs A and B for the MAC operation.</w:t>
       </w:r>
     </w:p>
     <w:p>
@@ -4320,6 +4976,8 @@
         </w:tabs>
         <w:rPr>
           <w:rFonts w:eastAsia="Source Sans Pro"/>
+          <w:sz w:val="22"/>
+          <w:szCs w:val="22"/>
           <w:lang w:val="en-US"/>
         </w:rPr>
       </w:pPr>
@@ -4328,59 +4986,20 @@
           <w:rFonts w:eastAsia="Source Sans Pro"/>
           <w:b/>
           <w:bCs/>
+          <w:sz w:val="22"/>
+          <w:szCs w:val="22"/>
           <w:lang w:val="en-US"/>
         </w:rPr>
-        <w:t>Fuzzy</w:t>
-      </w:r>
-      <w:r>
-        <w:rPr>
-          <w:rFonts w:eastAsia="Source Sans Pro"/>
-          <w:b/>
-          <w:bCs/>
+        <w:t>Fuzzy Memoization Lookup:</w:t>
+      </w:r>
+      <w:r>
+        <w:rPr>
+          <w:rFonts w:eastAsia="Source Sans Pro"/>
+          <w:sz w:val="22"/>
+          <w:szCs w:val="22"/>
           <w:lang w:val="en-US"/>
         </w:rPr>
-        <w:t xml:space="preserve"> </w:t>
-      </w:r>
-      <w:r>
-        <w:rPr>
-          <w:rFonts w:eastAsia="Source Sans Pro"/>
-          <w:b/>
-          <w:bCs/>
-          <w:lang w:val="en-US"/>
-        </w:rPr>
-        <w:t>Memoization</w:t>
-      </w:r>
-      <w:r>
-        <w:rPr>
-          <w:rFonts w:eastAsia="Source Sans Pro"/>
-          <w:b/>
-          <w:bCs/>
-          <w:lang w:val="en-US"/>
-        </w:rPr>
-        <w:t xml:space="preserve"> </w:t>
-      </w:r>
-      <w:r>
-        <w:rPr>
-          <w:rFonts w:eastAsia="Source Sans Pro"/>
-          <w:b/>
-          <w:bCs/>
-          <w:lang w:val="en-US"/>
-        </w:rPr>
-        <w:t>Lookup:</w:t>
-      </w:r>
-      <w:r>
-        <w:rPr>
-          <w:rFonts w:eastAsia="Source Sans Pro"/>
-          <w:lang w:val="en-US"/>
-        </w:rPr>
-        <w:t xml:space="preserve"> </w:t>
-      </w:r>
-      <w:r>
-        <w:rPr>
-          <w:rFonts w:eastAsia="Source Sans Pro"/>
-          <w:lang w:val="en-US"/>
-        </w:rPr>
-        <w:t>Search the cache for a similar input pair using Hamming distance.</w:t>
+        <w:t xml:space="preserve"> Search the cache for a similar input pair using Hamming distance.</w:t>
       </w:r>
     </w:p>
     <w:p>
@@ -4396,6 +5015,8 @@
         </w:tabs>
         <w:rPr>
           <w:rFonts w:eastAsia="Source Sans Pro"/>
+          <w:sz w:val="22"/>
+          <w:szCs w:val="22"/>
           <w:lang w:val="en-US"/>
         </w:rPr>
       </w:pPr>
@@ -4404,6 +5025,8 @@
           <w:rFonts w:eastAsia="Source Sans Pro"/>
           <w:b/>
           <w:bCs/>
+          <w:sz w:val="22"/>
+          <w:szCs w:val="22"/>
           <w:lang w:val="en-US"/>
         </w:rPr>
         <w:t>Cache Hit:</w:t>
@@ -4411,6 +5034,8 @@
       <w:r>
         <w:rPr>
           <w:rFonts w:eastAsia="Source Sans Pro"/>
+          <w:sz w:val="22"/>
+          <w:szCs w:val="22"/>
           <w:lang w:val="en-US"/>
         </w:rPr>
         <w:t xml:space="preserve"> </w:t>
@@ -4418,6 +5043,8 @@
       <w:r>
         <w:rPr>
           <w:rFonts w:eastAsia="Source Sans Pro"/>
+          <w:sz w:val="22"/>
+          <w:szCs w:val="22"/>
           <w:lang w:val="en-US"/>
         </w:rPr>
         <w:t>If a similar input is found, reuse the cached result.</w:t>
@@ -4425,6 +5052,8 @@
       <w:r>
         <w:rPr>
           <w:rFonts w:eastAsia="Source Sans Pro"/>
+          <w:sz w:val="22"/>
+          <w:szCs w:val="22"/>
           <w:lang w:val="en-US"/>
         </w:rPr>
         <w:t xml:space="preserve"> </w:t>
@@ -4432,6 +5061,8 @@
       <w:r>
         <w:rPr>
           <w:rFonts w:eastAsia="Source Sans Pro"/>
+          <w:sz w:val="22"/>
+          <w:szCs w:val="22"/>
           <w:lang w:val="en-US"/>
         </w:rPr>
         <w:t>If not, proceed to the next step.</w:t>
@@ -4450,6 +5081,8 @@
         </w:tabs>
         <w:rPr>
           <w:rFonts w:eastAsia="Source Sans Pro"/>
+          <w:sz w:val="22"/>
+          <w:szCs w:val="22"/>
           <w:lang w:val="en-US"/>
         </w:rPr>
       </w:pPr>
@@ -4458,6 +5091,8 @@
           <w:rFonts w:eastAsia="Source Sans Pro"/>
           <w:b/>
           <w:bCs/>
+          <w:sz w:val="22"/>
+          <w:szCs w:val="22"/>
           <w:lang w:val="en-US"/>
         </w:rPr>
         <w:t>Approximate Multiplication:</w:t>
@@ -4465,16 +5100,11 @@
       <w:r>
         <w:rPr>
           <w:rFonts w:eastAsia="Source Sans Pro"/>
+          <w:sz w:val="22"/>
+          <w:szCs w:val="22"/>
           <w:lang w:val="en-US"/>
         </w:rPr>
-        <w:t xml:space="preserve"> </w:t>
-      </w:r>
-      <w:r>
-        <w:rPr>
-          <w:rFonts w:eastAsia="Source Sans Pro"/>
-          <w:lang w:val="en-US"/>
-        </w:rPr>
-        <w:t>Compute the product using the Lower-Part OR-based Approximate Multiplier</w:t>
+        <w:t xml:space="preserve"> Compute the product using the Lower-Part OR-based Approximate Multiplier</w:t>
       </w:r>
     </w:p>
     <w:p>
@@ -4490,6 +5120,8 @@
         </w:tabs>
         <w:rPr>
           <w:rFonts w:eastAsia="Source Sans Pro"/>
+          <w:sz w:val="22"/>
+          <w:szCs w:val="22"/>
           <w:lang w:val="en-US"/>
         </w:rPr>
       </w:pPr>
@@ -4498,6 +5130,8 @@
           <w:rFonts w:eastAsia="Source Sans Pro"/>
           <w:b/>
           <w:bCs/>
+          <w:sz w:val="22"/>
+          <w:szCs w:val="22"/>
           <w:lang w:val="en-US"/>
         </w:rPr>
         <w:t>Partial Product Reduction:</w:t>
@@ -4505,16 +5139,11 @@
       <w:r>
         <w:rPr>
           <w:rFonts w:eastAsia="Source Sans Pro"/>
+          <w:sz w:val="22"/>
+          <w:szCs w:val="22"/>
           <w:lang w:val="en-US"/>
         </w:rPr>
-        <w:t xml:space="preserve"> </w:t>
-      </w:r>
-      <w:r>
-        <w:rPr>
-          <w:rFonts w:eastAsia="Source Sans Pro"/>
-          <w:lang w:val="en-US"/>
-        </w:rPr>
-        <w:t>Use Approximate m:2 Compressors to reduce the partial products.</w:t>
+        <w:t xml:space="preserve"> Use Approximate m:2 Compressors to reduce the partial products.</w:t>
       </w:r>
     </w:p>
     <w:p>
@@ -4530,6 +5159,8 @@
         </w:tabs>
         <w:rPr>
           <w:rFonts w:eastAsia="Source Sans Pro"/>
+          <w:sz w:val="22"/>
+          <w:szCs w:val="22"/>
           <w:lang w:val="en-US"/>
         </w:rPr>
       </w:pPr>
@@ -4538,23 +5169,17 @@
           <w:rFonts w:eastAsia="Source Sans Pro"/>
           <w:b/>
           <w:bCs/>
+          <w:sz w:val="22"/>
+          <w:szCs w:val="22"/>
           <w:lang w:val="en-US"/>
         </w:rPr>
-        <w:lastRenderedPageBreak/>
-        <w:t>Approximate Addition:</w:t>
-      </w:r>
-      <w:r>
-        <w:rPr>
-          <w:rFonts w:eastAsia="Source Sans Pro"/>
-          <w:b/>
-          <w:bCs/>
-          <w:lang w:val="en-US"/>
-        </w:rPr>
-        <w:t xml:space="preserve"> </w:t>
-      </w:r>
-      <w:r>
-        <w:rPr>
-          <w:rFonts w:eastAsia="Source Sans Pro"/>
+        <w:t xml:space="preserve">Approximate Addition: </w:t>
+      </w:r>
+      <w:r>
+        <w:rPr>
+          <w:rFonts w:eastAsia="Source Sans Pro"/>
+          <w:sz w:val="22"/>
+          <w:szCs w:val="22"/>
           <w:lang w:val="en-US"/>
         </w:rPr>
         <w:t xml:space="preserve">Accumulate the reduced partial products using the Lower-Part OR-based Approximate Adder </w:t>
@@ -4573,6 +5198,8 @@
         </w:tabs>
         <w:rPr>
           <w:rFonts w:eastAsia="Source Sans Pro"/>
+          <w:sz w:val="22"/>
+          <w:szCs w:val="22"/>
           <w:lang w:val="en-US"/>
         </w:rPr>
       </w:pPr>
@@ -4581,6 +5208,8 @@
           <w:rFonts w:eastAsia="Source Sans Pro"/>
           <w:b/>
           <w:bCs/>
+          <w:sz w:val="22"/>
+          <w:szCs w:val="22"/>
           <w:lang w:val="en-US"/>
         </w:rPr>
         <w:t>Cache Update:</w:t>
@@ -4588,115 +5217,100 @@
       <w:r>
         <w:rPr>
           <w:rFonts w:eastAsia="Source Sans Pro"/>
+          <w:sz w:val="22"/>
+          <w:szCs w:val="22"/>
           <w:lang w:val="en-US"/>
         </w:rPr>
-        <w:t xml:space="preserve"> </w:t>
-      </w:r>
-      <w:r>
-        <w:rPr>
-          <w:rFonts w:eastAsia="Source Sans Pro"/>
+        <w:t xml:space="preserve"> Store the result in the cache for future reuse.</w:t>
+      </w:r>
+    </w:p>
+    <w:p>
+      <w:pPr>
+        <w:tabs>
+          <w:tab w:val="left" w:pos="2268"/>
+          <w:tab w:val="right" w:pos="10093"/>
+        </w:tabs>
+        <w:rPr>
+          <w:rFonts w:eastAsia="Source Sans Pro"/>
+          <w:sz w:val="22"/>
+          <w:szCs w:val="22"/>
+        </w:rPr>
+      </w:pPr>
+    </w:p>
+    <w:p>
+      <w:pPr>
+        <w:tabs>
+          <w:tab w:val="left" w:pos="2268"/>
+          <w:tab w:val="right" w:pos="10093"/>
+        </w:tabs>
+        <w:rPr>
+          <w:rFonts w:eastAsia="Source Sans Pro"/>
+          <w:sz w:val="22"/>
+          <w:szCs w:val="22"/>
+        </w:rPr>
+      </w:pPr>
+      <w:r>
+        <w:rPr>
+          <w:rFonts w:eastAsia="Source Sans Pro"/>
+          <w:sz w:val="22"/>
+          <w:szCs w:val="22"/>
           <w:lang w:val="en-US"/>
         </w:rPr>
-        <w:t>Store the result in the cache for future reuse.</w:t>
-      </w:r>
-    </w:p>
-    <w:p>
-      <w:pPr>
-        <w:tabs>
-          <w:tab w:val="left" w:pos="2268"/>
-          <w:tab w:val="right" w:pos="10093"/>
-        </w:tabs>
-        <w:rPr>
-          <w:rFonts w:eastAsia="Source Sans Pro"/>
-        </w:rPr>
-      </w:pPr>
-    </w:p>
-    <w:p>
-      <w:pPr>
-        <w:tabs>
-          <w:tab w:val="left" w:pos="2268"/>
-          <w:tab w:val="right" w:pos="10093"/>
-        </w:tabs>
-        <w:rPr>
-          <w:rFonts w:eastAsia="Source Sans Pro"/>
-        </w:rPr>
-      </w:pPr>
-      <w:r>
-        <w:rPr>
-          <w:rFonts w:eastAsia="Source Sans Pro"/>
+        <w:t>The proposed AAUD-MAC is ideal for a Fuzzy Memoized FIR Filter used in image denoising</w:t>
+      </w:r>
+      <w:r>
+        <w:rPr>
+          <w:rFonts w:eastAsia="Source Sans Pro"/>
+          <w:sz w:val="22"/>
+          <w:szCs w:val="22"/>
           <w:lang w:val="en-US"/>
         </w:rPr>
-        <w:t>The proposed AA</w:t>
-      </w:r>
-      <w:r>
-        <w:rPr>
-          <w:rFonts w:eastAsia="Source Sans Pro"/>
+        <w:t xml:space="preserve"> n</w:t>
+      </w:r>
+      <w:r>
+        <w:rPr>
+          <w:rFonts w:eastAsia="Source Sans Pro"/>
+          <w:sz w:val="22"/>
+          <w:szCs w:val="22"/>
           <w:lang w:val="en-US"/>
         </w:rPr>
+        <w:t>oisy image pixels</w:t>
+      </w:r>
+      <w:r>
+        <w:rPr>
+          <w:rFonts w:eastAsia="Source Sans Pro"/>
+          <w:sz w:val="22"/>
+          <w:szCs w:val="22"/>
+          <w:lang w:val="en-US"/>
+        </w:rPr>
+        <w:t xml:space="preserve">. </w:t>
+      </w:r>
+      <w:r>
+        <w:rPr>
+          <w:rFonts w:eastAsia="Source Sans Pro"/>
+          <w:sz w:val="22"/>
+          <w:szCs w:val="22"/>
+          <w:lang w:val="en-US"/>
+        </w:rPr>
+        <w:t>Each pixel is passed through the FIR filter, where the MAC operations are accelerated using AA</w:t>
+      </w:r>
+      <w:r>
+        <w:rPr>
+          <w:rFonts w:eastAsia="Source Sans Pro"/>
+          <w:sz w:val="22"/>
+          <w:szCs w:val="22"/>
+          <w:lang w:val="en-US"/>
+        </w:rPr>
         <w:t>UD</w:t>
       </w:r>
       <w:r>
         <w:rPr>
           <w:rFonts w:eastAsia="Source Sans Pro"/>
+          <w:sz w:val="22"/>
+          <w:szCs w:val="22"/>
           <w:lang w:val="en-US"/>
         </w:rPr>
-        <w:t>-MAC is ideal for a Fuzzy Memoized FIR Filter used in image denoising</w:t>
-      </w:r>
-      <w:r>
-        <w:rPr>
-          <w:rFonts w:eastAsia="Source Sans Pro"/>
-          <w:lang w:val="en-US"/>
-        </w:rPr>
-        <w:t xml:space="preserve"> n</w:t>
-      </w:r>
-      <w:r>
-        <w:rPr>
-          <w:rFonts w:eastAsia="Source Sans Pro"/>
-          <w:lang w:val="en-US"/>
-        </w:rPr>
-        <w:t>oisy image pixels</w:t>
-      </w:r>
-      <w:r>
-        <w:rPr>
-          <w:rFonts w:eastAsia="Source Sans Pro"/>
-          <w:lang w:val="en-US"/>
-        </w:rPr>
-        <w:t xml:space="preserve">. </w:t>
-      </w:r>
-      <w:r>
-        <w:rPr>
-          <w:rFonts w:eastAsia="Source Sans Pro"/>
-          <w:lang w:val="en-US"/>
-        </w:rPr>
-        <w:t>Each pixel is passed through the FIR filter, where the MAC operations are accelerated using AA</w:t>
-      </w:r>
-      <w:r>
-        <w:rPr>
-          <w:rFonts w:eastAsia="Source Sans Pro"/>
-          <w:lang w:val="en-US"/>
-        </w:rPr>
-        <w:t>UD</w:t>
-      </w:r>
-      <w:r>
-        <w:rPr>
-          <w:rFonts w:eastAsia="Source Sans Pro"/>
-          <w:lang w:val="en-US"/>
-        </w:rPr>
-        <w:t>-MAC.</w:t>
-      </w:r>
-      <w:r>
-        <w:rPr>
-          <w:rFonts w:eastAsia="Source Sans Pro"/>
-          <w:lang w:val="en-US"/>
-        </w:rPr>
-        <w:t xml:space="preserve"> </w:t>
-      </w:r>
-      <w:r>
-        <w:rPr>
-          <w:rFonts w:eastAsia="Source Sans Pro"/>
-          <w:lang w:val="en-US"/>
-        </w:rPr>
-        <w:t>Common pixel patterns are cached and reused, reducing redundant computations.</w:t>
+        <w:t>-MAC. Common pixel patterns are cached and reused, reducing redundant computations.</w:t>
       </w:r>
     </w:p>
     <w:p>
@@ -5753,7 +6367,6 @@
           <w:sz w:val="28"/>
           <w:szCs w:val="28"/>
         </w:rPr>
-        <w:lastRenderedPageBreak/>
         <w:t xml:space="preserve">Technical Progress </w:t>
       </w:r>
       <w:r>
@@ -5783,22 +6396,28 @@
         </w:tabs>
         <w:rPr>
           <w:rFonts w:eastAsia="Source Sans Pro"/>
-        </w:rPr>
-      </w:pPr>
-    </w:p>
-    <w:p>
-      <w:pPr>
-        <w:tabs>
-          <w:tab w:val="left" w:pos="2268"/>
-          <w:tab w:val="right" w:pos="10093"/>
-        </w:tabs>
-        <w:rPr>
-          <w:rFonts w:eastAsia="Source Sans Pro"/>
-        </w:rPr>
-      </w:pPr>
-      <w:r>
-        <w:rPr>
-          <w:rFonts w:eastAsia="Source Sans Pro"/>
+          <w:sz w:val="22"/>
+          <w:szCs w:val="22"/>
+        </w:rPr>
+      </w:pPr>
+    </w:p>
+    <w:p>
+      <w:pPr>
+        <w:tabs>
+          <w:tab w:val="left" w:pos="2268"/>
+          <w:tab w:val="right" w:pos="10093"/>
+        </w:tabs>
+        <w:rPr>
+          <w:rFonts w:eastAsia="Source Sans Pro"/>
+          <w:sz w:val="22"/>
+          <w:szCs w:val="22"/>
+        </w:rPr>
+      </w:pPr>
+      <w:r>
+        <w:rPr>
+          <w:rFonts w:eastAsia="Source Sans Pro"/>
+          <w:sz w:val="22"/>
+          <w:szCs w:val="22"/>
         </w:rPr>
         <w:t>In this section, detail any initial work done, including any preliminary simulations, experiments, or findings. Discuss the methodologies and approaches taken so far, and any insights that have emerged. Provide a summary of the progress and the technical milestones reached to date.</w:t>
       </w:r>
@@ -6601,15 +7220,14 @@
           <w:sz w:val="22"/>
           <w:szCs w:val="22"/>
         </w:rPr>
-        <w:t xml:space="preserve">The next major phase will involve integrating the MAC unit into the RISC-V architecture. This phase will include participation in relevant labs to better understand the implementation strategies for </w:t>
-      </w:r>
-      <w:r>
-        <w:rPr>
-          <w:sz w:val="22"/>
-          <w:szCs w:val="22"/>
-        </w:rPr>
-        <w:lastRenderedPageBreak/>
-        <w:t xml:space="preserve">embedding the MAC unit into the RISC-V processor. Once integrated, the system will undergo debugging and initial testing to verify that the MAC unit functions correctly within the RISC-V SoC framework. Successful integration and testing will result in the completion of </w:t>
+        <w:t xml:space="preserve">The next major phase will involve integrating the MAC unit into the RISC-V architecture. This phase will include participation in relevant labs to better </w:t>
+      </w:r>
+      <w:r>
+        <w:rPr>
+          <w:sz w:val="22"/>
+          <w:szCs w:val="22"/>
+        </w:rPr>
+        <w:t xml:space="preserve">understand the implementation strategies for embedding the MAC unit into the RISC-V processor. Once integrated, the system will undergo debugging and initial testing to verify that the MAC unit functions correctly within the RISC-V SoC framework. Successful integration and testing will result in the completion of </w:t>
       </w:r>
       <w:r>
         <w:rPr>
@@ -7249,7 +7867,7 @@
           <w:noProof/>
         </w:rPr>
         <w:drawing>
-          <wp:inline distT="0" distB="0" distL="0" distR="0" wp14:anchorId="3910E0A6" wp14:editId="28AB40E8">
+          <wp:inline distT="0" distB="0" distL="0" distR="0" wp14:anchorId="3910E0A6" wp14:editId="2DFB3022">
             <wp:extent cx="3352800" cy="938943"/>
             <wp:effectExtent l="0" t="0" r="0" b="0"/>
             <wp:docPr id="1529889521" name="Picture 2"/>
@@ -7839,7 +8457,6 @@
           <w:sz w:val="28"/>
           <w:szCs w:val="28"/>
         </w:rPr>
-        <w:lastRenderedPageBreak/>
         <w:t>References:</w:t>
       </w:r>
     </w:p>
@@ -8604,7 +9221,7 @@
           <w:sz w:val="20"/>
           <w:szCs w:val="20"/>
         </w:rPr>
-        <w:t xml:space="preserve">H. Nakahara and T. Sasao, "A deep convolutional neural network based on nested residue number system," 2015 25th International Conference on </w:t>
+        <w:t xml:space="preserve">H. Nakahara and T. Sasao, "A deep convolutional neural network based on nested residue number </w:t>
       </w:r>
       <w:r>
         <w:rPr>
@@ -8612,7 +9229,8 @@
           <w:sz w:val="20"/>
           <w:szCs w:val="20"/>
         </w:rPr>
-        <w:t xml:space="preserve">Field Programmable Logic and Applications (FPL), London, UK, 2015, pp. 1-6, </w:t>
+        <w:lastRenderedPageBreak/>
+        <w:t xml:space="preserve">system," 2015 25th International Conference on Field Programmable Logic and Applications (FPL), London, UK, 2015, pp. 1-6, </w:t>
       </w:r>
       <w:proofErr w:type="spellStart"/>
       <w:r>
@@ -11086,6 +11704,7 @@
   <w:style w:type="character" w:default="1" w:styleId="DefaultParagraphFont">
     <w:name w:val="Default Paragraph Font"/>
     <w:uiPriority w:val="1"/>
+    <w:semiHidden/>
     <w:unhideWhenUsed/>
   </w:style>
   <w:style w:type="table" w:default="1" w:styleId="TableNormal">
@@ -11682,28 +12301,28 @@
 </file>
 
 <file path=customXml/item1.xml><?xml version="1.0" encoding="utf-8"?>
-<b:Sources xmlns:b="http://schemas.openxmlformats.org/officeDocument/2006/bibliography" xmlns="http://schemas.openxmlformats.org/officeDocument/2006/bibliography" SelectedStyle="\IEEE2006OfficeOnline.xsl" StyleName="IEEE" Version="2006"/>
-</file>
-
-<file path=customXml/item2.xml><?xml version="1.0" encoding="utf-8"?>
 <go:gDocsCustomXmlDataStorage xmlns:go="http://customooxmlschemas.google.com/" xmlns:r="http://schemas.openxmlformats.org/officeDocument/2006/relationships" uri="GoogleDocsCustomDataVersion2">
   <go:docsCustomData xmlns:go="http://customooxmlschemas.google.com/" roundtripDataSignature="AMtx7milVRu+YhMC41H8VhEjFJMfWbrykg==">CgMxLjA4AHIhMUFqMXZTWFRrZWlKemFfNVpINXpBSnF4YkY3N3JMclp6</go:docsCustomData>
 </go:gDocsCustomXmlDataStorage>
 </file>
 
-<file path=customXml/itemProps1.xml><?xml version="1.0" encoding="utf-8"?>
-<ds:datastoreItem xmlns:ds="http://schemas.openxmlformats.org/officeDocument/2006/customXml" ds:itemID="{26761A6B-9905-4E05-8357-303B354516B1}">
-  <ds:schemaRefs>
-    <ds:schemaRef ds:uri="http://schemas.openxmlformats.org/officeDocument/2006/bibliography"/>
-  </ds:schemaRefs>
-</ds:datastoreItem>
+<file path=customXml/item2.xml><?xml version="1.0" encoding="utf-8"?>
+<b:Sources xmlns:b="http://schemas.openxmlformats.org/officeDocument/2006/bibliography" xmlns="http://schemas.openxmlformats.org/officeDocument/2006/bibliography" SelectedStyle="\IEEE2006OfficeOnline.xsl" StyleName="IEEE" Version="2006"/>
 </file>
 
-<file path=customXml/itemProps2.xml><?xml version="1.0" encoding="utf-8"?>
+<file path=customXml/itemProps1.xml><?xml version="1.0" encoding="utf-8"?>
 <ds:datastoreItem xmlns:ds="http://schemas.openxmlformats.org/officeDocument/2006/customXml" ds:itemID="{11111111-1234-1234-1234-123412341234}">
   <ds:schemaRefs>
     <ds:schemaRef ds:uri="http://customooxmlschemas.google.com/"/>
     <ds:schemaRef ds:uri="http://schemas.openxmlformats.org/officeDocument/2006/relationships"/>
   </ds:schemaRefs>
 </ds:datastoreItem>
+</file>
+
+<file path=customXml/itemProps2.xml><?xml version="1.0" encoding="utf-8"?>
+<ds:datastoreItem xmlns:ds="http://schemas.openxmlformats.org/officeDocument/2006/customXml" ds:itemID="{26761A6B-9905-4E05-8357-303B354516B1}">
+  <ds:schemaRefs>
+    <ds:schemaRef ds:uri="http://schemas.openxmlformats.org/officeDocument/2006/bibliography"/>
+  </ds:schemaRefs>
+</ds:datastoreItem>
 </file>
</xml_diff>

<commit_message>
[LitRev] Added diagram for approximate adderand completed Technical Progress to Date
</commit_message>
<xml_diff>
--- a/Documents/Literature Review/Interim Report.docx
+++ b/Documents/Literature Review/Interim Report.docx
@@ -1361,15 +1361,6 @@
         </w:rPr>
         <w:t>, Aims and Objectives</w:t>
       </w:r>
-      <w:r>
-        <w:rPr>
-          <w:rFonts w:eastAsia="Source Serif Pro"/>
-          <w:b/>
-          <w:sz w:val="28"/>
-          <w:szCs w:val="28"/>
-        </w:rPr>
-        <w:t xml:space="preserve"> – (1 page)</w:t>
-      </w:r>
     </w:p>
     <w:p>
       <w:pPr>
@@ -1803,6 +1794,19 @@
         </w:rPr>
         <w:t>Each of these objectives will be simulated, tested, and compared against current industry standards to assess the success of the project in achieving its goals.</w:t>
       </w:r>
+    </w:p>
+    <w:p>
+      <w:pPr>
+        <w:tabs>
+          <w:tab w:val="left" w:pos="2268"/>
+          <w:tab w:val="right" w:pos="10093"/>
+        </w:tabs>
+        <w:rPr>
+          <w:rFonts w:eastAsia="Source Sans Pro"/>
+          <w:sz w:val="22"/>
+          <w:szCs w:val="22"/>
+        </w:rPr>
+      </w:pPr>
     </w:p>
     <w:p>
       <w:pPr>
@@ -2036,28 +2040,19 @@
         </w:rPr>
         <w:t>Literature Review</w:t>
       </w:r>
-      <w:r>
+    </w:p>
+    <w:p>
+      <w:pPr>
+        <w:tabs>
+          <w:tab w:val="left" w:pos="2268"/>
+          <w:tab w:val="right" w:pos="10093"/>
+        </w:tabs>
         <w:rPr>
           <w:rFonts w:eastAsia="Source Serif Pro"/>
           <w:b/>
           <w:sz w:val="28"/>
           <w:szCs w:val="28"/>
         </w:rPr>
-        <w:t xml:space="preserve"> – (4 pages)</w:t>
-      </w:r>
-    </w:p>
-    <w:p>
-      <w:pPr>
-        <w:tabs>
-          <w:tab w:val="left" w:pos="2268"/>
-          <w:tab w:val="right" w:pos="10093"/>
-        </w:tabs>
-        <w:rPr>
-          <w:rFonts w:eastAsia="Source Serif Pro"/>
-          <w:b/>
-          <w:sz w:val="28"/>
-          <w:szCs w:val="28"/>
-        </w:rPr>
       </w:pPr>
     </w:p>
     <w:p>
@@ -2172,8 +2167,6 @@
           <w:rFonts w:eastAsia="Source Sans Pro"/>
           <w:b/>
           <w:bCs/>
-          <w:sz w:val="22"/>
-          <w:szCs w:val="22"/>
         </w:rPr>
       </w:pPr>
       <w:r>
@@ -2181,8 +2174,6 @@
           <w:rFonts w:eastAsia="Source Sans Pro"/>
           <w:b/>
           <w:bCs/>
-          <w:sz w:val="22"/>
-          <w:szCs w:val="22"/>
         </w:rPr>
         <w:t xml:space="preserve">2.1 </w:t>
       </w:r>
@@ -2191,8 +2182,6 @@
           <w:rFonts w:eastAsia="Source Sans Pro"/>
           <w:b/>
           <w:bCs/>
-          <w:sz w:val="22"/>
-          <w:szCs w:val="22"/>
         </w:rPr>
         <w:t>Approximate Adders</w:t>
       </w:r>
@@ -2334,6 +2323,95 @@
           <w:szCs w:val="22"/>
         </w:rPr>
       </w:pPr>
+      <w:r>
+        <w:rPr>
+          <w:noProof/>
+        </w:rPr>
+        <w:drawing>
+          <wp:inline distT="0" distB="0" distL="0" distR="0" wp14:anchorId="4F20D6A9" wp14:editId="0ECBABD3">
+            <wp:extent cx="3021177" cy="1605349"/>
+            <wp:effectExtent l="0" t="0" r="8255" b="0"/>
+            <wp:docPr id="1026936432" name="Graphic 1"/>
+            <wp:cNvGraphicFramePr>
+              <a:graphicFrameLocks xmlns:a="http://schemas.openxmlformats.org/drawingml/2006/main" noChangeAspect="1"/>
+            </wp:cNvGraphicFramePr>
+            <a:graphic xmlns:a="http://schemas.openxmlformats.org/drawingml/2006/main">
+              <a:graphicData uri="http://schemas.openxmlformats.org/drawingml/2006/picture">
+                <pic:pic xmlns:pic="http://schemas.openxmlformats.org/drawingml/2006/picture">
+                  <pic:nvPicPr>
+                    <pic:cNvPr id="1026936432" name=""/>
+                    <pic:cNvPicPr/>
+                  </pic:nvPicPr>
+                  <pic:blipFill>
+                    <a:blip r:embed="rId12">
+                      <a:extLst>
+                        <a:ext uri="{96DAC541-7B7A-43D3-8B79-37D633B846F1}">
+                          <asvg:svgBlip xmlns:asvg="http://schemas.microsoft.com/office/drawing/2016/SVG/main" r:embed="rId13"/>
+                        </a:ext>
+                      </a:extLst>
+                    </a:blip>
+                    <a:stretch>
+                      <a:fillRect/>
+                    </a:stretch>
+                  </pic:blipFill>
+                  <pic:spPr>
+                    <a:xfrm>
+                      <a:off x="0" y="0"/>
+                      <a:ext cx="3030264" cy="1610178"/>
+                    </a:xfrm>
+                    <a:prstGeom prst="rect">
+                      <a:avLst/>
+                    </a:prstGeom>
+                  </pic:spPr>
+                </pic:pic>
+              </a:graphicData>
+            </a:graphic>
+          </wp:inline>
+        </w:drawing>
+      </w:r>
+    </w:p>
+    <w:p>
+      <w:pPr>
+        <w:tabs>
+          <w:tab w:val="left" w:pos="2268"/>
+          <w:tab w:val="right" w:pos="10093"/>
+        </w:tabs>
+        <w:jc w:val="center"/>
+        <w:rPr>
+          <w:rFonts w:eastAsia="Source Sans Pro"/>
+          <w:sz w:val="22"/>
+          <w:szCs w:val="22"/>
+        </w:rPr>
+      </w:pPr>
+      <w:r>
+        <w:rPr>
+          <w:rFonts w:eastAsia="Source Sans Pro"/>
+          <w:sz w:val="22"/>
+          <w:szCs w:val="22"/>
+        </w:rPr>
+        <w:t>Fig 1 Lower-part OR Adder</w:t>
+      </w:r>
+      <w:r>
+        <w:rPr>
+          <w:rFonts w:eastAsia="Source Sans Pro"/>
+          <w:sz w:val="22"/>
+          <w:szCs w:val="22"/>
+        </w:rPr>
+        <w:t xml:space="preserve"> [reference]</w:t>
+      </w:r>
+    </w:p>
+    <w:p>
+      <w:pPr>
+        <w:tabs>
+          <w:tab w:val="left" w:pos="2268"/>
+          <w:tab w:val="right" w:pos="10093"/>
+        </w:tabs>
+        <w:rPr>
+          <w:rFonts w:eastAsia="Source Sans Pro"/>
+          <w:sz w:val="22"/>
+          <w:szCs w:val="22"/>
+        </w:rPr>
+      </w:pPr>
     </w:p>
     <w:p>
       <w:pPr>
@@ -2345,8 +2423,6 @@
           <w:rFonts w:eastAsia="Source Sans Pro"/>
           <w:b/>
           <w:bCs/>
-          <w:sz w:val="22"/>
-          <w:szCs w:val="22"/>
         </w:rPr>
       </w:pPr>
       <w:r>
@@ -2354,6 +2430,79 @@
           <w:rFonts w:eastAsia="Source Sans Pro"/>
           <w:b/>
           <w:bCs/>
+        </w:rPr>
+        <w:t xml:space="preserve">2.2 </w:t>
+      </w:r>
+      <w:r>
+        <w:rPr>
+          <w:rFonts w:eastAsia="Source Sans Pro"/>
+          <w:b/>
+          <w:bCs/>
+        </w:rPr>
+        <w:t>Approximate Multipliers</w:t>
+      </w:r>
+    </w:p>
+    <w:p>
+      <w:pPr>
+        <w:tabs>
+          <w:tab w:val="left" w:pos="2268"/>
+          <w:tab w:val="right" w:pos="10093"/>
+        </w:tabs>
+        <w:rPr>
+          <w:rFonts w:eastAsia="Source Sans Pro"/>
+          <w:sz w:val="22"/>
+          <w:szCs w:val="22"/>
+        </w:rPr>
+      </w:pPr>
+      <w:r>
+        <w:rPr>
+          <w:rFonts w:eastAsia="Source Sans Pro"/>
+          <w:sz w:val="22"/>
+          <w:szCs w:val="22"/>
+        </w:rPr>
+        <w:t>Multiplication is a computationally intensive operation, making approximate multipliers a critical focus for energy-efficient design. Approximate multipliers reduce the complexity of partial product summation, which directly impacts delay and power consumption.</w:t>
+      </w:r>
+      <w:r>
+        <w:rPr>
+          <w:rFonts w:eastAsia="Source Sans Pro"/>
+          <w:sz w:val="22"/>
+          <w:szCs w:val="22"/>
+        </w:rPr>
+        <w:t xml:space="preserve"> Novel hardware design of approximate multipliers is provided, Lower-Part OR-based Approximate Multiplier [1], integrating the concept of Wallace Tree multipliers for accurate MSBs and OR-based logic for approximate LSBs. The combination of these techniques results in a novel multiplier design that balances accuracy, speed and resource utilisation, suitable for FPGA based implementations.</w:t>
+      </w:r>
+    </w:p>
+    <w:p>
+      <w:pPr>
+        <w:tabs>
+          <w:tab w:val="left" w:pos="2268"/>
+          <w:tab w:val="right" w:pos="10093"/>
+        </w:tabs>
+        <w:rPr>
+          <w:rFonts w:eastAsia="Source Sans Pro"/>
+          <w:sz w:val="22"/>
+          <w:szCs w:val="22"/>
+        </w:rPr>
+      </w:pPr>
+    </w:p>
+    <w:p>
+      <w:pPr>
+        <w:tabs>
+          <w:tab w:val="left" w:pos="2268"/>
+          <w:tab w:val="right" w:pos="10093"/>
+        </w:tabs>
+        <w:rPr>
+          <w:rFonts w:eastAsia="Source Sans Pro"/>
+          <w:b/>
+          <w:bCs/>
+          <w:sz w:val="22"/>
+          <w:szCs w:val="22"/>
+        </w:rPr>
+      </w:pPr>
+      <w:r>
+        <w:rPr>
+          <w:rFonts w:eastAsia="Source Sans Pro"/>
+          <w:b/>
+          <w:bCs/>
           <w:sz w:val="22"/>
           <w:szCs w:val="22"/>
         </w:rPr>
@@ -2367,7 +2516,7 @@
           <w:sz w:val="22"/>
           <w:szCs w:val="22"/>
         </w:rPr>
-        <w:t xml:space="preserve"> Approximate Adder</w:t>
+        <w:t xml:space="preserve"> Approximate Multiplier</w:t>
       </w:r>
     </w:p>
     <w:p>
@@ -2380,8 +2529,6 @@
           <w:rFonts w:eastAsia="Source Sans Pro"/>
           <w:b/>
           <w:bCs/>
-          <w:sz w:val="22"/>
-          <w:szCs w:val="22"/>
         </w:rPr>
       </w:pPr>
       <w:r>
@@ -2389,57 +2536,37 @@
           <w:rFonts w:eastAsia="Source Sans Pro"/>
           <w:b/>
           <w:bCs/>
-          <w:sz w:val="22"/>
-          <w:szCs w:val="22"/>
-        </w:rPr>
-        <w:t xml:space="preserve">2.2 </w:t>
+        </w:rPr>
+        <w:t xml:space="preserve">2.3 </w:t>
       </w:r>
       <w:r>
         <w:rPr>
           <w:rFonts w:eastAsia="Source Sans Pro"/>
           <w:b/>
           <w:bCs/>
-          <w:sz w:val="22"/>
-          <w:szCs w:val="22"/>
-        </w:rPr>
-        <w:t>Approximate Multipliers</w:t>
-      </w:r>
-    </w:p>
-    <w:p>
-      <w:pPr>
-        <w:tabs>
-          <w:tab w:val="left" w:pos="2268"/>
-          <w:tab w:val="right" w:pos="10093"/>
-        </w:tabs>
-        <w:rPr>
-          <w:rFonts w:eastAsia="Source Sans Pro"/>
-          <w:sz w:val="22"/>
-          <w:szCs w:val="22"/>
-        </w:rPr>
-      </w:pPr>
-      <w:r>
-        <w:rPr>
-          <w:rFonts w:eastAsia="Source Sans Pro"/>
-          <w:sz w:val="22"/>
-          <w:szCs w:val="22"/>
-        </w:rPr>
-        <w:t>Multiplication is a computationally intensive operation, making approximate multipliers a critical focus for energy-efficient design. Approximate multipliers reduce the complexity of partial product summation, which directly impacts delay and power consumption.</w:t>
-      </w:r>
-      <w:r>
-        <w:rPr>
-          <w:rFonts w:eastAsia="Source Sans Pro"/>
-          <w:sz w:val="22"/>
-          <w:szCs w:val="22"/>
-        </w:rPr>
-        <w:t xml:space="preserve"> Novel hardware design of approximate </w:t>
-      </w:r>
-      <w:r>
-        <w:rPr>
-          <w:rFonts w:eastAsia="Source Sans Pro"/>
-          <w:sz w:val="22"/>
-          <w:szCs w:val="22"/>
-        </w:rPr>
-        <w:t>multipliers is provided, Lower-Part OR-based Approximate Multiplier [1], integrating the concept of Wallace Tree multipliers for accurate MSBs and OR-based logic for approximate LSBs. The combination of these techniques results in a novel multiplier design that balances accuracy, speed and resource utilisation, suitable for FPGA based implementations.</w:t>
+        </w:rPr>
+        <w:t>Approximate Matrix Multiplication</w:t>
+      </w:r>
+    </w:p>
+    <w:p>
+      <w:pPr>
+        <w:tabs>
+          <w:tab w:val="left" w:pos="2268"/>
+          <w:tab w:val="right" w:pos="10093"/>
+        </w:tabs>
+        <w:rPr>
+          <w:rFonts w:eastAsia="Source Sans Pro"/>
+          <w:sz w:val="22"/>
+          <w:szCs w:val="22"/>
+        </w:rPr>
+      </w:pPr>
+      <w:r>
+        <w:rPr>
+          <w:rFonts w:eastAsia="Source Sans Pro"/>
+          <w:sz w:val="22"/>
+          <w:szCs w:val="22"/>
+        </w:rPr>
+        <w:t>Matrix multiplication is a fundamental operation in numerous computational tasks, including AI, scientific computing, and graphics processing. Despite its importance, research into approximate matrix multipliers is limited. The proposed matrix multiplier design is a significant step forward, as it combines approximate multipliers and adders in a single hardware implementation [1]. By targeting an FPGA platform and demonstrating scalability across different matrix sizes and bit-widths.</w:t>
       </w:r>
     </w:p>
     <w:p>
@@ -2465,8 +2592,6 @@
           <w:rFonts w:eastAsia="Source Sans Pro"/>
           <w:b/>
           <w:bCs/>
-          <w:sz w:val="22"/>
-          <w:szCs w:val="22"/>
         </w:rPr>
       </w:pPr>
       <w:r>
@@ -2474,21 +2599,101 @@
           <w:rFonts w:eastAsia="Source Sans Pro"/>
           <w:b/>
           <w:bCs/>
-          <w:sz w:val="22"/>
-          <w:szCs w:val="22"/>
-        </w:rPr>
-        <w:t>Include informative diagram here</w:t>
+        </w:rPr>
+        <w:t xml:space="preserve">2.4 </w:t>
       </w:r>
       <w:r>
         <w:rPr>
           <w:rFonts w:eastAsia="Source Sans Pro"/>
           <w:b/>
           <w:bCs/>
-          <w:sz w:val="22"/>
-          <w:szCs w:val="22"/>
-        </w:rPr>
-        <w:t xml:space="preserve"> Approximate Multiplier</w:t>
-      </w:r>
+        </w:rPr>
+        <w:t>Compressor-Based Approximate Multipliers</w:t>
+      </w:r>
+    </w:p>
+    <w:p>
+      <w:pPr>
+        <w:tabs>
+          <w:tab w:val="left" w:pos="2268"/>
+          <w:tab w:val="right" w:pos="10093"/>
+        </w:tabs>
+        <w:rPr>
+          <w:rFonts w:eastAsia="Source Sans Pro"/>
+          <w:sz w:val="22"/>
+          <w:szCs w:val="22"/>
+        </w:rPr>
+      </w:pPr>
+      <w:r>
+        <w:rPr>
+          <w:rFonts w:eastAsia="Source Sans Pro"/>
+          <w:sz w:val="22"/>
+          <w:szCs w:val="22"/>
+        </w:rPr>
+        <w:t>Traditional Multiplier Architectures typically involve, partial product generation, partial product accumulation, and final addition. Partial product generation involves producing intermediate results by multiplying bits of input operands, followed by partial product accumulation, summing the intermediate results using adders or compressors, and lastly final addition produces the output from accumulated partial products.</w:t>
+      </w:r>
+      <w:r>
+        <w:rPr>
+          <w:rFonts w:eastAsia="Source Sans Pro"/>
+          <w:sz w:val="22"/>
+          <w:szCs w:val="22"/>
+        </w:rPr>
+        <w:t xml:space="preserve"> A compressor is a combinational logic circuit used to sum multiple binary inputs and produce a small number of outputs, usually two, a sum and a carry. The most commonly used compressors are 3:2, 4:2 and 5:2. </w:t>
+      </w:r>
+    </w:p>
+    <w:p>
+      <w:pPr>
+        <w:tabs>
+          <w:tab w:val="left" w:pos="2268"/>
+          <w:tab w:val="right" w:pos="10093"/>
+        </w:tabs>
+        <w:rPr>
+          <w:rFonts w:eastAsia="Source Sans Pro"/>
+          <w:sz w:val="22"/>
+          <w:szCs w:val="22"/>
+        </w:rPr>
+      </w:pPr>
+    </w:p>
+    <w:p>
+      <w:pPr>
+        <w:tabs>
+          <w:tab w:val="left" w:pos="2268"/>
+          <w:tab w:val="right" w:pos="10093"/>
+        </w:tabs>
+        <w:rPr>
+          <w:rFonts w:eastAsia="Source Sans Pro"/>
+          <w:sz w:val="22"/>
+          <w:szCs w:val="22"/>
+        </w:rPr>
+      </w:pPr>
+      <w:r>
+        <w:rPr>
+          <w:rFonts w:eastAsia="Source Sans Pro"/>
+          <w:sz w:val="22"/>
+          <w:szCs w:val="22"/>
+        </w:rPr>
+        <w:t>In traditional designs, compressors play a critical role in the accumulation phase. However, conventional exact compressors are power-intensive and complex, especially in FPGA-based implementations due to limited logic resources and/or cascading delays and increased power consumption from logic circuits.</w:t>
+      </w:r>
+      <w:r>
+        <w:rPr>
+          <w:rFonts w:eastAsia="Source Sans Pro"/>
+          <w:sz w:val="22"/>
+          <w:szCs w:val="22"/>
+        </w:rPr>
+        <w:t xml:space="preserve"> </w:t>
+      </w:r>
+    </w:p>
+    <w:p>
+      <w:pPr>
+        <w:tabs>
+          <w:tab w:val="left" w:pos="2268"/>
+          <w:tab w:val="right" w:pos="10093"/>
+        </w:tabs>
+        <w:rPr>
+          <w:rFonts w:eastAsia="Source Sans Pro"/>
+          <w:sz w:val="22"/>
+          <w:szCs w:val="22"/>
+        </w:rPr>
+      </w:pPr>
     </w:p>
     <w:p>
       <w:pPr>
@@ -2500,8 +2705,6 @@
           <w:rFonts w:eastAsia="Source Sans Pro"/>
           <w:b/>
           <w:bCs/>
-          <w:sz w:val="22"/>
-          <w:szCs w:val="22"/>
         </w:rPr>
       </w:pPr>
       <w:r>
@@ -2509,206 +2712,14 @@
           <w:rFonts w:eastAsia="Source Sans Pro"/>
           <w:b/>
           <w:bCs/>
-          <w:sz w:val="22"/>
-          <w:szCs w:val="22"/>
-        </w:rPr>
-        <w:t xml:space="preserve">2.3 </w:t>
+        </w:rPr>
+        <w:t xml:space="preserve">2.4.1 </w:t>
       </w:r>
       <w:r>
         <w:rPr>
           <w:rFonts w:eastAsia="Source Sans Pro"/>
           <w:b/>
           <w:bCs/>
-          <w:sz w:val="22"/>
-          <w:szCs w:val="22"/>
-        </w:rPr>
-        <w:t>Approximate Matrix Multiplication</w:t>
-      </w:r>
-    </w:p>
-    <w:p>
-      <w:pPr>
-        <w:tabs>
-          <w:tab w:val="left" w:pos="2268"/>
-          <w:tab w:val="right" w:pos="10093"/>
-        </w:tabs>
-        <w:rPr>
-          <w:rFonts w:eastAsia="Source Sans Pro"/>
-          <w:sz w:val="22"/>
-          <w:szCs w:val="22"/>
-        </w:rPr>
-      </w:pPr>
-      <w:r>
-        <w:rPr>
-          <w:rFonts w:eastAsia="Source Sans Pro"/>
-          <w:sz w:val="22"/>
-          <w:szCs w:val="22"/>
-        </w:rPr>
-        <w:t>Matrix multiplication is a fundamental operation in numerous computational tasks, including AI, scientific computing, and graphics processing. Despite its importance, research into approximate matrix multipliers is limited. The proposed matrix multiplier design is a significant step forward, as it combines approximate multipliers and adders in a single hardware implementation [1]. By targeting an FPGA platform and demonstrating scalability across different matrix sizes and bit-widths.</w:t>
-      </w:r>
-    </w:p>
-    <w:p>
-      <w:pPr>
-        <w:tabs>
-          <w:tab w:val="left" w:pos="2268"/>
-          <w:tab w:val="right" w:pos="10093"/>
-        </w:tabs>
-        <w:rPr>
-          <w:rFonts w:eastAsia="Source Sans Pro"/>
-          <w:sz w:val="22"/>
-          <w:szCs w:val="22"/>
-        </w:rPr>
-      </w:pPr>
-    </w:p>
-    <w:p>
-      <w:pPr>
-        <w:tabs>
-          <w:tab w:val="left" w:pos="2268"/>
-          <w:tab w:val="right" w:pos="10093"/>
-        </w:tabs>
-        <w:rPr>
-          <w:rFonts w:eastAsia="Source Sans Pro"/>
-          <w:b/>
-          <w:bCs/>
-          <w:sz w:val="22"/>
-          <w:szCs w:val="22"/>
-        </w:rPr>
-      </w:pPr>
-      <w:r>
-        <w:rPr>
-          <w:rFonts w:eastAsia="Source Sans Pro"/>
-          <w:b/>
-          <w:bCs/>
-          <w:sz w:val="22"/>
-          <w:szCs w:val="22"/>
-        </w:rPr>
-        <w:t xml:space="preserve">2.4 </w:t>
-      </w:r>
-      <w:r>
-        <w:rPr>
-          <w:rFonts w:eastAsia="Source Sans Pro"/>
-          <w:b/>
-          <w:bCs/>
-          <w:sz w:val="22"/>
-          <w:szCs w:val="22"/>
-        </w:rPr>
-        <w:t>Compressor-Based Approximate Multipliers</w:t>
-      </w:r>
-    </w:p>
-    <w:p>
-      <w:pPr>
-        <w:tabs>
-          <w:tab w:val="left" w:pos="2268"/>
-          <w:tab w:val="right" w:pos="10093"/>
-        </w:tabs>
-        <w:rPr>
-          <w:rFonts w:eastAsia="Source Sans Pro"/>
-          <w:sz w:val="22"/>
-          <w:szCs w:val="22"/>
-        </w:rPr>
-      </w:pPr>
-      <w:r>
-        <w:rPr>
-          <w:rFonts w:eastAsia="Source Sans Pro"/>
-          <w:sz w:val="22"/>
-          <w:szCs w:val="22"/>
-        </w:rPr>
-        <w:t>Traditional Multiplier Architectures typically involve, partial product generation, partial product accumulation, and final addition. Partial product generation involves producing intermediate results by multiplying bits of input operands, followed by partial product accumulation, summing the intermediate results using adders or compressors, and lastly final addition produces the output from accumulated partial products.</w:t>
-      </w:r>
-      <w:r>
-        <w:rPr>
-          <w:rFonts w:eastAsia="Source Sans Pro"/>
-          <w:sz w:val="22"/>
-          <w:szCs w:val="22"/>
-        </w:rPr>
-        <w:t xml:space="preserve"> A compressor is a combinational logic circuit used to sum multiple binary inputs and produce a small number of outputs, usually two, a sum and a carry. The most commonly used compressors are 3:2, 4:2 and 5:2. </w:t>
-      </w:r>
-    </w:p>
-    <w:p>
-      <w:pPr>
-        <w:tabs>
-          <w:tab w:val="left" w:pos="2268"/>
-          <w:tab w:val="right" w:pos="10093"/>
-        </w:tabs>
-        <w:rPr>
-          <w:rFonts w:eastAsia="Source Sans Pro"/>
-          <w:sz w:val="22"/>
-          <w:szCs w:val="22"/>
-        </w:rPr>
-      </w:pPr>
-    </w:p>
-    <w:p>
-      <w:pPr>
-        <w:tabs>
-          <w:tab w:val="left" w:pos="2268"/>
-          <w:tab w:val="right" w:pos="10093"/>
-        </w:tabs>
-        <w:rPr>
-          <w:rFonts w:eastAsia="Source Sans Pro"/>
-          <w:sz w:val="22"/>
-          <w:szCs w:val="22"/>
-        </w:rPr>
-      </w:pPr>
-      <w:r>
-        <w:rPr>
-          <w:rFonts w:eastAsia="Source Sans Pro"/>
-          <w:sz w:val="22"/>
-          <w:szCs w:val="22"/>
-        </w:rPr>
-        <w:t>In traditional designs, compressors play a critical role in the accumulation phase. However, conventional exact compressors are power-intensive and complex, especially in FPGA-based implementations due to limited logic resources and/or cascading delays and increased power consumption from logic circuits.</w:t>
-      </w:r>
-      <w:r>
-        <w:rPr>
-          <w:rFonts w:eastAsia="Source Sans Pro"/>
-          <w:sz w:val="22"/>
-          <w:szCs w:val="22"/>
-        </w:rPr>
-        <w:t xml:space="preserve"> </w:t>
-      </w:r>
-    </w:p>
-    <w:p>
-      <w:pPr>
-        <w:tabs>
-          <w:tab w:val="left" w:pos="2268"/>
-          <w:tab w:val="right" w:pos="10093"/>
-        </w:tabs>
-        <w:rPr>
-          <w:rFonts w:eastAsia="Source Sans Pro"/>
-          <w:sz w:val="22"/>
-          <w:szCs w:val="22"/>
-        </w:rPr>
-      </w:pPr>
-    </w:p>
-    <w:p>
-      <w:pPr>
-        <w:tabs>
-          <w:tab w:val="left" w:pos="2268"/>
-          <w:tab w:val="right" w:pos="10093"/>
-        </w:tabs>
-        <w:rPr>
-          <w:rFonts w:eastAsia="Source Sans Pro"/>
-          <w:b/>
-          <w:bCs/>
-          <w:sz w:val="22"/>
-          <w:szCs w:val="22"/>
-        </w:rPr>
-      </w:pPr>
-      <w:r>
-        <w:rPr>
-          <w:rFonts w:eastAsia="Source Sans Pro"/>
-          <w:b/>
-          <w:bCs/>
-          <w:sz w:val="22"/>
-          <w:szCs w:val="22"/>
-        </w:rPr>
-        <w:t xml:space="preserve">2.4.1 </w:t>
-      </w:r>
-      <w:r>
-        <w:rPr>
-          <w:rFonts w:eastAsia="Source Sans Pro"/>
-          <w:b/>
-          <w:bCs/>
-          <w:sz w:val="22"/>
-          <w:szCs w:val="22"/>
         </w:rPr>
         <w:t>Conventional 3:2 Compressors (Full Adder)</w:t>
       </w:r>
@@ -2731,7 +2742,16 @@
           <w:sz w:val="22"/>
           <w:szCs w:val="22"/>
         </w:rPr>
-        <w:t xml:space="preserve">A 3:2 compressor is equivalent to a full adder. It takes three input bits and outputs two bits, a sum, the least significant bit of the result, and a carry, the most significant bit of the result. </w:t>
+        <w:t xml:space="preserve">A 3:2 compressor is equivalent to a full adder. It takes three input bits and outputs two bits, a sum, the least </w:t>
+      </w:r>
+      <w:r>
+        <w:rPr>
+          <w:rFonts w:eastAsia="Source Sans Pro"/>
+          <w:sz w:val="22"/>
+          <w:szCs w:val="22"/>
+        </w:rPr>
+        <w:lastRenderedPageBreak/>
+        <w:t xml:space="preserve">significant bit of the result, and a carry, the most significant bit of the result. </w:t>
       </w:r>
     </w:p>
     <w:p>
@@ -3036,8 +3056,6 @@
           <w:rFonts w:eastAsia="Source Sans Pro"/>
           <w:b/>
           <w:bCs/>
-          <w:sz w:val="22"/>
-          <w:szCs w:val="22"/>
         </w:rPr>
       </w:pPr>
       <w:r>
@@ -3045,8 +3063,6 @@
           <w:rFonts w:eastAsia="Source Sans Pro"/>
           <w:b/>
           <w:bCs/>
-          <w:sz w:val="22"/>
-          <w:szCs w:val="22"/>
         </w:rPr>
         <w:t xml:space="preserve">2.4.2 </w:t>
       </w:r>
@@ -3055,8 +3071,6 @@
           <w:rFonts w:eastAsia="Source Sans Pro"/>
           <w:b/>
           <w:bCs/>
-          <w:sz w:val="22"/>
-          <w:szCs w:val="22"/>
         </w:rPr>
         <w:t>Conventional 4:2 Compressor</w:t>
       </w:r>
@@ -3079,7 +3093,6 @@
           <w:sz w:val="22"/>
           <w:szCs w:val="22"/>
         </w:rPr>
-        <w:lastRenderedPageBreak/>
         <w:t>A 4:2 compressor takes 4 inputs and produces two output bits and an additional carry-in and carry-out.</w:t>
       </w:r>
     </w:p>
@@ -3305,8 +3318,6 @@
           <w:rFonts w:eastAsia="Source Sans Pro"/>
           <w:b/>
           <w:bCs/>
-          <w:sz w:val="22"/>
-          <w:szCs w:val="22"/>
         </w:rPr>
       </w:pPr>
       <w:r>
@@ -3314,8 +3325,6 @@
           <w:rFonts w:eastAsia="Source Sans Pro"/>
           <w:b/>
           <w:bCs/>
-          <w:sz w:val="22"/>
-          <w:szCs w:val="22"/>
         </w:rPr>
         <w:t xml:space="preserve">2.4.3 </w:t>
       </w:r>
@@ -3324,8 +3333,6 @@
           <w:rFonts w:eastAsia="Source Sans Pro"/>
           <w:b/>
           <w:bCs/>
-          <w:sz w:val="22"/>
-          <w:szCs w:val="22"/>
         </w:rPr>
         <w:t>Conventional 5:2 Compressor</w:t>
       </w:r>
@@ -3571,8 +3578,6 @@
           <w:rFonts w:eastAsia="Source Sans Pro"/>
           <w:b/>
           <w:bCs/>
-          <w:sz w:val="22"/>
-          <w:szCs w:val="22"/>
         </w:rPr>
       </w:pPr>
       <w:r>
@@ -3580,8 +3585,6 @@
           <w:rFonts w:eastAsia="Source Sans Pro"/>
           <w:b/>
           <w:bCs/>
-          <w:sz w:val="22"/>
-          <w:szCs w:val="22"/>
         </w:rPr>
         <w:t xml:space="preserve">2.5 </w:t>
       </w:r>
@@ -3590,8 +3593,6 @@
           <w:rFonts w:eastAsia="Source Sans Pro"/>
           <w:b/>
           <w:bCs/>
-          <w:sz w:val="22"/>
-          <w:szCs w:val="22"/>
         </w:rPr>
         <w:t>Novel Compressor Designs</w:t>
       </w:r>
@@ -3606,8 +3607,6 @@
           <w:rFonts w:eastAsia="Source Sans Pro"/>
           <w:b/>
           <w:bCs/>
-          <w:sz w:val="22"/>
-          <w:szCs w:val="22"/>
         </w:rPr>
       </w:pPr>
       <w:r>
@@ -3615,8 +3614,6 @@
           <w:rFonts w:eastAsia="Source Sans Pro"/>
           <w:b/>
           <w:bCs/>
-          <w:sz w:val="22"/>
-          <w:szCs w:val="22"/>
         </w:rPr>
         <w:t xml:space="preserve">2.5.1 </w:t>
       </w:r>
@@ -3625,8 +3622,6 @@
           <w:rFonts w:eastAsia="Source Sans Pro"/>
           <w:b/>
           <w:bCs/>
-          <w:sz w:val="22"/>
-          <w:szCs w:val="22"/>
         </w:rPr>
         <w:t>Approximate m:2 Compressor</w:t>
       </w:r>
@@ -3815,8 +3810,6 @@
           <w:rFonts w:eastAsia="Source Sans Pro"/>
           <w:b/>
           <w:bCs/>
-          <w:sz w:val="22"/>
-          <w:szCs w:val="22"/>
         </w:rPr>
       </w:pPr>
       <w:r>
@@ -3824,8 +3817,6 @@
           <w:rFonts w:eastAsia="Source Sans Pro"/>
           <w:b/>
           <w:bCs/>
-          <w:sz w:val="22"/>
-          <w:szCs w:val="22"/>
         </w:rPr>
         <w:t xml:space="preserve">2.5.2 </w:t>
       </w:r>
@@ -3834,8 +3825,6 @@
           <w:rFonts w:eastAsia="Source Sans Pro"/>
           <w:b/>
           <w:bCs/>
-          <w:sz w:val="22"/>
-          <w:szCs w:val="22"/>
         </w:rPr>
         <w:t>Once-Through Multiplier Architecture</w:t>
       </w:r>
@@ -3858,15 +3847,7 @@
           <w:sz w:val="22"/>
           <w:szCs w:val="22"/>
         </w:rPr>
-        <w:t xml:space="preserve">The primary design objectives of CAM2 are to minimise power consumption, area utilisation and delay by using simple logic operations, such as OR-gates, instead of more complex compressors in </w:t>
-      </w:r>
-      <w:r>
-        <w:rPr>
-          <w:rFonts w:eastAsia="Source Sans Pro"/>
-          <w:sz w:val="22"/>
-          <w:szCs w:val="22"/>
-        </w:rPr>
-        <w:t>specific stages [2]. The CAM2 is implemented in three stages:</w:t>
+        <w:t>The primary design objectives of CAM2 are to minimise power consumption, area utilisation and delay by using simple logic operations, such as OR-gates, instead of more complex compressors in specific stages [2]. The CAM2 is implemented in three stages:</w:t>
       </w:r>
     </w:p>
     <w:p>
@@ -4022,8 +4003,6 @@
           <w:rFonts w:eastAsia="Source Sans Pro"/>
           <w:b/>
           <w:bCs/>
-          <w:sz w:val="22"/>
-          <w:szCs w:val="22"/>
         </w:rPr>
       </w:pPr>
       <w:r>
@@ -4031,8 +4010,6 @@
           <w:rFonts w:eastAsia="Source Sans Pro"/>
           <w:b/>
           <w:bCs/>
-          <w:sz w:val="22"/>
-          <w:szCs w:val="22"/>
         </w:rPr>
         <w:t xml:space="preserve">2.5.3 </w:t>
       </w:r>
@@ -4041,8 +4018,6 @@
           <w:rFonts w:eastAsia="Source Sans Pro"/>
           <w:b/>
           <w:bCs/>
-          <w:sz w:val="22"/>
-          <w:szCs w:val="22"/>
         </w:rPr>
         <w:t>Hardware Efficiency</w:t>
       </w:r>
@@ -4051,8 +4026,6 @@
           <w:rFonts w:eastAsia="Source Sans Pro"/>
           <w:b/>
           <w:bCs/>
-          <w:sz w:val="22"/>
-          <w:szCs w:val="22"/>
         </w:rPr>
         <w:t xml:space="preserve"> and metrics</w:t>
       </w:r>
@@ -4181,8 +4154,6 @@
           <w:rFonts w:eastAsia="Source Sans Pro"/>
           <w:b/>
           <w:bCs/>
-          <w:sz w:val="22"/>
-          <w:szCs w:val="22"/>
         </w:rPr>
       </w:pPr>
       <w:r>
@@ -4190,8 +4161,6 @@
           <w:rFonts w:eastAsia="Source Sans Pro"/>
           <w:b/>
           <w:bCs/>
-          <w:sz w:val="22"/>
-          <w:szCs w:val="22"/>
         </w:rPr>
         <w:t xml:space="preserve">2.6 </w:t>
       </w:r>
@@ -4200,8 +4169,6 @@
           <w:rFonts w:eastAsia="Source Sans Pro"/>
           <w:b/>
           <w:bCs/>
-          <w:sz w:val="22"/>
-          <w:szCs w:val="22"/>
         </w:rPr>
         <w:t>Fuzzy Memoization</w:t>
       </w:r>
@@ -4273,8 +4240,6 @@
         </w:tabs>
         <w:rPr>
           <w:rFonts w:eastAsia="Source Sans Pro"/>
-          <w:sz w:val="22"/>
-          <w:szCs w:val="22"/>
         </w:rPr>
       </w:pPr>
       <w:r>
@@ -4282,8 +4247,6 @@
           <w:rFonts w:eastAsia="Source Sans Pro"/>
           <w:b/>
           <w:bCs/>
-          <w:sz w:val="22"/>
-          <w:szCs w:val="22"/>
         </w:rPr>
         <w:t xml:space="preserve">2.6.1 </w:t>
       </w:r>
@@ -4292,8 +4255,6 @@
           <w:rFonts w:eastAsia="Source Sans Pro"/>
           <w:b/>
           <w:bCs/>
-          <w:sz w:val="22"/>
-          <w:szCs w:val="22"/>
         </w:rPr>
         <w:t>Cache Initialisaiton</w:t>
       </w:r>
@@ -4401,6 +4362,7 @@
           <w:sz w:val="22"/>
           <w:szCs w:val="22"/>
         </w:rPr>
+        <w:lastRenderedPageBreak/>
         <w:t>Output</w:t>
       </w:r>
       <w:r>
@@ -4442,8 +4404,6 @@
           <w:rFonts w:eastAsia="Source Sans Pro"/>
           <w:b/>
           <w:bCs/>
-          <w:sz w:val="22"/>
-          <w:szCs w:val="22"/>
         </w:rPr>
         <w:t xml:space="preserve">2.6.2 </w:t>
       </w:r>
@@ -4452,8 +4412,6 @@
           <w:rFonts w:eastAsia="Source Sans Pro"/>
           <w:b/>
           <w:bCs/>
-          <w:sz w:val="22"/>
-          <w:szCs w:val="22"/>
         </w:rPr>
         <w:t>Fuzzy Matching</w:t>
       </w:r>
@@ -4504,6 +4462,7 @@
           <w:bCs/>
           <w:sz w:val="22"/>
           <w:szCs w:val="22"/>
+          <w:u w:val="double"/>
         </w:rPr>
       </w:pPr>
       <w:r>
@@ -4511,10 +4470,7 @@
           <w:rFonts w:eastAsia="Source Sans Pro"/>
           <w:b/>
           <w:bCs/>
-          <w:sz w:val="22"/>
-          <w:szCs w:val="22"/>
-        </w:rPr>
-        <w:lastRenderedPageBreak/>
+        </w:rPr>
         <w:t xml:space="preserve">2.6.3 </w:t>
       </w:r>
       <w:r>
@@ -4522,11 +4478,15 @@
           <w:rFonts w:eastAsia="Source Sans Pro"/>
           <w:b/>
           <w:bCs/>
-          <w:sz w:val="22"/>
-          <w:szCs w:val="22"/>
         </w:rPr>
         <w:t>Similarity Metrics</w:t>
       </w:r>
+      <w:r>
+        <w:rPr>
+          <w:noProof/>
+        </w:rPr>
+        <w:t xml:space="preserve"> </w:t>
+      </w:r>
     </w:p>
     <w:p>
       <w:pPr>
@@ -4586,8 +4546,6 @@
         </w:tabs>
         <w:rPr>
           <w:rFonts w:eastAsia="Source Sans Pro"/>
-          <w:sz w:val="22"/>
-          <w:szCs w:val="22"/>
         </w:rPr>
       </w:pPr>
       <w:r>
@@ -4595,8 +4553,6 @@
           <w:rFonts w:eastAsia="Source Sans Pro"/>
           <w:b/>
           <w:bCs/>
-          <w:sz w:val="22"/>
-          <w:szCs w:val="22"/>
         </w:rPr>
         <w:t xml:space="preserve">2.6.4 </w:t>
       </w:r>
@@ -4605,8 +4561,6 @@
           <w:rFonts w:eastAsia="Source Sans Pro"/>
           <w:b/>
           <w:bCs/>
-          <w:sz w:val="22"/>
-          <w:szCs w:val="22"/>
         </w:rPr>
         <w:t>Updating the Cache</w:t>
       </w:r>
@@ -4785,8 +4739,6 @@
           <w:rFonts w:eastAsia="Source Sans Pro"/>
           <w:b/>
           <w:bCs/>
-          <w:sz w:val="22"/>
-          <w:szCs w:val="22"/>
         </w:rPr>
         <w:t xml:space="preserve">2.7 </w:t>
       </w:r>
@@ -4795,8 +4747,6 @@
           <w:rFonts w:eastAsia="Source Sans Pro"/>
           <w:b/>
           <w:bCs/>
-          <w:sz w:val="22"/>
-          <w:szCs w:val="22"/>
         </w:rPr>
         <w:t>Proposed Novel Approximate Arithmetic Unit Design</w:t>
       </w:r>
@@ -4865,8 +4815,6 @@
         </w:tabs>
         <w:rPr>
           <w:rFonts w:eastAsia="Source Sans Pro"/>
-          <w:sz w:val="22"/>
-          <w:szCs w:val="22"/>
         </w:rPr>
       </w:pPr>
       <w:r>
@@ -4874,8 +4822,6 @@
           <w:rFonts w:eastAsia="Source Sans Pro"/>
           <w:b/>
           <w:bCs/>
-          <w:sz w:val="22"/>
-          <w:szCs w:val="22"/>
         </w:rPr>
         <w:t xml:space="preserve">2.7.1 </w:t>
       </w:r>
@@ -4884,8 +4830,6 @@
           <w:rFonts w:eastAsia="Source Sans Pro"/>
           <w:b/>
           <w:bCs/>
-          <w:sz w:val="22"/>
-          <w:szCs w:val="22"/>
         </w:rPr>
         <w:t>Architecture</w:t>
       </w:r>
@@ -4908,7 +4852,15 @@
           <w:sz w:val="22"/>
           <w:szCs w:val="22"/>
         </w:rPr>
-        <w:t>The architecture of the AAUD is split into 4 stages. Approximate Partial Product Generation, Partial Product Reduction with Compressor-Based Approximations, Approximate Adders for Accumulation and Fuzzy Memoization for reuse of results. The detailed AAUD-MAC flow is provided below:</w:t>
+        <w:t xml:space="preserve">The architecture of the AAUD is split into 4 stages. Approximate Partial Product Generation, Partial Product Reduction with Compressor-Based Approximations, Approximate Adders for Accumulation and Fuzzy Memoization for reuse of </w:t>
+      </w:r>
+      <w:r>
+        <w:rPr>
+          <w:rFonts w:eastAsia="Source Sans Pro"/>
+          <w:sz w:val="22"/>
+          <w:szCs w:val="22"/>
+        </w:rPr>
+        <w:t>results. The detailed AAUD-MAC flow is provided below:</w:t>
       </w:r>
     </w:p>
     <w:p>
@@ -5312,699 +5264,15 @@
         </w:rPr>
         <w:t>-MAC. Common pixel patterns are cached and reused, reducing redundant computations.</w:t>
       </w:r>
-    </w:p>
-    <w:p>
-      <w:pPr>
-        <w:tabs>
-          <w:tab w:val="left" w:pos="2268"/>
-          <w:tab w:val="right" w:pos="10093"/>
-        </w:tabs>
-        <w:rPr>
-          <w:rFonts w:eastAsia="Source Sans Pro"/>
-        </w:rPr>
-      </w:pPr>
-    </w:p>
-    <w:p>
-      <w:pPr>
-        <w:tabs>
-          <w:tab w:val="left" w:pos="2268"/>
-          <w:tab w:val="right" w:pos="10093"/>
-        </w:tabs>
-        <w:rPr>
-          <w:rFonts w:eastAsia="Source Sans Pro"/>
-        </w:rPr>
-      </w:pPr>
-    </w:p>
-    <w:p>
-      <w:pPr>
-        <w:tabs>
-          <w:tab w:val="left" w:pos="2268"/>
-          <w:tab w:val="right" w:pos="10093"/>
-        </w:tabs>
-        <w:rPr>
-          <w:rFonts w:eastAsia="Source Sans Pro"/>
-        </w:rPr>
-      </w:pPr>
-    </w:p>
-    <w:p>
-      <w:pPr>
-        <w:tabs>
-          <w:tab w:val="left" w:pos="2268"/>
-          <w:tab w:val="right" w:pos="10093"/>
-        </w:tabs>
-        <w:rPr>
-          <w:rFonts w:eastAsia="Source Sans Pro"/>
-        </w:rPr>
-      </w:pPr>
-    </w:p>
-    <w:p>
-      <w:pPr>
-        <w:tabs>
-          <w:tab w:val="left" w:pos="2268"/>
-          <w:tab w:val="right" w:pos="10093"/>
-        </w:tabs>
-        <w:rPr>
-          <w:rFonts w:eastAsia="Source Sans Pro"/>
-        </w:rPr>
-      </w:pPr>
-    </w:p>
-    <w:p>
-      <w:pPr>
-        <w:tabs>
-          <w:tab w:val="left" w:pos="2268"/>
-          <w:tab w:val="right" w:pos="10093"/>
-        </w:tabs>
-        <w:rPr>
-          <w:rFonts w:eastAsia="Source Sans Pro"/>
-        </w:rPr>
-      </w:pPr>
-    </w:p>
-    <w:p>
-      <w:pPr>
-        <w:tabs>
-          <w:tab w:val="left" w:pos="2268"/>
-          <w:tab w:val="right" w:pos="10093"/>
-        </w:tabs>
-        <w:rPr>
-          <w:rFonts w:eastAsia="Source Sans Pro"/>
-        </w:rPr>
-      </w:pPr>
-    </w:p>
-    <w:p>
-      <w:pPr>
-        <w:tabs>
-          <w:tab w:val="left" w:pos="2268"/>
-          <w:tab w:val="right" w:pos="10093"/>
-        </w:tabs>
-        <w:rPr>
-          <w:rFonts w:eastAsia="Source Sans Pro"/>
-        </w:rPr>
-      </w:pPr>
-    </w:p>
-    <w:p>
-      <w:pPr>
-        <w:tabs>
-          <w:tab w:val="left" w:pos="2268"/>
-          <w:tab w:val="right" w:pos="10093"/>
-        </w:tabs>
-        <w:rPr>
-          <w:rFonts w:eastAsia="Source Sans Pro"/>
-        </w:rPr>
-      </w:pPr>
-    </w:p>
-    <w:p>
-      <w:pPr>
-        <w:tabs>
-          <w:tab w:val="left" w:pos="2268"/>
-          <w:tab w:val="right" w:pos="10093"/>
-        </w:tabs>
-        <w:rPr>
-          <w:rFonts w:eastAsia="Source Sans Pro"/>
-        </w:rPr>
-      </w:pPr>
-    </w:p>
-    <w:p>
-      <w:pPr>
-        <w:tabs>
-          <w:tab w:val="left" w:pos="2268"/>
-          <w:tab w:val="right" w:pos="10093"/>
-        </w:tabs>
-        <w:rPr>
-          <w:rFonts w:eastAsia="Source Sans Pro"/>
-        </w:rPr>
-      </w:pPr>
-    </w:p>
-    <w:p>
-      <w:pPr>
-        <w:tabs>
-          <w:tab w:val="left" w:pos="2268"/>
-          <w:tab w:val="right" w:pos="10093"/>
-        </w:tabs>
-        <w:rPr>
-          <w:rFonts w:eastAsia="Source Sans Pro"/>
-        </w:rPr>
-      </w:pPr>
-    </w:p>
-    <w:p>
-      <w:pPr>
-        <w:tabs>
-          <w:tab w:val="left" w:pos="2268"/>
-          <w:tab w:val="right" w:pos="10093"/>
-        </w:tabs>
-        <w:rPr>
-          <w:rFonts w:eastAsia="Source Sans Pro"/>
-        </w:rPr>
-      </w:pPr>
-    </w:p>
-    <w:p>
-      <w:pPr>
-        <w:tabs>
-          <w:tab w:val="left" w:pos="2268"/>
-          <w:tab w:val="right" w:pos="10093"/>
-        </w:tabs>
-        <w:rPr>
-          <w:rFonts w:eastAsia="Source Sans Pro"/>
-        </w:rPr>
-      </w:pPr>
-    </w:p>
-    <w:p>
-      <w:pPr>
-        <w:tabs>
-          <w:tab w:val="left" w:pos="2268"/>
-          <w:tab w:val="right" w:pos="10093"/>
-        </w:tabs>
-        <w:rPr>
-          <w:rFonts w:eastAsia="Source Sans Pro"/>
-        </w:rPr>
-      </w:pPr>
-    </w:p>
-    <w:p>
-      <w:pPr>
-        <w:tabs>
-          <w:tab w:val="left" w:pos="2268"/>
-          <w:tab w:val="right" w:pos="10093"/>
-        </w:tabs>
-        <w:rPr>
-          <w:rFonts w:eastAsia="Source Sans Pro"/>
-        </w:rPr>
-      </w:pPr>
-    </w:p>
-    <w:p>
-      <w:pPr>
-        <w:tabs>
-          <w:tab w:val="left" w:pos="2268"/>
-          <w:tab w:val="right" w:pos="10093"/>
-        </w:tabs>
-        <w:rPr>
-          <w:rFonts w:eastAsia="Source Sans Pro"/>
-        </w:rPr>
-      </w:pPr>
-    </w:p>
-    <w:p>
-      <w:pPr>
-        <w:tabs>
-          <w:tab w:val="left" w:pos="2268"/>
-          <w:tab w:val="right" w:pos="10093"/>
-        </w:tabs>
-        <w:rPr>
-          <w:rFonts w:eastAsia="Source Sans Pro"/>
-        </w:rPr>
-      </w:pPr>
-    </w:p>
-    <w:p>
-      <w:pPr>
-        <w:tabs>
-          <w:tab w:val="left" w:pos="2268"/>
-          <w:tab w:val="right" w:pos="10093"/>
-        </w:tabs>
-        <w:rPr>
-          <w:rFonts w:eastAsia="Source Sans Pro"/>
-        </w:rPr>
-      </w:pPr>
-    </w:p>
-    <w:p>
-      <w:pPr>
-        <w:tabs>
-          <w:tab w:val="left" w:pos="2268"/>
-          <w:tab w:val="right" w:pos="10093"/>
-        </w:tabs>
-        <w:rPr>
-          <w:rFonts w:eastAsia="Source Sans Pro"/>
-        </w:rPr>
-      </w:pPr>
-    </w:p>
-    <w:p>
-      <w:pPr>
-        <w:tabs>
-          <w:tab w:val="left" w:pos="2268"/>
-          <w:tab w:val="right" w:pos="10093"/>
-        </w:tabs>
-        <w:rPr>
-          <w:rFonts w:eastAsia="Source Sans Pro"/>
-        </w:rPr>
-      </w:pPr>
-    </w:p>
-    <w:p>
-      <w:pPr>
-        <w:tabs>
-          <w:tab w:val="left" w:pos="2268"/>
-          <w:tab w:val="right" w:pos="10093"/>
-        </w:tabs>
-        <w:rPr>
-          <w:rFonts w:eastAsia="Source Sans Pro"/>
-        </w:rPr>
-      </w:pPr>
-    </w:p>
-    <w:p>
-      <w:pPr>
-        <w:tabs>
-          <w:tab w:val="left" w:pos="2268"/>
-          <w:tab w:val="right" w:pos="10093"/>
-        </w:tabs>
-        <w:rPr>
-          <w:rFonts w:eastAsia="Source Sans Pro"/>
-        </w:rPr>
-      </w:pPr>
-    </w:p>
-    <w:p>
-      <w:pPr>
-        <w:tabs>
-          <w:tab w:val="left" w:pos="2268"/>
-          <w:tab w:val="right" w:pos="10093"/>
-        </w:tabs>
-        <w:rPr>
-          <w:rFonts w:eastAsia="Source Sans Pro"/>
-        </w:rPr>
-      </w:pPr>
-    </w:p>
-    <w:p>
-      <w:pPr>
-        <w:tabs>
-          <w:tab w:val="left" w:pos="2268"/>
-          <w:tab w:val="right" w:pos="10093"/>
-        </w:tabs>
-        <w:rPr>
-          <w:rFonts w:eastAsia="Source Sans Pro"/>
-        </w:rPr>
-      </w:pPr>
-    </w:p>
-    <w:p>
-      <w:pPr>
-        <w:tabs>
-          <w:tab w:val="left" w:pos="2268"/>
-          <w:tab w:val="right" w:pos="10093"/>
-        </w:tabs>
-        <w:rPr>
-          <w:rFonts w:eastAsia="Source Sans Pro"/>
-        </w:rPr>
-      </w:pPr>
-    </w:p>
-    <w:p>
-      <w:pPr>
-        <w:tabs>
-          <w:tab w:val="left" w:pos="2268"/>
-          <w:tab w:val="right" w:pos="10093"/>
-        </w:tabs>
-        <w:rPr>
-          <w:rFonts w:eastAsia="Source Sans Pro"/>
-        </w:rPr>
-      </w:pPr>
-    </w:p>
-    <w:p>
-      <w:pPr>
-        <w:tabs>
-          <w:tab w:val="left" w:pos="2268"/>
-          <w:tab w:val="right" w:pos="10093"/>
-        </w:tabs>
-        <w:rPr>
-          <w:rFonts w:eastAsia="Source Sans Pro"/>
-        </w:rPr>
-      </w:pPr>
-    </w:p>
-    <w:p>
-      <w:pPr>
-        <w:tabs>
-          <w:tab w:val="left" w:pos="2268"/>
-          <w:tab w:val="right" w:pos="10093"/>
-        </w:tabs>
-        <w:rPr>
-          <w:rFonts w:eastAsia="Source Sans Pro"/>
-        </w:rPr>
-      </w:pPr>
-    </w:p>
-    <w:p>
-      <w:pPr>
-        <w:tabs>
-          <w:tab w:val="left" w:pos="2268"/>
-          <w:tab w:val="right" w:pos="10093"/>
-        </w:tabs>
-        <w:rPr>
-          <w:rFonts w:eastAsia="Source Sans Pro"/>
-        </w:rPr>
-      </w:pPr>
-    </w:p>
-    <w:p>
-      <w:pPr>
-        <w:tabs>
-          <w:tab w:val="left" w:pos="2268"/>
-          <w:tab w:val="right" w:pos="10093"/>
-        </w:tabs>
-        <w:rPr>
-          <w:rFonts w:eastAsia="Source Sans Pro"/>
-        </w:rPr>
-      </w:pPr>
-    </w:p>
-    <w:p>
-      <w:pPr>
-        <w:tabs>
-          <w:tab w:val="left" w:pos="2268"/>
-          <w:tab w:val="right" w:pos="10093"/>
-        </w:tabs>
-        <w:rPr>
-          <w:rFonts w:eastAsia="Source Sans Pro"/>
-        </w:rPr>
-      </w:pPr>
-    </w:p>
-    <w:p>
-      <w:pPr>
-        <w:tabs>
-          <w:tab w:val="left" w:pos="2268"/>
-          <w:tab w:val="right" w:pos="10093"/>
-        </w:tabs>
-        <w:rPr>
-          <w:rFonts w:eastAsia="Source Sans Pro"/>
-        </w:rPr>
-      </w:pPr>
-    </w:p>
-    <w:p>
-      <w:pPr>
-        <w:tabs>
-          <w:tab w:val="left" w:pos="2268"/>
-          <w:tab w:val="right" w:pos="10093"/>
-        </w:tabs>
-        <w:rPr>
-          <w:rFonts w:eastAsia="Source Sans Pro"/>
-        </w:rPr>
-      </w:pPr>
-    </w:p>
-    <w:p>
-      <w:pPr>
-        <w:tabs>
-          <w:tab w:val="left" w:pos="2268"/>
-          <w:tab w:val="right" w:pos="10093"/>
-        </w:tabs>
-        <w:rPr>
-          <w:rFonts w:eastAsia="Source Sans Pro"/>
-        </w:rPr>
-      </w:pPr>
-    </w:p>
-    <w:p>
-      <w:pPr>
-        <w:tabs>
-          <w:tab w:val="left" w:pos="2268"/>
-          <w:tab w:val="right" w:pos="10093"/>
-        </w:tabs>
-        <w:rPr>
-          <w:rFonts w:eastAsia="Source Sans Pro"/>
-        </w:rPr>
-      </w:pPr>
-    </w:p>
-    <w:p>
-      <w:pPr>
-        <w:tabs>
-          <w:tab w:val="left" w:pos="2268"/>
-          <w:tab w:val="right" w:pos="10093"/>
-        </w:tabs>
-        <w:rPr>
-          <w:rFonts w:eastAsia="Source Sans Pro"/>
-        </w:rPr>
-      </w:pPr>
-    </w:p>
-    <w:p>
-      <w:pPr>
-        <w:tabs>
-          <w:tab w:val="left" w:pos="2268"/>
-          <w:tab w:val="right" w:pos="10093"/>
-        </w:tabs>
-        <w:rPr>
-          <w:rFonts w:eastAsia="Source Sans Pro"/>
-        </w:rPr>
-      </w:pPr>
-    </w:p>
-    <w:p>
-      <w:pPr>
-        <w:tabs>
-          <w:tab w:val="left" w:pos="2268"/>
-          <w:tab w:val="right" w:pos="10093"/>
-        </w:tabs>
-        <w:rPr>
-          <w:rFonts w:eastAsia="Source Sans Pro"/>
-        </w:rPr>
-      </w:pPr>
-    </w:p>
-    <w:p>
-      <w:pPr>
-        <w:tabs>
-          <w:tab w:val="left" w:pos="2268"/>
-          <w:tab w:val="right" w:pos="10093"/>
-        </w:tabs>
-        <w:rPr>
-          <w:rFonts w:eastAsia="Source Sans Pro"/>
-        </w:rPr>
-      </w:pPr>
-    </w:p>
-    <w:p>
-      <w:pPr>
-        <w:tabs>
-          <w:tab w:val="left" w:pos="2268"/>
-          <w:tab w:val="right" w:pos="10093"/>
-        </w:tabs>
-        <w:rPr>
-          <w:rFonts w:eastAsia="Source Sans Pro"/>
-        </w:rPr>
-      </w:pPr>
-    </w:p>
-    <w:p>
-      <w:pPr>
-        <w:tabs>
-          <w:tab w:val="left" w:pos="2268"/>
-          <w:tab w:val="right" w:pos="10093"/>
-        </w:tabs>
-        <w:rPr>
-          <w:rFonts w:eastAsia="Source Sans Pro"/>
-        </w:rPr>
-      </w:pPr>
-    </w:p>
-    <w:p>
-      <w:pPr>
-        <w:tabs>
-          <w:tab w:val="left" w:pos="2268"/>
-          <w:tab w:val="right" w:pos="10093"/>
-        </w:tabs>
-        <w:rPr>
-          <w:rFonts w:eastAsia="Source Sans Pro"/>
-        </w:rPr>
-      </w:pPr>
-    </w:p>
-    <w:p>
-      <w:pPr>
-        <w:tabs>
-          <w:tab w:val="left" w:pos="2268"/>
-          <w:tab w:val="right" w:pos="10093"/>
-        </w:tabs>
-        <w:rPr>
-          <w:rFonts w:eastAsia="Source Sans Pro"/>
-        </w:rPr>
-      </w:pPr>
-    </w:p>
-    <w:p>
-      <w:pPr>
-        <w:tabs>
-          <w:tab w:val="left" w:pos="2268"/>
-          <w:tab w:val="right" w:pos="10093"/>
-        </w:tabs>
-        <w:rPr>
-          <w:rFonts w:eastAsia="Source Sans Pro"/>
-        </w:rPr>
-      </w:pPr>
-    </w:p>
-    <w:p>
-      <w:pPr>
-        <w:tabs>
-          <w:tab w:val="left" w:pos="2268"/>
-          <w:tab w:val="right" w:pos="10093"/>
-        </w:tabs>
-        <w:rPr>
-          <w:rFonts w:eastAsia="Source Sans Pro"/>
-        </w:rPr>
-      </w:pPr>
-    </w:p>
-    <w:p>
-      <w:pPr>
-        <w:tabs>
-          <w:tab w:val="left" w:pos="2268"/>
-          <w:tab w:val="right" w:pos="10093"/>
-        </w:tabs>
-        <w:rPr>
-          <w:rFonts w:eastAsia="Source Sans Pro"/>
-        </w:rPr>
-      </w:pPr>
-    </w:p>
-    <w:p>
-      <w:pPr>
-        <w:tabs>
-          <w:tab w:val="left" w:pos="2268"/>
-          <w:tab w:val="right" w:pos="10093"/>
-        </w:tabs>
-        <w:rPr>
-          <w:rFonts w:eastAsia="Source Sans Pro"/>
-        </w:rPr>
-      </w:pPr>
-    </w:p>
-    <w:p>
-      <w:pPr>
-        <w:tabs>
-          <w:tab w:val="left" w:pos="2268"/>
-          <w:tab w:val="right" w:pos="10093"/>
-        </w:tabs>
-        <w:rPr>
-          <w:rFonts w:eastAsia="Source Sans Pro"/>
-        </w:rPr>
-      </w:pPr>
-    </w:p>
-    <w:p>
-      <w:pPr>
-        <w:tabs>
-          <w:tab w:val="left" w:pos="2268"/>
-          <w:tab w:val="right" w:pos="10093"/>
-        </w:tabs>
-        <w:rPr>
-          <w:rFonts w:eastAsia="Source Sans Pro"/>
-        </w:rPr>
-      </w:pPr>
-    </w:p>
-    <w:p>
-      <w:pPr>
-        <w:tabs>
-          <w:tab w:val="left" w:pos="2268"/>
-          <w:tab w:val="right" w:pos="10093"/>
-        </w:tabs>
-        <w:rPr>
-          <w:rFonts w:eastAsia="Source Sans Pro"/>
-        </w:rPr>
-      </w:pPr>
-    </w:p>
-    <w:p>
-      <w:pPr>
-        <w:tabs>
-          <w:tab w:val="left" w:pos="2268"/>
-          <w:tab w:val="right" w:pos="10093"/>
-        </w:tabs>
-        <w:rPr>
-          <w:rFonts w:eastAsia="Source Sans Pro"/>
-        </w:rPr>
-      </w:pPr>
-    </w:p>
-    <w:p>
-      <w:pPr>
-        <w:tabs>
-          <w:tab w:val="left" w:pos="2268"/>
-          <w:tab w:val="right" w:pos="10093"/>
-        </w:tabs>
-        <w:rPr>
-          <w:rFonts w:eastAsia="Source Sans Pro"/>
-        </w:rPr>
-      </w:pPr>
-    </w:p>
-    <w:p>
-      <w:pPr>
-        <w:tabs>
-          <w:tab w:val="left" w:pos="2268"/>
-          <w:tab w:val="right" w:pos="10093"/>
-        </w:tabs>
-        <w:rPr>
-          <w:rFonts w:eastAsia="Source Sans Pro"/>
-        </w:rPr>
-      </w:pPr>
-    </w:p>
-    <w:p>
-      <w:pPr>
-        <w:tabs>
-          <w:tab w:val="left" w:pos="2268"/>
-          <w:tab w:val="right" w:pos="10093"/>
-        </w:tabs>
-        <w:rPr>
-          <w:rFonts w:eastAsia="Source Sans Pro"/>
-        </w:rPr>
-      </w:pPr>
-    </w:p>
-    <w:p>
-      <w:pPr>
-        <w:tabs>
-          <w:tab w:val="left" w:pos="2268"/>
-          <w:tab w:val="right" w:pos="10093"/>
-        </w:tabs>
-        <w:rPr>
-          <w:rFonts w:eastAsia="Source Sans Pro"/>
-        </w:rPr>
-      </w:pPr>
-    </w:p>
-    <w:p>
-      <w:pPr>
-        <w:tabs>
-          <w:tab w:val="left" w:pos="2268"/>
-          <w:tab w:val="right" w:pos="10093"/>
-        </w:tabs>
-        <w:rPr>
-          <w:rFonts w:eastAsia="Source Sans Pro"/>
-        </w:rPr>
-      </w:pPr>
-    </w:p>
-    <w:p>
-      <w:pPr>
-        <w:tabs>
-          <w:tab w:val="left" w:pos="2268"/>
-          <w:tab w:val="right" w:pos="10093"/>
-        </w:tabs>
-        <w:rPr>
-          <w:rFonts w:eastAsia="Source Sans Pro"/>
-        </w:rPr>
-      </w:pPr>
-    </w:p>
-    <w:p>
-      <w:pPr>
-        <w:tabs>
-          <w:tab w:val="left" w:pos="2268"/>
-          <w:tab w:val="right" w:pos="10093"/>
-        </w:tabs>
-        <w:rPr>
-          <w:rFonts w:eastAsia="Source Sans Pro"/>
-        </w:rPr>
-      </w:pPr>
-    </w:p>
-    <w:p>
-      <w:pPr>
-        <w:tabs>
-          <w:tab w:val="left" w:pos="2268"/>
-          <w:tab w:val="right" w:pos="10093"/>
-        </w:tabs>
-        <w:rPr>
-          <w:rFonts w:eastAsia="Source Sans Pro"/>
-        </w:rPr>
-      </w:pPr>
-    </w:p>
-    <w:p>
-      <w:pPr>
-        <w:tabs>
-          <w:tab w:val="left" w:pos="2268"/>
-          <w:tab w:val="right" w:pos="10093"/>
-        </w:tabs>
-        <w:rPr>
-          <w:rFonts w:eastAsia="Source Sans Pro"/>
-        </w:rPr>
-      </w:pPr>
-    </w:p>
-    <w:p>
-      <w:pPr>
-        <w:tabs>
-          <w:tab w:val="left" w:pos="2268"/>
-          <w:tab w:val="right" w:pos="10093"/>
-        </w:tabs>
-        <w:rPr>
-          <w:rFonts w:eastAsia="Source Sans Pro"/>
-        </w:rPr>
-      </w:pPr>
-    </w:p>
-    <w:p>
-      <w:pPr>
-        <w:tabs>
-          <w:tab w:val="left" w:pos="2268"/>
-          <w:tab w:val="right" w:pos="10093"/>
-        </w:tabs>
-        <w:rPr>
-          <w:rFonts w:eastAsia="Source Sans Pro"/>
-        </w:rPr>
-      </w:pPr>
+      <w:r>
+        <w:rPr>
+          <w:rFonts w:eastAsia="Source Sans Pro"/>
+          <w:sz w:val="22"/>
+          <w:szCs w:val="22"/>
+          <w:lang w:val="en-US"/>
+        </w:rPr>
+        <w:t xml:space="preserve"> The AAUD combines various approximation technique to deliver a highly efficient MAC unit suitable for energy-constrained application. Its hybrid design leverages approximate arithmetic and fuzzy memoization, achieving significantly improvements in power, area, and delay making it a viable solution for real-time, error-tolerant applications such as image processing.</w:t>
+      </w:r>
     </w:p>
     <w:p>
       <w:pPr>
@@ -6378,82 +5646,315 @@
         </w:rPr>
         <w:t>to Date</w:t>
       </w:r>
-      <w:r>
-        <w:rPr>
-          <w:rFonts w:eastAsia="Source Serif Pro"/>
-          <w:b/>
-          <w:sz w:val="28"/>
-          <w:szCs w:val="28"/>
-        </w:rPr>
-        <w:t xml:space="preserve"> – (2 pages)</w:t>
-      </w:r>
-    </w:p>
-    <w:p>
-      <w:pPr>
-        <w:tabs>
-          <w:tab w:val="left" w:pos="2268"/>
-          <w:tab w:val="right" w:pos="10093"/>
-        </w:tabs>
-        <w:rPr>
-          <w:rFonts w:eastAsia="Source Sans Pro"/>
-          <w:sz w:val="22"/>
-          <w:szCs w:val="22"/>
-        </w:rPr>
-      </w:pPr>
-    </w:p>
-    <w:p>
-      <w:pPr>
-        <w:tabs>
-          <w:tab w:val="left" w:pos="2268"/>
-          <w:tab w:val="right" w:pos="10093"/>
-        </w:tabs>
-        <w:rPr>
-          <w:rFonts w:eastAsia="Source Sans Pro"/>
-          <w:sz w:val="22"/>
-          <w:szCs w:val="22"/>
-        </w:rPr>
-      </w:pPr>
-      <w:r>
-        <w:rPr>
-          <w:rFonts w:eastAsia="Source Sans Pro"/>
-          <w:sz w:val="22"/>
-          <w:szCs w:val="22"/>
-        </w:rPr>
-        <w:t>In this section, detail any initial work done, including any preliminary simulations, experiments, or findings. Discuss the methodologies and approaches taken so far, and any insights that have emerged. Provide a summary of the progress and the technical milestones reached to date.</w:t>
-      </w:r>
-    </w:p>
-    <w:p>
-      <w:pPr>
-        <w:tabs>
-          <w:tab w:val="left" w:pos="2268"/>
-          <w:tab w:val="right" w:pos="10093"/>
-        </w:tabs>
-        <w:rPr>
-          <w:rFonts w:eastAsia="Source Sans Pro"/>
-        </w:rPr>
-      </w:pPr>
-    </w:p>
-    <w:p>
-      <w:pPr>
-        <w:tabs>
-          <w:tab w:val="left" w:pos="2268"/>
-          <w:tab w:val="right" w:pos="10093"/>
-        </w:tabs>
-        <w:rPr>
-          <w:rFonts w:eastAsia="Source Sans Pro"/>
-        </w:rPr>
-      </w:pPr>
-    </w:p>
-    <w:p>
-      <w:pPr>
-        <w:tabs>
-          <w:tab w:val="left" w:pos="2268"/>
-          <w:tab w:val="right" w:pos="10093"/>
-        </w:tabs>
-        <w:rPr>
-          <w:rFonts w:eastAsia="Source Sans Pro"/>
-        </w:rPr>
-      </w:pPr>
+    </w:p>
+    <w:p>
+      <w:pPr>
+        <w:tabs>
+          <w:tab w:val="left" w:pos="2268"/>
+          <w:tab w:val="right" w:pos="10093"/>
+        </w:tabs>
+        <w:rPr>
+          <w:rFonts w:eastAsia="Source Sans Pro"/>
+          <w:sz w:val="22"/>
+          <w:szCs w:val="22"/>
+        </w:rPr>
+      </w:pPr>
+    </w:p>
+    <w:p>
+      <w:pPr>
+        <w:tabs>
+          <w:tab w:val="left" w:pos="2268"/>
+          <w:tab w:val="right" w:pos="10093"/>
+        </w:tabs>
+        <w:rPr>
+          <w:rFonts w:eastAsia="Source Sans Pro"/>
+          <w:sz w:val="22"/>
+          <w:szCs w:val="22"/>
+        </w:rPr>
+      </w:pPr>
+      <w:r>
+        <w:rPr>
+          <w:rFonts w:eastAsia="Source Sans Pro"/>
+          <w:sz w:val="22"/>
+          <w:szCs w:val="22"/>
+        </w:rPr>
+        <w:t>The concept of approximate computing originated from the realisation that many real-world applications do not require precise results but can function adequately with approximate outcomes, which can significantly reduce power consumption, improve speed, and decrease silicon area.</w:t>
+      </w:r>
+    </w:p>
+    <w:p>
+      <w:pPr>
+        <w:tabs>
+          <w:tab w:val="left" w:pos="2268"/>
+          <w:tab w:val="right" w:pos="10093"/>
+        </w:tabs>
+        <w:rPr>
+          <w:rFonts w:eastAsia="Source Sans Pro"/>
+          <w:sz w:val="22"/>
+          <w:szCs w:val="22"/>
+        </w:rPr>
+      </w:pPr>
+    </w:p>
+    <w:p>
+      <w:pPr>
+        <w:tabs>
+          <w:tab w:val="left" w:pos="2268"/>
+          <w:tab w:val="right" w:pos="10093"/>
+        </w:tabs>
+        <w:rPr>
+          <w:rFonts w:eastAsia="Source Sans Pro"/>
+          <w:sz w:val="22"/>
+          <w:szCs w:val="22"/>
+        </w:rPr>
+      </w:pPr>
+      <w:r>
+        <w:rPr>
+          <w:rFonts w:eastAsia="Source Sans Pro"/>
+          <w:sz w:val="22"/>
+          <w:szCs w:val="22"/>
+        </w:rPr>
+        <w:t>Early research focused on approximate arithmetic units, including adders and multipliers, where precision could be traded for energy efficiency and reduced latency</w:t>
+      </w:r>
+      <w:r>
+        <w:rPr>
+          <w:rFonts w:eastAsia="Source Sans Pro"/>
+          <w:sz w:val="22"/>
+          <w:szCs w:val="22"/>
+        </w:rPr>
+        <w:t>. Techniques like voltage scaling, which lowers power consumption at the cost of increased error rates, were among the first explored.</w:t>
+      </w:r>
+    </w:p>
+    <w:p>
+      <w:pPr>
+        <w:tabs>
+          <w:tab w:val="left" w:pos="2268"/>
+          <w:tab w:val="right" w:pos="10093"/>
+        </w:tabs>
+        <w:rPr>
+          <w:rFonts w:eastAsia="Source Sans Pro"/>
+          <w:sz w:val="22"/>
+          <w:szCs w:val="22"/>
+        </w:rPr>
+      </w:pPr>
+    </w:p>
+    <w:p>
+      <w:pPr>
+        <w:tabs>
+          <w:tab w:val="left" w:pos="2268"/>
+          <w:tab w:val="right" w:pos="10093"/>
+        </w:tabs>
+        <w:rPr>
+          <w:rFonts w:eastAsia="Source Sans Pro"/>
+          <w:b/>
+          <w:bCs/>
+        </w:rPr>
+      </w:pPr>
+      <w:r>
+        <w:rPr>
+          <w:rFonts w:eastAsia="Source Sans Pro"/>
+          <w:b/>
+          <w:bCs/>
+        </w:rPr>
+        <w:t>Methodologies and Key Techniques</w:t>
+      </w:r>
+    </w:p>
+    <w:p>
+      <w:pPr>
+        <w:tabs>
+          <w:tab w:val="left" w:pos="2268"/>
+          <w:tab w:val="right" w:pos="10093"/>
+        </w:tabs>
+        <w:rPr>
+          <w:rFonts w:eastAsia="Source Sans Pro"/>
+          <w:sz w:val="22"/>
+          <w:szCs w:val="22"/>
+        </w:rPr>
+      </w:pPr>
+    </w:p>
+    <w:p>
+      <w:pPr>
+        <w:tabs>
+          <w:tab w:val="left" w:pos="2268"/>
+          <w:tab w:val="right" w:pos="10093"/>
+        </w:tabs>
+        <w:rPr>
+          <w:rFonts w:eastAsia="Source Sans Pro"/>
+          <w:sz w:val="22"/>
+          <w:szCs w:val="22"/>
+        </w:rPr>
+      </w:pPr>
+      <w:r>
+        <w:rPr>
+          <w:rFonts w:eastAsia="Source Sans Pro"/>
+          <w:b/>
+          <w:bCs/>
+          <w:sz w:val="22"/>
+          <w:szCs w:val="22"/>
+        </w:rPr>
+        <w:t>Circuit-Level Approximation</w:t>
+      </w:r>
+    </w:p>
+    <w:p>
+      <w:pPr>
+        <w:tabs>
+          <w:tab w:val="left" w:pos="2268"/>
+          <w:tab w:val="right" w:pos="10093"/>
+        </w:tabs>
+        <w:rPr>
+          <w:rFonts w:eastAsia="Source Sans Pro"/>
+        </w:rPr>
+      </w:pPr>
+      <w:r>
+        <w:rPr>
+          <w:rFonts w:eastAsia="Source Sans Pro"/>
+        </w:rPr>
+        <w:t xml:space="preserve">This involves designing approximate logic circuits, where specific gates or components are modified to reduce power and area such as, Approximate Adders and Multipliers and Logic Gate Simplification. Designs like OR-based adders and compressor-based multipliers introduce controlled inaccuracies to achieve energy savings. Furthermore, removing or simplifying gates in critical paths can reduce dynamic power, with an increase in error rates. </w:t>
+      </w:r>
+    </w:p>
+    <w:p>
+      <w:pPr>
+        <w:tabs>
+          <w:tab w:val="left" w:pos="2268"/>
+          <w:tab w:val="right" w:pos="10093"/>
+        </w:tabs>
+        <w:rPr>
+          <w:rFonts w:eastAsia="Source Sans Pro"/>
+        </w:rPr>
+      </w:pPr>
+    </w:p>
+    <w:p>
+      <w:pPr>
+        <w:tabs>
+          <w:tab w:val="left" w:pos="2268"/>
+          <w:tab w:val="right" w:pos="10093"/>
+        </w:tabs>
+        <w:rPr>
+          <w:rFonts w:eastAsia="Source Sans Pro"/>
+        </w:rPr>
+      </w:pPr>
+      <w:r>
+        <w:rPr>
+          <w:rFonts w:eastAsia="Source Sans Pro"/>
+          <w:b/>
+          <w:bCs/>
+        </w:rPr>
+        <w:t>System-Level Approaches</w:t>
+      </w:r>
+    </w:p>
+    <w:p>
+      <w:pPr>
+        <w:tabs>
+          <w:tab w:val="left" w:pos="2268"/>
+          <w:tab w:val="right" w:pos="10093"/>
+        </w:tabs>
+        <w:rPr>
+          <w:rFonts w:eastAsia="Source Sans Pro"/>
+        </w:rPr>
+      </w:pPr>
+      <w:r>
+        <w:rPr>
+          <w:rFonts w:eastAsia="Source Sans Pro"/>
+        </w:rPr>
+        <w:t xml:space="preserve">At the system level, approximation is applied to entire computational workflows. This is particularly effective in applications like image and video processing, where slight inaccuracies are imperceptible to human users. Dynamic accuracy </w:t>
+      </w:r>
+      <w:r>
+        <w:rPr>
+          <w:rFonts w:eastAsia="Source Sans Pro"/>
+        </w:rPr>
+        <w:t>adjustment involves adjusting the level of approximation based on application needs and environmental factors. Error resilience techniques incorporate mechanisms to detect and correct significant errors, ensuring overall reliability despite localised approximations.</w:t>
+      </w:r>
+    </w:p>
+    <w:p>
+      <w:pPr>
+        <w:tabs>
+          <w:tab w:val="left" w:pos="2268"/>
+          <w:tab w:val="right" w:pos="10093"/>
+        </w:tabs>
+        <w:rPr>
+          <w:rFonts w:eastAsia="Source Sans Pro"/>
+        </w:rPr>
+      </w:pPr>
+    </w:p>
+    <w:p>
+      <w:pPr>
+        <w:tabs>
+          <w:tab w:val="left" w:pos="2268"/>
+          <w:tab w:val="right" w:pos="10093"/>
+        </w:tabs>
+        <w:rPr>
+          <w:rFonts w:eastAsia="Source Sans Pro"/>
+        </w:rPr>
+      </w:pPr>
+      <w:r>
+        <w:rPr>
+          <w:rFonts w:eastAsia="Source Sans Pro"/>
+          <w:b/>
+          <w:bCs/>
+        </w:rPr>
+        <w:t>Experiment and Results</w:t>
+      </w:r>
+    </w:p>
+    <w:p>
+      <w:pPr>
+        <w:tabs>
+          <w:tab w:val="left" w:pos="2268"/>
+          <w:tab w:val="right" w:pos="10093"/>
+        </w:tabs>
+        <w:rPr>
+          <w:rFonts w:eastAsia="Source Sans Pro"/>
+          <w:sz w:val="22"/>
+          <w:szCs w:val="22"/>
+        </w:rPr>
+      </w:pPr>
+      <w:r>
+        <w:rPr>
+          <w:rFonts w:eastAsia="Source Sans Pro"/>
+          <w:sz w:val="22"/>
+          <w:szCs w:val="22"/>
+        </w:rPr>
+        <w:t>FPGAs have played a critical role in approximate computing research due to their reconfigurability and suitability for prototyping. Approximate designs have been synthesised and tested on platforms like Xilinx Zynq, demonstrating reductions in power consumption by up to 40% and improvement in speed by up to 1.5x compared to exact designs. Experiments show that approximate circuits use up to 30% fewer logic elements, making them ideal for resource-constrained. Furthermore, approximate designs can maintain acceptable accuracy levels, such as high PSNR values in image processing, while significantly reducing energy consumption.</w:t>
+      </w:r>
+    </w:p>
+    <w:p>
+      <w:pPr>
+        <w:tabs>
+          <w:tab w:val="left" w:pos="2268"/>
+          <w:tab w:val="right" w:pos="10093"/>
+        </w:tabs>
+        <w:rPr>
+          <w:rFonts w:eastAsia="Source Sans Pro"/>
+          <w:sz w:val="22"/>
+          <w:szCs w:val="22"/>
+        </w:rPr>
+      </w:pPr>
+    </w:p>
+    <w:p>
+      <w:pPr>
+        <w:tabs>
+          <w:tab w:val="left" w:pos="2268"/>
+          <w:tab w:val="right" w:pos="10093"/>
+        </w:tabs>
+        <w:rPr>
+          <w:rFonts w:eastAsia="Source Sans Pro"/>
+          <w:sz w:val="22"/>
+          <w:szCs w:val="22"/>
+        </w:rPr>
+      </w:pPr>
+      <w:r>
+        <w:rPr>
+          <w:rFonts w:eastAsia="Source Sans Pro"/>
+          <w:sz w:val="22"/>
+          <w:szCs w:val="22"/>
+        </w:rPr>
+        <w:t>Future research aims to explore adaptive approximation techniques, where systems dynamically adjust approximation levels based on real-life performance and accuracy requirements. Additionally, integrating approximate computing into emerging technologies like RISC-V processors and AI accelerators is a promising direction for enhancing energy efficiency in next-generation computing systems.</w:t>
+      </w:r>
+      <w:r>
+        <w:rPr>
+          <w:rFonts w:eastAsia="Source Sans Pro"/>
+          <w:sz w:val="22"/>
+          <w:szCs w:val="22"/>
+        </w:rPr>
+        <w:t xml:space="preserve"> </w:t>
+      </w:r>
     </w:p>
     <w:p>
       <w:pPr>
@@ -7167,7 +6668,14 @@
           <w:sz w:val="22"/>
           <w:szCs w:val="22"/>
         </w:rPr>
-        <w:t xml:space="preserve">In the subsequent phase, simulation and verification will take place. Test benches will be developed using the Xilinx Vivado Design Suite to conduct a series of simulations. These simulations will evaluate the functionality and performance of the MAC unit, including power consumption and accuracy, under the conditions specified by the design. The design will undergo further debugging and refinement based on simulation results, with the final performance metrics documented. This will lead to the completion of </w:t>
+        <w:t xml:space="preserve">In the subsequent phase, simulation and verification will take place. Test benches will be developed using the Xilinx Vivado Design Suite to conduct a series of simulations. These simulations will evaluate the functionality and performance of the MAC unit, including power consumption and accuracy, under the </w:t>
+      </w:r>
+      <w:r>
+        <w:rPr>
+          <w:sz w:val="22"/>
+          <w:szCs w:val="22"/>
+        </w:rPr>
+        <w:t xml:space="preserve">conditions specified by the design. The design will undergo further debugging and refinement based on simulation results, with the final performance metrics documented. This will lead to the completion of </w:t>
       </w:r>
       <w:r>
         <w:rPr>
@@ -7220,14 +6728,7 @@
           <w:sz w:val="22"/>
           <w:szCs w:val="22"/>
         </w:rPr>
-        <w:t xml:space="preserve">The next major phase will involve integrating the MAC unit into the RISC-V architecture. This phase will include participation in relevant labs to better </w:t>
-      </w:r>
-      <w:r>
-        <w:rPr>
-          <w:sz w:val="22"/>
-          <w:szCs w:val="22"/>
-        </w:rPr>
-        <w:t xml:space="preserve">understand the implementation strategies for embedding the MAC unit into the RISC-V processor. Once integrated, the system will undergo debugging and initial testing to verify that the MAC unit functions correctly within the RISC-V SoC framework. Successful integration and testing will result in the completion of </w:t>
+        <w:t xml:space="preserve">The next major phase will involve integrating the MAC unit into the RISC-V architecture. This phase will include participation in relevant labs to better understand the implementation strategies for embedding the MAC unit into the RISC-V processor. Once integrated, the system will undergo debugging and initial testing to verify that the MAC unit functions correctly within the RISC-V SoC framework. Successful integration and testing will result in the completion of </w:t>
       </w:r>
       <w:r>
         <w:rPr>
@@ -7783,7 +7284,7 @@
                     </pic:cNvPicPr>
                   </pic:nvPicPr>
                   <pic:blipFill>
-                    <a:blip r:embed="rId12" cstate="print">
+                    <a:blip r:embed="rId14" cstate="print">
                       <a:extLst>
                         <a:ext uri="{28A0092B-C50C-407E-A947-70E740481C1C}">
                           <a14:useLocalDpi xmlns:a14="http://schemas.microsoft.com/office/drawing/2010/main" val="0"/>
@@ -7867,7 +7368,7 @@
           <w:noProof/>
         </w:rPr>
         <w:drawing>
-          <wp:inline distT="0" distB="0" distL="0" distR="0" wp14:anchorId="3910E0A6" wp14:editId="2DFB3022">
+          <wp:inline distT="0" distB="0" distL="0" distR="0" wp14:anchorId="3910E0A6" wp14:editId="2AA6E415">
             <wp:extent cx="3352800" cy="938943"/>
             <wp:effectExtent l="0" t="0" r="0" b="0"/>
             <wp:docPr id="1529889521" name="Picture 2"/>
@@ -7884,7 +7385,7 @@
                     </pic:cNvPicPr>
                   </pic:nvPicPr>
                   <pic:blipFill>
-                    <a:blip r:embed="rId13" cstate="print">
+                    <a:blip r:embed="rId15" cstate="print">
                       <a:extLst>
                         <a:ext uri="{28A0092B-C50C-407E-A947-70E740481C1C}">
                           <a14:useLocalDpi xmlns:a14="http://schemas.microsoft.com/office/drawing/2010/main" val="0"/>
@@ -8491,153 +7992,7 @@
           <w:sz w:val="20"/>
           <w:szCs w:val="20"/>
         </w:rPr>
-        <w:t xml:space="preserve">Gupta and K. Suneja, "Hardware Design of Approximate Matrix Multiplier based on FPGA in Verilog," 2020 4th International Conference on Intelligent Computing and Control Systems (ICICCS), Madurai, India, 2020, pp. 496-498, </w:t>
-      </w:r>
-      <w:proofErr w:type="spellStart"/>
-      <w:r>
-        <w:rPr>
-          <w:rFonts w:eastAsia="Source Sans Pro"/>
-          <w:sz w:val="20"/>
-          <w:szCs w:val="20"/>
-        </w:rPr>
-        <w:t>doi</w:t>
-      </w:r>
-      <w:proofErr w:type="spellEnd"/>
-      <w:r>
-        <w:rPr>
-          <w:rFonts w:eastAsia="Source Sans Pro"/>
-          <w:sz w:val="20"/>
-          <w:szCs w:val="20"/>
-        </w:rPr>
-        <w:t xml:space="preserve">: 10.1109/ICICCS48265.2020.9121004. keywords: {Performance </w:t>
-      </w:r>
-      <w:proofErr w:type="spellStart"/>
-      <w:proofErr w:type="gramStart"/>
-      <w:r>
-        <w:rPr>
-          <w:rFonts w:eastAsia="Source Sans Pro"/>
-          <w:sz w:val="20"/>
-          <w:szCs w:val="20"/>
-        </w:rPr>
-        <w:t>evaluation;Computational</w:t>
-      </w:r>
-      <w:proofErr w:type="spellEnd"/>
-      <w:proofErr w:type="gramEnd"/>
-      <w:r>
-        <w:rPr>
-          <w:rFonts w:eastAsia="Source Sans Pro"/>
-          <w:sz w:val="20"/>
-          <w:szCs w:val="20"/>
-        </w:rPr>
-        <w:t xml:space="preserve"> </w:t>
-      </w:r>
-      <w:proofErr w:type="spellStart"/>
-      <w:r>
-        <w:rPr>
-          <w:rFonts w:eastAsia="Source Sans Pro"/>
-          <w:sz w:val="20"/>
-          <w:szCs w:val="20"/>
-        </w:rPr>
-        <w:t>modeling;Approximate</w:t>
-      </w:r>
-      <w:proofErr w:type="spellEnd"/>
-      <w:r>
-        <w:rPr>
-          <w:rFonts w:eastAsia="Source Sans Pro"/>
-          <w:sz w:val="20"/>
-          <w:szCs w:val="20"/>
-        </w:rPr>
-        <w:t xml:space="preserve"> </w:t>
-      </w:r>
-      <w:proofErr w:type="spellStart"/>
-      <w:r>
-        <w:rPr>
-          <w:rFonts w:eastAsia="Source Sans Pro"/>
-          <w:sz w:val="20"/>
-          <w:szCs w:val="20"/>
-        </w:rPr>
-        <w:t>computing;Hardware;Software;Table</w:t>
-      </w:r>
-      <w:proofErr w:type="spellEnd"/>
-      <w:r>
-        <w:rPr>
-          <w:rFonts w:eastAsia="Source Sans Pro"/>
-          <w:sz w:val="20"/>
-          <w:szCs w:val="20"/>
-        </w:rPr>
-        <w:t xml:space="preserve"> </w:t>
-      </w:r>
-      <w:proofErr w:type="spellStart"/>
-      <w:r>
-        <w:rPr>
-          <w:rFonts w:eastAsia="Source Sans Pro"/>
-          <w:sz w:val="20"/>
-          <w:szCs w:val="20"/>
-        </w:rPr>
-        <w:t>lookup;Hardware</w:t>
-      </w:r>
-      <w:proofErr w:type="spellEnd"/>
-      <w:r>
-        <w:rPr>
-          <w:rFonts w:eastAsia="Source Sans Pro"/>
-          <w:sz w:val="20"/>
-          <w:szCs w:val="20"/>
-        </w:rPr>
-        <w:t xml:space="preserve"> design </w:t>
-      </w:r>
-      <w:proofErr w:type="spellStart"/>
-      <w:r>
-        <w:rPr>
-          <w:rFonts w:eastAsia="Source Sans Pro"/>
-          <w:sz w:val="20"/>
-          <w:szCs w:val="20"/>
-        </w:rPr>
-        <w:t>languages;approximate</w:t>
-      </w:r>
-      <w:proofErr w:type="spellEnd"/>
-      <w:r>
-        <w:rPr>
-          <w:rFonts w:eastAsia="Source Sans Pro"/>
-          <w:sz w:val="20"/>
-          <w:szCs w:val="20"/>
-        </w:rPr>
-        <w:t xml:space="preserve"> </w:t>
-      </w:r>
-      <w:proofErr w:type="spellStart"/>
-      <w:r>
-        <w:rPr>
-          <w:rFonts w:eastAsia="Source Sans Pro"/>
-          <w:sz w:val="20"/>
-          <w:szCs w:val="20"/>
-        </w:rPr>
-        <w:t>computing;matrix</w:t>
-      </w:r>
-      <w:proofErr w:type="spellEnd"/>
-      <w:r>
-        <w:rPr>
-          <w:rFonts w:eastAsia="Source Sans Pro"/>
-          <w:sz w:val="20"/>
-          <w:szCs w:val="20"/>
-        </w:rPr>
-        <w:t xml:space="preserve"> </w:t>
-      </w:r>
-      <w:proofErr w:type="spellStart"/>
-      <w:r>
-        <w:rPr>
-          <w:rFonts w:eastAsia="Source Sans Pro"/>
-          <w:sz w:val="20"/>
-          <w:szCs w:val="20"/>
-        </w:rPr>
-        <w:t>multiplier;Verilog;Field</w:t>
-      </w:r>
-      <w:proofErr w:type="spellEnd"/>
-      <w:r>
-        <w:rPr>
-          <w:rFonts w:eastAsia="Source Sans Pro"/>
-          <w:sz w:val="20"/>
-          <w:szCs w:val="20"/>
-        </w:rPr>
-        <w:t xml:space="preserve"> Programmable Array (FPGA);Look Up Tables (LUTs)},</w:t>
+        <w:t>Gupta and K. Suneja, "Hardware Design of Approximate Matrix Multiplier based on FPGA in Verilog," 2020 4th International Conference on Intelligent Computing and Control Systems (ICICCS), Madurai, India, 2020, pp. 496-498, doi: 10.1109/ICICCS48265.2020.9121004. keywords: {Performance evaluation;Computational modeling;Approximate computing;Hardware;Software;Table lookup;Hardware design languages;approximate computing;matrix multiplier;Verilog;Field Programmable Array (FPGA);Look Up Tables (LUTs)},</w:t>
       </w:r>
     </w:p>
     <w:p>
@@ -8659,143 +8014,7 @@
           <w:sz w:val="20"/>
           <w:szCs w:val="20"/>
         </w:rPr>
-        <w:t xml:space="preserve">Y. Guo, X. Chen, Q. Zhou and H. Sun, "Power-Efficient and Small-Area Approximate Multiplier Design with FPGA-Based Compressors," 2024 IEEE International Symposium on Circuits and Systems (ISCAS), Singapore, Singapore, 2024, pp. 1-5, </w:t>
-      </w:r>
-      <w:proofErr w:type="spellStart"/>
-      <w:r>
-        <w:rPr>
-          <w:rFonts w:eastAsia="Source Sans Pro"/>
-          <w:sz w:val="20"/>
-          <w:szCs w:val="20"/>
-        </w:rPr>
-        <w:t>doi</w:t>
-      </w:r>
-      <w:proofErr w:type="spellEnd"/>
-      <w:r>
-        <w:rPr>
-          <w:rFonts w:eastAsia="Source Sans Pro"/>
-          <w:sz w:val="20"/>
-          <w:szCs w:val="20"/>
-        </w:rPr>
-        <w:t xml:space="preserve">: 10.1109/ISCAS58744.2024.10558590. keywords: {Image </w:t>
-      </w:r>
-      <w:proofErr w:type="spellStart"/>
-      <w:proofErr w:type="gramStart"/>
-      <w:r>
-        <w:rPr>
-          <w:rFonts w:eastAsia="Source Sans Pro"/>
-          <w:sz w:val="20"/>
-          <w:szCs w:val="20"/>
-        </w:rPr>
-        <w:t>coding;Accuracy</w:t>
-      </w:r>
-      <w:proofErr w:type="gramEnd"/>
-      <w:r>
-        <w:rPr>
-          <w:rFonts w:eastAsia="Source Sans Pro"/>
-          <w:sz w:val="20"/>
-          <w:szCs w:val="20"/>
-        </w:rPr>
-        <w:t>;Power</w:t>
-      </w:r>
-      <w:proofErr w:type="spellEnd"/>
-      <w:r>
-        <w:rPr>
-          <w:rFonts w:eastAsia="Source Sans Pro"/>
-          <w:sz w:val="20"/>
-          <w:szCs w:val="20"/>
-        </w:rPr>
-        <w:t xml:space="preserve"> </w:t>
-      </w:r>
-      <w:proofErr w:type="spellStart"/>
-      <w:r>
-        <w:rPr>
-          <w:rFonts w:eastAsia="Source Sans Pro"/>
-          <w:sz w:val="20"/>
-          <w:szCs w:val="20"/>
-        </w:rPr>
-        <w:t>demand;System</w:t>
-      </w:r>
-      <w:proofErr w:type="spellEnd"/>
-      <w:r>
-        <w:rPr>
-          <w:rFonts w:eastAsia="Source Sans Pro"/>
-          <w:sz w:val="20"/>
-          <w:szCs w:val="20"/>
-        </w:rPr>
-        <w:t xml:space="preserve"> </w:t>
-      </w:r>
-      <w:proofErr w:type="spellStart"/>
-      <w:r>
-        <w:rPr>
-          <w:rFonts w:eastAsia="Source Sans Pro"/>
-          <w:sz w:val="20"/>
-          <w:szCs w:val="20"/>
-        </w:rPr>
-        <w:t>performance;Circuits;Approximate</w:t>
-      </w:r>
-      <w:proofErr w:type="spellEnd"/>
-      <w:r>
-        <w:rPr>
-          <w:rFonts w:eastAsia="Source Sans Pro"/>
-          <w:sz w:val="20"/>
-          <w:szCs w:val="20"/>
-        </w:rPr>
-        <w:t xml:space="preserve"> </w:t>
-      </w:r>
-      <w:proofErr w:type="spellStart"/>
-      <w:r>
-        <w:rPr>
-          <w:rFonts w:eastAsia="Source Sans Pro"/>
-          <w:sz w:val="20"/>
-          <w:szCs w:val="20"/>
-        </w:rPr>
-        <w:t>computing;Hardware;Approximate</w:t>
-      </w:r>
-      <w:proofErr w:type="spellEnd"/>
-      <w:r>
-        <w:rPr>
-          <w:rFonts w:eastAsia="Source Sans Pro"/>
-          <w:sz w:val="20"/>
-          <w:szCs w:val="20"/>
-        </w:rPr>
-        <w:t xml:space="preserve"> </w:t>
-      </w:r>
-      <w:proofErr w:type="spellStart"/>
-      <w:r>
-        <w:rPr>
-          <w:rFonts w:eastAsia="Source Sans Pro"/>
-          <w:sz w:val="20"/>
-          <w:szCs w:val="20"/>
-        </w:rPr>
-        <w:t>computing;FPGA-based</w:t>
-      </w:r>
-      <w:proofErr w:type="spellEnd"/>
-      <w:r>
-        <w:rPr>
-          <w:rFonts w:eastAsia="Source Sans Pro"/>
-          <w:sz w:val="20"/>
-          <w:szCs w:val="20"/>
-        </w:rPr>
-        <w:t xml:space="preserve"> </w:t>
-      </w:r>
-      <w:proofErr w:type="spellStart"/>
-      <w:r>
-        <w:rPr>
-          <w:rFonts w:eastAsia="Source Sans Pro"/>
-          <w:sz w:val="20"/>
-          <w:szCs w:val="20"/>
-        </w:rPr>
-        <w:t>compressor;Low-power</w:t>
-      </w:r>
-      <w:proofErr w:type="spellEnd"/>
-      <w:r>
-        <w:rPr>
-          <w:rFonts w:eastAsia="Source Sans Pro"/>
-          <w:sz w:val="20"/>
-          <w:szCs w:val="20"/>
-        </w:rPr>
-        <w:t xml:space="preserve"> circuit},</w:t>
+        <w:t>Y. Guo, X. Chen, Q. Zhou and H. Sun, "Power-Efficient and Small-Area Approximate Multiplier Design with FPGA-Based Compressors," 2024 IEEE International Symposium on Circuits and Systems (ISCAS), Singapore, Singapore, 2024, pp. 1-5, doi: 10.1109/ISCAS58744.2024.10558590. keywords: {Image coding;Accuracy;Power demand;System performance;Circuits;Approximate computing;Hardware;Approximate computing;FPGA-based compressor;Low-power circuit},</w:t>
       </w:r>
     </w:p>
     <w:p>
@@ -8817,71 +8036,7 @@
           <w:sz w:val="20"/>
           <w:szCs w:val="20"/>
         </w:rPr>
-        <w:t xml:space="preserve">T. Nomani and M. Mohsin, "A Novel Approximate Adder Design Methodology with Single LUT Delay for Fault-tolerant FPGA-based Systems," 2019 Second International Conference on Latest trends in Electrical Engineering and Computing Technologies (INTELLECT), Karachi, Pakistan, 2019, pp. 1-6, </w:t>
-      </w:r>
-      <w:proofErr w:type="spellStart"/>
-      <w:r>
-        <w:rPr>
-          <w:rFonts w:eastAsia="Source Sans Pro"/>
-          <w:sz w:val="20"/>
-          <w:szCs w:val="20"/>
-        </w:rPr>
-        <w:t>doi</w:t>
-      </w:r>
-      <w:proofErr w:type="spellEnd"/>
-      <w:r>
-        <w:rPr>
-          <w:rFonts w:eastAsia="Source Sans Pro"/>
-          <w:sz w:val="20"/>
-          <w:szCs w:val="20"/>
-        </w:rPr>
-        <w:t xml:space="preserve">: 10.1109/INTELLECT47034.2019.8955460. keywords: {Approximate </w:t>
-      </w:r>
-      <w:proofErr w:type="spellStart"/>
-      <w:proofErr w:type="gramStart"/>
-      <w:r>
-        <w:rPr>
-          <w:rFonts w:eastAsia="Source Sans Pro"/>
-          <w:sz w:val="20"/>
-          <w:szCs w:val="20"/>
-        </w:rPr>
-        <w:t>computing;Adders</w:t>
-      </w:r>
-      <w:proofErr w:type="gramEnd"/>
-      <w:r>
-        <w:rPr>
-          <w:rFonts w:eastAsia="Source Sans Pro"/>
-          <w:sz w:val="20"/>
-          <w:szCs w:val="20"/>
-        </w:rPr>
-        <w:t>;FPGA;Image</w:t>
-      </w:r>
-      <w:proofErr w:type="spellEnd"/>
-      <w:r>
-        <w:rPr>
-          <w:rFonts w:eastAsia="Source Sans Pro"/>
-          <w:sz w:val="20"/>
-          <w:szCs w:val="20"/>
-        </w:rPr>
-        <w:t xml:space="preserve"> processing </w:t>
-      </w:r>
-      <w:proofErr w:type="spellStart"/>
-      <w:r>
-        <w:rPr>
-          <w:rFonts w:eastAsia="Source Sans Pro"/>
-          <w:sz w:val="20"/>
-          <w:szCs w:val="20"/>
-        </w:rPr>
-        <w:t>applications;Fault-tolerant</w:t>
-      </w:r>
-      <w:proofErr w:type="spellEnd"/>
-      <w:r>
-        <w:rPr>
-          <w:rFonts w:eastAsia="Source Sans Pro"/>
-          <w:sz w:val="20"/>
-          <w:szCs w:val="20"/>
-        </w:rPr>
-        <w:t xml:space="preserve"> systems},</w:t>
+        <w:t>T. Nomani and M. Mohsin, "A Novel Approximate Adder Design Methodology with Single LUT Delay for Fault-tolerant FPGA-based Systems," 2019 Second International Conference on Latest trends in Electrical Engineering and Computing Technologies (INTELLECT), Karachi, Pakistan, 2019, pp. 1-6, doi: 10.1109/INTELLECT47034.2019.8955460. keywords: {Approximate computing;Adders;FPGA;Image processing applications;Fault-tolerant systems},</w:t>
       </w:r>
     </w:p>
     <w:p>
@@ -8903,171 +8058,7 @@
           <w:sz w:val="20"/>
           <w:szCs w:val="20"/>
         </w:rPr>
-        <w:t xml:space="preserve">Y. Ono and K. Usami, "Approximate Computing Technique Using Memoization and Simplified Multiplication," 2019 34th International Technical Conference on Circuits/Systems, Computers and Communications (ITC-CSCC), </w:t>
-      </w:r>
-      <w:proofErr w:type="spellStart"/>
-      <w:r>
-        <w:rPr>
-          <w:rFonts w:eastAsia="Source Sans Pro"/>
-          <w:sz w:val="20"/>
-          <w:szCs w:val="20"/>
-        </w:rPr>
-        <w:t>JeJu</w:t>
-      </w:r>
-      <w:proofErr w:type="spellEnd"/>
-      <w:r>
-        <w:rPr>
-          <w:rFonts w:eastAsia="Source Sans Pro"/>
-          <w:sz w:val="20"/>
-          <w:szCs w:val="20"/>
-        </w:rPr>
-        <w:t xml:space="preserve">, Korea (South), 2019, pp. 1-4, </w:t>
-      </w:r>
-      <w:proofErr w:type="spellStart"/>
-      <w:r>
-        <w:rPr>
-          <w:rFonts w:eastAsia="Source Sans Pro"/>
-          <w:sz w:val="20"/>
-          <w:szCs w:val="20"/>
-        </w:rPr>
-        <w:t>doi</w:t>
-      </w:r>
-      <w:proofErr w:type="spellEnd"/>
-      <w:r>
-        <w:rPr>
-          <w:rFonts w:eastAsia="Source Sans Pro"/>
-          <w:sz w:val="20"/>
-          <w:szCs w:val="20"/>
-        </w:rPr>
-        <w:t xml:space="preserve">: 10.1109/ITC-CSCC.2019.8793369. keywords: {Energy </w:t>
-      </w:r>
-      <w:proofErr w:type="spellStart"/>
-      <w:proofErr w:type="gramStart"/>
-      <w:r>
-        <w:rPr>
-          <w:rFonts w:eastAsia="Source Sans Pro"/>
-          <w:sz w:val="20"/>
-          <w:szCs w:val="20"/>
-        </w:rPr>
-        <w:t>consumption;Frequency</w:t>
-      </w:r>
-      <w:proofErr w:type="spellEnd"/>
-      <w:proofErr w:type="gramEnd"/>
-      <w:r>
-        <w:rPr>
-          <w:rFonts w:eastAsia="Source Sans Pro"/>
-          <w:sz w:val="20"/>
-          <w:szCs w:val="20"/>
-        </w:rPr>
-        <w:t xml:space="preserve"> </w:t>
-      </w:r>
-      <w:proofErr w:type="spellStart"/>
-      <w:r>
-        <w:rPr>
-          <w:rFonts w:eastAsia="Source Sans Pro"/>
-          <w:sz w:val="20"/>
-          <w:szCs w:val="20"/>
-        </w:rPr>
-        <w:t>modulation;Approximate</w:t>
-      </w:r>
-      <w:proofErr w:type="spellEnd"/>
-      <w:r>
-        <w:rPr>
-          <w:rFonts w:eastAsia="Source Sans Pro"/>
-          <w:sz w:val="20"/>
-          <w:szCs w:val="20"/>
-        </w:rPr>
-        <w:t xml:space="preserve"> </w:t>
-      </w:r>
-      <w:proofErr w:type="spellStart"/>
-      <w:r>
-        <w:rPr>
-          <w:rFonts w:eastAsia="Source Sans Pro"/>
-          <w:sz w:val="20"/>
-          <w:szCs w:val="20"/>
-        </w:rPr>
-        <w:t>computing;Field</w:t>
-      </w:r>
-      <w:proofErr w:type="spellEnd"/>
-      <w:r>
-        <w:rPr>
-          <w:rFonts w:eastAsia="Source Sans Pro"/>
-          <w:sz w:val="20"/>
-          <w:szCs w:val="20"/>
-        </w:rPr>
-        <w:t xml:space="preserve"> programmable gate </w:t>
-      </w:r>
-      <w:proofErr w:type="spellStart"/>
-      <w:r>
-        <w:rPr>
-          <w:rFonts w:eastAsia="Source Sans Pro"/>
-          <w:sz w:val="20"/>
-          <w:szCs w:val="20"/>
-        </w:rPr>
-        <w:t>arrays;Error</w:t>
-      </w:r>
-      <w:proofErr w:type="spellEnd"/>
-      <w:r>
-        <w:rPr>
-          <w:rFonts w:eastAsia="Source Sans Pro"/>
-          <w:sz w:val="20"/>
-          <w:szCs w:val="20"/>
-        </w:rPr>
-        <w:t xml:space="preserve"> </w:t>
-      </w:r>
-      <w:proofErr w:type="spellStart"/>
-      <w:r>
-        <w:rPr>
-          <w:rFonts w:eastAsia="Source Sans Pro"/>
-          <w:sz w:val="20"/>
-          <w:szCs w:val="20"/>
-        </w:rPr>
-        <w:t>analysis;Gray-scale;Approximate</w:t>
-      </w:r>
-      <w:proofErr w:type="spellEnd"/>
-      <w:r>
-        <w:rPr>
-          <w:rFonts w:eastAsia="Source Sans Pro"/>
-          <w:sz w:val="20"/>
-          <w:szCs w:val="20"/>
-        </w:rPr>
-        <w:t xml:space="preserve"> </w:t>
-      </w:r>
-      <w:proofErr w:type="spellStart"/>
-      <w:r>
-        <w:rPr>
-          <w:rFonts w:eastAsia="Source Sans Pro"/>
-          <w:sz w:val="20"/>
-          <w:szCs w:val="20"/>
-        </w:rPr>
-        <w:t>Computing;Image</w:t>
-      </w:r>
-      <w:proofErr w:type="spellEnd"/>
-      <w:r>
-        <w:rPr>
-          <w:rFonts w:eastAsia="Source Sans Pro"/>
-          <w:sz w:val="20"/>
-          <w:szCs w:val="20"/>
-        </w:rPr>
-        <w:t xml:space="preserve"> </w:t>
-      </w:r>
-      <w:proofErr w:type="spellStart"/>
-      <w:r>
-        <w:rPr>
-          <w:rFonts w:eastAsia="Source Sans Pro"/>
-          <w:sz w:val="20"/>
-          <w:szCs w:val="20"/>
-        </w:rPr>
-        <w:t>Processing;Field</w:t>
-      </w:r>
-      <w:proofErr w:type="spellEnd"/>
-      <w:r>
-        <w:rPr>
-          <w:rFonts w:eastAsia="Source Sans Pro"/>
-          <w:sz w:val="20"/>
-          <w:szCs w:val="20"/>
-        </w:rPr>
-        <w:t xml:space="preserve"> Programmable Gate Array (FPGA)},</w:t>
+        <w:t>Y. Ono and K. Usami, "Approximate Computing Technique Using Memoization and Simplified Multiplication," 2019 34th International Technical Conference on Circuits/Systems, Computers and Communications (ITC-CSCC), JeJu, Korea (South), 2019, pp. 1-4, doi: 10.1109/ITC-CSCC.2019.8793369. keywords: {Energy consumption;Frequency modulation;Approximate computing;Field programmable gate arrays;Error analysis;Gray-scale;Approximate Computing;Image Processing;Field Programmable Gate Array (FPGA)},</w:t>
       </w:r>
     </w:p>
     <w:p>
@@ -9089,117 +8080,16 @@
           <w:sz w:val="20"/>
           <w:szCs w:val="20"/>
         </w:rPr>
-        <w:t>S. Ullah, S. S. Murthy and A. Kumar, "</w:t>
-      </w:r>
-      <w:proofErr w:type="spellStart"/>
+        <w:t xml:space="preserve">S. Ullah, S. S. Murthy and A. Kumar, "SMApproxLib: Library of FPGA-based Approximate Multipliers," 2018 55th </w:t>
+      </w:r>
       <w:r>
         <w:rPr>
           <w:rFonts w:eastAsia="Source Sans Pro"/>
           <w:sz w:val="20"/>
           <w:szCs w:val="20"/>
         </w:rPr>
-        <w:t>SMApproxLib</w:t>
-      </w:r>
-      <w:proofErr w:type="spellEnd"/>
-      <w:r>
-        <w:rPr>
-          <w:rFonts w:eastAsia="Source Sans Pro"/>
-          <w:sz w:val="20"/>
-          <w:szCs w:val="20"/>
-        </w:rPr>
-        <w:t xml:space="preserve">: Library of FPGA-based Approximate Multipliers," 2018 55th ACM/ESDA/IEEE Design Automation Conference (DAC), San Francisco, CA, USA, 2018, pp. 1-6, </w:t>
-      </w:r>
-      <w:proofErr w:type="spellStart"/>
-      <w:r>
-        <w:rPr>
-          <w:rFonts w:eastAsia="Source Sans Pro"/>
-          <w:sz w:val="20"/>
-          <w:szCs w:val="20"/>
-        </w:rPr>
-        <w:t>doi</w:t>
-      </w:r>
-      <w:proofErr w:type="spellEnd"/>
-      <w:r>
-        <w:rPr>
-          <w:rFonts w:eastAsia="Source Sans Pro"/>
-          <w:sz w:val="20"/>
-          <w:szCs w:val="20"/>
-        </w:rPr>
-        <w:t xml:space="preserve">: 10.1109/DAC.2018.8465845. keywords: {Table </w:t>
-      </w:r>
-      <w:proofErr w:type="spellStart"/>
-      <w:proofErr w:type="gramStart"/>
-      <w:r>
-        <w:rPr>
-          <w:rFonts w:eastAsia="Source Sans Pro"/>
-          <w:sz w:val="20"/>
-          <w:szCs w:val="20"/>
-        </w:rPr>
-        <w:t>lookup;Field</w:t>
-      </w:r>
-      <w:proofErr w:type="spellEnd"/>
-      <w:proofErr w:type="gramEnd"/>
-      <w:r>
-        <w:rPr>
-          <w:rFonts w:eastAsia="Source Sans Pro"/>
-          <w:sz w:val="20"/>
-          <w:szCs w:val="20"/>
-        </w:rPr>
-        <w:t xml:space="preserve"> programmable gate </w:t>
-      </w:r>
-      <w:proofErr w:type="spellStart"/>
-      <w:r>
-        <w:rPr>
-          <w:rFonts w:eastAsia="Source Sans Pro"/>
-          <w:sz w:val="20"/>
-          <w:szCs w:val="20"/>
-        </w:rPr>
-        <w:t>arrays;Libraries;Adders;Performance</w:t>
-      </w:r>
-      <w:proofErr w:type="spellEnd"/>
-      <w:r>
-        <w:rPr>
-          <w:rFonts w:eastAsia="Source Sans Pro"/>
-          <w:sz w:val="20"/>
-          <w:szCs w:val="20"/>
-        </w:rPr>
-        <w:t xml:space="preserve"> </w:t>
-      </w:r>
-      <w:proofErr w:type="spellStart"/>
-      <w:r>
-        <w:rPr>
-          <w:rFonts w:eastAsia="Source Sans Pro"/>
-          <w:sz w:val="20"/>
-          <w:szCs w:val="20"/>
-        </w:rPr>
-        <w:t>gain;Delays;Viterbi</w:t>
-      </w:r>
-      <w:proofErr w:type="spellEnd"/>
-      <w:r>
-        <w:rPr>
-          <w:rFonts w:eastAsia="Source Sans Pro"/>
-          <w:sz w:val="20"/>
-          <w:szCs w:val="20"/>
-        </w:rPr>
-        <w:t xml:space="preserve"> </w:t>
-      </w:r>
-      <w:proofErr w:type="spellStart"/>
-      <w:r>
-        <w:rPr>
-          <w:rFonts w:eastAsia="Source Sans Pro"/>
-          <w:sz w:val="20"/>
-          <w:szCs w:val="20"/>
-        </w:rPr>
-        <w:t>algorithm;Approximate</w:t>
-      </w:r>
-      <w:proofErr w:type="spellEnd"/>
-      <w:r>
-        <w:rPr>
-          <w:rFonts w:eastAsia="Source Sans Pro"/>
-          <w:sz w:val="20"/>
-          <w:szCs w:val="20"/>
-        </w:rPr>
-        <w:t xml:space="preserve"> Computing;Multipliers;Adders;FPGAs;Optimization;Area;Latency;Design Space Exploration},</w:t>
+        <w:lastRenderedPageBreak/>
+        <w:t>ACM/ESDA/IEEE Design Automation Conference (DAC), San Francisco, CA, USA, 2018, pp. 1-6, doi: 10.1109/DAC.2018.8465845. keywords: {Table lookup;Field programmable gate arrays;Libraries;Adders;Performance gain;Delays;Viterbi algorithm;Approximate Computing;Multipliers;Adders;FPGAs;Optimization;Area;Latency;Design Space Exploration},</w:t>
       </w:r>
     </w:p>
     <w:p>
@@ -9221,90 +8111,7 @@
           <w:sz w:val="20"/>
           <w:szCs w:val="20"/>
         </w:rPr>
-        <w:t xml:space="preserve">H. Nakahara and T. Sasao, "A deep convolutional neural network based on nested residue number </w:t>
-      </w:r>
-      <w:r>
-        <w:rPr>
-          <w:rFonts w:eastAsia="Source Sans Pro"/>
-          <w:sz w:val="20"/>
-          <w:szCs w:val="20"/>
-        </w:rPr>
-        <w:lastRenderedPageBreak/>
-        <w:t xml:space="preserve">system," 2015 25th International Conference on Field Programmable Logic and Applications (FPL), London, UK, 2015, pp. 1-6, </w:t>
-      </w:r>
-      <w:proofErr w:type="spellStart"/>
-      <w:r>
-        <w:rPr>
-          <w:rFonts w:eastAsia="Source Sans Pro"/>
-          <w:sz w:val="20"/>
-          <w:szCs w:val="20"/>
-        </w:rPr>
-        <w:t>doi</w:t>
-      </w:r>
-      <w:proofErr w:type="spellEnd"/>
-      <w:r>
-        <w:rPr>
-          <w:rFonts w:eastAsia="Source Sans Pro"/>
-          <w:sz w:val="20"/>
-          <w:szCs w:val="20"/>
-        </w:rPr>
-        <w:t xml:space="preserve">: 10.1109/FPL.2015.7293933. keywords: {Table </w:t>
-      </w:r>
-      <w:proofErr w:type="spellStart"/>
-      <w:proofErr w:type="gramStart"/>
-      <w:r>
-        <w:rPr>
-          <w:rFonts w:eastAsia="Source Sans Pro"/>
-          <w:sz w:val="20"/>
-          <w:szCs w:val="20"/>
-        </w:rPr>
-        <w:t>lookup;Field</w:t>
-      </w:r>
-      <w:proofErr w:type="spellEnd"/>
-      <w:proofErr w:type="gramEnd"/>
-      <w:r>
-        <w:rPr>
-          <w:rFonts w:eastAsia="Source Sans Pro"/>
-          <w:sz w:val="20"/>
-          <w:szCs w:val="20"/>
-        </w:rPr>
-        <w:t xml:space="preserve"> programmable gate </w:t>
-      </w:r>
-      <w:proofErr w:type="spellStart"/>
-      <w:r>
-        <w:rPr>
-          <w:rFonts w:eastAsia="Source Sans Pro"/>
-          <w:sz w:val="20"/>
-          <w:szCs w:val="20"/>
-        </w:rPr>
-        <w:t>arrays;Convolution;Kernel;Neural</w:t>
-      </w:r>
-      <w:proofErr w:type="spellEnd"/>
-      <w:r>
-        <w:rPr>
-          <w:rFonts w:eastAsia="Source Sans Pro"/>
-          <w:sz w:val="20"/>
-          <w:szCs w:val="20"/>
-        </w:rPr>
-        <w:t xml:space="preserve"> </w:t>
-      </w:r>
-      <w:proofErr w:type="spellStart"/>
-      <w:r>
-        <w:rPr>
-          <w:rFonts w:eastAsia="Source Sans Pro"/>
-          <w:sz w:val="20"/>
-          <w:szCs w:val="20"/>
-        </w:rPr>
-        <w:t>networks;Clocks;Dynamic</w:t>
-      </w:r>
-      <w:proofErr w:type="spellEnd"/>
-      <w:r>
-        <w:rPr>
-          <w:rFonts w:eastAsia="Source Sans Pro"/>
-          <w:sz w:val="20"/>
-          <w:szCs w:val="20"/>
-        </w:rPr>
-        <w:t xml:space="preserve"> range},</w:t>
+        <w:t>H. Nakahara and T. Sasao, "A deep convolutional neural network based on nested residue number system," 2015 25th International Conference on Field Programmable Logic and Applications (FPL), London, UK, 2015, pp. 1-6, doi: 10.1109/FPL.2015.7293933. keywords: {Table lookup;Field programmable gate arrays;Convolution;Kernel;Neural networks;Clocks;Dynamic range},</w:t>
       </w:r>
     </w:p>
     <w:p>
@@ -9314,6 +8121,112 @@
           <w:ilvl w:val="0"/>
           <w:numId w:val="3"/>
         </w:numPr>
+        <w:rPr>
+          <w:rFonts w:eastAsia="Source Sans Pro"/>
+          <w:sz w:val="20"/>
+          <w:szCs w:val="20"/>
+        </w:rPr>
+      </w:pPr>
+      <w:r>
+        <w:rPr>
+          <w:rFonts w:eastAsia="Source Sans Pro"/>
+          <w:sz w:val="20"/>
+          <w:szCs w:val="20"/>
+        </w:rPr>
+        <w:t>W. Liu, F. Lombardi and M. Schulte, "Approximate Computing: From Circuits to Applications [Scanning the Issue]," in Proceedings of the IEEE, vol. 108, no. 12, pp. 2103-2107, Dec. 2020, doi: 10.1109/JPROC.2020.3033361.</w:t>
+      </w:r>
+    </w:p>
+    <w:p>
+      <w:pPr>
+        <w:pStyle w:val="ListParagraph"/>
+        <w:rPr>
+          <w:rFonts w:eastAsia="Source Sans Pro"/>
+          <w:sz w:val="20"/>
+          <w:szCs w:val="20"/>
+        </w:rPr>
+      </w:pPr>
+      <w:r>
+        <w:rPr>
+          <w:rFonts w:eastAsia="Source Sans Pro"/>
+          <w:sz w:val="20"/>
+          <w:szCs w:val="20"/>
+        </w:rPr>
+        <w:t>keywords: {Special issues and sections;Approximate computing;Computer architecture;Artificial intelligence;Approximation algorithms},</w:t>
+      </w:r>
+    </w:p>
+    <w:p>
+      <w:pPr>
+        <w:pStyle w:val="ListParagraph"/>
+        <w:numPr>
+          <w:ilvl w:val="0"/>
+          <w:numId w:val="3"/>
+        </w:numPr>
+        <w:rPr>
+          <w:rFonts w:eastAsia="Source Sans Pro"/>
+          <w:sz w:val="20"/>
+          <w:szCs w:val="20"/>
+        </w:rPr>
+      </w:pPr>
+      <w:r>
+        <w:rPr>
+          <w:rFonts w:eastAsia="Source Sans Pro"/>
+          <w:sz w:val="20"/>
+          <w:szCs w:val="20"/>
+        </w:rPr>
+        <w:t>A. M. Dalloo, A. Jaleel Humaidi, A. K. Al Mhdawi and H. Al-Raweshidy, "Approximate Computing: Concepts, Architectures, Challenges, Applications, and Future Directions," in IEEE Access, vol. 12, pp. 146022-146088, 2024, doi: 10.1109/ACCESS.2024.3467375.</w:t>
+      </w:r>
+    </w:p>
+    <w:p>
+      <w:pPr>
+        <w:pStyle w:val="ListParagraph"/>
+        <w:rPr>
+          <w:rFonts w:eastAsia="Source Sans Pro"/>
+          <w:sz w:val="20"/>
+          <w:szCs w:val="20"/>
+        </w:rPr>
+      </w:pPr>
+      <w:r>
+        <w:rPr>
+          <w:rFonts w:eastAsia="Source Sans Pro"/>
+          <w:sz w:val="20"/>
+          <w:szCs w:val="20"/>
+        </w:rPr>
+        <w:t>keywords: {Approximate computing;Accuracy;Transistors;Surveys;Silicon;Power demand;Machine learning;Deep learning;Statistical analysis;Neuromorphic engineering;Approximate computing;approximate programming language;approximate memory;circuit-level;approximate machine learning;deep learning;approximate logic synthesis;statistical and neuromorphic computing;cross layer and end-to-end approximate computing},</w:t>
+      </w:r>
+    </w:p>
+    <w:p>
+      <w:pPr>
+        <w:pStyle w:val="ListParagraph"/>
+        <w:numPr>
+          <w:ilvl w:val="0"/>
+          <w:numId w:val="3"/>
+        </w:numPr>
+        <w:rPr>
+          <w:rFonts w:eastAsia="Source Sans Pro"/>
+          <w:sz w:val="20"/>
+          <w:szCs w:val="20"/>
+        </w:rPr>
+      </w:pPr>
+      <w:r>
+        <w:rPr>
+          <w:rFonts w:eastAsia="Source Sans Pro"/>
+          <w:sz w:val="20"/>
+          <w:szCs w:val="20"/>
+        </w:rPr>
+        <w:t>A. Gorantla, R. Kothapalli and T. L. Spandana, "Developments of Approximate Computing: From Algorithm Level to System Level," 2022 International Conference on Computing, Communication and Power Technology (IC3P), Visakhapatnam, India, 2022, pp. 52-56, doi: 10.1109/IC3P52835.2022.00020. keywords: {Measurement;Power demand;Costs;Approximate computing;Very large scale integration;Approximation algorithms;Delays;approximate computing;low power;very large scale integration},</w:t>
+      </w:r>
+    </w:p>
+    <w:p>
+      <w:pPr>
+        <w:rPr>
+          <w:rFonts w:eastAsia="Source Sans Pro"/>
+          <w:sz w:val="20"/>
+          <w:szCs w:val="20"/>
+        </w:rPr>
+      </w:pPr>
+    </w:p>
+    <w:p>
+      <w:pPr>
         <w:rPr>
           <w:rFonts w:eastAsia="Source Sans Pro"/>
           <w:sz w:val="20"/>
@@ -11704,7 +10617,6 @@
   <w:style w:type="character" w:default="1" w:styleId="DefaultParagraphFont">
     <w:name w:val="Default Paragraph Font"/>
     <w:uiPriority w:val="1"/>
-    <w:semiHidden/>
     <w:unhideWhenUsed/>
   </w:style>
   <w:style w:type="table" w:default="1" w:styleId="TableNormal">
@@ -12301,28 +11213,28 @@
 </file>
 
 <file path=customXml/item1.xml><?xml version="1.0" encoding="utf-8"?>
+<b:Sources xmlns:b="http://schemas.openxmlformats.org/officeDocument/2006/bibliography" xmlns="http://schemas.openxmlformats.org/officeDocument/2006/bibliography" SelectedStyle="\IEEE2006OfficeOnline.xsl" StyleName="IEEE" Version="2006"/>
+</file>
+
+<file path=customXml/item2.xml><?xml version="1.0" encoding="utf-8"?>
 <go:gDocsCustomXmlDataStorage xmlns:go="http://customooxmlschemas.google.com/" xmlns:r="http://schemas.openxmlformats.org/officeDocument/2006/relationships" uri="GoogleDocsCustomDataVersion2">
   <go:docsCustomData xmlns:go="http://customooxmlschemas.google.com/" roundtripDataSignature="AMtx7milVRu+YhMC41H8VhEjFJMfWbrykg==">CgMxLjA4AHIhMUFqMXZTWFRrZWlKemFfNVpINXpBSnF4YkY3N3JMclp6</go:docsCustomData>
 </go:gDocsCustomXmlDataStorage>
 </file>
 
-<file path=customXml/item2.xml><?xml version="1.0" encoding="utf-8"?>
-<b:Sources xmlns:b="http://schemas.openxmlformats.org/officeDocument/2006/bibliography" xmlns="http://schemas.openxmlformats.org/officeDocument/2006/bibliography" SelectedStyle="\IEEE2006OfficeOnline.xsl" StyleName="IEEE" Version="2006"/>
+<file path=customXml/itemProps1.xml><?xml version="1.0" encoding="utf-8"?>
+<ds:datastoreItem xmlns:ds="http://schemas.openxmlformats.org/officeDocument/2006/customXml" ds:itemID="{26761A6B-9905-4E05-8357-303B354516B1}">
+  <ds:schemaRefs>
+    <ds:schemaRef ds:uri="http://schemas.openxmlformats.org/officeDocument/2006/bibliography"/>
+  </ds:schemaRefs>
+</ds:datastoreItem>
 </file>
 
-<file path=customXml/itemProps1.xml><?xml version="1.0" encoding="utf-8"?>
+<file path=customXml/itemProps2.xml><?xml version="1.0" encoding="utf-8"?>
 <ds:datastoreItem xmlns:ds="http://schemas.openxmlformats.org/officeDocument/2006/customXml" ds:itemID="{11111111-1234-1234-1234-123412341234}">
   <ds:schemaRefs>
     <ds:schemaRef ds:uri="http://customooxmlschemas.google.com/"/>
     <ds:schemaRef ds:uri="http://schemas.openxmlformats.org/officeDocument/2006/relationships"/>
   </ds:schemaRefs>
 </ds:datastoreItem>
-</file>
-
-<file path=customXml/itemProps2.xml><?xml version="1.0" encoding="utf-8"?>
-<ds:datastoreItem xmlns:ds="http://schemas.openxmlformats.org/officeDocument/2006/customXml" ds:itemID="{26761A6B-9905-4E05-8357-303B354516B1}">
-  <ds:schemaRefs>
-    <ds:schemaRef ds:uri="http://schemas.openxmlformats.org/officeDocument/2006/bibliography"/>
-  </ds:schemaRefs>
-</ds:datastoreItem>
 </file>
</xml_diff>

<commit_message>
[LitRev] Uploaded final diagram for Lower-Part OR Wallace Tree Multiplier
</commit_message>
<xml_diff>
--- a/Documents/Literature Review/Interim Report.docx
+++ b/Documents/Literature Review/Interim Report.docx
@@ -2389,7 +2389,23 @@
           <w:sz w:val="22"/>
           <w:szCs w:val="22"/>
         </w:rPr>
-        <w:t>Fig 1 Lower-part OR Adder</w:t>
+        <w:t>Fig 1 Lower-</w:t>
+      </w:r>
+      <w:r>
+        <w:rPr>
+          <w:rFonts w:eastAsia="Source Sans Pro"/>
+          <w:sz w:val="22"/>
+          <w:szCs w:val="22"/>
+        </w:rPr>
+        <w:t>P</w:t>
+      </w:r>
+      <w:r>
+        <w:rPr>
+          <w:rFonts w:eastAsia="Source Sans Pro"/>
+          <w:sz w:val="22"/>
+          <w:szCs w:val="22"/>
+        </w:rPr>
+        <w:t>art OR Adder</w:t>
       </w:r>
       <w:r>
         <w:rPr>
@@ -2483,6 +2499,85 @@
           <w:szCs w:val="22"/>
         </w:rPr>
       </w:pPr>
+      <w:r>
+        <w:rPr>
+          <w:rFonts w:eastAsia="Source Sans Pro"/>
+          <w:noProof/>
+          <w:sz w:val="22"/>
+          <w:szCs w:val="22"/>
+        </w:rPr>
+        <w:drawing>
+          <wp:inline distT="0" distB="0" distL="0" distR="0" wp14:anchorId="19A0A811" wp14:editId="53355AE9">
+            <wp:extent cx="3533775" cy="3202227"/>
+            <wp:effectExtent l="0" t="0" r="0" b="0"/>
+            <wp:docPr id="1736397275" name="Graphic 1"/>
+            <wp:cNvGraphicFramePr>
+              <a:graphicFrameLocks xmlns:a="http://schemas.openxmlformats.org/drawingml/2006/main" noChangeAspect="1"/>
+            </wp:cNvGraphicFramePr>
+            <a:graphic xmlns:a="http://schemas.openxmlformats.org/drawingml/2006/main">
+              <a:graphicData uri="http://schemas.openxmlformats.org/drawingml/2006/picture">
+                <pic:pic xmlns:pic="http://schemas.openxmlformats.org/drawingml/2006/picture">
+                  <pic:nvPicPr>
+                    <pic:cNvPr id="1736397275" name=""/>
+                    <pic:cNvPicPr/>
+                  </pic:nvPicPr>
+                  <pic:blipFill>
+                    <a:blip r:embed="rId14">
+                      <a:extLst>
+                        <a:ext uri="{96DAC541-7B7A-43D3-8B79-37D633B846F1}">
+                          <asvg:svgBlip xmlns:asvg="http://schemas.microsoft.com/office/drawing/2016/SVG/main" r:embed="rId15"/>
+                        </a:ext>
+                      </a:extLst>
+                    </a:blip>
+                    <a:stretch>
+                      <a:fillRect/>
+                    </a:stretch>
+                  </pic:blipFill>
+                  <pic:spPr>
+                    <a:xfrm>
+                      <a:off x="0" y="0"/>
+                      <a:ext cx="3539439" cy="3207360"/>
+                    </a:xfrm>
+                    <a:prstGeom prst="rect">
+                      <a:avLst/>
+                    </a:prstGeom>
+                  </pic:spPr>
+                </pic:pic>
+              </a:graphicData>
+            </a:graphic>
+          </wp:inline>
+        </w:drawing>
+      </w:r>
+    </w:p>
+    <w:p>
+      <w:pPr>
+        <w:tabs>
+          <w:tab w:val="left" w:pos="2268"/>
+          <w:tab w:val="right" w:pos="10093"/>
+        </w:tabs>
+        <w:jc w:val="center"/>
+        <w:rPr>
+          <w:rFonts w:eastAsia="Source Sans Pro"/>
+          <w:sz w:val="22"/>
+          <w:szCs w:val="22"/>
+        </w:rPr>
+      </w:pPr>
+      <w:r>
+        <w:rPr>
+          <w:rFonts w:eastAsia="Source Sans Pro"/>
+          <w:sz w:val="22"/>
+          <w:szCs w:val="22"/>
+        </w:rPr>
+        <w:t>Fig 2 Lower-Part OR Wallace Tree Multiplier</w:t>
+      </w:r>
+      <w:r>
+        <w:rPr>
+          <w:rFonts w:eastAsia="Source Sans Pro"/>
+          <w:sz w:val="22"/>
+          <w:szCs w:val="22"/>
+        </w:rPr>
+        <w:t xml:space="preserve"> [reference]</w:t>
+      </w:r>
     </w:p>
     <w:p>
       <w:pPr>
@@ -2494,233 +2589,220 @@
           <w:rFonts w:eastAsia="Source Sans Pro"/>
           <w:b/>
           <w:bCs/>
-          <w:sz w:val="22"/>
-          <w:szCs w:val="22"/>
-        </w:rPr>
-      </w:pPr>
-      <w:r>
+        </w:rPr>
+      </w:pPr>
+    </w:p>
+    <w:p>
+      <w:pPr>
+        <w:tabs>
+          <w:tab w:val="left" w:pos="2268"/>
+          <w:tab w:val="right" w:pos="10093"/>
+        </w:tabs>
         <w:rPr>
           <w:rFonts w:eastAsia="Source Sans Pro"/>
           <w:b/>
           <w:bCs/>
-          <w:sz w:val="22"/>
-          <w:szCs w:val="22"/>
-        </w:rPr>
-        <w:t>Include informative diagram here</w:t>
-      </w:r>
+        </w:rPr>
+      </w:pPr>
       <w:r>
         <w:rPr>
           <w:rFonts w:eastAsia="Source Sans Pro"/>
           <w:b/>
           <w:bCs/>
-          <w:sz w:val="22"/>
-          <w:szCs w:val="22"/>
-        </w:rPr>
-        <w:t xml:space="preserve"> Approximate Multiplier</w:t>
-      </w:r>
-    </w:p>
-    <w:p>
-      <w:pPr>
-        <w:tabs>
-          <w:tab w:val="left" w:pos="2268"/>
-          <w:tab w:val="right" w:pos="10093"/>
-        </w:tabs>
+        </w:rPr>
+        <w:t xml:space="preserve">2.3 </w:t>
+      </w:r>
+      <w:r>
         <w:rPr>
           <w:rFonts w:eastAsia="Source Sans Pro"/>
           <w:b/>
           <w:bCs/>
         </w:rPr>
-      </w:pPr>
-      <w:r>
+        <w:t>Approximate Matrix Multiplication</w:t>
+      </w:r>
+    </w:p>
+    <w:p>
+      <w:pPr>
+        <w:tabs>
+          <w:tab w:val="left" w:pos="2268"/>
+          <w:tab w:val="right" w:pos="10093"/>
+        </w:tabs>
+        <w:rPr>
+          <w:rFonts w:eastAsia="Source Sans Pro"/>
+          <w:sz w:val="22"/>
+          <w:szCs w:val="22"/>
+        </w:rPr>
+      </w:pPr>
+      <w:r>
+        <w:rPr>
+          <w:rFonts w:eastAsia="Source Sans Pro"/>
+          <w:sz w:val="22"/>
+          <w:szCs w:val="22"/>
+        </w:rPr>
+        <w:t>Matrix multiplication is a fundamental operation in numerous computational tasks, including AI, scientific computing, and graphics processing. Despite its importance, research into approximate matrix multipliers is limited. The proposed matrix multiplier design is a significant step forward, as it combines approximate multipliers and adders in a single hardware implementation [1]. By targeting an FPGA platform and demonstrating scalability across different matrix sizes and bit-widths.</w:t>
+      </w:r>
+    </w:p>
+    <w:p>
+      <w:pPr>
+        <w:tabs>
+          <w:tab w:val="left" w:pos="2268"/>
+          <w:tab w:val="right" w:pos="10093"/>
+        </w:tabs>
+        <w:rPr>
+          <w:rFonts w:eastAsia="Source Sans Pro"/>
+          <w:sz w:val="22"/>
+          <w:szCs w:val="22"/>
+        </w:rPr>
+      </w:pPr>
+    </w:p>
+    <w:p>
+      <w:pPr>
+        <w:tabs>
+          <w:tab w:val="left" w:pos="2268"/>
+          <w:tab w:val="right" w:pos="10093"/>
+        </w:tabs>
         <w:rPr>
           <w:rFonts w:eastAsia="Source Sans Pro"/>
           <w:b/>
           <w:bCs/>
         </w:rPr>
-        <w:t xml:space="preserve">2.3 </w:t>
-      </w:r>
+      </w:pPr>
       <w:r>
         <w:rPr>
           <w:rFonts w:eastAsia="Source Sans Pro"/>
           <w:b/>
           <w:bCs/>
         </w:rPr>
-        <w:t>Approximate Matrix Multiplication</w:t>
-      </w:r>
-    </w:p>
-    <w:p>
-      <w:pPr>
-        <w:tabs>
-          <w:tab w:val="left" w:pos="2268"/>
-          <w:tab w:val="right" w:pos="10093"/>
-        </w:tabs>
-        <w:rPr>
-          <w:rFonts w:eastAsia="Source Sans Pro"/>
-          <w:sz w:val="22"/>
-          <w:szCs w:val="22"/>
-        </w:rPr>
-      </w:pPr>
-      <w:r>
-        <w:rPr>
-          <w:rFonts w:eastAsia="Source Sans Pro"/>
-          <w:sz w:val="22"/>
-          <w:szCs w:val="22"/>
-        </w:rPr>
-        <w:t>Matrix multiplication is a fundamental operation in numerous computational tasks, including AI, scientific computing, and graphics processing. Despite its importance, research into approximate matrix multipliers is limited. The proposed matrix multiplier design is a significant step forward, as it combines approximate multipliers and adders in a single hardware implementation [1]. By targeting an FPGA platform and demonstrating scalability across different matrix sizes and bit-widths.</w:t>
-      </w:r>
-    </w:p>
-    <w:p>
-      <w:pPr>
-        <w:tabs>
-          <w:tab w:val="left" w:pos="2268"/>
-          <w:tab w:val="right" w:pos="10093"/>
-        </w:tabs>
-        <w:rPr>
-          <w:rFonts w:eastAsia="Source Sans Pro"/>
-          <w:sz w:val="22"/>
-          <w:szCs w:val="22"/>
-        </w:rPr>
-      </w:pPr>
-    </w:p>
-    <w:p>
-      <w:pPr>
-        <w:tabs>
-          <w:tab w:val="left" w:pos="2268"/>
-          <w:tab w:val="right" w:pos="10093"/>
-        </w:tabs>
+        <w:t xml:space="preserve">2.4 </w:t>
+      </w:r>
+      <w:r>
         <w:rPr>
           <w:rFonts w:eastAsia="Source Sans Pro"/>
           <w:b/>
           <w:bCs/>
         </w:rPr>
-      </w:pPr>
-      <w:r>
+        <w:t>Compressor-Based Approximate Multipliers</w:t>
+      </w:r>
+    </w:p>
+    <w:p>
+      <w:pPr>
+        <w:tabs>
+          <w:tab w:val="left" w:pos="2268"/>
+          <w:tab w:val="right" w:pos="10093"/>
+        </w:tabs>
+        <w:rPr>
+          <w:rFonts w:eastAsia="Source Sans Pro"/>
+          <w:sz w:val="22"/>
+          <w:szCs w:val="22"/>
+        </w:rPr>
+      </w:pPr>
+      <w:r>
+        <w:rPr>
+          <w:rFonts w:eastAsia="Source Sans Pro"/>
+          <w:sz w:val="22"/>
+          <w:szCs w:val="22"/>
+        </w:rPr>
+        <w:t xml:space="preserve">Traditional Multiplier Architectures typically involve, partial product generation, partial product accumulation, and final addition. Partial product generation involves producing intermediate results by multiplying bits of input operands, followed by partial product accumulation, summing the intermediate </w:t>
+      </w:r>
+      <w:r>
+        <w:rPr>
+          <w:rFonts w:eastAsia="Source Sans Pro"/>
+          <w:sz w:val="22"/>
+          <w:szCs w:val="22"/>
+        </w:rPr>
+        <w:lastRenderedPageBreak/>
+        <w:t>results using adders or compressors, and lastly final addition produces the output from accumulated partial products.</w:t>
+      </w:r>
+      <w:r>
+        <w:rPr>
+          <w:rFonts w:eastAsia="Source Sans Pro"/>
+          <w:sz w:val="22"/>
+          <w:szCs w:val="22"/>
+        </w:rPr>
+        <w:t xml:space="preserve"> A compressor is a combinational logic circuit used to sum multiple binary inputs and produce a small number of outputs, usually two, a sum and a carry. The most commonly used compressors are 3:2, 4:2 and 5:2. </w:t>
+      </w:r>
+    </w:p>
+    <w:p>
+      <w:pPr>
+        <w:tabs>
+          <w:tab w:val="left" w:pos="2268"/>
+          <w:tab w:val="right" w:pos="10093"/>
+        </w:tabs>
+        <w:rPr>
+          <w:rFonts w:eastAsia="Source Sans Pro"/>
+          <w:sz w:val="22"/>
+          <w:szCs w:val="22"/>
+        </w:rPr>
+      </w:pPr>
+    </w:p>
+    <w:p>
+      <w:pPr>
+        <w:tabs>
+          <w:tab w:val="left" w:pos="2268"/>
+          <w:tab w:val="right" w:pos="10093"/>
+        </w:tabs>
+        <w:rPr>
+          <w:rFonts w:eastAsia="Source Sans Pro"/>
+          <w:sz w:val="22"/>
+          <w:szCs w:val="22"/>
+        </w:rPr>
+      </w:pPr>
+      <w:r>
+        <w:rPr>
+          <w:rFonts w:eastAsia="Source Sans Pro"/>
+          <w:sz w:val="22"/>
+          <w:szCs w:val="22"/>
+        </w:rPr>
+        <w:t>In traditional designs, compressors play a critical role in the accumulation phase. However, conventional exact compressors are power-intensive and complex, especially in FPGA-based implementations due to limited logic resources and/or cascading delays and increased power consumption from logic circuits.</w:t>
+      </w:r>
+      <w:r>
+        <w:rPr>
+          <w:rFonts w:eastAsia="Source Sans Pro"/>
+          <w:sz w:val="22"/>
+          <w:szCs w:val="22"/>
+        </w:rPr>
+        <w:t xml:space="preserve"> </w:t>
+      </w:r>
+    </w:p>
+    <w:p>
+      <w:pPr>
+        <w:tabs>
+          <w:tab w:val="left" w:pos="2268"/>
+          <w:tab w:val="right" w:pos="10093"/>
+        </w:tabs>
+        <w:rPr>
+          <w:rFonts w:eastAsia="Source Sans Pro"/>
+          <w:sz w:val="22"/>
+          <w:szCs w:val="22"/>
+        </w:rPr>
+      </w:pPr>
+    </w:p>
+    <w:p>
+      <w:pPr>
+        <w:tabs>
+          <w:tab w:val="left" w:pos="2268"/>
+          <w:tab w:val="right" w:pos="10093"/>
+        </w:tabs>
         <w:rPr>
           <w:rFonts w:eastAsia="Source Sans Pro"/>
           <w:b/>
           <w:bCs/>
         </w:rPr>
-        <w:t xml:space="preserve">2.4 </w:t>
-      </w:r>
+      </w:pPr>
       <w:r>
         <w:rPr>
           <w:rFonts w:eastAsia="Source Sans Pro"/>
           <w:b/>
           <w:bCs/>
         </w:rPr>
-        <w:t>Compressor-Based Approximate Multipliers</w:t>
-      </w:r>
-    </w:p>
-    <w:p>
-      <w:pPr>
-        <w:tabs>
-          <w:tab w:val="left" w:pos="2268"/>
-          <w:tab w:val="right" w:pos="10093"/>
-        </w:tabs>
-        <w:rPr>
-          <w:rFonts w:eastAsia="Source Sans Pro"/>
-          <w:sz w:val="22"/>
-          <w:szCs w:val="22"/>
-        </w:rPr>
-      </w:pPr>
-      <w:r>
-        <w:rPr>
-          <w:rFonts w:eastAsia="Source Sans Pro"/>
-          <w:sz w:val="22"/>
-          <w:szCs w:val="22"/>
-        </w:rPr>
-        <w:t>Traditional Multiplier Architectures typically involve, partial product generation, partial product accumulation, and final addition. Partial product generation involves producing intermediate results by multiplying bits of input operands, followed by partial product accumulation, summing the intermediate results using adders or compressors, and lastly final addition produces the output from accumulated partial products.</w:t>
-      </w:r>
-      <w:r>
-        <w:rPr>
-          <w:rFonts w:eastAsia="Source Sans Pro"/>
-          <w:sz w:val="22"/>
-          <w:szCs w:val="22"/>
-        </w:rPr>
-        <w:t xml:space="preserve"> A compressor is a combinational logic circuit used to sum multiple binary inputs and produce a small number of outputs, usually two, a sum and a carry. The most commonly used compressors are 3:2, 4:2 and 5:2. </w:t>
-      </w:r>
-    </w:p>
-    <w:p>
-      <w:pPr>
-        <w:tabs>
-          <w:tab w:val="left" w:pos="2268"/>
-          <w:tab w:val="right" w:pos="10093"/>
-        </w:tabs>
-        <w:rPr>
-          <w:rFonts w:eastAsia="Source Sans Pro"/>
-          <w:sz w:val="22"/>
-          <w:szCs w:val="22"/>
-        </w:rPr>
-      </w:pPr>
-    </w:p>
-    <w:p>
-      <w:pPr>
-        <w:tabs>
-          <w:tab w:val="left" w:pos="2268"/>
-          <w:tab w:val="right" w:pos="10093"/>
-        </w:tabs>
-        <w:rPr>
-          <w:rFonts w:eastAsia="Source Sans Pro"/>
-          <w:sz w:val="22"/>
-          <w:szCs w:val="22"/>
-        </w:rPr>
-      </w:pPr>
-      <w:r>
-        <w:rPr>
-          <w:rFonts w:eastAsia="Source Sans Pro"/>
-          <w:sz w:val="22"/>
-          <w:szCs w:val="22"/>
-        </w:rPr>
-        <w:t>In traditional designs, compressors play a critical role in the accumulation phase. However, conventional exact compressors are power-intensive and complex, especially in FPGA-based implementations due to limited logic resources and/or cascading delays and increased power consumption from logic circuits.</w:t>
-      </w:r>
-      <w:r>
-        <w:rPr>
-          <w:rFonts w:eastAsia="Source Sans Pro"/>
-          <w:sz w:val="22"/>
-          <w:szCs w:val="22"/>
-        </w:rPr>
-        <w:t xml:space="preserve"> </w:t>
-      </w:r>
-    </w:p>
-    <w:p>
-      <w:pPr>
-        <w:tabs>
-          <w:tab w:val="left" w:pos="2268"/>
-          <w:tab w:val="right" w:pos="10093"/>
-        </w:tabs>
-        <w:rPr>
-          <w:rFonts w:eastAsia="Source Sans Pro"/>
-          <w:sz w:val="22"/>
-          <w:szCs w:val="22"/>
-        </w:rPr>
-      </w:pPr>
-    </w:p>
-    <w:p>
-      <w:pPr>
-        <w:tabs>
-          <w:tab w:val="left" w:pos="2268"/>
-          <w:tab w:val="right" w:pos="10093"/>
-        </w:tabs>
+        <w:t xml:space="preserve">2.4.1 </w:t>
+      </w:r>
+      <w:r>
         <w:rPr>
           <w:rFonts w:eastAsia="Source Sans Pro"/>
           <w:b/>
           <w:bCs/>
         </w:rPr>
-      </w:pPr>
-      <w:r>
-        <w:rPr>
-          <w:rFonts w:eastAsia="Source Sans Pro"/>
-          <w:b/>
-          <w:bCs/>
-        </w:rPr>
-        <w:t xml:space="preserve">2.4.1 </w:t>
-      </w:r>
-      <w:r>
-        <w:rPr>
-          <w:rFonts w:eastAsia="Source Sans Pro"/>
-          <w:b/>
-          <w:bCs/>
-        </w:rPr>
         <w:t>Conventional 3:2 Compressors (Full Adder)</w:t>
       </w:r>
     </w:p>
@@ -2742,16 +2824,7 @@
           <w:sz w:val="22"/>
           <w:szCs w:val="22"/>
         </w:rPr>
-        <w:t xml:space="preserve">A 3:2 compressor is equivalent to a full adder. It takes three input bits and outputs two bits, a sum, the least </w:t>
-      </w:r>
-      <w:r>
-        <w:rPr>
-          <w:rFonts w:eastAsia="Source Sans Pro"/>
-          <w:sz w:val="22"/>
-          <w:szCs w:val="22"/>
-        </w:rPr>
-        <w:lastRenderedPageBreak/>
-        <w:t xml:space="preserve">significant bit of the result, and a carry, the most significant bit of the result. </w:t>
+        <w:t xml:space="preserve">A 3:2 compressor is equivalent to a full adder. It takes three input bits and outputs two bits, a sum, the least significant bit of the result, and a carry, the most significant bit of the result. </w:t>
       </w:r>
     </w:p>
     <w:p>
@@ -4191,7 +4264,16 @@
           <w:sz w:val="22"/>
           <w:szCs w:val="22"/>
         </w:rPr>
-        <w:t>Fuzzy memoization is an approximate computing technique based on instruction memoization where approximate results are cached and reused instead of recomputing exact results. Both Instruction and Fuzzy memoization store input and output data for a process as an entry is the memo table, and reuse it to reduce execution time by skipping the original process [4]. This is particularly useful in applications where slight inaccuracies in the output are acceptable, such as image processing, machine learning, and signal processing.</w:t>
+        <w:t xml:space="preserve">Fuzzy memoization is an approximate computing technique based on instruction memoization where approximate results are cached and reused instead of recomputing exact results. Both Instruction and Fuzzy </w:t>
+      </w:r>
+      <w:r>
+        <w:rPr>
+          <w:rFonts w:eastAsia="Source Sans Pro"/>
+          <w:sz w:val="22"/>
+          <w:szCs w:val="22"/>
+        </w:rPr>
+        <w:lastRenderedPageBreak/>
+        <w:t>memoization store input and output data for a process as an entry is the memo table, and reuse it to reduce execution time by skipping the original process [4]. This is particularly useful in applications where slight inaccuracies in the output are acceptable, such as image processing, machine learning, and signal processing.</w:t>
       </w:r>
     </w:p>
     <w:p>
@@ -4362,7 +4444,6 @@
           <w:sz w:val="22"/>
           <w:szCs w:val="22"/>
         </w:rPr>
-        <w:lastRenderedPageBreak/>
         <w:t>Output</w:t>
       </w:r>
       <w:r>
@@ -4852,15 +4933,7 @@
           <w:sz w:val="22"/>
           <w:szCs w:val="22"/>
         </w:rPr>
-        <w:t xml:space="preserve">The architecture of the AAUD is split into 4 stages. Approximate Partial Product Generation, Partial Product Reduction with Compressor-Based Approximations, Approximate Adders for Accumulation and Fuzzy Memoization for reuse of </w:t>
-      </w:r>
-      <w:r>
-        <w:rPr>
-          <w:rFonts w:eastAsia="Source Sans Pro"/>
-          <w:sz w:val="22"/>
-          <w:szCs w:val="22"/>
-        </w:rPr>
-        <w:t>results. The detailed AAUD-MAC flow is provided below:</w:t>
+        <w:t>The architecture of the AAUD is split into 4 stages. Approximate Partial Product Generation, Partial Product Reduction with Compressor-Based Approximations, Approximate Adders for Accumulation and Fuzzy Memoization for reuse of results. The detailed AAUD-MAC flow is provided below:</w:t>
       </w:r>
     </w:p>
     <w:p>
@@ -5303,325 +5376,6 @@
           <w:tab w:val="right" w:pos="10093"/>
         </w:tabs>
         <w:rPr>
-          <w:rFonts w:eastAsia="Source Sans Pro"/>
-        </w:rPr>
-      </w:pPr>
-    </w:p>
-    <w:p>
-      <w:pPr>
-        <w:tabs>
-          <w:tab w:val="left" w:pos="2268"/>
-          <w:tab w:val="right" w:pos="10093"/>
-        </w:tabs>
-        <w:rPr>
-          <w:rFonts w:eastAsia="Source Sans Pro"/>
-        </w:rPr>
-      </w:pPr>
-    </w:p>
-    <w:p>
-      <w:pPr>
-        <w:tabs>
-          <w:tab w:val="left" w:pos="2268"/>
-          <w:tab w:val="right" w:pos="10093"/>
-        </w:tabs>
-        <w:rPr>
-          <w:rFonts w:eastAsia="Source Sans Pro"/>
-        </w:rPr>
-      </w:pPr>
-    </w:p>
-    <w:p>
-      <w:pPr>
-        <w:tabs>
-          <w:tab w:val="left" w:pos="2268"/>
-          <w:tab w:val="right" w:pos="10093"/>
-        </w:tabs>
-        <w:rPr>
-          <w:rFonts w:eastAsia="Source Sans Pro"/>
-        </w:rPr>
-      </w:pPr>
-    </w:p>
-    <w:p>
-      <w:pPr>
-        <w:tabs>
-          <w:tab w:val="left" w:pos="2268"/>
-          <w:tab w:val="right" w:pos="10093"/>
-        </w:tabs>
-        <w:rPr>
-          <w:rFonts w:eastAsia="Source Sans Pro"/>
-        </w:rPr>
-      </w:pPr>
-    </w:p>
-    <w:p>
-      <w:pPr>
-        <w:tabs>
-          <w:tab w:val="left" w:pos="2268"/>
-          <w:tab w:val="right" w:pos="10093"/>
-        </w:tabs>
-        <w:rPr>
-          <w:rFonts w:eastAsia="Source Sans Pro"/>
-        </w:rPr>
-      </w:pPr>
-    </w:p>
-    <w:p>
-      <w:pPr>
-        <w:tabs>
-          <w:tab w:val="left" w:pos="2268"/>
-          <w:tab w:val="right" w:pos="10093"/>
-        </w:tabs>
-        <w:rPr>
-          <w:rFonts w:eastAsia="Source Sans Pro"/>
-        </w:rPr>
-      </w:pPr>
-    </w:p>
-    <w:p>
-      <w:pPr>
-        <w:tabs>
-          <w:tab w:val="left" w:pos="2268"/>
-          <w:tab w:val="right" w:pos="10093"/>
-        </w:tabs>
-        <w:rPr>
-          <w:rFonts w:eastAsia="Source Sans Pro"/>
-        </w:rPr>
-      </w:pPr>
-    </w:p>
-    <w:p>
-      <w:pPr>
-        <w:tabs>
-          <w:tab w:val="left" w:pos="2268"/>
-          <w:tab w:val="right" w:pos="10093"/>
-        </w:tabs>
-        <w:rPr>
-          <w:rFonts w:eastAsia="Source Sans Pro"/>
-        </w:rPr>
-      </w:pPr>
-    </w:p>
-    <w:p>
-      <w:pPr>
-        <w:tabs>
-          <w:tab w:val="left" w:pos="2268"/>
-          <w:tab w:val="right" w:pos="10093"/>
-        </w:tabs>
-        <w:rPr>
-          <w:rFonts w:eastAsia="Source Sans Pro"/>
-        </w:rPr>
-      </w:pPr>
-    </w:p>
-    <w:p>
-      <w:pPr>
-        <w:tabs>
-          <w:tab w:val="left" w:pos="2268"/>
-          <w:tab w:val="right" w:pos="10093"/>
-        </w:tabs>
-        <w:rPr>
-          <w:rFonts w:eastAsia="Source Sans Pro"/>
-        </w:rPr>
-      </w:pPr>
-    </w:p>
-    <w:p>
-      <w:pPr>
-        <w:tabs>
-          <w:tab w:val="left" w:pos="2268"/>
-          <w:tab w:val="right" w:pos="10093"/>
-        </w:tabs>
-        <w:rPr>
-          <w:rFonts w:eastAsia="Source Sans Pro"/>
-        </w:rPr>
-      </w:pPr>
-    </w:p>
-    <w:p>
-      <w:pPr>
-        <w:tabs>
-          <w:tab w:val="left" w:pos="2268"/>
-          <w:tab w:val="right" w:pos="10093"/>
-        </w:tabs>
-        <w:rPr>
-          <w:rFonts w:eastAsia="Source Sans Pro"/>
-        </w:rPr>
-      </w:pPr>
-    </w:p>
-    <w:p>
-      <w:pPr>
-        <w:tabs>
-          <w:tab w:val="left" w:pos="2268"/>
-          <w:tab w:val="right" w:pos="10093"/>
-        </w:tabs>
-        <w:rPr>
-          <w:rFonts w:eastAsia="Source Sans Pro"/>
-        </w:rPr>
-      </w:pPr>
-    </w:p>
-    <w:p>
-      <w:pPr>
-        <w:tabs>
-          <w:tab w:val="left" w:pos="2268"/>
-          <w:tab w:val="right" w:pos="10093"/>
-        </w:tabs>
-        <w:rPr>
-          <w:rFonts w:eastAsia="Source Sans Pro"/>
-        </w:rPr>
-      </w:pPr>
-    </w:p>
-    <w:p>
-      <w:pPr>
-        <w:tabs>
-          <w:tab w:val="left" w:pos="2268"/>
-          <w:tab w:val="right" w:pos="10093"/>
-        </w:tabs>
-        <w:rPr>
-          <w:rFonts w:eastAsia="Source Sans Pro"/>
-        </w:rPr>
-      </w:pPr>
-    </w:p>
-    <w:p>
-      <w:pPr>
-        <w:tabs>
-          <w:tab w:val="left" w:pos="2268"/>
-          <w:tab w:val="right" w:pos="10093"/>
-        </w:tabs>
-        <w:rPr>
-          <w:rFonts w:eastAsia="Source Sans Pro"/>
-        </w:rPr>
-      </w:pPr>
-    </w:p>
-    <w:p>
-      <w:pPr>
-        <w:tabs>
-          <w:tab w:val="left" w:pos="2268"/>
-          <w:tab w:val="right" w:pos="10093"/>
-        </w:tabs>
-        <w:rPr>
-          <w:rFonts w:eastAsia="Source Sans Pro"/>
-        </w:rPr>
-      </w:pPr>
-    </w:p>
-    <w:p>
-      <w:pPr>
-        <w:tabs>
-          <w:tab w:val="left" w:pos="2268"/>
-          <w:tab w:val="right" w:pos="10093"/>
-        </w:tabs>
-        <w:rPr>
-          <w:rFonts w:eastAsia="Source Sans Pro"/>
-        </w:rPr>
-      </w:pPr>
-    </w:p>
-    <w:p>
-      <w:pPr>
-        <w:tabs>
-          <w:tab w:val="left" w:pos="2268"/>
-          <w:tab w:val="right" w:pos="10093"/>
-        </w:tabs>
-        <w:rPr>
-          <w:rFonts w:eastAsia="Source Sans Pro"/>
-        </w:rPr>
-      </w:pPr>
-    </w:p>
-    <w:p>
-      <w:pPr>
-        <w:tabs>
-          <w:tab w:val="left" w:pos="2268"/>
-          <w:tab w:val="right" w:pos="10093"/>
-        </w:tabs>
-        <w:rPr>
-          <w:rFonts w:eastAsia="Source Sans Pro"/>
-        </w:rPr>
-      </w:pPr>
-    </w:p>
-    <w:p>
-      <w:pPr>
-        <w:tabs>
-          <w:tab w:val="left" w:pos="2268"/>
-          <w:tab w:val="right" w:pos="10093"/>
-        </w:tabs>
-        <w:rPr>
-          <w:rFonts w:eastAsia="Source Sans Pro"/>
-        </w:rPr>
-      </w:pPr>
-    </w:p>
-    <w:p>
-      <w:pPr>
-        <w:tabs>
-          <w:tab w:val="left" w:pos="2268"/>
-          <w:tab w:val="right" w:pos="10093"/>
-        </w:tabs>
-        <w:rPr>
-          <w:rFonts w:eastAsia="Source Sans Pro"/>
-        </w:rPr>
-      </w:pPr>
-    </w:p>
-    <w:p>
-      <w:pPr>
-        <w:tabs>
-          <w:tab w:val="left" w:pos="2268"/>
-          <w:tab w:val="right" w:pos="10093"/>
-        </w:tabs>
-        <w:rPr>
-          <w:rFonts w:eastAsia="Source Sans Pro"/>
-        </w:rPr>
-      </w:pPr>
-    </w:p>
-    <w:p>
-      <w:pPr>
-        <w:tabs>
-          <w:tab w:val="left" w:pos="2268"/>
-          <w:tab w:val="right" w:pos="10093"/>
-        </w:tabs>
-        <w:rPr>
-          <w:rFonts w:eastAsia="Source Sans Pro"/>
-        </w:rPr>
-      </w:pPr>
-    </w:p>
-    <w:p>
-      <w:pPr>
-        <w:tabs>
-          <w:tab w:val="left" w:pos="2268"/>
-          <w:tab w:val="right" w:pos="10093"/>
-        </w:tabs>
-        <w:rPr>
-          <w:rFonts w:eastAsia="Source Sans Pro"/>
-        </w:rPr>
-      </w:pPr>
-    </w:p>
-    <w:p>
-      <w:pPr>
-        <w:tabs>
-          <w:tab w:val="left" w:pos="2268"/>
-          <w:tab w:val="right" w:pos="10093"/>
-        </w:tabs>
-        <w:rPr>
-          <w:rFonts w:eastAsia="Source Sans Pro"/>
-        </w:rPr>
-      </w:pPr>
-    </w:p>
-    <w:p>
-      <w:pPr>
-        <w:tabs>
-          <w:tab w:val="left" w:pos="2268"/>
-          <w:tab w:val="right" w:pos="10093"/>
-        </w:tabs>
-        <w:rPr>
-          <w:rFonts w:eastAsia="Source Sans Pro"/>
-        </w:rPr>
-      </w:pPr>
-    </w:p>
-    <w:p>
-      <w:pPr>
-        <w:tabs>
-          <w:tab w:val="left" w:pos="2268"/>
-          <w:tab w:val="right" w:pos="10093"/>
-        </w:tabs>
-        <w:rPr>
-          <w:rFonts w:eastAsia="Source Sans Pro"/>
-        </w:rPr>
-      </w:pPr>
-    </w:p>
-    <w:p>
-      <w:pPr>
-        <w:tabs>
-          <w:tab w:val="left" w:pos="2268"/>
-          <w:tab w:val="right" w:pos="10093"/>
-        </w:tabs>
-        <w:rPr>
           <w:rFonts w:eastAsia="Source Serif Pro"/>
           <w:b/>
           <w:sz w:val="28"/>
@@ -5635,6 +5389,7 @@
           <w:sz w:val="28"/>
           <w:szCs w:val="28"/>
         </w:rPr>
+        <w:lastRenderedPageBreak/>
         <w:t xml:space="preserve">Technical Progress </w:t>
       </w:r>
       <w:r>
@@ -5911,7 +5666,15 @@
           <w:sz w:val="22"/>
           <w:szCs w:val="22"/>
         </w:rPr>
-        <w:t>FPGAs have played a critical role in approximate computing research due to their reconfigurability and suitability for prototyping. Approximate designs have been synthesised and tested on platforms like Xilinx Zynq, demonstrating reductions in power consumption by up to 40% and improvement in speed by up to 1.5x compared to exact designs. Experiments show that approximate circuits use up to 30% fewer logic elements, making them ideal for resource-constrained. Furthermore, approximate designs can maintain acceptable accuracy levels, such as high PSNR values in image processing, while significantly reducing energy consumption.</w:t>
+        <w:t xml:space="preserve">FPGAs have played a critical role in approximate computing research due to their reconfigurability and suitability for prototyping. Approximate designs have been synthesised and tested on platforms like Xilinx Zynq, demonstrating reductions in power consumption by up to 40% and improvement in speed by up to 1.5x compared to exact designs. Experiments show that approximate circuits use up to 30% fewer logic elements, making them ideal for resource-constrained. Furthermore, approximate designs can maintain acceptable accuracy levels, such as high </w:t>
+      </w:r>
+      <w:r>
+        <w:rPr>
+          <w:rFonts w:eastAsia="Source Sans Pro"/>
+          <w:sz w:val="22"/>
+          <w:szCs w:val="22"/>
+        </w:rPr>
+        <w:t>PSNR values in image processing, while significantly reducing energy consumption.</w:t>
       </w:r>
     </w:p>
     <w:p>
@@ -6428,6 +6191,7 @@
           <w:sz w:val="28"/>
           <w:szCs w:val="28"/>
         </w:rPr>
+        <w:lastRenderedPageBreak/>
         <w:t>Project Management</w:t>
       </w:r>
       <w:r>
@@ -6668,14 +6432,7 @@
           <w:sz w:val="22"/>
           <w:szCs w:val="22"/>
         </w:rPr>
-        <w:t xml:space="preserve">In the subsequent phase, simulation and verification will take place. Test benches will be developed using the Xilinx Vivado Design Suite to conduct a series of simulations. These simulations will evaluate the functionality and performance of the MAC unit, including power consumption and accuracy, under the </w:t>
-      </w:r>
-      <w:r>
-        <w:rPr>
-          <w:sz w:val="22"/>
-          <w:szCs w:val="22"/>
-        </w:rPr>
-        <w:t xml:space="preserve">conditions specified by the design. The design will undergo further debugging and refinement based on simulation results, with the final performance metrics documented. This will lead to the completion of </w:t>
+        <w:t xml:space="preserve">In the subsequent phase, simulation and verification will take place. Test benches will be developed using the Xilinx Vivado Design Suite to conduct a series of simulations. These simulations will evaluate the functionality and performance of the MAC unit, including power consumption and accuracy, under the conditions specified by the design. The design will undergo further debugging and refinement based on simulation results, with the final performance metrics documented. This will lead to the completion of </w:t>
       </w:r>
       <w:r>
         <w:rPr>
@@ -6728,7 +6485,14 @@
           <w:sz w:val="22"/>
           <w:szCs w:val="22"/>
         </w:rPr>
-        <w:t xml:space="preserve">The next major phase will involve integrating the MAC unit into the RISC-V architecture. This phase will include participation in relevant labs to better understand the implementation strategies for embedding the MAC unit into the RISC-V processor. Once integrated, the system will undergo debugging and initial testing to verify that the MAC unit functions correctly within the RISC-V SoC framework. Successful integration and testing will result in the completion of </w:t>
+        <w:t xml:space="preserve">The next major phase will involve integrating the MAC unit into the RISC-V architecture. This phase will include participation in relevant labs to better understand the implementation strategies for </w:t>
+      </w:r>
+      <w:r>
+        <w:rPr>
+          <w:sz w:val="22"/>
+          <w:szCs w:val="22"/>
+        </w:rPr>
+        <w:t xml:space="preserve">embedding the MAC unit into the RISC-V processor. Once integrated, the system will undergo debugging and initial testing to verify that the MAC unit functions correctly within the RISC-V SoC framework. Successful integration and testing will result in the completion of </w:t>
       </w:r>
       <w:r>
         <w:rPr>
@@ -7241,6 +7005,7 @@
           <w:sz w:val="28"/>
           <w:szCs w:val="28"/>
         </w:rPr>
+        <w:lastRenderedPageBreak/>
         <w:t>Appendix</w:t>
       </w:r>
     </w:p>
@@ -7284,7 +7049,7 @@
                     </pic:cNvPicPr>
                   </pic:nvPicPr>
                   <pic:blipFill>
-                    <a:blip r:embed="rId14" cstate="print">
+                    <a:blip r:embed="rId16" cstate="print">
                       <a:extLst>
                         <a:ext uri="{28A0092B-C50C-407E-A947-70E740481C1C}">
                           <a14:useLocalDpi xmlns:a14="http://schemas.microsoft.com/office/drawing/2010/main" val="0"/>
@@ -7368,7 +7133,7 @@
           <w:noProof/>
         </w:rPr>
         <w:drawing>
-          <wp:inline distT="0" distB="0" distL="0" distR="0" wp14:anchorId="3910E0A6" wp14:editId="2AA6E415">
+          <wp:inline distT="0" distB="0" distL="0" distR="0" wp14:anchorId="3910E0A6" wp14:editId="69645497">
             <wp:extent cx="3352800" cy="938943"/>
             <wp:effectExtent l="0" t="0" r="0" b="0"/>
             <wp:docPr id="1529889521" name="Picture 2"/>
@@ -7385,7 +7150,7 @@
                     </pic:cNvPicPr>
                   </pic:nvPicPr>
                   <pic:blipFill>
-                    <a:blip r:embed="rId15" cstate="print">
+                    <a:blip r:embed="rId17" cstate="print">
                       <a:extLst>
                         <a:ext uri="{28A0092B-C50C-407E-A947-70E740481C1C}">
                           <a14:useLocalDpi xmlns:a14="http://schemas.microsoft.com/office/drawing/2010/main" val="0"/>
@@ -8080,16 +7845,7 @@
           <w:sz w:val="20"/>
           <w:szCs w:val="20"/>
         </w:rPr>
-        <w:t xml:space="preserve">S. Ullah, S. S. Murthy and A. Kumar, "SMApproxLib: Library of FPGA-based Approximate Multipliers," 2018 55th </w:t>
-      </w:r>
-      <w:r>
-        <w:rPr>
-          <w:rFonts w:eastAsia="Source Sans Pro"/>
-          <w:sz w:val="20"/>
-          <w:szCs w:val="20"/>
-        </w:rPr>
-        <w:lastRenderedPageBreak/>
-        <w:t>ACM/ESDA/IEEE Design Automation Conference (DAC), San Francisco, CA, USA, 2018, pp. 1-6, doi: 10.1109/DAC.2018.8465845. keywords: {Table lookup;Field programmable gate arrays;Libraries;Adders;Performance gain;Delays;Viterbi algorithm;Approximate Computing;Multipliers;Adders;FPGAs;Optimization;Area;Latency;Design Space Exploration},</w:t>
+        <w:t>S. Ullah, S. S. Murthy and A. Kumar, "SMApproxLib: Library of FPGA-based Approximate Multipliers," 2018 55th ACM/ESDA/IEEE Design Automation Conference (DAC), San Francisco, CA, USA, 2018, pp. 1-6, doi: 10.1109/DAC.2018.8465845. keywords: {Table lookup;Field programmable gate arrays;Libraries;Adders;Performance gain;Delays;Viterbi algorithm;Approximate Computing;Multipliers;Adders;FPGAs;Optimization;Area;Latency;Design Space Exploration},</w:t>
       </w:r>
     </w:p>
     <w:p>
@@ -8111,7 +7867,16 @@
           <w:sz w:val="20"/>
           <w:szCs w:val="20"/>
         </w:rPr>
-        <w:t>H. Nakahara and T. Sasao, "A deep convolutional neural network based on nested residue number system," 2015 25th International Conference on Field Programmable Logic and Applications (FPL), London, UK, 2015, pp. 1-6, doi: 10.1109/FPL.2015.7293933. keywords: {Table lookup;Field programmable gate arrays;Convolution;Kernel;Neural networks;Clocks;Dynamic range},</w:t>
+        <w:t xml:space="preserve">H. Nakahara and T. Sasao, "A deep convolutional neural network based on nested residue number system," 2015 25th International Conference on </w:t>
+      </w:r>
+      <w:r>
+        <w:rPr>
+          <w:rFonts w:eastAsia="Source Sans Pro"/>
+          <w:sz w:val="20"/>
+          <w:szCs w:val="20"/>
+        </w:rPr>
+        <w:lastRenderedPageBreak/>
+        <w:t>Field Programmable Logic and Applications (FPL), London, UK, 2015, pp. 1-6, doi: 10.1109/FPL.2015.7293933. keywords: {Table lookup;Field programmable gate arrays;Convolution;Kernel;Neural networks;Clocks;Dynamic range},</w:t>
       </w:r>
     </w:p>
     <w:p>
@@ -10617,6 +10382,7 @@
   <w:style w:type="character" w:default="1" w:styleId="DefaultParagraphFont">
     <w:name w:val="Default Paragraph Font"/>
     <w:uiPriority w:val="1"/>
+    <w:semiHidden/>
     <w:unhideWhenUsed/>
   </w:style>
   <w:style w:type="table" w:default="1" w:styleId="TableNormal">
@@ -11213,28 +10979,28 @@
 </file>
 
 <file path=customXml/item1.xml><?xml version="1.0" encoding="utf-8"?>
-<b:Sources xmlns:b="http://schemas.openxmlformats.org/officeDocument/2006/bibliography" xmlns="http://schemas.openxmlformats.org/officeDocument/2006/bibliography" SelectedStyle="\IEEE2006OfficeOnline.xsl" StyleName="IEEE" Version="2006"/>
-</file>
-
-<file path=customXml/item2.xml><?xml version="1.0" encoding="utf-8"?>
 <go:gDocsCustomXmlDataStorage xmlns:go="http://customooxmlschemas.google.com/" xmlns:r="http://schemas.openxmlformats.org/officeDocument/2006/relationships" uri="GoogleDocsCustomDataVersion2">
   <go:docsCustomData xmlns:go="http://customooxmlschemas.google.com/" roundtripDataSignature="AMtx7milVRu+YhMC41H8VhEjFJMfWbrykg==">CgMxLjA4AHIhMUFqMXZTWFRrZWlKemFfNVpINXpBSnF4YkY3N3JMclp6</go:docsCustomData>
 </go:gDocsCustomXmlDataStorage>
 </file>
 
-<file path=customXml/itemProps1.xml><?xml version="1.0" encoding="utf-8"?>
-<ds:datastoreItem xmlns:ds="http://schemas.openxmlformats.org/officeDocument/2006/customXml" ds:itemID="{26761A6B-9905-4E05-8357-303B354516B1}">
-  <ds:schemaRefs>
-    <ds:schemaRef ds:uri="http://schemas.openxmlformats.org/officeDocument/2006/bibliography"/>
-  </ds:schemaRefs>
-</ds:datastoreItem>
+<file path=customXml/item2.xml><?xml version="1.0" encoding="utf-8"?>
+<b:Sources xmlns:b="http://schemas.openxmlformats.org/officeDocument/2006/bibliography" xmlns="http://schemas.openxmlformats.org/officeDocument/2006/bibliography" SelectedStyle="\IEEE2006OfficeOnline.xsl" StyleName="IEEE" Version="2006"/>
 </file>
 
-<file path=customXml/itemProps2.xml><?xml version="1.0" encoding="utf-8"?>
+<file path=customXml/itemProps1.xml><?xml version="1.0" encoding="utf-8"?>
 <ds:datastoreItem xmlns:ds="http://schemas.openxmlformats.org/officeDocument/2006/customXml" ds:itemID="{11111111-1234-1234-1234-123412341234}">
   <ds:schemaRefs>
     <ds:schemaRef ds:uri="http://customooxmlschemas.google.com/"/>
     <ds:schemaRef ds:uri="http://schemas.openxmlformats.org/officeDocument/2006/relationships"/>
   </ds:schemaRefs>
 </ds:datastoreItem>
+</file>
+
+<file path=customXml/itemProps2.xml><?xml version="1.0" encoding="utf-8"?>
+<ds:datastoreItem xmlns:ds="http://schemas.openxmlformats.org/officeDocument/2006/customXml" ds:itemID="{26761A6B-9905-4E05-8357-303B354516B1}">
+  <ds:schemaRefs>
+    <ds:schemaRef ds:uri="http://schemas.openxmlformats.org/officeDocument/2006/bibliography"/>
+  </ds:schemaRefs>
+</ds:datastoreItem>
 </file>
</xml_diff>

<commit_message>
[LitRev] Completed all diagrams for Literature Review
</commit_message>
<xml_diff>
--- a/Documents/Literature Review/Interim Report.docx
+++ b/Documents/Literature Review/Interim Report.docx
@@ -2639,7 +2639,23 @@
           <w:sz w:val="22"/>
           <w:szCs w:val="22"/>
         </w:rPr>
-        <w:t>Matrix multiplication is a fundamental operation in numerous computational tasks, including AI, scientific computing, and graphics processing. Despite its importance, research into approximate matrix multipliers is limited. The proposed matrix multiplier design is a significant step forward, as it combines approximate multipliers and adders in a single hardware implementation [1]. By targeting an FPGA platform and demonstrating scalability across different matrix sizes and bit-widths.</w:t>
+        <w:t>Matrix multiplication is a fundamental operation in numerous computational tasks, including AI, scientific computing, and graphics processing. Despite its importance, research into approximate matrix multipliers is limited. The proposed matrix multiplier design is a significant step forward, as it combines approximate multipliers and adders in a single hardware implementation [1]</w:t>
+      </w:r>
+      <w:r>
+        <w:rPr>
+          <w:rFonts w:eastAsia="Source Sans Pro"/>
+          <w:sz w:val="22"/>
+          <w:szCs w:val="22"/>
+        </w:rPr>
+        <w:t>, b</w:t>
+      </w:r>
+      <w:r>
+        <w:rPr>
+          <w:rFonts w:eastAsia="Source Sans Pro"/>
+          <w:sz w:val="22"/>
+          <w:szCs w:val="22"/>
+        </w:rPr>
+        <w:t>y targeting an FPGA platform and demonstrating scalability across different matrix sizes and bit-widths.</w:t>
       </w:r>
     </w:p>
     <w:p>
@@ -2787,6 +2803,8 @@
           <w:rFonts w:eastAsia="Source Sans Pro"/>
           <w:b/>
           <w:bCs/>
+          <w:sz w:val="22"/>
+          <w:szCs w:val="22"/>
         </w:rPr>
       </w:pPr>
       <w:r>
@@ -2794,6 +2812,8 @@
           <w:rFonts w:eastAsia="Source Sans Pro"/>
           <w:b/>
           <w:bCs/>
+          <w:sz w:val="22"/>
+          <w:szCs w:val="22"/>
         </w:rPr>
         <w:t xml:space="preserve">2.4.1 </w:t>
       </w:r>
@@ -2802,6 +2822,8 @@
           <w:rFonts w:eastAsia="Source Sans Pro"/>
           <w:b/>
           <w:bCs/>
+          <w:sz w:val="22"/>
+          <w:szCs w:val="22"/>
         </w:rPr>
         <w:t>Conventional 3:2 Compressors (Full Adder)</w:t>
       </w:r>
@@ -3129,6 +3151,8 @@
           <w:rFonts w:eastAsia="Source Sans Pro"/>
           <w:b/>
           <w:bCs/>
+          <w:sz w:val="22"/>
+          <w:szCs w:val="22"/>
         </w:rPr>
       </w:pPr>
       <w:r>
@@ -3136,6 +3160,8 @@
           <w:rFonts w:eastAsia="Source Sans Pro"/>
           <w:b/>
           <w:bCs/>
+          <w:sz w:val="22"/>
+          <w:szCs w:val="22"/>
         </w:rPr>
         <w:t xml:space="preserve">2.4.2 </w:t>
       </w:r>
@@ -3144,6 +3170,8 @@
           <w:rFonts w:eastAsia="Source Sans Pro"/>
           <w:b/>
           <w:bCs/>
+          <w:sz w:val="22"/>
+          <w:szCs w:val="22"/>
         </w:rPr>
         <w:t>Conventional 4:2 Compressor</w:t>
       </w:r>
@@ -3391,6 +3419,8 @@
           <w:rFonts w:eastAsia="Source Sans Pro"/>
           <w:b/>
           <w:bCs/>
+          <w:sz w:val="22"/>
+          <w:szCs w:val="22"/>
         </w:rPr>
       </w:pPr>
       <w:r>
@@ -3398,6 +3428,8 @@
           <w:rFonts w:eastAsia="Source Sans Pro"/>
           <w:b/>
           <w:bCs/>
+          <w:sz w:val="22"/>
+          <w:szCs w:val="22"/>
         </w:rPr>
         <w:t xml:space="preserve">2.4.3 </w:t>
       </w:r>
@@ -3406,6 +3438,8 @@
           <w:rFonts w:eastAsia="Source Sans Pro"/>
           <w:b/>
           <w:bCs/>
+          <w:sz w:val="22"/>
+          <w:szCs w:val="22"/>
         </w:rPr>
         <w:t>Conventional 5:2 Compressor</w:t>
       </w:r>
@@ -3667,35 +3701,6 @@
           <w:b/>
           <w:bCs/>
         </w:rPr>
-        <w:t>Novel Compressor Designs</w:t>
-      </w:r>
-    </w:p>
-    <w:p>
-      <w:pPr>
-        <w:tabs>
-          <w:tab w:val="left" w:pos="2268"/>
-          <w:tab w:val="right" w:pos="10093"/>
-        </w:tabs>
-        <w:rPr>
-          <w:rFonts w:eastAsia="Source Sans Pro"/>
-          <w:b/>
-          <w:bCs/>
-        </w:rPr>
-      </w:pPr>
-      <w:r>
-        <w:rPr>
-          <w:rFonts w:eastAsia="Source Sans Pro"/>
-          <w:b/>
-          <w:bCs/>
-        </w:rPr>
-        <w:t xml:space="preserve">2.5.1 </w:t>
-      </w:r>
-      <w:r>
-        <w:rPr>
-          <w:rFonts w:eastAsia="Source Sans Pro"/>
-          <w:b/>
-          <w:bCs/>
-        </w:rPr>
         <w:t>Approximate m:2 Compressor</w:t>
       </w:r>
     </w:p>
@@ -3717,7 +3722,15 @@
           <w:sz w:val="22"/>
           <w:szCs w:val="22"/>
         </w:rPr>
-        <w:t xml:space="preserve">Traditional compressors focus on exact computations, which are not always necessary for error-tolerant applications such as image processing or machine learning. The Approximate m:2 Compressor is designed to aggregate multiple elements in two equal-weight outputs while minimising hardware complexity and power consumption. </w:t>
+        <w:t xml:space="preserve">Traditional compressors focus on exact computations, which are not always necessary for error-tolerant applications such as image processing or machine </w:t>
+      </w:r>
+      <w:r>
+        <w:rPr>
+          <w:rFonts w:eastAsia="Source Sans Pro"/>
+          <w:sz w:val="22"/>
+          <w:szCs w:val="22"/>
+        </w:rPr>
+        <w:t xml:space="preserve">learning. The Approximate m:2 Compressor is designed to aggregate multiple elements in two equal-weight outputs while minimising hardware complexity and power consumption. </w:t>
       </w:r>
     </w:p>
     <w:p>
@@ -3883,6 +3896,8 @@
           <w:rFonts w:eastAsia="Source Sans Pro"/>
           <w:b/>
           <w:bCs/>
+          <w:sz w:val="22"/>
+          <w:szCs w:val="22"/>
         </w:rPr>
       </w:pPr>
       <w:r>
@@ -3890,14 +3905,38 @@
           <w:rFonts w:eastAsia="Source Sans Pro"/>
           <w:b/>
           <w:bCs/>
-        </w:rPr>
-        <w:t xml:space="preserve">2.5.2 </w:t>
+          <w:sz w:val="22"/>
+          <w:szCs w:val="22"/>
+        </w:rPr>
+        <w:t>2.5.</w:t>
       </w:r>
       <w:r>
         <w:rPr>
           <w:rFonts w:eastAsia="Source Sans Pro"/>
           <w:b/>
           <w:bCs/>
+          <w:sz w:val="22"/>
+          <w:szCs w:val="22"/>
+        </w:rPr>
+        <w:t>1</w:t>
+      </w:r>
+      <w:r>
+        <w:rPr>
+          <w:rFonts w:eastAsia="Source Sans Pro"/>
+          <w:b/>
+          <w:bCs/>
+          <w:sz w:val="22"/>
+          <w:szCs w:val="22"/>
+        </w:rPr>
+        <w:t xml:space="preserve"> </w:t>
+      </w:r>
+      <w:r>
+        <w:rPr>
+          <w:rFonts w:eastAsia="Source Sans Pro"/>
+          <w:b/>
+          <w:bCs/>
+          <w:sz w:val="22"/>
+          <w:szCs w:val="22"/>
         </w:rPr>
         <w:t>Once-Through Multiplier Architecture</w:t>
       </w:r>
@@ -4076,6 +4115,8 @@
           <w:rFonts w:eastAsia="Source Sans Pro"/>
           <w:b/>
           <w:bCs/>
+          <w:sz w:val="22"/>
+          <w:szCs w:val="22"/>
         </w:rPr>
       </w:pPr>
       <w:r>
@@ -4083,14 +4124,38 @@
           <w:rFonts w:eastAsia="Source Sans Pro"/>
           <w:b/>
           <w:bCs/>
-        </w:rPr>
-        <w:t xml:space="preserve">2.5.3 </w:t>
+          <w:sz w:val="22"/>
+          <w:szCs w:val="22"/>
+        </w:rPr>
+        <w:t>2.5.</w:t>
       </w:r>
       <w:r>
         <w:rPr>
           <w:rFonts w:eastAsia="Source Sans Pro"/>
           <w:b/>
           <w:bCs/>
+          <w:sz w:val="22"/>
+          <w:szCs w:val="22"/>
+        </w:rPr>
+        <w:t>2</w:t>
+      </w:r>
+      <w:r>
+        <w:rPr>
+          <w:rFonts w:eastAsia="Source Sans Pro"/>
+          <w:b/>
+          <w:bCs/>
+          <w:sz w:val="22"/>
+          <w:szCs w:val="22"/>
+        </w:rPr>
+        <w:t xml:space="preserve"> </w:t>
+      </w:r>
+      <w:r>
+        <w:rPr>
+          <w:rFonts w:eastAsia="Source Sans Pro"/>
+          <w:b/>
+          <w:bCs/>
+          <w:sz w:val="22"/>
+          <w:szCs w:val="22"/>
         </w:rPr>
         <w:t>Hardware Efficiency</w:t>
       </w:r>
@@ -4099,6 +4164,8 @@
           <w:rFonts w:eastAsia="Source Sans Pro"/>
           <w:b/>
           <w:bCs/>
+          <w:sz w:val="22"/>
+          <w:szCs w:val="22"/>
         </w:rPr>
         <w:t xml:space="preserve"> and metrics</w:t>
       </w:r>
@@ -4264,7 +4331,7 @@
           <w:sz w:val="22"/>
           <w:szCs w:val="22"/>
         </w:rPr>
-        <w:t xml:space="preserve">Fuzzy memoization is an approximate computing technique based on instruction memoization where approximate results are cached and reused instead of recomputing exact results. Both Instruction and Fuzzy </w:t>
+        <w:t xml:space="preserve">Fuzzy memoization is an approximate computing technique based on instruction memoization where approximate results are cached and reused instead of recomputing exact results. Both Instruction and Fuzzy memoization store input and output data for a process as an entry is the memo table, and reuse it to reduce execution time by skipping the original process [4]. </w:t>
       </w:r>
       <w:r>
         <w:rPr>
@@ -4273,28 +4340,29 @@
           <w:szCs w:val="22"/>
         </w:rPr>
         <w:lastRenderedPageBreak/>
-        <w:t>memoization store input and output data for a process as an entry is the memo table, and reuse it to reduce execution time by skipping the original process [4]. This is particularly useful in applications where slight inaccuracies in the output are acceptable, such as image processing, machine learning, and signal processing.</w:t>
-      </w:r>
-    </w:p>
-    <w:p>
-      <w:pPr>
-        <w:tabs>
-          <w:tab w:val="left" w:pos="2268"/>
-          <w:tab w:val="right" w:pos="10093"/>
-        </w:tabs>
-        <w:rPr>
-          <w:rFonts w:eastAsia="Source Sans Pro"/>
-          <w:sz w:val="22"/>
-          <w:szCs w:val="22"/>
-        </w:rPr>
-      </w:pPr>
-    </w:p>
-    <w:p>
-      <w:pPr>
-        <w:tabs>
-          <w:tab w:val="left" w:pos="2268"/>
-          <w:tab w:val="right" w:pos="10093"/>
-        </w:tabs>
+        <w:t>This is particularly useful in applications where slight inaccuracies in the output are acceptable, such as image processing, machine learning, and signal processing.</w:t>
+      </w:r>
+    </w:p>
+    <w:p>
+      <w:pPr>
+        <w:tabs>
+          <w:tab w:val="left" w:pos="2268"/>
+          <w:tab w:val="right" w:pos="10093"/>
+        </w:tabs>
+        <w:rPr>
+          <w:rFonts w:eastAsia="Source Sans Pro"/>
+          <w:sz w:val="22"/>
+          <w:szCs w:val="22"/>
+        </w:rPr>
+      </w:pPr>
+    </w:p>
+    <w:p>
+      <w:pPr>
+        <w:tabs>
+          <w:tab w:val="left" w:pos="2268"/>
+          <w:tab w:val="right" w:pos="10093"/>
+        </w:tabs>
+        <w:jc w:val="center"/>
         <w:rPr>
           <w:rFonts w:eastAsia="Source Sans Pro"/>
           <w:b/>
@@ -4308,27 +4376,223 @@
           <w:rFonts w:eastAsia="Source Sans Pro"/>
           <w:b/>
           <w:bCs/>
-          <w:sz w:val="22"/>
-          <w:szCs w:val="22"/>
-        </w:rPr>
-        <w:t>Include informative diagram here Fuzzy Memoization</w:t>
-      </w:r>
-    </w:p>
-    <w:p>
-      <w:pPr>
-        <w:tabs>
-          <w:tab w:val="left" w:pos="2268"/>
-          <w:tab w:val="right" w:pos="10093"/>
-        </w:tabs>
-        <w:rPr>
-          <w:rFonts w:eastAsia="Source Sans Pro"/>
-        </w:rPr>
-      </w:pPr>
-      <w:r>
+          <w:noProof/>
+          <w:sz w:val="22"/>
+          <w:szCs w:val="22"/>
+        </w:rPr>
+        <w:drawing>
+          <wp:inline distT="0" distB="0" distL="0" distR="0" wp14:anchorId="499AC8AB" wp14:editId="4498CAE3">
+            <wp:extent cx="3272428" cy="1419225"/>
+            <wp:effectExtent l="0" t="0" r="0" b="0"/>
+            <wp:docPr id="1613278257" name="Graphic 1"/>
+            <wp:cNvGraphicFramePr>
+              <a:graphicFrameLocks xmlns:a="http://schemas.openxmlformats.org/drawingml/2006/main" noChangeAspect="1"/>
+            </wp:cNvGraphicFramePr>
+            <a:graphic xmlns:a="http://schemas.openxmlformats.org/drawingml/2006/main">
+              <a:graphicData uri="http://schemas.openxmlformats.org/drawingml/2006/picture">
+                <pic:pic xmlns:pic="http://schemas.openxmlformats.org/drawingml/2006/picture">
+                  <pic:nvPicPr>
+                    <pic:cNvPr id="1613278257" name=""/>
+                    <pic:cNvPicPr/>
+                  </pic:nvPicPr>
+                  <pic:blipFill>
+                    <a:blip r:embed="rId16">
+                      <a:extLst>
+                        <a:ext uri="{96DAC541-7B7A-43D3-8B79-37D633B846F1}">
+                          <asvg:svgBlip xmlns:asvg="http://schemas.microsoft.com/office/drawing/2016/SVG/main" r:embed="rId17"/>
+                        </a:ext>
+                      </a:extLst>
+                    </a:blip>
+                    <a:stretch>
+                      <a:fillRect/>
+                    </a:stretch>
+                  </pic:blipFill>
+                  <pic:spPr>
+                    <a:xfrm>
+                      <a:off x="0" y="0"/>
+                      <a:ext cx="3285431" cy="1424864"/>
+                    </a:xfrm>
+                    <a:prstGeom prst="rect">
+                      <a:avLst/>
+                    </a:prstGeom>
+                  </pic:spPr>
+                </pic:pic>
+              </a:graphicData>
+            </a:graphic>
+          </wp:inline>
+        </w:drawing>
+      </w:r>
+    </w:p>
+    <w:p>
+      <w:pPr>
+        <w:tabs>
+          <w:tab w:val="left" w:pos="2268"/>
+          <w:tab w:val="right" w:pos="10093"/>
+        </w:tabs>
+        <w:jc w:val="center"/>
+        <w:rPr>
+          <w:rFonts w:eastAsia="Source Sans Pro"/>
+          <w:sz w:val="22"/>
+          <w:szCs w:val="22"/>
+        </w:rPr>
+      </w:pPr>
+      <w:r>
+        <w:rPr>
+          <w:rFonts w:eastAsia="Source Sans Pro"/>
+          <w:sz w:val="22"/>
+          <w:szCs w:val="22"/>
+        </w:rPr>
+        <w:t>Fig 3</w:t>
+      </w:r>
+      <w:r>
+        <w:rPr>
+          <w:rFonts w:eastAsia="Source Sans Pro"/>
+          <w:sz w:val="22"/>
+          <w:szCs w:val="22"/>
+        </w:rPr>
+        <w:t>a</w:t>
+      </w:r>
+      <w:r>
+        <w:rPr>
+          <w:rFonts w:eastAsia="Source Sans Pro"/>
+          <w:sz w:val="22"/>
+          <w:szCs w:val="22"/>
+        </w:rPr>
+        <w:t xml:space="preserve"> Proposed Memoization System</w:t>
+      </w:r>
+    </w:p>
+    <w:p>
+      <w:pPr>
+        <w:tabs>
+          <w:tab w:val="left" w:pos="2268"/>
+          <w:tab w:val="right" w:pos="10093"/>
+        </w:tabs>
+        <w:jc w:val="center"/>
+        <w:rPr>
+          <w:rFonts w:eastAsia="Source Sans Pro"/>
+          <w:sz w:val="22"/>
+          <w:szCs w:val="22"/>
+        </w:rPr>
+      </w:pPr>
+    </w:p>
+    <w:p>
+      <w:pPr>
+        <w:tabs>
+          <w:tab w:val="left" w:pos="2268"/>
+          <w:tab w:val="right" w:pos="10093"/>
+        </w:tabs>
+        <w:jc w:val="center"/>
+        <w:rPr>
+          <w:rFonts w:eastAsia="Source Sans Pro"/>
+          <w:sz w:val="22"/>
+          <w:szCs w:val="22"/>
+        </w:rPr>
+      </w:pPr>
+      <w:r>
+        <w:rPr>
+          <w:rFonts w:eastAsia="Source Sans Pro"/>
+          <w:sz w:val="22"/>
+          <w:szCs w:val="22"/>
+        </w:rPr>
+        <w:drawing>
+          <wp:inline distT="0" distB="0" distL="0" distR="0" wp14:anchorId="523FAB3B" wp14:editId="3B1E6256">
+            <wp:extent cx="3011805" cy="1029970"/>
+            <wp:effectExtent l="0" t="0" r="0" b="0"/>
+            <wp:docPr id="1754480455" name="Graphic 1"/>
+            <wp:cNvGraphicFramePr>
+              <a:graphicFrameLocks xmlns:a="http://schemas.openxmlformats.org/drawingml/2006/main" noChangeAspect="1"/>
+            </wp:cNvGraphicFramePr>
+            <a:graphic xmlns:a="http://schemas.openxmlformats.org/drawingml/2006/main">
+              <a:graphicData uri="http://schemas.openxmlformats.org/drawingml/2006/picture">
+                <pic:pic xmlns:pic="http://schemas.openxmlformats.org/drawingml/2006/picture">
+                  <pic:nvPicPr>
+                    <pic:cNvPr id="1754480455" name=""/>
+                    <pic:cNvPicPr/>
+                  </pic:nvPicPr>
+                  <pic:blipFill>
+                    <a:blip r:embed="rId18">
+                      <a:extLst>
+                        <a:ext uri="{96DAC541-7B7A-43D3-8B79-37D633B846F1}">
+                          <asvg:svgBlip xmlns:asvg="http://schemas.microsoft.com/office/drawing/2016/SVG/main" r:embed="rId19"/>
+                        </a:ext>
+                      </a:extLst>
+                    </a:blip>
+                    <a:stretch>
+                      <a:fillRect/>
+                    </a:stretch>
+                  </pic:blipFill>
+                  <pic:spPr>
+                    <a:xfrm>
+                      <a:off x="0" y="0"/>
+                      <a:ext cx="3011805" cy="1029970"/>
+                    </a:xfrm>
+                    <a:prstGeom prst="rect">
+                      <a:avLst/>
+                    </a:prstGeom>
+                  </pic:spPr>
+                </pic:pic>
+              </a:graphicData>
+            </a:graphic>
+          </wp:inline>
+        </w:drawing>
+      </w:r>
+    </w:p>
+    <w:p>
+      <w:pPr>
+        <w:tabs>
+          <w:tab w:val="left" w:pos="2268"/>
+          <w:tab w:val="right" w:pos="10093"/>
+        </w:tabs>
+        <w:jc w:val="center"/>
+        <w:rPr>
+          <w:rFonts w:eastAsia="Source Sans Pro"/>
+          <w:sz w:val="22"/>
+          <w:szCs w:val="22"/>
+        </w:rPr>
+      </w:pPr>
+      <w:r>
+        <w:rPr>
+          <w:rFonts w:eastAsia="Source Sans Pro"/>
+          <w:sz w:val="22"/>
+          <w:szCs w:val="22"/>
+        </w:rPr>
+        <w:t>Fig 3b Adjust Process</w:t>
+      </w:r>
+    </w:p>
+    <w:p>
+      <w:pPr>
+        <w:tabs>
+          <w:tab w:val="left" w:pos="2268"/>
+          <w:tab w:val="right" w:pos="10093"/>
+        </w:tabs>
         <w:rPr>
           <w:rFonts w:eastAsia="Source Sans Pro"/>
           <w:b/>
           <w:bCs/>
+          <w:sz w:val="22"/>
+          <w:szCs w:val="22"/>
+        </w:rPr>
+      </w:pPr>
+    </w:p>
+    <w:p>
+      <w:pPr>
+        <w:tabs>
+          <w:tab w:val="left" w:pos="2268"/>
+          <w:tab w:val="right" w:pos="10093"/>
+        </w:tabs>
+        <w:rPr>
+          <w:rFonts w:eastAsia="Source Sans Pro"/>
+          <w:sz w:val="22"/>
+          <w:szCs w:val="22"/>
+        </w:rPr>
+      </w:pPr>
+      <w:r>
+        <w:rPr>
+          <w:rFonts w:eastAsia="Source Sans Pro"/>
+          <w:b/>
+          <w:bCs/>
+          <w:sz w:val="22"/>
+          <w:szCs w:val="22"/>
         </w:rPr>
         <w:t xml:space="preserve">2.6.1 </w:t>
       </w:r>
@@ -4337,6 +4601,8 @@
           <w:rFonts w:eastAsia="Source Sans Pro"/>
           <w:b/>
           <w:bCs/>
+          <w:sz w:val="22"/>
+          <w:szCs w:val="22"/>
         </w:rPr>
         <w:t>Cache Initialisaiton</w:t>
       </w:r>
@@ -4476,8 +4742,8 @@
         </w:tabs>
         <w:rPr>
           <w:rFonts w:eastAsia="Source Sans Pro"/>
-          <w:sz w:val="22"/>
-          <w:szCs w:val="22"/>
+          <w:sz w:val="20"/>
+          <w:szCs w:val="20"/>
         </w:rPr>
       </w:pPr>
       <w:r>
@@ -4485,6 +4751,8 @@
           <w:rFonts w:eastAsia="Source Sans Pro"/>
           <w:b/>
           <w:bCs/>
+          <w:sz w:val="22"/>
+          <w:szCs w:val="22"/>
         </w:rPr>
         <w:t xml:space="preserve">2.6.2 </w:t>
       </w:r>
@@ -4493,6 +4761,8 @@
           <w:rFonts w:eastAsia="Source Sans Pro"/>
           <w:b/>
           <w:bCs/>
+          <w:sz w:val="22"/>
+          <w:szCs w:val="22"/>
         </w:rPr>
         <w:t>Fuzzy Matching</w:t>
       </w:r>
@@ -4541,8 +4811,8 @@
           <w:rFonts w:eastAsia="Source Sans Pro"/>
           <w:b/>
           <w:bCs/>
-          <w:sz w:val="22"/>
-          <w:szCs w:val="22"/>
+          <w:sz w:val="20"/>
+          <w:szCs w:val="20"/>
           <w:u w:val="double"/>
         </w:rPr>
       </w:pPr>
@@ -4551,6 +4821,8 @@
           <w:rFonts w:eastAsia="Source Sans Pro"/>
           <w:b/>
           <w:bCs/>
+          <w:sz w:val="22"/>
+          <w:szCs w:val="22"/>
         </w:rPr>
         <w:t xml:space="preserve">2.6.3 </w:t>
       </w:r>
@@ -4559,12 +4831,16 @@
           <w:rFonts w:eastAsia="Source Sans Pro"/>
           <w:b/>
           <w:bCs/>
+          <w:sz w:val="22"/>
+          <w:szCs w:val="22"/>
         </w:rPr>
         <w:t>Similarity Metrics</w:t>
       </w:r>
       <w:r>
         <w:rPr>
           <w:noProof/>
+          <w:sz w:val="22"/>
+          <w:szCs w:val="22"/>
         </w:rPr>
         <w:t xml:space="preserve"> </w:t>
       </w:r>
@@ -4627,6 +4903,8 @@
         </w:tabs>
         <w:rPr>
           <w:rFonts w:eastAsia="Source Sans Pro"/>
+          <w:sz w:val="22"/>
+          <w:szCs w:val="22"/>
         </w:rPr>
       </w:pPr>
       <w:r>
@@ -4634,6 +4912,8 @@
           <w:rFonts w:eastAsia="Source Sans Pro"/>
           <w:b/>
           <w:bCs/>
+          <w:sz w:val="22"/>
+          <w:szCs w:val="22"/>
         </w:rPr>
         <w:t xml:space="preserve">2.6.4 </w:t>
       </w:r>
@@ -4642,6 +4922,8 @@
           <w:rFonts w:eastAsia="Source Sans Pro"/>
           <w:b/>
           <w:bCs/>
+          <w:sz w:val="22"/>
+          <w:szCs w:val="22"/>
         </w:rPr>
         <w:t>Updating the Cache</w:t>
       </w:r>
@@ -4896,6 +5178,8 @@
         </w:tabs>
         <w:rPr>
           <w:rFonts w:eastAsia="Source Sans Pro"/>
+          <w:sz w:val="22"/>
+          <w:szCs w:val="22"/>
         </w:rPr>
       </w:pPr>
       <w:r>
@@ -4903,6 +5187,8 @@
           <w:rFonts w:eastAsia="Source Sans Pro"/>
           <w:b/>
           <w:bCs/>
+          <w:sz w:val="22"/>
+          <w:szCs w:val="22"/>
         </w:rPr>
         <w:t xml:space="preserve">2.7.1 </w:t>
       </w:r>
@@ -4911,6 +5197,8 @@
           <w:rFonts w:eastAsia="Source Sans Pro"/>
           <w:b/>
           <w:bCs/>
+          <w:sz w:val="22"/>
+          <w:szCs w:val="22"/>
         </w:rPr>
         <w:t>Architecture</w:t>
       </w:r>
@@ -5299,7 +5587,7 @@
           <w:szCs w:val="22"/>
           <w:lang w:val="en-US"/>
         </w:rPr>
-        <w:t>oisy image pixels</w:t>
+        <w:t xml:space="preserve">oisy </w:t>
       </w:r>
       <w:r>
         <w:rPr>
@@ -5308,6 +5596,16 @@
           <w:szCs w:val="22"/>
           <w:lang w:val="en-US"/>
         </w:rPr>
+        <w:lastRenderedPageBreak/>
+        <w:t>image pixels</w:t>
+      </w:r>
+      <w:r>
+        <w:rPr>
+          <w:rFonts w:eastAsia="Source Sans Pro"/>
+          <w:sz w:val="22"/>
+          <w:szCs w:val="22"/>
+          <w:lang w:val="en-US"/>
+        </w:rPr>
         <w:t xml:space="preserve">. </w:t>
       </w:r>
       <w:r>
@@ -5371,6 +5669,462 @@
     </w:p>
     <w:p>
       <w:pPr>
+        <w:tabs>
+          <w:tab w:val="left" w:pos="2268"/>
+          <w:tab w:val="right" w:pos="10093"/>
+        </w:tabs>
+        <w:rPr>
+          <w:rFonts w:eastAsia="Source Sans Pro"/>
+        </w:rPr>
+      </w:pPr>
+    </w:p>
+    <w:p>
+      <w:pPr>
+        <w:tabs>
+          <w:tab w:val="left" w:pos="2268"/>
+          <w:tab w:val="right" w:pos="10093"/>
+        </w:tabs>
+        <w:rPr>
+          <w:rFonts w:eastAsia="Source Sans Pro"/>
+        </w:rPr>
+      </w:pPr>
+    </w:p>
+    <w:p>
+      <w:pPr>
+        <w:tabs>
+          <w:tab w:val="left" w:pos="2268"/>
+          <w:tab w:val="right" w:pos="10093"/>
+        </w:tabs>
+        <w:rPr>
+          <w:rFonts w:eastAsia="Source Sans Pro"/>
+        </w:rPr>
+      </w:pPr>
+    </w:p>
+    <w:p>
+      <w:pPr>
+        <w:tabs>
+          <w:tab w:val="left" w:pos="2268"/>
+          <w:tab w:val="right" w:pos="10093"/>
+        </w:tabs>
+        <w:rPr>
+          <w:rFonts w:eastAsia="Source Sans Pro"/>
+        </w:rPr>
+      </w:pPr>
+    </w:p>
+    <w:p>
+      <w:pPr>
+        <w:tabs>
+          <w:tab w:val="left" w:pos="2268"/>
+          <w:tab w:val="right" w:pos="10093"/>
+        </w:tabs>
+        <w:rPr>
+          <w:rFonts w:eastAsia="Source Sans Pro"/>
+        </w:rPr>
+      </w:pPr>
+    </w:p>
+    <w:p>
+      <w:pPr>
+        <w:tabs>
+          <w:tab w:val="left" w:pos="2268"/>
+          <w:tab w:val="right" w:pos="10093"/>
+        </w:tabs>
+        <w:rPr>
+          <w:rFonts w:eastAsia="Source Sans Pro"/>
+        </w:rPr>
+      </w:pPr>
+    </w:p>
+    <w:p>
+      <w:pPr>
+        <w:tabs>
+          <w:tab w:val="left" w:pos="2268"/>
+          <w:tab w:val="right" w:pos="10093"/>
+        </w:tabs>
+        <w:rPr>
+          <w:rFonts w:eastAsia="Source Sans Pro"/>
+        </w:rPr>
+      </w:pPr>
+    </w:p>
+    <w:p>
+      <w:pPr>
+        <w:tabs>
+          <w:tab w:val="left" w:pos="2268"/>
+          <w:tab w:val="right" w:pos="10093"/>
+        </w:tabs>
+        <w:rPr>
+          <w:rFonts w:eastAsia="Source Sans Pro"/>
+        </w:rPr>
+      </w:pPr>
+    </w:p>
+    <w:p>
+      <w:pPr>
+        <w:tabs>
+          <w:tab w:val="left" w:pos="2268"/>
+          <w:tab w:val="right" w:pos="10093"/>
+        </w:tabs>
+        <w:rPr>
+          <w:rFonts w:eastAsia="Source Sans Pro"/>
+        </w:rPr>
+      </w:pPr>
+    </w:p>
+    <w:p>
+      <w:pPr>
+        <w:tabs>
+          <w:tab w:val="left" w:pos="2268"/>
+          <w:tab w:val="right" w:pos="10093"/>
+        </w:tabs>
+        <w:rPr>
+          <w:rFonts w:eastAsia="Source Sans Pro"/>
+        </w:rPr>
+      </w:pPr>
+    </w:p>
+    <w:p>
+      <w:pPr>
+        <w:tabs>
+          <w:tab w:val="left" w:pos="2268"/>
+          <w:tab w:val="right" w:pos="10093"/>
+        </w:tabs>
+        <w:rPr>
+          <w:rFonts w:eastAsia="Source Sans Pro"/>
+        </w:rPr>
+      </w:pPr>
+    </w:p>
+    <w:p>
+      <w:pPr>
+        <w:tabs>
+          <w:tab w:val="left" w:pos="2268"/>
+          <w:tab w:val="right" w:pos="10093"/>
+        </w:tabs>
+        <w:rPr>
+          <w:rFonts w:eastAsia="Source Sans Pro"/>
+        </w:rPr>
+      </w:pPr>
+    </w:p>
+    <w:p>
+      <w:pPr>
+        <w:tabs>
+          <w:tab w:val="left" w:pos="2268"/>
+          <w:tab w:val="right" w:pos="10093"/>
+        </w:tabs>
+        <w:rPr>
+          <w:rFonts w:eastAsia="Source Sans Pro"/>
+        </w:rPr>
+      </w:pPr>
+    </w:p>
+    <w:p>
+      <w:pPr>
+        <w:tabs>
+          <w:tab w:val="left" w:pos="2268"/>
+          <w:tab w:val="right" w:pos="10093"/>
+        </w:tabs>
+        <w:rPr>
+          <w:rFonts w:eastAsia="Source Sans Pro"/>
+        </w:rPr>
+      </w:pPr>
+    </w:p>
+    <w:p>
+      <w:pPr>
+        <w:tabs>
+          <w:tab w:val="left" w:pos="2268"/>
+          <w:tab w:val="right" w:pos="10093"/>
+        </w:tabs>
+        <w:rPr>
+          <w:rFonts w:eastAsia="Source Sans Pro"/>
+        </w:rPr>
+      </w:pPr>
+    </w:p>
+    <w:p>
+      <w:pPr>
+        <w:tabs>
+          <w:tab w:val="left" w:pos="2268"/>
+          <w:tab w:val="right" w:pos="10093"/>
+        </w:tabs>
+        <w:rPr>
+          <w:rFonts w:eastAsia="Source Sans Pro"/>
+        </w:rPr>
+      </w:pPr>
+    </w:p>
+    <w:p>
+      <w:pPr>
+        <w:tabs>
+          <w:tab w:val="left" w:pos="2268"/>
+          <w:tab w:val="right" w:pos="10093"/>
+        </w:tabs>
+        <w:rPr>
+          <w:rFonts w:eastAsia="Source Sans Pro"/>
+        </w:rPr>
+      </w:pPr>
+    </w:p>
+    <w:p>
+      <w:pPr>
+        <w:tabs>
+          <w:tab w:val="left" w:pos="2268"/>
+          <w:tab w:val="right" w:pos="10093"/>
+        </w:tabs>
+        <w:rPr>
+          <w:rFonts w:eastAsia="Source Sans Pro"/>
+        </w:rPr>
+      </w:pPr>
+    </w:p>
+    <w:p>
+      <w:pPr>
+        <w:tabs>
+          <w:tab w:val="left" w:pos="2268"/>
+          <w:tab w:val="right" w:pos="10093"/>
+        </w:tabs>
+        <w:rPr>
+          <w:rFonts w:eastAsia="Source Sans Pro"/>
+        </w:rPr>
+      </w:pPr>
+    </w:p>
+    <w:p>
+      <w:pPr>
+        <w:tabs>
+          <w:tab w:val="left" w:pos="2268"/>
+          <w:tab w:val="right" w:pos="10093"/>
+        </w:tabs>
+        <w:rPr>
+          <w:rFonts w:eastAsia="Source Sans Pro"/>
+        </w:rPr>
+      </w:pPr>
+    </w:p>
+    <w:p>
+      <w:pPr>
+        <w:tabs>
+          <w:tab w:val="left" w:pos="2268"/>
+          <w:tab w:val="right" w:pos="10093"/>
+        </w:tabs>
+        <w:rPr>
+          <w:rFonts w:eastAsia="Source Sans Pro"/>
+        </w:rPr>
+      </w:pPr>
+    </w:p>
+    <w:p>
+      <w:pPr>
+        <w:tabs>
+          <w:tab w:val="left" w:pos="2268"/>
+          <w:tab w:val="right" w:pos="10093"/>
+        </w:tabs>
+        <w:rPr>
+          <w:rFonts w:eastAsia="Source Sans Pro"/>
+        </w:rPr>
+      </w:pPr>
+    </w:p>
+    <w:p>
+      <w:pPr>
+        <w:tabs>
+          <w:tab w:val="left" w:pos="2268"/>
+          <w:tab w:val="right" w:pos="10093"/>
+        </w:tabs>
+        <w:rPr>
+          <w:rFonts w:eastAsia="Source Sans Pro"/>
+        </w:rPr>
+      </w:pPr>
+    </w:p>
+    <w:p>
+      <w:pPr>
+        <w:tabs>
+          <w:tab w:val="left" w:pos="2268"/>
+          <w:tab w:val="right" w:pos="10093"/>
+        </w:tabs>
+        <w:rPr>
+          <w:rFonts w:eastAsia="Source Sans Pro"/>
+        </w:rPr>
+      </w:pPr>
+    </w:p>
+    <w:p>
+      <w:pPr>
+        <w:tabs>
+          <w:tab w:val="left" w:pos="2268"/>
+          <w:tab w:val="right" w:pos="10093"/>
+        </w:tabs>
+        <w:rPr>
+          <w:rFonts w:eastAsia="Source Sans Pro"/>
+        </w:rPr>
+      </w:pPr>
+    </w:p>
+    <w:p>
+      <w:pPr>
+        <w:tabs>
+          <w:tab w:val="left" w:pos="2268"/>
+          <w:tab w:val="right" w:pos="10093"/>
+        </w:tabs>
+        <w:rPr>
+          <w:rFonts w:eastAsia="Source Sans Pro"/>
+        </w:rPr>
+      </w:pPr>
+    </w:p>
+    <w:p>
+      <w:pPr>
+        <w:tabs>
+          <w:tab w:val="left" w:pos="2268"/>
+          <w:tab w:val="right" w:pos="10093"/>
+        </w:tabs>
+        <w:rPr>
+          <w:rFonts w:eastAsia="Source Sans Pro"/>
+        </w:rPr>
+      </w:pPr>
+    </w:p>
+    <w:p>
+      <w:pPr>
+        <w:tabs>
+          <w:tab w:val="left" w:pos="2268"/>
+          <w:tab w:val="right" w:pos="10093"/>
+        </w:tabs>
+        <w:rPr>
+          <w:rFonts w:eastAsia="Source Sans Pro"/>
+        </w:rPr>
+      </w:pPr>
+    </w:p>
+    <w:p>
+      <w:pPr>
+        <w:tabs>
+          <w:tab w:val="left" w:pos="2268"/>
+          <w:tab w:val="right" w:pos="10093"/>
+        </w:tabs>
+        <w:rPr>
+          <w:rFonts w:eastAsia="Source Sans Pro"/>
+        </w:rPr>
+      </w:pPr>
+    </w:p>
+    <w:p>
+      <w:pPr>
+        <w:tabs>
+          <w:tab w:val="left" w:pos="2268"/>
+          <w:tab w:val="right" w:pos="10093"/>
+        </w:tabs>
+        <w:rPr>
+          <w:rFonts w:eastAsia="Source Sans Pro"/>
+        </w:rPr>
+      </w:pPr>
+    </w:p>
+    <w:p>
+      <w:pPr>
+        <w:tabs>
+          <w:tab w:val="left" w:pos="2268"/>
+          <w:tab w:val="right" w:pos="10093"/>
+        </w:tabs>
+        <w:rPr>
+          <w:rFonts w:eastAsia="Source Sans Pro"/>
+        </w:rPr>
+      </w:pPr>
+    </w:p>
+    <w:p>
+      <w:pPr>
+        <w:tabs>
+          <w:tab w:val="left" w:pos="2268"/>
+          <w:tab w:val="right" w:pos="10093"/>
+        </w:tabs>
+        <w:rPr>
+          <w:rFonts w:eastAsia="Source Sans Pro"/>
+        </w:rPr>
+      </w:pPr>
+    </w:p>
+    <w:p>
+      <w:pPr>
+        <w:tabs>
+          <w:tab w:val="left" w:pos="2268"/>
+          <w:tab w:val="right" w:pos="10093"/>
+        </w:tabs>
+        <w:rPr>
+          <w:rFonts w:eastAsia="Source Sans Pro"/>
+        </w:rPr>
+      </w:pPr>
+    </w:p>
+    <w:p>
+      <w:pPr>
+        <w:tabs>
+          <w:tab w:val="left" w:pos="2268"/>
+          <w:tab w:val="right" w:pos="10093"/>
+        </w:tabs>
+        <w:rPr>
+          <w:rFonts w:eastAsia="Source Sans Pro"/>
+        </w:rPr>
+      </w:pPr>
+    </w:p>
+    <w:p>
+      <w:pPr>
+        <w:tabs>
+          <w:tab w:val="left" w:pos="2268"/>
+          <w:tab w:val="right" w:pos="10093"/>
+        </w:tabs>
+        <w:rPr>
+          <w:rFonts w:eastAsia="Source Sans Pro"/>
+        </w:rPr>
+      </w:pPr>
+    </w:p>
+    <w:p>
+      <w:pPr>
+        <w:tabs>
+          <w:tab w:val="left" w:pos="2268"/>
+          <w:tab w:val="right" w:pos="10093"/>
+        </w:tabs>
+        <w:rPr>
+          <w:rFonts w:eastAsia="Source Sans Pro"/>
+        </w:rPr>
+      </w:pPr>
+    </w:p>
+    <w:p>
+      <w:pPr>
+        <w:tabs>
+          <w:tab w:val="left" w:pos="2268"/>
+          <w:tab w:val="right" w:pos="10093"/>
+        </w:tabs>
+        <w:rPr>
+          <w:rFonts w:eastAsia="Source Sans Pro"/>
+        </w:rPr>
+      </w:pPr>
+    </w:p>
+    <w:p>
+      <w:pPr>
+        <w:tabs>
+          <w:tab w:val="left" w:pos="2268"/>
+          <w:tab w:val="right" w:pos="10093"/>
+        </w:tabs>
+        <w:rPr>
+          <w:rFonts w:eastAsia="Source Sans Pro"/>
+        </w:rPr>
+      </w:pPr>
+    </w:p>
+    <w:p>
+      <w:pPr>
+        <w:tabs>
+          <w:tab w:val="left" w:pos="2268"/>
+          <w:tab w:val="right" w:pos="10093"/>
+        </w:tabs>
+        <w:rPr>
+          <w:rFonts w:eastAsia="Source Sans Pro"/>
+        </w:rPr>
+      </w:pPr>
+    </w:p>
+    <w:p>
+      <w:pPr>
+        <w:tabs>
+          <w:tab w:val="left" w:pos="2268"/>
+          <w:tab w:val="right" w:pos="10093"/>
+        </w:tabs>
+        <w:rPr>
+          <w:rFonts w:eastAsia="Source Sans Pro"/>
+        </w:rPr>
+      </w:pPr>
+    </w:p>
+    <w:p>
+      <w:pPr>
+        <w:tabs>
+          <w:tab w:val="left" w:pos="2268"/>
+          <w:tab w:val="right" w:pos="10093"/>
+        </w:tabs>
+        <w:rPr>
+          <w:rFonts w:eastAsia="Source Sans Pro"/>
+        </w:rPr>
+      </w:pPr>
+    </w:p>
+    <w:p>
+      <w:pPr>
+        <w:pStyle w:val="ListParagraph"/>
+        <w:numPr>
+          <w:ilvl w:val="0"/>
+          <w:numId w:val="14"/>
+        </w:numPr>
         <w:tabs>
           <w:tab w:val="left" w:pos="2268"/>
           <w:tab w:val="right" w:pos="10093"/>
@@ -5389,7 +6143,6 @@
           <w:sz w:val="28"/>
           <w:szCs w:val="28"/>
         </w:rPr>
-        <w:lastRenderedPageBreak/>
         <w:t xml:space="preserve">Technical Progress </w:t>
       </w:r>
       <w:r>
@@ -5499,29 +6252,56 @@
         </w:tabs>
         <w:rPr>
           <w:rFonts w:eastAsia="Source Sans Pro"/>
+          <w:sz w:val="22"/>
+          <w:szCs w:val="22"/>
+        </w:rPr>
+      </w:pPr>
+      <w:r>
+        <w:rPr>
+          <w:rFonts w:eastAsia="Source Sans Pro"/>
           <w:b/>
           <w:bCs/>
-        </w:rPr>
-      </w:pPr>
+          <w:sz w:val="22"/>
+          <w:szCs w:val="22"/>
+        </w:rPr>
+        <w:t xml:space="preserve">3.1 </w:t>
+      </w:r>
       <w:r>
         <w:rPr>
           <w:rFonts w:eastAsia="Source Sans Pro"/>
           <w:b/>
           <w:bCs/>
-        </w:rPr>
-        <w:t>Methodologies and Key Techniques</w:t>
-      </w:r>
-    </w:p>
-    <w:p>
-      <w:pPr>
-        <w:tabs>
-          <w:tab w:val="left" w:pos="2268"/>
-          <w:tab w:val="right" w:pos="10093"/>
-        </w:tabs>
-        <w:rPr>
-          <w:rFonts w:eastAsia="Source Sans Pro"/>
-          <w:sz w:val="22"/>
-          <w:szCs w:val="22"/>
+          <w:sz w:val="22"/>
+          <w:szCs w:val="22"/>
+        </w:rPr>
+        <w:t>Circuit-Level Approximation</w:t>
+      </w:r>
+    </w:p>
+    <w:p>
+      <w:pPr>
+        <w:tabs>
+          <w:tab w:val="left" w:pos="2268"/>
+          <w:tab w:val="right" w:pos="10093"/>
+        </w:tabs>
+        <w:rPr>
+          <w:rFonts w:eastAsia="Source Sans Pro"/>
+        </w:rPr>
+      </w:pPr>
+      <w:r>
+        <w:rPr>
+          <w:rFonts w:eastAsia="Source Sans Pro"/>
+        </w:rPr>
+        <w:t xml:space="preserve">This involves designing approximate logic circuits, where specific gates or components are modified to reduce power and area such as, Approximate Adders and Multipliers and Logic Gate Simplification. Designs like OR-based adders and compressor-based multipliers introduce controlled inaccuracies to achieve energy savings. Furthermore, removing or simplifying gates in critical paths can reduce dynamic power, with an increase in error rates. </w:t>
+      </w:r>
+    </w:p>
+    <w:p>
+      <w:pPr>
+        <w:tabs>
+          <w:tab w:val="left" w:pos="2268"/>
+          <w:tab w:val="right" w:pos="10093"/>
+        </w:tabs>
+        <w:rPr>
+          <w:rFonts w:eastAsia="Source Sans Pro"/>
         </w:rPr>
       </w:pPr>
     </w:p>
@@ -5545,52 +6325,15 @@
           <w:sz w:val="22"/>
           <w:szCs w:val="22"/>
         </w:rPr>
-        <w:t>Circuit-Level Approximation</w:t>
-      </w:r>
-    </w:p>
-    <w:p>
-      <w:pPr>
-        <w:tabs>
-          <w:tab w:val="left" w:pos="2268"/>
-          <w:tab w:val="right" w:pos="10093"/>
-        </w:tabs>
-        <w:rPr>
-          <w:rFonts w:eastAsia="Source Sans Pro"/>
-        </w:rPr>
-      </w:pPr>
-      <w:r>
-        <w:rPr>
-          <w:rFonts w:eastAsia="Source Sans Pro"/>
-        </w:rPr>
-        <w:t xml:space="preserve">This involves designing approximate logic circuits, where specific gates or components are modified to reduce power and area such as, Approximate Adders and Multipliers and Logic Gate Simplification. Designs like OR-based adders and compressor-based multipliers introduce controlled inaccuracies to achieve energy savings. Furthermore, removing or simplifying gates in critical paths can reduce dynamic power, with an increase in error rates. </w:t>
-      </w:r>
-    </w:p>
-    <w:p>
-      <w:pPr>
-        <w:tabs>
-          <w:tab w:val="left" w:pos="2268"/>
-          <w:tab w:val="right" w:pos="10093"/>
-        </w:tabs>
-        <w:rPr>
-          <w:rFonts w:eastAsia="Source Sans Pro"/>
-        </w:rPr>
-      </w:pPr>
-    </w:p>
-    <w:p>
-      <w:pPr>
-        <w:tabs>
-          <w:tab w:val="left" w:pos="2268"/>
-          <w:tab w:val="right" w:pos="10093"/>
-        </w:tabs>
-        <w:rPr>
-          <w:rFonts w:eastAsia="Source Sans Pro"/>
-        </w:rPr>
-      </w:pPr>
+        <w:t xml:space="preserve">3.2 </w:t>
+      </w:r>
       <w:r>
         <w:rPr>
           <w:rFonts w:eastAsia="Source Sans Pro"/>
           <w:b/>
           <w:bCs/>
+          <w:sz w:val="22"/>
+          <w:szCs w:val="22"/>
         </w:rPr>
         <w:t>System-Level Approaches</w:t>
       </w:r>
@@ -5637,6 +6380,8 @@
         </w:tabs>
         <w:rPr>
           <w:rFonts w:eastAsia="Source Sans Pro"/>
+          <w:sz w:val="22"/>
+          <w:szCs w:val="22"/>
         </w:rPr>
       </w:pPr>
       <w:r>
@@ -5644,6 +6389,18 @@
           <w:rFonts w:eastAsia="Source Sans Pro"/>
           <w:b/>
           <w:bCs/>
+          <w:sz w:val="22"/>
+          <w:szCs w:val="22"/>
+        </w:rPr>
+        <w:t xml:space="preserve">3.3 </w:t>
+      </w:r>
+      <w:r>
+        <w:rPr>
+          <w:rFonts w:eastAsia="Source Sans Pro"/>
+          <w:b/>
+          <w:bCs/>
+          <w:sz w:val="22"/>
+          <w:szCs w:val="22"/>
         </w:rPr>
         <w:t>Experiment and Results</w:t>
       </w:r>
@@ -5658,56 +6415,62 @@
           <w:rFonts w:eastAsia="Source Sans Pro"/>
           <w:sz w:val="22"/>
           <w:szCs w:val="22"/>
-        </w:rPr>
-      </w:pPr>
-      <w:r>
-        <w:rPr>
-          <w:rFonts w:eastAsia="Source Sans Pro"/>
-          <w:sz w:val="22"/>
-          <w:szCs w:val="22"/>
-        </w:rPr>
-        <w:t xml:space="preserve">FPGAs have played a critical role in approximate computing research due to their reconfigurability and suitability for prototyping. Approximate designs have been synthesised and tested on platforms like Xilinx Zynq, demonstrating reductions in power consumption by up to 40% and improvement in speed by up to 1.5x compared to exact designs. Experiments show that approximate circuits use up to 30% fewer logic elements, making them ideal for resource-constrained. Furthermore, approximate designs can maintain acceptable accuracy levels, such as high </w:t>
-      </w:r>
-      <w:r>
-        <w:rPr>
-          <w:rFonts w:eastAsia="Source Sans Pro"/>
-          <w:sz w:val="22"/>
-          <w:szCs w:val="22"/>
-        </w:rPr>
-        <w:t>PSNR values in image processing, while significantly reducing energy consumption.</w:t>
-      </w:r>
-    </w:p>
-    <w:p>
-      <w:pPr>
-        <w:tabs>
-          <w:tab w:val="left" w:pos="2268"/>
-          <w:tab w:val="right" w:pos="10093"/>
-        </w:tabs>
-        <w:rPr>
-          <w:rFonts w:eastAsia="Source Sans Pro"/>
-          <w:sz w:val="22"/>
-          <w:szCs w:val="22"/>
-        </w:rPr>
-      </w:pPr>
-    </w:p>
-    <w:p>
-      <w:pPr>
-        <w:tabs>
-          <w:tab w:val="left" w:pos="2268"/>
-          <w:tab w:val="right" w:pos="10093"/>
-        </w:tabs>
-        <w:rPr>
-          <w:rFonts w:eastAsia="Source Sans Pro"/>
-          <w:sz w:val="22"/>
-          <w:szCs w:val="22"/>
-        </w:rPr>
-      </w:pPr>
-      <w:r>
-        <w:rPr>
-          <w:rFonts w:eastAsia="Source Sans Pro"/>
-          <w:sz w:val="22"/>
-          <w:szCs w:val="22"/>
-        </w:rPr>
+          <w:lang w:val="en-US"/>
+        </w:rPr>
+      </w:pPr>
+      <w:r>
+        <w:rPr>
+          <w:rFonts w:eastAsia="Source Sans Pro"/>
+          <w:sz w:val="22"/>
+          <w:szCs w:val="22"/>
+        </w:rPr>
+        <w:t xml:space="preserve">FPGAs have played a critical role in approximate computing research due to their reconfigurability and suitability for prototyping. Approximate designs have been synthesised and tested on platforms like Xilinx Zynq, demonstrating reductions in power consumption by up to 40% and improvement in speed by up to 1.5x compared to exact designs. Experiments show that approximate circuits use up to 30% fewer logic elements, making them ideal for resource-constrained. Furthermore, approximate designs can maintain acceptable accuracy levels, such as high PSNR values in image processing, while </w:t>
+      </w:r>
+      <w:r>
+        <w:rPr>
+          <w:rFonts w:eastAsia="Source Sans Pro"/>
+          <w:sz w:val="22"/>
+          <w:szCs w:val="22"/>
+          <w:lang w:val="en-US"/>
+        </w:rPr>
+        <w:t>significantly reducing energy consumption.</w:t>
+      </w:r>
+    </w:p>
+    <w:p>
+      <w:pPr>
+        <w:tabs>
+          <w:tab w:val="left" w:pos="2268"/>
+          <w:tab w:val="right" w:pos="10093"/>
+        </w:tabs>
+        <w:rPr>
+          <w:rFonts w:eastAsia="Source Sans Pro"/>
+          <w:sz w:val="22"/>
+          <w:szCs w:val="22"/>
+          <w:lang w:val="en-US"/>
+        </w:rPr>
+      </w:pPr>
+    </w:p>
+    <w:p>
+      <w:pPr>
+        <w:tabs>
+          <w:tab w:val="left" w:pos="2268"/>
+          <w:tab w:val="right" w:pos="10093"/>
+        </w:tabs>
+        <w:rPr>
+          <w:rFonts w:eastAsia="Source Sans Pro"/>
+          <w:sz w:val="22"/>
+          <w:szCs w:val="22"/>
+          <w:lang w:val="en-US"/>
+        </w:rPr>
+      </w:pPr>
+      <w:r>
+        <w:rPr>
+          <w:rFonts w:eastAsia="Source Sans Pro"/>
+          <w:sz w:val="22"/>
+          <w:szCs w:val="22"/>
+          <w:lang w:val="en-US"/>
+        </w:rPr>
+        <w:lastRenderedPageBreak/>
         <w:t>Future research aims to explore adaptive approximation techniques, where systems dynamically adjust approximation levels based on real-life performance and accuracy requirements. Additionally, integrating approximate computing into emerging technologies like RISC-V processors and AI accelerators is a promising direction for enhancing energy efficiency in next-generation computing systems.</w:t>
       </w:r>
       <w:r>
@@ -5715,6 +6478,7 @@
           <w:rFonts w:eastAsia="Source Sans Pro"/>
           <w:sz w:val="22"/>
           <w:szCs w:val="22"/>
+          <w:lang w:val="en-US"/>
         </w:rPr>
         <w:t xml:space="preserve"> </w:t>
       </w:r>
@@ -5726,452 +6490,538 @@
           <w:tab w:val="right" w:pos="10093"/>
         </w:tabs>
         <w:rPr>
-          <w:rFonts w:eastAsia="Source Sans Pro"/>
-        </w:rPr>
-      </w:pPr>
-    </w:p>
-    <w:p>
-      <w:pPr>
-        <w:tabs>
-          <w:tab w:val="left" w:pos="2268"/>
-          <w:tab w:val="right" w:pos="10093"/>
-        </w:tabs>
-        <w:rPr>
-          <w:rFonts w:eastAsia="Source Sans Pro"/>
-        </w:rPr>
-      </w:pPr>
-    </w:p>
-    <w:p>
-      <w:pPr>
-        <w:tabs>
-          <w:tab w:val="left" w:pos="2268"/>
-          <w:tab w:val="right" w:pos="10093"/>
-        </w:tabs>
-        <w:rPr>
-          <w:rFonts w:eastAsia="Source Sans Pro"/>
-        </w:rPr>
-      </w:pPr>
-    </w:p>
-    <w:p>
-      <w:pPr>
-        <w:tabs>
-          <w:tab w:val="left" w:pos="2268"/>
-          <w:tab w:val="right" w:pos="10093"/>
-        </w:tabs>
-        <w:rPr>
-          <w:rFonts w:eastAsia="Source Sans Pro"/>
-        </w:rPr>
-      </w:pPr>
-    </w:p>
-    <w:p>
-      <w:pPr>
-        <w:tabs>
-          <w:tab w:val="left" w:pos="2268"/>
-          <w:tab w:val="right" w:pos="10093"/>
-        </w:tabs>
-        <w:rPr>
-          <w:rFonts w:eastAsia="Source Sans Pro"/>
-        </w:rPr>
-      </w:pPr>
-    </w:p>
-    <w:p>
-      <w:pPr>
-        <w:tabs>
-          <w:tab w:val="left" w:pos="2268"/>
-          <w:tab w:val="right" w:pos="10093"/>
-        </w:tabs>
-        <w:rPr>
-          <w:rFonts w:eastAsia="Source Sans Pro"/>
-        </w:rPr>
-      </w:pPr>
-    </w:p>
-    <w:p>
-      <w:pPr>
-        <w:tabs>
-          <w:tab w:val="left" w:pos="2268"/>
-          <w:tab w:val="right" w:pos="10093"/>
-        </w:tabs>
-        <w:rPr>
-          <w:rFonts w:eastAsia="Source Sans Pro"/>
-        </w:rPr>
-      </w:pPr>
-    </w:p>
-    <w:p>
-      <w:pPr>
-        <w:tabs>
-          <w:tab w:val="left" w:pos="2268"/>
-          <w:tab w:val="right" w:pos="10093"/>
-        </w:tabs>
-        <w:rPr>
-          <w:rFonts w:eastAsia="Source Sans Pro"/>
-        </w:rPr>
-      </w:pPr>
-    </w:p>
-    <w:p>
-      <w:pPr>
-        <w:tabs>
-          <w:tab w:val="left" w:pos="2268"/>
-          <w:tab w:val="right" w:pos="10093"/>
-        </w:tabs>
-        <w:rPr>
-          <w:rFonts w:eastAsia="Source Sans Pro"/>
-        </w:rPr>
-      </w:pPr>
-    </w:p>
-    <w:p>
-      <w:pPr>
-        <w:tabs>
-          <w:tab w:val="left" w:pos="2268"/>
-          <w:tab w:val="right" w:pos="10093"/>
-        </w:tabs>
-        <w:rPr>
-          <w:rFonts w:eastAsia="Source Sans Pro"/>
-        </w:rPr>
-      </w:pPr>
-    </w:p>
-    <w:p>
-      <w:pPr>
-        <w:tabs>
-          <w:tab w:val="left" w:pos="2268"/>
-          <w:tab w:val="right" w:pos="10093"/>
-        </w:tabs>
-        <w:rPr>
-          <w:rFonts w:eastAsia="Source Sans Pro"/>
-        </w:rPr>
-      </w:pPr>
-    </w:p>
-    <w:p>
-      <w:pPr>
-        <w:tabs>
-          <w:tab w:val="left" w:pos="2268"/>
-          <w:tab w:val="right" w:pos="10093"/>
-        </w:tabs>
-        <w:rPr>
-          <w:rFonts w:eastAsia="Source Sans Pro"/>
-        </w:rPr>
-      </w:pPr>
-    </w:p>
-    <w:p>
-      <w:pPr>
-        <w:tabs>
-          <w:tab w:val="left" w:pos="2268"/>
-          <w:tab w:val="right" w:pos="10093"/>
-        </w:tabs>
-        <w:rPr>
-          <w:rFonts w:eastAsia="Source Sans Pro"/>
-        </w:rPr>
-      </w:pPr>
-    </w:p>
-    <w:p>
-      <w:pPr>
-        <w:tabs>
-          <w:tab w:val="left" w:pos="2268"/>
-          <w:tab w:val="right" w:pos="10093"/>
-        </w:tabs>
-        <w:rPr>
-          <w:rFonts w:eastAsia="Source Sans Pro"/>
-        </w:rPr>
-      </w:pPr>
-    </w:p>
-    <w:p>
-      <w:pPr>
-        <w:tabs>
-          <w:tab w:val="left" w:pos="2268"/>
-          <w:tab w:val="right" w:pos="10093"/>
-        </w:tabs>
-        <w:rPr>
-          <w:rFonts w:eastAsia="Source Sans Pro"/>
-        </w:rPr>
-      </w:pPr>
-    </w:p>
-    <w:p>
-      <w:pPr>
-        <w:tabs>
-          <w:tab w:val="left" w:pos="2268"/>
-          <w:tab w:val="right" w:pos="10093"/>
-        </w:tabs>
-        <w:rPr>
-          <w:rFonts w:eastAsia="Source Sans Pro"/>
-        </w:rPr>
-      </w:pPr>
-    </w:p>
-    <w:p>
-      <w:pPr>
-        <w:tabs>
-          <w:tab w:val="left" w:pos="2268"/>
-          <w:tab w:val="right" w:pos="10093"/>
-        </w:tabs>
-        <w:rPr>
-          <w:rFonts w:eastAsia="Source Sans Pro"/>
-        </w:rPr>
-      </w:pPr>
-    </w:p>
-    <w:p>
-      <w:pPr>
-        <w:tabs>
-          <w:tab w:val="left" w:pos="2268"/>
-          <w:tab w:val="right" w:pos="10093"/>
-        </w:tabs>
-        <w:rPr>
-          <w:rFonts w:eastAsia="Source Sans Pro"/>
-        </w:rPr>
-      </w:pPr>
-    </w:p>
-    <w:p>
-      <w:pPr>
-        <w:tabs>
-          <w:tab w:val="left" w:pos="2268"/>
-          <w:tab w:val="right" w:pos="10093"/>
-        </w:tabs>
-        <w:rPr>
-          <w:rFonts w:eastAsia="Source Sans Pro"/>
-        </w:rPr>
-      </w:pPr>
-    </w:p>
-    <w:p>
-      <w:pPr>
-        <w:tabs>
-          <w:tab w:val="left" w:pos="2268"/>
-          <w:tab w:val="right" w:pos="10093"/>
-        </w:tabs>
-        <w:rPr>
-          <w:rFonts w:eastAsia="Source Sans Pro"/>
-        </w:rPr>
-      </w:pPr>
-    </w:p>
-    <w:p>
-      <w:pPr>
-        <w:tabs>
-          <w:tab w:val="left" w:pos="2268"/>
-          <w:tab w:val="right" w:pos="10093"/>
-        </w:tabs>
-        <w:rPr>
-          <w:rFonts w:eastAsia="Source Sans Pro"/>
-        </w:rPr>
-      </w:pPr>
-    </w:p>
-    <w:p>
-      <w:pPr>
-        <w:tabs>
-          <w:tab w:val="left" w:pos="2268"/>
-          <w:tab w:val="right" w:pos="10093"/>
-        </w:tabs>
-        <w:rPr>
-          <w:rFonts w:eastAsia="Source Sans Pro"/>
-        </w:rPr>
-      </w:pPr>
-    </w:p>
-    <w:p>
-      <w:pPr>
-        <w:tabs>
-          <w:tab w:val="left" w:pos="2268"/>
-          <w:tab w:val="right" w:pos="10093"/>
-        </w:tabs>
-        <w:rPr>
-          <w:rFonts w:eastAsia="Source Sans Pro"/>
-        </w:rPr>
-      </w:pPr>
-    </w:p>
-    <w:p>
-      <w:pPr>
-        <w:tabs>
-          <w:tab w:val="left" w:pos="2268"/>
-          <w:tab w:val="right" w:pos="10093"/>
-        </w:tabs>
-        <w:rPr>
-          <w:rFonts w:eastAsia="Source Sans Pro"/>
-        </w:rPr>
-      </w:pPr>
-    </w:p>
-    <w:p>
-      <w:pPr>
-        <w:tabs>
-          <w:tab w:val="left" w:pos="2268"/>
-          <w:tab w:val="right" w:pos="10093"/>
-        </w:tabs>
-        <w:rPr>
-          <w:rFonts w:eastAsia="Source Sans Pro"/>
-        </w:rPr>
-      </w:pPr>
-    </w:p>
-    <w:p>
-      <w:pPr>
-        <w:tabs>
-          <w:tab w:val="left" w:pos="2268"/>
-          <w:tab w:val="right" w:pos="10093"/>
-        </w:tabs>
-        <w:rPr>
-          <w:rFonts w:eastAsia="Source Sans Pro"/>
-        </w:rPr>
-      </w:pPr>
-    </w:p>
-    <w:p>
-      <w:pPr>
-        <w:tabs>
-          <w:tab w:val="left" w:pos="2268"/>
-          <w:tab w:val="right" w:pos="10093"/>
-        </w:tabs>
-        <w:rPr>
-          <w:rFonts w:eastAsia="Source Sans Pro"/>
-        </w:rPr>
-      </w:pPr>
-    </w:p>
-    <w:p>
-      <w:pPr>
-        <w:tabs>
-          <w:tab w:val="left" w:pos="2268"/>
-          <w:tab w:val="right" w:pos="10093"/>
-        </w:tabs>
-        <w:rPr>
-          <w:rFonts w:eastAsia="Source Sans Pro"/>
-        </w:rPr>
-      </w:pPr>
-    </w:p>
-    <w:p>
-      <w:pPr>
-        <w:tabs>
-          <w:tab w:val="left" w:pos="2268"/>
-          <w:tab w:val="right" w:pos="10093"/>
-        </w:tabs>
-        <w:rPr>
-          <w:rFonts w:eastAsia="Source Sans Pro"/>
-        </w:rPr>
-      </w:pPr>
-    </w:p>
-    <w:p>
-      <w:pPr>
-        <w:tabs>
-          <w:tab w:val="left" w:pos="2268"/>
-          <w:tab w:val="right" w:pos="10093"/>
-        </w:tabs>
-        <w:rPr>
-          <w:rFonts w:eastAsia="Source Sans Pro"/>
-        </w:rPr>
-      </w:pPr>
-    </w:p>
-    <w:p>
-      <w:pPr>
-        <w:tabs>
-          <w:tab w:val="left" w:pos="2268"/>
-          <w:tab w:val="right" w:pos="10093"/>
-        </w:tabs>
-        <w:rPr>
-          <w:rFonts w:eastAsia="Source Sans Pro"/>
-        </w:rPr>
-      </w:pPr>
-    </w:p>
-    <w:p>
-      <w:pPr>
-        <w:tabs>
-          <w:tab w:val="left" w:pos="2268"/>
-          <w:tab w:val="right" w:pos="10093"/>
-        </w:tabs>
-        <w:rPr>
-          <w:rFonts w:eastAsia="Source Sans Pro"/>
-        </w:rPr>
-      </w:pPr>
-    </w:p>
-    <w:p>
-      <w:pPr>
-        <w:tabs>
-          <w:tab w:val="left" w:pos="2268"/>
-          <w:tab w:val="right" w:pos="10093"/>
-        </w:tabs>
-        <w:rPr>
-          <w:rFonts w:eastAsia="Source Sans Pro"/>
-        </w:rPr>
-      </w:pPr>
-    </w:p>
-    <w:p>
-      <w:pPr>
-        <w:tabs>
-          <w:tab w:val="left" w:pos="2268"/>
-          <w:tab w:val="right" w:pos="10093"/>
-        </w:tabs>
-        <w:rPr>
-          <w:rFonts w:eastAsia="Source Sans Pro"/>
-        </w:rPr>
-      </w:pPr>
-    </w:p>
-    <w:p>
-      <w:pPr>
-        <w:tabs>
-          <w:tab w:val="left" w:pos="2268"/>
-          <w:tab w:val="right" w:pos="10093"/>
-        </w:tabs>
-        <w:rPr>
-          <w:rFonts w:eastAsia="Source Sans Pro"/>
-        </w:rPr>
-      </w:pPr>
-    </w:p>
-    <w:p>
-      <w:pPr>
-        <w:tabs>
-          <w:tab w:val="left" w:pos="2268"/>
-          <w:tab w:val="right" w:pos="10093"/>
-        </w:tabs>
-        <w:rPr>
-          <w:rFonts w:eastAsia="Source Sans Pro"/>
-        </w:rPr>
-      </w:pPr>
-    </w:p>
-    <w:p>
-      <w:pPr>
-        <w:tabs>
-          <w:tab w:val="left" w:pos="2268"/>
-          <w:tab w:val="right" w:pos="10093"/>
-        </w:tabs>
-        <w:rPr>
-          <w:rFonts w:eastAsia="Source Sans Pro"/>
-        </w:rPr>
-      </w:pPr>
-    </w:p>
-    <w:p>
-      <w:pPr>
-        <w:tabs>
-          <w:tab w:val="left" w:pos="2268"/>
-          <w:tab w:val="right" w:pos="10093"/>
-        </w:tabs>
-        <w:rPr>
-          <w:rFonts w:eastAsia="Source Sans Pro"/>
-        </w:rPr>
-      </w:pPr>
-    </w:p>
-    <w:p>
-      <w:pPr>
-        <w:tabs>
-          <w:tab w:val="left" w:pos="2268"/>
-          <w:tab w:val="right" w:pos="10093"/>
-        </w:tabs>
-        <w:rPr>
-          <w:rFonts w:eastAsia="Source Sans Pro"/>
-        </w:rPr>
-      </w:pPr>
-    </w:p>
-    <w:p>
-      <w:pPr>
-        <w:tabs>
-          <w:tab w:val="left" w:pos="2268"/>
-          <w:tab w:val="right" w:pos="10093"/>
-        </w:tabs>
-        <w:rPr>
-          <w:rFonts w:eastAsia="Source Sans Pro"/>
-        </w:rPr>
-      </w:pPr>
-    </w:p>
-    <w:p>
-      <w:pPr>
-        <w:tabs>
-          <w:tab w:val="left" w:pos="2268"/>
-          <w:tab w:val="right" w:pos="10093"/>
-        </w:tabs>
-        <w:rPr>
-          <w:rFonts w:eastAsia="Source Sans Pro"/>
-        </w:rPr>
-      </w:pPr>
-    </w:p>
-    <w:p>
-      <w:pPr>
+          <w:rFonts w:eastAsia="Source Serif Pro"/>
+          <w:b/>
+          <w:sz w:val="28"/>
+          <w:szCs w:val="28"/>
+        </w:rPr>
+      </w:pPr>
+    </w:p>
+    <w:p>
+      <w:pPr>
+        <w:tabs>
+          <w:tab w:val="left" w:pos="2268"/>
+          <w:tab w:val="right" w:pos="10093"/>
+        </w:tabs>
+        <w:rPr>
+          <w:rFonts w:eastAsia="Source Serif Pro"/>
+          <w:b/>
+          <w:sz w:val="28"/>
+          <w:szCs w:val="28"/>
+        </w:rPr>
+      </w:pPr>
+    </w:p>
+    <w:p>
+      <w:pPr>
+        <w:tabs>
+          <w:tab w:val="left" w:pos="2268"/>
+          <w:tab w:val="right" w:pos="10093"/>
+        </w:tabs>
+        <w:rPr>
+          <w:rFonts w:eastAsia="Source Serif Pro"/>
+          <w:b/>
+          <w:sz w:val="28"/>
+          <w:szCs w:val="28"/>
+        </w:rPr>
+      </w:pPr>
+    </w:p>
+    <w:p>
+      <w:pPr>
+        <w:tabs>
+          <w:tab w:val="left" w:pos="2268"/>
+          <w:tab w:val="right" w:pos="10093"/>
+        </w:tabs>
+        <w:rPr>
+          <w:rFonts w:eastAsia="Source Serif Pro"/>
+          <w:b/>
+          <w:sz w:val="28"/>
+          <w:szCs w:val="28"/>
+        </w:rPr>
+      </w:pPr>
+    </w:p>
+    <w:p>
+      <w:pPr>
+        <w:tabs>
+          <w:tab w:val="left" w:pos="2268"/>
+          <w:tab w:val="right" w:pos="10093"/>
+        </w:tabs>
+        <w:rPr>
+          <w:rFonts w:eastAsia="Source Serif Pro"/>
+          <w:b/>
+          <w:sz w:val="28"/>
+          <w:szCs w:val="28"/>
+        </w:rPr>
+      </w:pPr>
+    </w:p>
+    <w:p>
+      <w:pPr>
+        <w:tabs>
+          <w:tab w:val="left" w:pos="2268"/>
+          <w:tab w:val="right" w:pos="10093"/>
+        </w:tabs>
+        <w:rPr>
+          <w:rFonts w:eastAsia="Source Serif Pro"/>
+          <w:b/>
+          <w:sz w:val="28"/>
+          <w:szCs w:val="28"/>
+        </w:rPr>
+      </w:pPr>
+    </w:p>
+    <w:p>
+      <w:pPr>
+        <w:tabs>
+          <w:tab w:val="left" w:pos="2268"/>
+          <w:tab w:val="right" w:pos="10093"/>
+        </w:tabs>
+        <w:rPr>
+          <w:rFonts w:eastAsia="Source Serif Pro"/>
+          <w:b/>
+          <w:sz w:val="28"/>
+          <w:szCs w:val="28"/>
+        </w:rPr>
+      </w:pPr>
+    </w:p>
+    <w:p>
+      <w:pPr>
+        <w:tabs>
+          <w:tab w:val="left" w:pos="2268"/>
+          <w:tab w:val="right" w:pos="10093"/>
+        </w:tabs>
+        <w:rPr>
+          <w:rFonts w:eastAsia="Source Serif Pro"/>
+          <w:b/>
+          <w:sz w:val="28"/>
+          <w:szCs w:val="28"/>
+        </w:rPr>
+      </w:pPr>
+    </w:p>
+    <w:p>
+      <w:pPr>
+        <w:tabs>
+          <w:tab w:val="left" w:pos="2268"/>
+          <w:tab w:val="right" w:pos="10093"/>
+        </w:tabs>
+        <w:rPr>
+          <w:rFonts w:eastAsia="Source Serif Pro"/>
+          <w:b/>
+          <w:sz w:val="28"/>
+          <w:szCs w:val="28"/>
+        </w:rPr>
+      </w:pPr>
+    </w:p>
+    <w:p>
+      <w:pPr>
+        <w:tabs>
+          <w:tab w:val="left" w:pos="2268"/>
+          <w:tab w:val="right" w:pos="10093"/>
+        </w:tabs>
+        <w:rPr>
+          <w:rFonts w:eastAsia="Source Serif Pro"/>
+          <w:b/>
+          <w:sz w:val="28"/>
+          <w:szCs w:val="28"/>
+        </w:rPr>
+      </w:pPr>
+    </w:p>
+    <w:p>
+      <w:pPr>
+        <w:tabs>
+          <w:tab w:val="left" w:pos="2268"/>
+          <w:tab w:val="right" w:pos="10093"/>
+        </w:tabs>
+        <w:rPr>
+          <w:rFonts w:eastAsia="Source Serif Pro"/>
+          <w:b/>
+          <w:sz w:val="28"/>
+          <w:szCs w:val="28"/>
+        </w:rPr>
+      </w:pPr>
+    </w:p>
+    <w:p>
+      <w:pPr>
+        <w:tabs>
+          <w:tab w:val="left" w:pos="2268"/>
+          <w:tab w:val="right" w:pos="10093"/>
+        </w:tabs>
+        <w:rPr>
+          <w:rFonts w:eastAsia="Source Serif Pro"/>
+          <w:b/>
+          <w:sz w:val="28"/>
+          <w:szCs w:val="28"/>
+        </w:rPr>
+      </w:pPr>
+    </w:p>
+    <w:p>
+      <w:pPr>
+        <w:tabs>
+          <w:tab w:val="left" w:pos="2268"/>
+          <w:tab w:val="right" w:pos="10093"/>
+        </w:tabs>
+        <w:rPr>
+          <w:rFonts w:eastAsia="Source Serif Pro"/>
+          <w:b/>
+          <w:sz w:val="28"/>
+          <w:szCs w:val="28"/>
+        </w:rPr>
+      </w:pPr>
+    </w:p>
+    <w:p>
+      <w:pPr>
+        <w:tabs>
+          <w:tab w:val="left" w:pos="2268"/>
+          <w:tab w:val="right" w:pos="10093"/>
+        </w:tabs>
+        <w:rPr>
+          <w:rFonts w:eastAsia="Source Serif Pro"/>
+          <w:b/>
+          <w:sz w:val="28"/>
+          <w:szCs w:val="28"/>
+        </w:rPr>
+      </w:pPr>
+    </w:p>
+    <w:p>
+      <w:pPr>
+        <w:tabs>
+          <w:tab w:val="left" w:pos="2268"/>
+          <w:tab w:val="right" w:pos="10093"/>
+        </w:tabs>
+        <w:rPr>
+          <w:rFonts w:eastAsia="Source Serif Pro"/>
+          <w:b/>
+          <w:sz w:val="28"/>
+          <w:szCs w:val="28"/>
+        </w:rPr>
+      </w:pPr>
+    </w:p>
+    <w:p>
+      <w:pPr>
+        <w:tabs>
+          <w:tab w:val="left" w:pos="2268"/>
+          <w:tab w:val="right" w:pos="10093"/>
+        </w:tabs>
+        <w:rPr>
+          <w:rFonts w:eastAsia="Source Serif Pro"/>
+          <w:b/>
+          <w:sz w:val="28"/>
+          <w:szCs w:val="28"/>
+        </w:rPr>
+      </w:pPr>
+    </w:p>
+    <w:p>
+      <w:pPr>
+        <w:tabs>
+          <w:tab w:val="left" w:pos="2268"/>
+          <w:tab w:val="right" w:pos="10093"/>
+        </w:tabs>
+        <w:rPr>
+          <w:rFonts w:eastAsia="Source Serif Pro"/>
+          <w:b/>
+          <w:sz w:val="28"/>
+          <w:szCs w:val="28"/>
+        </w:rPr>
+      </w:pPr>
+    </w:p>
+    <w:p>
+      <w:pPr>
+        <w:tabs>
+          <w:tab w:val="left" w:pos="2268"/>
+          <w:tab w:val="right" w:pos="10093"/>
+        </w:tabs>
+        <w:rPr>
+          <w:rFonts w:eastAsia="Source Serif Pro"/>
+          <w:b/>
+          <w:sz w:val="28"/>
+          <w:szCs w:val="28"/>
+        </w:rPr>
+      </w:pPr>
+    </w:p>
+    <w:p>
+      <w:pPr>
+        <w:tabs>
+          <w:tab w:val="left" w:pos="2268"/>
+          <w:tab w:val="right" w:pos="10093"/>
+        </w:tabs>
+        <w:rPr>
+          <w:rFonts w:eastAsia="Source Serif Pro"/>
+          <w:b/>
+          <w:sz w:val="28"/>
+          <w:szCs w:val="28"/>
+        </w:rPr>
+      </w:pPr>
+    </w:p>
+    <w:p>
+      <w:pPr>
+        <w:tabs>
+          <w:tab w:val="left" w:pos="2268"/>
+          <w:tab w:val="right" w:pos="10093"/>
+        </w:tabs>
+        <w:rPr>
+          <w:rFonts w:eastAsia="Source Serif Pro"/>
+          <w:b/>
+          <w:sz w:val="28"/>
+          <w:szCs w:val="28"/>
+        </w:rPr>
+      </w:pPr>
+    </w:p>
+    <w:p>
+      <w:pPr>
+        <w:tabs>
+          <w:tab w:val="left" w:pos="2268"/>
+          <w:tab w:val="right" w:pos="10093"/>
+        </w:tabs>
+        <w:rPr>
+          <w:rFonts w:eastAsia="Source Serif Pro"/>
+          <w:b/>
+          <w:sz w:val="28"/>
+          <w:szCs w:val="28"/>
+        </w:rPr>
+      </w:pPr>
+    </w:p>
+    <w:p>
+      <w:pPr>
+        <w:tabs>
+          <w:tab w:val="left" w:pos="2268"/>
+          <w:tab w:val="right" w:pos="10093"/>
+        </w:tabs>
+        <w:rPr>
+          <w:rFonts w:eastAsia="Source Serif Pro"/>
+          <w:b/>
+          <w:sz w:val="28"/>
+          <w:szCs w:val="28"/>
+        </w:rPr>
+      </w:pPr>
+    </w:p>
+    <w:p>
+      <w:pPr>
+        <w:tabs>
+          <w:tab w:val="left" w:pos="2268"/>
+          <w:tab w:val="right" w:pos="10093"/>
+        </w:tabs>
+        <w:rPr>
+          <w:rFonts w:eastAsia="Source Serif Pro"/>
+          <w:b/>
+          <w:sz w:val="28"/>
+          <w:szCs w:val="28"/>
+        </w:rPr>
+      </w:pPr>
+    </w:p>
+    <w:p>
+      <w:pPr>
+        <w:tabs>
+          <w:tab w:val="left" w:pos="2268"/>
+          <w:tab w:val="right" w:pos="10093"/>
+        </w:tabs>
+        <w:rPr>
+          <w:rFonts w:eastAsia="Source Serif Pro"/>
+          <w:b/>
+          <w:sz w:val="28"/>
+          <w:szCs w:val="28"/>
+        </w:rPr>
+      </w:pPr>
+    </w:p>
+    <w:p>
+      <w:pPr>
+        <w:tabs>
+          <w:tab w:val="left" w:pos="2268"/>
+          <w:tab w:val="right" w:pos="10093"/>
+        </w:tabs>
+        <w:rPr>
+          <w:rFonts w:eastAsia="Source Serif Pro"/>
+          <w:b/>
+          <w:sz w:val="28"/>
+          <w:szCs w:val="28"/>
+        </w:rPr>
+      </w:pPr>
+    </w:p>
+    <w:p>
+      <w:pPr>
+        <w:tabs>
+          <w:tab w:val="left" w:pos="2268"/>
+          <w:tab w:val="right" w:pos="10093"/>
+        </w:tabs>
+        <w:rPr>
+          <w:rFonts w:eastAsia="Source Serif Pro"/>
+          <w:b/>
+          <w:sz w:val="28"/>
+          <w:szCs w:val="28"/>
+        </w:rPr>
+      </w:pPr>
+    </w:p>
+    <w:p>
+      <w:pPr>
+        <w:tabs>
+          <w:tab w:val="left" w:pos="2268"/>
+          <w:tab w:val="right" w:pos="10093"/>
+        </w:tabs>
+        <w:rPr>
+          <w:rFonts w:eastAsia="Source Serif Pro"/>
+          <w:b/>
+          <w:sz w:val="28"/>
+          <w:szCs w:val="28"/>
+        </w:rPr>
+      </w:pPr>
+    </w:p>
+    <w:p>
+      <w:pPr>
+        <w:tabs>
+          <w:tab w:val="left" w:pos="2268"/>
+          <w:tab w:val="right" w:pos="10093"/>
+        </w:tabs>
+        <w:rPr>
+          <w:rFonts w:eastAsia="Source Serif Pro"/>
+          <w:b/>
+          <w:sz w:val="28"/>
+          <w:szCs w:val="28"/>
+        </w:rPr>
+      </w:pPr>
+    </w:p>
+    <w:p>
+      <w:pPr>
+        <w:tabs>
+          <w:tab w:val="left" w:pos="2268"/>
+          <w:tab w:val="right" w:pos="10093"/>
+        </w:tabs>
+        <w:rPr>
+          <w:rFonts w:eastAsia="Source Serif Pro"/>
+          <w:b/>
+          <w:sz w:val="28"/>
+          <w:szCs w:val="28"/>
+        </w:rPr>
+      </w:pPr>
+    </w:p>
+    <w:p>
+      <w:pPr>
+        <w:tabs>
+          <w:tab w:val="left" w:pos="2268"/>
+          <w:tab w:val="right" w:pos="10093"/>
+        </w:tabs>
+        <w:rPr>
+          <w:rFonts w:eastAsia="Source Serif Pro"/>
+          <w:b/>
+          <w:sz w:val="28"/>
+          <w:szCs w:val="28"/>
+        </w:rPr>
+      </w:pPr>
+    </w:p>
+    <w:p>
+      <w:pPr>
+        <w:tabs>
+          <w:tab w:val="left" w:pos="2268"/>
+          <w:tab w:val="right" w:pos="10093"/>
+        </w:tabs>
+        <w:rPr>
+          <w:rFonts w:eastAsia="Source Serif Pro"/>
+          <w:b/>
+          <w:sz w:val="28"/>
+          <w:szCs w:val="28"/>
+        </w:rPr>
+      </w:pPr>
+    </w:p>
+    <w:p>
+      <w:pPr>
+        <w:tabs>
+          <w:tab w:val="left" w:pos="2268"/>
+          <w:tab w:val="right" w:pos="10093"/>
+        </w:tabs>
+        <w:rPr>
+          <w:rFonts w:eastAsia="Source Serif Pro"/>
+          <w:b/>
+          <w:sz w:val="28"/>
+          <w:szCs w:val="28"/>
+        </w:rPr>
+      </w:pPr>
+    </w:p>
+    <w:p>
+      <w:pPr>
+        <w:tabs>
+          <w:tab w:val="left" w:pos="2268"/>
+          <w:tab w:val="right" w:pos="10093"/>
+        </w:tabs>
+        <w:rPr>
+          <w:rFonts w:eastAsia="Source Serif Pro"/>
+          <w:b/>
+          <w:sz w:val="28"/>
+          <w:szCs w:val="28"/>
+        </w:rPr>
+      </w:pPr>
+    </w:p>
+    <w:p>
+      <w:pPr>
+        <w:tabs>
+          <w:tab w:val="left" w:pos="2268"/>
+          <w:tab w:val="right" w:pos="10093"/>
+        </w:tabs>
+        <w:rPr>
+          <w:rFonts w:eastAsia="Source Serif Pro"/>
+          <w:b/>
+          <w:sz w:val="28"/>
+          <w:szCs w:val="28"/>
+        </w:rPr>
+      </w:pPr>
+    </w:p>
+    <w:p>
+      <w:pPr>
+        <w:tabs>
+          <w:tab w:val="left" w:pos="2268"/>
+          <w:tab w:val="right" w:pos="10093"/>
+        </w:tabs>
+        <w:rPr>
+          <w:rFonts w:eastAsia="Source Serif Pro"/>
+          <w:b/>
+          <w:sz w:val="28"/>
+          <w:szCs w:val="28"/>
+        </w:rPr>
+      </w:pPr>
+    </w:p>
+    <w:p>
+      <w:pPr>
+        <w:tabs>
+          <w:tab w:val="left" w:pos="2268"/>
+          <w:tab w:val="right" w:pos="10093"/>
+        </w:tabs>
+        <w:rPr>
+          <w:rFonts w:eastAsia="Source Serif Pro"/>
+          <w:b/>
+          <w:sz w:val="28"/>
+          <w:szCs w:val="28"/>
+        </w:rPr>
+      </w:pPr>
+    </w:p>
+    <w:p>
+      <w:pPr>
+        <w:tabs>
+          <w:tab w:val="left" w:pos="2268"/>
+          <w:tab w:val="right" w:pos="10093"/>
+        </w:tabs>
+        <w:rPr>
+          <w:rFonts w:eastAsia="Source Serif Pro"/>
+          <w:b/>
+          <w:sz w:val="28"/>
+          <w:szCs w:val="28"/>
+        </w:rPr>
+      </w:pPr>
+    </w:p>
+    <w:p>
+      <w:pPr>
+        <w:tabs>
+          <w:tab w:val="left" w:pos="2268"/>
+          <w:tab w:val="right" w:pos="10093"/>
+        </w:tabs>
+        <w:rPr>
+          <w:rFonts w:eastAsia="Source Serif Pro"/>
+          <w:b/>
+          <w:sz w:val="28"/>
+          <w:szCs w:val="28"/>
+        </w:rPr>
+      </w:pPr>
+    </w:p>
+    <w:p>
+      <w:pPr>
+        <w:pStyle w:val="ListParagraph"/>
+        <w:numPr>
+          <w:ilvl w:val="0"/>
+          <w:numId w:val="14"/>
+        </w:numPr>
         <w:pBdr>
           <w:top w:val="nil"/>
           <w:left w:val="nil"/>
@@ -6180,18 +7030,19 @@
           <w:between w:val="nil"/>
         </w:pBdr>
         <w:rPr>
-          <w:rFonts w:eastAsia="Arial"/>
-          <w:color w:val="212121"/>
-        </w:rPr>
-      </w:pPr>
-      <w:r>
-        <w:rPr>
           <w:rFonts w:eastAsia="Source Serif Pro"/>
           <w:b/>
           <w:sz w:val="28"/>
           <w:szCs w:val="28"/>
         </w:rPr>
-        <w:lastRenderedPageBreak/>
+      </w:pPr>
+      <w:r>
+        <w:rPr>
+          <w:rFonts w:eastAsia="Source Serif Pro"/>
+          <w:b/>
+          <w:sz w:val="28"/>
+          <w:szCs w:val="28"/>
+        </w:rPr>
         <w:t>Project Management</w:t>
       </w:r>
       <w:r>
@@ -6492,6 +7343,7 @@
           <w:sz w:val="22"/>
           <w:szCs w:val="22"/>
         </w:rPr>
+        <w:lastRenderedPageBreak/>
         <w:t xml:space="preserve">embedding the MAC unit into the RISC-V processor. Once integrated, the system will undergo debugging and initial testing to verify that the MAC unit functions correctly within the RISC-V SoC framework. Successful integration and testing will result in the completion of </w:t>
       </w:r>
       <w:r>
@@ -7005,7 +7857,6 @@
           <w:sz w:val="28"/>
           <w:szCs w:val="28"/>
         </w:rPr>
-        <w:lastRenderedPageBreak/>
         <w:t>Appendix</w:t>
       </w:r>
     </w:p>
@@ -7049,7 +7900,7 @@
                     </pic:cNvPicPr>
                   </pic:nvPicPr>
                   <pic:blipFill>
-                    <a:blip r:embed="rId16" cstate="print">
+                    <a:blip r:embed="rId20" cstate="print">
                       <a:extLst>
                         <a:ext uri="{28A0092B-C50C-407E-A947-70E740481C1C}">
                           <a14:useLocalDpi xmlns:a14="http://schemas.microsoft.com/office/drawing/2010/main" val="0"/>
@@ -7133,7 +7984,7 @@
           <w:noProof/>
         </w:rPr>
         <w:drawing>
-          <wp:inline distT="0" distB="0" distL="0" distR="0" wp14:anchorId="3910E0A6" wp14:editId="69645497">
+          <wp:inline distT="0" distB="0" distL="0" distR="0" wp14:anchorId="3910E0A6" wp14:editId="1986CEC3">
             <wp:extent cx="3352800" cy="938943"/>
             <wp:effectExtent l="0" t="0" r="0" b="0"/>
             <wp:docPr id="1529889521" name="Picture 2"/>
@@ -7150,7 +8001,7 @@
                     </pic:cNvPicPr>
                   </pic:nvPicPr>
                   <pic:blipFill>
-                    <a:blip r:embed="rId17" cstate="print">
+                    <a:blip r:embed="rId21" cstate="print">
                       <a:extLst>
                         <a:ext uri="{28A0092B-C50C-407E-A947-70E740481C1C}">
                           <a14:useLocalDpi xmlns:a14="http://schemas.microsoft.com/office/drawing/2010/main" val="0"/>
@@ -7723,6 +8574,7 @@
           <w:sz w:val="28"/>
           <w:szCs w:val="28"/>
         </w:rPr>
+        <w:lastRenderedPageBreak/>
         <w:t>References:</w:t>
       </w:r>
     </w:p>
@@ -7757,7 +8609,153 @@
           <w:sz w:val="20"/>
           <w:szCs w:val="20"/>
         </w:rPr>
-        <w:t>Gupta and K. Suneja, "Hardware Design of Approximate Matrix Multiplier based on FPGA in Verilog," 2020 4th International Conference on Intelligent Computing and Control Systems (ICICCS), Madurai, India, 2020, pp. 496-498, doi: 10.1109/ICICCS48265.2020.9121004. keywords: {Performance evaluation;Computational modeling;Approximate computing;Hardware;Software;Table lookup;Hardware design languages;approximate computing;matrix multiplier;Verilog;Field Programmable Array (FPGA);Look Up Tables (LUTs)},</w:t>
+        <w:t xml:space="preserve">Gupta and K. Suneja, "Hardware Design of Approximate Matrix Multiplier based on FPGA in Verilog," 2020 4th International Conference on Intelligent Computing and Control Systems (ICICCS), Madurai, India, 2020, pp. 496-498, </w:t>
+      </w:r>
+      <w:proofErr w:type="spellStart"/>
+      <w:r>
+        <w:rPr>
+          <w:rFonts w:eastAsia="Source Sans Pro"/>
+          <w:sz w:val="20"/>
+          <w:szCs w:val="20"/>
+        </w:rPr>
+        <w:t>doi</w:t>
+      </w:r>
+      <w:proofErr w:type="spellEnd"/>
+      <w:r>
+        <w:rPr>
+          <w:rFonts w:eastAsia="Source Sans Pro"/>
+          <w:sz w:val="20"/>
+          <w:szCs w:val="20"/>
+        </w:rPr>
+        <w:t xml:space="preserve">: 10.1109/ICICCS48265.2020.9121004. keywords: {Performance </w:t>
+      </w:r>
+      <w:proofErr w:type="spellStart"/>
+      <w:proofErr w:type="gramStart"/>
+      <w:r>
+        <w:rPr>
+          <w:rFonts w:eastAsia="Source Sans Pro"/>
+          <w:sz w:val="20"/>
+          <w:szCs w:val="20"/>
+        </w:rPr>
+        <w:t>evaluation;Computational</w:t>
+      </w:r>
+      <w:proofErr w:type="spellEnd"/>
+      <w:proofErr w:type="gramEnd"/>
+      <w:r>
+        <w:rPr>
+          <w:rFonts w:eastAsia="Source Sans Pro"/>
+          <w:sz w:val="20"/>
+          <w:szCs w:val="20"/>
+        </w:rPr>
+        <w:t xml:space="preserve"> </w:t>
+      </w:r>
+      <w:proofErr w:type="spellStart"/>
+      <w:r>
+        <w:rPr>
+          <w:rFonts w:eastAsia="Source Sans Pro"/>
+          <w:sz w:val="20"/>
+          <w:szCs w:val="20"/>
+        </w:rPr>
+        <w:t>modeling;Approximate</w:t>
+      </w:r>
+      <w:proofErr w:type="spellEnd"/>
+      <w:r>
+        <w:rPr>
+          <w:rFonts w:eastAsia="Source Sans Pro"/>
+          <w:sz w:val="20"/>
+          <w:szCs w:val="20"/>
+        </w:rPr>
+        <w:t xml:space="preserve"> </w:t>
+      </w:r>
+      <w:proofErr w:type="spellStart"/>
+      <w:r>
+        <w:rPr>
+          <w:rFonts w:eastAsia="Source Sans Pro"/>
+          <w:sz w:val="20"/>
+          <w:szCs w:val="20"/>
+        </w:rPr>
+        <w:t>computing;Hardware;Software;Table</w:t>
+      </w:r>
+      <w:proofErr w:type="spellEnd"/>
+      <w:r>
+        <w:rPr>
+          <w:rFonts w:eastAsia="Source Sans Pro"/>
+          <w:sz w:val="20"/>
+          <w:szCs w:val="20"/>
+        </w:rPr>
+        <w:t xml:space="preserve"> </w:t>
+      </w:r>
+      <w:proofErr w:type="spellStart"/>
+      <w:r>
+        <w:rPr>
+          <w:rFonts w:eastAsia="Source Sans Pro"/>
+          <w:sz w:val="20"/>
+          <w:szCs w:val="20"/>
+        </w:rPr>
+        <w:t>lookup;Hardware</w:t>
+      </w:r>
+      <w:proofErr w:type="spellEnd"/>
+      <w:r>
+        <w:rPr>
+          <w:rFonts w:eastAsia="Source Sans Pro"/>
+          <w:sz w:val="20"/>
+          <w:szCs w:val="20"/>
+        </w:rPr>
+        <w:t xml:space="preserve"> design </w:t>
+      </w:r>
+      <w:proofErr w:type="spellStart"/>
+      <w:r>
+        <w:rPr>
+          <w:rFonts w:eastAsia="Source Sans Pro"/>
+          <w:sz w:val="20"/>
+          <w:szCs w:val="20"/>
+        </w:rPr>
+        <w:t>languages;approximate</w:t>
+      </w:r>
+      <w:proofErr w:type="spellEnd"/>
+      <w:r>
+        <w:rPr>
+          <w:rFonts w:eastAsia="Source Sans Pro"/>
+          <w:sz w:val="20"/>
+          <w:szCs w:val="20"/>
+        </w:rPr>
+        <w:t xml:space="preserve"> </w:t>
+      </w:r>
+      <w:proofErr w:type="spellStart"/>
+      <w:r>
+        <w:rPr>
+          <w:rFonts w:eastAsia="Source Sans Pro"/>
+          <w:sz w:val="20"/>
+          <w:szCs w:val="20"/>
+        </w:rPr>
+        <w:t>computing;matrix</w:t>
+      </w:r>
+      <w:proofErr w:type="spellEnd"/>
+      <w:r>
+        <w:rPr>
+          <w:rFonts w:eastAsia="Source Sans Pro"/>
+          <w:sz w:val="20"/>
+          <w:szCs w:val="20"/>
+        </w:rPr>
+        <w:t xml:space="preserve"> </w:t>
+      </w:r>
+      <w:proofErr w:type="spellStart"/>
+      <w:r>
+        <w:rPr>
+          <w:rFonts w:eastAsia="Source Sans Pro"/>
+          <w:sz w:val="20"/>
+          <w:szCs w:val="20"/>
+        </w:rPr>
+        <w:t>multiplier;Verilog;Field</w:t>
+      </w:r>
+      <w:proofErr w:type="spellEnd"/>
+      <w:r>
+        <w:rPr>
+          <w:rFonts w:eastAsia="Source Sans Pro"/>
+          <w:sz w:val="20"/>
+          <w:szCs w:val="20"/>
+        </w:rPr>
+        <w:t xml:space="preserve"> Programmable Array (FPGA);Look Up Tables (LUTs)},</w:t>
       </w:r>
     </w:p>
     <w:p>
@@ -7779,7 +8777,143 @@
           <w:sz w:val="20"/>
           <w:szCs w:val="20"/>
         </w:rPr>
-        <w:t>Y. Guo, X. Chen, Q. Zhou and H. Sun, "Power-Efficient and Small-Area Approximate Multiplier Design with FPGA-Based Compressors," 2024 IEEE International Symposium on Circuits and Systems (ISCAS), Singapore, Singapore, 2024, pp. 1-5, doi: 10.1109/ISCAS58744.2024.10558590. keywords: {Image coding;Accuracy;Power demand;System performance;Circuits;Approximate computing;Hardware;Approximate computing;FPGA-based compressor;Low-power circuit},</w:t>
+        <w:t xml:space="preserve">Y. Guo, X. Chen, Q. Zhou and H. Sun, "Power-Efficient and Small-Area Approximate Multiplier Design with FPGA-Based Compressors," 2024 IEEE International Symposium on Circuits and Systems (ISCAS), Singapore, Singapore, 2024, pp. 1-5, </w:t>
+      </w:r>
+      <w:proofErr w:type="spellStart"/>
+      <w:r>
+        <w:rPr>
+          <w:rFonts w:eastAsia="Source Sans Pro"/>
+          <w:sz w:val="20"/>
+          <w:szCs w:val="20"/>
+        </w:rPr>
+        <w:t>doi</w:t>
+      </w:r>
+      <w:proofErr w:type="spellEnd"/>
+      <w:r>
+        <w:rPr>
+          <w:rFonts w:eastAsia="Source Sans Pro"/>
+          <w:sz w:val="20"/>
+          <w:szCs w:val="20"/>
+        </w:rPr>
+        <w:t xml:space="preserve">: 10.1109/ISCAS58744.2024.10558590. keywords: {Image </w:t>
+      </w:r>
+      <w:proofErr w:type="spellStart"/>
+      <w:proofErr w:type="gramStart"/>
+      <w:r>
+        <w:rPr>
+          <w:rFonts w:eastAsia="Source Sans Pro"/>
+          <w:sz w:val="20"/>
+          <w:szCs w:val="20"/>
+        </w:rPr>
+        <w:t>coding;Accuracy</w:t>
+      </w:r>
+      <w:proofErr w:type="gramEnd"/>
+      <w:r>
+        <w:rPr>
+          <w:rFonts w:eastAsia="Source Sans Pro"/>
+          <w:sz w:val="20"/>
+          <w:szCs w:val="20"/>
+        </w:rPr>
+        <w:t>;Power</w:t>
+      </w:r>
+      <w:proofErr w:type="spellEnd"/>
+      <w:r>
+        <w:rPr>
+          <w:rFonts w:eastAsia="Source Sans Pro"/>
+          <w:sz w:val="20"/>
+          <w:szCs w:val="20"/>
+        </w:rPr>
+        <w:t xml:space="preserve"> </w:t>
+      </w:r>
+      <w:proofErr w:type="spellStart"/>
+      <w:r>
+        <w:rPr>
+          <w:rFonts w:eastAsia="Source Sans Pro"/>
+          <w:sz w:val="20"/>
+          <w:szCs w:val="20"/>
+        </w:rPr>
+        <w:t>demand;System</w:t>
+      </w:r>
+      <w:proofErr w:type="spellEnd"/>
+      <w:r>
+        <w:rPr>
+          <w:rFonts w:eastAsia="Source Sans Pro"/>
+          <w:sz w:val="20"/>
+          <w:szCs w:val="20"/>
+        </w:rPr>
+        <w:t xml:space="preserve"> </w:t>
+      </w:r>
+      <w:proofErr w:type="spellStart"/>
+      <w:r>
+        <w:rPr>
+          <w:rFonts w:eastAsia="Source Sans Pro"/>
+          <w:sz w:val="20"/>
+          <w:szCs w:val="20"/>
+        </w:rPr>
+        <w:t>performance;Circuits;Approximate</w:t>
+      </w:r>
+      <w:proofErr w:type="spellEnd"/>
+      <w:r>
+        <w:rPr>
+          <w:rFonts w:eastAsia="Source Sans Pro"/>
+          <w:sz w:val="20"/>
+          <w:szCs w:val="20"/>
+        </w:rPr>
+        <w:t xml:space="preserve"> </w:t>
+      </w:r>
+      <w:proofErr w:type="spellStart"/>
+      <w:r>
+        <w:rPr>
+          <w:rFonts w:eastAsia="Source Sans Pro"/>
+          <w:sz w:val="20"/>
+          <w:szCs w:val="20"/>
+        </w:rPr>
+        <w:t>computing;Hardware;Approximate</w:t>
+      </w:r>
+      <w:proofErr w:type="spellEnd"/>
+      <w:r>
+        <w:rPr>
+          <w:rFonts w:eastAsia="Source Sans Pro"/>
+          <w:sz w:val="20"/>
+          <w:szCs w:val="20"/>
+        </w:rPr>
+        <w:t xml:space="preserve"> </w:t>
+      </w:r>
+      <w:proofErr w:type="spellStart"/>
+      <w:r>
+        <w:rPr>
+          <w:rFonts w:eastAsia="Source Sans Pro"/>
+          <w:sz w:val="20"/>
+          <w:szCs w:val="20"/>
+        </w:rPr>
+        <w:t>computing;FPGA-based</w:t>
+      </w:r>
+      <w:proofErr w:type="spellEnd"/>
+      <w:r>
+        <w:rPr>
+          <w:rFonts w:eastAsia="Source Sans Pro"/>
+          <w:sz w:val="20"/>
+          <w:szCs w:val="20"/>
+        </w:rPr>
+        <w:t xml:space="preserve"> </w:t>
+      </w:r>
+      <w:proofErr w:type="spellStart"/>
+      <w:r>
+        <w:rPr>
+          <w:rFonts w:eastAsia="Source Sans Pro"/>
+          <w:sz w:val="20"/>
+          <w:szCs w:val="20"/>
+        </w:rPr>
+        <w:t>compressor;Low-power</w:t>
+      </w:r>
+      <w:proofErr w:type="spellEnd"/>
+      <w:r>
+        <w:rPr>
+          <w:rFonts w:eastAsia="Source Sans Pro"/>
+          <w:sz w:val="20"/>
+          <w:szCs w:val="20"/>
+        </w:rPr>
+        <w:t xml:space="preserve"> circuit},</w:t>
       </w:r>
     </w:p>
     <w:p>
@@ -7801,7 +8935,71 @@
           <w:sz w:val="20"/>
           <w:szCs w:val="20"/>
         </w:rPr>
-        <w:t>T. Nomani and M. Mohsin, "A Novel Approximate Adder Design Methodology with Single LUT Delay for Fault-tolerant FPGA-based Systems," 2019 Second International Conference on Latest trends in Electrical Engineering and Computing Technologies (INTELLECT), Karachi, Pakistan, 2019, pp. 1-6, doi: 10.1109/INTELLECT47034.2019.8955460. keywords: {Approximate computing;Adders;FPGA;Image processing applications;Fault-tolerant systems},</w:t>
+        <w:t xml:space="preserve">T. Nomani and M. Mohsin, "A Novel Approximate Adder Design Methodology with Single LUT Delay for Fault-tolerant FPGA-based Systems," 2019 Second International Conference on Latest trends in Electrical Engineering and Computing Technologies (INTELLECT), Karachi, Pakistan, 2019, pp. 1-6, </w:t>
+      </w:r>
+      <w:proofErr w:type="spellStart"/>
+      <w:r>
+        <w:rPr>
+          <w:rFonts w:eastAsia="Source Sans Pro"/>
+          <w:sz w:val="20"/>
+          <w:szCs w:val="20"/>
+        </w:rPr>
+        <w:t>doi</w:t>
+      </w:r>
+      <w:proofErr w:type="spellEnd"/>
+      <w:r>
+        <w:rPr>
+          <w:rFonts w:eastAsia="Source Sans Pro"/>
+          <w:sz w:val="20"/>
+          <w:szCs w:val="20"/>
+        </w:rPr>
+        <w:t xml:space="preserve">: 10.1109/INTELLECT47034.2019.8955460. keywords: {Approximate </w:t>
+      </w:r>
+      <w:proofErr w:type="spellStart"/>
+      <w:proofErr w:type="gramStart"/>
+      <w:r>
+        <w:rPr>
+          <w:rFonts w:eastAsia="Source Sans Pro"/>
+          <w:sz w:val="20"/>
+          <w:szCs w:val="20"/>
+        </w:rPr>
+        <w:t>computing;Adders</w:t>
+      </w:r>
+      <w:proofErr w:type="gramEnd"/>
+      <w:r>
+        <w:rPr>
+          <w:rFonts w:eastAsia="Source Sans Pro"/>
+          <w:sz w:val="20"/>
+          <w:szCs w:val="20"/>
+        </w:rPr>
+        <w:t>;FPGA;Image</w:t>
+      </w:r>
+      <w:proofErr w:type="spellEnd"/>
+      <w:r>
+        <w:rPr>
+          <w:rFonts w:eastAsia="Source Sans Pro"/>
+          <w:sz w:val="20"/>
+          <w:szCs w:val="20"/>
+        </w:rPr>
+        <w:t xml:space="preserve"> processing </w:t>
+      </w:r>
+      <w:proofErr w:type="spellStart"/>
+      <w:r>
+        <w:rPr>
+          <w:rFonts w:eastAsia="Source Sans Pro"/>
+          <w:sz w:val="20"/>
+          <w:szCs w:val="20"/>
+        </w:rPr>
+        <w:t>applications;Fault-tolerant</w:t>
+      </w:r>
+      <w:proofErr w:type="spellEnd"/>
+      <w:r>
+        <w:rPr>
+          <w:rFonts w:eastAsia="Source Sans Pro"/>
+          <w:sz w:val="20"/>
+          <w:szCs w:val="20"/>
+        </w:rPr>
+        <w:t xml:space="preserve"> systems},</w:t>
       </w:r>
     </w:p>
     <w:p>
@@ -7823,7 +9021,171 @@
           <w:sz w:val="20"/>
           <w:szCs w:val="20"/>
         </w:rPr>
-        <w:t>Y. Ono and K. Usami, "Approximate Computing Technique Using Memoization and Simplified Multiplication," 2019 34th International Technical Conference on Circuits/Systems, Computers and Communications (ITC-CSCC), JeJu, Korea (South), 2019, pp. 1-4, doi: 10.1109/ITC-CSCC.2019.8793369. keywords: {Energy consumption;Frequency modulation;Approximate computing;Field programmable gate arrays;Error analysis;Gray-scale;Approximate Computing;Image Processing;Field Programmable Gate Array (FPGA)},</w:t>
+        <w:t xml:space="preserve">Y. Ono and K. Usami, "Approximate Computing Technique Using Memoization and Simplified Multiplication," 2019 34th International Technical Conference on Circuits/Systems, Computers and Communications (ITC-CSCC), </w:t>
+      </w:r>
+      <w:proofErr w:type="spellStart"/>
+      <w:r>
+        <w:rPr>
+          <w:rFonts w:eastAsia="Source Sans Pro"/>
+          <w:sz w:val="20"/>
+          <w:szCs w:val="20"/>
+        </w:rPr>
+        <w:t>JeJu</w:t>
+      </w:r>
+      <w:proofErr w:type="spellEnd"/>
+      <w:r>
+        <w:rPr>
+          <w:rFonts w:eastAsia="Source Sans Pro"/>
+          <w:sz w:val="20"/>
+          <w:szCs w:val="20"/>
+        </w:rPr>
+        <w:t xml:space="preserve">, Korea (South), 2019, pp. 1-4, </w:t>
+      </w:r>
+      <w:proofErr w:type="spellStart"/>
+      <w:r>
+        <w:rPr>
+          <w:rFonts w:eastAsia="Source Sans Pro"/>
+          <w:sz w:val="20"/>
+          <w:szCs w:val="20"/>
+        </w:rPr>
+        <w:t>doi</w:t>
+      </w:r>
+      <w:proofErr w:type="spellEnd"/>
+      <w:r>
+        <w:rPr>
+          <w:rFonts w:eastAsia="Source Sans Pro"/>
+          <w:sz w:val="20"/>
+          <w:szCs w:val="20"/>
+        </w:rPr>
+        <w:t xml:space="preserve">: 10.1109/ITC-CSCC.2019.8793369. keywords: {Energy </w:t>
+      </w:r>
+      <w:proofErr w:type="spellStart"/>
+      <w:proofErr w:type="gramStart"/>
+      <w:r>
+        <w:rPr>
+          <w:rFonts w:eastAsia="Source Sans Pro"/>
+          <w:sz w:val="20"/>
+          <w:szCs w:val="20"/>
+        </w:rPr>
+        <w:t>consumption;Frequency</w:t>
+      </w:r>
+      <w:proofErr w:type="spellEnd"/>
+      <w:proofErr w:type="gramEnd"/>
+      <w:r>
+        <w:rPr>
+          <w:rFonts w:eastAsia="Source Sans Pro"/>
+          <w:sz w:val="20"/>
+          <w:szCs w:val="20"/>
+        </w:rPr>
+        <w:t xml:space="preserve"> </w:t>
+      </w:r>
+      <w:proofErr w:type="spellStart"/>
+      <w:r>
+        <w:rPr>
+          <w:rFonts w:eastAsia="Source Sans Pro"/>
+          <w:sz w:val="20"/>
+          <w:szCs w:val="20"/>
+        </w:rPr>
+        <w:t>modulation;Approximate</w:t>
+      </w:r>
+      <w:proofErr w:type="spellEnd"/>
+      <w:r>
+        <w:rPr>
+          <w:rFonts w:eastAsia="Source Sans Pro"/>
+          <w:sz w:val="20"/>
+          <w:szCs w:val="20"/>
+        </w:rPr>
+        <w:t xml:space="preserve"> </w:t>
+      </w:r>
+      <w:proofErr w:type="spellStart"/>
+      <w:r>
+        <w:rPr>
+          <w:rFonts w:eastAsia="Source Sans Pro"/>
+          <w:sz w:val="20"/>
+          <w:szCs w:val="20"/>
+        </w:rPr>
+        <w:t>computing;Field</w:t>
+      </w:r>
+      <w:proofErr w:type="spellEnd"/>
+      <w:r>
+        <w:rPr>
+          <w:rFonts w:eastAsia="Source Sans Pro"/>
+          <w:sz w:val="20"/>
+          <w:szCs w:val="20"/>
+        </w:rPr>
+        <w:t xml:space="preserve"> programmable gate </w:t>
+      </w:r>
+      <w:proofErr w:type="spellStart"/>
+      <w:r>
+        <w:rPr>
+          <w:rFonts w:eastAsia="Source Sans Pro"/>
+          <w:sz w:val="20"/>
+          <w:szCs w:val="20"/>
+        </w:rPr>
+        <w:t>arrays;Error</w:t>
+      </w:r>
+      <w:proofErr w:type="spellEnd"/>
+      <w:r>
+        <w:rPr>
+          <w:rFonts w:eastAsia="Source Sans Pro"/>
+          <w:sz w:val="20"/>
+          <w:szCs w:val="20"/>
+        </w:rPr>
+        <w:t xml:space="preserve"> </w:t>
+      </w:r>
+      <w:proofErr w:type="spellStart"/>
+      <w:r>
+        <w:rPr>
+          <w:rFonts w:eastAsia="Source Sans Pro"/>
+          <w:sz w:val="20"/>
+          <w:szCs w:val="20"/>
+        </w:rPr>
+        <w:t>analysis;Gray-scale;Approximate</w:t>
+      </w:r>
+      <w:proofErr w:type="spellEnd"/>
+      <w:r>
+        <w:rPr>
+          <w:rFonts w:eastAsia="Source Sans Pro"/>
+          <w:sz w:val="20"/>
+          <w:szCs w:val="20"/>
+        </w:rPr>
+        <w:t xml:space="preserve"> </w:t>
+      </w:r>
+      <w:proofErr w:type="spellStart"/>
+      <w:r>
+        <w:rPr>
+          <w:rFonts w:eastAsia="Source Sans Pro"/>
+          <w:sz w:val="20"/>
+          <w:szCs w:val="20"/>
+        </w:rPr>
+        <w:t>Computing;Image</w:t>
+      </w:r>
+      <w:proofErr w:type="spellEnd"/>
+      <w:r>
+        <w:rPr>
+          <w:rFonts w:eastAsia="Source Sans Pro"/>
+          <w:sz w:val="20"/>
+          <w:szCs w:val="20"/>
+        </w:rPr>
+        <w:t xml:space="preserve"> </w:t>
+      </w:r>
+      <w:proofErr w:type="spellStart"/>
+      <w:r>
+        <w:rPr>
+          <w:rFonts w:eastAsia="Source Sans Pro"/>
+          <w:sz w:val="20"/>
+          <w:szCs w:val="20"/>
+        </w:rPr>
+        <w:t>Processing;Field</w:t>
+      </w:r>
+      <w:proofErr w:type="spellEnd"/>
+      <w:r>
+        <w:rPr>
+          <w:rFonts w:eastAsia="Source Sans Pro"/>
+          <w:sz w:val="20"/>
+          <w:szCs w:val="20"/>
+        </w:rPr>
+        <w:t xml:space="preserve"> Programmable Gate Array (FPGA)},</w:t>
       </w:r>
     </w:p>
     <w:p>
@@ -7845,7 +9207,117 @@
           <w:sz w:val="20"/>
           <w:szCs w:val="20"/>
         </w:rPr>
-        <w:t>S. Ullah, S. S. Murthy and A. Kumar, "SMApproxLib: Library of FPGA-based Approximate Multipliers," 2018 55th ACM/ESDA/IEEE Design Automation Conference (DAC), San Francisco, CA, USA, 2018, pp. 1-6, doi: 10.1109/DAC.2018.8465845. keywords: {Table lookup;Field programmable gate arrays;Libraries;Adders;Performance gain;Delays;Viterbi algorithm;Approximate Computing;Multipliers;Adders;FPGAs;Optimization;Area;Latency;Design Space Exploration},</w:t>
+        <w:t>S. Ullah, S. S. Murthy and A. Kumar, "</w:t>
+      </w:r>
+      <w:proofErr w:type="spellStart"/>
+      <w:r>
+        <w:rPr>
+          <w:rFonts w:eastAsia="Source Sans Pro"/>
+          <w:sz w:val="20"/>
+          <w:szCs w:val="20"/>
+        </w:rPr>
+        <w:t>SMApproxLib</w:t>
+      </w:r>
+      <w:proofErr w:type="spellEnd"/>
+      <w:r>
+        <w:rPr>
+          <w:rFonts w:eastAsia="Source Sans Pro"/>
+          <w:sz w:val="20"/>
+          <w:szCs w:val="20"/>
+        </w:rPr>
+        <w:t xml:space="preserve">: Library of FPGA-based Approximate Multipliers," 2018 55th ACM/ESDA/IEEE Design Automation Conference (DAC), San Francisco, CA, USA, 2018, pp. 1-6, </w:t>
+      </w:r>
+      <w:proofErr w:type="spellStart"/>
+      <w:r>
+        <w:rPr>
+          <w:rFonts w:eastAsia="Source Sans Pro"/>
+          <w:sz w:val="20"/>
+          <w:szCs w:val="20"/>
+        </w:rPr>
+        <w:t>doi</w:t>
+      </w:r>
+      <w:proofErr w:type="spellEnd"/>
+      <w:r>
+        <w:rPr>
+          <w:rFonts w:eastAsia="Source Sans Pro"/>
+          <w:sz w:val="20"/>
+          <w:szCs w:val="20"/>
+        </w:rPr>
+        <w:t xml:space="preserve">: 10.1109/DAC.2018.8465845. keywords: {Table </w:t>
+      </w:r>
+      <w:proofErr w:type="spellStart"/>
+      <w:proofErr w:type="gramStart"/>
+      <w:r>
+        <w:rPr>
+          <w:rFonts w:eastAsia="Source Sans Pro"/>
+          <w:sz w:val="20"/>
+          <w:szCs w:val="20"/>
+        </w:rPr>
+        <w:t>lookup;Field</w:t>
+      </w:r>
+      <w:proofErr w:type="spellEnd"/>
+      <w:proofErr w:type="gramEnd"/>
+      <w:r>
+        <w:rPr>
+          <w:rFonts w:eastAsia="Source Sans Pro"/>
+          <w:sz w:val="20"/>
+          <w:szCs w:val="20"/>
+        </w:rPr>
+        <w:t xml:space="preserve"> programmable gate </w:t>
+      </w:r>
+      <w:proofErr w:type="spellStart"/>
+      <w:r>
+        <w:rPr>
+          <w:rFonts w:eastAsia="Source Sans Pro"/>
+          <w:sz w:val="20"/>
+          <w:szCs w:val="20"/>
+        </w:rPr>
+        <w:t>arrays;Libraries;Adders;Performance</w:t>
+      </w:r>
+      <w:proofErr w:type="spellEnd"/>
+      <w:r>
+        <w:rPr>
+          <w:rFonts w:eastAsia="Source Sans Pro"/>
+          <w:sz w:val="20"/>
+          <w:szCs w:val="20"/>
+        </w:rPr>
+        <w:t xml:space="preserve"> </w:t>
+      </w:r>
+      <w:proofErr w:type="spellStart"/>
+      <w:r>
+        <w:rPr>
+          <w:rFonts w:eastAsia="Source Sans Pro"/>
+          <w:sz w:val="20"/>
+          <w:szCs w:val="20"/>
+        </w:rPr>
+        <w:t>gain;Delays;Viterbi</w:t>
+      </w:r>
+      <w:proofErr w:type="spellEnd"/>
+      <w:r>
+        <w:rPr>
+          <w:rFonts w:eastAsia="Source Sans Pro"/>
+          <w:sz w:val="20"/>
+          <w:szCs w:val="20"/>
+        </w:rPr>
+        <w:t xml:space="preserve"> </w:t>
+      </w:r>
+      <w:proofErr w:type="spellStart"/>
+      <w:r>
+        <w:rPr>
+          <w:rFonts w:eastAsia="Source Sans Pro"/>
+          <w:sz w:val="20"/>
+          <w:szCs w:val="20"/>
+        </w:rPr>
+        <w:t>algorithm;Approximate</w:t>
+      </w:r>
+      <w:proofErr w:type="spellEnd"/>
+      <w:r>
+        <w:rPr>
+          <w:rFonts w:eastAsia="Source Sans Pro"/>
+          <w:sz w:val="20"/>
+          <w:szCs w:val="20"/>
+        </w:rPr>
+        <w:t xml:space="preserve"> Computing;Multipliers;Adders;FPGAs;Optimization;Area;Latency;Design Space Exploration},</w:t>
       </w:r>
     </w:p>
     <w:p>
@@ -7875,8 +9347,81 @@
           <w:sz w:val="20"/>
           <w:szCs w:val="20"/>
         </w:rPr>
-        <w:lastRenderedPageBreak/>
-        <w:t>Field Programmable Logic and Applications (FPL), London, UK, 2015, pp. 1-6, doi: 10.1109/FPL.2015.7293933. keywords: {Table lookup;Field programmable gate arrays;Convolution;Kernel;Neural networks;Clocks;Dynamic range},</w:t>
+        <w:t xml:space="preserve">Field Programmable Logic and Applications (FPL), London, UK, 2015, pp. 1-6, </w:t>
+      </w:r>
+      <w:proofErr w:type="spellStart"/>
+      <w:r>
+        <w:rPr>
+          <w:rFonts w:eastAsia="Source Sans Pro"/>
+          <w:sz w:val="20"/>
+          <w:szCs w:val="20"/>
+        </w:rPr>
+        <w:t>doi</w:t>
+      </w:r>
+      <w:proofErr w:type="spellEnd"/>
+      <w:r>
+        <w:rPr>
+          <w:rFonts w:eastAsia="Source Sans Pro"/>
+          <w:sz w:val="20"/>
+          <w:szCs w:val="20"/>
+        </w:rPr>
+        <w:t xml:space="preserve">: 10.1109/FPL.2015.7293933. keywords: {Table </w:t>
+      </w:r>
+      <w:proofErr w:type="spellStart"/>
+      <w:proofErr w:type="gramStart"/>
+      <w:r>
+        <w:rPr>
+          <w:rFonts w:eastAsia="Source Sans Pro"/>
+          <w:sz w:val="20"/>
+          <w:szCs w:val="20"/>
+        </w:rPr>
+        <w:t>lookup;Field</w:t>
+      </w:r>
+      <w:proofErr w:type="spellEnd"/>
+      <w:proofErr w:type="gramEnd"/>
+      <w:r>
+        <w:rPr>
+          <w:rFonts w:eastAsia="Source Sans Pro"/>
+          <w:sz w:val="20"/>
+          <w:szCs w:val="20"/>
+        </w:rPr>
+        <w:t xml:space="preserve"> programmable gate </w:t>
+      </w:r>
+      <w:proofErr w:type="spellStart"/>
+      <w:r>
+        <w:rPr>
+          <w:rFonts w:eastAsia="Source Sans Pro"/>
+          <w:sz w:val="20"/>
+          <w:szCs w:val="20"/>
+        </w:rPr>
+        <w:t>arrays;Convolution;Kernel;Neural</w:t>
+      </w:r>
+      <w:proofErr w:type="spellEnd"/>
+      <w:r>
+        <w:rPr>
+          <w:rFonts w:eastAsia="Source Sans Pro"/>
+          <w:sz w:val="20"/>
+          <w:szCs w:val="20"/>
+        </w:rPr>
+        <w:t xml:space="preserve"> </w:t>
+      </w:r>
+      <w:proofErr w:type="spellStart"/>
+      <w:r>
+        <w:rPr>
+          <w:rFonts w:eastAsia="Source Sans Pro"/>
+          <w:sz w:val="20"/>
+          <w:szCs w:val="20"/>
+        </w:rPr>
+        <w:t>networks;Clocks;Dynamic</w:t>
+      </w:r>
+      <w:proofErr w:type="spellEnd"/>
+      <w:r>
+        <w:rPr>
+          <w:rFonts w:eastAsia="Source Sans Pro"/>
+          <w:sz w:val="20"/>
+          <w:szCs w:val="20"/>
+        </w:rPr>
+        <w:t xml:space="preserve"> range},</w:t>
       </w:r>
     </w:p>
     <w:p>
@@ -7898,7 +9443,25 @@
           <w:sz w:val="20"/>
           <w:szCs w:val="20"/>
         </w:rPr>
-        <w:t>W. Liu, F. Lombardi and M. Schulte, "Approximate Computing: From Circuits to Applications [Scanning the Issue]," in Proceedings of the IEEE, vol. 108, no. 12, pp. 2103-2107, Dec. 2020, doi: 10.1109/JPROC.2020.3033361.</w:t>
+        <w:t xml:space="preserve">W. Liu, F. Lombardi and M. Schulte, "Approximate Computing: From Circuits to Applications [Scanning the Issue]," in Proceedings of the IEEE, vol. 108, no. 12, pp. 2103-2107, Dec. 2020, </w:t>
+      </w:r>
+      <w:proofErr w:type="spellStart"/>
+      <w:r>
+        <w:rPr>
+          <w:rFonts w:eastAsia="Source Sans Pro"/>
+          <w:sz w:val="20"/>
+          <w:szCs w:val="20"/>
+        </w:rPr>
+        <w:t>doi</w:t>
+      </w:r>
+      <w:proofErr w:type="spellEnd"/>
+      <w:r>
+        <w:rPr>
+          <w:rFonts w:eastAsia="Source Sans Pro"/>
+          <w:sz w:val="20"/>
+          <w:szCs w:val="20"/>
+        </w:rPr>
+        <w:t>: 10.1109/JPROC.2020.3033361.</w:t>
       </w:r>
     </w:p>
     <w:p>
@@ -7916,7 +9479,81 @@
           <w:sz w:val="20"/>
           <w:szCs w:val="20"/>
         </w:rPr>
-        <w:t>keywords: {Special issues and sections;Approximate computing;Computer architecture;Artificial intelligence;Approximation algorithms},</w:t>
+        <w:t xml:space="preserve">keywords: {Special issues and </w:t>
+      </w:r>
+      <w:proofErr w:type="spellStart"/>
+      <w:proofErr w:type="gramStart"/>
+      <w:r>
+        <w:rPr>
+          <w:rFonts w:eastAsia="Source Sans Pro"/>
+          <w:sz w:val="20"/>
+          <w:szCs w:val="20"/>
+        </w:rPr>
+        <w:t>sections;Approximate</w:t>
+      </w:r>
+      <w:proofErr w:type="spellEnd"/>
+      <w:proofErr w:type="gramEnd"/>
+      <w:r>
+        <w:rPr>
+          <w:rFonts w:eastAsia="Source Sans Pro"/>
+          <w:sz w:val="20"/>
+          <w:szCs w:val="20"/>
+        </w:rPr>
+        <w:t xml:space="preserve"> </w:t>
+      </w:r>
+      <w:proofErr w:type="spellStart"/>
+      <w:r>
+        <w:rPr>
+          <w:rFonts w:eastAsia="Source Sans Pro"/>
+          <w:sz w:val="20"/>
+          <w:szCs w:val="20"/>
+        </w:rPr>
+        <w:t>computing;Computer</w:t>
+      </w:r>
+      <w:proofErr w:type="spellEnd"/>
+      <w:r>
+        <w:rPr>
+          <w:rFonts w:eastAsia="Source Sans Pro"/>
+          <w:sz w:val="20"/>
+          <w:szCs w:val="20"/>
+        </w:rPr>
+        <w:t xml:space="preserve"> </w:t>
+      </w:r>
+      <w:proofErr w:type="spellStart"/>
+      <w:r>
+        <w:rPr>
+          <w:rFonts w:eastAsia="Source Sans Pro"/>
+          <w:sz w:val="20"/>
+          <w:szCs w:val="20"/>
+        </w:rPr>
+        <w:t>architecture;Artificial</w:t>
+      </w:r>
+      <w:proofErr w:type="spellEnd"/>
+      <w:r>
+        <w:rPr>
+          <w:rFonts w:eastAsia="Source Sans Pro"/>
+          <w:sz w:val="20"/>
+          <w:szCs w:val="20"/>
+        </w:rPr>
+        <w:t xml:space="preserve"> </w:t>
+      </w:r>
+      <w:proofErr w:type="spellStart"/>
+      <w:r>
+        <w:rPr>
+          <w:rFonts w:eastAsia="Source Sans Pro"/>
+          <w:sz w:val="20"/>
+          <w:szCs w:val="20"/>
+        </w:rPr>
+        <w:t>intelligence;Approximation</w:t>
+      </w:r>
+      <w:proofErr w:type="spellEnd"/>
+      <w:r>
+        <w:rPr>
+          <w:rFonts w:eastAsia="Source Sans Pro"/>
+          <w:sz w:val="20"/>
+          <w:szCs w:val="20"/>
+        </w:rPr>
+        <w:t xml:space="preserve"> algorithms},</w:t>
       </w:r>
     </w:p>
     <w:p>
@@ -7938,7 +9575,79 @@
           <w:sz w:val="20"/>
           <w:szCs w:val="20"/>
         </w:rPr>
-        <w:t>A. M. Dalloo, A. Jaleel Humaidi, A. K. Al Mhdawi and H. Al-Raweshidy, "Approximate Computing: Concepts, Architectures, Challenges, Applications, and Future Directions," in IEEE Access, vol. 12, pp. 146022-146088, 2024, doi: 10.1109/ACCESS.2024.3467375.</w:t>
+        <w:t xml:space="preserve">A. M. </w:t>
+      </w:r>
+      <w:proofErr w:type="spellStart"/>
+      <w:r>
+        <w:rPr>
+          <w:rFonts w:eastAsia="Source Sans Pro"/>
+          <w:sz w:val="20"/>
+          <w:szCs w:val="20"/>
+        </w:rPr>
+        <w:t>Dalloo</w:t>
+      </w:r>
+      <w:proofErr w:type="spellEnd"/>
+      <w:r>
+        <w:rPr>
+          <w:rFonts w:eastAsia="Source Sans Pro"/>
+          <w:sz w:val="20"/>
+          <w:szCs w:val="20"/>
+        </w:rPr>
+        <w:t xml:space="preserve">, A. Jaleel Humaidi, A. K. Al </w:t>
+      </w:r>
+      <w:proofErr w:type="spellStart"/>
+      <w:r>
+        <w:rPr>
+          <w:rFonts w:eastAsia="Source Sans Pro"/>
+          <w:sz w:val="20"/>
+          <w:szCs w:val="20"/>
+        </w:rPr>
+        <w:t>Mhdawi</w:t>
+      </w:r>
+      <w:proofErr w:type="spellEnd"/>
+      <w:r>
+        <w:rPr>
+          <w:rFonts w:eastAsia="Source Sans Pro"/>
+          <w:sz w:val="20"/>
+          <w:szCs w:val="20"/>
+        </w:rPr>
+        <w:t xml:space="preserve"> and H. Al-</w:t>
+      </w:r>
+      <w:proofErr w:type="spellStart"/>
+      <w:r>
+        <w:rPr>
+          <w:rFonts w:eastAsia="Source Sans Pro"/>
+          <w:sz w:val="20"/>
+          <w:szCs w:val="20"/>
+        </w:rPr>
+        <w:t>Raweshidy</w:t>
+      </w:r>
+      <w:proofErr w:type="spellEnd"/>
+      <w:r>
+        <w:rPr>
+          <w:rFonts w:eastAsia="Source Sans Pro"/>
+          <w:sz w:val="20"/>
+          <w:szCs w:val="20"/>
+        </w:rPr>
+        <w:t xml:space="preserve">, "Approximate Computing: Concepts, Architectures, Challenges, Applications, and Future Directions," in IEEE Access, vol. 12, pp. 146022-146088, 2024, </w:t>
+      </w:r>
+      <w:proofErr w:type="spellStart"/>
+      <w:r>
+        <w:rPr>
+          <w:rFonts w:eastAsia="Source Sans Pro"/>
+          <w:sz w:val="20"/>
+          <w:szCs w:val="20"/>
+        </w:rPr>
+        <w:t>doi</w:t>
+      </w:r>
+      <w:proofErr w:type="spellEnd"/>
+      <w:r>
+        <w:rPr>
+          <w:rFonts w:eastAsia="Source Sans Pro"/>
+          <w:sz w:val="20"/>
+          <w:szCs w:val="20"/>
+        </w:rPr>
+        <w:t>: 10.1109/ACCESS.2024.3467375.</w:t>
       </w:r>
     </w:p>
     <w:p>
@@ -7956,7 +9665,251 @@
           <w:sz w:val="20"/>
           <w:szCs w:val="20"/>
         </w:rPr>
-        <w:t>keywords: {Approximate computing;Accuracy;Transistors;Surveys;Silicon;Power demand;Machine learning;Deep learning;Statistical analysis;Neuromorphic engineering;Approximate computing;approximate programming language;approximate memory;circuit-level;approximate machine learning;deep learning;approximate logic synthesis;statistical and neuromorphic computing;cross layer and end-to-end approximate computing},</w:t>
+        <w:t xml:space="preserve">keywords: {Approximate </w:t>
+      </w:r>
+      <w:proofErr w:type="spellStart"/>
+      <w:proofErr w:type="gramStart"/>
+      <w:r>
+        <w:rPr>
+          <w:rFonts w:eastAsia="Source Sans Pro"/>
+          <w:sz w:val="20"/>
+          <w:szCs w:val="20"/>
+        </w:rPr>
+        <w:t>computing;Accuracy</w:t>
+      </w:r>
+      <w:proofErr w:type="gramEnd"/>
+      <w:r>
+        <w:rPr>
+          <w:rFonts w:eastAsia="Source Sans Pro"/>
+          <w:sz w:val="20"/>
+          <w:szCs w:val="20"/>
+        </w:rPr>
+        <w:t>;Transistors;Surveys;Silicon;Power</w:t>
+      </w:r>
+      <w:proofErr w:type="spellEnd"/>
+      <w:r>
+        <w:rPr>
+          <w:rFonts w:eastAsia="Source Sans Pro"/>
+          <w:sz w:val="20"/>
+          <w:szCs w:val="20"/>
+        </w:rPr>
+        <w:t xml:space="preserve"> </w:t>
+      </w:r>
+      <w:proofErr w:type="spellStart"/>
+      <w:r>
+        <w:rPr>
+          <w:rFonts w:eastAsia="Source Sans Pro"/>
+          <w:sz w:val="20"/>
+          <w:szCs w:val="20"/>
+        </w:rPr>
+        <w:t>demand;Machine</w:t>
+      </w:r>
+      <w:proofErr w:type="spellEnd"/>
+      <w:r>
+        <w:rPr>
+          <w:rFonts w:eastAsia="Source Sans Pro"/>
+          <w:sz w:val="20"/>
+          <w:szCs w:val="20"/>
+        </w:rPr>
+        <w:t xml:space="preserve"> </w:t>
+      </w:r>
+      <w:proofErr w:type="spellStart"/>
+      <w:r>
+        <w:rPr>
+          <w:rFonts w:eastAsia="Source Sans Pro"/>
+          <w:sz w:val="20"/>
+          <w:szCs w:val="20"/>
+        </w:rPr>
+        <w:t>learning;Deep</w:t>
+      </w:r>
+      <w:proofErr w:type="spellEnd"/>
+      <w:r>
+        <w:rPr>
+          <w:rFonts w:eastAsia="Source Sans Pro"/>
+          <w:sz w:val="20"/>
+          <w:szCs w:val="20"/>
+        </w:rPr>
+        <w:t xml:space="preserve"> </w:t>
+      </w:r>
+      <w:proofErr w:type="spellStart"/>
+      <w:r>
+        <w:rPr>
+          <w:rFonts w:eastAsia="Source Sans Pro"/>
+          <w:sz w:val="20"/>
+          <w:szCs w:val="20"/>
+        </w:rPr>
+        <w:t>learning;Statistical</w:t>
+      </w:r>
+      <w:proofErr w:type="spellEnd"/>
+      <w:r>
+        <w:rPr>
+          <w:rFonts w:eastAsia="Source Sans Pro"/>
+          <w:sz w:val="20"/>
+          <w:szCs w:val="20"/>
+        </w:rPr>
+        <w:t xml:space="preserve"> </w:t>
+      </w:r>
+      <w:proofErr w:type="spellStart"/>
+      <w:r>
+        <w:rPr>
+          <w:rFonts w:eastAsia="Source Sans Pro"/>
+          <w:sz w:val="20"/>
+          <w:szCs w:val="20"/>
+        </w:rPr>
+        <w:t>analysis;Neuromorphic</w:t>
+      </w:r>
+      <w:proofErr w:type="spellEnd"/>
+      <w:r>
+        <w:rPr>
+          <w:rFonts w:eastAsia="Source Sans Pro"/>
+          <w:sz w:val="20"/>
+          <w:szCs w:val="20"/>
+        </w:rPr>
+        <w:t xml:space="preserve"> </w:t>
+      </w:r>
+      <w:proofErr w:type="spellStart"/>
+      <w:r>
+        <w:rPr>
+          <w:rFonts w:eastAsia="Source Sans Pro"/>
+          <w:sz w:val="20"/>
+          <w:szCs w:val="20"/>
+        </w:rPr>
+        <w:t>engineering;Approximate</w:t>
+      </w:r>
+      <w:proofErr w:type="spellEnd"/>
+      <w:r>
+        <w:rPr>
+          <w:rFonts w:eastAsia="Source Sans Pro"/>
+          <w:sz w:val="20"/>
+          <w:szCs w:val="20"/>
+        </w:rPr>
+        <w:t xml:space="preserve"> </w:t>
+      </w:r>
+      <w:proofErr w:type="spellStart"/>
+      <w:r>
+        <w:rPr>
+          <w:rFonts w:eastAsia="Source Sans Pro"/>
+          <w:sz w:val="20"/>
+          <w:szCs w:val="20"/>
+        </w:rPr>
+        <w:t>computing;approximate</w:t>
+      </w:r>
+      <w:proofErr w:type="spellEnd"/>
+      <w:r>
+        <w:rPr>
+          <w:rFonts w:eastAsia="Source Sans Pro"/>
+          <w:sz w:val="20"/>
+          <w:szCs w:val="20"/>
+        </w:rPr>
+        <w:t xml:space="preserve"> programming </w:t>
+      </w:r>
+      <w:proofErr w:type="spellStart"/>
+      <w:r>
+        <w:rPr>
+          <w:rFonts w:eastAsia="Source Sans Pro"/>
+          <w:sz w:val="20"/>
+          <w:szCs w:val="20"/>
+        </w:rPr>
+        <w:t>language;approximate</w:t>
+      </w:r>
+      <w:proofErr w:type="spellEnd"/>
+      <w:r>
+        <w:rPr>
+          <w:rFonts w:eastAsia="Source Sans Pro"/>
+          <w:sz w:val="20"/>
+          <w:szCs w:val="20"/>
+        </w:rPr>
+        <w:t xml:space="preserve"> </w:t>
+      </w:r>
+      <w:proofErr w:type="spellStart"/>
+      <w:r>
+        <w:rPr>
+          <w:rFonts w:eastAsia="Source Sans Pro"/>
+          <w:sz w:val="20"/>
+          <w:szCs w:val="20"/>
+        </w:rPr>
+        <w:t>memory;circuit-level;approximate</w:t>
+      </w:r>
+      <w:proofErr w:type="spellEnd"/>
+      <w:r>
+        <w:rPr>
+          <w:rFonts w:eastAsia="Source Sans Pro"/>
+          <w:sz w:val="20"/>
+          <w:szCs w:val="20"/>
+        </w:rPr>
+        <w:t xml:space="preserve"> machine </w:t>
+      </w:r>
+      <w:proofErr w:type="spellStart"/>
+      <w:r>
+        <w:rPr>
+          <w:rFonts w:eastAsia="Source Sans Pro"/>
+          <w:sz w:val="20"/>
+          <w:szCs w:val="20"/>
+        </w:rPr>
+        <w:t>learning;deep</w:t>
+      </w:r>
+      <w:proofErr w:type="spellEnd"/>
+      <w:r>
+        <w:rPr>
+          <w:rFonts w:eastAsia="Source Sans Pro"/>
+          <w:sz w:val="20"/>
+          <w:szCs w:val="20"/>
+        </w:rPr>
+        <w:t xml:space="preserve"> </w:t>
+      </w:r>
+      <w:proofErr w:type="spellStart"/>
+      <w:r>
+        <w:rPr>
+          <w:rFonts w:eastAsia="Source Sans Pro"/>
+          <w:sz w:val="20"/>
+          <w:szCs w:val="20"/>
+        </w:rPr>
+        <w:t>learning;approximate</w:t>
+      </w:r>
+      <w:proofErr w:type="spellEnd"/>
+      <w:r>
+        <w:rPr>
+          <w:rFonts w:eastAsia="Source Sans Pro"/>
+          <w:sz w:val="20"/>
+          <w:szCs w:val="20"/>
+        </w:rPr>
+        <w:t xml:space="preserve"> logic </w:t>
+      </w:r>
+      <w:proofErr w:type="spellStart"/>
+      <w:r>
+        <w:rPr>
+          <w:rFonts w:eastAsia="Source Sans Pro"/>
+          <w:sz w:val="20"/>
+          <w:szCs w:val="20"/>
+        </w:rPr>
+        <w:t>synthesis;statistical</w:t>
+      </w:r>
+      <w:proofErr w:type="spellEnd"/>
+      <w:r>
+        <w:rPr>
+          <w:rFonts w:eastAsia="Source Sans Pro"/>
+          <w:sz w:val="20"/>
+          <w:szCs w:val="20"/>
+        </w:rPr>
+        <w:t xml:space="preserve"> and neuromorphic </w:t>
+      </w:r>
+      <w:proofErr w:type="spellStart"/>
+      <w:r>
+        <w:rPr>
+          <w:rFonts w:eastAsia="Source Sans Pro"/>
+          <w:sz w:val="20"/>
+          <w:szCs w:val="20"/>
+        </w:rPr>
+        <w:t>computing;cross</w:t>
+      </w:r>
+      <w:proofErr w:type="spellEnd"/>
+      <w:r>
+        <w:rPr>
+          <w:rFonts w:eastAsia="Source Sans Pro"/>
+          <w:sz w:val="20"/>
+          <w:szCs w:val="20"/>
+        </w:rPr>
+        <w:t xml:space="preserve"> layer and end-to-end approximate computing},</w:t>
       </w:r>
     </w:p>
     <w:p>
@@ -7978,7 +9931,153 @@
           <w:sz w:val="20"/>
           <w:szCs w:val="20"/>
         </w:rPr>
-        <w:t>A. Gorantla, R. Kothapalli and T. L. Spandana, "Developments of Approximate Computing: From Algorithm Level to System Level," 2022 International Conference on Computing, Communication and Power Technology (IC3P), Visakhapatnam, India, 2022, pp. 52-56, doi: 10.1109/IC3P52835.2022.00020. keywords: {Measurement;Power demand;Costs;Approximate computing;Very large scale integration;Approximation algorithms;Delays;approximate computing;low power;very large scale integration},</w:t>
+        <w:t xml:space="preserve">A. Gorantla, R. Kothapalli and T. L. Spandana, "Developments of Approximate Computing: From Algorithm Level to System Level," 2022 International Conference on Computing, Communication and Power Technology (IC3P), Visakhapatnam, India, 2022, pp. 52-56, </w:t>
+      </w:r>
+      <w:proofErr w:type="spellStart"/>
+      <w:r>
+        <w:rPr>
+          <w:rFonts w:eastAsia="Source Sans Pro"/>
+          <w:sz w:val="20"/>
+          <w:szCs w:val="20"/>
+        </w:rPr>
+        <w:t>doi</w:t>
+      </w:r>
+      <w:proofErr w:type="spellEnd"/>
+      <w:r>
+        <w:rPr>
+          <w:rFonts w:eastAsia="Source Sans Pro"/>
+          <w:sz w:val="20"/>
+          <w:szCs w:val="20"/>
+        </w:rPr>
+        <w:t>: 10.1109/IC3P52835.2022.00020. keywords: {</w:t>
+      </w:r>
+      <w:proofErr w:type="spellStart"/>
+      <w:proofErr w:type="gramStart"/>
+      <w:r>
+        <w:rPr>
+          <w:rFonts w:eastAsia="Source Sans Pro"/>
+          <w:sz w:val="20"/>
+          <w:szCs w:val="20"/>
+        </w:rPr>
+        <w:t>Measurement;Power</w:t>
+      </w:r>
+      <w:proofErr w:type="spellEnd"/>
+      <w:proofErr w:type="gramEnd"/>
+      <w:r>
+        <w:rPr>
+          <w:rFonts w:eastAsia="Source Sans Pro"/>
+          <w:sz w:val="20"/>
+          <w:szCs w:val="20"/>
+        </w:rPr>
+        <w:t xml:space="preserve"> </w:t>
+      </w:r>
+      <w:proofErr w:type="spellStart"/>
+      <w:r>
+        <w:rPr>
+          <w:rFonts w:eastAsia="Source Sans Pro"/>
+          <w:sz w:val="20"/>
+          <w:szCs w:val="20"/>
+        </w:rPr>
+        <w:t>demand;Costs;Approximate</w:t>
+      </w:r>
+      <w:proofErr w:type="spellEnd"/>
+      <w:r>
+        <w:rPr>
+          <w:rFonts w:eastAsia="Source Sans Pro"/>
+          <w:sz w:val="20"/>
+          <w:szCs w:val="20"/>
+        </w:rPr>
+        <w:t xml:space="preserve"> </w:t>
+      </w:r>
+      <w:proofErr w:type="spellStart"/>
+      <w:r>
+        <w:rPr>
+          <w:rFonts w:eastAsia="Source Sans Pro"/>
+          <w:sz w:val="20"/>
+          <w:szCs w:val="20"/>
+        </w:rPr>
+        <w:t>computing;Very</w:t>
+      </w:r>
+      <w:proofErr w:type="spellEnd"/>
+      <w:r>
+        <w:rPr>
+          <w:rFonts w:eastAsia="Source Sans Pro"/>
+          <w:sz w:val="20"/>
+          <w:szCs w:val="20"/>
+        </w:rPr>
+        <w:t xml:space="preserve"> large scale </w:t>
+      </w:r>
+      <w:proofErr w:type="spellStart"/>
+      <w:r>
+        <w:rPr>
+          <w:rFonts w:eastAsia="Source Sans Pro"/>
+          <w:sz w:val="20"/>
+          <w:szCs w:val="20"/>
+        </w:rPr>
+        <w:t>integration;Approximation</w:t>
+      </w:r>
+      <w:proofErr w:type="spellEnd"/>
+      <w:r>
+        <w:rPr>
+          <w:rFonts w:eastAsia="Source Sans Pro"/>
+          <w:sz w:val="20"/>
+          <w:szCs w:val="20"/>
+        </w:rPr>
+        <w:t xml:space="preserve"> </w:t>
+      </w:r>
+      <w:proofErr w:type="spellStart"/>
+      <w:r>
+        <w:rPr>
+          <w:rFonts w:eastAsia="Source Sans Pro"/>
+          <w:sz w:val="20"/>
+          <w:szCs w:val="20"/>
+        </w:rPr>
+        <w:t>algorithms;Delays;approximate</w:t>
+      </w:r>
+      <w:proofErr w:type="spellEnd"/>
+      <w:r>
+        <w:rPr>
+          <w:rFonts w:eastAsia="Source Sans Pro"/>
+          <w:sz w:val="20"/>
+          <w:szCs w:val="20"/>
+        </w:rPr>
+        <w:t xml:space="preserve"> </w:t>
+      </w:r>
+      <w:proofErr w:type="spellStart"/>
+      <w:r>
+        <w:rPr>
+          <w:rFonts w:eastAsia="Source Sans Pro"/>
+          <w:sz w:val="20"/>
+          <w:szCs w:val="20"/>
+        </w:rPr>
+        <w:t>computing;low</w:t>
+      </w:r>
+      <w:proofErr w:type="spellEnd"/>
+      <w:r>
+        <w:rPr>
+          <w:rFonts w:eastAsia="Source Sans Pro"/>
+          <w:sz w:val="20"/>
+          <w:szCs w:val="20"/>
+        </w:rPr>
+        <w:t xml:space="preserve"> </w:t>
+      </w:r>
+      <w:proofErr w:type="spellStart"/>
+      <w:r>
+        <w:rPr>
+          <w:rFonts w:eastAsia="Source Sans Pro"/>
+          <w:sz w:val="20"/>
+          <w:szCs w:val="20"/>
+        </w:rPr>
+        <w:t>power;very</w:t>
+      </w:r>
+      <w:proofErr w:type="spellEnd"/>
+      <w:r>
+        <w:rPr>
+          <w:rFonts w:eastAsia="Source Sans Pro"/>
+          <w:sz w:val="20"/>
+          <w:szCs w:val="20"/>
+        </w:rPr>
+        <w:t xml:space="preserve"> large scale integration},</w:t>
       </w:r>
     </w:p>
     <w:p>
@@ -8683,6 +10782,119 @@
     </w:lvl>
   </w:abstractNum>
   <w:abstractNum w:abstractNumId="4" w15:restartNumberingAfterBreak="0">
+    <w:nsid w:val="0D24538C"/>
+    <w:multiLevelType w:val="multilevel"/>
+    <w:tmpl w:val="F5324968"/>
+    <w:lvl w:ilvl="0">
+      <w:start w:val="3"/>
+      <w:numFmt w:val="decimal"/>
+      <w:lvlText w:val="%1"/>
+      <w:lvlJc w:val="left"/>
+      <w:pPr>
+        <w:ind w:left="360" w:hanging="360"/>
+      </w:pPr>
+      <w:rPr>
+        <w:rFonts w:hint="default"/>
+      </w:rPr>
+    </w:lvl>
+    <w:lvl w:ilvl="1">
+      <w:start w:val="1"/>
+      <w:numFmt w:val="decimal"/>
+      <w:lvlText w:val="%1.%2"/>
+      <w:lvlJc w:val="left"/>
+      <w:pPr>
+        <w:ind w:left="360" w:hanging="360"/>
+      </w:pPr>
+      <w:rPr>
+        <w:rFonts w:hint="default"/>
+      </w:rPr>
+    </w:lvl>
+    <w:lvl w:ilvl="2">
+      <w:start w:val="1"/>
+      <w:numFmt w:val="decimal"/>
+      <w:lvlText w:val="%1.%2.%3"/>
+      <w:lvlJc w:val="left"/>
+      <w:pPr>
+        <w:ind w:left="720" w:hanging="720"/>
+      </w:pPr>
+      <w:rPr>
+        <w:rFonts w:hint="default"/>
+      </w:rPr>
+    </w:lvl>
+    <w:lvl w:ilvl="3">
+      <w:start w:val="1"/>
+      <w:numFmt w:val="decimal"/>
+      <w:lvlText w:val="%1.%2.%3.%4"/>
+      <w:lvlJc w:val="left"/>
+      <w:pPr>
+        <w:ind w:left="720" w:hanging="720"/>
+      </w:pPr>
+      <w:rPr>
+        <w:rFonts w:hint="default"/>
+      </w:rPr>
+    </w:lvl>
+    <w:lvl w:ilvl="4">
+      <w:start w:val="1"/>
+      <w:numFmt w:val="decimal"/>
+      <w:lvlText w:val="%1.%2.%3.%4.%5"/>
+      <w:lvlJc w:val="left"/>
+      <w:pPr>
+        <w:ind w:left="1080" w:hanging="1080"/>
+      </w:pPr>
+      <w:rPr>
+        <w:rFonts w:hint="default"/>
+      </w:rPr>
+    </w:lvl>
+    <w:lvl w:ilvl="5">
+      <w:start w:val="1"/>
+      <w:numFmt w:val="decimal"/>
+      <w:lvlText w:val="%1.%2.%3.%4.%5.%6"/>
+      <w:lvlJc w:val="left"/>
+      <w:pPr>
+        <w:ind w:left="1080" w:hanging="1080"/>
+      </w:pPr>
+      <w:rPr>
+        <w:rFonts w:hint="default"/>
+      </w:rPr>
+    </w:lvl>
+    <w:lvl w:ilvl="6">
+      <w:start w:val="1"/>
+      <w:numFmt w:val="decimal"/>
+      <w:lvlText w:val="%1.%2.%3.%4.%5.%6.%7"/>
+      <w:lvlJc w:val="left"/>
+      <w:pPr>
+        <w:ind w:left="1440" w:hanging="1440"/>
+      </w:pPr>
+      <w:rPr>
+        <w:rFonts w:hint="default"/>
+      </w:rPr>
+    </w:lvl>
+    <w:lvl w:ilvl="7">
+      <w:start w:val="1"/>
+      <w:numFmt w:val="decimal"/>
+      <w:lvlText w:val="%1.%2.%3.%4.%5.%6.%7.%8"/>
+      <w:lvlJc w:val="left"/>
+      <w:pPr>
+        <w:ind w:left="1440" w:hanging="1440"/>
+      </w:pPr>
+      <w:rPr>
+        <w:rFonts w:hint="default"/>
+      </w:rPr>
+    </w:lvl>
+    <w:lvl w:ilvl="8">
+      <w:start w:val="1"/>
+      <w:numFmt w:val="decimal"/>
+      <w:lvlText w:val="%1.%2.%3.%4.%5.%6.%7.%8.%9"/>
+      <w:lvlJc w:val="left"/>
+      <w:pPr>
+        <w:ind w:left="1440" w:hanging="1440"/>
+      </w:pPr>
+      <w:rPr>
+        <w:rFonts w:hint="default"/>
+      </w:rPr>
+    </w:lvl>
+  </w:abstractNum>
+  <w:abstractNum w:abstractNumId="5" w15:restartNumberingAfterBreak="0">
     <w:nsid w:val="102B01A9"/>
     <w:multiLevelType w:val="multilevel"/>
     <w:tmpl w:val="B13A698A"/>
@@ -8831,11 +11043,11 @@
       </w:rPr>
     </w:lvl>
   </w:abstractNum>
-  <w:abstractNum w:abstractNumId="5" w15:restartNumberingAfterBreak="0">
+  <w:abstractNum w:abstractNumId="6" w15:restartNumberingAfterBreak="0">
     <w:nsid w:val="121F56D4"/>
-    <w:multiLevelType w:val="hybridMultilevel"/>
-    <w:tmpl w:val="31166E5C"/>
-    <w:lvl w:ilvl="0" w:tplc="0409000F">
+    <w:multiLevelType w:val="multilevel"/>
+    <w:tmpl w:val="99E0BD04"/>
+    <w:lvl w:ilvl="0">
       <w:start w:val="1"/>
       <w:numFmt w:val="decimal"/>
       <w:lvlText w:val="%1."/>
@@ -8847,80 +11059,120 @@
         <w:rFonts w:hint="default"/>
       </w:rPr>
     </w:lvl>
-    <w:lvl w:ilvl="1" w:tplc="04090019" w:tentative="1">
-      <w:start w:val="1"/>
-      <w:numFmt w:val="lowerLetter"/>
-      <w:lvlText w:val="%2."/>
-      <w:lvlJc w:val="left"/>
-      <w:pPr>
-        <w:ind w:left="1440" w:hanging="360"/>
-      </w:pPr>
-    </w:lvl>
-    <w:lvl w:ilvl="2" w:tplc="0409001B" w:tentative="1">
-      <w:start w:val="1"/>
-      <w:numFmt w:val="lowerRoman"/>
-      <w:lvlText w:val="%3."/>
-      <w:lvlJc w:val="right"/>
-      <w:pPr>
-        <w:ind w:left="2160" w:hanging="180"/>
-      </w:pPr>
-    </w:lvl>
-    <w:lvl w:ilvl="3" w:tplc="0409000F" w:tentative="1">
+    <w:lvl w:ilvl="1">
       <w:start w:val="1"/>
       <w:numFmt w:val="decimal"/>
-      <w:lvlText w:val="%4."/>
+      <w:isLgl/>
+      <w:lvlText w:val="%1.%2."/>
       <w:lvlJc w:val="left"/>
       <w:pPr>
-        <w:ind w:left="2880" w:hanging="360"/>
-      </w:pPr>
-    </w:lvl>
-    <w:lvl w:ilvl="4" w:tplc="04090019" w:tentative="1">
-      <w:start w:val="1"/>
-      <w:numFmt w:val="lowerLetter"/>
-      <w:lvlText w:val="%5."/>
-      <w:lvlJc w:val="left"/>
-      <w:pPr>
-        <w:ind w:left="3600" w:hanging="360"/>
-      </w:pPr>
-    </w:lvl>
-    <w:lvl w:ilvl="5" w:tplc="0409001B" w:tentative="1">
-      <w:start w:val="1"/>
-      <w:numFmt w:val="lowerRoman"/>
-      <w:lvlText w:val="%6."/>
-      <w:lvlJc w:val="right"/>
-      <w:pPr>
-        <w:ind w:left="4320" w:hanging="180"/>
-      </w:pPr>
-    </w:lvl>
-    <w:lvl w:ilvl="6" w:tplc="0409000F" w:tentative="1">
+        <w:ind w:left="720" w:hanging="360"/>
+      </w:pPr>
+      <w:rPr>
+        <w:rFonts w:hint="default"/>
+        <w:b/>
+      </w:rPr>
+    </w:lvl>
+    <w:lvl w:ilvl="2">
       <w:start w:val="1"/>
       <w:numFmt w:val="decimal"/>
-      <w:lvlText w:val="%7."/>
+      <w:isLgl/>
+      <w:lvlText w:val="%1.%2.%3."/>
       <w:lvlJc w:val="left"/>
       <w:pPr>
-        <w:ind w:left="5040" w:hanging="360"/>
-      </w:pPr>
-    </w:lvl>
-    <w:lvl w:ilvl="7" w:tplc="04090019" w:tentative="1">
+        <w:ind w:left="1080" w:hanging="720"/>
+      </w:pPr>
+      <w:rPr>
+        <w:rFonts w:hint="default"/>
+        <w:b/>
+      </w:rPr>
+    </w:lvl>
+    <w:lvl w:ilvl="3">
       <w:start w:val="1"/>
-      <w:numFmt w:val="lowerLetter"/>
-      <w:lvlText w:val="%8."/>
+      <w:numFmt w:val="decimal"/>
+      <w:isLgl/>
+      <w:lvlText w:val="%1.%2.%3.%4."/>
       <w:lvlJc w:val="left"/>
       <w:pPr>
-        <w:ind w:left="5760" w:hanging="360"/>
-      </w:pPr>
-    </w:lvl>
-    <w:lvl w:ilvl="8" w:tplc="0409001B" w:tentative="1">
+        <w:ind w:left="1080" w:hanging="720"/>
+      </w:pPr>
+      <w:rPr>
+        <w:rFonts w:hint="default"/>
+        <w:b/>
+      </w:rPr>
+    </w:lvl>
+    <w:lvl w:ilvl="4">
       <w:start w:val="1"/>
-      <w:numFmt w:val="lowerRoman"/>
-      <w:lvlText w:val="%9."/>
-      <w:lvlJc w:val="right"/>
-      <w:pPr>
-        <w:ind w:left="6480" w:hanging="180"/>
-      </w:pPr>
+      <w:numFmt w:val="decimal"/>
+      <w:isLgl/>
+      <w:lvlText w:val="%1.%2.%3.%4.%5."/>
+      <w:lvlJc w:val="left"/>
+      <w:pPr>
+        <w:ind w:left="1440" w:hanging="1080"/>
+      </w:pPr>
+      <w:rPr>
+        <w:rFonts w:hint="default"/>
+        <w:b/>
+      </w:rPr>
+    </w:lvl>
+    <w:lvl w:ilvl="5">
+      <w:start w:val="1"/>
+      <w:numFmt w:val="decimal"/>
+      <w:isLgl/>
+      <w:lvlText w:val="%1.%2.%3.%4.%5.%6."/>
+      <w:lvlJc w:val="left"/>
+      <w:pPr>
+        <w:ind w:left="1440" w:hanging="1080"/>
+      </w:pPr>
+      <w:rPr>
+        <w:rFonts w:hint="default"/>
+        <w:b/>
+      </w:rPr>
+    </w:lvl>
+    <w:lvl w:ilvl="6">
+      <w:start w:val="1"/>
+      <w:numFmt w:val="decimal"/>
+      <w:isLgl/>
+      <w:lvlText w:val="%1.%2.%3.%4.%5.%6.%7."/>
+      <w:lvlJc w:val="left"/>
+      <w:pPr>
+        <w:ind w:left="1800" w:hanging="1440"/>
+      </w:pPr>
+      <w:rPr>
+        <w:rFonts w:hint="default"/>
+        <w:b/>
+      </w:rPr>
+    </w:lvl>
+    <w:lvl w:ilvl="7">
+      <w:start w:val="1"/>
+      <w:numFmt w:val="decimal"/>
+      <w:isLgl/>
+      <w:lvlText w:val="%1.%2.%3.%4.%5.%6.%7.%8."/>
+      <w:lvlJc w:val="left"/>
+      <w:pPr>
+        <w:ind w:left="1800" w:hanging="1440"/>
+      </w:pPr>
+      <w:rPr>
+        <w:rFonts w:hint="default"/>
+        <w:b/>
+      </w:rPr>
+    </w:lvl>
+    <w:lvl w:ilvl="8">
+      <w:start w:val="1"/>
+      <w:numFmt w:val="decimal"/>
+      <w:isLgl/>
+      <w:lvlText w:val="%1.%2.%3.%4.%5.%6.%7.%8.%9."/>
+      <w:lvlJc w:val="left"/>
+      <w:pPr>
+        <w:ind w:left="2160" w:hanging="1800"/>
+      </w:pPr>
+      <w:rPr>
+        <w:rFonts w:hint="default"/>
+        <w:b/>
+      </w:rPr>
     </w:lvl>
   </w:abstractNum>
-  <w:abstractNum w:abstractNumId="6" w15:restartNumberingAfterBreak="0">
+  <w:abstractNum w:abstractNumId="7" w15:restartNumberingAfterBreak="0">
     <w:nsid w:val="28300063"/>
     <w:multiLevelType w:val="hybridMultilevel"/>
     <w:tmpl w:val="81B8EF0E"/>
@@ -9009,7 +11261,7 @@
       </w:pPr>
     </w:lvl>
   </w:abstractNum>
-  <w:abstractNum w:abstractNumId="7" w15:restartNumberingAfterBreak="0">
+  <w:abstractNum w:abstractNumId="8" w15:restartNumberingAfterBreak="0">
     <w:nsid w:val="2C446D8D"/>
     <w:multiLevelType w:val="hybridMultilevel"/>
     <w:tmpl w:val="92C8766A"/>
@@ -9122,7 +11374,7 @@
       </w:rPr>
     </w:lvl>
   </w:abstractNum>
-  <w:abstractNum w:abstractNumId="8" w15:restartNumberingAfterBreak="0">
+  <w:abstractNum w:abstractNumId="9" w15:restartNumberingAfterBreak="0">
     <w:nsid w:val="3CF40D28"/>
     <w:multiLevelType w:val="hybridMultilevel"/>
     <w:tmpl w:val="CDA497C6"/>
@@ -9211,7 +11463,7 @@
       </w:pPr>
     </w:lvl>
   </w:abstractNum>
-  <w:abstractNum w:abstractNumId="9" w15:restartNumberingAfterBreak="0">
+  <w:abstractNum w:abstractNumId="10" w15:restartNumberingAfterBreak="0">
     <w:nsid w:val="3D70296E"/>
     <w:multiLevelType w:val="hybridMultilevel"/>
     <w:tmpl w:val="1C16E6EE"/>
@@ -9324,7 +11576,7 @@
       </w:rPr>
     </w:lvl>
   </w:abstractNum>
-  <w:abstractNum w:abstractNumId="10" w15:restartNumberingAfterBreak="0">
+  <w:abstractNum w:abstractNumId="11" w15:restartNumberingAfterBreak="0">
     <w:nsid w:val="491A2719"/>
     <w:multiLevelType w:val="multilevel"/>
     <w:tmpl w:val="25B638AE"/>
@@ -9438,7 +11690,7 @@
       </w:pPr>
     </w:lvl>
   </w:abstractNum>
-  <w:abstractNum w:abstractNumId="11" w15:restartNumberingAfterBreak="0">
+  <w:abstractNum w:abstractNumId="12" w15:restartNumberingAfterBreak="0">
     <w:nsid w:val="5B5876D3"/>
     <w:multiLevelType w:val="hybridMultilevel"/>
     <w:tmpl w:val="25AEE628"/>
@@ -9527,7 +11779,7 @@
       </w:pPr>
     </w:lvl>
   </w:abstractNum>
-  <w:abstractNum w:abstractNumId="12" w15:restartNumberingAfterBreak="0">
+  <w:abstractNum w:abstractNumId="13" w15:restartNumberingAfterBreak="0">
     <w:nsid w:val="724331DA"/>
     <w:multiLevelType w:val="multilevel"/>
     <w:tmpl w:val="458EB984"/>
@@ -9676,7 +11928,7 @@
       </w:rPr>
     </w:lvl>
   </w:abstractNum>
-  <w:abstractNum w:abstractNumId="13" w15:restartNumberingAfterBreak="0">
+  <w:abstractNum w:abstractNumId="14" w15:restartNumberingAfterBreak="0">
     <w:nsid w:val="7DE10448"/>
     <w:multiLevelType w:val="multilevel"/>
     <w:tmpl w:val="EE4ECF1A"/>
@@ -9826,19 +12078,19 @@
     </w:lvl>
   </w:abstractNum>
   <w:num w:numId="1" w16cid:durableId="2073111744">
-    <w:abstractNumId w:val="10"/>
+    <w:abstractNumId w:val="11"/>
   </w:num>
   <w:num w:numId="2" w16cid:durableId="314381389">
     <w:abstractNumId w:val="2"/>
   </w:num>
   <w:num w:numId="3" w16cid:durableId="525487870">
-    <w:abstractNumId w:val="11"/>
+    <w:abstractNumId w:val="12"/>
   </w:num>
   <w:num w:numId="4" w16cid:durableId="1987855781">
     <w:abstractNumId w:val="1"/>
   </w:num>
   <w:num w:numId="5" w16cid:durableId="934674684">
-    <w:abstractNumId w:val="4"/>
+    <w:abstractNumId w:val="5"/>
   </w:num>
   <w:num w:numId="6" w16cid:durableId="1538158327">
     <w:abstractNumId w:val="0"/>
@@ -9847,25 +12099,28 @@
     <w:abstractNumId w:val="3"/>
   </w:num>
   <w:num w:numId="8" w16cid:durableId="539897542">
+    <w:abstractNumId w:val="8"/>
+  </w:num>
+  <w:num w:numId="9" w16cid:durableId="1256476658">
+    <w:abstractNumId w:val="10"/>
+  </w:num>
+  <w:num w:numId="10" w16cid:durableId="20133245">
     <w:abstractNumId w:val="7"/>
   </w:num>
-  <w:num w:numId="9" w16cid:durableId="1256476658">
+  <w:num w:numId="11" w16cid:durableId="1497574519">
+    <w:abstractNumId w:val="14"/>
+  </w:num>
+  <w:num w:numId="12" w16cid:durableId="1452745598">
+    <w:abstractNumId w:val="13"/>
+  </w:num>
+  <w:num w:numId="13" w16cid:durableId="268778088">
     <w:abstractNumId w:val="9"/>
   </w:num>
-  <w:num w:numId="10" w16cid:durableId="20133245">
+  <w:num w:numId="14" w16cid:durableId="1490826497">
     <w:abstractNumId w:val="6"/>
   </w:num>
-  <w:num w:numId="11" w16cid:durableId="1497574519">
-    <w:abstractNumId w:val="13"/>
-  </w:num>
-  <w:num w:numId="12" w16cid:durableId="1452745598">
-    <w:abstractNumId w:val="12"/>
-  </w:num>
-  <w:num w:numId="13" w16cid:durableId="268778088">
-    <w:abstractNumId w:val="8"/>
-  </w:num>
-  <w:num w:numId="14" w16cid:durableId="1490826497">
-    <w:abstractNumId w:val="5"/>
+  <w:num w:numId="15" w16cid:durableId="1313831680">
+    <w:abstractNumId w:val="4"/>
   </w:num>
 </w:numbering>
 </file>
@@ -10979,28 +13234,28 @@
 </file>
 
 <file path=customXml/item1.xml><?xml version="1.0" encoding="utf-8"?>
+<b:Sources xmlns:b="http://schemas.openxmlformats.org/officeDocument/2006/bibliography" xmlns="http://schemas.openxmlformats.org/officeDocument/2006/bibliography" SelectedStyle="\IEEE2006OfficeOnline.xsl" StyleName="IEEE" Version="2006"/>
+</file>
+
+<file path=customXml/item2.xml><?xml version="1.0" encoding="utf-8"?>
 <go:gDocsCustomXmlDataStorage xmlns:go="http://customooxmlschemas.google.com/" xmlns:r="http://schemas.openxmlformats.org/officeDocument/2006/relationships" uri="GoogleDocsCustomDataVersion2">
   <go:docsCustomData xmlns:go="http://customooxmlschemas.google.com/" roundtripDataSignature="AMtx7milVRu+YhMC41H8VhEjFJMfWbrykg==">CgMxLjA4AHIhMUFqMXZTWFRrZWlKemFfNVpINXpBSnF4YkY3N3JMclp6</go:docsCustomData>
 </go:gDocsCustomXmlDataStorage>
 </file>
 
-<file path=customXml/item2.xml><?xml version="1.0" encoding="utf-8"?>
-<b:Sources xmlns:b="http://schemas.openxmlformats.org/officeDocument/2006/bibliography" xmlns="http://schemas.openxmlformats.org/officeDocument/2006/bibliography" SelectedStyle="\IEEE2006OfficeOnline.xsl" StyleName="IEEE" Version="2006"/>
+<file path=customXml/itemProps1.xml><?xml version="1.0" encoding="utf-8"?>
+<ds:datastoreItem xmlns:ds="http://schemas.openxmlformats.org/officeDocument/2006/customXml" ds:itemID="{26761A6B-9905-4E05-8357-303B354516B1}">
+  <ds:schemaRefs>
+    <ds:schemaRef ds:uri="http://schemas.openxmlformats.org/officeDocument/2006/bibliography"/>
+  </ds:schemaRefs>
+</ds:datastoreItem>
 </file>
 
-<file path=customXml/itemProps1.xml><?xml version="1.0" encoding="utf-8"?>
+<file path=customXml/itemProps2.xml><?xml version="1.0" encoding="utf-8"?>
 <ds:datastoreItem xmlns:ds="http://schemas.openxmlformats.org/officeDocument/2006/customXml" ds:itemID="{11111111-1234-1234-1234-123412341234}">
   <ds:schemaRefs>
     <ds:schemaRef ds:uri="http://customooxmlschemas.google.com/"/>
     <ds:schemaRef ds:uri="http://schemas.openxmlformats.org/officeDocument/2006/relationships"/>
   </ds:schemaRefs>
 </ds:datastoreItem>
-</file>
-
-<file path=customXml/itemProps2.xml><?xml version="1.0" encoding="utf-8"?>
-<ds:datastoreItem xmlns:ds="http://schemas.openxmlformats.org/officeDocument/2006/customXml" ds:itemID="{26761A6B-9905-4E05-8357-303B354516B1}">
-  <ds:schemaRefs>
-    <ds:schemaRef ds:uri="http://schemas.openxmlformats.org/officeDocument/2006/bibliography"/>
-  </ds:schemaRefs>
-</ds:datastoreItem>
 </file>
</xml_diff>

<commit_message>
[LitRev] Made structural changes and factoring changes
</commit_message>
<xml_diff>
--- a/Documents/Literature Review/Interim Report.docx
+++ b/Documents/Literature Review/Interim Report.docx
@@ -1335,6 +1335,7 @@
           <w:tab w:val="left" w:pos="2268"/>
           <w:tab w:val="right" w:pos="10093"/>
         </w:tabs>
+        <w:jc w:val="left"/>
         <w:rPr>
           <w:rFonts w:eastAsia="Source Serif Pro"/>
           <w:b/>
@@ -1359,7 +1360,25 @@
           <w:sz w:val="28"/>
           <w:szCs w:val="28"/>
         </w:rPr>
-        <w:t>, Aims and Objectives</w:t>
+        <w:t>, Aims and</w:t>
+      </w:r>
+      <w:r>
+        <w:rPr>
+          <w:rFonts w:eastAsia="Source Serif Pro"/>
+          <w:b/>
+          <w:sz w:val="28"/>
+          <w:szCs w:val="28"/>
+        </w:rPr>
+        <w:t xml:space="preserve"> </w:t>
+      </w:r>
+      <w:r>
+        <w:rPr>
+          <w:rFonts w:eastAsia="Source Serif Pro"/>
+          <w:b/>
+          <w:sz w:val="28"/>
+          <w:szCs w:val="28"/>
+        </w:rPr>
+        <w:t>Objectives</w:t>
       </w:r>
     </w:p>
     <w:p>
@@ -2014,6 +2033,7 @@
           <w:tab w:val="left" w:pos="2268"/>
           <w:tab w:val="right" w:pos="10093"/>
         </w:tabs>
+        <w:jc w:val="left"/>
         <w:rPr>
           <w:rFonts w:eastAsia="Source Serif Pro"/>
           <w:b/>
@@ -2150,19 +2170,21 @@
           <w:tab w:val="left" w:pos="2268"/>
           <w:tab w:val="right" w:pos="10093"/>
         </w:tabs>
-        <w:rPr>
-          <w:rFonts w:eastAsia="Source Sans Pro"/>
-          <w:sz w:val="22"/>
-          <w:szCs w:val="22"/>
-        </w:rPr>
-      </w:pPr>
-    </w:p>
-    <w:p>
-      <w:pPr>
-        <w:tabs>
-          <w:tab w:val="left" w:pos="2268"/>
-          <w:tab w:val="right" w:pos="10093"/>
-        </w:tabs>
+        <w:jc w:val="left"/>
+        <w:rPr>
+          <w:rFonts w:eastAsia="Source Sans Pro"/>
+          <w:sz w:val="22"/>
+          <w:szCs w:val="22"/>
+        </w:rPr>
+      </w:pPr>
+    </w:p>
+    <w:p>
+      <w:pPr>
+        <w:tabs>
+          <w:tab w:val="left" w:pos="2268"/>
+          <w:tab w:val="right" w:pos="10093"/>
+        </w:tabs>
+        <w:jc w:val="left"/>
         <w:rPr>
           <w:rFonts w:eastAsia="Source Sans Pro"/>
           <w:b/>
@@ -2435,28 +2457,23 @@
           <w:tab w:val="left" w:pos="2268"/>
           <w:tab w:val="right" w:pos="10093"/>
         </w:tabs>
+        <w:jc w:val="left"/>
         <w:rPr>
           <w:rFonts w:eastAsia="Source Sans Pro"/>
           <w:b/>
           <w:bCs/>
         </w:rPr>
       </w:pPr>
+      <w:proofErr w:type="spellStart"/>
       <w:r>
         <w:rPr>
           <w:rFonts w:eastAsia="Source Sans Pro"/>
           <w:b/>
           <w:bCs/>
         </w:rPr>
-        <w:t xml:space="preserve">2.2 </w:t>
-      </w:r>
-      <w:r>
-        <w:rPr>
-          <w:rFonts w:eastAsia="Source Sans Pro"/>
-          <w:b/>
-          <w:bCs/>
-        </w:rPr>
-        <w:t>Approximate Multipliers</w:t>
-      </w:r>
+        <w:t>wil</w:t>
+      </w:r>
+      <w:proofErr w:type="spellEnd"/>
     </w:p>
     <w:p>
       <w:pPr>
@@ -2598,6 +2615,7 @@
           <w:tab w:val="left" w:pos="2268"/>
           <w:tab w:val="right" w:pos="10093"/>
         </w:tabs>
+        <w:jc w:val="left"/>
         <w:rPr>
           <w:rFonts w:eastAsia="Source Sans Pro"/>
           <w:b/>
@@ -2677,6 +2695,7 @@
           <w:tab w:val="left" w:pos="2268"/>
           <w:tab w:val="right" w:pos="10093"/>
         </w:tabs>
+        <w:jc w:val="left"/>
         <w:rPr>
           <w:rFonts w:eastAsia="Source Sans Pro"/>
           <w:b/>
@@ -2799,6 +2818,7 @@
           <w:tab w:val="left" w:pos="2268"/>
           <w:tab w:val="right" w:pos="10093"/>
         </w:tabs>
+        <w:jc w:val="left"/>
         <w:rPr>
           <w:rFonts w:eastAsia="Source Sans Pro"/>
           <w:b/>
@@ -3147,6 +3167,7 @@
           <w:tab w:val="left" w:pos="2268"/>
           <w:tab w:val="right" w:pos="10093"/>
         </w:tabs>
+        <w:jc w:val="left"/>
         <w:rPr>
           <w:rFonts w:eastAsia="Source Sans Pro"/>
           <w:b/>
@@ -3415,6 +3436,7 @@
           <w:tab w:val="left" w:pos="2268"/>
           <w:tab w:val="right" w:pos="10093"/>
         </w:tabs>
+        <w:jc w:val="left"/>
         <w:rPr>
           <w:rFonts w:eastAsia="Source Sans Pro"/>
           <w:b/>
@@ -3681,6 +3703,7 @@
           <w:tab w:val="left" w:pos="2268"/>
           <w:tab w:val="right" w:pos="10093"/>
         </w:tabs>
+        <w:jc w:val="left"/>
         <w:rPr>
           <w:rFonts w:eastAsia="Source Sans Pro"/>
           <w:b/>
@@ -3892,6 +3915,7 @@
           <w:tab w:val="left" w:pos="2268"/>
           <w:tab w:val="right" w:pos="10093"/>
         </w:tabs>
+        <w:jc w:val="left"/>
         <w:rPr>
           <w:rFonts w:eastAsia="Source Sans Pro"/>
           <w:b/>
@@ -4111,6 +4135,7 @@
           <w:tab w:val="left" w:pos="2268"/>
           <w:tab w:val="right" w:pos="10093"/>
         </w:tabs>
+        <w:jc w:val="left"/>
         <w:rPr>
           <w:rFonts w:eastAsia="Source Sans Pro"/>
           <w:b/>
@@ -4290,6 +4315,7 @@
           <w:tab w:val="left" w:pos="2268"/>
           <w:tab w:val="right" w:pos="10093"/>
         </w:tabs>
+        <w:jc w:val="left"/>
         <w:rPr>
           <w:rFonts w:eastAsia="Source Sans Pro"/>
           <w:b/>
@@ -4491,6 +4517,7 @@
       <w:r>
         <w:rPr>
           <w:rFonts w:eastAsia="Source Sans Pro"/>
+          <w:noProof/>
           <w:sz w:val="22"/>
           <w:szCs w:val="22"/>
         </w:rPr>
@@ -4580,6 +4607,7 @@
           <w:tab w:val="left" w:pos="2268"/>
           <w:tab w:val="right" w:pos="10093"/>
         </w:tabs>
+        <w:jc w:val="left"/>
         <w:rPr>
           <w:rFonts w:eastAsia="Source Sans Pro"/>
           <w:sz w:val="22"/>
@@ -4740,6 +4768,7 @@
           <w:tab w:val="left" w:pos="2268"/>
           <w:tab w:val="right" w:pos="10093"/>
         </w:tabs>
+        <w:jc w:val="left"/>
         <w:rPr>
           <w:rFonts w:eastAsia="Source Sans Pro"/>
           <w:sz w:val="20"/>
@@ -4807,6 +4836,7 @@
           <w:tab w:val="left" w:pos="2268"/>
           <w:tab w:val="right" w:pos="10093"/>
         </w:tabs>
+        <w:jc w:val="left"/>
         <w:rPr>
           <w:rFonts w:eastAsia="Source Sans Pro"/>
           <w:b/>
@@ -4901,6 +4931,7 @@
           <w:tab w:val="left" w:pos="2268"/>
           <w:tab w:val="right" w:pos="10093"/>
         </w:tabs>
+        <w:jc w:val="left"/>
         <w:rPr>
           <w:rFonts w:eastAsia="Source Sans Pro"/>
           <w:sz w:val="22"/>
@@ -5089,6 +5120,7 @@
           <w:tab w:val="left" w:pos="2268"/>
           <w:tab w:val="right" w:pos="10093"/>
         </w:tabs>
+        <w:jc w:val="left"/>
         <w:rPr>
           <w:rFonts w:eastAsia="Source Sans Pro"/>
           <w:b/>
@@ -5176,6 +5208,7 @@
           <w:tab w:val="left" w:pos="2268"/>
           <w:tab w:val="right" w:pos="10093"/>
         </w:tabs>
+        <w:jc w:val="left"/>
         <w:rPr>
           <w:rFonts w:eastAsia="Source Sans Pro"/>
           <w:sz w:val="22"/>
@@ -5569,6 +5602,7 @@
           <w:szCs w:val="22"/>
           <w:lang w:val="en-US"/>
         </w:rPr>
+        <w:lastRenderedPageBreak/>
         <w:t>The proposed AAUD-MAC is ideal for a Fuzzy Memoized FIR Filter used in image denoising</w:t>
       </w:r>
       <w:r>
@@ -5587,17 +5621,7 @@
           <w:szCs w:val="22"/>
           <w:lang w:val="en-US"/>
         </w:rPr>
-        <w:t xml:space="preserve">oisy </w:t>
-      </w:r>
-      <w:r>
-        <w:rPr>
-          <w:rFonts w:eastAsia="Source Sans Pro"/>
-          <w:sz w:val="22"/>
-          <w:szCs w:val="22"/>
-          <w:lang w:val="en-US"/>
-        </w:rPr>
-        <w:lastRenderedPageBreak/>
-        <w:t>image pixels</w:t>
+        <w:t>oisy image pixels</w:t>
       </w:r>
       <w:r>
         <w:rPr>
@@ -6129,6 +6153,7 @@
           <w:tab w:val="left" w:pos="2268"/>
           <w:tab w:val="right" w:pos="10093"/>
         </w:tabs>
+        <w:jc w:val="left"/>
         <w:rPr>
           <w:rFonts w:eastAsia="Source Serif Pro"/>
           <w:b/>
@@ -6250,6 +6275,7 @@
           <w:tab w:val="left" w:pos="2268"/>
           <w:tab w:val="right" w:pos="10093"/>
         </w:tabs>
+        <w:jc w:val="left"/>
         <w:rPr>
           <w:rFonts w:eastAsia="Source Sans Pro"/>
           <w:sz w:val="22"/>
@@ -6311,6 +6337,7 @@
           <w:tab w:val="left" w:pos="2268"/>
           <w:tab w:val="right" w:pos="10093"/>
         </w:tabs>
+        <w:jc w:val="left"/>
         <w:rPr>
           <w:rFonts w:eastAsia="Source Sans Pro"/>
           <w:sz w:val="22"/>
@@ -6378,6 +6405,7 @@
           <w:tab w:val="left" w:pos="2268"/>
           <w:tab w:val="right" w:pos="10093"/>
         </w:tabs>
+        <w:jc w:val="left"/>
         <w:rPr>
           <w:rFonts w:eastAsia="Source Sans Pro"/>
           <w:sz w:val="22"/>
@@ -6470,7 +6498,6 @@
           <w:szCs w:val="22"/>
           <w:lang w:val="en-US"/>
         </w:rPr>
-        <w:lastRenderedPageBreak/>
         <w:t>Future research aims to explore adaptive approximation techniques, where systems dynamically adjust approximation levels based on real-life performance and accuracy requirements. Additionally, integrating approximate computing into emerging technologies like RISC-V processors and AI accelerators is a promising direction for enhancing energy efficiency in next-generation computing systems.</w:t>
       </w:r>
       <w:r>
@@ -7029,6 +7056,7 @@
           <w:right w:val="nil"/>
           <w:between w:val="nil"/>
         </w:pBdr>
+        <w:jc w:val="left"/>
         <w:rPr>
           <w:rFonts w:eastAsia="Source Serif Pro"/>
           <w:b/>
@@ -7843,6 +7871,7 @@
           <w:right w:val="nil"/>
           <w:between w:val="nil"/>
         </w:pBdr>
+        <w:jc w:val="left"/>
         <w:rPr>
           <w:rFonts w:eastAsia="Source Serif Pro"/>
           <w:b/>
@@ -7857,6 +7886,1673 @@
           <w:sz w:val="28"/>
           <w:szCs w:val="28"/>
         </w:rPr>
+        <w:t>References:</w:t>
+      </w:r>
+    </w:p>
+    <w:p>
+      <w:pPr>
+        <w:tabs>
+          <w:tab w:val="right" w:pos="10093"/>
+        </w:tabs>
+        <w:rPr>
+          <w:rFonts w:eastAsia="Source Sans Pro"/>
+          <w:sz w:val="20"/>
+          <w:szCs w:val="20"/>
+        </w:rPr>
+      </w:pPr>
+    </w:p>
+    <w:p>
+      <w:pPr>
+        <w:pStyle w:val="ListParagraph"/>
+        <w:numPr>
+          <w:ilvl w:val="0"/>
+          <w:numId w:val="3"/>
+        </w:numPr>
+        <w:rPr>
+          <w:rFonts w:eastAsia="Source Sans Pro"/>
+          <w:sz w:val="20"/>
+          <w:szCs w:val="20"/>
+        </w:rPr>
+      </w:pPr>
+      <w:r>
+        <w:rPr>
+          <w:rFonts w:eastAsia="Source Sans Pro"/>
+          <w:sz w:val="20"/>
+          <w:szCs w:val="20"/>
+        </w:rPr>
+        <w:t xml:space="preserve">Gupta and K. Suneja, "Hardware Design of Approximate Matrix Multiplier based on FPGA in Verilog," 2020 4th International Conference on Intelligent Computing and Control Systems (ICICCS), Madurai, India, 2020, pp. 496-498, </w:t>
+      </w:r>
+      <w:proofErr w:type="spellStart"/>
+      <w:r>
+        <w:rPr>
+          <w:rFonts w:eastAsia="Source Sans Pro"/>
+          <w:sz w:val="20"/>
+          <w:szCs w:val="20"/>
+        </w:rPr>
+        <w:t>doi</w:t>
+      </w:r>
+      <w:proofErr w:type="spellEnd"/>
+      <w:r>
+        <w:rPr>
+          <w:rFonts w:eastAsia="Source Sans Pro"/>
+          <w:sz w:val="20"/>
+          <w:szCs w:val="20"/>
+        </w:rPr>
+        <w:t xml:space="preserve">: 10.1109/ICICCS48265.2020.9121004. keywords: {Performance </w:t>
+      </w:r>
+      <w:proofErr w:type="spellStart"/>
+      <w:r>
+        <w:rPr>
+          <w:rFonts w:eastAsia="Source Sans Pro"/>
+          <w:sz w:val="20"/>
+          <w:szCs w:val="20"/>
+        </w:rPr>
+        <w:t>evaluation;Computational</w:t>
+      </w:r>
+      <w:proofErr w:type="spellEnd"/>
+      <w:r>
+        <w:rPr>
+          <w:rFonts w:eastAsia="Source Sans Pro"/>
+          <w:sz w:val="20"/>
+          <w:szCs w:val="20"/>
+        </w:rPr>
+        <w:t xml:space="preserve"> </w:t>
+      </w:r>
+      <w:proofErr w:type="spellStart"/>
+      <w:r>
+        <w:rPr>
+          <w:rFonts w:eastAsia="Source Sans Pro"/>
+          <w:sz w:val="20"/>
+          <w:szCs w:val="20"/>
+        </w:rPr>
+        <w:t>modeling;Approximate</w:t>
+      </w:r>
+      <w:proofErr w:type="spellEnd"/>
+      <w:r>
+        <w:rPr>
+          <w:rFonts w:eastAsia="Source Sans Pro"/>
+          <w:sz w:val="20"/>
+          <w:szCs w:val="20"/>
+        </w:rPr>
+        <w:t xml:space="preserve"> </w:t>
+      </w:r>
+      <w:proofErr w:type="spellStart"/>
+      <w:r>
+        <w:rPr>
+          <w:rFonts w:eastAsia="Source Sans Pro"/>
+          <w:sz w:val="20"/>
+          <w:szCs w:val="20"/>
+        </w:rPr>
+        <w:t>computing;Hardware;Software;Table</w:t>
+      </w:r>
+      <w:proofErr w:type="spellEnd"/>
+      <w:r>
+        <w:rPr>
+          <w:rFonts w:eastAsia="Source Sans Pro"/>
+          <w:sz w:val="20"/>
+          <w:szCs w:val="20"/>
+        </w:rPr>
+        <w:t xml:space="preserve"> </w:t>
+      </w:r>
+      <w:proofErr w:type="spellStart"/>
+      <w:r>
+        <w:rPr>
+          <w:rFonts w:eastAsia="Source Sans Pro"/>
+          <w:sz w:val="20"/>
+          <w:szCs w:val="20"/>
+        </w:rPr>
+        <w:t>lookup;Hardware</w:t>
+      </w:r>
+      <w:proofErr w:type="spellEnd"/>
+      <w:r>
+        <w:rPr>
+          <w:rFonts w:eastAsia="Source Sans Pro"/>
+          <w:sz w:val="20"/>
+          <w:szCs w:val="20"/>
+        </w:rPr>
+        <w:t xml:space="preserve"> design </w:t>
+      </w:r>
+      <w:proofErr w:type="spellStart"/>
+      <w:r>
+        <w:rPr>
+          <w:rFonts w:eastAsia="Source Sans Pro"/>
+          <w:sz w:val="20"/>
+          <w:szCs w:val="20"/>
+        </w:rPr>
+        <w:t>languages;approximate</w:t>
+      </w:r>
+      <w:proofErr w:type="spellEnd"/>
+      <w:r>
+        <w:rPr>
+          <w:rFonts w:eastAsia="Source Sans Pro"/>
+          <w:sz w:val="20"/>
+          <w:szCs w:val="20"/>
+        </w:rPr>
+        <w:t xml:space="preserve"> </w:t>
+      </w:r>
+      <w:proofErr w:type="spellStart"/>
+      <w:r>
+        <w:rPr>
+          <w:rFonts w:eastAsia="Source Sans Pro"/>
+          <w:sz w:val="20"/>
+          <w:szCs w:val="20"/>
+        </w:rPr>
+        <w:t>computing;matrix</w:t>
+      </w:r>
+      <w:proofErr w:type="spellEnd"/>
+      <w:r>
+        <w:rPr>
+          <w:rFonts w:eastAsia="Source Sans Pro"/>
+          <w:sz w:val="20"/>
+          <w:szCs w:val="20"/>
+        </w:rPr>
+        <w:t xml:space="preserve"> </w:t>
+      </w:r>
+      <w:proofErr w:type="spellStart"/>
+      <w:r>
+        <w:rPr>
+          <w:rFonts w:eastAsia="Source Sans Pro"/>
+          <w:sz w:val="20"/>
+          <w:szCs w:val="20"/>
+        </w:rPr>
+        <w:t>multiplier;Verilog;Field</w:t>
+      </w:r>
+      <w:proofErr w:type="spellEnd"/>
+      <w:r>
+        <w:rPr>
+          <w:rFonts w:eastAsia="Source Sans Pro"/>
+          <w:sz w:val="20"/>
+          <w:szCs w:val="20"/>
+        </w:rPr>
+        <w:t xml:space="preserve"> Programmable Array (FPGA);Look Up Tables (LUTs)},</w:t>
+      </w:r>
+    </w:p>
+    <w:p>
+      <w:pPr>
+        <w:pStyle w:val="ListParagraph"/>
+        <w:numPr>
+          <w:ilvl w:val="0"/>
+          <w:numId w:val="3"/>
+        </w:numPr>
+        <w:rPr>
+          <w:rFonts w:eastAsia="Source Sans Pro"/>
+          <w:sz w:val="20"/>
+          <w:szCs w:val="20"/>
+        </w:rPr>
+      </w:pPr>
+      <w:r>
+        <w:rPr>
+          <w:rFonts w:eastAsia="Source Sans Pro"/>
+          <w:sz w:val="20"/>
+          <w:szCs w:val="20"/>
+        </w:rPr>
+        <w:t xml:space="preserve">Y. Guo, X. Chen, Q. Zhou and H. Sun, "Power-Efficient and Small-Area Approximate Multiplier Design with FPGA-Based Compressors," 2024 IEEE International Symposium on Circuits and Systems (ISCAS), Singapore, Singapore, 2024, pp. 1-5, </w:t>
+      </w:r>
+      <w:proofErr w:type="spellStart"/>
+      <w:r>
+        <w:rPr>
+          <w:rFonts w:eastAsia="Source Sans Pro"/>
+          <w:sz w:val="20"/>
+          <w:szCs w:val="20"/>
+        </w:rPr>
+        <w:t>doi</w:t>
+      </w:r>
+      <w:proofErr w:type="spellEnd"/>
+      <w:r>
+        <w:rPr>
+          <w:rFonts w:eastAsia="Source Sans Pro"/>
+          <w:sz w:val="20"/>
+          <w:szCs w:val="20"/>
+        </w:rPr>
+        <w:t xml:space="preserve">: 10.1109/ISCAS58744.2024.10558590. keywords: {Image </w:t>
+      </w:r>
+      <w:proofErr w:type="spellStart"/>
+      <w:r>
+        <w:rPr>
+          <w:rFonts w:eastAsia="Source Sans Pro"/>
+          <w:sz w:val="20"/>
+          <w:szCs w:val="20"/>
+        </w:rPr>
+        <w:t>coding;Accuracy;Power</w:t>
+      </w:r>
+      <w:proofErr w:type="spellEnd"/>
+      <w:r>
+        <w:rPr>
+          <w:rFonts w:eastAsia="Source Sans Pro"/>
+          <w:sz w:val="20"/>
+          <w:szCs w:val="20"/>
+        </w:rPr>
+        <w:t xml:space="preserve"> </w:t>
+      </w:r>
+      <w:proofErr w:type="spellStart"/>
+      <w:r>
+        <w:rPr>
+          <w:rFonts w:eastAsia="Source Sans Pro"/>
+          <w:sz w:val="20"/>
+          <w:szCs w:val="20"/>
+        </w:rPr>
+        <w:t>demand;System</w:t>
+      </w:r>
+      <w:proofErr w:type="spellEnd"/>
+      <w:r>
+        <w:rPr>
+          <w:rFonts w:eastAsia="Source Sans Pro"/>
+          <w:sz w:val="20"/>
+          <w:szCs w:val="20"/>
+        </w:rPr>
+        <w:t xml:space="preserve"> </w:t>
+      </w:r>
+      <w:proofErr w:type="spellStart"/>
+      <w:r>
+        <w:rPr>
+          <w:rFonts w:eastAsia="Source Sans Pro"/>
+          <w:sz w:val="20"/>
+          <w:szCs w:val="20"/>
+        </w:rPr>
+        <w:t>performance;Circuits;Approximate</w:t>
+      </w:r>
+      <w:proofErr w:type="spellEnd"/>
+      <w:r>
+        <w:rPr>
+          <w:rFonts w:eastAsia="Source Sans Pro"/>
+          <w:sz w:val="20"/>
+          <w:szCs w:val="20"/>
+        </w:rPr>
+        <w:t xml:space="preserve"> </w:t>
+      </w:r>
+      <w:proofErr w:type="spellStart"/>
+      <w:r>
+        <w:rPr>
+          <w:rFonts w:eastAsia="Source Sans Pro"/>
+          <w:sz w:val="20"/>
+          <w:szCs w:val="20"/>
+        </w:rPr>
+        <w:t>computing;Hardware;Approximate</w:t>
+      </w:r>
+      <w:proofErr w:type="spellEnd"/>
+      <w:r>
+        <w:rPr>
+          <w:rFonts w:eastAsia="Source Sans Pro"/>
+          <w:sz w:val="20"/>
+          <w:szCs w:val="20"/>
+        </w:rPr>
+        <w:t xml:space="preserve"> </w:t>
+      </w:r>
+      <w:proofErr w:type="spellStart"/>
+      <w:r>
+        <w:rPr>
+          <w:rFonts w:eastAsia="Source Sans Pro"/>
+          <w:sz w:val="20"/>
+          <w:szCs w:val="20"/>
+        </w:rPr>
+        <w:t>computing;FPGA-based</w:t>
+      </w:r>
+      <w:proofErr w:type="spellEnd"/>
+      <w:r>
+        <w:rPr>
+          <w:rFonts w:eastAsia="Source Sans Pro"/>
+          <w:sz w:val="20"/>
+          <w:szCs w:val="20"/>
+        </w:rPr>
+        <w:t xml:space="preserve"> </w:t>
+      </w:r>
+      <w:proofErr w:type="spellStart"/>
+      <w:r>
+        <w:rPr>
+          <w:rFonts w:eastAsia="Source Sans Pro"/>
+          <w:sz w:val="20"/>
+          <w:szCs w:val="20"/>
+        </w:rPr>
+        <w:t>compressor;Low-power</w:t>
+      </w:r>
+      <w:proofErr w:type="spellEnd"/>
+      <w:r>
+        <w:rPr>
+          <w:rFonts w:eastAsia="Source Sans Pro"/>
+          <w:sz w:val="20"/>
+          <w:szCs w:val="20"/>
+        </w:rPr>
+        <w:t xml:space="preserve"> circuit},</w:t>
+      </w:r>
+    </w:p>
+    <w:p>
+      <w:pPr>
+        <w:pStyle w:val="ListParagraph"/>
+        <w:numPr>
+          <w:ilvl w:val="0"/>
+          <w:numId w:val="3"/>
+        </w:numPr>
+        <w:rPr>
+          <w:rFonts w:eastAsia="Source Sans Pro"/>
+          <w:sz w:val="20"/>
+          <w:szCs w:val="20"/>
+        </w:rPr>
+      </w:pPr>
+      <w:r>
+        <w:rPr>
+          <w:rFonts w:eastAsia="Source Sans Pro"/>
+          <w:sz w:val="20"/>
+          <w:szCs w:val="20"/>
+        </w:rPr>
+        <w:t xml:space="preserve">T. Nomani and M. Mohsin, "A Novel Approximate Adder Design Methodology with Single LUT Delay for Fault-tolerant FPGA-based Systems," 2019 Second International Conference on Latest trends in Electrical Engineering and Computing Technologies (INTELLECT), Karachi, Pakistan, 2019, pp. 1-6, </w:t>
+      </w:r>
+      <w:proofErr w:type="spellStart"/>
+      <w:r>
+        <w:rPr>
+          <w:rFonts w:eastAsia="Source Sans Pro"/>
+          <w:sz w:val="20"/>
+          <w:szCs w:val="20"/>
+        </w:rPr>
+        <w:t>doi</w:t>
+      </w:r>
+      <w:proofErr w:type="spellEnd"/>
+      <w:r>
+        <w:rPr>
+          <w:rFonts w:eastAsia="Source Sans Pro"/>
+          <w:sz w:val="20"/>
+          <w:szCs w:val="20"/>
+        </w:rPr>
+        <w:t xml:space="preserve">: 10.1109/INTELLECT47034.2019.8955460. keywords: {Approximate </w:t>
+      </w:r>
+      <w:proofErr w:type="spellStart"/>
+      <w:r>
+        <w:rPr>
+          <w:rFonts w:eastAsia="Source Sans Pro"/>
+          <w:sz w:val="20"/>
+          <w:szCs w:val="20"/>
+        </w:rPr>
+        <w:t>computing;Adders;FPGA;Image</w:t>
+      </w:r>
+      <w:proofErr w:type="spellEnd"/>
+      <w:r>
+        <w:rPr>
+          <w:rFonts w:eastAsia="Source Sans Pro"/>
+          <w:sz w:val="20"/>
+          <w:szCs w:val="20"/>
+        </w:rPr>
+        <w:t xml:space="preserve"> processing </w:t>
+      </w:r>
+      <w:proofErr w:type="spellStart"/>
+      <w:r>
+        <w:rPr>
+          <w:rFonts w:eastAsia="Source Sans Pro"/>
+          <w:sz w:val="20"/>
+          <w:szCs w:val="20"/>
+        </w:rPr>
+        <w:t>applications;Fault-tolerant</w:t>
+      </w:r>
+      <w:proofErr w:type="spellEnd"/>
+      <w:r>
+        <w:rPr>
+          <w:rFonts w:eastAsia="Source Sans Pro"/>
+          <w:sz w:val="20"/>
+          <w:szCs w:val="20"/>
+        </w:rPr>
+        <w:t xml:space="preserve"> systems},</w:t>
+      </w:r>
+    </w:p>
+    <w:p>
+      <w:pPr>
+        <w:pStyle w:val="ListParagraph"/>
+        <w:numPr>
+          <w:ilvl w:val="0"/>
+          <w:numId w:val="3"/>
+        </w:numPr>
+        <w:rPr>
+          <w:rFonts w:eastAsia="Source Sans Pro"/>
+          <w:sz w:val="20"/>
+          <w:szCs w:val="20"/>
+        </w:rPr>
+      </w:pPr>
+      <w:r>
+        <w:rPr>
+          <w:rFonts w:eastAsia="Source Sans Pro"/>
+          <w:sz w:val="20"/>
+          <w:szCs w:val="20"/>
+        </w:rPr>
+        <w:t xml:space="preserve">Y. Ono and K. Usami, "Approximate Computing Technique Using Memoization and Simplified Multiplication," 2019 34th International Technical Conference on Circuits/Systems, Computers and Communications (ITC-CSCC), </w:t>
+      </w:r>
+      <w:proofErr w:type="spellStart"/>
+      <w:r>
+        <w:rPr>
+          <w:rFonts w:eastAsia="Source Sans Pro"/>
+          <w:sz w:val="20"/>
+          <w:szCs w:val="20"/>
+        </w:rPr>
+        <w:t>JeJu</w:t>
+      </w:r>
+      <w:proofErr w:type="spellEnd"/>
+      <w:r>
+        <w:rPr>
+          <w:rFonts w:eastAsia="Source Sans Pro"/>
+          <w:sz w:val="20"/>
+          <w:szCs w:val="20"/>
+        </w:rPr>
+        <w:t xml:space="preserve">, Korea (South), 2019, pp. 1-4, </w:t>
+      </w:r>
+      <w:proofErr w:type="spellStart"/>
+      <w:r>
+        <w:rPr>
+          <w:rFonts w:eastAsia="Source Sans Pro"/>
+          <w:sz w:val="20"/>
+          <w:szCs w:val="20"/>
+        </w:rPr>
+        <w:t>doi</w:t>
+      </w:r>
+      <w:proofErr w:type="spellEnd"/>
+      <w:r>
+        <w:rPr>
+          <w:rFonts w:eastAsia="Source Sans Pro"/>
+          <w:sz w:val="20"/>
+          <w:szCs w:val="20"/>
+        </w:rPr>
+        <w:t xml:space="preserve">: 10.1109/ITC-CSCC.2019.8793369. keywords: {Energy </w:t>
+      </w:r>
+      <w:proofErr w:type="spellStart"/>
+      <w:r>
+        <w:rPr>
+          <w:rFonts w:eastAsia="Source Sans Pro"/>
+          <w:sz w:val="20"/>
+          <w:szCs w:val="20"/>
+        </w:rPr>
+        <w:t>consumption;Frequency</w:t>
+      </w:r>
+      <w:proofErr w:type="spellEnd"/>
+      <w:r>
+        <w:rPr>
+          <w:rFonts w:eastAsia="Source Sans Pro"/>
+          <w:sz w:val="20"/>
+          <w:szCs w:val="20"/>
+        </w:rPr>
+        <w:t xml:space="preserve"> </w:t>
+      </w:r>
+      <w:proofErr w:type="spellStart"/>
+      <w:r>
+        <w:rPr>
+          <w:rFonts w:eastAsia="Source Sans Pro"/>
+          <w:sz w:val="20"/>
+          <w:szCs w:val="20"/>
+        </w:rPr>
+        <w:t>modulation;Approximate</w:t>
+      </w:r>
+      <w:proofErr w:type="spellEnd"/>
+      <w:r>
+        <w:rPr>
+          <w:rFonts w:eastAsia="Source Sans Pro"/>
+          <w:sz w:val="20"/>
+          <w:szCs w:val="20"/>
+        </w:rPr>
+        <w:t xml:space="preserve"> </w:t>
+      </w:r>
+      <w:proofErr w:type="spellStart"/>
+      <w:r>
+        <w:rPr>
+          <w:rFonts w:eastAsia="Source Sans Pro"/>
+          <w:sz w:val="20"/>
+          <w:szCs w:val="20"/>
+        </w:rPr>
+        <w:t>computing;Field</w:t>
+      </w:r>
+      <w:proofErr w:type="spellEnd"/>
+      <w:r>
+        <w:rPr>
+          <w:rFonts w:eastAsia="Source Sans Pro"/>
+          <w:sz w:val="20"/>
+          <w:szCs w:val="20"/>
+        </w:rPr>
+        <w:t xml:space="preserve"> programmable gate </w:t>
+      </w:r>
+      <w:proofErr w:type="spellStart"/>
+      <w:r>
+        <w:rPr>
+          <w:rFonts w:eastAsia="Source Sans Pro"/>
+          <w:sz w:val="20"/>
+          <w:szCs w:val="20"/>
+        </w:rPr>
+        <w:t>arrays;Error</w:t>
+      </w:r>
+      <w:proofErr w:type="spellEnd"/>
+      <w:r>
+        <w:rPr>
+          <w:rFonts w:eastAsia="Source Sans Pro"/>
+          <w:sz w:val="20"/>
+          <w:szCs w:val="20"/>
+        </w:rPr>
+        <w:t xml:space="preserve"> </w:t>
+      </w:r>
+      <w:proofErr w:type="spellStart"/>
+      <w:r>
+        <w:rPr>
+          <w:rFonts w:eastAsia="Source Sans Pro"/>
+          <w:sz w:val="20"/>
+          <w:szCs w:val="20"/>
+        </w:rPr>
+        <w:t>analysis;Gray-scale;Approximate</w:t>
+      </w:r>
+      <w:proofErr w:type="spellEnd"/>
+      <w:r>
+        <w:rPr>
+          <w:rFonts w:eastAsia="Source Sans Pro"/>
+          <w:sz w:val="20"/>
+          <w:szCs w:val="20"/>
+        </w:rPr>
+        <w:t xml:space="preserve"> </w:t>
+      </w:r>
+      <w:proofErr w:type="spellStart"/>
+      <w:r>
+        <w:rPr>
+          <w:rFonts w:eastAsia="Source Sans Pro"/>
+          <w:sz w:val="20"/>
+          <w:szCs w:val="20"/>
+        </w:rPr>
+        <w:t>Computing;Image</w:t>
+      </w:r>
+      <w:proofErr w:type="spellEnd"/>
+      <w:r>
+        <w:rPr>
+          <w:rFonts w:eastAsia="Source Sans Pro"/>
+          <w:sz w:val="20"/>
+          <w:szCs w:val="20"/>
+        </w:rPr>
+        <w:t xml:space="preserve"> </w:t>
+      </w:r>
+      <w:proofErr w:type="spellStart"/>
+      <w:r>
+        <w:rPr>
+          <w:rFonts w:eastAsia="Source Sans Pro"/>
+          <w:sz w:val="20"/>
+          <w:szCs w:val="20"/>
+        </w:rPr>
+        <w:t>Processing;Field</w:t>
+      </w:r>
+      <w:proofErr w:type="spellEnd"/>
+      <w:r>
+        <w:rPr>
+          <w:rFonts w:eastAsia="Source Sans Pro"/>
+          <w:sz w:val="20"/>
+          <w:szCs w:val="20"/>
+        </w:rPr>
+        <w:t xml:space="preserve"> Programmable Gate Array (FPGA)},</w:t>
+      </w:r>
+    </w:p>
+    <w:p>
+      <w:pPr>
+        <w:pStyle w:val="ListParagraph"/>
+        <w:numPr>
+          <w:ilvl w:val="0"/>
+          <w:numId w:val="3"/>
+        </w:numPr>
+        <w:rPr>
+          <w:rFonts w:eastAsia="Source Sans Pro"/>
+          <w:sz w:val="20"/>
+          <w:szCs w:val="20"/>
+        </w:rPr>
+      </w:pPr>
+      <w:r>
+        <w:rPr>
+          <w:rFonts w:eastAsia="Source Sans Pro"/>
+          <w:sz w:val="20"/>
+          <w:szCs w:val="20"/>
+        </w:rPr>
+        <w:t>S. Ullah, S. S. Murthy and A. Kumar, "</w:t>
+      </w:r>
+      <w:proofErr w:type="spellStart"/>
+      <w:r>
+        <w:rPr>
+          <w:rFonts w:eastAsia="Source Sans Pro"/>
+          <w:sz w:val="20"/>
+          <w:szCs w:val="20"/>
+        </w:rPr>
+        <w:t>SMApproxLib</w:t>
+      </w:r>
+      <w:proofErr w:type="spellEnd"/>
+      <w:r>
+        <w:rPr>
+          <w:rFonts w:eastAsia="Source Sans Pro"/>
+          <w:sz w:val="20"/>
+          <w:szCs w:val="20"/>
+        </w:rPr>
+        <w:t xml:space="preserve">: Library of FPGA-based Approximate Multipliers," 2018 55th ACM/ESDA/IEEE Design Automation Conference (DAC), San Francisco, CA, USA, 2018, pp. 1-6, </w:t>
+      </w:r>
+      <w:proofErr w:type="spellStart"/>
+      <w:r>
+        <w:rPr>
+          <w:rFonts w:eastAsia="Source Sans Pro"/>
+          <w:sz w:val="20"/>
+          <w:szCs w:val="20"/>
+        </w:rPr>
+        <w:t>doi</w:t>
+      </w:r>
+      <w:proofErr w:type="spellEnd"/>
+      <w:r>
+        <w:rPr>
+          <w:rFonts w:eastAsia="Source Sans Pro"/>
+          <w:sz w:val="20"/>
+          <w:szCs w:val="20"/>
+        </w:rPr>
+        <w:t xml:space="preserve">: 10.1109/DAC.2018.8465845. keywords: {Table </w:t>
+      </w:r>
+      <w:proofErr w:type="spellStart"/>
+      <w:r>
+        <w:rPr>
+          <w:rFonts w:eastAsia="Source Sans Pro"/>
+          <w:sz w:val="20"/>
+          <w:szCs w:val="20"/>
+        </w:rPr>
+        <w:t>lookup;Field</w:t>
+      </w:r>
+      <w:proofErr w:type="spellEnd"/>
+      <w:r>
+        <w:rPr>
+          <w:rFonts w:eastAsia="Source Sans Pro"/>
+          <w:sz w:val="20"/>
+          <w:szCs w:val="20"/>
+        </w:rPr>
+        <w:t xml:space="preserve"> programmable gate </w:t>
+      </w:r>
+      <w:proofErr w:type="spellStart"/>
+      <w:r>
+        <w:rPr>
+          <w:rFonts w:eastAsia="Source Sans Pro"/>
+          <w:sz w:val="20"/>
+          <w:szCs w:val="20"/>
+        </w:rPr>
+        <w:t>arrays;Libraries;Adders;Performance</w:t>
+      </w:r>
+      <w:proofErr w:type="spellEnd"/>
+      <w:r>
+        <w:rPr>
+          <w:rFonts w:eastAsia="Source Sans Pro"/>
+          <w:sz w:val="20"/>
+          <w:szCs w:val="20"/>
+        </w:rPr>
+        <w:t xml:space="preserve"> </w:t>
+      </w:r>
+      <w:proofErr w:type="spellStart"/>
+      <w:r>
+        <w:rPr>
+          <w:rFonts w:eastAsia="Source Sans Pro"/>
+          <w:sz w:val="20"/>
+          <w:szCs w:val="20"/>
+        </w:rPr>
+        <w:t>gain;Delays;Viterbi</w:t>
+      </w:r>
+      <w:proofErr w:type="spellEnd"/>
+      <w:r>
+        <w:rPr>
+          <w:rFonts w:eastAsia="Source Sans Pro"/>
+          <w:sz w:val="20"/>
+          <w:szCs w:val="20"/>
+        </w:rPr>
+        <w:t xml:space="preserve"> </w:t>
+      </w:r>
+      <w:proofErr w:type="spellStart"/>
+      <w:r>
+        <w:rPr>
+          <w:rFonts w:eastAsia="Source Sans Pro"/>
+          <w:sz w:val="20"/>
+          <w:szCs w:val="20"/>
+        </w:rPr>
+        <w:t>algorithm;Approximate</w:t>
+      </w:r>
+      <w:proofErr w:type="spellEnd"/>
+      <w:r>
+        <w:rPr>
+          <w:rFonts w:eastAsia="Source Sans Pro"/>
+          <w:sz w:val="20"/>
+          <w:szCs w:val="20"/>
+        </w:rPr>
+        <w:t xml:space="preserve"> Computing;Multipliers;Adders;FPGAs;Optimization;Area;Latency;Design Space Exploration},</w:t>
+      </w:r>
+    </w:p>
+    <w:p>
+      <w:pPr>
+        <w:pStyle w:val="ListParagraph"/>
+        <w:numPr>
+          <w:ilvl w:val="0"/>
+          <w:numId w:val="3"/>
+        </w:numPr>
+        <w:rPr>
+          <w:rFonts w:eastAsia="Source Sans Pro"/>
+          <w:sz w:val="20"/>
+          <w:szCs w:val="20"/>
+        </w:rPr>
+      </w:pPr>
+      <w:r>
+        <w:rPr>
+          <w:rFonts w:eastAsia="Source Sans Pro"/>
+          <w:sz w:val="20"/>
+          <w:szCs w:val="20"/>
+        </w:rPr>
+        <w:t xml:space="preserve">H. Nakahara and T. Sasao, "A deep convolutional neural network based on nested residue number system," 2015 25th International Conference on </w:t>
+      </w:r>
+      <w:r>
+        <w:rPr>
+          <w:rFonts w:eastAsia="Source Sans Pro"/>
+          <w:sz w:val="20"/>
+          <w:szCs w:val="20"/>
+        </w:rPr>
+        <w:lastRenderedPageBreak/>
+        <w:t xml:space="preserve">Field Programmable Logic and Applications (FPL), London, UK, 2015, pp. 1-6, </w:t>
+      </w:r>
+      <w:proofErr w:type="spellStart"/>
+      <w:r>
+        <w:rPr>
+          <w:rFonts w:eastAsia="Source Sans Pro"/>
+          <w:sz w:val="20"/>
+          <w:szCs w:val="20"/>
+        </w:rPr>
+        <w:t>doi</w:t>
+      </w:r>
+      <w:proofErr w:type="spellEnd"/>
+      <w:r>
+        <w:rPr>
+          <w:rFonts w:eastAsia="Source Sans Pro"/>
+          <w:sz w:val="20"/>
+          <w:szCs w:val="20"/>
+        </w:rPr>
+        <w:t xml:space="preserve">: 10.1109/FPL.2015.7293933. keywords: {Table </w:t>
+      </w:r>
+      <w:proofErr w:type="spellStart"/>
+      <w:r>
+        <w:rPr>
+          <w:rFonts w:eastAsia="Source Sans Pro"/>
+          <w:sz w:val="20"/>
+          <w:szCs w:val="20"/>
+        </w:rPr>
+        <w:t>lookup;Field</w:t>
+      </w:r>
+      <w:proofErr w:type="spellEnd"/>
+      <w:r>
+        <w:rPr>
+          <w:rFonts w:eastAsia="Source Sans Pro"/>
+          <w:sz w:val="20"/>
+          <w:szCs w:val="20"/>
+        </w:rPr>
+        <w:t xml:space="preserve"> programmable gate </w:t>
+      </w:r>
+      <w:proofErr w:type="spellStart"/>
+      <w:r>
+        <w:rPr>
+          <w:rFonts w:eastAsia="Source Sans Pro"/>
+          <w:sz w:val="20"/>
+          <w:szCs w:val="20"/>
+        </w:rPr>
+        <w:t>arrays;Convolution;Kernel;Neural</w:t>
+      </w:r>
+      <w:proofErr w:type="spellEnd"/>
+      <w:r>
+        <w:rPr>
+          <w:rFonts w:eastAsia="Source Sans Pro"/>
+          <w:sz w:val="20"/>
+          <w:szCs w:val="20"/>
+        </w:rPr>
+        <w:t xml:space="preserve"> </w:t>
+      </w:r>
+      <w:proofErr w:type="spellStart"/>
+      <w:r>
+        <w:rPr>
+          <w:rFonts w:eastAsia="Source Sans Pro"/>
+          <w:sz w:val="20"/>
+          <w:szCs w:val="20"/>
+        </w:rPr>
+        <w:t>networks;Clocks;Dynamic</w:t>
+      </w:r>
+      <w:proofErr w:type="spellEnd"/>
+      <w:r>
+        <w:rPr>
+          <w:rFonts w:eastAsia="Source Sans Pro"/>
+          <w:sz w:val="20"/>
+          <w:szCs w:val="20"/>
+        </w:rPr>
+        <w:t xml:space="preserve"> range},</w:t>
+      </w:r>
+    </w:p>
+    <w:p>
+      <w:pPr>
+        <w:pStyle w:val="ListParagraph"/>
+        <w:numPr>
+          <w:ilvl w:val="0"/>
+          <w:numId w:val="3"/>
+        </w:numPr>
+        <w:rPr>
+          <w:rFonts w:eastAsia="Source Sans Pro"/>
+          <w:sz w:val="20"/>
+          <w:szCs w:val="20"/>
+        </w:rPr>
+      </w:pPr>
+      <w:r>
+        <w:rPr>
+          <w:rFonts w:eastAsia="Source Sans Pro"/>
+          <w:sz w:val="20"/>
+          <w:szCs w:val="20"/>
+        </w:rPr>
+        <w:t xml:space="preserve">W. Liu, F. Lombardi and M. Schulte, "Approximate Computing: From Circuits to Applications [Scanning the Issue]," in Proceedings of the IEEE, vol. 108, no. 12, pp. 2103-2107, Dec. 2020, </w:t>
+      </w:r>
+      <w:proofErr w:type="spellStart"/>
+      <w:r>
+        <w:rPr>
+          <w:rFonts w:eastAsia="Source Sans Pro"/>
+          <w:sz w:val="20"/>
+          <w:szCs w:val="20"/>
+        </w:rPr>
+        <w:t>doi</w:t>
+      </w:r>
+      <w:proofErr w:type="spellEnd"/>
+      <w:r>
+        <w:rPr>
+          <w:rFonts w:eastAsia="Source Sans Pro"/>
+          <w:sz w:val="20"/>
+          <w:szCs w:val="20"/>
+        </w:rPr>
+        <w:t>: 10.1109/JPROC.2020.3033361.</w:t>
+      </w:r>
+    </w:p>
+    <w:p>
+      <w:pPr>
+        <w:pStyle w:val="ListParagraph"/>
+        <w:rPr>
+          <w:rFonts w:eastAsia="Source Sans Pro"/>
+          <w:sz w:val="20"/>
+          <w:szCs w:val="20"/>
+        </w:rPr>
+      </w:pPr>
+      <w:r>
+        <w:rPr>
+          <w:rFonts w:eastAsia="Source Sans Pro"/>
+          <w:sz w:val="20"/>
+          <w:szCs w:val="20"/>
+        </w:rPr>
+        <w:t xml:space="preserve">keywords: {Special issues and </w:t>
+      </w:r>
+      <w:proofErr w:type="spellStart"/>
+      <w:r>
+        <w:rPr>
+          <w:rFonts w:eastAsia="Source Sans Pro"/>
+          <w:sz w:val="20"/>
+          <w:szCs w:val="20"/>
+        </w:rPr>
+        <w:t>sections;Approximate</w:t>
+      </w:r>
+      <w:proofErr w:type="spellEnd"/>
+      <w:r>
+        <w:rPr>
+          <w:rFonts w:eastAsia="Source Sans Pro"/>
+          <w:sz w:val="20"/>
+          <w:szCs w:val="20"/>
+        </w:rPr>
+        <w:t xml:space="preserve"> </w:t>
+      </w:r>
+      <w:proofErr w:type="spellStart"/>
+      <w:r>
+        <w:rPr>
+          <w:rFonts w:eastAsia="Source Sans Pro"/>
+          <w:sz w:val="20"/>
+          <w:szCs w:val="20"/>
+        </w:rPr>
+        <w:t>computing;Computer</w:t>
+      </w:r>
+      <w:proofErr w:type="spellEnd"/>
+      <w:r>
+        <w:rPr>
+          <w:rFonts w:eastAsia="Source Sans Pro"/>
+          <w:sz w:val="20"/>
+          <w:szCs w:val="20"/>
+        </w:rPr>
+        <w:t xml:space="preserve"> </w:t>
+      </w:r>
+      <w:proofErr w:type="spellStart"/>
+      <w:r>
+        <w:rPr>
+          <w:rFonts w:eastAsia="Source Sans Pro"/>
+          <w:sz w:val="20"/>
+          <w:szCs w:val="20"/>
+        </w:rPr>
+        <w:t>architecture;Artificial</w:t>
+      </w:r>
+      <w:proofErr w:type="spellEnd"/>
+      <w:r>
+        <w:rPr>
+          <w:rFonts w:eastAsia="Source Sans Pro"/>
+          <w:sz w:val="20"/>
+          <w:szCs w:val="20"/>
+        </w:rPr>
+        <w:t xml:space="preserve"> </w:t>
+      </w:r>
+      <w:proofErr w:type="spellStart"/>
+      <w:r>
+        <w:rPr>
+          <w:rFonts w:eastAsia="Source Sans Pro"/>
+          <w:sz w:val="20"/>
+          <w:szCs w:val="20"/>
+        </w:rPr>
+        <w:t>intelligence;Approximation</w:t>
+      </w:r>
+      <w:proofErr w:type="spellEnd"/>
+      <w:r>
+        <w:rPr>
+          <w:rFonts w:eastAsia="Source Sans Pro"/>
+          <w:sz w:val="20"/>
+          <w:szCs w:val="20"/>
+        </w:rPr>
+        <w:t xml:space="preserve"> algorithms},</w:t>
+      </w:r>
+    </w:p>
+    <w:p>
+      <w:pPr>
+        <w:pStyle w:val="ListParagraph"/>
+        <w:numPr>
+          <w:ilvl w:val="0"/>
+          <w:numId w:val="3"/>
+        </w:numPr>
+        <w:rPr>
+          <w:rFonts w:eastAsia="Source Sans Pro"/>
+          <w:sz w:val="20"/>
+          <w:szCs w:val="20"/>
+        </w:rPr>
+      </w:pPr>
+      <w:r>
+        <w:rPr>
+          <w:rFonts w:eastAsia="Source Sans Pro"/>
+          <w:sz w:val="20"/>
+          <w:szCs w:val="20"/>
+        </w:rPr>
+        <w:t xml:space="preserve">A. M. </w:t>
+      </w:r>
+      <w:proofErr w:type="spellStart"/>
+      <w:r>
+        <w:rPr>
+          <w:rFonts w:eastAsia="Source Sans Pro"/>
+          <w:sz w:val="20"/>
+          <w:szCs w:val="20"/>
+        </w:rPr>
+        <w:t>Dalloo</w:t>
+      </w:r>
+      <w:proofErr w:type="spellEnd"/>
+      <w:r>
+        <w:rPr>
+          <w:rFonts w:eastAsia="Source Sans Pro"/>
+          <w:sz w:val="20"/>
+          <w:szCs w:val="20"/>
+        </w:rPr>
+        <w:t xml:space="preserve">, A. Jaleel Humaidi, A. K. Al </w:t>
+      </w:r>
+      <w:proofErr w:type="spellStart"/>
+      <w:r>
+        <w:rPr>
+          <w:rFonts w:eastAsia="Source Sans Pro"/>
+          <w:sz w:val="20"/>
+          <w:szCs w:val="20"/>
+        </w:rPr>
+        <w:t>Mhdawi</w:t>
+      </w:r>
+      <w:proofErr w:type="spellEnd"/>
+      <w:r>
+        <w:rPr>
+          <w:rFonts w:eastAsia="Source Sans Pro"/>
+          <w:sz w:val="20"/>
+          <w:szCs w:val="20"/>
+        </w:rPr>
+        <w:t xml:space="preserve"> and H. Al-</w:t>
+      </w:r>
+      <w:proofErr w:type="spellStart"/>
+      <w:r>
+        <w:rPr>
+          <w:rFonts w:eastAsia="Source Sans Pro"/>
+          <w:sz w:val="20"/>
+          <w:szCs w:val="20"/>
+        </w:rPr>
+        <w:t>Raweshidy</w:t>
+      </w:r>
+      <w:proofErr w:type="spellEnd"/>
+      <w:r>
+        <w:rPr>
+          <w:rFonts w:eastAsia="Source Sans Pro"/>
+          <w:sz w:val="20"/>
+          <w:szCs w:val="20"/>
+        </w:rPr>
+        <w:t xml:space="preserve">, "Approximate Computing: Concepts, Architectures, Challenges, Applications, and Future Directions," in IEEE Access, vol. 12, pp. 146022-146088, 2024, </w:t>
+      </w:r>
+      <w:proofErr w:type="spellStart"/>
+      <w:r>
+        <w:rPr>
+          <w:rFonts w:eastAsia="Source Sans Pro"/>
+          <w:sz w:val="20"/>
+          <w:szCs w:val="20"/>
+        </w:rPr>
+        <w:t>doi</w:t>
+      </w:r>
+      <w:proofErr w:type="spellEnd"/>
+      <w:r>
+        <w:rPr>
+          <w:rFonts w:eastAsia="Source Sans Pro"/>
+          <w:sz w:val="20"/>
+          <w:szCs w:val="20"/>
+        </w:rPr>
+        <w:t>: 10.1109/ACCESS.2024.3467375.</w:t>
+      </w:r>
+    </w:p>
+    <w:p>
+      <w:pPr>
+        <w:pStyle w:val="ListParagraph"/>
+        <w:rPr>
+          <w:rFonts w:eastAsia="Source Sans Pro"/>
+          <w:sz w:val="20"/>
+          <w:szCs w:val="20"/>
+        </w:rPr>
+      </w:pPr>
+      <w:r>
+        <w:rPr>
+          <w:rFonts w:eastAsia="Source Sans Pro"/>
+          <w:sz w:val="20"/>
+          <w:szCs w:val="20"/>
+        </w:rPr>
+        <w:t xml:space="preserve">keywords: {Approximate </w:t>
+      </w:r>
+      <w:proofErr w:type="spellStart"/>
+      <w:r>
+        <w:rPr>
+          <w:rFonts w:eastAsia="Source Sans Pro"/>
+          <w:sz w:val="20"/>
+          <w:szCs w:val="20"/>
+        </w:rPr>
+        <w:t>computing;Accuracy;Transistors;Surveys;Silicon;Power</w:t>
+      </w:r>
+      <w:proofErr w:type="spellEnd"/>
+      <w:r>
+        <w:rPr>
+          <w:rFonts w:eastAsia="Source Sans Pro"/>
+          <w:sz w:val="20"/>
+          <w:szCs w:val="20"/>
+        </w:rPr>
+        <w:t xml:space="preserve"> </w:t>
+      </w:r>
+      <w:proofErr w:type="spellStart"/>
+      <w:r>
+        <w:rPr>
+          <w:rFonts w:eastAsia="Source Sans Pro"/>
+          <w:sz w:val="20"/>
+          <w:szCs w:val="20"/>
+        </w:rPr>
+        <w:t>demand;Machine</w:t>
+      </w:r>
+      <w:proofErr w:type="spellEnd"/>
+      <w:r>
+        <w:rPr>
+          <w:rFonts w:eastAsia="Source Sans Pro"/>
+          <w:sz w:val="20"/>
+          <w:szCs w:val="20"/>
+        </w:rPr>
+        <w:t xml:space="preserve"> </w:t>
+      </w:r>
+      <w:proofErr w:type="spellStart"/>
+      <w:r>
+        <w:rPr>
+          <w:rFonts w:eastAsia="Source Sans Pro"/>
+          <w:sz w:val="20"/>
+          <w:szCs w:val="20"/>
+        </w:rPr>
+        <w:t>learning;Deep</w:t>
+      </w:r>
+      <w:proofErr w:type="spellEnd"/>
+      <w:r>
+        <w:rPr>
+          <w:rFonts w:eastAsia="Source Sans Pro"/>
+          <w:sz w:val="20"/>
+          <w:szCs w:val="20"/>
+        </w:rPr>
+        <w:t xml:space="preserve"> </w:t>
+      </w:r>
+      <w:proofErr w:type="spellStart"/>
+      <w:r>
+        <w:rPr>
+          <w:rFonts w:eastAsia="Source Sans Pro"/>
+          <w:sz w:val="20"/>
+          <w:szCs w:val="20"/>
+        </w:rPr>
+        <w:t>learning;Statistical</w:t>
+      </w:r>
+      <w:proofErr w:type="spellEnd"/>
+      <w:r>
+        <w:rPr>
+          <w:rFonts w:eastAsia="Source Sans Pro"/>
+          <w:sz w:val="20"/>
+          <w:szCs w:val="20"/>
+        </w:rPr>
+        <w:t xml:space="preserve"> </w:t>
+      </w:r>
+      <w:proofErr w:type="spellStart"/>
+      <w:r>
+        <w:rPr>
+          <w:rFonts w:eastAsia="Source Sans Pro"/>
+          <w:sz w:val="20"/>
+          <w:szCs w:val="20"/>
+        </w:rPr>
+        <w:t>analysis;Neuromorphic</w:t>
+      </w:r>
+      <w:proofErr w:type="spellEnd"/>
+      <w:r>
+        <w:rPr>
+          <w:rFonts w:eastAsia="Source Sans Pro"/>
+          <w:sz w:val="20"/>
+          <w:szCs w:val="20"/>
+        </w:rPr>
+        <w:t xml:space="preserve"> </w:t>
+      </w:r>
+      <w:proofErr w:type="spellStart"/>
+      <w:r>
+        <w:rPr>
+          <w:rFonts w:eastAsia="Source Sans Pro"/>
+          <w:sz w:val="20"/>
+          <w:szCs w:val="20"/>
+        </w:rPr>
+        <w:t>engineering;Approximate</w:t>
+      </w:r>
+      <w:proofErr w:type="spellEnd"/>
+      <w:r>
+        <w:rPr>
+          <w:rFonts w:eastAsia="Source Sans Pro"/>
+          <w:sz w:val="20"/>
+          <w:szCs w:val="20"/>
+        </w:rPr>
+        <w:t xml:space="preserve"> </w:t>
+      </w:r>
+      <w:proofErr w:type="spellStart"/>
+      <w:r>
+        <w:rPr>
+          <w:rFonts w:eastAsia="Source Sans Pro"/>
+          <w:sz w:val="20"/>
+          <w:szCs w:val="20"/>
+        </w:rPr>
+        <w:t>computing;approximate</w:t>
+      </w:r>
+      <w:proofErr w:type="spellEnd"/>
+      <w:r>
+        <w:rPr>
+          <w:rFonts w:eastAsia="Source Sans Pro"/>
+          <w:sz w:val="20"/>
+          <w:szCs w:val="20"/>
+        </w:rPr>
+        <w:t xml:space="preserve"> programming </w:t>
+      </w:r>
+      <w:proofErr w:type="spellStart"/>
+      <w:r>
+        <w:rPr>
+          <w:rFonts w:eastAsia="Source Sans Pro"/>
+          <w:sz w:val="20"/>
+          <w:szCs w:val="20"/>
+        </w:rPr>
+        <w:t>language;approximate</w:t>
+      </w:r>
+      <w:proofErr w:type="spellEnd"/>
+      <w:r>
+        <w:rPr>
+          <w:rFonts w:eastAsia="Source Sans Pro"/>
+          <w:sz w:val="20"/>
+          <w:szCs w:val="20"/>
+        </w:rPr>
+        <w:t xml:space="preserve"> </w:t>
+      </w:r>
+      <w:proofErr w:type="spellStart"/>
+      <w:r>
+        <w:rPr>
+          <w:rFonts w:eastAsia="Source Sans Pro"/>
+          <w:sz w:val="20"/>
+          <w:szCs w:val="20"/>
+        </w:rPr>
+        <w:t>memory;circuit-level;approximate</w:t>
+      </w:r>
+      <w:proofErr w:type="spellEnd"/>
+      <w:r>
+        <w:rPr>
+          <w:rFonts w:eastAsia="Source Sans Pro"/>
+          <w:sz w:val="20"/>
+          <w:szCs w:val="20"/>
+        </w:rPr>
+        <w:t xml:space="preserve"> machine </w:t>
+      </w:r>
+      <w:proofErr w:type="spellStart"/>
+      <w:r>
+        <w:rPr>
+          <w:rFonts w:eastAsia="Source Sans Pro"/>
+          <w:sz w:val="20"/>
+          <w:szCs w:val="20"/>
+        </w:rPr>
+        <w:t>learning;deep</w:t>
+      </w:r>
+      <w:proofErr w:type="spellEnd"/>
+      <w:r>
+        <w:rPr>
+          <w:rFonts w:eastAsia="Source Sans Pro"/>
+          <w:sz w:val="20"/>
+          <w:szCs w:val="20"/>
+        </w:rPr>
+        <w:t xml:space="preserve"> </w:t>
+      </w:r>
+      <w:proofErr w:type="spellStart"/>
+      <w:r>
+        <w:rPr>
+          <w:rFonts w:eastAsia="Source Sans Pro"/>
+          <w:sz w:val="20"/>
+          <w:szCs w:val="20"/>
+        </w:rPr>
+        <w:t>learning;approximate</w:t>
+      </w:r>
+      <w:proofErr w:type="spellEnd"/>
+      <w:r>
+        <w:rPr>
+          <w:rFonts w:eastAsia="Source Sans Pro"/>
+          <w:sz w:val="20"/>
+          <w:szCs w:val="20"/>
+        </w:rPr>
+        <w:t xml:space="preserve"> logic </w:t>
+      </w:r>
+      <w:proofErr w:type="spellStart"/>
+      <w:r>
+        <w:rPr>
+          <w:rFonts w:eastAsia="Source Sans Pro"/>
+          <w:sz w:val="20"/>
+          <w:szCs w:val="20"/>
+        </w:rPr>
+        <w:t>synthesis;statistical</w:t>
+      </w:r>
+      <w:proofErr w:type="spellEnd"/>
+      <w:r>
+        <w:rPr>
+          <w:rFonts w:eastAsia="Source Sans Pro"/>
+          <w:sz w:val="20"/>
+          <w:szCs w:val="20"/>
+        </w:rPr>
+        <w:t xml:space="preserve"> and neuromorphic </w:t>
+      </w:r>
+      <w:proofErr w:type="spellStart"/>
+      <w:r>
+        <w:rPr>
+          <w:rFonts w:eastAsia="Source Sans Pro"/>
+          <w:sz w:val="20"/>
+          <w:szCs w:val="20"/>
+        </w:rPr>
+        <w:t>computing;cross</w:t>
+      </w:r>
+      <w:proofErr w:type="spellEnd"/>
+      <w:r>
+        <w:rPr>
+          <w:rFonts w:eastAsia="Source Sans Pro"/>
+          <w:sz w:val="20"/>
+          <w:szCs w:val="20"/>
+        </w:rPr>
+        <w:t xml:space="preserve"> layer and end-to-end approximate computing},</w:t>
+      </w:r>
+    </w:p>
+    <w:p>
+      <w:pPr>
+        <w:pStyle w:val="ListParagraph"/>
+        <w:numPr>
+          <w:ilvl w:val="0"/>
+          <w:numId w:val="3"/>
+        </w:numPr>
+        <w:rPr>
+          <w:rFonts w:eastAsia="Source Sans Pro"/>
+          <w:sz w:val="20"/>
+          <w:szCs w:val="20"/>
+        </w:rPr>
+      </w:pPr>
+      <w:r>
+        <w:rPr>
+          <w:rFonts w:eastAsia="Source Sans Pro"/>
+          <w:sz w:val="20"/>
+          <w:szCs w:val="20"/>
+        </w:rPr>
+        <w:t xml:space="preserve">A. Gorantla, R. Kothapalli and T. L. Spandana, "Developments of Approximate Computing: From Algorithm Level to System Level," 2022 International Conference on Computing, Communication and Power Technology (IC3P), Visakhapatnam, India, 2022, pp. 52-56, </w:t>
+      </w:r>
+      <w:proofErr w:type="spellStart"/>
+      <w:r>
+        <w:rPr>
+          <w:rFonts w:eastAsia="Source Sans Pro"/>
+          <w:sz w:val="20"/>
+          <w:szCs w:val="20"/>
+        </w:rPr>
+        <w:t>doi</w:t>
+      </w:r>
+      <w:proofErr w:type="spellEnd"/>
+      <w:r>
+        <w:rPr>
+          <w:rFonts w:eastAsia="Source Sans Pro"/>
+          <w:sz w:val="20"/>
+          <w:szCs w:val="20"/>
+        </w:rPr>
+        <w:t>: 10.1109/IC3P52835.2022.00020. keywords: {</w:t>
+      </w:r>
+      <w:proofErr w:type="spellStart"/>
+      <w:r>
+        <w:rPr>
+          <w:rFonts w:eastAsia="Source Sans Pro"/>
+          <w:sz w:val="20"/>
+          <w:szCs w:val="20"/>
+        </w:rPr>
+        <w:t>Measurement;Power</w:t>
+      </w:r>
+      <w:proofErr w:type="spellEnd"/>
+      <w:r>
+        <w:rPr>
+          <w:rFonts w:eastAsia="Source Sans Pro"/>
+          <w:sz w:val="20"/>
+          <w:szCs w:val="20"/>
+        </w:rPr>
+        <w:t xml:space="preserve"> </w:t>
+      </w:r>
+      <w:proofErr w:type="spellStart"/>
+      <w:r>
+        <w:rPr>
+          <w:rFonts w:eastAsia="Source Sans Pro"/>
+          <w:sz w:val="20"/>
+          <w:szCs w:val="20"/>
+        </w:rPr>
+        <w:t>demand;Costs;Approximate</w:t>
+      </w:r>
+      <w:proofErr w:type="spellEnd"/>
+      <w:r>
+        <w:rPr>
+          <w:rFonts w:eastAsia="Source Sans Pro"/>
+          <w:sz w:val="20"/>
+          <w:szCs w:val="20"/>
+        </w:rPr>
+        <w:t xml:space="preserve"> </w:t>
+      </w:r>
+      <w:proofErr w:type="spellStart"/>
+      <w:r>
+        <w:rPr>
+          <w:rFonts w:eastAsia="Source Sans Pro"/>
+          <w:sz w:val="20"/>
+          <w:szCs w:val="20"/>
+        </w:rPr>
+        <w:t>computing;Very</w:t>
+      </w:r>
+      <w:proofErr w:type="spellEnd"/>
+      <w:r>
+        <w:rPr>
+          <w:rFonts w:eastAsia="Source Sans Pro"/>
+          <w:sz w:val="20"/>
+          <w:szCs w:val="20"/>
+        </w:rPr>
+        <w:t xml:space="preserve"> large scale </w:t>
+      </w:r>
+      <w:proofErr w:type="spellStart"/>
+      <w:r>
+        <w:rPr>
+          <w:rFonts w:eastAsia="Source Sans Pro"/>
+          <w:sz w:val="20"/>
+          <w:szCs w:val="20"/>
+        </w:rPr>
+        <w:t>integration;Approximation</w:t>
+      </w:r>
+      <w:proofErr w:type="spellEnd"/>
+      <w:r>
+        <w:rPr>
+          <w:rFonts w:eastAsia="Source Sans Pro"/>
+          <w:sz w:val="20"/>
+          <w:szCs w:val="20"/>
+        </w:rPr>
+        <w:t xml:space="preserve"> </w:t>
+      </w:r>
+      <w:proofErr w:type="spellStart"/>
+      <w:r>
+        <w:rPr>
+          <w:rFonts w:eastAsia="Source Sans Pro"/>
+          <w:sz w:val="20"/>
+          <w:szCs w:val="20"/>
+        </w:rPr>
+        <w:t>algorithms;Delays;approximate</w:t>
+      </w:r>
+      <w:proofErr w:type="spellEnd"/>
+      <w:r>
+        <w:rPr>
+          <w:rFonts w:eastAsia="Source Sans Pro"/>
+          <w:sz w:val="20"/>
+          <w:szCs w:val="20"/>
+        </w:rPr>
+        <w:t xml:space="preserve"> </w:t>
+      </w:r>
+      <w:proofErr w:type="spellStart"/>
+      <w:r>
+        <w:rPr>
+          <w:rFonts w:eastAsia="Source Sans Pro"/>
+          <w:sz w:val="20"/>
+          <w:szCs w:val="20"/>
+        </w:rPr>
+        <w:t>computing;low</w:t>
+      </w:r>
+      <w:proofErr w:type="spellEnd"/>
+      <w:r>
+        <w:rPr>
+          <w:rFonts w:eastAsia="Source Sans Pro"/>
+          <w:sz w:val="20"/>
+          <w:szCs w:val="20"/>
+        </w:rPr>
+        <w:t xml:space="preserve"> </w:t>
+      </w:r>
+      <w:proofErr w:type="spellStart"/>
+      <w:r>
+        <w:rPr>
+          <w:rFonts w:eastAsia="Source Sans Pro"/>
+          <w:sz w:val="20"/>
+          <w:szCs w:val="20"/>
+        </w:rPr>
+        <w:t>power;very</w:t>
+      </w:r>
+      <w:proofErr w:type="spellEnd"/>
+      <w:r>
+        <w:rPr>
+          <w:rFonts w:eastAsia="Source Sans Pro"/>
+          <w:sz w:val="20"/>
+          <w:szCs w:val="20"/>
+        </w:rPr>
+        <w:t xml:space="preserve"> large scale integration},</w:t>
+      </w:r>
+    </w:p>
+    <w:p>
+      <w:pPr>
+        <w:rPr>
+          <w:rFonts w:eastAsia="Source Sans Pro"/>
+          <w:sz w:val="20"/>
+          <w:szCs w:val="20"/>
+        </w:rPr>
+      </w:pPr>
+    </w:p>
+    <w:p>
+      <w:pPr>
+        <w:rPr>
+          <w:rFonts w:eastAsia="Source Sans Pro"/>
+          <w:sz w:val="20"/>
+          <w:szCs w:val="20"/>
+        </w:rPr>
+      </w:pPr>
+    </w:p>
+    <w:p>
+      <w:pPr>
+        <w:rPr>
+          <w:rFonts w:eastAsia="Source Sans Pro"/>
+          <w:sz w:val="20"/>
+          <w:szCs w:val="20"/>
+        </w:rPr>
+      </w:pPr>
+    </w:p>
+    <w:p>
+      <w:pPr>
+        <w:rPr>
+          <w:rFonts w:eastAsia="Source Sans Pro"/>
+          <w:sz w:val="20"/>
+          <w:szCs w:val="20"/>
+        </w:rPr>
+      </w:pPr>
+    </w:p>
+    <w:p>
+      <w:pPr>
+        <w:rPr>
+          <w:rFonts w:eastAsia="Source Sans Pro"/>
+          <w:sz w:val="20"/>
+          <w:szCs w:val="20"/>
+        </w:rPr>
+      </w:pPr>
+    </w:p>
+    <w:p>
+      <w:pPr>
+        <w:rPr>
+          <w:rFonts w:eastAsia="Source Sans Pro"/>
+          <w:sz w:val="20"/>
+          <w:szCs w:val="20"/>
+        </w:rPr>
+      </w:pPr>
+    </w:p>
+    <w:p>
+      <w:pPr>
+        <w:rPr>
+          <w:rFonts w:eastAsia="Source Sans Pro"/>
+          <w:sz w:val="20"/>
+          <w:szCs w:val="20"/>
+        </w:rPr>
+      </w:pPr>
+    </w:p>
+    <w:p>
+      <w:pPr>
+        <w:rPr>
+          <w:rFonts w:eastAsia="Source Sans Pro"/>
+          <w:sz w:val="20"/>
+          <w:szCs w:val="20"/>
+        </w:rPr>
+      </w:pPr>
+    </w:p>
+    <w:p>
+      <w:pPr>
+        <w:rPr>
+          <w:rFonts w:eastAsia="Source Sans Pro"/>
+          <w:sz w:val="20"/>
+          <w:szCs w:val="20"/>
+        </w:rPr>
+      </w:pPr>
+    </w:p>
+    <w:p>
+      <w:pPr>
+        <w:rPr>
+          <w:rFonts w:eastAsia="Source Sans Pro"/>
+          <w:sz w:val="20"/>
+          <w:szCs w:val="20"/>
+        </w:rPr>
+      </w:pPr>
+    </w:p>
+    <w:p>
+      <w:pPr>
+        <w:rPr>
+          <w:rFonts w:eastAsia="Source Sans Pro"/>
+          <w:sz w:val="20"/>
+          <w:szCs w:val="20"/>
+        </w:rPr>
+      </w:pPr>
+    </w:p>
+    <w:p>
+      <w:pPr>
+        <w:rPr>
+          <w:rFonts w:eastAsia="Source Sans Pro"/>
+          <w:sz w:val="20"/>
+          <w:szCs w:val="20"/>
+        </w:rPr>
+      </w:pPr>
+    </w:p>
+    <w:p>
+      <w:pPr>
+        <w:rPr>
+          <w:rFonts w:eastAsia="Source Sans Pro"/>
+          <w:sz w:val="20"/>
+          <w:szCs w:val="20"/>
+        </w:rPr>
+      </w:pPr>
+    </w:p>
+    <w:p>
+      <w:pPr>
+        <w:rPr>
+          <w:rFonts w:eastAsia="Source Sans Pro"/>
+          <w:sz w:val="20"/>
+          <w:szCs w:val="20"/>
+        </w:rPr>
+      </w:pPr>
+    </w:p>
+    <w:p>
+      <w:pPr>
+        <w:rPr>
+          <w:rFonts w:eastAsia="Source Sans Pro"/>
+          <w:sz w:val="20"/>
+          <w:szCs w:val="20"/>
+        </w:rPr>
+      </w:pPr>
+    </w:p>
+    <w:p>
+      <w:pPr>
+        <w:rPr>
+          <w:rFonts w:eastAsia="Source Sans Pro"/>
+          <w:sz w:val="20"/>
+          <w:szCs w:val="20"/>
+        </w:rPr>
+      </w:pPr>
+    </w:p>
+    <w:p>
+      <w:pPr>
+        <w:rPr>
+          <w:rFonts w:eastAsia="Source Sans Pro"/>
+          <w:sz w:val="20"/>
+          <w:szCs w:val="20"/>
+        </w:rPr>
+      </w:pPr>
+    </w:p>
+    <w:p>
+      <w:pPr>
+        <w:rPr>
+          <w:rFonts w:eastAsia="Source Sans Pro"/>
+          <w:sz w:val="20"/>
+          <w:szCs w:val="20"/>
+        </w:rPr>
+      </w:pPr>
+    </w:p>
+    <w:p>
+      <w:pPr>
+        <w:rPr>
+          <w:rFonts w:eastAsia="Source Sans Pro"/>
+          <w:sz w:val="20"/>
+          <w:szCs w:val="20"/>
+        </w:rPr>
+      </w:pPr>
+    </w:p>
+    <w:p>
+      <w:pPr>
+        <w:rPr>
+          <w:rFonts w:eastAsia="Source Sans Pro"/>
+          <w:sz w:val="20"/>
+          <w:szCs w:val="20"/>
+        </w:rPr>
+      </w:pPr>
+    </w:p>
+    <w:p>
+      <w:pPr>
+        <w:pBdr>
+          <w:top w:val="nil"/>
+          <w:left w:val="nil"/>
+          <w:bottom w:val="nil"/>
+          <w:right w:val="nil"/>
+          <w:between w:val="nil"/>
+        </w:pBdr>
+        <w:rPr>
+          <w:rFonts w:eastAsia="Source Serif Pro"/>
+          <w:b/>
+          <w:sz w:val="28"/>
+          <w:szCs w:val="28"/>
+        </w:rPr>
+      </w:pPr>
+      <w:r>
+        <w:rPr>
+          <w:rFonts w:eastAsia="Source Serif Pro"/>
+          <w:b/>
+          <w:sz w:val="28"/>
+          <w:szCs w:val="28"/>
+        </w:rPr>
         <w:t>Appendix</w:t>
       </w:r>
     </w:p>
@@ -7883,7 +9579,7 @@
           <w:noProof/>
         </w:rPr>
         <w:drawing>
-          <wp:inline distT="0" distB="0" distL="0" distR="0" wp14:anchorId="4D04848A" wp14:editId="4CE5C552">
+          <wp:inline distT="0" distB="0" distL="0" distR="0" wp14:anchorId="1BF58FA0" wp14:editId="3693AD90">
             <wp:extent cx="3319752" cy="1266825"/>
             <wp:effectExtent l="0" t="0" r="0" b="0"/>
             <wp:docPr id="582163214" name="Picture 1"/>
@@ -7984,7 +9680,7 @@
           <w:noProof/>
         </w:rPr>
         <w:drawing>
-          <wp:inline distT="0" distB="0" distL="0" distR="0" wp14:anchorId="3910E0A6" wp14:editId="1986CEC3">
+          <wp:inline distT="0" distB="0" distL="0" distR="0" wp14:anchorId="5A764F3E" wp14:editId="07CAE6E0">
             <wp:extent cx="3352800" cy="938943"/>
             <wp:effectExtent l="0" t="0" r="0" b="0"/>
             <wp:docPr id="1529889521" name="Picture 2"/>
@@ -8141,1943 +9837,6 @@
           <w:sz w:val="20"/>
         </w:rPr>
         <w:t>M4 – Milestone 4 for implementing the chosen approximation method in FPGA</w:t>
-      </w:r>
-    </w:p>
-    <w:p>
-      <w:pPr>
-        <w:pBdr>
-          <w:top w:val="nil"/>
-          <w:left w:val="nil"/>
-          <w:bottom w:val="nil"/>
-          <w:right w:val="nil"/>
-          <w:between w:val="nil"/>
-        </w:pBdr>
-        <w:rPr>
-          <w:rFonts w:eastAsia="Source Serif Pro"/>
-          <w:b/>
-          <w:sz w:val="28"/>
-          <w:szCs w:val="28"/>
-        </w:rPr>
-      </w:pPr>
-    </w:p>
-    <w:p>
-      <w:pPr>
-        <w:pBdr>
-          <w:top w:val="nil"/>
-          <w:left w:val="nil"/>
-          <w:bottom w:val="nil"/>
-          <w:right w:val="nil"/>
-          <w:between w:val="nil"/>
-        </w:pBdr>
-        <w:rPr>
-          <w:rFonts w:eastAsia="Source Serif Pro"/>
-          <w:b/>
-          <w:sz w:val="28"/>
-          <w:szCs w:val="28"/>
-        </w:rPr>
-      </w:pPr>
-    </w:p>
-    <w:p>
-      <w:pPr>
-        <w:pBdr>
-          <w:top w:val="nil"/>
-          <w:left w:val="nil"/>
-          <w:bottom w:val="nil"/>
-          <w:right w:val="nil"/>
-          <w:between w:val="nil"/>
-        </w:pBdr>
-        <w:rPr>
-          <w:rFonts w:eastAsia="Source Serif Pro"/>
-          <w:b/>
-          <w:sz w:val="28"/>
-          <w:szCs w:val="28"/>
-        </w:rPr>
-      </w:pPr>
-    </w:p>
-    <w:p>
-      <w:pPr>
-        <w:pBdr>
-          <w:top w:val="nil"/>
-          <w:left w:val="nil"/>
-          <w:bottom w:val="nil"/>
-          <w:right w:val="nil"/>
-          <w:between w:val="nil"/>
-        </w:pBdr>
-        <w:rPr>
-          <w:rFonts w:eastAsia="Source Serif Pro"/>
-          <w:b/>
-          <w:sz w:val="28"/>
-          <w:szCs w:val="28"/>
-        </w:rPr>
-      </w:pPr>
-    </w:p>
-    <w:p>
-      <w:pPr>
-        <w:pBdr>
-          <w:top w:val="nil"/>
-          <w:left w:val="nil"/>
-          <w:bottom w:val="nil"/>
-          <w:right w:val="nil"/>
-          <w:between w:val="nil"/>
-        </w:pBdr>
-        <w:rPr>
-          <w:rFonts w:eastAsia="Source Serif Pro"/>
-          <w:b/>
-          <w:sz w:val="28"/>
-          <w:szCs w:val="28"/>
-        </w:rPr>
-      </w:pPr>
-    </w:p>
-    <w:p>
-      <w:pPr>
-        <w:pBdr>
-          <w:top w:val="nil"/>
-          <w:left w:val="nil"/>
-          <w:bottom w:val="nil"/>
-          <w:right w:val="nil"/>
-          <w:between w:val="nil"/>
-        </w:pBdr>
-        <w:rPr>
-          <w:rFonts w:eastAsia="Source Serif Pro"/>
-          <w:b/>
-          <w:sz w:val="28"/>
-          <w:szCs w:val="28"/>
-        </w:rPr>
-      </w:pPr>
-    </w:p>
-    <w:p>
-      <w:pPr>
-        <w:pBdr>
-          <w:top w:val="nil"/>
-          <w:left w:val="nil"/>
-          <w:bottom w:val="nil"/>
-          <w:right w:val="nil"/>
-          <w:between w:val="nil"/>
-        </w:pBdr>
-        <w:rPr>
-          <w:rFonts w:eastAsia="Source Serif Pro"/>
-          <w:b/>
-          <w:sz w:val="28"/>
-          <w:szCs w:val="28"/>
-        </w:rPr>
-      </w:pPr>
-    </w:p>
-    <w:p>
-      <w:pPr>
-        <w:pBdr>
-          <w:top w:val="nil"/>
-          <w:left w:val="nil"/>
-          <w:bottom w:val="nil"/>
-          <w:right w:val="nil"/>
-          <w:between w:val="nil"/>
-        </w:pBdr>
-        <w:rPr>
-          <w:rFonts w:eastAsia="Source Serif Pro"/>
-          <w:b/>
-          <w:sz w:val="28"/>
-          <w:szCs w:val="28"/>
-        </w:rPr>
-      </w:pPr>
-    </w:p>
-    <w:p>
-      <w:pPr>
-        <w:pBdr>
-          <w:top w:val="nil"/>
-          <w:left w:val="nil"/>
-          <w:bottom w:val="nil"/>
-          <w:right w:val="nil"/>
-          <w:between w:val="nil"/>
-        </w:pBdr>
-        <w:rPr>
-          <w:rFonts w:eastAsia="Source Serif Pro"/>
-          <w:b/>
-          <w:sz w:val="28"/>
-          <w:szCs w:val="28"/>
-        </w:rPr>
-      </w:pPr>
-    </w:p>
-    <w:p>
-      <w:pPr>
-        <w:pBdr>
-          <w:top w:val="nil"/>
-          <w:left w:val="nil"/>
-          <w:bottom w:val="nil"/>
-          <w:right w:val="nil"/>
-          <w:between w:val="nil"/>
-        </w:pBdr>
-        <w:rPr>
-          <w:rFonts w:eastAsia="Source Serif Pro"/>
-          <w:b/>
-          <w:sz w:val="28"/>
-          <w:szCs w:val="28"/>
-        </w:rPr>
-      </w:pPr>
-    </w:p>
-    <w:p>
-      <w:pPr>
-        <w:pBdr>
-          <w:top w:val="nil"/>
-          <w:left w:val="nil"/>
-          <w:bottom w:val="nil"/>
-          <w:right w:val="nil"/>
-          <w:between w:val="nil"/>
-        </w:pBdr>
-        <w:rPr>
-          <w:rFonts w:eastAsia="Source Serif Pro"/>
-          <w:b/>
-          <w:sz w:val="28"/>
-          <w:szCs w:val="28"/>
-        </w:rPr>
-      </w:pPr>
-    </w:p>
-    <w:p>
-      <w:pPr>
-        <w:pBdr>
-          <w:top w:val="nil"/>
-          <w:left w:val="nil"/>
-          <w:bottom w:val="nil"/>
-          <w:right w:val="nil"/>
-          <w:between w:val="nil"/>
-        </w:pBdr>
-        <w:rPr>
-          <w:rFonts w:eastAsia="Source Serif Pro"/>
-          <w:b/>
-          <w:sz w:val="28"/>
-          <w:szCs w:val="28"/>
-        </w:rPr>
-      </w:pPr>
-    </w:p>
-    <w:p>
-      <w:pPr>
-        <w:pBdr>
-          <w:top w:val="nil"/>
-          <w:left w:val="nil"/>
-          <w:bottom w:val="nil"/>
-          <w:right w:val="nil"/>
-          <w:between w:val="nil"/>
-        </w:pBdr>
-        <w:rPr>
-          <w:rFonts w:eastAsia="Source Serif Pro"/>
-          <w:b/>
-          <w:sz w:val="28"/>
-          <w:szCs w:val="28"/>
-        </w:rPr>
-      </w:pPr>
-    </w:p>
-    <w:p>
-      <w:pPr>
-        <w:pBdr>
-          <w:top w:val="nil"/>
-          <w:left w:val="nil"/>
-          <w:bottom w:val="nil"/>
-          <w:right w:val="nil"/>
-          <w:between w:val="nil"/>
-        </w:pBdr>
-        <w:rPr>
-          <w:rFonts w:eastAsia="Source Serif Pro"/>
-          <w:b/>
-          <w:sz w:val="28"/>
-          <w:szCs w:val="28"/>
-        </w:rPr>
-      </w:pPr>
-    </w:p>
-    <w:p>
-      <w:pPr>
-        <w:pBdr>
-          <w:top w:val="nil"/>
-          <w:left w:val="nil"/>
-          <w:bottom w:val="nil"/>
-          <w:right w:val="nil"/>
-          <w:between w:val="nil"/>
-        </w:pBdr>
-        <w:rPr>
-          <w:rFonts w:eastAsia="Source Serif Pro"/>
-          <w:b/>
-          <w:sz w:val="28"/>
-          <w:szCs w:val="28"/>
-        </w:rPr>
-      </w:pPr>
-    </w:p>
-    <w:p>
-      <w:pPr>
-        <w:pBdr>
-          <w:top w:val="nil"/>
-          <w:left w:val="nil"/>
-          <w:bottom w:val="nil"/>
-          <w:right w:val="nil"/>
-          <w:between w:val="nil"/>
-        </w:pBdr>
-        <w:rPr>
-          <w:rFonts w:eastAsia="Source Serif Pro"/>
-          <w:b/>
-          <w:sz w:val="28"/>
-          <w:szCs w:val="28"/>
-        </w:rPr>
-      </w:pPr>
-    </w:p>
-    <w:p>
-      <w:pPr>
-        <w:pBdr>
-          <w:top w:val="nil"/>
-          <w:left w:val="nil"/>
-          <w:bottom w:val="nil"/>
-          <w:right w:val="nil"/>
-          <w:between w:val="nil"/>
-        </w:pBdr>
-        <w:rPr>
-          <w:rFonts w:eastAsia="Source Serif Pro"/>
-          <w:b/>
-          <w:sz w:val="28"/>
-          <w:szCs w:val="28"/>
-        </w:rPr>
-      </w:pPr>
-    </w:p>
-    <w:p>
-      <w:pPr>
-        <w:pBdr>
-          <w:top w:val="nil"/>
-          <w:left w:val="nil"/>
-          <w:bottom w:val="nil"/>
-          <w:right w:val="nil"/>
-          <w:between w:val="nil"/>
-        </w:pBdr>
-        <w:rPr>
-          <w:rFonts w:eastAsia="Source Serif Pro"/>
-          <w:b/>
-          <w:sz w:val="28"/>
-          <w:szCs w:val="28"/>
-        </w:rPr>
-      </w:pPr>
-    </w:p>
-    <w:p>
-      <w:pPr>
-        <w:pBdr>
-          <w:top w:val="nil"/>
-          <w:left w:val="nil"/>
-          <w:bottom w:val="nil"/>
-          <w:right w:val="nil"/>
-          <w:between w:val="nil"/>
-        </w:pBdr>
-        <w:rPr>
-          <w:rFonts w:eastAsia="Source Serif Pro"/>
-          <w:b/>
-          <w:sz w:val="28"/>
-          <w:szCs w:val="28"/>
-        </w:rPr>
-      </w:pPr>
-    </w:p>
-    <w:p>
-      <w:pPr>
-        <w:pBdr>
-          <w:top w:val="nil"/>
-          <w:left w:val="nil"/>
-          <w:bottom w:val="nil"/>
-          <w:right w:val="nil"/>
-          <w:between w:val="nil"/>
-        </w:pBdr>
-        <w:rPr>
-          <w:rFonts w:eastAsia="Source Serif Pro"/>
-          <w:b/>
-          <w:sz w:val="28"/>
-          <w:szCs w:val="28"/>
-        </w:rPr>
-      </w:pPr>
-    </w:p>
-    <w:p>
-      <w:pPr>
-        <w:pBdr>
-          <w:top w:val="nil"/>
-          <w:left w:val="nil"/>
-          <w:bottom w:val="nil"/>
-          <w:right w:val="nil"/>
-          <w:between w:val="nil"/>
-        </w:pBdr>
-        <w:rPr>
-          <w:rFonts w:eastAsia="Source Serif Pro"/>
-          <w:b/>
-          <w:sz w:val="28"/>
-          <w:szCs w:val="28"/>
-        </w:rPr>
-      </w:pPr>
-    </w:p>
-    <w:p>
-      <w:pPr>
-        <w:pBdr>
-          <w:top w:val="nil"/>
-          <w:left w:val="nil"/>
-          <w:bottom w:val="nil"/>
-          <w:right w:val="nil"/>
-          <w:between w:val="nil"/>
-        </w:pBdr>
-        <w:rPr>
-          <w:rFonts w:eastAsia="Source Serif Pro"/>
-          <w:b/>
-          <w:sz w:val="28"/>
-          <w:szCs w:val="28"/>
-        </w:rPr>
-      </w:pPr>
-    </w:p>
-    <w:p>
-      <w:pPr>
-        <w:pBdr>
-          <w:top w:val="nil"/>
-          <w:left w:val="nil"/>
-          <w:bottom w:val="nil"/>
-          <w:right w:val="nil"/>
-          <w:between w:val="nil"/>
-        </w:pBdr>
-        <w:rPr>
-          <w:rFonts w:eastAsia="Source Serif Pro"/>
-          <w:b/>
-          <w:sz w:val="28"/>
-          <w:szCs w:val="28"/>
-        </w:rPr>
-      </w:pPr>
-    </w:p>
-    <w:p>
-      <w:pPr>
-        <w:pBdr>
-          <w:top w:val="nil"/>
-          <w:left w:val="nil"/>
-          <w:bottom w:val="nil"/>
-          <w:right w:val="nil"/>
-          <w:between w:val="nil"/>
-        </w:pBdr>
-        <w:rPr>
-          <w:rFonts w:eastAsia="Source Serif Pro"/>
-          <w:b/>
-          <w:sz w:val="28"/>
-          <w:szCs w:val="28"/>
-        </w:rPr>
-      </w:pPr>
-    </w:p>
-    <w:p>
-      <w:pPr>
-        <w:pBdr>
-          <w:top w:val="nil"/>
-          <w:left w:val="nil"/>
-          <w:bottom w:val="nil"/>
-          <w:right w:val="nil"/>
-          <w:between w:val="nil"/>
-        </w:pBdr>
-        <w:rPr>
-          <w:rFonts w:eastAsia="Source Serif Pro"/>
-          <w:b/>
-          <w:sz w:val="28"/>
-          <w:szCs w:val="28"/>
-        </w:rPr>
-      </w:pPr>
-      <w:r>
-        <w:rPr>
-          <w:rFonts w:eastAsia="Source Serif Pro"/>
-          <w:b/>
-          <w:sz w:val="28"/>
-          <w:szCs w:val="28"/>
-        </w:rPr>
-        <w:lastRenderedPageBreak/>
-        <w:t>References:</w:t>
-      </w:r>
-    </w:p>
-    <w:p>
-      <w:pPr>
-        <w:tabs>
-          <w:tab w:val="right" w:pos="10093"/>
-        </w:tabs>
-        <w:rPr>
-          <w:rFonts w:eastAsia="Source Sans Pro"/>
-          <w:sz w:val="20"/>
-          <w:szCs w:val="20"/>
-        </w:rPr>
-      </w:pPr>
-    </w:p>
-    <w:p>
-      <w:pPr>
-        <w:pStyle w:val="ListParagraph"/>
-        <w:numPr>
-          <w:ilvl w:val="0"/>
-          <w:numId w:val="3"/>
-        </w:numPr>
-        <w:rPr>
-          <w:rFonts w:eastAsia="Source Sans Pro"/>
-          <w:sz w:val="20"/>
-          <w:szCs w:val="20"/>
-        </w:rPr>
-      </w:pPr>
-      <w:r>
-        <w:rPr>
-          <w:rFonts w:eastAsia="Source Sans Pro"/>
-          <w:sz w:val="20"/>
-          <w:szCs w:val="20"/>
-        </w:rPr>
-        <w:t xml:space="preserve">Gupta and K. Suneja, "Hardware Design of Approximate Matrix Multiplier based on FPGA in Verilog," 2020 4th International Conference on Intelligent Computing and Control Systems (ICICCS), Madurai, India, 2020, pp. 496-498, </w:t>
-      </w:r>
-      <w:proofErr w:type="spellStart"/>
-      <w:r>
-        <w:rPr>
-          <w:rFonts w:eastAsia="Source Sans Pro"/>
-          <w:sz w:val="20"/>
-          <w:szCs w:val="20"/>
-        </w:rPr>
-        <w:t>doi</w:t>
-      </w:r>
-      <w:proofErr w:type="spellEnd"/>
-      <w:r>
-        <w:rPr>
-          <w:rFonts w:eastAsia="Source Sans Pro"/>
-          <w:sz w:val="20"/>
-          <w:szCs w:val="20"/>
-        </w:rPr>
-        <w:t xml:space="preserve">: 10.1109/ICICCS48265.2020.9121004. keywords: {Performance </w:t>
-      </w:r>
-      <w:proofErr w:type="spellStart"/>
-      <w:proofErr w:type="gramStart"/>
-      <w:r>
-        <w:rPr>
-          <w:rFonts w:eastAsia="Source Sans Pro"/>
-          <w:sz w:val="20"/>
-          <w:szCs w:val="20"/>
-        </w:rPr>
-        <w:t>evaluation;Computational</w:t>
-      </w:r>
-      <w:proofErr w:type="spellEnd"/>
-      <w:proofErr w:type="gramEnd"/>
-      <w:r>
-        <w:rPr>
-          <w:rFonts w:eastAsia="Source Sans Pro"/>
-          <w:sz w:val="20"/>
-          <w:szCs w:val="20"/>
-        </w:rPr>
-        <w:t xml:space="preserve"> </w:t>
-      </w:r>
-      <w:proofErr w:type="spellStart"/>
-      <w:r>
-        <w:rPr>
-          <w:rFonts w:eastAsia="Source Sans Pro"/>
-          <w:sz w:val="20"/>
-          <w:szCs w:val="20"/>
-        </w:rPr>
-        <w:t>modeling;Approximate</w:t>
-      </w:r>
-      <w:proofErr w:type="spellEnd"/>
-      <w:r>
-        <w:rPr>
-          <w:rFonts w:eastAsia="Source Sans Pro"/>
-          <w:sz w:val="20"/>
-          <w:szCs w:val="20"/>
-        </w:rPr>
-        <w:t xml:space="preserve"> </w:t>
-      </w:r>
-      <w:proofErr w:type="spellStart"/>
-      <w:r>
-        <w:rPr>
-          <w:rFonts w:eastAsia="Source Sans Pro"/>
-          <w:sz w:val="20"/>
-          <w:szCs w:val="20"/>
-        </w:rPr>
-        <w:t>computing;Hardware;Software;Table</w:t>
-      </w:r>
-      <w:proofErr w:type="spellEnd"/>
-      <w:r>
-        <w:rPr>
-          <w:rFonts w:eastAsia="Source Sans Pro"/>
-          <w:sz w:val="20"/>
-          <w:szCs w:val="20"/>
-        </w:rPr>
-        <w:t xml:space="preserve"> </w:t>
-      </w:r>
-      <w:proofErr w:type="spellStart"/>
-      <w:r>
-        <w:rPr>
-          <w:rFonts w:eastAsia="Source Sans Pro"/>
-          <w:sz w:val="20"/>
-          <w:szCs w:val="20"/>
-        </w:rPr>
-        <w:t>lookup;Hardware</w:t>
-      </w:r>
-      <w:proofErr w:type="spellEnd"/>
-      <w:r>
-        <w:rPr>
-          <w:rFonts w:eastAsia="Source Sans Pro"/>
-          <w:sz w:val="20"/>
-          <w:szCs w:val="20"/>
-        </w:rPr>
-        <w:t xml:space="preserve"> design </w:t>
-      </w:r>
-      <w:proofErr w:type="spellStart"/>
-      <w:r>
-        <w:rPr>
-          <w:rFonts w:eastAsia="Source Sans Pro"/>
-          <w:sz w:val="20"/>
-          <w:szCs w:val="20"/>
-        </w:rPr>
-        <w:t>languages;approximate</w:t>
-      </w:r>
-      <w:proofErr w:type="spellEnd"/>
-      <w:r>
-        <w:rPr>
-          <w:rFonts w:eastAsia="Source Sans Pro"/>
-          <w:sz w:val="20"/>
-          <w:szCs w:val="20"/>
-        </w:rPr>
-        <w:t xml:space="preserve"> </w:t>
-      </w:r>
-      <w:proofErr w:type="spellStart"/>
-      <w:r>
-        <w:rPr>
-          <w:rFonts w:eastAsia="Source Sans Pro"/>
-          <w:sz w:val="20"/>
-          <w:szCs w:val="20"/>
-        </w:rPr>
-        <w:t>computing;matrix</w:t>
-      </w:r>
-      <w:proofErr w:type="spellEnd"/>
-      <w:r>
-        <w:rPr>
-          <w:rFonts w:eastAsia="Source Sans Pro"/>
-          <w:sz w:val="20"/>
-          <w:szCs w:val="20"/>
-        </w:rPr>
-        <w:t xml:space="preserve"> </w:t>
-      </w:r>
-      <w:proofErr w:type="spellStart"/>
-      <w:r>
-        <w:rPr>
-          <w:rFonts w:eastAsia="Source Sans Pro"/>
-          <w:sz w:val="20"/>
-          <w:szCs w:val="20"/>
-        </w:rPr>
-        <w:t>multiplier;Verilog;Field</w:t>
-      </w:r>
-      <w:proofErr w:type="spellEnd"/>
-      <w:r>
-        <w:rPr>
-          <w:rFonts w:eastAsia="Source Sans Pro"/>
-          <w:sz w:val="20"/>
-          <w:szCs w:val="20"/>
-        </w:rPr>
-        <w:t xml:space="preserve"> Programmable Array (FPGA);Look Up Tables (LUTs)},</w:t>
-      </w:r>
-    </w:p>
-    <w:p>
-      <w:pPr>
-        <w:pStyle w:val="ListParagraph"/>
-        <w:numPr>
-          <w:ilvl w:val="0"/>
-          <w:numId w:val="3"/>
-        </w:numPr>
-        <w:rPr>
-          <w:rFonts w:eastAsia="Source Sans Pro"/>
-          <w:sz w:val="20"/>
-          <w:szCs w:val="20"/>
-        </w:rPr>
-      </w:pPr>
-      <w:r>
-        <w:rPr>
-          <w:rFonts w:eastAsia="Source Sans Pro"/>
-          <w:sz w:val="20"/>
-          <w:szCs w:val="20"/>
-        </w:rPr>
-        <w:t xml:space="preserve">Y. Guo, X. Chen, Q. Zhou and H. Sun, "Power-Efficient and Small-Area Approximate Multiplier Design with FPGA-Based Compressors," 2024 IEEE International Symposium on Circuits and Systems (ISCAS), Singapore, Singapore, 2024, pp. 1-5, </w:t>
-      </w:r>
-      <w:proofErr w:type="spellStart"/>
-      <w:r>
-        <w:rPr>
-          <w:rFonts w:eastAsia="Source Sans Pro"/>
-          <w:sz w:val="20"/>
-          <w:szCs w:val="20"/>
-        </w:rPr>
-        <w:t>doi</w:t>
-      </w:r>
-      <w:proofErr w:type="spellEnd"/>
-      <w:r>
-        <w:rPr>
-          <w:rFonts w:eastAsia="Source Sans Pro"/>
-          <w:sz w:val="20"/>
-          <w:szCs w:val="20"/>
-        </w:rPr>
-        <w:t xml:space="preserve">: 10.1109/ISCAS58744.2024.10558590. keywords: {Image </w:t>
-      </w:r>
-      <w:proofErr w:type="spellStart"/>
-      <w:proofErr w:type="gramStart"/>
-      <w:r>
-        <w:rPr>
-          <w:rFonts w:eastAsia="Source Sans Pro"/>
-          <w:sz w:val="20"/>
-          <w:szCs w:val="20"/>
-        </w:rPr>
-        <w:t>coding;Accuracy</w:t>
-      </w:r>
-      <w:proofErr w:type="gramEnd"/>
-      <w:r>
-        <w:rPr>
-          <w:rFonts w:eastAsia="Source Sans Pro"/>
-          <w:sz w:val="20"/>
-          <w:szCs w:val="20"/>
-        </w:rPr>
-        <w:t>;Power</w:t>
-      </w:r>
-      <w:proofErr w:type="spellEnd"/>
-      <w:r>
-        <w:rPr>
-          <w:rFonts w:eastAsia="Source Sans Pro"/>
-          <w:sz w:val="20"/>
-          <w:szCs w:val="20"/>
-        </w:rPr>
-        <w:t xml:space="preserve"> </w:t>
-      </w:r>
-      <w:proofErr w:type="spellStart"/>
-      <w:r>
-        <w:rPr>
-          <w:rFonts w:eastAsia="Source Sans Pro"/>
-          <w:sz w:val="20"/>
-          <w:szCs w:val="20"/>
-        </w:rPr>
-        <w:t>demand;System</w:t>
-      </w:r>
-      <w:proofErr w:type="spellEnd"/>
-      <w:r>
-        <w:rPr>
-          <w:rFonts w:eastAsia="Source Sans Pro"/>
-          <w:sz w:val="20"/>
-          <w:szCs w:val="20"/>
-        </w:rPr>
-        <w:t xml:space="preserve"> </w:t>
-      </w:r>
-      <w:proofErr w:type="spellStart"/>
-      <w:r>
-        <w:rPr>
-          <w:rFonts w:eastAsia="Source Sans Pro"/>
-          <w:sz w:val="20"/>
-          <w:szCs w:val="20"/>
-        </w:rPr>
-        <w:t>performance;Circuits;Approximate</w:t>
-      </w:r>
-      <w:proofErr w:type="spellEnd"/>
-      <w:r>
-        <w:rPr>
-          <w:rFonts w:eastAsia="Source Sans Pro"/>
-          <w:sz w:val="20"/>
-          <w:szCs w:val="20"/>
-        </w:rPr>
-        <w:t xml:space="preserve"> </w:t>
-      </w:r>
-      <w:proofErr w:type="spellStart"/>
-      <w:r>
-        <w:rPr>
-          <w:rFonts w:eastAsia="Source Sans Pro"/>
-          <w:sz w:val="20"/>
-          <w:szCs w:val="20"/>
-        </w:rPr>
-        <w:t>computing;Hardware;Approximate</w:t>
-      </w:r>
-      <w:proofErr w:type="spellEnd"/>
-      <w:r>
-        <w:rPr>
-          <w:rFonts w:eastAsia="Source Sans Pro"/>
-          <w:sz w:val="20"/>
-          <w:szCs w:val="20"/>
-        </w:rPr>
-        <w:t xml:space="preserve"> </w:t>
-      </w:r>
-      <w:proofErr w:type="spellStart"/>
-      <w:r>
-        <w:rPr>
-          <w:rFonts w:eastAsia="Source Sans Pro"/>
-          <w:sz w:val="20"/>
-          <w:szCs w:val="20"/>
-        </w:rPr>
-        <w:t>computing;FPGA-based</w:t>
-      </w:r>
-      <w:proofErr w:type="spellEnd"/>
-      <w:r>
-        <w:rPr>
-          <w:rFonts w:eastAsia="Source Sans Pro"/>
-          <w:sz w:val="20"/>
-          <w:szCs w:val="20"/>
-        </w:rPr>
-        <w:t xml:space="preserve"> </w:t>
-      </w:r>
-      <w:proofErr w:type="spellStart"/>
-      <w:r>
-        <w:rPr>
-          <w:rFonts w:eastAsia="Source Sans Pro"/>
-          <w:sz w:val="20"/>
-          <w:szCs w:val="20"/>
-        </w:rPr>
-        <w:t>compressor;Low-power</w:t>
-      </w:r>
-      <w:proofErr w:type="spellEnd"/>
-      <w:r>
-        <w:rPr>
-          <w:rFonts w:eastAsia="Source Sans Pro"/>
-          <w:sz w:val="20"/>
-          <w:szCs w:val="20"/>
-        </w:rPr>
-        <w:t xml:space="preserve"> circuit},</w:t>
-      </w:r>
-    </w:p>
-    <w:p>
-      <w:pPr>
-        <w:pStyle w:val="ListParagraph"/>
-        <w:numPr>
-          <w:ilvl w:val="0"/>
-          <w:numId w:val="3"/>
-        </w:numPr>
-        <w:rPr>
-          <w:rFonts w:eastAsia="Source Sans Pro"/>
-          <w:sz w:val="20"/>
-          <w:szCs w:val="20"/>
-        </w:rPr>
-      </w:pPr>
-      <w:r>
-        <w:rPr>
-          <w:rFonts w:eastAsia="Source Sans Pro"/>
-          <w:sz w:val="20"/>
-          <w:szCs w:val="20"/>
-        </w:rPr>
-        <w:t xml:space="preserve">T. Nomani and M. Mohsin, "A Novel Approximate Adder Design Methodology with Single LUT Delay for Fault-tolerant FPGA-based Systems," 2019 Second International Conference on Latest trends in Electrical Engineering and Computing Technologies (INTELLECT), Karachi, Pakistan, 2019, pp. 1-6, </w:t>
-      </w:r>
-      <w:proofErr w:type="spellStart"/>
-      <w:r>
-        <w:rPr>
-          <w:rFonts w:eastAsia="Source Sans Pro"/>
-          <w:sz w:val="20"/>
-          <w:szCs w:val="20"/>
-        </w:rPr>
-        <w:t>doi</w:t>
-      </w:r>
-      <w:proofErr w:type="spellEnd"/>
-      <w:r>
-        <w:rPr>
-          <w:rFonts w:eastAsia="Source Sans Pro"/>
-          <w:sz w:val="20"/>
-          <w:szCs w:val="20"/>
-        </w:rPr>
-        <w:t xml:space="preserve">: 10.1109/INTELLECT47034.2019.8955460. keywords: {Approximate </w:t>
-      </w:r>
-      <w:proofErr w:type="spellStart"/>
-      <w:proofErr w:type="gramStart"/>
-      <w:r>
-        <w:rPr>
-          <w:rFonts w:eastAsia="Source Sans Pro"/>
-          <w:sz w:val="20"/>
-          <w:szCs w:val="20"/>
-        </w:rPr>
-        <w:t>computing;Adders</w:t>
-      </w:r>
-      <w:proofErr w:type="gramEnd"/>
-      <w:r>
-        <w:rPr>
-          <w:rFonts w:eastAsia="Source Sans Pro"/>
-          <w:sz w:val="20"/>
-          <w:szCs w:val="20"/>
-        </w:rPr>
-        <w:t>;FPGA;Image</w:t>
-      </w:r>
-      <w:proofErr w:type="spellEnd"/>
-      <w:r>
-        <w:rPr>
-          <w:rFonts w:eastAsia="Source Sans Pro"/>
-          <w:sz w:val="20"/>
-          <w:szCs w:val="20"/>
-        </w:rPr>
-        <w:t xml:space="preserve"> processing </w:t>
-      </w:r>
-      <w:proofErr w:type="spellStart"/>
-      <w:r>
-        <w:rPr>
-          <w:rFonts w:eastAsia="Source Sans Pro"/>
-          <w:sz w:val="20"/>
-          <w:szCs w:val="20"/>
-        </w:rPr>
-        <w:t>applications;Fault-tolerant</w:t>
-      </w:r>
-      <w:proofErr w:type="spellEnd"/>
-      <w:r>
-        <w:rPr>
-          <w:rFonts w:eastAsia="Source Sans Pro"/>
-          <w:sz w:val="20"/>
-          <w:szCs w:val="20"/>
-        </w:rPr>
-        <w:t xml:space="preserve"> systems},</w:t>
-      </w:r>
-    </w:p>
-    <w:p>
-      <w:pPr>
-        <w:pStyle w:val="ListParagraph"/>
-        <w:numPr>
-          <w:ilvl w:val="0"/>
-          <w:numId w:val="3"/>
-        </w:numPr>
-        <w:rPr>
-          <w:rFonts w:eastAsia="Source Sans Pro"/>
-          <w:sz w:val="20"/>
-          <w:szCs w:val="20"/>
-        </w:rPr>
-      </w:pPr>
-      <w:r>
-        <w:rPr>
-          <w:rFonts w:eastAsia="Source Sans Pro"/>
-          <w:sz w:val="20"/>
-          <w:szCs w:val="20"/>
-        </w:rPr>
-        <w:t xml:space="preserve">Y. Ono and K. Usami, "Approximate Computing Technique Using Memoization and Simplified Multiplication," 2019 34th International Technical Conference on Circuits/Systems, Computers and Communications (ITC-CSCC), </w:t>
-      </w:r>
-      <w:proofErr w:type="spellStart"/>
-      <w:r>
-        <w:rPr>
-          <w:rFonts w:eastAsia="Source Sans Pro"/>
-          <w:sz w:val="20"/>
-          <w:szCs w:val="20"/>
-        </w:rPr>
-        <w:t>JeJu</w:t>
-      </w:r>
-      <w:proofErr w:type="spellEnd"/>
-      <w:r>
-        <w:rPr>
-          <w:rFonts w:eastAsia="Source Sans Pro"/>
-          <w:sz w:val="20"/>
-          <w:szCs w:val="20"/>
-        </w:rPr>
-        <w:t xml:space="preserve">, Korea (South), 2019, pp. 1-4, </w:t>
-      </w:r>
-      <w:proofErr w:type="spellStart"/>
-      <w:r>
-        <w:rPr>
-          <w:rFonts w:eastAsia="Source Sans Pro"/>
-          <w:sz w:val="20"/>
-          <w:szCs w:val="20"/>
-        </w:rPr>
-        <w:t>doi</w:t>
-      </w:r>
-      <w:proofErr w:type="spellEnd"/>
-      <w:r>
-        <w:rPr>
-          <w:rFonts w:eastAsia="Source Sans Pro"/>
-          <w:sz w:val="20"/>
-          <w:szCs w:val="20"/>
-        </w:rPr>
-        <w:t xml:space="preserve">: 10.1109/ITC-CSCC.2019.8793369. keywords: {Energy </w:t>
-      </w:r>
-      <w:proofErr w:type="spellStart"/>
-      <w:proofErr w:type="gramStart"/>
-      <w:r>
-        <w:rPr>
-          <w:rFonts w:eastAsia="Source Sans Pro"/>
-          <w:sz w:val="20"/>
-          <w:szCs w:val="20"/>
-        </w:rPr>
-        <w:t>consumption;Frequency</w:t>
-      </w:r>
-      <w:proofErr w:type="spellEnd"/>
-      <w:proofErr w:type="gramEnd"/>
-      <w:r>
-        <w:rPr>
-          <w:rFonts w:eastAsia="Source Sans Pro"/>
-          <w:sz w:val="20"/>
-          <w:szCs w:val="20"/>
-        </w:rPr>
-        <w:t xml:space="preserve"> </w:t>
-      </w:r>
-      <w:proofErr w:type="spellStart"/>
-      <w:r>
-        <w:rPr>
-          <w:rFonts w:eastAsia="Source Sans Pro"/>
-          <w:sz w:val="20"/>
-          <w:szCs w:val="20"/>
-        </w:rPr>
-        <w:t>modulation;Approximate</w:t>
-      </w:r>
-      <w:proofErr w:type="spellEnd"/>
-      <w:r>
-        <w:rPr>
-          <w:rFonts w:eastAsia="Source Sans Pro"/>
-          <w:sz w:val="20"/>
-          <w:szCs w:val="20"/>
-        </w:rPr>
-        <w:t xml:space="preserve"> </w:t>
-      </w:r>
-      <w:proofErr w:type="spellStart"/>
-      <w:r>
-        <w:rPr>
-          <w:rFonts w:eastAsia="Source Sans Pro"/>
-          <w:sz w:val="20"/>
-          <w:szCs w:val="20"/>
-        </w:rPr>
-        <w:t>computing;Field</w:t>
-      </w:r>
-      <w:proofErr w:type="spellEnd"/>
-      <w:r>
-        <w:rPr>
-          <w:rFonts w:eastAsia="Source Sans Pro"/>
-          <w:sz w:val="20"/>
-          <w:szCs w:val="20"/>
-        </w:rPr>
-        <w:t xml:space="preserve"> programmable gate </w:t>
-      </w:r>
-      <w:proofErr w:type="spellStart"/>
-      <w:r>
-        <w:rPr>
-          <w:rFonts w:eastAsia="Source Sans Pro"/>
-          <w:sz w:val="20"/>
-          <w:szCs w:val="20"/>
-        </w:rPr>
-        <w:t>arrays;Error</w:t>
-      </w:r>
-      <w:proofErr w:type="spellEnd"/>
-      <w:r>
-        <w:rPr>
-          <w:rFonts w:eastAsia="Source Sans Pro"/>
-          <w:sz w:val="20"/>
-          <w:szCs w:val="20"/>
-        </w:rPr>
-        <w:t xml:space="preserve"> </w:t>
-      </w:r>
-      <w:proofErr w:type="spellStart"/>
-      <w:r>
-        <w:rPr>
-          <w:rFonts w:eastAsia="Source Sans Pro"/>
-          <w:sz w:val="20"/>
-          <w:szCs w:val="20"/>
-        </w:rPr>
-        <w:t>analysis;Gray-scale;Approximate</w:t>
-      </w:r>
-      <w:proofErr w:type="spellEnd"/>
-      <w:r>
-        <w:rPr>
-          <w:rFonts w:eastAsia="Source Sans Pro"/>
-          <w:sz w:val="20"/>
-          <w:szCs w:val="20"/>
-        </w:rPr>
-        <w:t xml:space="preserve"> </w:t>
-      </w:r>
-      <w:proofErr w:type="spellStart"/>
-      <w:r>
-        <w:rPr>
-          <w:rFonts w:eastAsia="Source Sans Pro"/>
-          <w:sz w:val="20"/>
-          <w:szCs w:val="20"/>
-        </w:rPr>
-        <w:t>Computing;Image</w:t>
-      </w:r>
-      <w:proofErr w:type="spellEnd"/>
-      <w:r>
-        <w:rPr>
-          <w:rFonts w:eastAsia="Source Sans Pro"/>
-          <w:sz w:val="20"/>
-          <w:szCs w:val="20"/>
-        </w:rPr>
-        <w:t xml:space="preserve"> </w:t>
-      </w:r>
-      <w:proofErr w:type="spellStart"/>
-      <w:r>
-        <w:rPr>
-          <w:rFonts w:eastAsia="Source Sans Pro"/>
-          <w:sz w:val="20"/>
-          <w:szCs w:val="20"/>
-        </w:rPr>
-        <w:t>Processing;Field</w:t>
-      </w:r>
-      <w:proofErr w:type="spellEnd"/>
-      <w:r>
-        <w:rPr>
-          <w:rFonts w:eastAsia="Source Sans Pro"/>
-          <w:sz w:val="20"/>
-          <w:szCs w:val="20"/>
-        </w:rPr>
-        <w:t xml:space="preserve"> Programmable Gate Array (FPGA)},</w:t>
-      </w:r>
-    </w:p>
-    <w:p>
-      <w:pPr>
-        <w:pStyle w:val="ListParagraph"/>
-        <w:numPr>
-          <w:ilvl w:val="0"/>
-          <w:numId w:val="3"/>
-        </w:numPr>
-        <w:rPr>
-          <w:rFonts w:eastAsia="Source Sans Pro"/>
-          <w:sz w:val="20"/>
-          <w:szCs w:val="20"/>
-        </w:rPr>
-      </w:pPr>
-      <w:r>
-        <w:rPr>
-          <w:rFonts w:eastAsia="Source Sans Pro"/>
-          <w:sz w:val="20"/>
-          <w:szCs w:val="20"/>
-        </w:rPr>
-        <w:t>S. Ullah, S. S. Murthy and A. Kumar, "</w:t>
-      </w:r>
-      <w:proofErr w:type="spellStart"/>
-      <w:r>
-        <w:rPr>
-          <w:rFonts w:eastAsia="Source Sans Pro"/>
-          <w:sz w:val="20"/>
-          <w:szCs w:val="20"/>
-        </w:rPr>
-        <w:t>SMApproxLib</w:t>
-      </w:r>
-      <w:proofErr w:type="spellEnd"/>
-      <w:r>
-        <w:rPr>
-          <w:rFonts w:eastAsia="Source Sans Pro"/>
-          <w:sz w:val="20"/>
-          <w:szCs w:val="20"/>
-        </w:rPr>
-        <w:t xml:space="preserve">: Library of FPGA-based Approximate Multipliers," 2018 55th ACM/ESDA/IEEE Design Automation Conference (DAC), San Francisco, CA, USA, 2018, pp. 1-6, </w:t>
-      </w:r>
-      <w:proofErr w:type="spellStart"/>
-      <w:r>
-        <w:rPr>
-          <w:rFonts w:eastAsia="Source Sans Pro"/>
-          <w:sz w:val="20"/>
-          <w:szCs w:val="20"/>
-        </w:rPr>
-        <w:t>doi</w:t>
-      </w:r>
-      <w:proofErr w:type="spellEnd"/>
-      <w:r>
-        <w:rPr>
-          <w:rFonts w:eastAsia="Source Sans Pro"/>
-          <w:sz w:val="20"/>
-          <w:szCs w:val="20"/>
-        </w:rPr>
-        <w:t xml:space="preserve">: 10.1109/DAC.2018.8465845. keywords: {Table </w:t>
-      </w:r>
-      <w:proofErr w:type="spellStart"/>
-      <w:proofErr w:type="gramStart"/>
-      <w:r>
-        <w:rPr>
-          <w:rFonts w:eastAsia="Source Sans Pro"/>
-          <w:sz w:val="20"/>
-          <w:szCs w:val="20"/>
-        </w:rPr>
-        <w:t>lookup;Field</w:t>
-      </w:r>
-      <w:proofErr w:type="spellEnd"/>
-      <w:proofErr w:type="gramEnd"/>
-      <w:r>
-        <w:rPr>
-          <w:rFonts w:eastAsia="Source Sans Pro"/>
-          <w:sz w:val="20"/>
-          <w:szCs w:val="20"/>
-        </w:rPr>
-        <w:t xml:space="preserve"> programmable gate </w:t>
-      </w:r>
-      <w:proofErr w:type="spellStart"/>
-      <w:r>
-        <w:rPr>
-          <w:rFonts w:eastAsia="Source Sans Pro"/>
-          <w:sz w:val="20"/>
-          <w:szCs w:val="20"/>
-        </w:rPr>
-        <w:t>arrays;Libraries;Adders;Performance</w:t>
-      </w:r>
-      <w:proofErr w:type="spellEnd"/>
-      <w:r>
-        <w:rPr>
-          <w:rFonts w:eastAsia="Source Sans Pro"/>
-          <w:sz w:val="20"/>
-          <w:szCs w:val="20"/>
-        </w:rPr>
-        <w:t xml:space="preserve"> </w:t>
-      </w:r>
-      <w:proofErr w:type="spellStart"/>
-      <w:r>
-        <w:rPr>
-          <w:rFonts w:eastAsia="Source Sans Pro"/>
-          <w:sz w:val="20"/>
-          <w:szCs w:val="20"/>
-        </w:rPr>
-        <w:t>gain;Delays;Viterbi</w:t>
-      </w:r>
-      <w:proofErr w:type="spellEnd"/>
-      <w:r>
-        <w:rPr>
-          <w:rFonts w:eastAsia="Source Sans Pro"/>
-          <w:sz w:val="20"/>
-          <w:szCs w:val="20"/>
-        </w:rPr>
-        <w:t xml:space="preserve"> </w:t>
-      </w:r>
-      <w:proofErr w:type="spellStart"/>
-      <w:r>
-        <w:rPr>
-          <w:rFonts w:eastAsia="Source Sans Pro"/>
-          <w:sz w:val="20"/>
-          <w:szCs w:val="20"/>
-        </w:rPr>
-        <w:t>algorithm;Approximate</w:t>
-      </w:r>
-      <w:proofErr w:type="spellEnd"/>
-      <w:r>
-        <w:rPr>
-          <w:rFonts w:eastAsia="Source Sans Pro"/>
-          <w:sz w:val="20"/>
-          <w:szCs w:val="20"/>
-        </w:rPr>
-        <w:t xml:space="preserve"> Computing;Multipliers;Adders;FPGAs;Optimization;Area;Latency;Design Space Exploration},</w:t>
-      </w:r>
-    </w:p>
-    <w:p>
-      <w:pPr>
-        <w:pStyle w:val="ListParagraph"/>
-        <w:numPr>
-          <w:ilvl w:val="0"/>
-          <w:numId w:val="3"/>
-        </w:numPr>
-        <w:rPr>
-          <w:rFonts w:eastAsia="Source Sans Pro"/>
-          <w:sz w:val="20"/>
-          <w:szCs w:val="20"/>
-        </w:rPr>
-      </w:pPr>
-      <w:r>
-        <w:rPr>
-          <w:rFonts w:eastAsia="Source Sans Pro"/>
-          <w:sz w:val="20"/>
-          <w:szCs w:val="20"/>
-        </w:rPr>
-        <w:t xml:space="preserve">H. Nakahara and T. Sasao, "A deep convolutional neural network based on nested residue number system," 2015 25th International Conference on </w:t>
-      </w:r>
-      <w:r>
-        <w:rPr>
-          <w:rFonts w:eastAsia="Source Sans Pro"/>
-          <w:sz w:val="20"/>
-          <w:szCs w:val="20"/>
-        </w:rPr>
-        <w:t xml:space="preserve">Field Programmable Logic and Applications (FPL), London, UK, 2015, pp. 1-6, </w:t>
-      </w:r>
-      <w:proofErr w:type="spellStart"/>
-      <w:r>
-        <w:rPr>
-          <w:rFonts w:eastAsia="Source Sans Pro"/>
-          <w:sz w:val="20"/>
-          <w:szCs w:val="20"/>
-        </w:rPr>
-        <w:t>doi</w:t>
-      </w:r>
-      <w:proofErr w:type="spellEnd"/>
-      <w:r>
-        <w:rPr>
-          <w:rFonts w:eastAsia="Source Sans Pro"/>
-          <w:sz w:val="20"/>
-          <w:szCs w:val="20"/>
-        </w:rPr>
-        <w:t xml:space="preserve">: 10.1109/FPL.2015.7293933. keywords: {Table </w:t>
-      </w:r>
-      <w:proofErr w:type="spellStart"/>
-      <w:proofErr w:type="gramStart"/>
-      <w:r>
-        <w:rPr>
-          <w:rFonts w:eastAsia="Source Sans Pro"/>
-          <w:sz w:val="20"/>
-          <w:szCs w:val="20"/>
-        </w:rPr>
-        <w:t>lookup;Field</w:t>
-      </w:r>
-      <w:proofErr w:type="spellEnd"/>
-      <w:proofErr w:type="gramEnd"/>
-      <w:r>
-        <w:rPr>
-          <w:rFonts w:eastAsia="Source Sans Pro"/>
-          <w:sz w:val="20"/>
-          <w:szCs w:val="20"/>
-        </w:rPr>
-        <w:t xml:space="preserve"> programmable gate </w:t>
-      </w:r>
-      <w:proofErr w:type="spellStart"/>
-      <w:r>
-        <w:rPr>
-          <w:rFonts w:eastAsia="Source Sans Pro"/>
-          <w:sz w:val="20"/>
-          <w:szCs w:val="20"/>
-        </w:rPr>
-        <w:t>arrays;Convolution;Kernel;Neural</w:t>
-      </w:r>
-      <w:proofErr w:type="spellEnd"/>
-      <w:r>
-        <w:rPr>
-          <w:rFonts w:eastAsia="Source Sans Pro"/>
-          <w:sz w:val="20"/>
-          <w:szCs w:val="20"/>
-        </w:rPr>
-        <w:t xml:space="preserve"> </w:t>
-      </w:r>
-      <w:proofErr w:type="spellStart"/>
-      <w:r>
-        <w:rPr>
-          <w:rFonts w:eastAsia="Source Sans Pro"/>
-          <w:sz w:val="20"/>
-          <w:szCs w:val="20"/>
-        </w:rPr>
-        <w:t>networks;Clocks;Dynamic</w:t>
-      </w:r>
-      <w:proofErr w:type="spellEnd"/>
-      <w:r>
-        <w:rPr>
-          <w:rFonts w:eastAsia="Source Sans Pro"/>
-          <w:sz w:val="20"/>
-          <w:szCs w:val="20"/>
-        </w:rPr>
-        <w:t xml:space="preserve"> range},</w:t>
-      </w:r>
-    </w:p>
-    <w:p>
-      <w:pPr>
-        <w:pStyle w:val="ListParagraph"/>
-        <w:numPr>
-          <w:ilvl w:val="0"/>
-          <w:numId w:val="3"/>
-        </w:numPr>
-        <w:rPr>
-          <w:rFonts w:eastAsia="Source Sans Pro"/>
-          <w:sz w:val="20"/>
-          <w:szCs w:val="20"/>
-        </w:rPr>
-      </w:pPr>
-      <w:r>
-        <w:rPr>
-          <w:rFonts w:eastAsia="Source Sans Pro"/>
-          <w:sz w:val="20"/>
-          <w:szCs w:val="20"/>
-        </w:rPr>
-        <w:t xml:space="preserve">W. Liu, F. Lombardi and M. Schulte, "Approximate Computing: From Circuits to Applications [Scanning the Issue]," in Proceedings of the IEEE, vol. 108, no. 12, pp. 2103-2107, Dec. 2020, </w:t>
-      </w:r>
-      <w:proofErr w:type="spellStart"/>
-      <w:r>
-        <w:rPr>
-          <w:rFonts w:eastAsia="Source Sans Pro"/>
-          <w:sz w:val="20"/>
-          <w:szCs w:val="20"/>
-        </w:rPr>
-        <w:t>doi</w:t>
-      </w:r>
-      <w:proofErr w:type="spellEnd"/>
-      <w:r>
-        <w:rPr>
-          <w:rFonts w:eastAsia="Source Sans Pro"/>
-          <w:sz w:val="20"/>
-          <w:szCs w:val="20"/>
-        </w:rPr>
-        <w:t>: 10.1109/JPROC.2020.3033361.</w:t>
-      </w:r>
-    </w:p>
-    <w:p>
-      <w:pPr>
-        <w:pStyle w:val="ListParagraph"/>
-        <w:rPr>
-          <w:rFonts w:eastAsia="Source Sans Pro"/>
-          <w:sz w:val="20"/>
-          <w:szCs w:val="20"/>
-        </w:rPr>
-      </w:pPr>
-      <w:r>
-        <w:rPr>
-          <w:rFonts w:eastAsia="Source Sans Pro"/>
-          <w:sz w:val="20"/>
-          <w:szCs w:val="20"/>
-        </w:rPr>
-        <w:t xml:space="preserve">keywords: {Special issues and </w:t>
-      </w:r>
-      <w:proofErr w:type="spellStart"/>
-      <w:proofErr w:type="gramStart"/>
-      <w:r>
-        <w:rPr>
-          <w:rFonts w:eastAsia="Source Sans Pro"/>
-          <w:sz w:val="20"/>
-          <w:szCs w:val="20"/>
-        </w:rPr>
-        <w:t>sections;Approximate</w:t>
-      </w:r>
-      <w:proofErr w:type="spellEnd"/>
-      <w:proofErr w:type="gramEnd"/>
-      <w:r>
-        <w:rPr>
-          <w:rFonts w:eastAsia="Source Sans Pro"/>
-          <w:sz w:val="20"/>
-          <w:szCs w:val="20"/>
-        </w:rPr>
-        <w:t xml:space="preserve"> </w:t>
-      </w:r>
-      <w:proofErr w:type="spellStart"/>
-      <w:r>
-        <w:rPr>
-          <w:rFonts w:eastAsia="Source Sans Pro"/>
-          <w:sz w:val="20"/>
-          <w:szCs w:val="20"/>
-        </w:rPr>
-        <w:t>computing;Computer</w:t>
-      </w:r>
-      <w:proofErr w:type="spellEnd"/>
-      <w:r>
-        <w:rPr>
-          <w:rFonts w:eastAsia="Source Sans Pro"/>
-          <w:sz w:val="20"/>
-          <w:szCs w:val="20"/>
-        </w:rPr>
-        <w:t xml:space="preserve"> </w:t>
-      </w:r>
-      <w:proofErr w:type="spellStart"/>
-      <w:r>
-        <w:rPr>
-          <w:rFonts w:eastAsia="Source Sans Pro"/>
-          <w:sz w:val="20"/>
-          <w:szCs w:val="20"/>
-        </w:rPr>
-        <w:t>architecture;Artificial</w:t>
-      </w:r>
-      <w:proofErr w:type="spellEnd"/>
-      <w:r>
-        <w:rPr>
-          <w:rFonts w:eastAsia="Source Sans Pro"/>
-          <w:sz w:val="20"/>
-          <w:szCs w:val="20"/>
-        </w:rPr>
-        <w:t xml:space="preserve"> </w:t>
-      </w:r>
-      <w:proofErr w:type="spellStart"/>
-      <w:r>
-        <w:rPr>
-          <w:rFonts w:eastAsia="Source Sans Pro"/>
-          <w:sz w:val="20"/>
-          <w:szCs w:val="20"/>
-        </w:rPr>
-        <w:t>intelligence;Approximation</w:t>
-      </w:r>
-      <w:proofErr w:type="spellEnd"/>
-      <w:r>
-        <w:rPr>
-          <w:rFonts w:eastAsia="Source Sans Pro"/>
-          <w:sz w:val="20"/>
-          <w:szCs w:val="20"/>
-        </w:rPr>
-        <w:t xml:space="preserve"> algorithms},</w:t>
-      </w:r>
-    </w:p>
-    <w:p>
-      <w:pPr>
-        <w:pStyle w:val="ListParagraph"/>
-        <w:numPr>
-          <w:ilvl w:val="0"/>
-          <w:numId w:val="3"/>
-        </w:numPr>
-        <w:rPr>
-          <w:rFonts w:eastAsia="Source Sans Pro"/>
-          <w:sz w:val="20"/>
-          <w:szCs w:val="20"/>
-        </w:rPr>
-      </w:pPr>
-      <w:r>
-        <w:rPr>
-          <w:rFonts w:eastAsia="Source Sans Pro"/>
-          <w:sz w:val="20"/>
-          <w:szCs w:val="20"/>
-        </w:rPr>
-        <w:t xml:space="preserve">A. M. </w:t>
-      </w:r>
-      <w:proofErr w:type="spellStart"/>
-      <w:r>
-        <w:rPr>
-          <w:rFonts w:eastAsia="Source Sans Pro"/>
-          <w:sz w:val="20"/>
-          <w:szCs w:val="20"/>
-        </w:rPr>
-        <w:t>Dalloo</w:t>
-      </w:r>
-      <w:proofErr w:type="spellEnd"/>
-      <w:r>
-        <w:rPr>
-          <w:rFonts w:eastAsia="Source Sans Pro"/>
-          <w:sz w:val="20"/>
-          <w:szCs w:val="20"/>
-        </w:rPr>
-        <w:t xml:space="preserve">, A. Jaleel Humaidi, A. K. Al </w:t>
-      </w:r>
-      <w:proofErr w:type="spellStart"/>
-      <w:r>
-        <w:rPr>
-          <w:rFonts w:eastAsia="Source Sans Pro"/>
-          <w:sz w:val="20"/>
-          <w:szCs w:val="20"/>
-        </w:rPr>
-        <w:t>Mhdawi</w:t>
-      </w:r>
-      <w:proofErr w:type="spellEnd"/>
-      <w:r>
-        <w:rPr>
-          <w:rFonts w:eastAsia="Source Sans Pro"/>
-          <w:sz w:val="20"/>
-          <w:szCs w:val="20"/>
-        </w:rPr>
-        <w:t xml:space="preserve"> and H. Al-</w:t>
-      </w:r>
-      <w:proofErr w:type="spellStart"/>
-      <w:r>
-        <w:rPr>
-          <w:rFonts w:eastAsia="Source Sans Pro"/>
-          <w:sz w:val="20"/>
-          <w:szCs w:val="20"/>
-        </w:rPr>
-        <w:t>Raweshidy</w:t>
-      </w:r>
-      <w:proofErr w:type="spellEnd"/>
-      <w:r>
-        <w:rPr>
-          <w:rFonts w:eastAsia="Source Sans Pro"/>
-          <w:sz w:val="20"/>
-          <w:szCs w:val="20"/>
-        </w:rPr>
-        <w:t xml:space="preserve">, "Approximate Computing: Concepts, Architectures, Challenges, Applications, and Future Directions," in IEEE Access, vol. 12, pp. 146022-146088, 2024, </w:t>
-      </w:r>
-      <w:proofErr w:type="spellStart"/>
-      <w:r>
-        <w:rPr>
-          <w:rFonts w:eastAsia="Source Sans Pro"/>
-          <w:sz w:val="20"/>
-          <w:szCs w:val="20"/>
-        </w:rPr>
-        <w:t>doi</w:t>
-      </w:r>
-      <w:proofErr w:type="spellEnd"/>
-      <w:r>
-        <w:rPr>
-          <w:rFonts w:eastAsia="Source Sans Pro"/>
-          <w:sz w:val="20"/>
-          <w:szCs w:val="20"/>
-        </w:rPr>
-        <w:t>: 10.1109/ACCESS.2024.3467375.</w:t>
-      </w:r>
-    </w:p>
-    <w:p>
-      <w:pPr>
-        <w:pStyle w:val="ListParagraph"/>
-        <w:rPr>
-          <w:rFonts w:eastAsia="Source Sans Pro"/>
-          <w:sz w:val="20"/>
-          <w:szCs w:val="20"/>
-        </w:rPr>
-      </w:pPr>
-      <w:r>
-        <w:rPr>
-          <w:rFonts w:eastAsia="Source Sans Pro"/>
-          <w:sz w:val="20"/>
-          <w:szCs w:val="20"/>
-        </w:rPr>
-        <w:t xml:space="preserve">keywords: {Approximate </w:t>
-      </w:r>
-      <w:proofErr w:type="spellStart"/>
-      <w:proofErr w:type="gramStart"/>
-      <w:r>
-        <w:rPr>
-          <w:rFonts w:eastAsia="Source Sans Pro"/>
-          <w:sz w:val="20"/>
-          <w:szCs w:val="20"/>
-        </w:rPr>
-        <w:t>computing;Accuracy</w:t>
-      </w:r>
-      <w:proofErr w:type="gramEnd"/>
-      <w:r>
-        <w:rPr>
-          <w:rFonts w:eastAsia="Source Sans Pro"/>
-          <w:sz w:val="20"/>
-          <w:szCs w:val="20"/>
-        </w:rPr>
-        <w:t>;Transistors;Surveys;Silicon;Power</w:t>
-      </w:r>
-      <w:proofErr w:type="spellEnd"/>
-      <w:r>
-        <w:rPr>
-          <w:rFonts w:eastAsia="Source Sans Pro"/>
-          <w:sz w:val="20"/>
-          <w:szCs w:val="20"/>
-        </w:rPr>
-        <w:t xml:space="preserve"> </w:t>
-      </w:r>
-      <w:proofErr w:type="spellStart"/>
-      <w:r>
-        <w:rPr>
-          <w:rFonts w:eastAsia="Source Sans Pro"/>
-          <w:sz w:val="20"/>
-          <w:szCs w:val="20"/>
-        </w:rPr>
-        <w:t>demand;Machine</w:t>
-      </w:r>
-      <w:proofErr w:type="spellEnd"/>
-      <w:r>
-        <w:rPr>
-          <w:rFonts w:eastAsia="Source Sans Pro"/>
-          <w:sz w:val="20"/>
-          <w:szCs w:val="20"/>
-        </w:rPr>
-        <w:t xml:space="preserve"> </w:t>
-      </w:r>
-      <w:proofErr w:type="spellStart"/>
-      <w:r>
-        <w:rPr>
-          <w:rFonts w:eastAsia="Source Sans Pro"/>
-          <w:sz w:val="20"/>
-          <w:szCs w:val="20"/>
-        </w:rPr>
-        <w:t>learning;Deep</w:t>
-      </w:r>
-      <w:proofErr w:type="spellEnd"/>
-      <w:r>
-        <w:rPr>
-          <w:rFonts w:eastAsia="Source Sans Pro"/>
-          <w:sz w:val="20"/>
-          <w:szCs w:val="20"/>
-        </w:rPr>
-        <w:t xml:space="preserve"> </w:t>
-      </w:r>
-      <w:proofErr w:type="spellStart"/>
-      <w:r>
-        <w:rPr>
-          <w:rFonts w:eastAsia="Source Sans Pro"/>
-          <w:sz w:val="20"/>
-          <w:szCs w:val="20"/>
-        </w:rPr>
-        <w:t>learning;Statistical</w:t>
-      </w:r>
-      <w:proofErr w:type="spellEnd"/>
-      <w:r>
-        <w:rPr>
-          <w:rFonts w:eastAsia="Source Sans Pro"/>
-          <w:sz w:val="20"/>
-          <w:szCs w:val="20"/>
-        </w:rPr>
-        <w:t xml:space="preserve"> </w:t>
-      </w:r>
-      <w:proofErr w:type="spellStart"/>
-      <w:r>
-        <w:rPr>
-          <w:rFonts w:eastAsia="Source Sans Pro"/>
-          <w:sz w:val="20"/>
-          <w:szCs w:val="20"/>
-        </w:rPr>
-        <w:t>analysis;Neuromorphic</w:t>
-      </w:r>
-      <w:proofErr w:type="spellEnd"/>
-      <w:r>
-        <w:rPr>
-          <w:rFonts w:eastAsia="Source Sans Pro"/>
-          <w:sz w:val="20"/>
-          <w:szCs w:val="20"/>
-        </w:rPr>
-        <w:t xml:space="preserve"> </w:t>
-      </w:r>
-      <w:proofErr w:type="spellStart"/>
-      <w:r>
-        <w:rPr>
-          <w:rFonts w:eastAsia="Source Sans Pro"/>
-          <w:sz w:val="20"/>
-          <w:szCs w:val="20"/>
-        </w:rPr>
-        <w:t>engineering;Approximate</w:t>
-      </w:r>
-      <w:proofErr w:type="spellEnd"/>
-      <w:r>
-        <w:rPr>
-          <w:rFonts w:eastAsia="Source Sans Pro"/>
-          <w:sz w:val="20"/>
-          <w:szCs w:val="20"/>
-        </w:rPr>
-        <w:t xml:space="preserve"> </w:t>
-      </w:r>
-      <w:proofErr w:type="spellStart"/>
-      <w:r>
-        <w:rPr>
-          <w:rFonts w:eastAsia="Source Sans Pro"/>
-          <w:sz w:val="20"/>
-          <w:szCs w:val="20"/>
-        </w:rPr>
-        <w:t>computing;approximate</w:t>
-      </w:r>
-      <w:proofErr w:type="spellEnd"/>
-      <w:r>
-        <w:rPr>
-          <w:rFonts w:eastAsia="Source Sans Pro"/>
-          <w:sz w:val="20"/>
-          <w:szCs w:val="20"/>
-        </w:rPr>
-        <w:t xml:space="preserve"> programming </w:t>
-      </w:r>
-      <w:proofErr w:type="spellStart"/>
-      <w:r>
-        <w:rPr>
-          <w:rFonts w:eastAsia="Source Sans Pro"/>
-          <w:sz w:val="20"/>
-          <w:szCs w:val="20"/>
-        </w:rPr>
-        <w:t>language;approximate</w:t>
-      </w:r>
-      <w:proofErr w:type="spellEnd"/>
-      <w:r>
-        <w:rPr>
-          <w:rFonts w:eastAsia="Source Sans Pro"/>
-          <w:sz w:val="20"/>
-          <w:szCs w:val="20"/>
-        </w:rPr>
-        <w:t xml:space="preserve"> </w:t>
-      </w:r>
-      <w:proofErr w:type="spellStart"/>
-      <w:r>
-        <w:rPr>
-          <w:rFonts w:eastAsia="Source Sans Pro"/>
-          <w:sz w:val="20"/>
-          <w:szCs w:val="20"/>
-        </w:rPr>
-        <w:t>memory;circuit-level;approximate</w:t>
-      </w:r>
-      <w:proofErr w:type="spellEnd"/>
-      <w:r>
-        <w:rPr>
-          <w:rFonts w:eastAsia="Source Sans Pro"/>
-          <w:sz w:val="20"/>
-          <w:szCs w:val="20"/>
-        </w:rPr>
-        <w:t xml:space="preserve"> machine </w:t>
-      </w:r>
-      <w:proofErr w:type="spellStart"/>
-      <w:r>
-        <w:rPr>
-          <w:rFonts w:eastAsia="Source Sans Pro"/>
-          <w:sz w:val="20"/>
-          <w:szCs w:val="20"/>
-        </w:rPr>
-        <w:t>learning;deep</w:t>
-      </w:r>
-      <w:proofErr w:type="spellEnd"/>
-      <w:r>
-        <w:rPr>
-          <w:rFonts w:eastAsia="Source Sans Pro"/>
-          <w:sz w:val="20"/>
-          <w:szCs w:val="20"/>
-        </w:rPr>
-        <w:t xml:space="preserve"> </w:t>
-      </w:r>
-      <w:proofErr w:type="spellStart"/>
-      <w:r>
-        <w:rPr>
-          <w:rFonts w:eastAsia="Source Sans Pro"/>
-          <w:sz w:val="20"/>
-          <w:szCs w:val="20"/>
-        </w:rPr>
-        <w:t>learning;approximate</w:t>
-      </w:r>
-      <w:proofErr w:type="spellEnd"/>
-      <w:r>
-        <w:rPr>
-          <w:rFonts w:eastAsia="Source Sans Pro"/>
-          <w:sz w:val="20"/>
-          <w:szCs w:val="20"/>
-        </w:rPr>
-        <w:t xml:space="preserve"> logic </w:t>
-      </w:r>
-      <w:proofErr w:type="spellStart"/>
-      <w:r>
-        <w:rPr>
-          <w:rFonts w:eastAsia="Source Sans Pro"/>
-          <w:sz w:val="20"/>
-          <w:szCs w:val="20"/>
-        </w:rPr>
-        <w:t>synthesis;statistical</w:t>
-      </w:r>
-      <w:proofErr w:type="spellEnd"/>
-      <w:r>
-        <w:rPr>
-          <w:rFonts w:eastAsia="Source Sans Pro"/>
-          <w:sz w:val="20"/>
-          <w:szCs w:val="20"/>
-        </w:rPr>
-        <w:t xml:space="preserve"> and neuromorphic </w:t>
-      </w:r>
-      <w:proofErr w:type="spellStart"/>
-      <w:r>
-        <w:rPr>
-          <w:rFonts w:eastAsia="Source Sans Pro"/>
-          <w:sz w:val="20"/>
-          <w:szCs w:val="20"/>
-        </w:rPr>
-        <w:t>computing;cross</w:t>
-      </w:r>
-      <w:proofErr w:type="spellEnd"/>
-      <w:r>
-        <w:rPr>
-          <w:rFonts w:eastAsia="Source Sans Pro"/>
-          <w:sz w:val="20"/>
-          <w:szCs w:val="20"/>
-        </w:rPr>
-        <w:t xml:space="preserve"> layer and end-to-end approximate computing},</w:t>
-      </w:r>
-    </w:p>
-    <w:p>
-      <w:pPr>
-        <w:pStyle w:val="ListParagraph"/>
-        <w:numPr>
-          <w:ilvl w:val="0"/>
-          <w:numId w:val="3"/>
-        </w:numPr>
-        <w:rPr>
-          <w:rFonts w:eastAsia="Source Sans Pro"/>
-          <w:sz w:val="20"/>
-          <w:szCs w:val="20"/>
-        </w:rPr>
-      </w:pPr>
-      <w:r>
-        <w:rPr>
-          <w:rFonts w:eastAsia="Source Sans Pro"/>
-          <w:sz w:val="20"/>
-          <w:szCs w:val="20"/>
-        </w:rPr>
-        <w:t xml:space="preserve">A. Gorantla, R. Kothapalli and T. L. Spandana, "Developments of Approximate Computing: From Algorithm Level to System Level," 2022 International Conference on Computing, Communication and Power Technology (IC3P), Visakhapatnam, India, 2022, pp. 52-56, </w:t>
-      </w:r>
-      <w:proofErr w:type="spellStart"/>
-      <w:r>
-        <w:rPr>
-          <w:rFonts w:eastAsia="Source Sans Pro"/>
-          <w:sz w:val="20"/>
-          <w:szCs w:val="20"/>
-        </w:rPr>
-        <w:t>doi</w:t>
-      </w:r>
-      <w:proofErr w:type="spellEnd"/>
-      <w:r>
-        <w:rPr>
-          <w:rFonts w:eastAsia="Source Sans Pro"/>
-          <w:sz w:val="20"/>
-          <w:szCs w:val="20"/>
-        </w:rPr>
-        <w:t>: 10.1109/IC3P52835.2022.00020. keywords: {</w:t>
-      </w:r>
-      <w:proofErr w:type="spellStart"/>
-      <w:proofErr w:type="gramStart"/>
-      <w:r>
-        <w:rPr>
-          <w:rFonts w:eastAsia="Source Sans Pro"/>
-          <w:sz w:val="20"/>
-          <w:szCs w:val="20"/>
-        </w:rPr>
-        <w:t>Measurement;Power</w:t>
-      </w:r>
-      <w:proofErr w:type="spellEnd"/>
-      <w:proofErr w:type="gramEnd"/>
-      <w:r>
-        <w:rPr>
-          <w:rFonts w:eastAsia="Source Sans Pro"/>
-          <w:sz w:val="20"/>
-          <w:szCs w:val="20"/>
-        </w:rPr>
-        <w:t xml:space="preserve"> </w:t>
-      </w:r>
-      <w:proofErr w:type="spellStart"/>
-      <w:r>
-        <w:rPr>
-          <w:rFonts w:eastAsia="Source Sans Pro"/>
-          <w:sz w:val="20"/>
-          <w:szCs w:val="20"/>
-        </w:rPr>
-        <w:t>demand;Costs;Approximate</w:t>
-      </w:r>
-      <w:proofErr w:type="spellEnd"/>
-      <w:r>
-        <w:rPr>
-          <w:rFonts w:eastAsia="Source Sans Pro"/>
-          <w:sz w:val="20"/>
-          <w:szCs w:val="20"/>
-        </w:rPr>
-        <w:t xml:space="preserve"> </w:t>
-      </w:r>
-      <w:proofErr w:type="spellStart"/>
-      <w:r>
-        <w:rPr>
-          <w:rFonts w:eastAsia="Source Sans Pro"/>
-          <w:sz w:val="20"/>
-          <w:szCs w:val="20"/>
-        </w:rPr>
-        <w:t>computing;Very</w:t>
-      </w:r>
-      <w:proofErr w:type="spellEnd"/>
-      <w:r>
-        <w:rPr>
-          <w:rFonts w:eastAsia="Source Sans Pro"/>
-          <w:sz w:val="20"/>
-          <w:szCs w:val="20"/>
-        </w:rPr>
-        <w:t xml:space="preserve"> large scale </w:t>
-      </w:r>
-      <w:proofErr w:type="spellStart"/>
-      <w:r>
-        <w:rPr>
-          <w:rFonts w:eastAsia="Source Sans Pro"/>
-          <w:sz w:val="20"/>
-          <w:szCs w:val="20"/>
-        </w:rPr>
-        <w:t>integration;Approximation</w:t>
-      </w:r>
-      <w:proofErr w:type="spellEnd"/>
-      <w:r>
-        <w:rPr>
-          <w:rFonts w:eastAsia="Source Sans Pro"/>
-          <w:sz w:val="20"/>
-          <w:szCs w:val="20"/>
-        </w:rPr>
-        <w:t xml:space="preserve"> </w:t>
-      </w:r>
-      <w:proofErr w:type="spellStart"/>
-      <w:r>
-        <w:rPr>
-          <w:rFonts w:eastAsia="Source Sans Pro"/>
-          <w:sz w:val="20"/>
-          <w:szCs w:val="20"/>
-        </w:rPr>
-        <w:t>algorithms;Delays;approximate</w:t>
-      </w:r>
-      <w:proofErr w:type="spellEnd"/>
-      <w:r>
-        <w:rPr>
-          <w:rFonts w:eastAsia="Source Sans Pro"/>
-          <w:sz w:val="20"/>
-          <w:szCs w:val="20"/>
-        </w:rPr>
-        <w:t xml:space="preserve"> </w:t>
-      </w:r>
-      <w:proofErr w:type="spellStart"/>
-      <w:r>
-        <w:rPr>
-          <w:rFonts w:eastAsia="Source Sans Pro"/>
-          <w:sz w:val="20"/>
-          <w:szCs w:val="20"/>
-        </w:rPr>
-        <w:t>computing;low</w:t>
-      </w:r>
-      <w:proofErr w:type="spellEnd"/>
-      <w:r>
-        <w:rPr>
-          <w:rFonts w:eastAsia="Source Sans Pro"/>
-          <w:sz w:val="20"/>
-          <w:szCs w:val="20"/>
-        </w:rPr>
-        <w:t xml:space="preserve"> </w:t>
-      </w:r>
-      <w:proofErr w:type="spellStart"/>
-      <w:r>
-        <w:rPr>
-          <w:rFonts w:eastAsia="Source Sans Pro"/>
-          <w:sz w:val="20"/>
-          <w:szCs w:val="20"/>
-        </w:rPr>
-        <w:t>power;very</w:t>
-      </w:r>
-      <w:proofErr w:type="spellEnd"/>
-      <w:r>
-        <w:rPr>
-          <w:rFonts w:eastAsia="Source Sans Pro"/>
-          <w:sz w:val="20"/>
-          <w:szCs w:val="20"/>
-        </w:rPr>
-        <w:t xml:space="preserve"> large scale integration},</w:t>
       </w:r>
     </w:p>
     <w:p>
@@ -13234,28 +12993,28 @@
 </file>
 
 <file path=customXml/item1.xml><?xml version="1.0" encoding="utf-8"?>
-<b:Sources xmlns:b="http://schemas.openxmlformats.org/officeDocument/2006/bibliography" xmlns="http://schemas.openxmlformats.org/officeDocument/2006/bibliography" SelectedStyle="\IEEE2006OfficeOnline.xsl" StyleName="IEEE" Version="2006"/>
-</file>
-
-<file path=customXml/item2.xml><?xml version="1.0" encoding="utf-8"?>
 <go:gDocsCustomXmlDataStorage xmlns:go="http://customooxmlschemas.google.com/" xmlns:r="http://schemas.openxmlformats.org/officeDocument/2006/relationships" uri="GoogleDocsCustomDataVersion2">
   <go:docsCustomData xmlns:go="http://customooxmlschemas.google.com/" roundtripDataSignature="AMtx7milVRu+YhMC41H8VhEjFJMfWbrykg==">CgMxLjA4AHIhMUFqMXZTWFRrZWlKemFfNVpINXpBSnF4YkY3N3JMclp6</go:docsCustomData>
 </go:gDocsCustomXmlDataStorage>
 </file>
 
-<file path=customXml/itemProps1.xml><?xml version="1.0" encoding="utf-8"?>
-<ds:datastoreItem xmlns:ds="http://schemas.openxmlformats.org/officeDocument/2006/customXml" ds:itemID="{26761A6B-9905-4E05-8357-303B354516B1}">
-  <ds:schemaRefs>
-    <ds:schemaRef ds:uri="http://schemas.openxmlformats.org/officeDocument/2006/bibliography"/>
-  </ds:schemaRefs>
-</ds:datastoreItem>
+<file path=customXml/item2.xml><?xml version="1.0" encoding="utf-8"?>
+<b:Sources xmlns:b="http://schemas.openxmlformats.org/officeDocument/2006/bibliography" xmlns="http://schemas.openxmlformats.org/officeDocument/2006/bibliography" SelectedStyle="\IEEE2006OfficeOnline.xsl" StyleName="IEEE" Version="2006"/>
 </file>
 
-<file path=customXml/itemProps2.xml><?xml version="1.0" encoding="utf-8"?>
+<file path=customXml/itemProps1.xml><?xml version="1.0" encoding="utf-8"?>
 <ds:datastoreItem xmlns:ds="http://schemas.openxmlformats.org/officeDocument/2006/customXml" ds:itemID="{11111111-1234-1234-1234-123412341234}">
   <ds:schemaRefs>
     <ds:schemaRef ds:uri="http://customooxmlschemas.google.com/"/>
     <ds:schemaRef ds:uri="http://schemas.openxmlformats.org/officeDocument/2006/relationships"/>
   </ds:schemaRefs>
 </ds:datastoreItem>
+</file>
+
+<file path=customXml/itemProps2.xml><?xml version="1.0" encoding="utf-8"?>
+<ds:datastoreItem xmlns:ds="http://schemas.openxmlformats.org/officeDocument/2006/customXml" ds:itemID="{26761A6B-9905-4E05-8357-303B354516B1}">
+  <ds:schemaRefs>
+    <ds:schemaRef ds:uri="http://schemas.openxmlformats.org/officeDocument/2006/bibliography"/>
+  </ds:schemaRefs>
+</ds:datastoreItem>
 </file>
</xml_diff>

<commit_message>
[LitRev] Fixed mistake in one of the headings and removed incorrect content in section 3
</commit_message>
<xml_diff>
--- a/Documents/Literature Review/Interim Report.docx
+++ b/Documents/Literature Review/Interim Report.docx
@@ -2070,8 +2070,8 @@
         <w:rPr>
           <w:rFonts w:eastAsia="Source Serif Pro"/>
           <w:b/>
-          <w:sz w:val="28"/>
-          <w:szCs w:val="28"/>
+          <w:sz w:val="22"/>
+          <w:szCs w:val="22"/>
         </w:rPr>
       </w:pPr>
     </w:p>
@@ -2464,16 +2464,22 @@
           <w:bCs/>
         </w:rPr>
       </w:pPr>
-      <w:proofErr w:type="spellStart"/>
       <w:r>
         <w:rPr>
           <w:rFonts w:eastAsia="Source Sans Pro"/>
           <w:b/>
           <w:bCs/>
         </w:rPr>
-        <w:t>wil</w:t>
-      </w:r>
-      <w:proofErr w:type="spellEnd"/>
+        <w:t xml:space="preserve">2.1 Approximate </w:t>
+      </w:r>
+      <w:r>
+        <w:rPr>
+          <w:rFonts w:eastAsia="Source Sans Pro"/>
+          <w:b/>
+          <w:bCs/>
+        </w:rPr>
+        <w:t>Multipliers</w:t>
+      </w:r>
     </w:p>
     <w:p>
       <w:pPr>
@@ -6133,17 +6139,6 @@
     </w:p>
     <w:p>
       <w:pPr>
-        <w:tabs>
-          <w:tab w:val="left" w:pos="2268"/>
-          <w:tab w:val="right" w:pos="10093"/>
-        </w:tabs>
-        <w:rPr>
-          <w:rFonts w:eastAsia="Source Sans Pro"/>
-        </w:rPr>
-      </w:pPr>
-    </w:p>
-    <w:p>
-      <w:pPr>
         <w:pStyle w:val="ListParagraph"/>
         <w:numPr>
           <w:ilvl w:val="0"/>
@@ -6268,247 +6263,6 @@
           <w:szCs w:val="22"/>
         </w:rPr>
       </w:pPr>
-    </w:p>
-    <w:p>
-      <w:pPr>
-        <w:tabs>
-          <w:tab w:val="left" w:pos="2268"/>
-          <w:tab w:val="right" w:pos="10093"/>
-        </w:tabs>
-        <w:jc w:val="left"/>
-        <w:rPr>
-          <w:rFonts w:eastAsia="Source Sans Pro"/>
-          <w:sz w:val="22"/>
-          <w:szCs w:val="22"/>
-        </w:rPr>
-      </w:pPr>
-      <w:r>
-        <w:rPr>
-          <w:rFonts w:eastAsia="Source Sans Pro"/>
-          <w:b/>
-          <w:bCs/>
-          <w:sz w:val="22"/>
-          <w:szCs w:val="22"/>
-        </w:rPr>
-        <w:t xml:space="preserve">3.1 </w:t>
-      </w:r>
-      <w:r>
-        <w:rPr>
-          <w:rFonts w:eastAsia="Source Sans Pro"/>
-          <w:b/>
-          <w:bCs/>
-          <w:sz w:val="22"/>
-          <w:szCs w:val="22"/>
-        </w:rPr>
-        <w:t>Circuit-Level Approximation</w:t>
-      </w:r>
-    </w:p>
-    <w:p>
-      <w:pPr>
-        <w:tabs>
-          <w:tab w:val="left" w:pos="2268"/>
-          <w:tab w:val="right" w:pos="10093"/>
-        </w:tabs>
-        <w:rPr>
-          <w:rFonts w:eastAsia="Source Sans Pro"/>
-        </w:rPr>
-      </w:pPr>
-      <w:r>
-        <w:rPr>
-          <w:rFonts w:eastAsia="Source Sans Pro"/>
-        </w:rPr>
-        <w:t xml:space="preserve">This involves designing approximate logic circuits, where specific gates or components are modified to reduce power and area such as, Approximate Adders and Multipliers and Logic Gate Simplification. Designs like OR-based adders and compressor-based multipliers introduce controlled inaccuracies to achieve energy savings. Furthermore, removing or simplifying gates in critical paths can reduce dynamic power, with an increase in error rates. </w:t>
-      </w:r>
-    </w:p>
-    <w:p>
-      <w:pPr>
-        <w:tabs>
-          <w:tab w:val="left" w:pos="2268"/>
-          <w:tab w:val="right" w:pos="10093"/>
-        </w:tabs>
-        <w:rPr>
-          <w:rFonts w:eastAsia="Source Sans Pro"/>
-        </w:rPr>
-      </w:pPr>
-    </w:p>
-    <w:p>
-      <w:pPr>
-        <w:tabs>
-          <w:tab w:val="left" w:pos="2268"/>
-          <w:tab w:val="right" w:pos="10093"/>
-        </w:tabs>
-        <w:jc w:val="left"/>
-        <w:rPr>
-          <w:rFonts w:eastAsia="Source Sans Pro"/>
-          <w:sz w:val="22"/>
-          <w:szCs w:val="22"/>
-        </w:rPr>
-      </w:pPr>
-      <w:r>
-        <w:rPr>
-          <w:rFonts w:eastAsia="Source Sans Pro"/>
-          <w:b/>
-          <w:bCs/>
-          <w:sz w:val="22"/>
-          <w:szCs w:val="22"/>
-        </w:rPr>
-        <w:t xml:space="preserve">3.2 </w:t>
-      </w:r>
-      <w:r>
-        <w:rPr>
-          <w:rFonts w:eastAsia="Source Sans Pro"/>
-          <w:b/>
-          <w:bCs/>
-          <w:sz w:val="22"/>
-          <w:szCs w:val="22"/>
-        </w:rPr>
-        <w:t>System-Level Approaches</w:t>
-      </w:r>
-    </w:p>
-    <w:p>
-      <w:pPr>
-        <w:tabs>
-          <w:tab w:val="left" w:pos="2268"/>
-          <w:tab w:val="right" w:pos="10093"/>
-        </w:tabs>
-        <w:rPr>
-          <w:rFonts w:eastAsia="Source Sans Pro"/>
-        </w:rPr>
-      </w:pPr>
-      <w:r>
-        <w:rPr>
-          <w:rFonts w:eastAsia="Source Sans Pro"/>
-        </w:rPr>
-        <w:t xml:space="preserve">At the system level, approximation is applied to entire computational workflows. This is particularly effective in applications like image and video processing, where slight inaccuracies are imperceptible to human users. Dynamic accuracy </w:t>
-      </w:r>
-      <w:r>
-        <w:rPr>
-          <w:rFonts w:eastAsia="Source Sans Pro"/>
-        </w:rPr>
-        <w:t>adjustment involves adjusting the level of approximation based on application needs and environmental factors. Error resilience techniques incorporate mechanisms to detect and correct significant errors, ensuring overall reliability despite localised approximations.</w:t>
-      </w:r>
-    </w:p>
-    <w:p>
-      <w:pPr>
-        <w:tabs>
-          <w:tab w:val="left" w:pos="2268"/>
-          <w:tab w:val="right" w:pos="10093"/>
-        </w:tabs>
-        <w:rPr>
-          <w:rFonts w:eastAsia="Source Sans Pro"/>
-        </w:rPr>
-      </w:pPr>
-    </w:p>
-    <w:p>
-      <w:pPr>
-        <w:tabs>
-          <w:tab w:val="left" w:pos="2268"/>
-          <w:tab w:val="right" w:pos="10093"/>
-        </w:tabs>
-        <w:jc w:val="left"/>
-        <w:rPr>
-          <w:rFonts w:eastAsia="Source Sans Pro"/>
-          <w:sz w:val="22"/>
-          <w:szCs w:val="22"/>
-        </w:rPr>
-      </w:pPr>
-      <w:r>
-        <w:rPr>
-          <w:rFonts w:eastAsia="Source Sans Pro"/>
-          <w:b/>
-          <w:bCs/>
-          <w:sz w:val="22"/>
-          <w:szCs w:val="22"/>
-        </w:rPr>
-        <w:t xml:space="preserve">3.3 </w:t>
-      </w:r>
-      <w:r>
-        <w:rPr>
-          <w:rFonts w:eastAsia="Source Sans Pro"/>
-          <w:b/>
-          <w:bCs/>
-          <w:sz w:val="22"/>
-          <w:szCs w:val="22"/>
-        </w:rPr>
-        <w:t>Experiment and Results</w:t>
-      </w:r>
-    </w:p>
-    <w:p>
-      <w:pPr>
-        <w:tabs>
-          <w:tab w:val="left" w:pos="2268"/>
-          <w:tab w:val="right" w:pos="10093"/>
-        </w:tabs>
-        <w:rPr>
-          <w:rFonts w:eastAsia="Source Sans Pro"/>
-          <w:sz w:val="22"/>
-          <w:szCs w:val="22"/>
-          <w:lang w:val="en-US"/>
-        </w:rPr>
-      </w:pPr>
-      <w:r>
-        <w:rPr>
-          <w:rFonts w:eastAsia="Source Sans Pro"/>
-          <w:sz w:val="22"/>
-          <w:szCs w:val="22"/>
-        </w:rPr>
-        <w:t xml:space="preserve">FPGAs have played a critical role in approximate computing research due to their reconfigurability and suitability for prototyping. Approximate designs have been synthesised and tested on platforms like Xilinx Zynq, demonstrating reductions in power consumption by up to 40% and improvement in speed by up to 1.5x compared to exact designs. Experiments show that approximate circuits use up to 30% fewer logic elements, making them ideal for resource-constrained. Furthermore, approximate designs can maintain acceptable accuracy levels, such as high PSNR values in image processing, while </w:t>
-      </w:r>
-      <w:r>
-        <w:rPr>
-          <w:rFonts w:eastAsia="Source Sans Pro"/>
-          <w:sz w:val="22"/>
-          <w:szCs w:val="22"/>
-          <w:lang w:val="en-US"/>
-        </w:rPr>
-        <w:t>significantly reducing energy consumption.</w:t>
-      </w:r>
-    </w:p>
-    <w:p>
-      <w:pPr>
-        <w:tabs>
-          <w:tab w:val="left" w:pos="2268"/>
-          <w:tab w:val="right" w:pos="10093"/>
-        </w:tabs>
-        <w:rPr>
-          <w:rFonts w:eastAsia="Source Sans Pro"/>
-          <w:sz w:val="22"/>
-          <w:szCs w:val="22"/>
-          <w:lang w:val="en-US"/>
-        </w:rPr>
-      </w:pPr>
-    </w:p>
-    <w:p>
-      <w:pPr>
-        <w:tabs>
-          <w:tab w:val="left" w:pos="2268"/>
-          <w:tab w:val="right" w:pos="10093"/>
-        </w:tabs>
-        <w:rPr>
-          <w:rFonts w:eastAsia="Source Sans Pro"/>
-          <w:sz w:val="22"/>
-          <w:szCs w:val="22"/>
-          <w:lang w:val="en-US"/>
-        </w:rPr>
-      </w:pPr>
-      <w:r>
-        <w:rPr>
-          <w:rFonts w:eastAsia="Source Sans Pro"/>
-          <w:sz w:val="22"/>
-          <w:szCs w:val="22"/>
-          <w:lang w:val="en-US"/>
-        </w:rPr>
-        <w:t>Future research aims to explore adaptive approximation techniques, where systems dynamically adjust approximation levels based on real-life performance and accuracy requirements. Additionally, integrating approximate computing into emerging technologies like RISC-V processors and AI accelerators is a promising direction for enhancing energy efficiency in next-generation computing systems.</w:t>
-      </w:r>
-      <w:r>
-        <w:rPr>
-          <w:rFonts w:eastAsia="Source Sans Pro"/>
-          <w:sz w:val="22"/>
-          <w:szCs w:val="22"/>
-          <w:lang w:val="en-US"/>
-        </w:rPr>
-        <w:t xml:space="preserve"> </w:t>
-      </w:r>
     </w:p>
     <w:p>
       <w:pPr>
@@ -7311,7 +7065,14 @@
           <w:sz w:val="22"/>
           <w:szCs w:val="22"/>
         </w:rPr>
-        <w:t xml:space="preserve">In the subsequent phase, simulation and verification will take place. Test benches will be developed using the Xilinx Vivado Design Suite to conduct a series of simulations. These simulations will evaluate the functionality and performance of the MAC unit, including power consumption and accuracy, under the conditions specified by the design. The design will undergo further debugging and refinement based on simulation results, with the final performance metrics documented. This will lead to the completion of </w:t>
+        <w:t xml:space="preserve">In the subsequent phase, simulation and verification will take place. Test benches will be developed using the Xilinx Vivado Design Suite to conduct a series of simulations. These simulations will evaluate the functionality and performance of the MAC unit, including power consumption and accuracy, under the conditions specified by the design. The design will undergo further debugging and refinement based on simulation results, with the final performance metrics </w:t>
+      </w:r>
+      <w:r>
+        <w:rPr>
+          <w:sz w:val="22"/>
+          <w:szCs w:val="22"/>
+        </w:rPr>
+        <w:t xml:space="preserve">documented. This will lead to the completion of </w:t>
       </w:r>
       <w:r>
         <w:rPr>
@@ -7364,15 +7125,7 @@
           <w:sz w:val="22"/>
           <w:szCs w:val="22"/>
         </w:rPr>
-        <w:t xml:space="preserve">The next major phase will involve integrating the MAC unit into the RISC-V architecture. This phase will include participation in relevant labs to better understand the implementation strategies for </w:t>
-      </w:r>
-      <w:r>
-        <w:rPr>
-          <w:sz w:val="22"/>
-          <w:szCs w:val="22"/>
-        </w:rPr>
-        <w:lastRenderedPageBreak/>
-        <w:t xml:space="preserve">embedding the MAC unit into the RISC-V processor. Once integrated, the system will undergo debugging and initial testing to verify that the MAC unit functions correctly within the RISC-V SoC framework. Successful integration and testing will result in the completion of </w:t>
+        <w:t xml:space="preserve">The next major phase will involve integrating the MAC unit into the RISC-V architecture. This phase will include participation in relevant labs to better understand the implementation strategies for embedding the MAC unit into the RISC-V processor. Once integrated, the system will undergo debugging and initial testing to verify that the MAC unit functions correctly within the RISC-V SoC framework. Successful integration and testing will result in the completion of </w:t>
       </w:r>
       <w:r>
         <w:rPr>
@@ -8548,7 +8301,15 @@
           <w:sz w:val="20"/>
           <w:szCs w:val="20"/>
         </w:rPr>
-        <w:t xml:space="preserve"> programmable gate </w:t>
+        <w:t xml:space="preserve"> programmable </w:t>
+      </w:r>
+      <w:r>
+        <w:rPr>
+          <w:rFonts w:eastAsia="Source Sans Pro"/>
+          <w:sz w:val="20"/>
+          <w:szCs w:val="20"/>
+        </w:rPr>
+        <w:t xml:space="preserve">gate </w:t>
       </w:r>
       <w:proofErr w:type="spellStart"/>
       <w:r>
@@ -8624,16 +8385,7 @@
           <w:sz w:val="20"/>
           <w:szCs w:val="20"/>
         </w:rPr>
-        <w:t xml:space="preserve">H. Nakahara and T. Sasao, "A deep convolutional neural network based on nested residue number system," 2015 25th International Conference on </w:t>
-      </w:r>
-      <w:r>
-        <w:rPr>
-          <w:rFonts w:eastAsia="Source Sans Pro"/>
-          <w:sz w:val="20"/>
-          <w:szCs w:val="20"/>
-        </w:rPr>
-        <w:lastRenderedPageBreak/>
-        <w:t xml:space="preserve">Field Programmable Logic and Applications (FPL), London, UK, 2015, pp. 1-6, </w:t>
+        <w:t xml:space="preserve">H. Nakahara and T. Sasao, "A deep convolutional neural network based on nested residue number system," 2015 25th International Conference on Field Programmable Logic and Applications (FPL), London, UK, 2015, pp. 1-6, </w:t>
       </w:r>
       <w:proofErr w:type="spellStart"/>
       <w:r>
@@ -9680,7 +9432,7 @@
           <w:noProof/>
         </w:rPr>
         <w:drawing>
-          <wp:inline distT="0" distB="0" distL="0" distR="0" wp14:anchorId="5A764F3E" wp14:editId="07CAE6E0">
+          <wp:inline distT="0" distB="0" distL="0" distR="0" wp14:anchorId="5A764F3E" wp14:editId="2357C49F">
             <wp:extent cx="3352800" cy="938943"/>
             <wp:effectExtent l="0" t="0" r="0" b="0"/>
             <wp:docPr id="1529889521" name="Picture 2"/>
@@ -12993,28 +12745,28 @@
 </file>
 
 <file path=customXml/item1.xml><?xml version="1.0" encoding="utf-8"?>
+<b:Sources xmlns:b="http://schemas.openxmlformats.org/officeDocument/2006/bibliography" xmlns="http://schemas.openxmlformats.org/officeDocument/2006/bibliography" SelectedStyle="\IEEE2006OfficeOnline.xsl" StyleName="IEEE" Version="2006"/>
+</file>
+
+<file path=customXml/item2.xml><?xml version="1.0" encoding="utf-8"?>
 <go:gDocsCustomXmlDataStorage xmlns:go="http://customooxmlschemas.google.com/" xmlns:r="http://schemas.openxmlformats.org/officeDocument/2006/relationships" uri="GoogleDocsCustomDataVersion2">
   <go:docsCustomData xmlns:go="http://customooxmlschemas.google.com/" roundtripDataSignature="AMtx7milVRu+YhMC41H8VhEjFJMfWbrykg==">CgMxLjA4AHIhMUFqMXZTWFRrZWlKemFfNVpINXpBSnF4YkY3N3JMclp6</go:docsCustomData>
 </go:gDocsCustomXmlDataStorage>
 </file>
 
-<file path=customXml/item2.xml><?xml version="1.0" encoding="utf-8"?>
-<b:Sources xmlns:b="http://schemas.openxmlformats.org/officeDocument/2006/bibliography" xmlns="http://schemas.openxmlformats.org/officeDocument/2006/bibliography" SelectedStyle="\IEEE2006OfficeOnline.xsl" StyleName="IEEE" Version="2006"/>
+<file path=customXml/itemProps1.xml><?xml version="1.0" encoding="utf-8"?>
+<ds:datastoreItem xmlns:ds="http://schemas.openxmlformats.org/officeDocument/2006/customXml" ds:itemID="{26761A6B-9905-4E05-8357-303B354516B1}">
+  <ds:schemaRefs>
+    <ds:schemaRef ds:uri="http://schemas.openxmlformats.org/officeDocument/2006/bibliography"/>
+  </ds:schemaRefs>
+</ds:datastoreItem>
 </file>
 
-<file path=customXml/itemProps1.xml><?xml version="1.0" encoding="utf-8"?>
+<file path=customXml/itemProps2.xml><?xml version="1.0" encoding="utf-8"?>
 <ds:datastoreItem xmlns:ds="http://schemas.openxmlformats.org/officeDocument/2006/customXml" ds:itemID="{11111111-1234-1234-1234-123412341234}">
   <ds:schemaRefs>
     <ds:schemaRef ds:uri="http://customooxmlschemas.google.com/"/>
     <ds:schemaRef ds:uri="http://schemas.openxmlformats.org/officeDocument/2006/relationships"/>
   </ds:schemaRefs>
 </ds:datastoreItem>
-</file>
-
-<file path=customXml/itemProps2.xml><?xml version="1.0" encoding="utf-8"?>
-<ds:datastoreItem xmlns:ds="http://schemas.openxmlformats.org/officeDocument/2006/customXml" ds:itemID="{26761A6B-9905-4E05-8357-303B354516B1}">
-  <ds:schemaRefs>
-    <ds:schemaRef ds:uri="http://schemas.openxmlformats.org/officeDocument/2006/bibliography"/>
-  </ds:schemaRefs>
-</ds:datastoreItem>
 </file>
</xml_diff>

<commit_message>
[LitRev] Fixed Appendix sections
</commit_message>
<xml_diff>
--- a/Documents/Literature Review/Interim Report.docx
+++ b/Documents/Literature Review/Interim Report.docx
@@ -6433,7 +6433,21 @@
           <w:sz w:val="22"/>
           <w:szCs w:val="22"/>
         </w:rPr>
-        <w:t>FPGA-related work focused on improving and implementing pipelined MAC (Multiply-Accumulate) modules. This process started with the creation of an 8-Bit Pipelined MAC module in Verilog on October 23rd. Subsequently, the design was scaled up to 32-bits, with bug fixes and refinements taking place on October 28th to address issues raised in the project.</w:t>
+        <w:t>FPGA-related work focused on improving and implementing pipelined MAC (Multiply-Accumulate) modules. This process started with the creation of an 8-Bit Pipelined MAC module in Verilog on October 23rd. Subsequently, the design was scaled up to 32-bits, with bug fixes and refinements taking place on October 28th to address issues raised in the project</w:t>
+      </w:r>
+      <w:r>
+        <w:rPr>
+          <w:sz w:val="22"/>
+          <w:szCs w:val="22"/>
+        </w:rPr>
+        <w:t>, Fig.5</w:t>
+      </w:r>
+      <w:r>
+        <w:rPr>
+          <w:sz w:val="22"/>
+          <w:szCs w:val="22"/>
+        </w:rPr>
+        <w:t>.</w:t>
       </w:r>
     </w:p>
     <w:p>
@@ -7921,153 +7935,7 @@
           <w:sz w:val="20"/>
           <w:szCs w:val="20"/>
         </w:rPr>
-        <w:t xml:space="preserve">A. Gupta and K. Suneja, "Hardware Design of Approximate Matrix Multiplier based on FPGA in Verilog," 2020 4th International Conference on Intelligent Computing and Control Systems (ICICCS), Madurai, India, 2020, pp. 496-498, </w:t>
-      </w:r>
-      <w:proofErr w:type="spellStart"/>
-      <w:r>
-        <w:rPr>
-          <w:rFonts w:eastAsia="Source Sans Pro"/>
-          <w:sz w:val="20"/>
-          <w:szCs w:val="20"/>
-        </w:rPr>
-        <w:t>doi</w:t>
-      </w:r>
-      <w:proofErr w:type="spellEnd"/>
-      <w:r>
-        <w:rPr>
-          <w:rFonts w:eastAsia="Source Sans Pro"/>
-          <w:sz w:val="20"/>
-          <w:szCs w:val="20"/>
-        </w:rPr>
-        <w:t xml:space="preserve">: 10.1109/ICICCS48265.2020.9121004. keywords: {Performance </w:t>
-      </w:r>
-      <w:proofErr w:type="spellStart"/>
-      <w:proofErr w:type="gramStart"/>
-      <w:r>
-        <w:rPr>
-          <w:rFonts w:eastAsia="Source Sans Pro"/>
-          <w:sz w:val="20"/>
-          <w:szCs w:val="20"/>
-        </w:rPr>
-        <w:t>evaluation;Computational</w:t>
-      </w:r>
-      <w:proofErr w:type="spellEnd"/>
-      <w:proofErr w:type="gramEnd"/>
-      <w:r>
-        <w:rPr>
-          <w:rFonts w:eastAsia="Source Sans Pro"/>
-          <w:sz w:val="20"/>
-          <w:szCs w:val="20"/>
-        </w:rPr>
-        <w:t xml:space="preserve"> </w:t>
-      </w:r>
-      <w:proofErr w:type="spellStart"/>
-      <w:r>
-        <w:rPr>
-          <w:rFonts w:eastAsia="Source Sans Pro"/>
-          <w:sz w:val="20"/>
-          <w:szCs w:val="20"/>
-        </w:rPr>
-        <w:t>modeling;Approximate</w:t>
-      </w:r>
-      <w:proofErr w:type="spellEnd"/>
-      <w:r>
-        <w:rPr>
-          <w:rFonts w:eastAsia="Source Sans Pro"/>
-          <w:sz w:val="20"/>
-          <w:szCs w:val="20"/>
-        </w:rPr>
-        <w:t xml:space="preserve"> </w:t>
-      </w:r>
-      <w:proofErr w:type="spellStart"/>
-      <w:r>
-        <w:rPr>
-          <w:rFonts w:eastAsia="Source Sans Pro"/>
-          <w:sz w:val="20"/>
-          <w:szCs w:val="20"/>
-        </w:rPr>
-        <w:t>computing;Hardware;Software;Table</w:t>
-      </w:r>
-      <w:proofErr w:type="spellEnd"/>
-      <w:r>
-        <w:rPr>
-          <w:rFonts w:eastAsia="Source Sans Pro"/>
-          <w:sz w:val="20"/>
-          <w:szCs w:val="20"/>
-        </w:rPr>
-        <w:t xml:space="preserve"> </w:t>
-      </w:r>
-      <w:proofErr w:type="spellStart"/>
-      <w:r>
-        <w:rPr>
-          <w:rFonts w:eastAsia="Source Sans Pro"/>
-          <w:sz w:val="20"/>
-          <w:szCs w:val="20"/>
-        </w:rPr>
-        <w:t>lookup;Hardware</w:t>
-      </w:r>
-      <w:proofErr w:type="spellEnd"/>
-      <w:r>
-        <w:rPr>
-          <w:rFonts w:eastAsia="Source Sans Pro"/>
-          <w:sz w:val="20"/>
-          <w:szCs w:val="20"/>
-        </w:rPr>
-        <w:t xml:space="preserve"> design </w:t>
-      </w:r>
-      <w:proofErr w:type="spellStart"/>
-      <w:r>
-        <w:rPr>
-          <w:rFonts w:eastAsia="Source Sans Pro"/>
-          <w:sz w:val="20"/>
-          <w:szCs w:val="20"/>
-        </w:rPr>
-        <w:t>languages;approximate</w:t>
-      </w:r>
-      <w:proofErr w:type="spellEnd"/>
-      <w:r>
-        <w:rPr>
-          <w:rFonts w:eastAsia="Source Sans Pro"/>
-          <w:sz w:val="20"/>
-          <w:szCs w:val="20"/>
-        </w:rPr>
-        <w:t xml:space="preserve"> </w:t>
-      </w:r>
-      <w:proofErr w:type="spellStart"/>
-      <w:r>
-        <w:rPr>
-          <w:rFonts w:eastAsia="Source Sans Pro"/>
-          <w:sz w:val="20"/>
-          <w:szCs w:val="20"/>
-        </w:rPr>
-        <w:t>computing;matrix</w:t>
-      </w:r>
-      <w:proofErr w:type="spellEnd"/>
-      <w:r>
-        <w:rPr>
-          <w:rFonts w:eastAsia="Source Sans Pro"/>
-          <w:sz w:val="20"/>
-          <w:szCs w:val="20"/>
-        </w:rPr>
-        <w:t xml:space="preserve"> </w:t>
-      </w:r>
-      <w:proofErr w:type="spellStart"/>
-      <w:r>
-        <w:rPr>
-          <w:rFonts w:eastAsia="Source Sans Pro"/>
-          <w:sz w:val="20"/>
-          <w:szCs w:val="20"/>
-        </w:rPr>
-        <w:t>multiplier;Verilog;Field</w:t>
-      </w:r>
-      <w:proofErr w:type="spellEnd"/>
-      <w:r>
-        <w:rPr>
-          <w:rFonts w:eastAsia="Source Sans Pro"/>
-          <w:sz w:val="20"/>
-          <w:szCs w:val="20"/>
-        </w:rPr>
-        <w:t xml:space="preserve"> Programmable Array (FPGA);Look Up Tables (LUTs)},</w:t>
+        <w:t>A. Gupta and K. Suneja, "Hardware Design of Approximate Matrix Multiplier based on FPGA in Verilog," 2020 4th International Conference on Intelligent Computing and Control Systems (ICICCS), Madurai, India, 2020, pp. 496-498, doi: 10.1109/ICICCS48265.2020.9121004. keywords: {Performance evaluation;Computational modeling;Approximate computing;Hardware;Software;Table lookup;Hardware design languages;approximate computing;matrix multiplier;Verilog;Field Programmable Array (FPGA);Look Up Tables (LUTs)},</w:t>
       </w:r>
     </w:p>
     <w:p>
@@ -8143,143 +8011,7 @@
           <w:sz w:val="20"/>
           <w:szCs w:val="20"/>
         </w:rPr>
-        <w:t xml:space="preserve">Y. Guo, X. Chen, Q. Zhou and H. Sun, "Power-Efficient and Small-Area Approximate Multiplier Design with FPGA-Based Compressors," 2024 IEEE International Symposium on Circuits and Systems (ISCAS), Singapore, Singapore, 2024, pp. 1-5, </w:t>
-      </w:r>
-      <w:proofErr w:type="spellStart"/>
-      <w:r>
-        <w:rPr>
-          <w:rFonts w:eastAsia="Source Sans Pro"/>
-          <w:sz w:val="20"/>
-          <w:szCs w:val="20"/>
-        </w:rPr>
-        <w:t>doi</w:t>
-      </w:r>
-      <w:proofErr w:type="spellEnd"/>
-      <w:r>
-        <w:rPr>
-          <w:rFonts w:eastAsia="Source Sans Pro"/>
-          <w:sz w:val="20"/>
-          <w:szCs w:val="20"/>
-        </w:rPr>
-        <w:t xml:space="preserve">: 10.1109/ISCAS58744.2024.10558590. keywords: {Image </w:t>
-      </w:r>
-      <w:proofErr w:type="spellStart"/>
-      <w:proofErr w:type="gramStart"/>
-      <w:r>
-        <w:rPr>
-          <w:rFonts w:eastAsia="Source Sans Pro"/>
-          <w:sz w:val="20"/>
-          <w:szCs w:val="20"/>
-        </w:rPr>
-        <w:t>coding;Accuracy</w:t>
-      </w:r>
-      <w:proofErr w:type="gramEnd"/>
-      <w:r>
-        <w:rPr>
-          <w:rFonts w:eastAsia="Source Sans Pro"/>
-          <w:sz w:val="20"/>
-          <w:szCs w:val="20"/>
-        </w:rPr>
-        <w:t>;Power</w:t>
-      </w:r>
-      <w:proofErr w:type="spellEnd"/>
-      <w:r>
-        <w:rPr>
-          <w:rFonts w:eastAsia="Source Sans Pro"/>
-          <w:sz w:val="20"/>
-          <w:szCs w:val="20"/>
-        </w:rPr>
-        <w:t xml:space="preserve"> </w:t>
-      </w:r>
-      <w:proofErr w:type="spellStart"/>
-      <w:r>
-        <w:rPr>
-          <w:rFonts w:eastAsia="Source Sans Pro"/>
-          <w:sz w:val="20"/>
-          <w:szCs w:val="20"/>
-        </w:rPr>
-        <w:t>demand;System</w:t>
-      </w:r>
-      <w:proofErr w:type="spellEnd"/>
-      <w:r>
-        <w:rPr>
-          <w:rFonts w:eastAsia="Source Sans Pro"/>
-          <w:sz w:val="20"/>
-          <w:szCs w:val="20"/>
-        </w:rPr>
-        <w:t xml:space="preserve"> </w:t>
-      </w:r>
-      <w:proofErr w:type="spellStart"/>
-      <w:r>
-        <w:rPr>
-          <w:rFonts w:eastAsia="Source Sans Pro"/>
-          <w:sz w:val="20"/>
-          <w:szCs w:val="20"/>
-        </w:rPr>
-        <w:t>performance;Circuits;Approximate</w:t>
-      </w:r>
-      <w:proofErr w:type="spellEnd"/>
-      <w:r>
-        <w:rPr>
-          <w:rFonts w:eastAsia="Source Sans Pro"/>
-          <w:sz w:val="20"/>
-          <w:szCs w:val="20"/>
-        </w:rPr>
-        <w:t xml:space="preserve"> </w:t>
-      </w:r>
-      <w:proofErr w:type="spellStart"/>
-      <w:r>
-        <w:rPr>
-          <w:rFonts w:eastAsia="Source Sans Pro"/>
-          <w:sz w:val="20"/>
-          <w:szCs w:val="20"/>
-        </w:rPr>
-        <w:t>computing;Hardware;Approximate</w:t>
-      </w:r>
-      <w:proofErr w:type="spellEnd"/>
-      <w:r>
-        <w:rPr>
-          <w:rFonts w:eastAsia="Source Sans Pro"/>
-          <w:sz w:val="20"/>
-          <w:szCs w:val="20"/>
-        </w:rPr>
-        <w:t xml:space="preserve"> </w:t>
-      </w:r>
-      <w:proofErr w:type="spellStart"/>
-      <w:r>
-        <w:rPr>
-          <w:rFonts w:eastAsia="Source Sans Pro"/>
-          <w:sz w:val="20"/>
-          <w:szCs w:val="20"/>
-        </w:rPr>
-        <w:t>computing;FPGA-based</w:t>
-      </w:r>
-      <w:proofErr w:type="spellEnd"/>
-      <w:r>
-        <w:rPr>
-          <w:rFonts w:eastAsia="Source Sans Pro"/>
-          <w:sz w:val="20"/>
-          <w:szCs w:val="20"/>
-        </w:rPr>
-        <w:t xml:space="preserve"> </w:t>
-      </w:r>
-      <w:proofErr w:type="spellStart"/>
-      <w:r>
-        <w:rPr>
-          <w:rFonts w:eastAsia="Source Sans Pro"/>
-          <w:sz w:val="20"/>
-          <w:szCs w:val="20"/>
-        </w:rPr>
-        <w:t>compressor;Low-power</w:t>
-      </w:r>
-      <w:proofErr w:type="spellEnd"/>
-      <w:r>
-        <w:rPr>
-          <w:rFonts w:eastAsia="Source Sans Pro"/>
-          <w:sz w:val="20"/>
-          <w:szCs w:val="20"/>
-        </w:rPr>
-        <w:t xml:space="preserve"> circuit},</w:t>
+        <w:t>Y. Guo, X. Chen, Q. Zhou and H. Sun, "Power-Efficient and Small-Area Approximate Multiplier Design with FPGA-Based Compressors," 2024 IEEE International Symposium on Circuits and Systems (ISCAS), Singapore, Singapore, 2024, pp. 1-5, doi: 10.1109/ISCAS58744.2024.10558590. keywords: {Image coding;Accuracy;Power demand;System performance;Circuits;Approximate computing;Hardware;Approximate computing;FPGA-based compressor;Low-power circuit},</w:t>
       </w:r>
     </w:p>
     <w:p>
@@ -8355,71 +8087,7 @@
           <w:sz w:val="20"/>
           <w:szCs w:val="20"/>
         </w:rPr>
-        <w:t xml:space="preserve">T. Nomani and M. Mohsin, "A Novel Approximate Adder Design Methodology with Single LUT Delay for Fault-tolerant FPGA-based Systems," 2019 Second International Conference on Latest trends in Electrical Engineering and Computing Technologies (INTELLECT), Karachi, Pakistan, 2019, pp. 1-6, </w:t>
-      </w:r>
-      <w:proofErr w:type="spellStart"/>
-      <w:r>
-        <w:rPr>
-          <w:rFonts w:eastAsia="Source Sans Pro"/>
-          <w:sz w:val="20"/>
-          <w:szCs w:val="20"/>
-        </w:rPr>
-        <w:t>doi</w:t>
-      </w:r>
-      <w:proofErr w:type="spellEnd"/>
-      <w:r>
-        <w:rPr>
-          <w:rFonts w:eastAsia="Source Sans Pro"/>
-          <w:sz w:val="20"/>
-          <w:szCs w:val="20"/>
-        </w:rPr>
-        <w:t xml:space="preserve">: 10.1109/INTELLECT47034.2019.8955460. keywords: {Approximate </w:t>
-      </w:r>
-      <w:proofErr w:type="spellStart"/>
-      <w:proofErr w:type="gramStart"/>
-      <w:r>
-        <w:rPr>
-          <w:rFonts w:eastAsia="Source Sans Pro"/>
-          <w:sz w:val="20"/>
-          <w:szCs w:val="20"/>
-        </w:rPr>
-        <w:t>computing;Adders</w:t>
-      </w:r>
-      <w:proofErr w:type="gramEnd"/>
-      <w:r>
-        <w:rPr>
-          <w:rFonts w:eastAsia="Source Sans Pro"/>
-          <w:sz w:val="20"/>
-          <w:szCs w:val="20"/>
-        </w:rPr>
-        <w:t>;FPGA;Image</w:t>
-      </w:r>
-      <w:proofErr w:type="spellEnd"/>
-      <w:r>
-        <w:rPr>
-          <w:rFonts w:eastAsia="Source Sans Pro"/>
-          <w:sz w:val="20"/>
-          <w:szCs w:val="20"/>
-        </w:rPr>
-        <w:t xml:space="preserve"> processing </w:t>
-      </w:r>
-      <w:proofErr w:type="spellStart"/>
-      <w:r>
-        <w:rPr>
-          <w:rFonts w:eastAsia="Source Sans Pro"/>
-          <w:sz w:val="20"/>
-          <w:szCs w:val="20"/>
-        </w:rPr>
-        <w:t>applications;Fault-tolerant</w:t>
-      </w:r>
-      <w:proofErr w:type="spellEnd"/>
-      <w:r>
-        <w:rPr>
-          <w:rFonts w:eastAsia="Source Sans Pro"/>
-          <w:sz w:val="20"/>
-          <w:szCs w:val="20"/>
-        </w:rPr>
-        <w:t xml:space="preserve"> systems},</w:t>
+        <w:t>T. Nomani and M. Mohsin, "A Novel Approximate Adder Design Methodology with Single LUT Delay for Fault-tolerant FPGA-based Systems," 2019 Second International Conference on Latest trends in Electrical Engineering and Computing Technologies (INTELLECT), Karachi, Pakistan, 2019, pp. 1-6, doi: 10.1109/INTELLECT47034.2019.8955460. keywords: {Approximate computing;Adders;FPGA;Image processing applications;Fault-tolerant systems},</w:t>
       </w:r>
     </w:p>
     <w:p>
@@ -8495,171 +8163,7 @@
           <w:sz w:val="20"/>
           <w:szCs w:val="20"/>
         </w:rPr>
-        <w:t xml:space="preserve">Y. Ono and K. Usami, "Approximate Computing Technique Using Memoization and Simplified Multiplication," 2019 34th International Technical Conference on Circuits/Systems, Computers and Communications (ITC-CSCC), </w:t>
-      </w:r>
-      <w:proofErr w:type="spellStart"/>
-      <w:r>
-        <w:rPr>
-          <w:rFonts w:eastAsia="Source Sans Pro"/>
-          <w:sz w:val="20"/>
-          <w:szCs w:val="20"/>
-        </w:rPr>
-        <w:t>JeJu</w:t>
-      </w:r>
-      <w:proofErr w:type="spellEnd"/>
-      <w:r>
-        <w:rPr>
-          <w:rFonts w:eastAsia="Source Sans Pro"/>
-          <w:sz w:val="20"/>
-          <w:szCs w:val="20"/>
-        </w:rPr>
-        <w:t xml:space="preserve">, Korea (South), 2019, pp. 1-4, </w:t>
-      </w:r>
-      <w:proofErr w:type="spellStart"/>
-      <w:r>
-        <w:rPr>
-          <w:rFonts w:eastAsia="Source Sans Pro"/>
-          <w:sz w:val="20"/>
-          <w:szCs w:val="20"/>
-        </w:rPr>
-        <w:t>doi</w:t>
-      </w:r>
-      <w:proofErr w:type="spellEnd"/>
-      <w:r>
-        <w:rPr>
-          <w:rFonts w:eastAsia="Source Sans Pro"/>
-          <w:sz w:val="20"/>
-          <w:szCs w:val="20"/>
-        </w:rPr>
-        <w:t xml:space="preserve">: 10.1109/ITC-CSCC.2019.8793369. keywords: {Energy </w:t>
-      </w:r>
-      <w:proofErr w:type="spellStart"/>
-      <w:proofErr w:type="gramStart"/>
-      <w:r>
-        <w:rPr>
-          <w:rFonts w:eastAsia="Source Sans Pro"/>
-          <w:sz w:val="20"/>
-          <w:szCs w:val="20"/>
-        </w:rPr>
-        <w:t>consumption;Frequency</w:t>
-      </w:r>
-      <w:proofErr w:type="spellEnd"/>
-      <w:proofErr w:type="gramEnd"/>
-      <w:r>
-        <w:rPr>
-          <w:rFonts w:eastAsia="Source Sans Pro"/>
-          <w:sz w:val="20"/>
-          <w:szCs w:val="20"/>
-        </w:rPr>
-        <w:t xml:space="preserve"> </w:t>
-      </w:r>
-      <w:proofErr w:type="spellStart"/>
-      <w:r>
-        <w:rPr>
-          <w:rFonts w:eastAsia="Source Sans Pro"/>
-          <w:sz w:val="20"/>
-          <w:szCs w:val="20"/>
-        </w:rPr>
-        <w:t>modulation;Approximate</w:t>
-      </w:r>
-      <w:proofErr w:type="spellEnd"/>
-      <w:r>
-        <w:rPr>
-          <w:rFonts w:eastAsia="Source Sans Pro"/>
-          <w:sz w:val="20"/>
-          <w:szCs w:val="20"/>
-        </w:rPr>
-        <w:t xml:space="preserve"> </w:t>
-      </w:r>
-      <w:proofErr w:type="spellStart"/>
-      <w:r>
-        <w:rPr>
-          <w:rFonts w:eastAsia="Source Sans Pro"/>
-          <w:sz w:val="20"/>
-          <w:szCs w:val="20"/>
-        </w:rPr>
-        <w:t>computing;Field</w:t>
-      </w:r>
-      <w:proofErr w:type="spellEnd"/>
-      <w:r>
-        <w:rPr>
-          <w:rFonts w:eastAsia="Source Sans Pro"/>
-          <w:sz w:val="20"/>
-          <w:szCs w:val="20"/>
-        </w:rPr>
-        <w:t xml:space="preserve"> programmable gate </w:t>
-      </w:r>
-      <w:proofErr w:type="spellStart"/>
-      <w:r>
-        <w:rPr>
-          <w:rFonts w:eastAsia="Source Sans Pro"/>
-          <w:sz w:val="20"/>
-          <w:szCs w:val="20"/>
-        </w:rPr>
-        <w:t>arrays;Error</w:t>
-      </w:r>
-      <w:proofErr w:type="spellEnd"/>
-      <w:r>
-        <w:rPr>
-          <w:rFonts w:eastAsia="Source Sans Pro"/>
-          <w:sz w:val="20"/>
-          <w:szCs w:val="20"/>
-        </w:rPr>
-        <w:t xml:space="preserve"> </w:t>
-      </w:r>
-      <w:proofErr w:type="spellStart"/>
-      <w:r>
-        <w:rPr>
-          <w:rFonts w:eastAsia="Source Sans Pro"/>
-          <w:sz w:val="20"/>
-          <w:szCs w:val="20"/>
-        </w:rPr>
-        <w:t>analysis;Gray-scale;Approximate</w:t>
-      </w:r>
-      <w:proofErr w:type="spellEnd"/>
-      <w:r>
-        <w:rPr>
-          <w:rFonts w:eastAsia="Source Sans Pro"/>
-          <w:sz w:val="20"/>
-          <w:szCs w:val="20"/>
-        </w:rPr>
-        <w:t xml:space="preserve"> </w:t>
-      </w:r>
-      <w:proofErr w:type="spellStart"/>
-      <w:r>
-        <w:rPr>
-          <w:rFonts w:eastAsia="Source Sans Pro"/>
-          <w:sz w:val="20"/>
-          <w:szCs w:val="20"/>
-        </w:rPr>
-        <w:t>Computing;Image</w:t>
-      </w:r>
-      <w:proofErr w:type="spellEnd"/>
-      <w:r>
-        <w:rPr>
-          <w:rFonts w:eastAsia="Source Sans Pro"/>
-          <w:sz w:val="20"/>
-          <w:szCs w:val="20"/>
-        </w:rPr>
-        <w:t xml:space="preserve"> </w:t>
-      </w:r>
-      <w:proofErr w:type="spellStart"/>
-      <w:r>
-        <w:rPr>
-          <w:rFonts w:eastAsia="Source Sans Pro"/>
-          <w:sz w:val="20"/>
-          <w:szCs w:val="20"/>
-        </w:rPr>
-        <w:t>Processing;Field</w:t>
-      </w:r>
-      <w:proofErr w:type="spellEnd"/>
-      <w:r>
-        <w:rPr>
-          <w:rFonts w:eastAsia="Source Sans Pro"/>
-          <w:sz w:val="20"/>
-          <w:szCs w:val="20"/>
-        </w:rPr>
-        <w:t xml:space="preserve"> Programmable Gate Array (FPGA)},</w:t>
+        <w:t>Y. Ono and K. Usami, "Approximate Computing Technique Using Memoization and Simplified Multiplication," 2019 34th International Technical Conference on Circuits/Systems, Computers and Communications (ITC-CSCC), JeJu, Korea (South), 2019, pp. 1-4, doi: 10.1109/ITC-CSCC.2019.8793369. keywords: {Energy consumption;Frequency modulation;Approximate computing;Field programmable gate arrays;Error analysis;Gray-scale;Approximate Computing;Image Processing;Field Programmable Gate Array (FPGA)},</w:t>
       </w:r>
     </w:p>
     <w:p>
@@ -8735,117 +8239,7 @@
           <w:sz w:val="20"/>
           <w:szCs w:val="20"/>
         </w:rPr>
-        <w:t>S. Ullah, S. S. Murthy and A. Kumar, "</w:t>
-      </w:r>
-      <w:proofErr w:type="spellStart"/>
-      <w:r>
-        <w:rPr>
-          <w:rFonts w:eastAsia="Source Sans Pro"/>
-          <w:sz w:val="20"/>
-          <w:szCs w:val="20"/>
-        </w:rPr>
-        <w:t>SMApproxLib</w:t>
-      </w:r>
-      <w:proofErr w:type="spellEnd"/>
-      <w:r>
-        <w:rPr>
-          <w:rFonts w:eastAsia="Source Sans Pro"/>
-          <w:sz w:val="20"/>
-          <w:szCs w:val="20"/>
-        </w:rPr>
-        <w:t xml:space="preserve">: Library of FPGA-based Approximate Multipliers," 2018 55th ACM/ESDA/IEEE Design Automation Conference (DAC), San Francisco, CA, USA, 2018, pp. 1-6, </w:t>
-      </w:r>
-      <w:proofErr w:type="spellStart"/>
-      <w:r>
-        <w:rPr>
-          <w:rFonts w:eastAsia="Source Sans Pro"/>
-          <w:sz w:val="20"/>
-          <w:szCs w:val="20"/>
-        </w:rPr>
-        <w:t>doi</w:t>
-      </w:r>
-      <w:proofErr w:type="spellEnd"/>
-      <w:r>
-        <w:rPr>
-          <w:rFonts w:eastAsia="Source Sans Pro"/>
-          <w:sz w:val="20"/>
-          <w:szCs w:val="20"/>
-        </w:rPr>
-        <w:t xml:space="preserve">: 10.1109/DAC.2018.8465845. keywords: {Table </w:t>
-      </w:r>
-      <w:proofErr w:type="spellStart"/>
-      <w:proofErr w:type="gramStart"/>
-      <w:r>
-        <w:rPr>
-          <w:rFonts w:eastAsia="Source Sans Pro"/>
-          <w:sz w:val="20"/>
-          <w:szCs w:val="20"/>
-        </w:rPr>
-        <w:t>lookup;Field</w:t>
-      </w:r>
-      <w:proofErr w:type="spellEnd"/>
-      <w:proofErr w:type="gramEnd"/>
-      <w:r>
-        <w:rPr>
-          <w:rFonts w:eastAsia="Source Sans Pro"/>
-          <w:sz w:val="20"/>
-          <w:szCs w:val="20"/>
-        </w:rPr>
-        <w:t xml:space="preserve"> programmable gate </w:t>
-      </w:r>
-      <w:proofErr w:type="spellStart"/>
-      <w:r>
-        <w:rPr>
-          <w:rFonts w:eastAsia="Source Sans Pro"/>
-          <w:sz w:val="20"/>
-          <w:szCs w:val="20"/>
-        </w:rPr>
-        <w:t>arrays;Libraries;Adders;Performance</w:t>
-      </w:r>
-      <w:proofErr w:type="spellEnd"/>
-      <w:r>
-        <w:rPr>
-          <w:rFonts w:eastAsia="Source Sans Pro"/>
-          <w:sz w:val="20"/>
-          <w:szCs w:val="20"/>
-        </w:rPr>
-        <w:t xml:space="preserve"> </w:t>
-      </w:r>
-      <w:proofErr w:type="spellStart"/>
-      <w:r>
-        <w:rPr>
-          <w:rFonts w:eastAsia="Source Sans Pro"/>
-          <w:sz w:val="20"/>
-          <w:szCs w:val="20"/>
-        </w:rPr>
-        <w:t>gain;Delays;Viterbi</w:t>
-      </w:r>
-      <w:proofErr w:type="spellEnd"/>
-      <w:r>
-        <w:rPr>
-          <w:rFonts w:eastAsia="Source Sans Pro"/>
-          <w:sz w:val="20"/>
-          <w:szCs w:val="20"/>
-        </w:rPr>
-        <w:t xml:space="preserve"> </w:t>
-      </w:r>
-      <w:proofErr w:type="spellStart"/>
-      <w:r>
-        <w:rPr>
-          <w:rFonts w:eastAsia="Source Sans Pro"/>
-          <w:sz w:val="20"/>
-          <w:szCs w:val="20"/>
-        </w:rPr>
-        <w:t>algorithm;Approximate</w:t>
-      </w:r>
-      <w:proofErr w:type="spellEnd"/>
-      <w:r>
-        <w:rPr>
-          <w:rFonts w:eastAsia="Source Sans Pro"/>
-          <w:sz w:val="20"/>
-          <w:szCs w:val="20"/>
-        </w:rPr>
-        <w:t xml:space="preserve"> Computing;Multipliers;Adders;FPGAs;Optimization;Area;Latency;Design Space Exploration},</w:t>
+        <w:t>S. Ullah, S. S. Murthy and A. Kumar, "SMApproxLib: Library of FPGA-based Approximate Multipliers," 2018 55th ACM/ESDA/IEEE Design Automation Conference (DAC), San Francisco, CA, USA, 2018, pp. 1-6, doi: 10.1109/DAC.2018.8465845. keywords: {Table lookup;Field programmable gate arrays;Libraries;Adders;Performance gain;Delays;Viterbi algorithm;Approximate Computing;Multipliers;Adders;FPGAs;Optimization;Area;Latency;Design Space Exploration},</w:t>
       </w:r>
     </w:p>
     <w:p>
@@ -8921,81 +8315,7 @@
           <w:sz w:val="20"/>
           <w:szCs w:val="20"/>
         </w:rPr>
-        <w:t xml:space="preserve">H. Nakahara and T. Sasao, "A deep convolutional neural network based on nested residue number system," 2015 25th International Conference on Field Programmable Logic and Applications (FPL), London, UK, 2015, pp. 1-6, </w:t>
-      </w:r>
-      <w:proofErr w:type="spellStart"/>
-      <w:r>
-        <w:rPr>
-          <w:rFonts w:eastAsia="Source Sans Pro"/>
-          <w:sz w:val="20"/>
-          <w:szCs w:val="20"/>
-        </w:rPr>
-        <w:t>doi</w:t>
-      </w:r>
-      <w:proofErr w:type="spellEnd"/>
-      <w:r>
-        <w:rPr>
-          <w:rFonts w:eastAsia="Source Sans Pro"/>
-          <w:sz w:val="20"/>
-          <w:szCs w:val="20"/>
-        </w:rPr>
-        <w:t xml:space="preserve">: 10.1109/FPL.2015.7293933. keywords: {Table </w:t>
-      </w:r>
-      <w:proofErr w:type="spellStart"/>
-      <w:proofErr w:type="gramStart"/>
-      <w:r>
-        <w:rPr>
-          <w:rFonts w:eastAsia="Source Sans Pro"/>
-          <w:sz w:val="20"/>
-          <w:szCs w:val="20"/>
-        </w:rPr>
-        <w:t>lookup;Field</w:t>
-      </w:r>
-      <w:proofErr w:type="spellEnd"/>
-      <w:proofErr w:type="gramEnd"/>
-      <w:r>
-        <w:rPr>
-          <w:rFonts w:eastAsia="Source Sans Pro"/>
-          <w:sz w:val="20"/>
-          <w:szCs w:val="20"/>
-        </w:rPr>
-        <w:t xml:space="preserve"> programmable gate </w:t>
-      </w:r>
-      <w:proofErr w:type="spellStart"/>
-      <w:r>
-        <w:rPr>
-          <w:rFonts w:eastAsia="Source Sans Pro"/>
-          <w:sz w:val="20"/>
-          <w:szCs w:val="20"/>
-        </w:rPr>
-        <w:t>arrays;Convolution;Kernel;Neural</w:t>
-      </w:r>
-      <w:proofErr w:type="spellEnd"/>
-      <w:r>
-        <w:rPr>
-          <w:rFonts w:eastAsia="Source Sans Pro"/>
-          <w:sz w:val="20"/>
-          <w:szCs w:val="20"/>
-        </w:rPr>
-        <w:t xml:space="preserve"> </w:t>
-      </w:r>
-      <w:proofErr w:type="spellStart"/>
-      <w:r>
-        <w:rPr>
-          <w:rFonts w:eastAsia="Source Sans Pro"/>
-          <w:sz w:val="20"/>
-          <w:szCs w:val="20"/>
-        </w:rPr>
-        <w:t>networks;Clocks;Dynamic</w:t>
-      </w:r>
-      <w:proofErr w:type="spellEnd"/>
-      <w:r>
-        <w:rPr>
-          <w:rFonts w:eastAsia="Source Sans Pro"/>
-          <w:sz w:val="20"/>
-          <w:szCs w:val="20"/>
-        </w:rPr>
-        <w:t xml:space="preserve"> range},</w:t>
+        <w:t>H. Nakahara and T. Sasao, "A deep convolutional neural network based on nested residue number system," 2015 25th International Conference on Field Programmable Logic and Applications (FPL), London, UK, 2015, pp. 1-6, doi: 10.1109/FPL.2015.7293933. keywords: {Table lookup;Field programmable gate arrays;Convolution;Kernel;Neural networks;Clocks;Dynamic range},</w:t>
       </w:r>
     </w:p>
     <w:p>
@@ -9080,99 +8400,7 @@
           <w:szCs w:val="20"/>
         </w:rPr>
         <w:lastRenderedPageBreak/>
-        <w:t xml:space="preserve">2103-2107, Dec. 2020, </w:t>
-      </w:r>
-      <w:proofErr w:type="spellStart"/>
-      <w:r>
-        <w:rPr>
-          <w:rFonts w:eastAsia="Source Sans Pro"/>
-          <w:sz w:val="20"/>
-          <w:szCs w:val="20"/>
-        </w:rPr>
-        <w:t>doi</w:t>
-      </w:r>
-      <w:proofErr w:type="spellEnd"/>
-      <w:r>
-        <w:rPr>
-          <w:rFonts w:eastAsia="Source Sans Pro"/>
-          <w:sz w:val="20"/>
-          <w:szCs w:val="20"/>
-        </w:rPr>
-        <w:t xml:space="preserve">: 10.1109/JPROC.2020.3033361. keywords: {Special issues and </w:t>
-      </w:r>
-      <w:proofErr w:type="spellStart"/>
-      <w:proofErr w:type="gramStart"/>
-      <w:r>
-        <w:rPr>
-          <w:rFonts w:eastAsia="Source Sans Pro"/>
-          <w:sz w:val="20"/>
-          <w:szCs w:val="20"/>
-        </w:rPr>
-        <w:t>sections;Approximate</w:t>
-      </w:r>
-      <w:proofErr w:type="spellEnd"/>
-      <w:proofErr w:type="gramEnd"/>
-      <w:r>
-        <w:rPr>
-          <w:rFonts w:eastAsia="Source Sans Pro"/>
-          <w:sz w:val="20"/>
-          <w:szCs w:val="20"/>
-        </w:rPr>
-        <w:t xml:space="preserve"> </w:t>
-      </w:r>
-      <w:proofErr w:type="spellStart"/>
-      <w:r>
-        <w:rPr>
-          <w:rFonts w:eastAsia="Source Sans Pro"/>
-          <w:sz w:val="20"/>
-          <w:szCs w:val="20"/>
-        </w:rPr>
-        <w:t>computing;Computer</w:t>
-      </w:r>
-      <w:proofErr w:type="spellEnd"/>
-      <w:r>
-        <w:rPr>
-          <w:rFonts w:eastAsia="Source Sans Pro"/>
-          <w:sz w:val="20"/>
-          <w:szCs w:val="20"/>
-        </w:rPr>
-        <w:t xml:space="preserve"> </w:t>
-      </w:r>
-      <w:proofErr w:type="spellStart"/>
-      <w:r>
-        <w:rPr>
-          <w:rFonts w:eastAsia="Source Sans Pro"/>
-          <w:sz w:val="20"/>
-          <w:szCs w:val="20"/>
-        </w:rPr>
-        <w:t>architecture;Artificial</w:t>
-      </w:r>
-      <w:proofErr w:type="spellEnd"/>
-      <w:r>
-        <w:rPr>
-          <w:rFonts w:eastAsia="Source Sans Pro"/>
-          <w:sz w:val="20"/>
-          <w:szCs w:val="20"/>
-        </w:rPr>
-        <w:t xml:space="preserve"> </w:t>
-      </w:r>
-      <w:proofErr w:type="spellStart"/>
-      <w:r>
-        <w:rPr>
-          <w:rFonts w:eastAsia="Source Sans Pro"/>
-          <w:sz w:val="20"/>
-          <w:szCs w:val="20"/>
-        </w:rPr>
-        <w:t>intelligence;Approximation</w:t>
-      </w:r>
-      <w:proofErr w:type="spellEnd"/>
-      <w:r>
-        <w:rPr>
-          <w:rFonts w:eastAsia="Source Sans Pro"/>
-          <w:sz w:val="20"/>
-          <w:szCs w:val="20"/>
-        </w:rPr>
-        <w:t xml:space="preserve"> algorithms},</w:t>
+        <w:t>2103-2107, Dec. 2020, doi: 10.1109/JPROC.2020.3033361. keywords: {Special issues and sections;Approximate computing;Computer architecture;Artificial intelligence;Approximation algorithms},</w:t>
       </w:r>
     </w:p>
     <w:p>
@@ -9248,340 +8476,24 @@
           <w:sz w:val="20"/>
           <w:szCs w:val="20"/>
         </w:rPr>
-        <w:t xml:space="preserve">A. M. </w:t>
-      </w:r>
-      <w:proofErr w:type="spellStart"/>
-      <w:r>
+        <w:t>A. M. Dalloo, A. Jaleel Humaidi, A. K. Al Mhdawi and H. Al-Raweshidy, "Approximate Computing: Concepts, Architectures, Challenges, Applications, and Future Directions," in IEEE Access, vol. 12, pp. 146022-146088, 2024, doi: 10.1109/ACCESS.2024.3467375.</w:t>
+      </w:r>
+    </w:p>
+    <w:p>
+      <w:pPr>
         <w:rPr>
           <w:rFonts w:eastAsia="Source Sans Pro"/>
           <w:sz w:val="20"/>
           <w:szCs w:val="20"/>
         </w:rPr>
-        <w:t>Dalloo</w:t>
-      </w:r>
-      <w:proofErr w:type="spellEnd"/>
+      </w:pPr>
       <w:r>
         <w:rPr>
           <w:rFonts w:eastAsia="Source Sans Pro"/>
           <w:sz w:val="20"/>
           <w:szCs w:val="20"/>
         </w:rPr>
-        <w:t xml:space="preserve">, A. Jaleel Humaidi, A. K. Al </w:t>
-      </w:r>
-      <w:proofErr w:type="spellStart"/>
-      <w:r>
-        <w:rPr>
-          <w:rFonts w:eastAsia="Source Sans Pro"/>
-          <w:sz w:val="20"/>
-          <w:szCs w:val="20"/>
-        </w:rPr>
-        <w:t>Mhdawi</w:t>
-      </w:r>
-      <w:proofErr w:type="spellEnd"/>
-      <w:r>
-        <w:rPr>
-          <w:rFonts w:eastAsia="Source Sans Pro"/>
-          <w:sz w:val="20"/>
-          <w:szCs w:val="20"/>
-        </w:rPr>
-        <w:t xml:space="preserve"> and H. Al-</w:t>
-      </w:r>
-      <w:proofErr w:type="spellStart"/>
-      <w:r>
-        <w:rPr>
-          <w:rFonts w:eastAsia="Source Sans Pro"/>
-          <w:sz w:val="20"/>
-          <w:szCs w:val="20"/>
-        </w:rPr>
-        <w:t>Raweshidy</w:t>
-      </w:r>
-      <w:proofErr w:type="spellEnd"/>
-      <w:r>
-        <w:rPr>
-          <w:rFonts w:eastAsia="Source Sans Pro"/>
-          <w:sz w:val="20"/>
-          <w:szCs w:val="20"/>
-        </w:rPr>
-        <w:t xml:space="preserve">, "Approximate Computing: Concepts, Architectures, Challenges, Applications, and Future Directions," in IEEE Access, vol. 12, pp. 146022-146088, 2024, </w:t>
-      </w:r>
-      <w:proofErr w:type="spellStart"/>
-      <w:r>
-        <w:rPr>
-          <w:rFonts w:eastAsia="Source Sans Pro"/>
-          <w:sz w:val="20"/>
-          <w:szCs w:val="20"/>
-        </w:rPr>
-        <w:t>doi</w:t>
-      </w:r>
-      <w:proofErr w:type="spellEnd"/>
-      <w:r>
-        <w:rPr>
-          <w:rFonts w:eastAsia="Source Sans Pro"/>
-          <w:sz w:val="20"/>
-          <w:szCs w:val="20"/>
-        </w:rPr>
-        <w:t>: 10.1109/ACCESS.2024.3467375.</w:t>
-      </w:r>
-    </w:p>
-    <w:p>
-      <w:pPr>
-        <w:rPr>
-          <w:rFonts w:eastAsia="Source Sans Pro"/>
-          <w:sz w:val="20"/>
-          <w:szCs w:val="20"/>
-        </w:rPr>
-      </w:pPr>
-      <w:r>
-        <w:rPr>
-          <w:rFonts w:eastAsia="Source Sans Pro"/>
-          <w:sz w:val="20"/>
-          <w:szCs w:val="20"/>
-        </w:rPr>
-        <w:t xml:space="preserve">keywords: {Approximate </w:t>
-      </w:r>
-      <w:proofErr w:type="spellStart"/>
-      <w:proofErr w:type="gramStart"/>
-      <w:r>
-        <w:rPr>
-          <w:rFonts w:eastAsia="Source Sans Pro"/>
-          <w:sz w:val="20"/>
-          <w:szCs w:val="20"/>
-        </w:rPr>
-        <w:t>computing;Accuracy</w:t>
-      </w:r>
-      <w:proofErr w:type="gramEnd"/>
-      <w:r>
-        <w:rPr>
-          <w:rFonts w:eastAsia="Source Sans Pro"/>
-          <w:sz w:val="20"/>
-          <w:szCs w:val="20"/>
-        </w:rPr>
-        <w:t>;Transistors;Surveys;Silicon;Power</w:t>
-      </w:r>
-      <w:proofErr w:type="spellEnd"/>
-      <w:r>
-        <w:rPr>
-          <w:rFonts w:eastAsia="Source Sans Pro"/>
-          <w:sz w:val="20"/>
-          <w:szCs w:val="20"/>
-        </w:rPr>
-        <w:t xml:space="preserve"> </w:t>
-      </w:r>
-      <w:proofErr w:type="spellStart"/>
-      <w:r>
-        <w:rPr>
-          <w:rFonts w:eastAsia="Source Sans Pro"/>
-          <w:sz w:val="20"/>
-          <w:szCs w:val="20"/>
-        </w:rPr>
-        <w:t>demand;Machine</w:t>
-      </w:r>
-      <w:proofErr w:type="spellEnd"/>
-      <w:r>
-        <w:rPr>
-          <w:rFonts w:eastAsia="Source Sans Pro"/>
-          <w:sz w:val="20"/>
-          <w:szCs w:val="20"/>
-        </w:rPr>
-        <w:t xml:space="preserve"> </w:t>
-      </w:r>
-      <w:proofErr w:type="spellStart"/>
-      <w:r>
-        <w:rPr>
-          <w:rFonts w:eastAsia="Source Sans Pro"/>
-          <w:sz w:val="20"/>
-          <w:szCs w:val="20"/>
-        </w:rPr>
-        <w:t>learning;Deep</w:t>
-      </w:r>
-      <w:proofErr w:type="spellEnd"/>
-      <w:r>
-        <w:rPr>
-          <w:rFonts w:eastAsia="Source Sans Pro"/>
-          <w:sz w:val="20"/>
-          <w:szCs w:val="20"/>
-        </w:rPr>
-        <w:t xml:space="preserve"> </w:t>
-      </w:r>
-      <w:proofErr w:type="spellStart"/>
-      <w:r>
-        <w:rPr>
-          <w:rFonts w:eastAsia="Source Sans Pro"/>
-          <w:sz w:val="20"/>
-          <w:szCs w:val="20"/>
-        </w:rPr>
-        <w:t>learning;Statistical</w:t>
-      </w:r>
-      <w:proofErr w:type="spellEnd"/>
-      <w:r>
-        <w:rPr>
-          <w:rFonts w:eastAsia="Source Sans Pro"/>
-          <w:sz w:val="20"/>
-          <w:szCs w:val="20"/>
-        </w:rPr>
-        <w:t xml:space="preserve"> </w:t>
-      </w:r>
-      <w:proofErr w:type="spellStart"/>
-      <w:r>
-        <w:rPr>
-          <w:rFonts w:eastAsia="Source Sans Pro"/>
-          <w:sz w:val="20"/>
-          <w:szCs w:val="20"/>
-        </w:rPr>
-        <w:t>analysis;Neuromorphic</w:t>
-      </w:r>
-      <w:proofErr w:type="spellEnd"/>
-      <w:r>
-        <w:rPr>
-          <w:rFonts w:eastAsia="Source Sans Pro"/>
-          <w:sz w:val="20"/>
-          <w:szCs w:val="20"/>
-        </w:rPr>
-        <w:t xml:space="preserve"> </w:t>
-      </w:r>
-      <w:proofErr w:type="spellStart"/>
-      <w:r>
-        <w:rPr>
-          <w:rFonts w:eastAsia="Source Sans Pro"/>
-          <w:sz w:val="20"/>
-          <w:szCs w:val="20"/>
-        </w:rPr>
-        <w:t>engineering;Approximate</w:t>
-      </w:r>
-      <w:proofErr w:type="spellEnd"/>
-      <w:r>
-        <w:rPr>
-          <w:rFonts w:eastAsia="Source Sans Pro"/>
-          <w:sz w:val="20"/>
-          <w:szCs w:val="20"/>
-        </w:rPr>
-        <w:t xml:space="preserve"> </w:t>
-      </w:r>
-      <w:proofErr w:type="spellStart"/>
-      <w:r>
-        <w:rPr>
-          <w:rFonts w:eastAsia="Source Sans Pro"/>
-          <w:sz w:val="20"/>
-          <w:szCs w:val="20"/>
-        </w:rPr>
-        <w:t>computing;approximate</w:t>
-      </w:r>
-      <w:proofErr w:type="spellEnd"/>
-      <w:r>
-        <w:rPr>
-          <w:rFonts w:eastAsia="Source Sans Pro"/>
-          <w:sz w:val="20"/>
-          <w:szCs w:val="20"/>
-        </w:rPr>
-        <w:t xml:space="preserve"> programming </w:t>
-      </w:r>
-      <w:proofErr w:type="spellStart"/>
-      <w:r>
-        <w:rPr>
-          <w:rFonts w:eastAsia="Source Sans Pro"/>
-          <w:sz w:val="20"/>
-          <w:szCs w:val="20"/>
-        </w:rPr>
-        <w:t>language;approximate</w:t>
-      </w:r>
-      <w:proofErr w:type="spellEnd"/>
-      <w:r>
-        <w:rPr>
-          <w:rFonts w:eastAsia="Source Sans Pro"/>
-          <w:sz w:val="20"/>
-          <w:szCs w:val="20"/>
-        </w:rPr>
-        <w:t xml:space="preserve"> </w:t>
-      </w:r>
-      <w:proofErr w:type="spellStart"/>
-      <w:r>
-        <w:rPr>
-          <w:rFonts w:eastAsia="Source Sans Pro"/>
-          <w:sz w:val="20"/>
-          <w:szCs w:val="20"/>
-        </w:rPr>
-        <w:t>memory;circuit-level;approximate</w:t>
-      </w:r>
-      <w:proofErr w:type="spellEnd"/>
-      <w:r>
-        <w:rPr>
-          <w:rFonts w:eastAsia="Source Sans Pro"/>
-          <w:sz w:val="20"/>
-          <w:szCs w:val="20"/>
-        </w:rPr>
-        <w:t xml:space="preserve"> machine </w:t>
-      </w:r>
-      <w:proofErr w:type="spellStart"/>
-      <w:r>
-        <w:rPr>
-          <w:rFonts w:eastAsia="Source Sans Pro"/>
-          <w:sz w:val="20"/>
-          <w:szCs w:val="20"/>
-        </w:rPr>
-        <w:t>learning;deep</w:t>
-      </w:r>
-      <w:proofErr w:type="spellEnd"/>
-      <w:r>
-        <w:rPr>
-          <w:rFonts w:eastAsia="Source Sans Pro"/>
-          <w:sz w:val="20"/>
-          <w:szCs w:val="20"/>
-        </w:rPr>
-        <w:t xml:space="preserve"> </w:t>
-      </w:r>
-      <w:proofErr w:type="spellStart"/>
-      <w:r>
-        <w:rPr>
-          <w:rFonts w:eastAsia="Source Sans Pro"/>
-          <w:sz w:val="20"/>
-          <w:szCs w:val="20"/>
-        </w:rPr>
-        <w:t>learning;approximate</w:t>
-      </w:r>
-      <w:proofErr w:type="spellEnd"/>
-      <w:r>
-        <w:rPr>
-          <w:rFonts w:eastAsia="Source Sans Pro"/>
-          <w:sz w:val="20"/>
-          <w:szCs w:val="20"/>
-        </w:rPr>
-        <w:t xml:space="preserve"> logic </w:t>
-      </w:r>
-      <w:proofErr w:type="spellStart"/>
-      <w:r>
-        <w:rPr>
-          <w:rFonts w:eastAsia="Source Sans Pro"/>
-          <w:sz w:val="20"/>
-          <w:szCs w:val="20"/>
-        </w:rPr>
-        <w:t>synthesis;statistical</w:t>
-      </w:r>
-      <w:proofErr w:type="spellEnd"/>
-      <w:r>
-        <w:rPr>
-          <w:rFonts w:eastAsia="Source Sans Pro"/>
-          <w:sz w:val="20"/>
-          <w:szCs w:val="20"/>
-        </w:rPr>
-        <w:t xml:space="preserve"> and neuromorphic </w:t>
-      </w:r>
-      <w:proofErr w:type="spellStart"/>
-      <w:r>
-        <w:rPr>
-          <w:rFonts w:eastAsia="Source Sans Pro"/>
-          <w:sz w:val="20"/>
-          <w:szCs w:val="20"/>
-        </w:rPr>
-        <w:t>computing;cross</w:t>
-      </w:r>
-      <w:proofErr w:type="spellEnd"/>
-      <w:r>
-        <w:rPr>
-          <w:rFonts w:eastAsia="Source Sans Pro"/>
-          <w:sz w:val="20"/>
-          <w:szCs w:val="20"/>
-        </w:rPr>
-        <w:t xml:space="preserve"> layer and end-to-end approximate computing},</w:t>
+        <w:t>keywords: {Approximate computing;Accuracy;Transistors;Surveys;Silicon;Power demand;Machine learning;Deep learning;Statistical analysis;Neuromorphic engineering;Approximate computing;approximate programming language;approximate memory;circuit-level;approximate machine learning;deep learning;approximate logic synthesis;statistical and neuromorphic computing;cross layer and end-to-end approximate computing},</w:t>
       </w:r>
     </w:p>
     <w:p>
@@ -9657,153 +8569,7 @@
           <w:sz w:val="20"/>
           <w:szCs w:val="20"/>
         </w:rPr>
-        <w:t xml:space="preserve">A. Gorantla, R. Kothapalli and T. L. Spandana, "Developments of Approximate Computing: From Algorithm Level to System Level," 2022 International Conference on Computing, Communication and Power Technology (IC3P), Visakhapatnam, India, 2022, pp. 52-56, </w:t>
-      </w:r>
-      <w:proofErr w:type="spellStart"/>
-      <w:r>
-        <w:rPr>
-          <w:rFonts w:eastAsia="Source Sans Pro"/>
-          <w:sz w:val="20"/>
-          <w:szCs w:val="20"/>
-        </w:rPr>
-        <w:t>doi</w:t>
-      </w:r>
-      <w:proofErr w:type="spellEnd"/>
-      <w:r>
-        <w:rPr>
-          <w:rFonts w:eastAsia="Source Sans Pro"/>
-          <w:sz w:val="20"/>
-          <w:szCs w:val="20"/>
-        </w:rPr>
-        <w:t>: 10.1109/IC3P52835.2022.00020. keywords: {</w:t>
-      </w:r>
-      <w:proofErr w:type="spellStart"/>
-      <w:proofErr w:type="gramStart"/>
-      <w:r>
-        <w:rPr>
-          <w:rFonts w:eastAsia="Source Sans Pro"/>
-          <w:sz w:val="20"/>
-          <w:szCs w:val="20"/>
-        </w:rPr>
-        <w:t>Measurement;Power</w:t>
-      </w:r>
-      <w:proofErr w:type="spellEnd"/>
-      <w:proofErr w:type="gramEnd"/>
-      <w:r>
-        <w:rPr>
-          <w:rFonts w:eastAsia="Source Sans Pro"/>
-          <w:sz w:val="20"/>
-          <w:szCs w:val="20"/>
-        </w:rPr>
-        <w:t xml:space="preserve"> </w:t>
-      </w:r>
-      <w:proofErr w:type="spellStart"/>
-      <w:r>
-        <w:rPr>
-          <w:rFonts w:eastAsia="Source Sans Pro"/>
-          <w:sz w:val="20"/>
-          <w:szCs w:val="20"/>
-        </w:rPr>
-        <w:t>demand;Costs;Approximate</w:t>
-      </w:r>
-      <w:proofErr w:type="spellEnd"/>
-      <w:r>
-        <w:rPr>
-          <w:rFonts w:eastAsia="Source Sans Pro"/>
-          <w:sz w:val="20"/>
-          <w:szCs w:val="20"/>
-        </w:rPr>
-        <w:t xml:space="preserve"> </w:t>
-      </w:r>
-      <w:proofErr w:type="spellStart"/>
-      <w:r>
-        <w:rPr>
-          <w:rFonts w:eastAsia="Source Sans Pro"/>
-          <w:sz w:val="20"/>
-          <w:szCs w:val="20"/>
-        </w:rPr>
-        <w:t>computing;Very</w:t>
-      </w:r>
-      <w:proofErr w:type="spellEnd"/>
-      <w:r>
-        <w:rPr>
-          <w:rFonts w:eastAsia="Source Sans Pro"/>
-          <w:sz w:val="20"/>
-          <w:szCs w:val="20"/>
-        </w:rPr>
-        <w:t xml:space="preserve"> large scale </w:t>
-      </w:r>
-      <w:proofErr w:type="spellStart"/>
-      <w:r>
-        <w:rPr>
-          <w:rFonts w:eastAsia="Source Sans Pro"/>
-          <w:sz w:val="20"/>
-          <w:szCs w:val="20"/>
-        </w:rPr>
-        <w:t>integration;Approximation</w:t>
-      </w:r>
-      <w:proofErr w:type="spellEnd"/>
-      <w:r>
-        <w:rPr>
-          <w:rFonts w:eastAsia="Source Sans Pro"/>
-          <w:sz w:val="20"/>
-          <w:szCs w:val="20"/>
-        </w:rPr>
-        <w:t xml:space="preserve"> </w:t>
-      </w:r>
-      <w:proofErr w:type="spellStart"/>
-      <w:r>
-        <w:rPr>
-          <w:rFonts w:eastAsia="Source Sans Pro"/>
-          <w:sz w:val="20"/>
-          <w:szCs w:val="20"/>
-        </w:rPr>
-        <w:t>algorithms;Delays;approximate</w:t>
-      </w:r>
-      <w:proofErr w:type="spellEnd"/>
-      <w:r>
-        <w:rPr>
-          <w:rFonts w:eastAsia="Source Sans Pro"/>
-          <w:sz w:val="20"/>
-          <w:szCs w:val="20"/>
-        </w:rPr>
-        <w:t xml:space="preserve"> </w:t>
-      </w:r>
-      <w:proofErr w:type="spellStart"/>
-      <w:r>
-        <w:rPr>
-          <w:rFonts w:eastAsia="Source Sans Pro"/>
-          <w:sz w:val="20"/>
-          <w:szCs w:val="20"/>
-        </w:rPr>
-        <w:t>computing;low</w:t>
-      </w:r>
-      <w:proofErr w:type="spellEnd"/>
-      <w:r>
-        <w:rPr>
-          <w:rFonts w:eastAsia="Source Sans Pro"/>
-          <w:sz w:val="20"/>
-          <w:szCs w:val="20"/>
-        </w:rPr>
-        <w:t xml:space="preserve"> </w:t>
-      </w:r>
-      <w:proofErr w:type="spellStart"/>
-      <w:r>
-        <w:rPr>
-          <w:rFonts w:eastAsia="Source Sans Pro"/>
-          <w:sz w:val="20"/>
-          <w:szCs w:val="20"/>
-        </w:rPr>
-        <w:t>power;very</w:t>
-      </w:r>
-      <w:proofErr w:type="spellEnd"/>
-      <w:r>
-        <w:rPr>
-          <w:rFonts w:eastAsia="Source Sans Pro"/>
-          <w:sz w:val="20"/>
-          <w:szCs w:val="20"/>
-        </w:rPr>
-        <w:t xml:space="preserve"> large scale integration},</w:t>
+        <w:t>A. Gorantla, R. Kothapalli and T. L. Spandana, "Developments of Approximate Computing: From Algorithm Level to System Level," 2022 International Conference on Computing, Communication and Power Technology (IC3P), Visakhapatnam, India, 2022, pp. 52-56, doi: 10.1109/IC3P52835.2022.00020. keywords: {Measurement;Power demand;Costs;Approximate computing;Very large scale integration;Approximation algorithms;Delays;approximate computing;low power;very large scale integration},</w:t>
       </w:r>
     </w:p>
     <w:p>
@@ -9955,171 +8721,7 @@
           <w:sz w:val="20"/>
           <w:szCs w:val="20"/>
         </w:rPr>
-        <w:t xml:space="preserve">P. Yadav, A. Pandey, M. R. K., R. P. K.J., V. M.H. and N. K. Y.B., "Low Power Approximate Multipliers </w:t>
-      </w:r>
-      <w:proofErr w:type="gramStart"/>
-      <w:r>
-        <w:rPr>
-          <w:rFonts w:eastAsia="Source Sans Pro"/>
-          <w:sz w:val="20"/>
-          <w:szCs w:val="20"/>
-        </w:rPr>
-        <w:t>With</w:t>
-      </w:r>
-      <w:proofErr w:type="gramEnd"/>
-      <w:r>
-        <w:rPr>
-          <w:rFonts w:eastAsia="Source Sans Pro"/>
-          <w:sz w:val="20"/>
-          <w:szCs w:val="20"/>
-        </w:rPr>
-        <w:t xml:space="preserve"> Truncated Carry Propagation for LSBs," 2018 IEEE 61st International Midwest Symposium on Circuits and Systems (MWSCAS), Windsor, ON, Canada, 2018, pp. 500-503, </w:t>
-      </w:r>
-      <w:proofErr w:type="spellStart"/>
-      <w:r>
-        <w:rPr>
-          <w:rFonts w:eastAsia="Source Sans Pro"/>
-          <w:sz w:val="20"/>
-          <w:szCs w:val="20"/>
-        </w:rPr>
-        <w:t>doi</w:t>
-      </w:r>
-      <w:proofErr w:type="spellEnd"/>
-      <w:r>
-        <w:rPr>
-          <w:rFonts w:eastAsia="Source Sans Pro"/>
-          <w:sz w:val="20"/>
-          <w:szCs w:val="20"/>
-        </w:rPr>
-        <w:t>: 10.1109/MWSCAS.2018.8624067. keywords: {</w:t>
-      </w:r>
-      <w:proofErr w:type="spellStart"/>
-      <w:proofErr w:type="gramStart"/>
-      <w:r>
-        <w:rPr>
-          <w:rFonts w:eastAsia="Source Sans Pro"/>
-          <w:sz w:val="20"/>
-          <w:szCs w:val="20"/>
-        </w:rPr>
-        <w:t>Adders;Logic</w:t>
-      </w:r>
-      <w:proofErr w:type="spellEnd"/>
-      <w:proofErr w:type="gramEnd"/>
-      <w:r>
-        <w:rPr>
-          <w:rFonts w:eastAsia="Source Sans Pro"/>
-          <w:sz w:val="20"/>
-          <w:szCs w:val="20"/>
-        </w:rPr>
-        <w:t xml:space="preserve"> </w:t>
-      </w:r>
-      <w:proofErr w:type="spellStart"/>
-      <w:r>
-        <w:rPr>
-          <w:rFonts w:eastAsia="Source Sans Pro"/>
-          <w:sz w:val="20"/>
-          <w:szCs w:val="20"/>
-        </w:rPr>
-        <w:t>gates;Delays;Transistors;Power</w:t>
-      </w:r>
-      <w:proofErr w:type="spellEnd"/>
-      <w:r>
-        <w:rPr>
-          <w:rFonts w:eastAsia="Source Sans Pro"/>
-          <w:sz w:val="20"/>
-          <w:szCs w:val="20"/>
-        </w:rPr>
-        <w:t xml:space="preserve"> </w:t>
-      </w:r>
-      <w:proofErr w:type="spellStart"/>
-      <w:r>
-        <w:rPr>
-          <w:rFonts w:eastAsia="Source Sans Pro"/>
-          <w:sz w:val="20"/>
-          <w:szCs w:val="20"/>
-        </w:rPr>
-        <w:t>dissipation;Power</w:t>
-      </w:r>
-      <w:proofErr w:type="spellEnd"/>
-      <w:r>
-        <w:rPr>
-          <w:rFonts w:eastAsia="Source Sans Pro"/>
-          <w:sz w:val="20"/>
-          <w:szCs w:val="20"/>
-        </w:rPr>
-        <w:t xml:space="preserve"> </w:t>
-      </w:r>
-      <w:proofErr w:type="spellStart"/>
-      <w:r>
-        <w:rPr>
-          <w:rFonts w:eastAsia="Source Sans Pro"/>
-          <w:sz w:val="20"/>
-          <w:szCs w:val="20"/>
-        </w:rPr>
-        <w:t>demand;CMOS</w:t>
-      </w:r>
-      <w:proofErr w:type="spellEnd"/>
-      <w:r>
-        <w:rPr>
-          <w:rFonts w:eastAsia="Source Sans Pro"/>
-          <w:sz w:val="20"/>
-          <w:szCs w:val="20"/>
-        </w:rPr>
-        <w:t xml:space="preserve"> </w:t>
-      </w:r>
-      <w:proofErr w:type="spellStart"/>
-      <w:r>
-        <w:rPr>
-          <w:rFonts w:eastAsia="Source Sans Pro"/>
-          <w:sz w:val="20"/>
-          <w:szCs w:val="20"/>
-        </w:rPr>
-        <w:t>technology;Approximate</w:t>
-      </w:r>
-      <w:proofErr w:type="spellEnd"/>
-      <w:r>
-        <w:rPr>
-          <w:rFonts w:eastAsia="Source Sans Pro"/>
-          <w:sz w:val="20"/>
-          <w:szCs w:val="20"/>
-        </w:rPr>
-        <w:t xml:space="preserve"> </w:t>
-      </w:r>
-      <w:proofErr w:type="spellStart"/>
-      <w:r>
-        <w:rPr>
-          <w:rFonts w:eastAsia="Source Sans Pro"/>
-          <w:sz w:val="20"/>
-          <w:szCs w:val="20"/>
-        </w:rPr>
-        <w:t>Multiplier;Carry</w:t>
-      </w:r>
-      <w:proofErr w:type="spellEnd"/>
-      <w:r>
-        <w:rPr>
-          <w:rFonts w:eastAsia="Source Sans Pro"/>
-          <w:sz w:val="20"/>
-          <w:szCs w:val="20"/>
-        </w:rPr>
-        <w:t xml:space="preserve"> </w:t>
-      </w:r>
-      <w:proofErr w:type="spellStart"/>
-      <w:r>
-        <w:rPr>
-          <w:rFonts w:eastAsia="Source Sans Pro"/>
-          <w:sz w:val="20"/>
-          <w:szCs w:val="20"/>
-        </w:rPr>
-        <w:t>generation;Accuracy;PDP</w:t>
-      </w:r>
-      <w:proofErr w:type="spellEnd"/>
-      <w:r>
-        <w:rPr>
-          <w:rFonts w:eastAsia="Source Sans Pro"/>
-          <w:sz w:val="20"/>
-          <w:szCs w:val="20"/>
-        </w:rPr>
-        <w:t>},</w:t>
+        <w:t>P. Yadav, A. Pandey, M. R. K., R. P. K.J., V. M.H. and N. K. Y.B., "Low Power Approximate Multipliers With Truncated Carry Propagation for LSBs," 2018 IEEE 61st International Midwest Symposium on Circuits and Systems (MWSCAS), Windsor, ON, Canada, 2018, pp. 500-503, doi: 10.1109/MWSCAS.2018.8624067. keywords: {Adders;Logic gates;Delays;Transistors;Power dissipation;Power demand;CMOS technology;Approximate Multiplier;Carry generation;Accuracy;PDP},</w:t>
       </w:r>
     </w:p>
     <w:p>
@@ -11041,6 +9643,7 @@
           <w:right w:val="nil"/>
           <w:between w:val="nil"/>
         </w:pBdr>
+        <w:jc w:val="center"/>
         <w:rPr>
           <w:rFonts w:eastAsia="Source Serif Pro"/>
           <w:b/>
@@ -11057,6 +9660,15 @@
         </w:rPr>
         <w:lastRenderedPageBreak/>
         <w:t>Appendix</w:t>
+      </w:r>
+      <w:r>
+        <w:rPr>
+          <w:rFonts w:eastAsia="Source Serif Pro"/>
+          <w:b/>
+          <w:sz w:val="28"/>
+          <w:szCs w:val="28"/>
+        </w:rPr>
+        <w:t xml:space="preserve"> A</w:t>
       </w:r>
     </w:p>
     <w:p>
@@ -11150,22 +9762,24 @@
           <w:sz w:val="16"/>
           <w:szCs w:val="16"/>
         </w:rPr>
-        <w:t>Figure 1: Gantt Chart for Semester 1</w:t>
-      </w:r>
-    </w:p>
-    <w:p>
-      <w:pPr>
-        <w:tabs>
-          <w:tab w:val="right" w:leader="dot" w:pos="10093"/>
-        </w:tabs>
-        <w:spacing w:line="240" w:lineRule="atLeast"/>
-        <w:jc w:val="center"/>
+        <w:t xml:space="preserve">Fig </w:t>
+      </w:r>
+      <w:r>
         <w:rPr>
           <w:i/>
           <w:sz w:val="16"/>
           <w:szCs w:val="16"/>
         </w:rPr>
-      </w:pPr>
+        <w:t>4a</w:t>
+      </w:r>
+      <w:r>
+        <w:rPr>
+          <w:i/>
+          <w:sz w:val="16"/>
+          <w:szCs w:val="16"/>
+        </w:rPr>
+        <w:t>: Gantt Chart for Semester 1</w:t>
+      </w:r>
     </w:p>
     <w:p>
       <w:pPr>
@@ -11176,6 +9790,20 @@
         <w:jc w:val="center"/>
         <w:rPr>
           <w:i/>
+          <w:sz w:val="16"/>
+          <w:szCs w:val="16"/>
+        </w:rPr>
+      </w:pPr>
+    </w:p>
+    <w:p>
+      <w:pPr>
+        <w:tabs>
+          <w:tab w:val="right" w:leader="dot" w:pos="10093"/>
+        </w:tabs>
+        <w:spacing w:line="240" w:lineRule="atLeast"/>
+        <w:jc w:val="center"/>
+        <w:rPr>
+          <w:i/>
         </w:rPr>
       </w:pPr>
       <w:r>
@@ -11183,7 +9811,7 @@
           <w:noProof/>
         </w:rPr>
         <w:drawing>
-          <wp:inline distT="0" distB="0" distL="0" distR="0" wp14:anchorId="5A764F3E" wp14:editId="7E9D6432">
+          <wp:inline distT="0" distB="0" distL="0" distR="0" wp14:anchorId="5A764F3E" wp14:editId="58D86533">
             <wp:extent cx="6610350" cy="1851210"/>
             <wp:effectExtent l="0" t="0" r="0" b="0"/>
             <wp:docPr id="1529889521" name="Picture 2"/>
@@ -11251,7 +9879,23 @@
           <w:sz w:val="16"/>
           <w:szCs w:val="16"/>
         </w:rPr>
-        <w:t>Figure 1: Gantt Chart for Semester 2</w:t>
+        <w:t xml:space="preserve">Fig </w:t>
+      </w:r>
+      <w:r>
+        <w:rPr>
+          <w:i/>
+          <w:sz w:val="16"/>
+          <w:szCs w:val="16"/>
+        </w:rPr>
+        <w:t>4b</w:t>
+      </w:r>
+      <w:r>
+        <w:rPr>
+          <w:i/>
+          <w:sz w:val="16"/>
+          <w:szCs w:val="16"/>
+        </w:rPr>
+        <w:t>: Gantt Chart for Semester 2</w:t>
       </w:r>
     </w:p>
     <w:p>
@@ -11341,6 +9985,168 @@
         </w:rPr>
         <w:t>M4 – Milestone 4 for implementing the chosen approximation method in FPGA</w:t>
       </w:r>
+    </w:p>
+    <w:p>
+      <w:pPr>
+        <w:rPr>
+          <w:rFonts w:eastAsia="Source Sans Pro"/>
+          <w:sz w:val="20"/>
+          <w:szCs w:val="20"/>
+        </w:rPr>
+      </w:pPr>
+    </w:p>
+    <w:p>
+      <w:pPr>
+        <w:rPr>
+          <w:rFonts w:eastAsia="Source Sans Pro"/>
+          <w:sz w:val="20"/>
+          <w:szCs w:val="20"/>
+        </w:rPr>
+      </w:pPr>
+    </w:p>
+    <w:p>
+      <w:pPr>
+        <w:rPr>
+          <w:rFonts w:eastAsia="Source Sans Pro"/>
+          <w:sz w:val="20"/>
+          <w:szCs w:val="20"/>
+        </w:rPr>
+      </w:pPr>
+    </w:p>
+    <w:p>
+      <w:pPr>
+        <w:rPr>
+          <w:rFonts w:eastAsia="Source Sans Pro"/>
+          <w:sz w:val="20"/>
+          <w:szCs w:val="20"/>
+        </w:rPr>
+      </w:pPr>
+    </w:p>
+    <w:p>
+      <w:pPr>
+        <w:rPr>
+          <w:rFonts w:eastAsia="Source Sans Pro"/>
+          <w:sz w:val="20"/>
+          <w:szCs w:val="20"/>
+        </w:rPr>
+      </w:pPr>
+    </w:p>
+    <w:p>
+      <w:pPr>
+        <w:rPr>
+          <w:rFonts w:eastAsia="Source Sans Pro"/>
+          <w:sz w:val="20"/>
+          <w:szCs w:val="20"/>
+        </w:rPr>
+      </w:pPr>
+    </w:p>
+    <w:p>
+      <w:pPr>
+        <w:rPr>
+          <w:rFonts w:eastAsia="Source Sans Pro"/>
+          <w:sz w:val="20"/>
+          <w:szCs w:val="20"/>
+        </w:rPr>
+      </w:pPr>
+    </w:p>
+    <w:p>
+      <w:pPr>
+        <w:rPr>
+          <w:rFonts w:eastAsia="Source Sans Pro"/>
+          <w:sz w:val="20"/>
+          <w:szCs w:val="20"/>
+        </w:rPr>
+      </w:pPr>
+    </w:p>
+    <w:p>
+      <w:pPr>
+        <w:rPr>
+          <w:rFonts w:eastAsia="Source Sans Pro"/>
+          <w:sz w:val="20"/>
+          <w:szCs w:val="20"/>
+        </w:rPr>
+      </w:pPr>
+    </w:p>
+    <w:p>
+      <w:pPr>
+        <w:rPr>
+          <w:rFonts w:eastAsia="Source Sans Pro"/>
+          <w:sz w:val="20"/>
+          <w:szCs w:val="20"/>
+        </w:rPr>
+      </w:pPr>
+    </w:p>
+    <w:p>
+      <w:pPr>
+        <w:rPr>
+          <w:rFonts w:eastAsia="Source Sans Pro"/>
+          <w:sz w:val="20"/>
+          <w:szCs w:val="20"/>
+        </w:rPr>
+      </w:pPr>
+    </w:p>
+    <w:p>
+      <w:pPr>
+        <w:rPr>
+          <w:rFonts w:eastAsia="Source Sans Pro"/>
+          <w:sz w:val="20"/>
+          <w:szCs w:val="20"/>
+        </w:rPr>
+      </w:pPr>
+    </w:p>
+    <w:p>
+      <w:pPr>
+        <w:rPr>
+          <w:rFonts w:eastAsia="Source Sans Pro"/>
+          <w:sz w:val="20"/>
+          <w:szCs w:val="20"/>
+        </w:rPr>
+      </w:pPr>
+    </w:p>
+    <w:p>
+      <w:pPr>
+        <w:rPr>
+          <w:rFonts w:eastAsia="Source Sans Pro"/>
+          <w:sz w:val="20"/>
+          <w:szCs w:val="20"/>
+        </w:rPr>
+      </w:pPr>
+    </w:p>
+    <w:p>
+      <w:pPr>
+        <w:rPr>
+          <w:rFonts w:eastAsia="Source Sans Pro"/>
+          <w:sz w:val="20"/>
+          <w:szCs w:val="20"/>
+        </w:rPr>
+      </w:pPr>
+    </w:p>
+    <w:p>
+      <w:pPr>
+        <w:rPr>
+          <w:rFonts w:eastAsia="Source Sans Pro"/>
+          <w:sz w:val="20"/>
+          <w:szCs w:val="20"/>
+        </w:rPr>
+      </w:pPr>
+    </w:p>
+    <w:p>
+      <w:pPr>
+        <w:rPr>
+          <w:rFonts w:eastAsia="Source Sans Pro"/>
+          <w:sz w:val="20"/>
+          <w:szCs w:val="20"/>
+        </w:rPr>
+      </w:pPr>
+    </w:p>
+    <w:p>
+      <w:pPr>
+        <w:rPr>
+          <w:rFonts w:eastAsia="Source Sans Pro"/>
+          <w:sz w:val="20"/>
+          <w:szCs w:val="20"/>
+        </w:rPr>
+      </w:pPr>
     </w:p>
     <w:p>
       <w:pPr>
@@ -11360,6 +10166,52 @@
     </w:p>
     <w:p>
       <w:pPr>
+        <w:pBdr>
+          <w:top w:val="nil"/>
+          <w:left w:val="nil"/>
+          <w:bottom w:val="nil"/>
+          <w:right w:val="nil"/>
+          <w:between w:val="nil"/>
+        </w:pBdr>
+        <w:jc w:val="center"/>
+        <w:rPr>
+          <w:rFonts w:eastAsia="Source Serif Pro"/>
+          <w:b/>
+          <w:sz w:val="28"/>
+          <w:szCs w:val="28"/>
+        </w:rPr>
+      </w:pPr>
+      <w:r>
+        <w:rPr>
+          <w:rFonts w:eastAsia="Source Serif Pro"/>
+          <w:b/>
+          <w:sz w:val="28"/>
+          <w:szCs w:val="28"/>
+        </w:rPr>
+        <w:lastRenderedPageBreak/>
+        <w:t>Appendix</w:t>
+      </w:r>
+      <w:r>
+        <w:rPr>
+          <w:rFonts w:eastAsia="Source Serif Pro"/>
+          <w:b/>
+          <w:sz w:val="28"/>
+          <w:szCs w:val="28"/>
+        </w:rPr>
+        <w:t xml:space="preserve"> </w:t>
+      </w:r>
+      <w:r>
+        <w:rPr>
+          <w:rFonts w:eastAsia="Source Serif Pro"/>
+          <w:b/>
+          <w:sz w:val="28"/>
+          <w:szCs w:val="28"/>
+        </w:rPr>
+        <w:t>B</w:t>
+      </w:r>
+    </w:p>
+    <w:p>
+      <w:pPr>
         <w:rPr>
           <w:rFonts w:eastAsia="Source Sans Pro"/>
           <w:sz w:val="20"/>
@@ -11376,12 +10228,126 @@
         </w:rPr>
       </w:pPr>
     </w:p>
+    <w:p>
+      <w:pPr>
+        <w:rPr>
+          <w:rFonts w:eastAsia="Source Sans Pro"/>
+          <w:sz w:val="20"/>
+          <w:szCs w:val="20"/>
+        </w:rPr>
+        <w:sectPr>
+          <w:pgSz w:w="16838" w:h="11906" w:orient="landscape"/>
+          <w:pgMar w:top="850" w:right="1008" w:bottom="850" w:left="720" w:header="562" w:footer="562" w:gutter="0"/>
+          <w:pgNumType w:start="1"/>
+          <w:cols w:space="720"/>
+          <w:docGrid w:linePitch="326"/>
+        </w:sectPr>
+      </w:pPr>
+    </w:p>
+    <w:p>
+      <w:pPr>
+        <w:rPr>
+          <w:rFonts w:eastAsia="Source Sans Pro"/>
+          <w:sz w:val="20"/>
+          <w:szCs w:val="20"/>
+        </w:rPr>
+      </w:pPr>
+      <w:r>
+        <w:rPr>
+          <w:rFonts w:eastAsia="Source Sans Pro"/>
+          <w:sz w:val="20"/>
+          <w:szCs w:val="20"/>
+        </w:rPr>
+        <w:drawing>
+          <wp:inline distT="0" distB="0" distL="0" distR="0" wp14:anchorId="3E443D03" wp14:editId="01761E75">
+            <wp:extent cx="9582150" cy="1246508"/>
+            <wp:effectExtent l="0" t="0" r="0" b="0"/>
+            <wp:docPr id="109537000" name="Picture 1"/>
+            <wp:cNvGraphicFramePr>
+              <a:graphicFrameLocks xmlns:a="http://schemas.openxmlformats.org/drawingml/2006/main" noChangeAspect="1"/>
+            </wp:cNvGraphicFramePr>
+            <a:graphic xmlns:a="http://schemas.openxmlformats.org/drawingml/2006/main">
+              <a:graphicData uri="http://schemas.openxmlformats.org/drawingml/2006/picture">
+                <pic:pic xmlns:pic="http://schemas.openxmlformats.org/drawingml/2006/picture">
+                  <pic:nvPicPr>
+                    <pic:cNvPr id="109537000" name=""/>
+                    <pic:cNvPicPr/>
+                  </pic:nvPicPr>
+                  <pic:blipFill>
+                    <a:blip r:embed="rId22"/>
+                    <a:stretch>
+                      <a:fillRect/>
+                    </a:stretch>
+                  </pic:blipFill>
+                  <pic:spPr>
+                    <a:xfrm>
+                      <a:off x="0" y="0"/>
+                      <a:ext cx="9613099" cy="1250534"/>
+                    </a:xfrm>
+                    <a:prstGeom prst="rect">
+                      <a:avLst/>
+                    </a:prstGeom>
+                  </pic:spPr>
+                </pic:pic>
+              </a:graphicData>
+            </a:graphic>
+          </wp:inline>
+        </w:drawing>
+      </w:r>
+    </w:p>
+    <w:p>
+      <w:pPr>
+        <w:tabs>
+          <w:tab w:val="right" w:leader="dot" w:pos="10093"/>
+        </w:tabs>
+        <w:spacing w:line="240" w:lineRule="atLeast"/>
+        <w:jc w:val="center"/>
+        <w:rPr>
+          <w:rFonts w:eastAsia="Source Sans Pro"/>
+          <w:sz w:val="20"/>
+          <w:szCs w:val="20"/>
+        </w:rPr>
+      </w:pPr>
+      <w:r>
+        <w:rPr>
+          <w:i/>
+          <w:sz w:val="16"/>
+          <w:szCs w:val="16"/>
+        </w:rPr>
+        <w:t xml:space="preserve">Fig </w:t>
+      </w:r>
+      <w:r>
+        <w:rPr>
+          <w:i/>
+          <w:sz w:val="16"/>
+          <w:szCs w:val="16"/>
+        </w:rPr>
+        <w:t>5</w:t>
+      </w:r>
+      <w:r>
+        <w:rPr>
+          <w:i/>
+          <w:sz w:val="16"/>
+          <w:szCs w:val="16"/>
+        </w:rPr>
+        <w:t xml:space="preserve">: </w:t>
+      </w:r>
+      <w:r>
+        <w:rPr>
+          <w:i/>
+          <w:sz w:val="16"/>
+          <w:szCs w:val="16"/>
+        </w:rPr>
+        <w:t>Waveform for Pipelined MAC</w:t>
+      </w:r>
+    </w:p>
     <w:sectPr>
       <w:type w:val="continuous"/>
-      <w:pgSz w:w="11906" w:h="16838"/>
-      <w:pgMar w:top="1008" w:right="850" w:bottom="720" w:left="850" w:header="562" w:footer="562" w:gutter="0"/>
+      <w:pgSz w:w="16838" w:h="11906" w:orient="landscape"/>
+      <w:pgMar w:top="850" w:right="1008" w:bottom="850" w:left="720" w:header="562" w:footer="562" w:gutter="0"/>
       <w:pgNumType w:start="1"/>
-      <w:cols w:num="2" w:space="720"/>
+      <w:cols w:space="720"/>
+      <w:docGrid w:linePitch="326"/>
     </w:sectPr>
   </w:body>
 </w:document>
@@ -14035,6 +13001,7 @@
   <w:style w:type="character" w:default="1" w:styleId="DefaultParagraphFont">
     <w:name w:val="Default Paragraph Font"/>
     <w:uiPriority w:val="1"/>
+    <w:semiHidden/>
     <w:unhideWhenUsed/>
   </w:style>
   <w:style w:type="table" w:default="1" w:styleId="TableNormal">
@@ -14654,12 +13621,6 @@
 </file>
 
 <file path=customXml/item1.xml><?xml version="1.0" encoding="utf-8"?>
-<go:gDocsCustomXmlDataStorage xmlns:go="http://customooxmlschemas.google.com/" xmlns:r="http://schemas.openxmlformats.org/officeDocument/2006/relationships" uri="GoogleDocsCustomDataVersion2">
-  <go:docsCustomData xmlns:go="http://customooxmlschemas.google.com/" roundtripDataSignature="AMtx7milVRu+YhMC41H8VhEjFJMfWbrykg==">CgMxLjA4AHIhMUFqMXZTWFRrZWlKemFfNVpINXpBSnF4YkY3N3JMclp6</go:docsCustomData>
-</go:gDocsCustomXmlDataStorage>
-</file>
-
-<file path=customXml/item2.xml><?xml version="1.0" encoding="utf-8"?>
 <b:Sources xmlns:b="http://schemas.openxmlformats.org/officeDocument/2006/bibliography" xmlns="http://schemas.openxmlformats.org/officeDocument/2006/bibliography" SelectedStyle="\IEEE2006OfficeOnline.xsl" StyleName="IEEE" Version="2006">
   <b:Source>
     <b:Tag>Gup20</b:Tag>
@@ -14892,19 +13853,25 @@
 </b:Sources>
 </file>
 
+<file path=customXml/item2.xml><?xml version="1.0" encoding="utf-8"?>
+<go:gDocsCustomXmlDataStorage xmlns:go="http://customooxmlschemas.google.com/" xmlns:r="http://schemas.openxmlformats.org/officeDocument/2006/relationships" uri="GoogleDocsCustomDataVersion2">
+  <go:docsCustomData xmlns:go="http://customooxmlschemas.google.com/" roundtripDataSignature="AMtx7milVRu+YhMC41H8VhEjFJMfWbrykg==">CgMxLjA4AHIhMUFqMXZTWFRrZWlKemFfNVpINXpBSnF4YkY3N3JMclp6</go:docsCustomData>
+</go:gDocsCustomXmlDataStorage>
+</file>
+
 <file path=customXml/itemProps1.xml><?xml version="1.0" encoding="utf-8"?>
+<ds:datastoreItem xmlns:ds="http://schemas.openxmlformats.org/officeDocument/2006/customXml" ds:itemID="{7589EA72-08EA-45AC-B1B2-C53BBB56C034}">
+  <ds:schemaRefs>
+    <ds:schemaRef ds:uri="http://schemas.openxmlformats.org/officeDocument/2006/bibliography"/>
+  </ds:schemaRefs>
+</ds:datastoreItem>
+</file>
+
+<file path=customXml/itemProps2.xml><?xml version="1.0" encoding="utf-8"?>
 <ds:datastoreItem xmlns:ds="http://schemas.openxmlformats.org/officeDocument/2006/customXml" ds:itemID="{11111111-1234-1234-1234-123412341234}">
   <ds:schemaRefs>
     <ds:schemaRef ds:uri="http://customooxmlschemas.google.com/"/>
     <ds:schemaRef ds:uri="http://schemas.openxmlformats.org/officeDocument/2006/relationships"/>
   </ds:schemaRefs>
 </ds:datastoreItem>
-</file>
-
-<file path=customXml/itemProps2.xml><?xml version="1.0" encoding="utf-8"?>
-<ds:datastoreItem xmlns:ds="http://schemas.openxmlformats.org/officeDocument/2006/customXml" ds:itemID="{7589EA72-08EA-45AC-B1B2-C53BBB56C034}">
-  <ds:schemaRefs>
-    <ds:schemaRef ds:uri="http://schemas.openxmlformats.org/officeDocument/2006/bibliography"/>
-  </ds:schemaRefs>
-</ds:datastoreItem>
 </file>
</xml_diff>

<commit_message>
[LitRev] Made amendments on Appendix Gantt Chart Images
</commit_message>
<xml_diff>
--- a/Documents/Literature Review/Interim Report.docx
+++ b/Documents/Literature Review/Interim Report.docx
@@ -3960,7 +3960,25 @@
           <w:sz w:val="22"/>
           <w:szCs w:val="22"/>
         </w:rPr>
-        <w:t>reduces the number of LUTs required, compared to traditional compressors using XOR and AND gates furthermore reducing propagation delay. Fewer logic gates results in lower power consumption.</w:t>
+        <w:t xml:space="preserve">reduces the number of LUTs required, compared to traditional compressors using XOR and </w:t>
+      </w:r>
+      <w:proofErr w:type="spellStart"/>
+      <w:r>
+        <w:rPr>
+          <w:rFonts w:eastAsia="Source Sans Pro"/>
+          <w:sz w:val="22"/>
+          <w:szCs w:val="22"/>
+        </w:rPr>
+        <w:t>AND</w:t>
+      </w:r>
+      <w:proofErr w:type="spellEnd"/>
+      <w:r>
+        <w:rPr>
+          <w:rFonts w:eastAsia="Source Sans Pro"/>
+          <w:sz w:val="22"/>
+          <w:szCs w:val="22"/>
+        </w:rPr>
+        <w:t xml:space="preserve"> gates furthermore reducing propagation delay. Fewer logic gates results in lower power consumption.</w:t>
       </w:r>
     </w:p>
     <w:p>
@@ -7935,7 +7953,153 @@
           <w:sz w:val="20"/>
           <w:szCs w:val="20"/>
         </w:rPr>
-        <w:t>A. Gupta and K. Suneja, "Hardware Design of Approximate Matrix Multiplier based on FPGA in Verilog," 2020 4th International Conference on Intelligent Computing and Control Systems (ICICCS), Madurai, India, 2020, pp. 496-498, doi: 10.1109/ICICCS48265.2020.9121004. keywords: {Performance evaluation;Computational modeling;Approximate computing;Hardware;Software;Table lookup;Hardware design languages;approximate computing;matrix multiplier;Verilog;Field Programmable Array (FPGA);Look Up Tables (LUTs)},</w:t>
+        <w:t xml:space="preserve">A. Gupta and K. Suneja, "Hardware Design of Approximate Matrix Multiplier based on FPGA in Verilog," 2020 4th International Conference on Intelligent Computing and Control Systems (ICICCS), Madurai, India, 2020, pp. 496-498, </w:t>
+      </w:r>
+      <w:proofErr w:type="spellStart"/>
+      <w:r>
+        <w:rPr>
+          <w:rFonts w:eastAsia="Source Sans Pro"/>
+          <w:sz w:val="20"/>
+          <w:szCs w:val="20"/>
+        </w:rPr>
+        <w:t>doi</w:t>
+      </w:r>
+      <w:proofErr w:type="spellEnd"/>
+      <w:r>
+        <w:rPr>
+          <w:rFonts w:eastAsia="Source Sans Pro"/>
+          <w:sz w:val="20"/>
+          <w:szCs w:val="20"/>
+        </w:rPr>
+        <w:t xml:space="preserve">: 10.1109/ICICCS48265.2020.9121004. keywords: {Performance </w:t>
+      </w:r>
+      <w:proofErr w:type="spellStart"/>
+      <w:proofErr w:type="gramStart"/>
+      <w:r>
+        <w:rPr>
+          <w:rFonts w:eastAsia="Source Sans Pro"/>
+          <w:sz w:val="20"/>
+          <w:szCs w:val="20"/>
+        </w:rPr>
+        <w:t>evaluation;Computational</w:t>
+      </w:r>
+      <w:proofErr w:type="spellEnd"/>
+      <w:proofErr w:type="gramEnd"/>
+      <w:r>
+        <w:rPr>
+          <w:rFonts w:eastAsia="Source Sans Pro"/>
+          <w:sz w:val="20"/>
+          <w:szCs w:val="20"/>
+        </w:rPr>
+        <w:t xml:space="preserve"> </w:t>
+      </w:r>
+      <w:proofErr w:type="spellStart"/>
+      <w:r>
+        <w:rPr>
+          <w:rFonts w:eastAsia="Source Sans Pro"/>
+          <w:sz w:val="20"/>
+          <w:szCs w:val="20"/>
+        </w:rPr>
+        <w:t>modeling;Approximate</w:t>
+      </w:r>
+      <w:proofErr w:type="spellEnd"/>
+      <w:r>
+        <w:rPr>
+          <w:rFonts w:eastAsia="Source Sans Pro"/>
+          <w:sz w:val="20"/>
+          <w:szCs w:val="20"/>
+        </w:rPr>
+        <w:t xml:space="preserve"> </w:t>
+      </w:r>
+      <w:proofErr w:type="spellStart"/>
+      <w:r>
+        <w:rPr>
+          <w:rFonts w:eastAsia="Source Sans Pro"/>
+          <w:sz w:val="20"/>
+          <w:szCs w:val="20"/>
+        </w:rPr>
+        <w:t>computing;Hardware;Software;Table</w:t>
+      </w:r>
+      <w:proofErr w:type="spellEnd"/>
+      <w:r>
+        <w:rPr>
+          <w:rFonts w:eastAsia="Source Sans Pro"/>
+          <w:sz w:val="20"/>
+          <w:szCs w:val="20"/>
+        </w:rPr>
+        <w:t xml:space="preserve"> </w:t>
+      </w:r>
+      <w:proofErr w:type="spellStart"/>
+      <w:r>
+        <w:rPr>
+          <w:rFonts w:eastAsia="Source Sans Pro"/>
+          <w:sz w:val="20"/>
+          <w:szCs w:val="20"/>
+        </w:rPr>
+        <w:t>lookup;Hardware</w:t>
+      </w:r>
+      <w:proofErr w:type="spellEnd"/>
+      <w:r>
+        <w:rPr>
+          <w:rFonts w:eastAsia="Source Sans Pro"/>
+          <w:sz w:val="20"/>
+          <w:szCs w:val="20"/>
+        </w:rPr>
+        <w:t xml:space="preserve"> design </w:t>
+      </w:r>
+      <w:proofErr w:type="spellStart"/>
+      <w:r>
+        <w:rPr>
+          <w:rFonts w:eastAsia="Source Sans Pro"/>
+          <w:sz w:val="20"/>
+          <w:szCs w:val="20"/>
+        </w:rPr>
+        <w:t>languages;approximate</w:t>
+      </w:r>
+      <w:proofErr w:type="spellEnd"/>
+      <w:r>
+        <w:rPr>
+          <w:rFonts w:eastAsia="Source Sans Pro"/>
+          <w:sz w:val="20"/>
+          <w:szCs w:val="20"/>
+        </w:rPr>
+        <w:t xml:space="preserve"> </w:t>
+      </w:r>
+      <w:proofErr w:type="spellStart"/>
+      <w:r>
+        <w:rPr>
+          <w:rFonts w:eastAsia="Source Sans Pro"/>
+          <w:sz w:val="20"/>
+          <w:szCs w:val="20"/>
+        </w:rPr>
+        <w:t>computing;matrix</w:t>
+      </w:r>
+      <w:proofErr w:type="spellEnd"/>
+      <w:r>
+        <w:rPr>
+          <w:rFonts w:eastAsia="Source Sans Pro"/>
+          <w:sz w:val="20"/>
+          <w:szCs w:val="20"/>
+        </w:rPr>
+        <w:t xml:space="preserve"> </w:t>
+      </w:r>
+      <w:proofErr w:type="spellStart"/>
+      <w:r>
+        <w:rPr>
+          <w:rFonts w:eastAsia="Source Sans Pro"/>
+          <w:sz w:val="20"/>
+          <w:szCs w:val="20"/>
+        </w:rPr>
+        <w:t>multiplier;Verilog;Field</w:t>
+      </w:r>
+      <w:proofErr w:type="spellEnd"/>
+      <w:r>
+        <w:rPr>
+          <w:rFonts w:eastAsia="Source Sans Pro"/>
+          <w:sz w:val="20"/>
+          <w:szCs w:val="20"/>
+        </w:rPr>
+        <w:t xml:space="preserve"> Programmable Array (FPGA);Look Up Tables (LUTs)},</w:t>
       </w:r>
     </w:p>
     <w:p>
@@ -8011,7 +8175,143 @@
           <w:sz w:val="20"/>
           <w:szCs w:val="20"/>
         </w:rPr>
-        <w:t>Y. Guo, X. Chen, Q. Zhou and H. Sun, "Power-Efficient and Small-Area Approximate Multiplier Design with FPGA-Based Compressors," 2024 IEEE International Symposium on Circuits and Systems (ISCAS), Singapore, Singapore, 2024, pp. 1-5, doi: 10.1109/ISCAS58744.2024.10558590. keywords: {Image coding;Accuracy;Power demand;System performance;Circuits;Approximate computing;Hardware;Approximate computing;FPGA-based compressor;Low-power circuit},</w:t>
+        <w:t xml:space="preserve">Y. Guo, X. Chen, Q. Zhou and H. Sun, "Power-Efficient and Small-Area Approximate Multiplier Design with FPGA-Based Compressors," 2024 IEEE International Symposium on Circuits and Systems (ISCAS), Singapore, Singapore, 2024, pp. 1-5, </w:t>
+      </w:r>
+      <w:proofErr w:type="spellStart"/>
+      <w:r>
+        <w:rPr>
+          <w:rFonts w:eastAsia="Source Sans Pro"/>
+          <w:sz w:val="20"/>
+          <w:szCs w:val="20"/>
+        </w:rPr>
+        <w:t>doi</w:t>
+      </w:r>
+      <w:proofErr w:type="spellEnd"/>
+      <w:r>
+        <w:rPr>
+          <w:rFonts w:eastAsia="Source Sans Pro"/>
+          <w:sz w:val="20"/>
+          <w:szCs w:val="20"/>
+        </w:rPr>
+        <w:t xml:space="preserve">: 10.1109/ISCAS58744.2024.10558590. keywords: {Image </w:t>
+      </w:r>
+      <w:proofErr w:type="spellStart"/>
+      <w:proofErr w:type="gramStart"/>
+      <w:r>
+        <w:rPr>
+          <w:rFonts w:eastAsia="Source Sans Pro"/>
+          <w:sz w:val="20"/>
+          <w:szCs w:val="20"/>
+        </w:rPr>
+        <w:t>coding;Accuracy</w:t>
+      </w:r>
+      <w:proofErr w:type="gramEnd"/>
+      <w:r>
+        <w:rPr>
+          <w:rFonts w:eastAsia="Source Sans Pro"/>
+          <w:sz w:val="20"/>
+          <w:szCs w:val="20"/>
+        </w:rPr>
+        <w:t>;Power</w:t>
+      </w:r>
+      <w:proofErr w:type="spellEnd"/>
+      <w:r>
+        <w:rPr>
+          <w:rFonts w:eastAsia="Source Sans Pro"/>
+          <w:sz w:val="20"/>
+          <w:szCs w:val="20"/>
+        </w:rPr>
+        <w:t xml:space="preserve"> </w:t>
+      </w:r>
+      <w:proofErr w:type="spellStart"/>
+      <w:r>
+        <w:rPr>
+          <w:rFonts w:eastAsia="Source Sans Pro"/>
+          <w:sz w:val="20"/>
+          <w:szCs w:val="20"/>
+        </w:rPr>
+        <w:t>demand;System</w:t>
+      </w:r>
+      <w:proofErr w:type="spellEnd"/>
+      <w:r>
+        <w:rPr>
+          <w:rFonts w:eastAsia="Source Sans Pro"/>
+          <w:sz w:val="20"/>
+          <w:szCs w:val="20"/>
+        </w:rPr>
+        <w:t xml:space="preserve"> </w:t>
+      </w:r>
+      <w:proofErr w:type="spellStart"/>
+      <w:r>
+        <w:rPr>
+          <w:rFonts w:eastAsia="Source Sans Pro"/>
+          <w:sz w:val="20"/>
+          <w:szCs w:val="20"/>
+        </w:rPr>
+        <w:t>performance;Circuits;Approximate</w:t>
+      </w:r>
+      <w:proofErr w:type="spellEnd"/>
+      <w:r>
+        <w:rPr>
+          <w:rFonts w:eastAsia="Source Sans Pro"/>
+          <w:sz w:val="20"/>
+          <w:szCs w:val="20"/>
+        </w:rPr>
+        <w:t xml:space="preserve"> </w:t>
+      </w:r>
+      <w:proofErr w:type="spellStart"/>
+      <w:r>
+        <w:rPr>
+          <w:rFonts w:eastAsia="Source Sans Pro"/>
+          <w:sz w:val="20"/>
+          <w:szCs w:val="20"/>
+        </w:rPr>
+        <w:t>computing;Hardware;Approximate</w:t>
+      </w:r>
+      <w:proofErr w:type="spellEnd"/>
+      <w:r>
+        <w:rPr>
+          <w:rFonts w:eastAsia="Source Sans Pro"/>
+          <w:sz w:val="20"/>
+          <w:szCs w:val="20"/>
+        </w:rPr>
+        <w:t xml:space="preserve"> </w:t>
+      </w:r>
+      <w:proofErr w:type="spellStart"/>
+      <w:r>
+        <w:rPr>
+          <w:rFonts w:eastAsia="Source Sans Pro"/>
+          <w:sz w:val="20"/>
+          <w:szCs w:val="20"/>
+        </w:rPr>
+        <w:t>computing;FPGA-based</w:t>
+      </w:r>
+      <w:proofErr w:type="spellEnd"/>
+      <w:r>
+        <w:rPr>
+          <w:rFonts w:eastAsia="Source Sans Pro"/>
+          <w:sz w:val="20"/>
+          <w:szCs w:val="20"/>
+        </w:rPr>
+        <w:t xml:space="preserve"> </w:t>
+      </w:r>
+      <w:proofErr w:type="spellStart"/>
+      <w:r>
+        <w:rPr>
+          <w:rFonts w:eastAsia="Source Sans Pro"/>
+          <w:sz w:val="20"/>
+          <w:szCs w:val="20"/>
+        </w:rPr>
+        <w:t>compressor;Low-power</w:t>
+      </w:r>
+      <w:proofErr w:type="spellEnd"/>
+      <w:r>
+        <w:rPr>
+          <w:rFonts w:eastAsia="Source Sans Pro"/>
+          <w:sz w:val="20"/>
+          <w:szCs w:val="20"/>
+        </w:rPr>
+        <w:t xml:space="preserve"> circuit},</w:t>
       </w:r>
     </w:p>
     <w:p>
@@ -8087,7 +8387,71 @@
           <w:sz w:val="20"/>
           <w:szCs w:val="20"/>
         </w:rPr>
-        <w:t>T. Nomani and M. Mohsin, "A Novel Approximate Adder Design Methodology with Single LUT Delay for Fault-tolerant FPGA-based Systems," 2019 Second International Conference on Latest trends in Electrical Engineering and Computing Technologies (INTELLECT), Karachi, Pakistan, 2019, pp. 1-6, doi: 10.1109/INTELLECT47034.2019.8955460. keywords: {Approximate computing;Adders;FPGA;Image processing applications;Fault-tolerant systems},</w:t>
+        <w:t xml:space="preserve">T. Nomani and M. Mohsin, "A Novel Approximate Adder Design Methodology with Single LUT Delay for Fault-tolerant FPGA-based Systems," 2019 Second International Conference on Latest trends in Electrical Engineering and Computing Technologies (INTELLECT), Karachi, Pakistan, 2019, pp. 1-6, </w:t>
+      </w:r>
+      <w:proofErr w:type="spellStart"/>
+      <w:r>
+        <w:rPr>
+          <w:rFonts w:eastAsia="Source Sans Pro"/>
+          <w:sz w:val="20"/>
+          <w:szCs w:val="20"/>
+        </w:rPr>
+        <w:t>doi</w:t>
+      </w:r>
+      <w:proofErr w:type="spellEnd"/>
+      <w:r>
+        <w:rPr>
+          <w:rFonts w:eastAsia="Source Sans Pro"/>
+          <w:sz w:val="20"/>
+          <w:szCs w:val="20"/>
+        </w:rPr>
+        <w:t xml:space="preserve">: 10.1109/INTELLECT47034.2019.8955460. keywords: {Approximate </w:t>
+      </w:r>
+      <w:proofErr w:type="spellStart"/>
+      <w:proofErr w:type="gramStart"/>
+      <w:r>
+        <w:rPr>
+          <w:rFonts w:eastAsia="Source Sans Pro"/>
+          <w:sz w:val="20"/>
+          <w:szCs w:val="20"/>
+        </w:rPr>
+        <w:t>computing;Adders</w:t>
+      </w:r>
+      <w:proofErr w:type="gramEnd"/>
+      <w:r>
+        <w:rPr>
+          <w:rFonts w:eastAsia="Source Sans Pro"/>
+          <w:sz w:val="20"/>
+          <w:szCs w:val="20"/>
+        </w:rPr>
+        <w:t>;FPGA;Image</w:t>
+      </w:r>
+      <w:proofErr w:type="spellEnd"/>
+      <w:r>
+        <w:rPr>
+          <w:rFonts w:eastAsia="Source Sans Pro"/>
+          <w:sz w:val="20"/>
+          <w:szCs w:val="20"/>
+        </w:rPr>
+        <w:t xml:space="preserve"> processing </w:t>
+      </w:r>
+      <w:proofErr w:type="spellStart"/>
+      <w:r>
+        <w:rPr>
+          <w:rFonts w:eastAsia="Source Sans Pro"/>
+          <w:sz w:val="20"/>
+          <w:szCs w:val="20"/>
+        </w:rPr>
+        <w:t>applications;Fault-tolerant</w:t>
+      </w:r>
+      <w:proofErr w:type="spellEnd"/>
+      <w:r>
+        <w:rPr>
+          <w:rFonts w:eastAsia="Source Sans Pro"/>
+          <w:sz w:val="20"/>
+          <w:szCs w:val="20"/>
+        </w:rPr>
+        <w:t xml:space="preserve"> systems},</w:t>
       </w:r>
     </w:p>
     <w:p>
@@ -8163,7 +8527,171 @@
           <w:sz w:val="20"/>
           <w:szCs w:val="20"/>
         </w:rPr>
-        <w:t>Y. Ono and K. Usami, "Approximate Computing Technique Using Memoization and Simplified Multiplication," 2019 34th International Technical Conference on Circuits/Systems, Computers and Communications (ITC-CSCC), JeJu, Korea (South), 2019, pp. 1-4, doi: 10.1109/ITC-CSCC.2019.8793369. keywords: {Energy consumption;Frequency modulation;Approximate computing;Field programmable gate arrays;Error analysis;Gray-scale;Approximate Computing;Image Processing;Field Programmable Gate Array (FPGA)},</w:t>
+        <w:t xml:space="preserve">Y. Ono and K. Usami, "Approximate Computing Technique Using Memoization and Simplified Multiplication," 2019 34th International Technical Conference on Circuits/Systems, Computers and Communications (ITC-CSCC), </w:t>
+      </w:r>
+      <w:proofErr w:type="spellStart"/>
+      <w:r>
+        <w:rPr>
+          <w:rFonts w:eastAsia="Source Sans Pro"/>
+          <w:sz w:val="20"/>
+          <w:szCs w:val="20"/>
+        </w:rPr>
+        <w:t>JeJu</w:t>
+      </w:r>
+      <w:proofErr w:type="spellEnd"/>
+      <w:r>
+        <w:rPr>
+          <w:rFonts w:eastAsia="Source Sans Pro"/>
+          <w:sz w:val="20"/>
+          <w:szCs w:val="20"/>
+        </w:rPr>
+        <w:t xml:space="preserve">, Korea (South), 2019, pp. 1-4, </w:t>
+      </w:r>
+      <w:proofErr w:type="spellStart"/>
+      <w:r>
+        <w:rPr>
+          <w:rFonts w:eastAsia="Source Sans Pro"/>
+          <w:sz w:val="20"/>
+          <w:szCs w:val="20"/>
+        </w:rPr>
+        <w:t>doi</w:t>
+      </w:r>
+      <w:proofErr w:type="spellEnd"/>
+      <w:r>
+        <w:rPr>
+          <w:rFonts w:eastAsia="Source Sans Pro"/>
+          <w:sz w:val="20"/>
+          <w:szCs w:val="20"/>
+        </w:rPr>
+        <w:t xml:space="preserve">: 10.1109/ITC-CSCC.2019.8793369. keywords: {Energy </w:t>
+      </w:r>
+      <w:proofErr w:type="spellStart"/>
+      <w:proofErr w:type="gramStart"/>
+      <w:r>
+        <w:rPr>
+          <w:rFonts w:eastAsia="Source Sans Pro"/>
+          <w:sz w:val="20"/>
+          <w:szCs w:val="20"/>
+        </w:rPr>
+        <w:t>consumption;Frequency</w:t>
+      </w:r>
+      <w:proofErr w:type="spellEnd"/>
+      <w:proofErr w:type="gramEnd"/>
+      <w:r>
+        <w:rPr>
+          <w:rFonts w:eastAsia="Source Sans Pro"/>
+          <w:sz w:val="20"/>
+          <w:szCs w:val="20"/>
+        </w:rPr>
+        <w:t xml:space="preserve"> </w:t>
+      </w:r>
+      <w:proofErr w:type="spellStart"/>
+      <w:r>
+        <w:rPr>
+          <w:rFonts w:eastAsia="Source Sans Pro"/>
+          <w:sz w:val="20"/>
+          <w:szCs w:val="20"/>
+        </w:rPr>
+        <w:t>modulation;Approximate</w:t>
+      </w:r>
+      <w:proofErr w:type="spellEnd"/>
+      <w:r>
+        <w:rPr>
+          <w:rFonts w:eastAsia="Source Sans Pro"/>
+          <w:sz w:val="20"/>
+          <w:szCs w:val="20"/>
+        </w:rPr>
+        <w:t xml:space="preserve"> </w:t>
+      </w:r>
+      <w:proofErr w:type="spellStart"/>
+      <w:r>
+        <w:rPr>
+          <w:rFonts w:eastAsia="Source Sans Pro"/>
+          <w:sz w:val="20"/>
+          <w:szCs w:val="20"/>
+        </w:rPr>
+        <w:t>computing;Field</w:t>
+      </w:r>
+      <w:proofErr w:type="spellEnd"/>
+      <w:r>
+        <w:rPr>
+          <w:rFonts w:eastAsia="Source Sans Pro"/>
+          <w:sz w:val="20"/>
+          <w:szCs w:val="20"/>
+        </w:rPr>
+        <w:t xml:space="preserve"> programmable gate </w:t>
+      </w:r>
+      <w:proofErr w:type="spellStart"/>
+      <w:r>
+        <w:rPr>
+          <w:rFonts w:eastAsia="Source Sans Pro"/>
+          <w:sz w:val="20"/>
+          <w:szCs w:val="20"/>
+        </w:rPr>
+        <w:t>arrays;Error</w:t>
+      </w:r>
+      <w:proofErr w:type="spellEnd"/>
+      <w:r>
+        <w:rPr>
+          <w:rFonts w:eastAsia="Source Sans Pro"/>
+          <w:sz w:val="20"/>
+          <w:szCs w:val="20"/>
+        </w:rPr>
+        <w:t xml:space="preserve"> </w:t>
+      </w:r>
+      <w:proofErr w:type="spellStart"/>
+      <w:r>
+        <w:rPr>
+          <w:rFonts w:eastAsia="Source Sans Pro"/>
+          <w:sz w:val="20"/>
+          <w:szCs w:val="20"/>
+        </w:rPr>
+        <w:t>analysis;Gray-scale;Approximate</w:t>
+      </w:r>
+      <w:proofErr w:type="spellEnd"/>
+      <w:r>
+        <w:rPr>
+          <w:rFonts w:eastAsia="Source Sans Pro"/>
+          <w:sz w:val="20"/>
+          <w:szCs w:val="20"/>
+        </w:rPr>
+        <w:t xml:space="preserve"> </w:t>
+      </w:r>
+      <w:proofErr w:type="spellStart"/>
+      <w:r>
+        <w:rPr>
+          <w:rFonts w:eastAsia="Source Sans Pro"/>
+          <w:sz w:val="20"/>
+          <w:szCs w:val="20"/>
+        </w:rPr>
+        <w:t>Computing;Image</w:t>
+      </w:r>
+      <w:proofErr w:type="spellEnd"/>
+      <w:r>
+        <w:rPr>
+          <w:rFonts w:eastAsia="Source Sans Pro"/>
+          <w:sz w:val="20"/>
+          <w:szCs w:val="20"/>
+        </w:rPr>
+        <w:t xml:space="preserve"> </w:t>
+      </w:r>
+      <w:proofErr w:type="spellStart"/>
+      <w:r>
+        <w:rPr>
+          <w:rFonts w:eastAsia="Source Sans Pro"/>
+          <w:sz w:val="20"/>
+          <w:szCs w:val="20"/>
+        </w:rPr>
+        <w:t>Processing;Field</w:t>
+      </w:r>
+      <w:proofErr w:type="spellEnd"/>
+      <w:r>
+        <w:rPr>
+          <w:rFonts w:eastAsia="Source Sans Pro"/>
+          <w:sz w:val="20"/>
+          <w:szCs w:val="20"/>
+        </w:rPr>
+        <w:t xml:space="preserve"> Programmable Gate Array (FPGA)},</w:t>
       </w:r>
     </w:p>
     <w:p>
@@ -8239,7 +8767,117 @@
           <w:sz w:val="20"/>
           <w:szCs w:val="20"/>
         </w:rPr>
-        <w:t>S. Ullah, S. S. Murthy and A. Kumar, "SMApproxLib: Library of FPGA-based Approximate Multipliers," 2018 55th ACM/ESDA/IEEE Design Automation Conference (DAC), San Francisco, CA, USA, 2018, pp. 1-6, doi: 10.1109/DAC.2018.8465845. keywords: {Table lookup;Field programmable gate arrays;Libraries;Adders;Performance gain;Delays;Viterbi algorithm;Approximate Computing;Multipliers;Adders;FPGAs;Optimization;Area;Latency;Design Space Exploration},</w:t>
+        <w:t>S. Ullah, S. S. Murthy and A. Kumar, "</w:t>
+      </w:r>
+      <w:proofErr w:type="spellStart"/>
+      <w:r>
+        <w:rPr>
+          <w:rFonts w:eastAsia="Source Sans Pro"/>
+          <w:sz w:val="20"/>
+          <w:szCs w:val="20"/>
+        </w:rPr>
+        <w:t>SMApproxLib</w:t>
+      </w:r>
+      <w:proofErr w:type="spellEnd"/>
+      <w:r>
+        <w:rPr>
+          <w:rFonts w:eastAsia="Source Sans Pro"/>
+          <w:sz w:val="20"/>
+          <w:szCs w:val="20"/>
+        </w:rPr>
+        <w:t xml:space="preserve">: Library of FPGA-based Approximate Multipliers," 2018 55th ACM/ESDA/IEEE Design Automation Conference (DAC), San Francisco, CA, USA, 2018, pp. 1-6, </w:t>
+      </w:r>
+      <w:proofErr w:type="spellStart"/>
+      <w:r>
+        <w:rPr>
+          <w:rFonts w:eastAsia="Source Sans Pro"/>
+          <w:sz w:val="20"/>
+          <w:szCs w:val="20"/>
+        </w:rPr>
+        <w:t>doi</w:t>
+      </w:r>
+      <w:proofErr w:type="spellEnd"/>
+      <w:r>
+        <w:rPr>
+          <w:rFonts w:eastAsia="Source Sans Pro"/>
+          <w:sz w:val="20"/>
+          <w:szCs w:val="20"/>
+        </w:rPr>
+        <w:t xml:space="preserve">: 10.1109/DAC.2018.8465845. keywords: {Table </w:t>
+      </w:r>
+      <w:proofErr w:type="spellStart"/>
+      <w:proofErr w:type="gramStart"/>
+      <w:r>
+        <w:rPr>
+          <w:rFonts w:eastAsia="Source Sans Pro"/>
+          <w:sz w:val="20"/>
+          <w:szCs w:val="20"/>
+        </w:rPr>
+        <w:t>lookup;Field</w:t>
+      </w:r>
+      <w:proofErr w:type="spellEnd"/>
+      <w:proofErr w:type="gramEnd"/>
+      <w:r>
+        <w:rPr>
+          <w:rFonts w:eastAsia="Source Sans Pro"/>
+          <w:sz w:val="20"/>
+          <w:szCs w:val="20"/>
+        </w:rPr>
+        <w:t xml:space="preserve"> programmable gate </w:t>
+      </w:r>
+      <w:proofErr w:type="spellStart"/>
+      <w:r>
+        <w:rPr>
+          <w:rFonts w:eastAsia="Source Sans Pro"/>
+          <w:sz w:val="20"/>
+          <w:szCs w:val="20"/>
+        </w:rPr>
+        <w:t>arrays;Libraries;Adders;Performance</w:t>
+      </w:r>
+      <w:proofErr w:type="spellEnd"/>
+      <w:r>
+        <w:rPr>
+          <w:rFonts w:eastAsia="Source Sans Pro"/>
+          <w:sz w:val="20"/>
+          <w:szCs w:val="20"/>
+        </w:rPr>
+        <w:t xml:space="preserve"> </w:t>
+      </w:r>
+      <w:proofErr w:type="spellStart"/>
+      <w:r>
+        <w:rPr>
+          <w:rFonts w:eastAsia="Source Sans Pro"/>
+          <w:sz w:val="20"/>
+          <w:szCs w:val="20"/>
+        </w:rPr>
+        <w:t>gain;Delays;Viterbi</w:t>
+      </w:r>
+      <w:proofErr w:type="spellEnd"/>
+      <w:r>
+        <w:rPr>
+          <w:rFonts w:eastAsia="Source Sans Pro"/>
+          <w:sz w:val="20"/>
+          <w:szCs w:val="20"/>
+        </w:rPr>
+        <w:t xml:space="preserve"> </w:t>
+      </w:r>
+      <w:proofErr w:type="spellStart"/>
+      <w:r>
+        <w:rPr>
+          <w:rFonts w:eastAsia="Source Sans Pro"/>
+          <w:sz w:val="20"/>
+          <w:szCs w:val="20"/>
+        </w:rPr>
+        <w:t>algorithm;Approximate</w:t>
+      </w:r>
+      <w:proofErr w:type="spellEnd"/>
+      <w:r>
+        <w:rPr>
+          <w:rFonts w:eastAsia="Source Sans Pro"/>
+          <w:sz w:val="20"/>
+          <w:szCs w:val="20"/>
+        </w:rPr>
+        <w:t xml:space="preserve"> Computing;Multipliers;Adders;FPGAs;Optimization;Area;Latency;Design Space Exploration},</w:t>
       </w:r>
     </w:p>
     <w:p>
@@ -8315,7 +8953,81 @@
           <w:sz w:val="20"/>
           <w:szCs w:val="20"/>
         </w:rPr>
-        <w:t>H. Nakahara and T. Sasao, "A deep convolutional neural network based on nested residue number system," 2015 25th International Conference on Field Programmable Logic and Applications (FPL), London, UK, 2015, pp. 1-6, doi: 10.1109/FPL.2015.7293933. keywords: {Table lookup;Field programmable gate arrays;Convolution;Kernel;Neural networks;Clocks;Dynamic range},</w:t>
+        <w:t xml:space="preserve">H. Nakahara and T. Sasao, "A deep convolutional neural network based on nested residue number system," 2015 25th International Conference on Field Programmable Logic and Applications (FPL), London, UK, 2015, pp. 1-6, </w:t>
+      </w:r>
+      <w:proofErr w:type="spellStart"/>
+      <w:r>
+        <w:rPr>
+          <w:rFonts w:eastAsia="Source Sans Pro"/>
+          <w:sz w:val="20"/>
+          <w:szCs w:val="20"/>
+        </w:rPr>
+        <w:t>doi</w:t>
+      </w:r>
+      <w:proofErr w:type="spellEnd"/>
+      <w:r>
+        <w:rPr>
+          <w:rFonts w:eastAsia="Source Sans Pro"/>
+          <w:sz w:val="20"/>
+          <w:szCs w:val="20"/>
+        </w:rPr>
+        <w:t xml:space="preserve">: 10.1109/FPL.2015.7293933. keywords: {Table </w:t>
+      </w:r>
+      <w:proofErr w:type="spellStart"/>
+      <w:proofErr w:type="gramStart"/>
+      <w:r>
+        <w:rPr>
+          <w:rFonts w:eastAsia="Source Sans Pro"/>
+          <w:sz w:val="20"/>
+          <w:szCs w:val="20"/>
+        </w:rPr>
+        <w:t>lookup;Field</w:t>
+      </w:r>
+      <w:proofErr w:type="spellEnd"/>
+      <w:proofErr w:type="gramEnd"/>
+      <w:r>
+        <w:rPr>
+          <w:rFonts w:eastAsia="Source Sans Pro"/>
+          <w:sz w:val="20"/>
+          <w:szCs w:val="20"/>
+        </w:rPr>
+        <w:t xml:space="preserve"> programmable gate </w:t>
+      </w:r>
+      <w:proofErr w:type="spellStart"/>
+      <w:r>
+        <w:rPr>
+          <w:rFonts w:eastAsia="Source Sans Pro"/>
+          <w:sz w:val="20"/>
+          <w:szCs w:val="20"/>
+        </w:rPr>
+        <w:t>arrays;Convolution;Kernel;Neural</w:t>
+      </w:r>
+      <w:proofErr w:type="spellEnd"/>
+      <w:r>
+        <w:rPr>
+          <w:rFonts w:eastAsia="Source Sans Pro"/>
+          <w:sz w:val="20"/>
+          <w:szCs w:val="20"/>
+        </w:rPr>
+        <w:t xml:space="preserve"> </w:t>
+      </w:r>
+      <w:proofErr w:type="spellStart"/>
+      <w:r>
+        <w:rPr>
+          <w:rFonts w:eastAsia="Source Sans Pro"/>
+          <w:sz w:val="20"/>
+          <w:szCs w:val="20"/>
+        </w:rPr>
+        <w:t>networks;Clocks;Dynamic</w:t>
+      </w:r>
+      <w:proofErr w:type="spellEnd"/>
+      <w:r>
+        <w:rPr>
+          <w:rFonts w:eastAsia="Source Sans Pro"/>
+          <w:sz w:val="20"/>
+          <w:szCs w:val="20"/>
+        </w:rPr>
+        <w:t xml:space="preserve"> range},</w:t>
       </w:r>
     </w:p>
     <w:p>
@@ -8400,7 +9112,99 @@
           <w:szCs w:val="20"/>
         </w:rPr>
         <w:lastRenderedPageBreak/>
-        <w:t>2103-2107, Dec. 2020, doi: 10.1109/JPROC.2020.3033361. keywords: {Special issues and sections;Approximate computing;Computer architecture;Artificial intelligence;Approximation algorithms},</w:t>
+        <w:t xml:space="preserve">2103-2107, Dec. 2020, </w:t>
+      </w:r>
+      <w:proofErr w:type="spellStart"/>
+      <w:r>
+        <w:rPr>
+          <w:rFonts w:eastAsia="Source Sans Pro"/>
+          <w:sz w:val="20"/>
+          <w:szCs w:val="20"/>
+        </w:rPr>
+        <w:t>doi</w:t>
+      </w:r>
+      <w:proofErr w:type="spellEnd"/>
+      <w:r>
+        <w:rPr>
+          <w:rFonts w:eastAsia="Source Sans Pro"/>
+          <w:sz w:val="20"/>
+          <w:szCs w:val="20"/>
+        </w:rPr>
+        <w:t xml:space="preserve">: 10.1109/JPROC.2020.3033361. keywords: {Special issues and </w:t>
+      </w:r>
+      <w:proofErr w:type="spellStart"/>
+      <w:proofErr w:type="gramStart"/>
+      <w:r>
+        <w:rPr>
+          <w:rFonts w:eastAsia="Source Sans Pro"/>
+          <w:sz w:val="20"/>
+          <w:szCs w:val="20"/>
+        </w:rPr>
+        <w:t>sections;Approximate</w:t>
+      </w:r>
+      <w:proofErr w:type="spellEnd"/>
+      <w:proofErr w:type="gramEnd"/>
+      <w:r>
+        <w:rPr>
+          <w:rFonts w:eastAsia="Source Sans Pro"/>
+          <w:sz w:val="20"/>
+          <w:szCs w:val="20"/>
+        </w:rPr>
+        <w:t xml:space="preserve"> </w:t>
+      </w:r>
+      <w:proofErr w:type="spellStart"/>
+      <w:r>
+        <w:rPr>
+          <w:rFonts w:eastAsia="Source Sans Pro"/>
+          <w:sz w:val="20"/>
+          <w:szCs w:val="20"/>
+        </w:rPr>
+        <w:t>computing;Computer</w:t>
+      </w:r>
+      <w:proofErr w:type="spellEnd"/>
+      <w:r>
+        <w:rPr>
+          <w:rFonts w:eastAsia="Source Sans Pro"/>
+          <w:sz w:val="20"/>
+          <w:szCs w:val="20"/>
+        </w:rPr>
+        <w:t xml:space="preserve"> </w:t>
+      </w:r>
+      <w:proofErr w:type="spellStart"/>
+      <w:r>
+        <w:rPr>
+          <w:rFonts w:eastAsia="Source Sans Pro"/>
+          <w:sz w:val="20"/>
+          <w:szCs w:val="20"/>
+        </w:rPr>
+        <w:t>architecture;Artificial</w:t>
+      </w:r>
+      <w:proofErr w:type="spellEnd"/>
+      <w:r>
+        <w:rPr>
+          <w:rFonts w:eastAsia="Source Sans Pro"/>
+          <w:sz w:val="20"/>
+          <w:szCs w:val="20"/>
+        </w:rPr>
+        <w:t xml:space="preserve"> </w:t>
+      </w:r>
+      <w:proofErr w:type="spellStart"/>
+      <w:r>
+        <w:rPr>
+          <w:rFonts w:eastAsia="Source Sans Pro"/>
+          <w:sz w:val="20"/>
+          <w:szCs w:val="20"/>
+        </w:rPr>
+        <w:t>intelligence;Approximation</w:t>
+      </w:r>
+      <w:proofErr w:type="spellEnd"/>
+      <w:r>
+        <w:rPr>
+          <w:rFonts w:eastAsia="Source Sans Pro"/>
+          <w:sz w:val="20"/>
+          <w:szCs w:val="20"/>
+        </w:rPr>
+        <w:t xml:space="preserve"> algorithms},</w:t>
       </w:r>
     </w:p>
     <w:p>
@@ -8476,24 +9280,340 @@
           <w:sz w:val="20"/>
           <w:szCs w:val="20"/>
         </w:rPr>
-        <w:t>A. M. Dalloo, A. Jaleel Humaidi, A. K. Al Mhdawi and H. Al-Raweshidy, "Approximate Computing: Concepts, Architectures, Challenges, Applications, and Future Directions," in IEEE Access, vol. 12, pp. 146022-146088, 2024, doi: 10.1109/ACCESS.2024.3467375.</w:t>
-      </w:r>
-    </w:p>
-    <w:p>
-      <w:pPr>
-        <w:rPr>
-          <w:rFonts w:eastAsia="Source Sans Pro"/>
-          <w:sz w:val="20"/>
-          <w:szCs w:val="20"/>
-        </w:rPr>
-      </w:pPr>
-      <w:r>
-        <w:rPr>
-          <w:rFonts w:eastAsia="Source Sans Pro"/>
-          <w:sz w:val="20"/>
-          <w:szCs w:val="20"/>
-        </w:rPr>
-        <w:t>keywords: {Approximate computing;Accuracy;Transistors;Surveys;Silicon;Power demand;Machine learning;Deep learning;Statistical analysis;Neuromorphic engineering;Approximate computing;approximate programming language;approximate memory;circuit-level;approximate machine learning;deep learning;approximate logic synthesis;statistical and neuromorphic computing;cross layer and end-to-end approximate computing},</w:t>
+        <w:t xml:space="preserve">A. M. </w:t>
+      </w:r>
+      <w:proofErr w:type="spellStart"/>
+      <w:r>
+        <w:rPr>
+          <w:rFonts w:eastAsia="Source Sans Pro"/>
+          <w:sz w:val="20"/>
+          <w:szCs w:val="20"/>
+        </w:rPr>
+        <w:t>Dalloo</w:t>
+      </w:r>
+      <w:proofErr w:type="spellEnd"/>
+      <w:r>
+        <w:rPr>
+          <w:rFonts w:eastAsia="Source Sans Pro"/>
+          <w:sz w:val="20"/>
+          <w:szCs w:val="20"/>
+        </w:rPr>
+        <w:t xml:space="preserve">, A. Jaleel Humaidi, A. K. Al </w:t>
+      </w:r>
+      <w:proofErr w:type="spellStart"/>
+      <w:r>
+        <w:rPr>
+          <w:rFonts w:eastAsia="Source Sans Pro"/>
+          <w:sz w:val="20"/>
+          <w:szCs w:val="20"/>
+        </w:rPr>
+        <w:t>Mhdawi</w:t>
+      </w:r>
+      <w:proofErr w:type="spellEnd"/>
+      <w:r>
+        <w:rPr>
+          <w:rFonts w:eastAsia="Source Sans Pro"/>
+          <w:sz w:val="20"/>
+          <w:szCs w:val="20"/>
+        </w:rPr>
+        <w:t xml:space="preserve"> and H. Al-</w:t>
+      </w:r>
+      <w:proofErr w:type="spellStart"/>
+      <w:r>
+        <w:rPr>
+          <w:rFonts w:eastAsia="Source Sans Pro"/>
+          <w:sz w:val="20"/>
+          <w:szCs w:val="20"/>
+        </w:rPr>
+        <w:t>Raweshidy</w:t>
+      </w:r>
+      <w:proofErr w:type="spellEnd"/>
+      <w:r>
+        <w:rPr>
+          <w:rFonts w:eastAsia="Source Sans Pro"/>
+          <w:sz w:val="20"/>
+          <w:szCs w:val="20"/>
+        </w:rPr>
+        <w:t xml:space="preserve">, "Approximate Computing: Concepts, Architectures, Challenges, Applications, and Future Directions," in IEEE Access, vol. 12, pp. 146022-146088, 2024, </w:t>
+      </w:r>
+      <w:proofErr w:type="spellStart"/>
+      <w:r>
+        <w:rPr>
+          <w:rFonts w:eastAsia="Source Sans Pro"/>
+          <w:sz w:val="20"/>
+          <w:szCs w:val="20"/>
+        </w:rPr>
+        <w:t>doi</w:t>
+      </w:r>
+      <w:proofErr w:type="spellEnd"/>
+      <w:r>
+        <w:rPr>
+          <w:rFonts w:eastAsia="Source Sans Pro"/>
+          <w:sz w:val="20"/>
+          <w:szCs w:val="20"/>
+        </w:rPr>
+        <w:t>: 10.1109/ACCESS.2024.3467375.</w:t>
+      </w:r>
+    </w:p>
+    <w:p>
+      <w:pPr>
+        <w:rPr>
+          <w:rFonts w:eastAsia="Source Sans Pro"/>
+          <w:sz w:val="20"/>
+          <w:szCs w:val="20"/>
+        </w:rPr>
+      </w:pPr>
+      <w:r>
+        <w:rPr>
+          <w:rFonts w:eastAsia="Source Sans Pro"/>
+          <w:sz w:val="20"/>
+          <w:szCs w:val="20"/>
+        </w:rPr>
+        <w:t xml:space="preserve">keywords: {Approximate </w:t>
+      </w:r>
+      <w:proofErr w:type="spellStart"/>
+      <w:proofErr w:type="gramStart"/>
+      <w:r>
+        <w:rPr>
+          <w:rFonts w:eastAsia="Source Sans Pro"/>
+          <w:sz w:val="20"/>
+          <w:szCs w:val="20"/>
+        </w:rPr>
+        <w:t>computing;Accuracy</w:t>
+      </w:r>
+      <w:proofErr w:type="gramEnd"/>
+      <w:r>
+        <w:rPr>
+          <w:rFonts w:eastAsia="Source Sans Pro"/>
+          <w:sz w:val="20"/>
+          <w:szCs w:val="20"/>
+        </w:rPr>
+        <w:t>;Transistors;Surveys;Silicon;Power</w:t>
+      </w:r>
+      <w:proofErr w:type="spellEnd"/>
+      <w:r>
+        <w:rPr>
+          <w:rFonts w:eastAsia="Source Sans Pro"/>
+          <w:sz w:val="20"/>
+          <w:szCs w:val="20"/>
+        </w:rPr>
+        <w:t xml:space="preserve"> </w:t>
+      </w:r>
+      <w:proofErr w:type="spellStart"/>
+      <w:r>
+        <w:rPr>
+          <w:rFonts w:eastAsia="Source Sans Pro"/>
+          <w:sz w:val="20"/>
+          <w:szCs w:val="20"/>
+        </w:rPr>
+        <w:t>demand;Machine</w:t>
+      </w:r>
+      <w:proofErr w:type="spellEnd"/>
+      <w:r>
+        <w:rPr>
+          <w:rFonts w:eastAsia="Source Sans Pro"/>
+          <w:sz w:val="20"/>
+          <w:szCs w:val="20"/>
+        </w:rPr>
+        <w:t xml:space="preserve"> </w:t>
+      </w:r>
+      <w:proofErr w:type="spellStart"/>
+      <w:r>
+        <w:rPr>
+          <w:rFonts w:eastAsia="Source Sans Pro"/>
+          <w:sz w:val="20"/>
+          <w:szCs w:val="20"/>
+        </w:rPr>
+        <w:t>learning;Deep</w:t>
+      </w:r>
+      <w:proofErr w:type="spellEnd"/>
+      <w:r>
+        <w:rPr>
+          <w:rFonts w:eastAsia="Source Sans Pro"/>
+          <w:sz w:val="20"/>
+          <w:szCs w:val="20"/>
+        </w:rPr>
+        <w:t xml:space="preserve"> </w:t>
+      </w:r>
+      <w:proofErr w:type="spellStart"/>
+      <w:r>
+        <w:rPr>
+          <w:rFonts w:eastAsia="Source Sans Pro"/>
+          <w:sz w:val="20"/>
+          <w:szCs w:val="20"/>
+        </w:rPr>
+        <w:t>learning;Statistical</w:t>
+      </w:r>
+      <w:proofErr w:type="spellEnd"/>
+      <w:r>
+        <w:rPr>
+          <w:rFonts w:eastAsia="Source Sans Pro"/>
+          <w:sz w:val="20"/>
+          <w:szCs w:val="20"/>
+        </w:rPr>
+        <w:t xml:space="preserve"> </w:t>
+      </w:r>
+      <w:proofErr w:type="spellStart"/>
+      <w:r>
+        <w:rPr>
+          <w:rFonts w:eastAsia="Source Sans Pro"/>
+          <w:sz w:val="20"/>
+          <w:szCs w:val="20"/>
+        </w:rPr>
+        <w:t>analysis;Neuromorphic</w:t>
+      </w:r>
+      <w:proofErr w:type="spellEnd"/>
+      <w:r>
+        <w:rPr>
+          <w:rFonts w:eastAsia="Source Sans Pro"/>
+          <w:sz w:val="20"/>
+          <w:szCs w:val="20"/>
+        </w:rPr>
+        <w:t xml:space="preserve"> </w:t>
+      </w:r>
+      <w:proofErr w:type="spellStart"/>
+      <w:r>
+        <w:rPr>
+          <w:rFonts w:eastAsia="Source Sans Pro"/>
+          <w:sz w:val="20"/>
+          <w:szCs w:val="20"/>
+        </w:rPr>
+        <w:t>engineering;Approximate</w:t>
+      </w:r>
+      <w:proofErr w:type="spellEnd"/>
+      <w:r>
+        <w:rPr>
+          <w:rFonts w:eastAsia="Source Sans Pro"/>
+          <w:sz w:val="20"/>
+          <w:szCs w:val="20"/>
+        </w:rPr>
+        <w:t xml:space="preserve"> </w:t>
+      </w:r>
+      <w:proofErr w:type="spellStart"/>
+      <w:r>
+        <w:rPr>
+          <w:rFonts w:eastAsia="Source Sans Pro"/>
+          <w:sz w:val="20"/>
+          <w:szCs w:val="20"/>
+        </w:rPr>
+        <w:t>computing;approximate</w:t>
+      </w:r>
+      <w:proofErr w:type="spellEnd"/>
+      <w:r>
+        <w:rPr>
+          <w:rFonts w:eastAsia="Source Sans Pro"/>
+          <w:sz w:val="20"/>
+          <w:szCs w:val="20"/>
+        </w:rPr>
+        <w:t xml:space="preserve"> programming </w:t>
+      </w:r>
+      <w:proofErr w:type="spellStart"/>
+      <w:r>
+        <w:rPr>
+          <w:rFonts w:eastAsia="Source Sans Pro"/>
+          <w:sz w:val="20"/>
+          <w:szCs w:val="20"/>
+        </w:rPr>
+        <w:t>language;approximate</w:t>
+      </w:r>
+      <w:proofErr w:type="spellEnd"/>
+      <w:r>
+        <w:rPr>
+          <w:rFonts w:eastAsia="Source Sans Pro"/>
+          <w:sz w:val="20"/>
+          <w:szCs w:val="20"/>
+        </w:rPr>
+        <w:t xml:space="preserve"> </w:t>
+      </w:r>
+      <w:proofErr w:type="spellStart"/>
+      <w:r>
+        <w:rPr>
+          <w:rFonts w:eastAsia="Source Sans Pro"/>
+          <w:sz w:val="20"/>
+          <w:szCs w:val="20"/>
+        </w:rPr>
+        <w:t>memory;circuit-level;approximate</w:t>
+      </w:r>
+      <w:proofErr w:type="spellEnd"/>
+      <w:r>
+        <w:rPr>
+          <w:rFonts w:eastAsia="Source Sans Pro"/>
+          <w:sz w:val="20"/>
+          <w:szCs w:val="20"/>
+        </w:rPr>
+        <w:t xml:space="preserve"> machine </w:t>
+      </w:r>
+      <w:proofErr w:type="spellStart"/>
+      <w:r>
+        <w:rPr>
+          <w:rFonts w:eastAsia="Source Sans Pro"/>
+          <w:sz w:val="20"/>
+          <w:szCs w:val="20"/>
+        </w:rPr>
+        <w:t>learning;deep</w:t>
+      </w:r>
+      <w:proofErr w:type="spellEnd"/>
+      <w:r>
+        <w:rPr>
+          <w:rFonts w:eastAsia="Source Sans Pro"/>
+          <w:sz w:val="20"/>
+          <w:szCs w:val="20"/>
+        </w:rPr>
+        <w:t xml:space="preserve"> </w:t>
+      </w:r>
+      <w:proofErr w:type="spellStart"/>
+      <w:r>
+        <w:rPr>
+          <w:rFonts w:eastAsia="Source Sans Pro"/>
+          <w:sz w:val="20"/>
+          <w:szCs w:val="20"/>
+        </w:rPr>
+        <w:t>learning;approximate</w:t>
+      </w:r>
+      <w:proofErr w:type="spellEnd"/>
+      <w:r>
+        <w:rPr>
+          <w:rFonts w:eastAsia="Source Sans Pro"/>
+          <w:sz w:val="20"/>
+          <w:szCs w:val="20"/>
+        </w:rPr>
+        <w:t xml:space="preserve"> logic </w:t>
+      </w:r>
+      <w:proofErr w:type="spellStart"/>
+      <w:r>
+        <w:rPr>
+          <w:rFonts w:eastAsia="Source Sans Pro"/>
+          <w:sz w:val="20"/>
+          <w:szCs w:val="20"/>
+        </w:rPr>
+        <w:t>synthesis;statistical</w:t>
+      </w:r>
+      <w:proofErr w:type="spellEnd"/>
+      <w:r>
+        <w:rPr>
+          <w:rFonts w:eastAsia="Source Sans Pro"/>
+          <w:sz w:val="20"/>
+          <w:szCs w:val="20"/>
+        </w:rPr>
+        <w:t xml:space="preserve"> and neuromorphic </w:t>
+      </w:r>
+      <w:proofErr w:type="spellStart"/>
+      <w:r>
+        <w:rPr>
+          <w:rFonts w:eastAsia="Source Sans Pro"/>
+          <w:sz w:val="20"/>
+          <w:szCs w:val="20"/>
+        </w:rPr>
+        <w:t>computing;cross</w:t>
+      </w:r>
+      <w:proofErr w:type="spellEnd"/>
+      <w:r>
+        <w:rPr>
+          <w:rFonts w:eastAsia="Source Sans Pro"/>
+          <w:sz w:val="20"/>
+          <w:szCs w:val="20"/>
+        </w:rPr>
+        <w:t xml:space="preserve"> layer and end-to-end approximate computing},</w:t>
       </w:r>
     </w:p>
     <w:p>
@@ -8569,7 +9689,153 @@
           <w:sz w:val="20"/>
           <w:szCs w:val="20"/>
         </w:rPr>
-        <w:t>A. Gorantla, R. Kothapalli and T. L. Spandana, "Developments of Approximate Computing: From Algorithm Level to System Level," 2022 International Conference on Computing, Communication and Power Technology (IC3P), Visakhapatnam, India, 2022, pp. 52-56, doi: 10.1109/IC3P52835.2022.00020. keywords: {Measurement;Power demand;Costs;Approximate computing;Very large scale integration;Approximation algorithms;Delays;approximate computing;low power;very large scale integration},</w:t>
+        <w:t xml:space="preserve">A. Gorantla, R. Kothapalli and T. L. Spandana, "Developments of Approximate Computing: From Algorithm Level to System Level," 2022 International Conference on Computing, Communication and Power Technology (IC3P), Visakhapatnam, India, 2022, pp. 52-56, </w:t>
+      </w:r>
+      <w:proofErr w:type="spellStart"/>
+      <w:r>
+        <w:rPr>
+          <w:rFonts w:eastAsia="Source Sans Pro"/>
+          <w:sz w:val="20"/>
+          <w:szCs w:val="20"/>
+        </w:rPr>
+        <w:t>doi</w:t>
+      </w:r>
+      <w:proofErr w:type="spellEnd"/>
+      <w:r>
+        <w:rPr>
+          <w:rFonts w:eastAsia="Source Sans Pro"/>
+          <w:sz w:val="20"/>
+          <w:szCs w:val="20"/>
+        </w:rPr>
+        <w:t>: 10.1109/IC3P52835.2022.00020. keywords: {</w:t>
+      </w:r>
+      <w:proofErr w:type="spellStart"/>
+      <w:proofErr w:type="gramStart"/>
+      <w:r>
+        <w:rPr>
+          <w:rFonts w:eastAsia="Source Sans Pro"/>
+          <w:sz w:val="20"/>
+          <w:szCs w:val="20"/>
+        </w:rPr>
+        <w:t>Measurement;Power</w:t>
+      </w:r>
+      <w:proofErr w:type="spellEnd"/>
+      <w:proofErr w:type="gramEnd"/>
+      <w:r>
+        <w:rPr>
+          <w:rFonts w:eastAsia="Source Sans Pro"/>
+          <w:sz w:val="20"/>
+          <w:szCs w:val="20"/>
+        </w:rPr>
+        <w:t xml:space="preserve"> </w:t>
+      </w:r>
+      <w:proofErr w:type="spellStart"/>
+      <w:r>
+        <w:rPr>
+          <w:rFonts w:eastAsia="Source Sans Pro"/>
+          <w:sz w:val="20"/>
+          <w:szCs w:val="20"/>
+        </w:rPr>
+        <w:t>demand;Costs;Approximate</w:t>
+      </w:r>
+      <w:proofErr w:type="spellEnd"/>
+      <w:r>
+        <w:rPr>
+          <w:rFonts w:eastAsia="Source Sans Pro"/>
+          <w:sz w:val="20"/>
+          <w:szCs w:val="20"/>
+        </w:rPr>
+        <w:t xml:space="preserve"> </w:t>
+      </w:r>
+      <w:proofErr w:type="spellStart"/>
+      <w:r>
+        <w:rPr>
+          <w:rFonts w:eastAsia="Source Sans Pro"/>
+          <w:sz w:val="20"/>
+          <w:szCs w:val="20"/>
+        </w:rPr>
+        <w:t>computing;Very</w:t>
+      </w:r>
+      <w:proofErr w:type="spellEnd"/>
+      <w:r>
+        <w:rPr>
+          <w:rFonts w:eastAsia="Source Sans Pro"/>
+          <w:sz w:val="20"/>
+          <w:szCs w:val="20"/>
+        </w:rPr>
+        <w:t xml:space="preserve"> large scale </w:t>
+      </w:r>
+      <w:proofErr w:type="spellStart"/>
+      <w:r>
+        <w:rPr>
+          <w:rFonts w:eastAsia="Source Sans Pro"/>
+          <w:sz w:val="20"/>
+          <w:szCs w:val="20"/>
+        </w:rPr>
+        <w:t>integration;Approximation</w:t>
+      </w:r>
+      <w:proofErr w:type="spellEnd"/>
+      <w:r>
+        <w:rPr>
+          <w:rFonts w:eastAsia="Source Sans Pro"/>
+          <w:sz w:val="20"/>
+          <w:szCs w:val="20"/>
+        </w:rPr>
+        <w:t xml:space="preserve"> </w:t>
+      </w:r>
+      <w:proofErr w:type="spellStart"/>
+      <w:r>
+        <w:rPr>
+          <w:rFonts w:eastAsia="Source Sans Pro"/>
+          <w:sz w:val="20"/>
+          <w:szCs w:val="20"/>
+        </w:rPr>
+        <w:t>algorithms;Delays;approximate</w:t>
+      </w:r>
+      <w:proofErr w:type="spellEnd"/>
+      <w:r>
+        <w:rPr>
+          <w:rFonts w:eastAsia="Source Sans Pro"/>
+          <w:sz w:val="20"/>
+          <w:szCs w:val="20"/>
+        </w:rPr>
+        <w:t xml:space="preserve"> </w:t>
+      </w:r>
+      <w:proofErr w:type="spellStart"/>
+      <w:r>
+        <w:rPr>
+          <w:rFonts w:eastAsia="Source Sans Pro"/>
+          <w:sz w:val="20"/>
+          <w:szCs w:val="20"/>
+        </w:rPr>
+        <w:t>computing;low</w:t>
+      </w:r>
+      <w:proofErr w:type="spellEnd"/>
+      <w:r>
+        <w:rPr>
+          <w:rFonts w:eastAsia="Source Sans Pro"/>
+          <w:sz w:val="20"/>
+          <w:szCs w:val="20"/>
+        </w:rPr>
+        <w:t xml:space="preserve"> </w:t>
+      </w:r>
+      <w:proofErr w:type="spellStart"/>
+      <w:r>
+        <w:rPr>
+          <w:rFonts w:eastAsia="Source Sans Pro"/>
+          <w:sz w:val="20"/>
+          <w:szCs w:val="20"/>
+        </w:rPr>
+        <w:t>power;very</w:t>
+      </w:r>
+      <w:proofErr w:type="spellEnd"/>
+      <w:r>
+        <w:rPr>
+          <w:rFonts w:eastAsia="Source Sans Pro"/>
+          <w:sz w:val="20"/>
+          <w:szCs w:val="20"/>
+        </w:rPr>
+        <w:t xml:space="preserve"> large scale integration},</w:t>
       </w:r>
     </w:p>
     <w:p>
@@ -8721,7 +9987,171 @@
           <w:sz w:val="20"/>
           <w:szCs w:val="20"/>
         </w:rPr>
-        <w:t>P. Yadav, A. Pandey, M. R. K., R. P. K.J., V. M.H. and N. K. Y.B., "Low Power Approximate Multipliers With Truncated Carry Propagation for LSBs," 2018 IEEE 61st International Midwest Symposium on Circuits and Systems (MWSCAS), Windsor, ON, Canada, 2018, pp. 500-503, doi: 10.1109/MWSCAS.2018.8624067. keywords: {Adders;Logic gates;Delays;Transistors;Power dissipation;Power demand;CMOS technology;Approximate Multiplier;Carry generation;Accuracy;PDP},</w:t>
+        <w:t xml:space="preserve">P. Yadav, A. Pandey, M. R. K., R. P. K.J., V. M.H. and N. K. Y.B., "Low Power Approximate Multipliers </w:t>
+      </w:r>
+      <w:proofErr w:type="gramStart"/>
+      <w:r>
+        <w:rPr>
+          <w:rFonts w:eastAsia="Source Sans Pro"/>
+          <w:sz w:val="20"/>
+          <w:szCs w:val="20"/>
+        </w:rPr>
+        <w:t>With</w:t>
+      </w:r>
+      <w:proofErr w:type="gramEnd"/>
+      <w:r>
+        <w:rPr>
+          <w:rFonts w:eastAsia="Source Sans Pro"/>
+          <w:sz w:val="20"/>
+          <w:szCs w:val="20"/>
+        </w:rPr>
+        <w:t xml:space="preserve"> Truncated Carry Propagation for LSBs," 2018 IEEE 61st International Midwest Symposium on Circuits and Systems (MWSCAS), Windsor, ON, Canada, 2018, pp. 500-503, </w:t>
+      </w:r>
+      <w:proofErr w:type="spellStart"/>
+      <w:r>
+        <w:rPr>
+          <w:rFonts w:eastAsia="Source Sans Pro"/>
+          <w:sz w:val="20"/>
+          <w:szCs w:val="20"/>
+        </w:rPr>
+        <w:t>doi</w:t>
+      </w:r>
+      <w:proofErr w:type="spellEnd"/>
+      <w:r>
+        <w:rPr>
+          <w:rFonts w:eastAsia="Source Sans Pro"/>
+          <w:sz w:val="20"/>
+          <w:szCs w:val="20"/>
+        </w:rPr>
+        <w:t>: 10.1109/MWSCAS.2018.8624067. keywords: {</w:t>
+      </w:r>
+      <w:proofErr w:type="spellStart"/>
+      <w:proofErr w:type="gramStart"/>
+      <w:r>
+        <w:rPr>
+          <w:rFonts w:eastAsia="Source Sans Pro"/>
+          <w:sz w:val="20"/>
+          <w:szCs w:val="20"/>
+        </w:rPr>
+        <w:t>Adders;Logic</w:t>
+      </w:r>
+      <w:proofErr w:type="spellEnd"/>
+      <w:proofErr w:type="gramEnd"/>
+      <w:r>
+        <w:rPr>
+          <w:rFonts w:eastAsia="Source Sans Pro"/>
+          <w:sz w:val="20"/>
+          <w:szCs w:val="20"/>
+        </w:rPr>
+        <w:t xml:space="preserve"> </w:t>
+      </w:r>
+      <w:proofErr w:type="spellStart"/>
+      <w:r>
+        <w:rPr>
+          <w:rFonts w:eastAsia="Source Sans Pro"/>
+          <w:sz w:val="20"/>
+          <w:szCs w:val="20"/>
+        </w:rPr>
+        <w:t>gates;Delays;Transistors;Power</w:t>
+      </w:r>
+      <w:proofErr w:type="spellEnd"/>
+      <w:r>
+        <w:rPr>
+          <w:rFonts w:eastAsia="Source Sans Pro"/>
+          <w:sz w:val="20"/>
+          <w:szCs w:val="20"/>
+        </w:rPr>
+        <w:t xml:space="preserve"> </w:t>
+      </w:r>
+      <w:proofErr w:type="spellStart"/>
+      <w:r>
+        <w:rPr>
+          <w:rFonts w:eastAsia="Source Sans Pro"/>
+          <w:sz w:val="20"/>
+          <w:szCs w:val="20"/>
+        </w:rPr>
+        <w:t>dissipation;Power</w:t>
+      </w:r>
+      <w:proofErr w:type="spellEnd"/>
+      <w:r>
+        <w:rPr>
+          <w:rFonts w:eastAsia="Source Sans Pro"/>
+          <w:sz w:val="20"/>
+          <w:szCs w:val="20"/>
+        </w:rPr>
+        <w:t xml:space="preserve"> </w:t>
+      </w:r>
+      <w:proofErr w:type="spellStart"/>
+      <w:r>
+        <w:rPr>
+          <w:rFonts w:eastAsia="Source Sans Pro"/>
+          <w:sz w:val="20"/>
+          <w:szCs w:val="20"/>
+        </w:rPr>
+        <w:t>demand;CMOS</w:t>
+      </w:r>
+      <w:proofErr w:type="spellEnd"/>
+      <w:r>
+        <w:rPr>
+          <w:rFonts w:eastAsia="Source Sans Pro"/>
+          <w:sz w:val="20"/>
+          <w:szCs w:val="20"/>
+        </w:rPr>
+        <w:t xml:space="preserve"> </w:t>
+      </w:r>
+      <w:proofErr w:type="spellStart"/>
+      <w:r>
+        <w:rPr>
+          <w:rFonts w:eastAsia="Source Sans Pro"/>
+          <w:sz w:val="20"/>
+          <w:szCs w:val="20"/>
+        </w:rPr>
+        <w:t>technology;Approximate</w:t>
+      </w:r>
+      <w:proofErr w:type="spellEnd"/>
+      <w:r>
+        <w:rPr>
+          <w:rFonts w:eastAsia="Source Sans Pro"/>
+          <w:sz w:val="20"/>
+          <w:szCs w:val="20"/>
+        </w:rPr>
+        <w:t xml:space="preserve"> </w:t>
+      </w:r>
+      <w:proofErr w:type="spellStart"/>
+      <w:r>
+        <w:rPr>
+          <w:rFonts w:eastAsia="Source Sans Pro"/>
+          <w:sz w:val="20"/>
+          <w:szCs w:val="20"/>
+        </w:rPr>
+        <w:t>Multiplier;Carry</w:t>
+      </w:r>
+      <w:proofErr w:type="spellEnd"/>
+      <w:r>
+        <w:rPr>
+          <w:rFonts w:eastAsia="Source Sans Pro"/>
+          <w:sz w:val="20"/>
+          <w:szCs w:val="20"/>
+        </w:rPr>
+        <w:t xml:space="preserve"> </w:t>
+      </w:r>
+      <w:proofErr w:type="spellStart"/>
+      <w:r>
+        <w:rPr>
+          <w:rFonts w:eastAsia="Source Sans Pro"/>
+          <w:sz w:val="20"/>
+          <w:szCs w:val="20"/>
+        </w:rPr>
+        <w:t>generation;Accuracy;PDP</w:t>
+      </w:r>
+      <w:proofErr w:type="spellEnd"/>
+      <w:r>
+        <w:rPr>
+          <w:rFonts w:eastAsia="Source Sans Pro"/>
+          <w:sz w:val="20"/>
+          <w:szCs w:val="20"/>
+        </w:rPr>
+        <w:t>},</w:t>
       </w:r>
     </w:p>
     <w:p>
@@ -9691,13 +11121,13 @@
       </w:pPr>
       <w:r>
         <w:rPr>
-          <w:noProof/>
+          <w:i/>
         </w:rPr>
         <w:drawing>
-          <wp:inline distT="0" distB="0" distL="0" distR="0" wp14:anchorId="1BF58FA0" wp14:editId="6C0C6730">
-            <wp:extent cx="6610350" cy="2522524"/>
-            <wp:effectExtent l="0" t="0" r="0" b="0"/>
-            <wp:docPr id="582163214" name="Picture 1"/>
+          <wp:inline distT="0" distB="0" distL="0" distR="0" wp14:anchorId="15FE1C66" wp14:editId="1376F077">
+            <wp:extent cx="9620250" cy="3668626"/>
+            <wp:effectExtent l="0" t="0" r="0" b="8255"/>
+            <wp:docPr id="949131582" name="Picture 1"/>
             <wp:cNvGraphicFramePr>
               <a:graphicFrameLocks xmlns:a="http://schemas.openxmlformats.org/drawingml/2006/main" noChangeAspect="1"/>
             </wp:cNvGraphicFramePr>
@@ -9705,36 +11135,23 @@
               <a:graphicData uri="http://schemas.openxmlformats.org/drawingml/2006/picture">
                 <pic:pic xmlns:pic="http://schemas.openxmlformats.org/drawingml/2006/picture">
                   <pic:nvPicPr>
-                    <pic:cNvPr id="0" name="Picture 1"/>
-                    <pic:cNvPicPr>
-                      <a:picLocks noChangeAspect="1" noChangeArrowheads="1"/>
-                    </pic:cNvPicPr>
+                    <pic:cNvPr id="949131582" name=""/>
+                    <pic:cNvPicPr/>
                   </pic:nvPicPr>
                   <pic:blipFill>
-                    <a:blip r:embed="rId20" cstate="print">
-                      <a:extLst>
-                        <a:ext uri="{28A0092B-C50C-407E-A947-70E740481C1C}">
-                          <a14:useLocalDpi xmlns:a14="http://schemas.microsoft.com/office/drawing/2010/main" val="0"/>
-                        </a:ext>
-                      </a:extLst>
-                    </a:blip>
-                    <a:srcRect/>
+                    <a:blip r:embed="rId20"/>
                     <a:stretch>
                       <a:fillRect/>
                     </a:stretch>
                   </pic:blipFill>
-                  <pic:spPr bwMode="auto">
+                  <pic:spPr>
                     <a:xfrm>
                       <a:off x="0" y="0"/>
-                      <a:ext cx="6648392" cy="2537041"/>
+                      <a:ext cx="9631868" cy="3673056"/>
                     </a:xfrm>
                     <a:prstGeom prst="rect">
                       <a:avLst/>
                     </a:prstGeom>
-                    <a:noFill/>
-                    <a:ln>
-                      <a:noFill/>
-                    </a:ln>
                   </pic:spPr>
                 </pic:pic>
               </a:graphicData>
@@ -9804,16 +11221,31 @@
         <w:jc w:val="center"/>
         <w:rPr>
           <w:i/>
+          <w:sz w:val="16"/>
+          <w:szCs w:val="16"/>
+        </w:rPr>
+      </w:pPr>
+    </w:p>
+    <w:p>
+      <w:pPr>
+        <w:tabs>
+          <w:tab w:val="right" w:leader="dot" w:pos="10093"/>
+        </w:tabs>
+        <w:spacing w:line="240" w:lineRule="atLeast"/>
+        <w:jc w:val="center"/>
+        <w:rPr>
+          <w:i/>
         </w:rPr>
       </w:pPr>
       <w:r>
         <w:rPr>
           <w:noProof/>
         </w:rPr>
+        <w:lastRenderedPageBreak/>
         <w:drawing>
-          <wp:inline distT="0" distB="0" distL="0" distR="0" wp14:anchorId="5A764F3E" wp14:editId="58D86533">
-            <wp:extent cx="6610350" cy="1851210"/>
-            <wp:effectExtent l="0" t="0" r="0" b="0"/>
+          <wp:inline distT="0" distB="0" distL="0" distR="0" wp14:anchorId="5A764F3E" wp14:editId="55D1BE3E">
+            <wp:extent cx="9557409" cy="2676525"/>
+            <wp:effectExtent l="0" t="0" r="5715" b="0"/>
             <wp:docPr id="1529889521" name="Picture 2"/>
             <wp:cNvGraphicFramePr>
               <a:graphicFrameLocks xmlns:a="http://schemas.openxmlformats.org/drawingml/2006/main" noChangeAspect="1"/>
@@ -9843,7 +11275,7 @@
                   <pic:spPr bwMode="auto">
                     <a:xfrm>
                       <a:off x="0" y="0"/>
-                      <a:ext cx="6620385" cy="1854020"/>
+                      <a:ext cx="9576144" cy="2681772"/>
                     </a:xfrm>
                     <a:prstGeom prst="rect">
                       <a:avLst/>
@@ -10156,11 +11588,11 @@
           <w:szCs w:val="20"/>
         </w:rPr>
         <w:sectPr>
-          <w:type w:val="continuous"/>
-          <w:pgSz w:w="11906" w:h="16838"/>
-          <w:pgMar w:top="1008" w:right="850" w:bottom="720" w:left="850" w:header="562" w:footer="562" w:gutter="0"/>
+          <w:pgSz w:w="16838" w:h="11906" w:orient="landscape"/>
+          <w:pgMar w:top="850" w:right="1008" w:bottom="850" w:left="720" w:header="562" w:footer="562" w:gutter="0"/>
           <w:pgNumType w:start="1"/>
           <w:cols w:space="720"/>
+          <w:docGrid w:linePitch="326"/>
         </w:sectPr>
       </w:pPr>
     </w:p>
@@ -10198,16 +11630,7 @@
           <w:sz w:val="28"/>
           <w:szCs w:val="28"/>
         </w:rPr>
-        <w:t xml:space="preserve"> </w:t>
-      </w:r>
-      <w:r>
-        <w:rPr>
-          <w:rFonts w:eastAsia="Source Serif Pro"/>
-          <w:b/>
-          <w:sz w:val="28"/>
-          <w:szCs w:val="28"/>
-        </w:rPr>
-        <w:t>B</w:t>
+        <w:t xml:space="preserve"> B</w:t>
       </w:r>
     </w:p>
     <w:p>
@@ -10255,6 +11678,7 @@
       <w:r>
         <w:rPr>
           <w:rFonts w:eastAsia="Source Sans Pro"/>
+          <w:noProof/>
           <w:sz w:val="20"/>
           <w:szCs w:val="20"/>
         </w:rPr>
@@ -13621,6 +15045,12 @@
 </file>
 
 <file path=customXml/item1.xml><?xml version="1.0" encoding="utf-8"?>
+<go:gDocsCustomXmlDataStorage xmlns:go="http://customooxmlschemas.google.com/" xmlns:r="http://schemas.openxmlformats.org/officeDocument/2006/relationships" uri="GoogleDocsCustomDataVersion2">
+  <go:docsCustomData xmlns:go="http://customooxmlschemas.google.com/" roundtripDataSignature="AMtx7milVRu+YhMC41H8VhEjFJMfWbrykg==">CgMxLjA4AHIhMUFqMXZTWFRrZWlKemFfNVpINXpBSnF4YkY3N3JMclp6</go:docsCustomData>
+</go:gDocsCustomXmlDataStorage>
+</file>
+
+<file path=customXml/item2.xml><?xml version="1.0" encoding="utf-8"?>
 <b:Sources xmlns:b="http://schemas.openxmlformats.org/officeDocument/2006/bibliography" xmlns="http://schemas.openxmlformats.org/officeDocument/2006/bibliography" SelectedStyle="\IEEE2006OfficeOnline.xsl" StyleName="IEEE" Version="2006">
   <b:Source>
     <b:Tag>Gup20</b:Tag>
@@ -13853,25 +15283,19 @@
 </b:Sources>
 </file>
 
-<file path=customXml/item2.xml><?xml version="1.0" encoding="utf-8"?>
-<go:gDocsCustomXmlDataStorage xmlns:go="http://customooxmlschemas.google.com/" xmlns:r="http://schemas.openxmlformats.org/officeDocument/2006/relationships" uri="GoogleDocsCustomDataVersion2">
-  <go:docsCustomData xmlns:go="http://customooxmlschemas.google.com/" roundtripDataSignature="AMtx7milVRu+YhMC41H8VhEjFJMfWbrykg==">CgMxLjA4AHIhMUFqMXZTWFRrZWlKemFfNVpINXpBSnF4YkY3N3JMclp6</go:docsCustomData>
-</go:gDocsCustomXmlDataStorage>
-</file>
-
 <file path=customXml/itemProps1.xml><?xml version="1.0" encoding="utf-8"?>
-<ds:datastoreItem xmlns:ds="http://schemas.openxmlformats.org/officeDocument/2006/customXml" ds:itemID="{7589EA72-08EA-45AC-B1B2-C53BBB56C034}">
-  <ds:schemaRefs>
-    <ds:schemaRef ds:uri="http://schemas.openxmlformats.org/officeDocument/2006/bibliography"/>
-  </ds:schemaRefs>
-</ds:datastoreItem>
-</file>
-
-<file path=customXml/itemProps2.xml><?xml version="1.0" encoding="utf-8"?>
 <ds:datastoreItem xmlns:ds="http://schemas.openxmlformats.org/officeDocument/2006/customXml" ds:itemID="{11111111-1234-1234-1234-123412341234}">
   <ds:schemaRefs>
     <ds:schemaRef ds:uri="http://customooxmlschemas.google.com/"/>
     <ds:schemaRef ds:uri="http://schemas.openxmlformats.org/officeDocument/2006/relationships"/>
   </ds:schemaRefs>
 </ds:datastoreItem>
+</file>
+
+<file path=customXml/itemProps2.xml><?xml version="1.0" encoding="utf-8"?>
+<ds:datastoreItem xmlns:ds="http://schemas.openxmlformats.org/officeDocument/2006/customXml" ds:itemID="{7589EA72-08EA-45AC-B1B2-C53BBB56C034}">
+  <ds:schemaRefs>
+    <ds:schemaRef ds:uri="http://schemas.openxmlformats.org/officeDocument/2006/bibliography"/>
+  </ds:schemaRefs>
+</ds:datastoreItem>
 </file>
</xml_diff>

<commit_message>
[LitRev] Important corrections have been made to Technical Progress with the addition of work completed and new diagrams
</commit_message>
<xml_diff>
--- a/Documents/Literature Review/Interim Report.docx
+++ b/Documents/Literature Review/Interim Report.docx
@@ -5032,6 +5032,19 @@
           <w:tab w:val="left" w:pos="2268"/>
           <w:tab w:val="right" w:pos="10093"/>
         </w:tabs>
+        <w:rPr>
+          <w:rFonts w:eastAsia="Source Sans Pro"/>
+          <w:sz w:val="22"/>
+          <w:szCs w:val="22"/>
+        </w:rPr>
+      </w:pPr>
+    </w:p>
+    <w:p>
+      <w:pPr>
+        <w:tabs>
+          <w:tab w:val="left" w:pos="2268"/>
+          <w:tab w:val="right" w:pos="10093"/>
+        </w:tabs>
         <w:jc w:val="left"/>
         <w:rPr>
           <w:rFonts w:eastAsia="Source Sans Pro"/>
@@ -6299,20 +6312,745 @@
           <w:sz w:val="22"/>
           <w:szCs w:val="22"/>
         </w:rPr>
-        <w:t>From October 7th to December 1st, several significant updates were made across multiple areas of the project, reflecting continuous development and refinement.</w:t>
-      </w:r>
-    </w:p>
-    <w:p>
-      <w:pPr>
+        <w:t xml:space="preserve">Initial technical progress to date </w:t>
+      </w:r>
+      <w:r>
+        <w:rPr>
+          <w:sz w:val="22"/>
+          <w:szCs w:val="22"/>
+        </w:rPr>
+        <w:t>includes</w:t>
+      </w:r>
+      <w:r>
+        <w:rPr>
+          <w:sz w:val="22"/>
+          <w:szCs w:val="22"/>
+        </w:rPr>
+        <w:t xml:space="preserve"> laying a foundation for the AAUD framework architecture.</w:t>
+      </w:r>
+      <w:r>
+        <w:rPr>
+          <w:sz w:val="22"/>
+          <w:szCs w:val="22"/>
+        </w:rPr>
+        <w:t xml:space="preserve"> The following section delineates the work completed as yet. </w:t>
+      </w:r>
+    </w:p>
+    <w:p>
+      <w:pPr>
+        <w:tabs>
+          <w:tab w:val="left" w:pos="2268"/>
+          <w:tab w:val="right" w:pos="10093"/>
+        </w:tabs>
+        <w:rPr>
+          <w:sz w:val="22"/>
+          <w:szCs w:val="22"/>
+        </w:rPr>
+      </w:pPr>
+    </w:p>
+    <w:p>
+      <w:pPr>
+        <w:tabs>
+          <w:tab w:val="left" w:pos="2268"/>
+          <w:tab w:val="right" w:pos="10093"/>
+        </w:tabs>
+        <w:rPr>
+          <w:sz w:val="22"/>
+          <w:szCs w:val="22"/>
+        </w:rPr>
+      </w:pPr>
+      <w:r>
+        <w:rPr>
+          <w:sz w:val="22"/>
+          <w:szCs w:val="22"/>
+        </w:rPr>
+        <w:t xml:space="preserve">Note: </w:t>
+      </w:r>
+      <w:r>
+        <w:rPr>
+          <w:i/>
+          <w:iCs/>
+          <w:sz w:val="22"/>
+          <w:szCs w:val="22"/>
+        </w:rPr>
+        <w:t>Coding and testing have been implemented on Xilinx using Verilog on a Nexys-A7 FPGA development board</w:t>
+      </w:r>
+    </w:p>
+    <w:p>
+      <w:pPr>
+        <w:tabs>
+          <w:tab w:val="left" w:pos="2268"/>
+          <w:tab w:val="right" w:pos="10093"/>
+        </w:tabs>
+        <w:rPr>
+          <w:sz w:val="22"/>
+          <w:szCs w:val="22"/>
+        </w:rPr>
+      </w:pPr>
+    </w:p>
+    <w:p>
+      <w:pPr>
+        <w:tabs>
+          <w:tab w:val="left" w:pos="2268"/>
+          <w:tab w:val="right" w:pos="10093"/>
+        </w:tabs>
+        <w:rPr>
+          <w:rFonts w:eastAsia="Source Sans Pro"/>
+          <w:b/>
+          <w:bCs/>
+        </w:rPr>
+      </w:pPr>
+      <w:r>
+        <w:rPr>
+          <w:rFonts w:eastAsia="Source Sans Pro"/>
+          <w:b/>
+          <w:bCs/>
+        </w:rPr>
+        <w:t>3.1 Architecture Design for AAUD</w:t>
+      </w:r>
+    </w:p>
+    <w:p>
+      <w:pPr>
+        <w:tabs>
+          <w:tab w:val="left" w:pos="2268"/>
+          <w:tab w:val="right" w:pos="10093"/>
+        </w:tabs>
+        <w:rPr>
+          <w:sz w:val="22"/>
+          <w:szCs w:val="22"/>
+        </w:rPr>
+      </w:pPr>
+      <w:r>
+        <w:rPr>
+          <w:sz w:val="22"/>
+          <w:szCs w:val="22"/>
+        </w:rPr>
+        <w:t>The initial step involved in designing the AAUD architecture consists of developing an initial outline to visualise the framework, structure and functionality. The models below directed focus of subsequent stages of the project by specifying the design’s requirements and necessary modules needed to construct the unit.</w:t>
+      </w:r>
+    </w:p>
+    <w:p>
+      <w:pPr>
+        <w:tabs>
+          <w:tab w:val="left" w:pos="2268"/>
+          <w:tab w:val="right" w:pos="10093"/>
+        </w:tabs>
+        <w:jc w:val="center"/>
+        <w:rPr>
+          <w:rFonts w:eastAsia="Source Sans Pro"/>
+          <w:sz w:val="22"/>
+          <w:szCs w:val="22"/>
+        </w:rPr>
+      </w:pPr>
+    </w:p>
+    <w:p>
+      <w:pPr>
+        <w:tabs>
+          <w:tab w:val="left" w:pos="2268"/>
+          <w:tab w:val="right" w:pos="10093"/>
+        </w:tabs>
+        <w:rPr>
+          <w:sz w:val="22"/>
+          <w:szCs w:val="22"/>
+        </w:rPr>
+      </w:pPr>
+      <w:r>
+        <w:rPr>
+          <w:rFonts w:eastAsia="Source Sans Pro"/>
+          <w:sz w:val="22"/>
+          <w:szCs w:val="22"/>
+        </w:rPr>
+        <w:t>The diagrams below illustrate the implementations of approximate units that are to be integrated into the multiplier and adder units.</w:t>
+      </w:r>
+    </w:p>
+    <w:p>
+      <w:pPr>
+        <w:tabs>
+          <w:tab w:val="left" w:pos="2268"/>
+          <w:tab w:val="right" w:pos="10093"/>
+        </w:tabs>
+        <w:rPr>
+          <w:sz w:val="22"/>
+          <w:szCs w:val="22"/>
+        </w:rPr>
+      </w:pPr>
+      <w:r>
+        <w:rPr>
+          <w:sz w:val="22"/>
+          <w:szCs w:val="22"/>
+        </w:rPr>
+        <w:drawing>
+          <wp:inline distT="0" distB="0" distL="0" distR="0" wp14:anchorId="64A4A81E" wp14:editId="1BD2793E">
+            <wp:extent cx="3009900" cy="1885950"/>
+            <wp:effectExtent l="0" t="0" r="0" b="0"/>
+            <wp:docPr id="1170332912" name="Graphic 1"/>
+            <wp:cNvGraphicFramePr>
+              <a:graphicFrameLocks xmlns:a="http://schemas.openxmlformats.org/drawingml/2006/main" noChangeAspect="1"/>
+            </wp:cNvGraphicFramePr>
+            <a:graphic xmlns:a="http://schemas.openxmlformats.org/drawingml/2006/main">
+              <a:graphicData uri="http://schemas.openxmlformats.org/drawingml/2006/picture">
+                <pic:pic xmlns:pic="http://schemas.openxmlformats.org/drawingml/2006/picture">
+                  <pic:nvPicPr>
+                    <pic:cNvPr id="1170332912" name=""/>
+                    <pic:cNvPicPr/>
+                  </pic:nvPicPr>
+                  <pic:blipFill>
+                    <a:blip r:embed="rId20">
+                      <a:extLst>
+                        <a:ext uri="{96DAC541-7B7A-43D3-8B79-37D633B846F1}">
+                          <asvg:svgBlip xmlns:asvg="http://schemas.microsoft.com/office/drawing/2016/SVG/main" r:embed="rId21"/>
+                        </a:ext>
+                      </a:extLst>
+                    </a:blip>
+                    <a:stretch>
+                      <a:fillRect/>
+                    </a:stretch>
+                  </pic:blipFill>
+                  <pic:spPr>
+                    <a:xfrm>
+                      <a:off x="0" y="0"/>
+                      <a:ext cx="3009900" cy="1885950"/>
+                    </a:xfrm>
+                    <a:prstGeom prst="rect">
+                      <a:avLst/>
+                    </a:prstGeom>
+                  </pic:spPr>
+                </pic:pic>
+              </a:graphicData>
+            </a:graphic>
+          </wp:inline>
+        </w:drawing>
+      </w:r>
+    </w:p>
+    <w:p>
+      <w:pPr>
+        <w:tabs>
+          <w:tab w:val="left" w:pos="2268"/>
+          <w:tab w:val="right" w:pos="10093"/>
+        </w:tabs>
+        <w:jc w:val="center"/>
+        <w:rPr>
+          <w:rFonts w:eastAsia="Source Sans Pro"/>
+          <w:sz w:val="22"/>
+          <w:szCs w:val="22"/>
+        </w:rPr>
+      </w:pPr>
+      <w:r>
+        <w:rPr>
+          <w:rFonts w:eastAsia="Source Sans Pro"/>
+          <w:sz w:val="22"/>
+          <w:szCs w:val="22"/>
+        </w:rPr>
+        <w:t xml:space="preserve">Fig </w:t>
+      </w:r>
+      <w:r>
+        <w:rPr>
+          <w:rFonts w:eastAsia="Source Sans Pro"/>
+          <w:sz w:val="22"/>
+          <w:szCs w:val="22"/>
+        </w:rPr>
+        <w:t>4</w:t>
+      </w:r>
+      <w:r>
+        <w:rPr>
+          <w:rFonts w:eastAsia="Source Sans Pro"/>
+          <w:sz w:val="22"/>
+          <w:szCs w:val="22"/>
+        </w:rPr>
+        <w:t xml:space="preserve"> Approximate Multiplication Block</w:t>
+      </w:r>
+    </w:p>
+    <w:p>
+      <w:pPr>
+        <w:tabs>
+          <w:tab w:val="left" w:pos="2268"/>
+          <w:tab w:val="right" w:pos="10093"/>
+        </w:tabs>
+        <w:rPr>
+          <w:rFonts w:eastAsia="Source Sans Pro"/>
+          <w:sz w:val="22"/>
+          <w:szCs w:val="22"/>
+        </w:rPr>
+      </w:pPr>
+    </w:p>
+    <w:p>
+      <w:pPr>
+        <w:tabs>
+          <w:tab w:val="left" w:pos="2268"/>
+          <w:tab w:val="right" w:pos="10093"/>
+        </w:tabs>
+        <w:rPr>
+          <w:rFonts w:eastAsia="Source Sans Pro"/>
+          <w:sz w:val="22"/>
+          <w:szCs w:val="22"/>
+        </w:rPr>
+      </w:pPr>
+      <w:r>
+        <w:rPr>
+          <w:rFonts w:eastAsia="Source Sans Pro"/>
+          <w:sz w:val="22"/>
+          <w:szCs w:val="22"/>
+        </w:rPr>
+        <w:drawing>
+          <wp:inline distT="0" distB="0" distL="0" distR="0" wp14:anchorId="33AE2549" wp14:editId="4A7B8DAD">
+            <wp:extent cx="3379622" cy="1228725"/>
+            <wp:effectExtent l="0" t="0" r="0" b="0"/>
+            <wp:docPr id="1045178749" name="Graphic 1"/>
+            <wp:cNvGraphicFramePr>
+              <a:graphicFrameLocks xmlns:a="http://schemas.openxmlformats.org/drawingml/2006/main" noChangeAspect="1"/>
+            </wp:cNvGraphicFramePr>
+            <a:graphic xmlns:a="http://schemas.openxmlformats.org/drawingml/2006/main">
+              <a:graphicData uri="http://schemas.openxmlformats.org/drawingml/2006/picture">
+                <pic:pic xmlns:pic="http://schemas.openxmlformats.org/drawingml/2006/picture">
+                  <pic:nvPicPr>
+                    <pic:cNvPr id="1045178749" name=""/>
+                    <pic:cNvPicPr/>
+                  </pic:nvPicPr>
+                  <pic:blipFill>
+                    <a:blip r:embed="rId22">
+                      <a:extLst>
+                        <a:ext uri="{96DAC541-7B7A-43D3-8B79-37D633B846F1}">
+                          <asvg:svgBlip xmlns:asvg="http://schemas.microsoft.com/office/drawing/2016/SVG/main" r:embed="rId23"/>
+                        </a:ext>
+                      </a:extLst>
+                    </a:blip>
+                    <a:stretch>
+                      <a:fillRect/>
+                    </a:stretch>
+                  </pic:blipFill>
+                  <pic:spPr>
+                    <a:xfrm>
+                      <a:off x="0" y="0"/>
+                      <a:ext cx="3380521" cy="1229052"/>
+                    </a:xfrm>
+                    <a:prstGeom prst="rect">
+                      <a:avLst/>
+                    </a:prstGeom>
+                  </pic:spPr>
+                </pic:pic>
+              </a:graphicData>
+            </a:graphic>
+          </wp:inline>
+        </w:drawing>
+      </w:r>
+    </w:p>
+    <w:p>
+      <w:pPr>
+        <w:tabs>
+          <w:tab w:val="left" w:pos="2268"/>
+          <w:tab w:val="right" w:pos="10093"/>
+        </w:tabs>
+        <w:jc w:val="center"/>
+        <w:rPr>
+          <w:rFonts w:eastAsia="Source Sans Pro"/>
+          <w:sz w:val="22"/>
+          <w:szCs w:val="22"/>
+        </w:rPr>
+      </w:pPr>
+      <w:r>
+        <w:rPr>
+          <w:rFonts w:eastAsia="Source Sans Pro"/>
+          <w:sz w:val="22"/>
+          <w:szCs w:val="22"/>
+        </w:rPr>
+        <w:t xml:space="preserve">Fig </w:t>
+      </w:r>
+      <w:r>
+        <w:rPr>
+          <w:rFonts w:eastAsia="Source Sans Pro"/>
+          <w:sz w:val="22"/>
+          <w:szCs w:val="22"/>
+        </w:rPr>
+        <w:t>5</w:t>
+      </w:r>
+      <w:r>
+        <w:rPr>
+          <w:rFonts w:eastAsia="Source Sans Pro"/>
+          <w:sz w:val="22"/>
+          <w:szCs w:val="22"/>
+        </w:rPr>
+        <w:t xml:space="preserve"> </w:t>
+      </w:r>
+      <w:r>
+        <w:rPr>
+          <w:rFonts w:eastAsia="Source Sans Pro"/>
+          <w:sz w:val="22"/>
+          <w:szCs w:val="22"/>
+        </w:rPr>
+        <w:t>Approximate</w:t>
+      </w:r>
+      <w:r>
+        <w:rPr>
+          <w:rFonts w:eastAsia="Source Sans Pro"/>
+          <w:sz w:val="22"/>
+          <w:szCs w:val="22"/>
+        </w:rPr>
+        <w:t xml:space="preserve"> Half and Full Adder</w:t>
+      </w:r>
+      <w:r>
+        <w:rPr>
+          <w:rFonts w:eastAsia="Source Sans Pro"/>
+          <w:sz w:val="22"/>
+          <w:szCs w:val="22"/>
+        </w:rPr>
+        <w:t>s</w:t>
+      </w:r>
+    </w:p>
+    <w:p>
+      <w:pPr>
+        <w:tabs>
+          <w:tab w:val="left" w:pos="2268"/>
+          <w:tab w:val="right" w:pos="10093"/>
+        </w:tabs>
+        <w:rPr>
+          <w:rFonts w:eastAsia="Source Sans Pro"/>
+          <w:sz w:val="22"/>
+          <w:szCs w:val="22"/>
+        </w:rPr>
+      </w:pPr>
+    </w:p>
+    <w:p>
+      <w:pPr>
+        <w:tabs>
+          <w:tab w:val="left" w:pos="2268"/>
+          <w:tab w:val="right" w:pos="10093"/>
+        </w:tabs>
+        <w:jc w:val="left"/>
+        <w:rPr>
+          <w:sz w:val="22"/>
+          <w:szCs w:val="22"/>
+        </w:rPr>
+      </w:pPr>
+      <w:r>
+        <w:rPr>
+          <w:rFonts w:eastAsia="Source Sans Pro"/>
+          <w:b/>
+          <w:bCs/>
+        </w:rPr>
+        <w:t>3.2 Testing and Framework Design</w:t>
+      </w:r>
+    </w:p>
+    <w:p>
+      <w:pPr>
+        <w:tabs>
+          <w:tab w:val="left" w:pos="2268"/>
+          <w:tab w:val="right" w:pos="10093"/>
+        </w:tabs>
+        <w:rPr>
+          <w:sz w:val="22"/>
+          <w:szCs w:val="22"/>
+        </w:rPr>
+      </w:pPr>
+      <w:r>
+        <w:rPr>
+          <w:sz w:val="22"/>
+          <w:szCs w:val="22"/>
+        </w:rPr>
+        <w:t>The first stage was to design and code a pipelined Multiply-Accumulate (MAC) unit which will be a tool for benchmarking</w:t>
+      </w:r>
+      <w:r>
+        <w:rPr>
+          <w:sz w:val="22"/>
+          <w:szCs w:val="22"/>
+        </w:rPr>
+        <w:t>, to evaluate the feasibility and performance</w:t>
+      </w:r>
+      <w:r>
+        <w:rPr>
+          <w:sz w:val="22"/>
+          <w:szCs w:val="22"/>
+        </w:rPr>
+        <w:t xml:space="preserve"> </w:t>
+      </w:r>
+      <w:r>
+        <w:rPr>
+          <w:sz w:val="22"/>
+          <w:szCs w:val="22"/>
+        </w:rPr>
+        <w:t>metrics such as speed, power consumption, and chip area</w:t>
+      </w:r>
+      <w:r>
+        <w:rPr>
+          <w:sz w:val="22"/>
+          <w:szCs w:val="22"/>
+        </w:rPr>
+        <w:t xml:space="preserve"> of the AAUD design</w:t>
+      </w:r>
+    </w:p>
+    <w:p>
+      <w:pPr>
+        <w:tabs>
+          <w:tab w:val="left" w:pos="2268"/>
+          <w:tab w:val="right" w:pos="10093"/>
+        </w:tabs>
+        <w:rPr>
+          <w:sz w:val="22"/>
+          <w:szCs w:val="22"/>
+        </w:rPr>
+      </w:pPr>
+      <w:r>
+        <w:rPr>
+          <w:sz w:val="22"/>
+          <w:szCs w:val="22"/>
+        </w:rPr>
+        <w:lastRenderedPageBreak/>
+        <w:drawing>
+          <wp:inline distT="0" distB="0" distL="0" distR="0" wp14:anchorId="7EC3DCFB" wp14:editId="3F66D086">
+            <wp:extent cx="3011805" cy="2279650"/>
+            <wp:effectExtent l="0" t="0" r="0" b="6350"/>
+            <wp:docPr id="1083486632" name="Graphic 1"/>
+            <wp:cNvGraphicFramePr>
+              <a:graphicFrameLocks xmlns:a="http://schemas.openxmlformats.org/drawingml/2006/main" noChangeAspect="1"/>
+            </wp:cNvGraphicFramePr>
+            <a:graphic xmlns:a="http://schemas.openxmlformats.org/drawingml/2006/main">
+              <a:graphicData uri="http://schemas.openxmlformats.org/drawingml/2006/picture">
+                <pic:pic xmlns:pic="http://schemas.openxmlformats.org/drawingml/2006/picture">
+                  <pic:nvPicPr>
+                    <pic:cNvPr id="1083486632" name=""/>
+                    <pic:cNvPicPr/>
+                  </pic:nvPicPr>
+                  <pic:blipFill>
+                    <a:blip r:embed="rId24">
+                      <a:extLst>
+                        <a:ext uri="{96DAC541-7B7A-43D3-8B79-37D633B846F1}">
+                          <asvg:svgBlip xmlns:asvg="http://schemas.microsoft.com/office/drawing/2016/SVG/main" r:embed="rId25"/>
+                        </a:ext>
+                      </a:extLst>
+                    </a:blip>
+                    <a:stretch>
+                      <a:fillRect/>
+                    </a:stretch>
+                  </pic:blipFill>
+                  <pic:spPr>
+                    <a:xfrm>
+                      <a:off x="0" y="0"/>
+                      <a:ext cx="3011805" cy="2279650"/>
+                    </a:xfrm>
+                    <a:prstGeom prst="rect">
+                      <a:avLst/>
+                    </a:prstGeom>
+                  </pic:spPr>
+                </pic:pic>
+              </a:graphicData>
+            </a:graphic>
+          </wp:inline>
+        </w:drawing>
+      </w:r>
+    </w:p>
+    <w:p>
+      <w:pPr>
+        <w:tabs>
+          <w:tab w:val="left" w:pos="2268"/>
+          <w:tab w:val="right" w:pos="10093"/>
+        </w:tabs>
+        <w:jc w:val="center"/>
+        <w:rPr>
+          <w:rFonts w:eastAsia="Source Sans Pro"/>
+          <w:sz w:val="22"/>
+          <w:szCs w:val="22"/>
+        </w:rPr>
+      </w:pPr>
+      <w:r>
+        <w:rPr>
+          <w:rFonts w:eastAsia="Source Sans Pro"/>
+          <w:sz w:val="22"/>
+          <w:szCs w:val="22"/>
+        </w:rPr>
+        <w:t xml:space="preserve">Fig </w:t>
+      </w:r>
+      <w:r>
+        <w:rPr>
+          <w:rFonts w:eastAsia="Source Sans Pro"/>
+          <w:sz w:val="22"/>
+          <w:szCs w:val="22"/>
+        </w:rPr>
+        <w:t>6 Traditional MAC Unit Design</w:t>
+      </w:r>
+    </w:p>
+    <w:p>
+      <w:pPr>
+        <w:tabs>
+          <w:tab w:val="left" w:pos="2268"/>
+          <w:tab w:val="right" w:pos="10093"/>
+        </w:tabs>
+        <w:rPr>
+          <w:sz w:val="22"/>
+          <w:szCs w:val="22"/>
+        </w:rPr>
+      </w:pPr>
+    </w:p>
+    <w:p>
+      <w:pPr>
+        <w:tabs>
+          <w:tab w:val="left" w:pos="2268"/>
+          <w:tab w:val="right" w:pos="10093"/>
+        </w:tabs>
+        <w:rPr>
+          <w:b/>
+          <w:bCs/>
+          <w:sz w:val="22"/>
+          <w:szCs w:val="22"/>
+        </w:rPr>
+      </w:pPr>
+      <w:r>
+        <w:rPr>
+          <w:b/>
+          <w:bCs/>
+          <w:sz w:val="22"/>
+          <w:szCs w:val="22"/>
+        </w:rPr>
+        <w:t>Pipelined MAC Unit Implementation</w:t>
+      </w:r>
+    </w:p>
+    <w:p>
+      <w:pPr>
+        <w:tabs>
+          <w:tab w:val="left" w:pos="2268"/>
+          <w:tab w:val="right" w:pos="10093"/>
+        </w:tabs>
+        <w:rPr>
+          <w:sz w:val="22"/>
+          <w:szCs w:val="22"/>
+        </w:rPr>
+      </w:pPr>
+      <w:r>
+        <w:rPr>
+          <w:sz w:val="22"/>
+          <w:szCs w:val="22"/>
+        </w:rPr>
+        <w:t xml:space="preserve">Last year, significant modifications were necessary to create a fully functional pipelined MAC module. By utilizing online resources, a MAC module was developed, accompanied by a testbench to verify its operation and performance. </w:t>
+      </w:r>
+    </w:p>
+    <w:p>
+      <w:pPr>
+        <w:tabs>
+          <w:tab w:val="left" w:pos="2268"/>
+          <w:tab w:val="right" w:pos="10093"/>
+        </w:tabs>
+        <w:rPr>
+          <w:sz w:val="22"/>
+          <w:szCs w:val="22"/>
+        </w:rPr>
+      </w:pPr>
+    </w:p>
+    <w:p>
+      <w:pPr>
+        <w:tabs>
+          <w:tab w:val="left" w:pos="2268"/>
+          <w:tab w:val="right" w:pos="10093"/>
+        </w:tabs>
+        <w:rPr>
+          <w:sz w:val="22"/>
+          <w:szCs w:val="22"/>
+        </w:rPr>
+      </w:pPr>
+      <w:r>
+        <w:rPr>
+          <w:sz w:val="22"/>
+          <w:szCs w:val="22"/>
+        </w:rPr>
+        <w:t>The testbench included tests to assess throughput by measuring the processing speed of 1000 inputs, accuracy to ensure the correctness of each operation, and Vivado analytics to estimate the chip area and the hardware resources used. Power consumption was also measured to evaluate the design's energy efficiency.</w:t>
+      </w:r>
+    </w:p>
+    <w:p>
+      <w:pPr>
+        <w:tabs>
+          <w:tab w:val="left" w:pos="2268"/>
+          <w:tab w:val="right" w:pos="10093"/>
+        </w:tabs>
+        <w:rPr>
+          <w:sz w:val="22"/>
+          <w:szCs w:val="22"/>
+        </w:rPr>
+      </w:pPr>
+    </w:p>
+    <w:p>
+      <w:pPr>
+        <w:tabs>
+          <w:tab w:val="left" w:pos="2268"/>
+          <w:tab w:val="right" w:pos="10093"/>
+        </w:tabs>
+        <w:jc w:val="left"/>
+        <w:rPr>
+          <w:rFonts w:eastAsia="Source Sans Pro"/>
+          <w:b/>
+          <w:bCs/>
+        </w:rPr>
+      </w:pPr>
+      <w:r>
+        <w:rPr>
+          <w:rFonts w:eastAsia="Source Sans Pro"/>
+          <w:b/>
+          <w:bCs/>
+        </w:rPr>
+        <w:t>3.</w:t>
+      </w:r>
+      <w:r>
+        <w:rPr>
+          <w:rFonts w:eastAsia="Source Sans Pro"/>
+          <w:b/>
+          <w:bCs/>
+        </w:rPr>
+        <w:t>3</w:t>
+      </w:r>
+      <w:r>
+        <w:rPr>
+          <w:rFonts w:eastAsia="Source Sans Pro"/>
+          <w:b/>
+          <w:bCs/>
+        </w:rPr>
+        <w:t xml:space="preserve"> </w:t>
+      </w:r>
+      <w:r>
+        <w:rPr>
+          <w:rFonts w:eastAsia="Source Sans Pro"/>
+          <w:b/>
+          <w:bCs/>
+        </w:rPr>
+        <w:t>AAUD Architecture Development and Testing</w:t>
+      </w:r>
+    </w:p>
+    <w:p>
+      <w:pPr>
+        <w:tabs>
+          <w:tab w:val="left" w:pos="2268"/>
+          <w:tab w:val="right" w:pos="10093"/>
+        </w:tabs>
+        <w:rPr>
+          <w:sz w:val="22"/>
+          <w:szCs w:val="22"/>
+        </w:rPr>
+      </w:pPr>
+      <w:r>
+        <w:rPr>
+          <w:sz w:val="22"/>
+          <w:szCs w:val="22"/>
+        </w:rPr>
+        <w:t>Developing further from the initial MAC design, significant contributions to the design and implementation of the AAUD have been made. The design can be summarised into 3 main stages.</w:t>
+      </w:r>
+    </w:p>
+    <w:p>
+      <w:pPr>
+        <w:tabs>
+          <w:tab w:val="left" w:pos="2268"/>
+          <w:tab w:val="right" w:pos="10093"/>
+        </w:tabs>
+        <w:rPr>
+          <w:sz w:val="22"/>
+          <w:szCs w:val="22"/>
+        </w:rPr>
+      </w:pPr>
+    </w:p>
+    <w:p>
+      <w:pPr>
+        <w:pStyle w:val="ListParagraph"/>
         <w:numPr>
           <w:ilvl w:val="0"/>
-          <w:numId w:val="16"/>
+          <w:numId w:val="17"/>
         </w:numPr>
         <w:tabs>
           <w:tab w:val="left" w:pos="2268"/>
           <w:tab w:val="right" w:pos="10093"/>
         </w:tabs>
-        <w:jc w:val="left"/>
         <w:rPr>
           <w:b/>
           <w:bCs/>
@@ -6327,43 +7065,36 @@
           <w:sz w:val="22"/>
           <w:szCs w:val="22"/>
         </w:rPr>
-        <w:t>PID (Project Initiation Document) Development:</w:t>
-      </w:r>
-    </w:p>
-    <w:p>
-      <w:pPr>
-        <w:numPr>
-          <w:ilvl w:val="1"/>
-          <w:numId w:val="16"/>
-        </w:numPr>
-        <w:tabs>
-          <w:tab w:val="left" w:pos="2268"/>
-          <w:tab w:val="right" w:pos="10093"/>
-        </w:tabs>
-        <w:rPr>
-          <w:sz w:val="22"/>
-          <w:szCs w:val="22"/>
-        </w:rPr>
-      </w:pPr>
-      <w:r>
-        <w:rPr>
-          <w:sz w:val="22"/>
-          <w:szCs w:val="22"/>
-        </w:rPr>
-        <w:t>The structure and layout of the Project Initiation Document (PID) were continuously refined to align with the provided templates and feedback. On October 10th, updates were made to the PID template, including the addition of a title page, University of Sheffield logo, and the generation of the .pdf version. Later changes (October 28th to 30th) included revising the document based on feedback, updating the Gantt chart for submission, and making final preparations for submission, such as correcting structural issues and incorporating suggestions.</w:t>
-      </w:r>
-    </w:p>
-    <w:p>
-      <w:pPr>
+        <w:t>Approximate Multipliers</w:t>
+      </w:r>
+      <w:r>
+        <w:rPr>
+          <w:b/>
+          <w:bCs/>
+          <w:sz w:val="22"/>
+          <w:szCs w:val="22"/>
+        </w:rPr>
+        <w:t xml:space="preserve"> </w:t>
+      </w:r>
+      <w:r>
+        <w:rPr>
+          <w:sz w:val="22"/>
+          <w:szCs w:val="22"/>
+        </w:rPr>
+        <w:t xml:space="preserve">where a design for Partial Product generation, approximate 3:2, 4:2 and 5:2 compressors, Dada multipliers for MSB half, OR-bit logic for LSB half, and approximate adders is being evaluated. </w:t>
+      </w:r>
+    </w:p>
+    <w:p>
+      <w:pPr>
+        <w:pStyle w:val="ListParagraph"/>
         <w:numPr>
           <w:ilvl w:val="0"/>
-          <w:numId w:val="16"/>
+          <w:numId w:val="17"/>
         </w:numPr>
         <w:tabs>
           <w:tab w:val="left" w:pos="2268"/>
           <w:tab w:val="right" w:pos="10093"/>
         </w:tabs>
-        <w:jc w:val="left"/>
         <w:rPr>
           <w:b/>
           <w:bCs/>
@@ -6378,37 +7109,36 @@
           <w:sz w:val="22"/>
           <w:szCs w:val="22"/>
         </w:rPr>
-        <w:t>Gantt Chart and Log Updates:</w:t>
-      </w:r>
-    </w:p>
-    <w:p>
-      <w:pPr>
-        <w:numPr>
-          <w:ilvl w:val="1"/>
-          <w:numId w:val="16"/>
-        </w:numPr>
-        <w:tabs>
-          <w:tab w:val="left" w:pos="2268"/>
-          <w:tab w:val="right" w:pos="10093"/>
-        </w:tabs>
-        <w:rPr>
-          <w:sz w:val="22"/>
-          <w:szCs w:val="22"/>
-        </w:rPr>
-      </w:pPr>
-      <w:r>
-        <w:rPr>
-          <w:sz w:val="22"/>
-          <w:szCs w:val="22"/>
-        </w:rPr>
-        <w:t>Gantt chart templates and log book generation were initiated on October 10th, alongside the integration of the Gantt chart into the PID. On October 28th, the Gantt chart was updated and merged into a single sheet for easier tracking. Final updates on October 30th ensured the Gantt chart was finalized for submission.</w:t>
-      </w:r>
-    </w:p>
-    <w:p>
-      <w:pPr>
+        <w:t xml:space="preserve">Approximate Adders </w:t>
+      </w:r>
+      <w:r>
+        <w:rPr>
+          <w:sz w:val="22"/>
+          <w:szCs w:val="22"/>
+        </w:rPr>
+        <w:t xml:space="preserve">where approximate adder techniques such as Carry Propagated Addition (CPA), Carry Lagged Addition (CLA), </w:t>
+      </w:r>
+      <w:r>
+        <w:rPr>
+          <w:sz w:val="22"/>
+          <w:szCs w:val="22"/>
+        </w:rPr>
+        <w:t xml:space="preserve">and other Carry Chains </w:t>
+      </w:r>
+      <w:r>
+        <w:rPr>
+          <w:sz w:val="22"/>
+          <w:szCs w:val="22"/>
+        </w:rPr>
+        <w:t xml:space="preserve">are being considered as design choice.  </w:t>
+      </w:r>
+    </w:p>
+    <w:p>
+      <w:pPr>
+        <w:pStyle w:val="ListParagraph"/>
         <w:numPr>
           <w:ilvl w:val="0"/>
-          <w:numId w:val="16"/>
+          <w:numId w:val="17"/>
         </w:numPr>
         <w:tabs>
           <w:tab w:val="left" w:pos="2268"/>
@@ -6428,136 +7158,190 @@
           <w:sz w:val="22"/>
           <w:szCs w:val="22"/>
         </w:rPr>
-        <w:t>FPGA Development:</w:t>
-      </w:r>
-    </w:p>
-    <w:p>
-      <w:pPr>
-        <w:numPr>
-          <w:ilvl w:val="1"/>
-          <w:numId w:val="16"/>
-        </w:numPr>
-        <w:tabs>
-          <w:tab w:val="left" w:pos="2268"/>
-          <w:tab w:val="right" w:pos="10093"/>
-        </w:tabs>
-        <w:rPr>
-          <w:sz w:val="22"/>
-          <w:szCs w:val="22"/>
-        </w:rPr>
-      </w:pPr>
-      <w:r>
-        <w:rPr>
-          <w:sz w:val="22"/>
-          <w:szCs w:val="22"/>
-        </w:rPr>
-        <w:t>FPGA-related work focused on improving and implementing pipelined MAC (Multiply-Accumulate) modules. This process started with the creation of an 8-Bit Pipelined MAC module in Verilog on October 23rd. Subsequently, the design was scaled up to 32-bits, with bug fixes and refinements taking place on October 28th to address issues raised in the project</w:t>
-      </w:r>
-      <w:r>
-        <w:rPr>
-          <w:sz w:val="22"/>
-          <w:szCs w:val="22"/>
-        </w:rPr>
-        <w:t>, Fig.5</w:t>
-      </w:r>
-      <w:r>
-        <w:rPr>
-          <w:sz w:val="22"/>
-          <w:szCs w:val="22"/>
+        <w:t>Fuzzy Memoization</w:t>
+      </w:r>
+      <w:r>
+        <w:rPr>
+          <w:sz w:val="22"/>
+          <w:szCs w:val="22"/>
+        </w:rPr>
+        <w:t xml:space="preserve"> is being considered as an optional implementation for RISC-V architecture. Further research is required; however, useful papers have been acquired that delineate the implementation process. A suitable use for this is being considered, however, possibilities in the image processing area are promising.</w:t>
+      </w:r>
+    </w:p>
+    <w:p>
+      <w:pPr>
+        <w:tabs>
+          <w:tab w:val="left" w:pos="2268"/>
+          <w:tab w:val="right" w:pos="10093"/>
+        </w:tabs>
+        <w:rPr>
+          <w:b/>
+          <w:bCs/>
+          <w:sz w:val="22"/>
+          <w:szCs w:val="22"/>
+        </w:rPr>
+      </w:pPr>
+    </w:p>
+    <w:p>
+      <w:pPr>
+        <w:tabs>
+          <w:tab w:val="left" w:pos="2268"/>
+          <w:tab w:val="right" w:pos="10093"/>
+        </w:tabs>
+        <w:rPr>
+          <w:sz w:val="22"/>
+          <w:szCs w:val="22"/>
+        </w:rPr>
+      </w:pPr>
+      <w:r>
+        <w:rPr>
+          <w:sz w:val="22"/>
+          <w:szCs w:val="22"/>
+        </w:rPr>
+        <w:t>For the first two sections initial design and coding development is being progressed, however, due to it being in very early stages it will not be included in the report as simulation testbenches are not reliable and buggy.</w:t>
+      </w:r>
+    </w:p>
+    <w:p>
+      <w:pPr>
+        <w:tabs>
+          <w:tab w:val="left" w:pos="2268"/>
+          <w:tab w:val="right" w:pos="10093"/>
+        </w:tabs>
+        <w:rPr>
+          <w:sz w:val="22"/>
+          <w:szCs w:val="22"/>
+        </w:rPr>
+      </w:pPr>
+    </w:p>
+    <w:p>
+      <w:pPr>
+        <w:tabs>
+          <w:tab w:val="left" w:pos="2268"/>
+          <w:tab w:val="right" w:pos="10093"/>
+        </w:tabs>
+        <w:rPr>
+          <w:rFonts w:eastAsia="Source Sans Pro"/>
+        </w:rPr>
+      </w:pPr>
+      <w:r>
+        <w:rPr>
+          <w:rFonts w:eastAsia="Source Sans Pro"/>
+          <w:b/>
+          <w:bCs/>
+        </w:rPr>
+        <w:t>3</w:t>
+      </w:r>
+      <w:r>
+        <w:rPr>
+          <w:rFonts w:eastAsia="Source Sans Pro"/>
+          <w:b/>
+          <w:bCs/>
         </w:rPr>
         <w:t>.</w:t>
       </w:r>
-    </w:p>
-    <w:p>
-      <w:pPr>
+      <w:r>
+        <w:rPr>
+          <w:rFonts w:eastAsia="Source Sans Pro"/>
+          <w:b/>
+          <w:bCs/>
+        </w:rPr>
+        <w:t>4</w:t>
+      </w:r>
+      <w:r>
+        <w:rPr>
+          <w:rFonts w:eastAsia="Source Sans Pro"/>
+          <w:b/>
+          <w:bCs/>
+        </w:rPr>
+        <w:t xml:space="preserve"> </w:t>
+      </w:r>
+      <w:r>
+        <w:rPr>
+          <w:rFonts w:eastAsia="Source Sans Pro"/>
+          <w:b/>
+          <w:bCs/>
+        </w:rPr>
+        <w:t>Milestones</w:t>
+      </w:r>
+    </w:p>
+    <w:p>
+      <w:pPr>
+        <w:tabs>
+          <w:tab w:val="left" w:pos="2268"/>
+          <w:tab w:val="right" w:pos="10093"/>
+        </w:tabs>
+        <w:rPr>
+          <w:rFonts w:eastAsia="Source Sans Pro"/>
+        </w:rPr>
+      </w:pPr>
+      <w:r>
+        <w:rPr>
+          <w:rFonts w:eastAsia="Source Sans Pro"/>
+        </w:rPr>
+        <w:t>As by the submission date of this report the following milestones have been achieved:</w:t>
+      </w:r>
+    </w:p>
+    <w:p>
+      <w:pPr>
+        <w:pStyle w:val="ListParagraph"/>
         <w:numPr>
           <w:ilvl w:val="0"/>
-          <w:numId w:val="16"/>
+          <w:numId w:val="18"/>
         </w:numPr>
         <w:tabs>
           <w:tab w:val="left" w:pos="2268"/>
           <w:tab w:val="right" w:pos="10093"/>
         </w:tabs>
         <w:rPr>
-          <w:b/>
-          <w:bCs/>
-          <w:sz w:val="22"/>
-          <w:szCs w:val="22"/>
-        </w:rPr>
-      </w:pPr>
-      <w:r>
-        <w:rPr>
-          <w:b/>
-          <w:bCs/>
-          <w:sz w:val="22"/>
-          <w:szCs w:val="22"/>
-        </w:rPr>
-        <w:t>Literature Review and Documentation:</w:t>
-      </w:r>
-    </w:p>
-    <w:p>
-      <w:pPr>
-        <w:numPr>
-          <w:ilvl w:val="1"/>
-          <w:numId w:val="16"/>
-        </w:numPr>
-        <w:tabs>
-          <w:tab w:val="left" w:pos="2268"/>
-          <w:tab w:val="right" w:pos="10093"/>
-        </w:tabs>
-        <w:rPr>
-          <w:sz w:val="22"/>
-          <w:szCs w:val="22"/>
-        </w:rPr>
-      </w:pPr>
-      <w:r>
-        <w:rPr>
-          <w:sz w:val="22"/>
-          <w:szCs w:val="22"/>
-        </w:rPr>
-        <w:t xml:space="preserve">Progress was made on the literature review and theory sections of the project. Notable updates included the completion of sections such as the background and project management by November 27th, and the incorporation of fuzzy memoization into the theory on December 1st. Additionally, on November 26th, a template for the literature review was </w:t>
-      </w:r>
-      <w:r>
-        <w:rPr>
-          <w:sz w:val="22"/>
-          <w:szCs w:val="22"/>
-        </w:rPr>
-        <w:lastRenderedPageBreak/>
-        <w:t>added to streamline the writing process.</w:t>
-      </w:r>
-    </w:p>
-    <w:p>
-      <w:pPr>
+          <w:sz w:val="22"/>
+          <w:szCs w:val="22"/>
+        </w:rPr>
+      </w:pPr>
+      <w:r>
+        <w:rPr>
+          <w:sz w:val="22"/>
+          <w:szCs w:val="22"/>
+        </w:rPr>
+        <w:t xml:space="preserve">Basic framework has been laid </w:t>
+      </w:r>
+      <w:r>
+        <w:rPr>
+          <w:sz w:val="22"/>
+          <w:szCs w:val="22"/>
+        </w:rPr>
+        <w:t>by performing benchmarking of a pipelined MAC unit.</w:t>
+      </w:r>
+    </w:p>
+    <w:p>
+      <w:pPr>
+        <w:pStyle w:val="ListParagraph"/>
         <w:numPr>
           <w:ilvl w:val="0"/>
-          <w:numId w:val="16"/>
+          <w:numId w:val="18"/>
         </w:numPr>
         <w:tabs>
           <w:tab w:val="left" w:pos="2268"/>
           <w:tab w:val="right" w:pos="10093"/>
         </w:tabs>
         <w:rPr>
-          <w:b/>
-          <w:bCs/>
-          <w:sz w:val="22"/>
-          <w:szCs w:val="22"/>
-        </w:rPr>
-      </w:pPr>
-      <w:r>
-        <w:rPr>
-          <w:b/>
-          <w:bCs/>
-          <w:sz w:val="22"/>
-          <w:szCs w:val="22"/>
-        </w:rPr>
-        <w:t>Resources and Research:</w:t>
-      </w:r>
-    </w:p>
-    <w:p>
-      <w:pPr>
+          <w:sz w:val="22"/>
+          <w:szCs w:val="22"/>
+        </w:rPr>
+      </w:pPr>
+      <w:r>
+        <w:rPr>
+          <w:sz w:val="22"/>
+          <w:szCs w:val="22"/>
+        </w:rPr>
+        <w:t>Conceptual design of AAUD architecture has been implemented.</w:t>
+      </w:r>
+    </w:p>
+    <w:p>
+      <w:pPr>
+        <w:pStyle w:val="ListParagraph"/>
         <w:numPr>
-          <w:ilvl w:val="1"/>
-          <w:numId w:val="16"/>
+          <w:ilvl w:val="0"/>
+          <w:numId w:val="18"/>
         </w:numPr>
         <w:tabs>
           <w:tab w:val="left" w:pos="2268"/>
@@ -6573,159 +7357,39 @@
           <w:sz w:val="22"/>
           <w:szCs w:val="22"/>
         </w:rPr>
-        <w:t>Several research papers and resources were uploaded to support the project, including references on CNN-based residue number systems, FPGA-based approximate multipliers, RISC-V, and RISC-V FPGA. The addition of these resources over the course of October and November helped further guide the development of both hardware and software aspects of the project.</w:t>
-      </w:r>
-    </w:p>
-    <w:p>
-      <w:pPr>
-        <w:tabs>
-          <w:tab w:val="left" w:pos="2268"/>
-          <w:tab w:val="right" w:pos="10093"/>
-        </w:tabs>
-        <w:rPr>
-          <w:sz w:val="22"/>
-          <w:szCs w:val="22"/>
-        </w:rPr>
-      </w:pPr>
-    </w:p>
-    <w:p>
-      <w:pPr>
-        <w:tabs>
-          <w:tab w:val="left" w:pos="2268"/>
-          <w:tab w:val="right" w:pos="10093"/>
-        </w:tabs>
-        <w:rPr>
-          <w:sz w:val="22"/>
-          <w:szCs w:val="22"/>
-        </w:rPr>
-      </w:pPr>
-      <w:r>
-        <w:rPr>
-          <w:sz w:val="22"/>
-          <w:szCs w:val="22"/>
-        </w:rPr>
-        <w:t>Overall, the work done from October to December shows a steady advancement across various tasks, including documentation preparation, FPGA development, and research gathering. Key milestones were reached, ensuring the project was moving toward its submission phase with significant technical progress.</w:t>
-      </w:r>
-    </w:p>
-    <w:p>
-      <w:pPr>
-        <w:tabs>
-          <w:tab w:val="left" w:pos="2268"/>
-          <w:tab w:val="right" w:pos="10093"/>
-        </w:tabs>
-        <w:rPr>
-          <w:sz w:val="22"/>
-          <w:szCs w:val="22"/>
-        </w:rPr>
-      </w:pPr>
-    </w:p>
-    <w:p>
-      <w:pPr>
-        <w:tabs>
-          <w:tab w:val="left" w:pos="2268"/>
-          <w:tab w:val="right" w:pos="10093"/>
-        </w:tabs>
-        <w:rPr>
-          <w:sz w:val="22"/>
-          <w:szCs w:val="22"/>
-        </w:rPr>
-      </w:pPr>
-    </w:p>
-    <w:p>
-      <w:pPr>
-        <w:tabs>
-          <w:tab w:val="left" w:pos="2268"/>
-          <w:tab w:val="right" w:pos="10093"/>
-        </w:tabs>
-        <w:rPr>
-          <w:sz w:val="22"/>
-          <w:szCs w:val="22"/>
-        </w:rPr>
-      </w:pPr>
-    </w:p>
-    <w:p>
-      <w:pPr>
-        <w:tabs>
-          <w:tab w:val="left" w:pos="2268"/>
-          <w:tab w:val="right" w:pos="10093"/>
-        </w:tabs>
-        <w:rPr>
-          <w:sz w:val="22"/>
-          <w:szCs w:val="22"/>
-        </w:rPr>
-      </w:pPr>
-    </w:p>
-    <w:p>
-      <w:pPr>
-        <w:tabs>
-          <w:tab w:val="left" w:pos="2268"/>
-          <w:tab w:val="right" w:pos="10093"/>
-        </w:tabs>
-        <w:rPr>
-          <w:sz w:val="22"/>
-          <w:szCs w:val="22"/>
-        </w:rPr>
-      </w:pPr>
-    </w:p>
-    <w:p>
-      <w:pPr>
-        <w:tabs>
-          <w:tab w:val="left" w:pos="2268"/>
-          <w:tab w:val="right" w:pos="10093"/>
-        </w:tabs>
-        <w:rPr>
-          <w:sz w:val="22"/>
-          <w:szCs w:val="22"/>
-        </w:rPr>
-      </w:pPr>
-    </w:p>
-    <w:p>
-      <w:pPr>
-        <w:tabs>
-          <w:tab w:val="left" w:pos="2268"/>
-          <w:tab w:val="right" w:pos="10093"/>
-        </w:tabs>
-        <w:rPr>
-          <w:sz w:val="22"/>
-          <w:szCs w:val="22"/>
-        </w:rPr>
-      </w:pPr>
-    </w:p>
-    <w:p>
-      <w:pPr>
-        <w:tabs>
-          <w:tab w:val="left" w:pos="2268"/>
-          <w:tab w:val="right" w:pos="10093"/>
-        </w:tabs>
-        <w:rPr>
-          <w:sz w:val="22"/>
-          <w:szCs w:val="22"/>
-        </w:rPr>
-      </w:pPr>
-    </w:p>
-    <w:p>
-      <w:pPr>
-        <w:tabs>
-          <w:tab w:val="left" w:pos="2268"/>
-          <w:tab w:val="right" w:pos="10093"/>
-        </w:tabs>
-        <w:rPr>
-          <w:sz w:val="22"/>
-          <w:szCs w:val="22"/>
-        </w:rPr>
-      </w:pPr>
-    </w:p>
-    <w:p>
-      <w:pPr>
-        <w:tabs>
-          <w:tab w:val="left" w:pos="2268"/>
-          <w:tab w:val="right" w:pos="10093"/>
-        </w:tabs>
-        <w:rPr>
-          <w:sz w:val="22"/>
-          <w:szCs w:val="22"/>
-        </w:rPr>
-      </w:pPr>
+        <w:t>Initial implementation of AAUD has begun, in very early stages.</w:t>
+      </w:r>
+    </w:p>
+    <w:p>
+      <w:pPr>
+        <w:tabs>
+          <w:tab w:val="left" w:pos="2268"/>
+          <w:tab w:val="right" w:pos="10093"/>
+        </w:tabs>
+        <w:rPr>
+          <w:sz w:val="22"/>
+          <w:szCs w:val="22"/>
+        </w:rPr>
+      </w:pPr>
+    </w:p>
+    <w:p>
+      <w:pPr>
+        <w:tabs>
+          <w:tab w:val="left" w:pos="2268"/>
+          <w:tab w:val="right" w:pos="10093"/>
+        </w:tabs>
+        <w:rPr>
+          <w:sz w:val="22"/>
+          <w:szCs w:val="22"/>
+        </w:rPr>
+      </w:pPr>
+      <w:r>
+        <w:rPr>
+          <w:sz w:val="22"/>
+          <w:szCs w:val="22"/>
+        </w:rPr>
+        <w:t>These achieved milestones lay a promising structure for the subsequent phase in the project. The following milestones and progression can be found in the subsequent section or in the Gantt Chart in the respective appendix.</w:t>
+      </w:r>
     </w:p>
     <w:p>
       <w:pPr>
@@ -7085,7 +7749,15 @@
           <w:sz w:val="22"/>
           <w:szCs w:val="22"/>
         </w:rPr>
-        <w:t>The primary objective of this project is to design and implement an Arithmetic Unit using Approximate Computing techniques, specifically a 32-bit Multiply-Accumulate (MAC) unit, for integration into a RISC-V System on Chip (SoC). This will involve utilizing the Artix Nexus 7 FPGA and the Xilinx Vivado Design Suite for design, simulation, and testing. The planned work is organized into several phases, each corresponding to specific tasks and milestones, which will be carried out according to the updated project timeline outlined in the accompanying Gantt chart</w:t>
+        <w:t xml:space="preserve">The primary objective of this project is to design and implement an Arithmetic Unit using Approximate Computing techniques, specifically a 32-bit Multiply-Accumulate (MAC) unit, for integration into a RISC-V System on Chip (SoC). This will involve utilizing the Artix Nexus 7 FPGA and the Xilinx Vivado Design Suite for design, simulation, and testing. The planned work is organized into several phases, each </w:t>
+      </w:r>
+      <w:r>
+        <w:rPr>
+          <w:sz w:val="22"/>
+          <w:szCs w:val="22"/>
+        </w:rPr>
+        <w:lastRenderedPageBreak/>
+        <w:t>corresponding to specific tasks and milestones, which will be carried out according to the updated project timeline outlined in the accompanying Gantt chart</w:t>
       </w:r>
       <w:r>
         <w:rPr>
@@ -7323,15 +7995,7 @@
           <w:sz w:val="22"/>
           <w:szCs w:val="22"/>
         </w:rPr>
-        <w:t xml:space="preserve">The next major phase will involve integrating the MAC unit into the RISC-V architecture. This phase will include participation in relevant labs to better understand the implementation strategies for embedding the MAC unit into the RISC-V processor. </w:t>
-      </w:r>
-      <w:r>
-        <w:rPr>
-          <w:sz w:val="22"/>
-          <w:szCs w:val="22"/>
-        </w:rPr>
-        <w:lastRenderedPageBreak/>
-        <w:t xml:space="preserve">Once integrated, the system will undergo debugging and initial testing to verify that the MAC unit functions correctly within the RISC-V SoC framework. Successful integration and testing will result in the completion of </w:t>
+        <w:t xml:space="preserve">The next major phase will involve integrating the MAC unit into the RISC-V architecture. This phase will include participation in relevant labs to better understand the implementation strategies for embedding the MAC unit into the RISC-V processor. Once integrated, the system will undergo debugging and initial testing to verify that the MAC unit functions correctly within the RISC-V SoC framework. Successful integration and testing will result in the completion of </w:t>
       </w:r>
       <w:r>
         <w:rPr>
@@ -7384,7 +8048,14 @@
           <w:sz w:val="22"/>
           <w:szCs w:val="22"/>
         </w:rPr>
-        <w:t>Finally, a thorough evaluation and analysis phase will be conducted to assess the final design. This will involve creating a series of test cases to evaluate power consumption, processing speed, and accuracy, as well as conducting error testing to evaluate the impact of Approximate Computing on the system’s output. The results will be compared to existing models to assess the advantages and trade-offs of using Approximate Computing techniques.</w:t>
+        <w:t xml:space="preserve">Finally, a thorough evaluation and analysis phase will be conducted to assess the final design. This will involve creating a series of test cases to evaluate power consumption, processing speed, and accuracy, </w:t>
+      </w:r>
+      <w:r>
+        <w:rPr>
+          <w:sz w:val="22"/>
+          <w:szCs w:val="22"/>
+        </w:rPr>
+        <w:t>as well as conducting error testing to evaluate the impact of Approximate Computing on the system’s output. The results will be compared to existing models to assess the advantages and trade-offs of using Approximate Computing techniques.</w:t>
       </w:r>
     </w:p>
     <w:p>
@@ -7445,6 +8116,51 @@
         </w:rPr>
         <w:t>A detailed Gantt chart outlining the project timeline, milestones, and progress will be included as an appendix to track the project's completion. The chart will serve as a tool to monitor progress and make necessary adjustments against the initial plan to ensure that the project remains on schedule.</w:t>
       </w:r>
+    </w:p>
+    <w:p>
+      <w:pPr>
+        <w:pBdr>
+          <w:top w:val="nil"/>
+          <w:left w:val="nil"/>
+          <w:bottom w:val="nil"/>
+          <w:right w:val="nil"/>
+          <w:between w:val="nil"/>
+        </w:pBdr>
+        <w:rPr>
+          <w:rFonts w:eastAsia="Arial"/>
+          <w:color w:val="212121"/>
+        </w:rPr>
+      </w:pPr>
+    </w:p>
+    <w:p>
+      <w:pPr>
+        <w:pBdr>
+          <w:top w:val="nil"/>
+          <w:left w:val="nil"/>
+          <w:bottom w:val="nil"/>
+          <w:right w:val="nil"/>
+          <w:between w:val="nil"/>
+        </w:pBdr>
+        <w:rPr>
+          <w:rFonts w:eastAsia="Arial"/>
+          <w:color w:val="212121"/>
+        </w:rPr>
+      </w:pPr>
+    </w:p>
+    <w:p>
+      <w:pPr>
+        <w:pBdr>
+          <w:top w:val="nil"/>
+          <w:left w:val="nil"/>
+          <w:bottom w:val="nil"/>
+          <w:right w:val="nil"/>
+          <w:between w:val="nil"/>
+        </w:pBdr>
+        <w:rPr>
+          <w:rFonts w:eastAsia="Arial"/>
+          <w:color w:val="212121"/>
+        </w:rPr>
+      </w:pPr>
     </w:p>
     <w:p>
       <w:pPr>
@@ -7971,7 +8687,16 @@
           <w:sz w:val="20"/>
           <w:szCs w:val="20"/>
         </w:rPr>
-        <w:t xml:space="preserve">: 10.1109/ICICCS48265.2020.9121004. keywords: {Performance </w:t>
+        <w:t xml:space="preserve">: </w:t>
+      </w:r>
+      <w:r>
+        <w:rPr>
+          <w:rFonts w:eastAsia="Source Sans Pro"/>
+          <w:sz w:val="20"/>
+          <w:szCs w:val="20"/>
+        </w:rPr>
+        <w:lastRenderedPageBreak/>
+        <w:t xml:space="preserve">10.1109/ICICCS48265.2020.9121004. keywords: {Performance </w:t>
       </w:r>
       <w:proofErr w:type="spellStart"/>
       <w:proofErr w:type="gramStart"/>
@@ -9103,16 +9828,7 @@
           <w:sz w:val="20"/>
           <w:szCs w:val="20"/>
         </w:rPr>
-        <w:t xml:space="preserve">W. Liu, F. Lombardi and M. Schulte, "Approximate Computing: From Circuits to Applications [Scanning the Issue]," in Proceedings of the IEEE, vol. 108, no. 12, pp. </w:t>
-      </w:r>
-      <w:r>
-        <w:rPr>
-          <w:rFonts w:eastAsia="Source Sans Pro"/>
-          <w:sz w:val="20"/>
-          <w:szCs w:val="20"/>
-        </w:rPr>
-        <w:lastRenderedPageBreak/>
-        <w:t xml:space="preserve">2103-2107, Dec. 2020, </w:t>
+        <w:t xml:space="preserve">W. Liu, F. Lombardi and M. Schulte, "Approximate Computing: From Circuits to Applications [Scanning the Issue]," in Proceedings of the IEEE, vol. 108, no. 12, pp. 2103-2107, Dec. 2020, </w:t>
       </w:r>
       <w:proofErr w:type="spellStart"/>
       <w:r>
@@ -9334,7 +10050,15 @@
           <w:sz w:val="20"/>
           <w:szCs w:val="20"/>
         </w:rPr>
-        <w:t xml:space="preserve">, "Approximate Computing: Concepts, Architectures, Challenges, Applications, and Future Directions," in IEEE Access, vol. 12, pp. 146022-146088, 2024, </w:t>
+        <w:t xml:space="preserve">, "Approximate Computing: Concepts, </w:t>
+      </w:r>
+      <w:r>
+        <w:rPr>
+          <w:rFonts w:eastAsia="Source Sans Pro"/>
+          <w:sz w:val="20"/>
+          <w:szCs w:val="20"/>
+        </w:rPr>
+        <w:t xml:space="preserve">Architectures, Challenges, Applications, and Future Directions," in IEEE Access, vol. 12, pp. 146022-146088, 2024, </w:t>
       </w:r>
       <w:proofErr w:type="spellStart"/>
       <w:r>
@@ -10115,43 +10839,7 @@
           <w:sz w:val="20"/>
           <w:szCs w:val="20"/>
         </w:rPr>
-        <w:t xml:space="preserve"> </w:t>
-      </w:r>
-      <w:proofErr w:type="spellStart"/>
-      <w:r>
-        <w:rPr>
-          <w:rFonts w:eastAsia="Source Sans Pro"/>
-          <w:sz w:val="20"/>
-          <w:szCs w:val="20"/>
-        </w:rPr>
-        <w:t>Multiplier;Carry</w:t>
-      </w:r>
-      <w:proofErr w:type="spellEnd"/>
-      <w:r>
-        <w:rPr>
-          <w:rFonts w:eastAsia="Source Sans Pro"/>
-          <w:sz w:val="20"/>
-          <w:szCs w:val="20"/>
-        </w:rPr>
-        <w:t xml:space="preserve"> </w:t>
-      </w:r>
-      <w:proofErr w:type="spellStart"/>
-      <w:r>
-        <w:rPr>
-          <w:rFonts w:eastAsia="Source Sans Pro"/>
-          <w:sz w:val="20"/>
-          <w:szCs w:val="20"/>
-        </w:rPr>
-        <w:t>generation;Accuracy;PDP</w:t>
-      </w:r>
-      <w:proofErr w:type="spellEnd"/>
-      <w:r>
-        <w:rPr>
-          <w:rFonts w:eastAsia="Source Sans Pro"/>
-          <w:sz w:val="20"/>
-          <w:szCs w:val="20"/>
-        </w:rPr>
-        <w:t>},</w:t>
+        <w:t xml:space="preserve"> Multiplier;Carry generation;Accuracy;PDP},</w:t>
       </w:r>
     </w:p>
     <w:p>
@@ -11122,6 +11810,7 @@
       <w:r>
         <w:rPr>
           <w:i/>
+          <w:noProof/>
         </w:rPr>
         <w:drawing>
           <wp:inline distT="0" distB="0" distL="0" distR="0" wp14:anchorId="15FE1C66" wp14:editId="1376F077">
@@ -11139,7 +11828,7 @@
                     <pic:cNvPicPr/>
                   </pic:nvPicPr>
                   <pic:blipFill>
-                    <a:blip r:embed="rId20"/>
+                    <a:blip r:embed="rId26"/>
                     <a:stretch>
                       <a:fillRect/>
                     </a:stretch>
@@ -11168,32 +11857,40 @@
         <w:spacing w:line="240" w:lineRule="atLeast"/>
         <w:jc w:val="center"/>
         <w:rPr>
-          <w:i/>
-          <w:sz w:val="16"/>
-          <w:szCs w:val="16"/>
-        </w:rPr>
-      </w:pPr>
-      <w:r>
-        <w:rPr>
-          <w:i/>
-          <w:sz w:val="16"/>
-          <w:szCs w:val="16"/>
+          <w:iCs/>
+          <w:sz w:val="22"/>
+          <w:szCs w:val="22"/>
+        </w:rPr>
+      </w:pPr>
+      <w:r>
+        <w:rPr>
+          <w:iCs/>
+          <w:sz w:val="22"/>
+          <w:szCs w:val="22"/>
         </w:rPr>
         <w:t xml:space="preserve">Fig </w:t>
       </w:r>
       <w:r>
         <w:rPr>
-          <w:i/>
-          <w:sz w:val="16"/>
-          <w:szCs w:val="16"/>
-        </w:rPr>
-        <w:t>4a</w:t>
-      </w:r>
-      <w:r>
-        <w:rPr>
-          <w:i/>
-          <w:sz w:val="16"/>
-          <w:szCs w:val="16"/>
+          <w:iCs/>
+          <w:sz w:val="22"/>
+          <w:szCs w:val="22"/>
+        </w:rPr>
+        <w:t>7</w:t>
+      </w:r>
+      <w:r>
+        <w:rPr>
+          <w:iCs/>
+          <w:sz w:val="22"/>
+          <w:szCs w:val="22"/>
+        </w:rPr>
+        <w:t>a</w:t>
+      </w:r>
+      <w:r>
+        <w:rPr>
+          <w:iCs/>
+          <w:sz w:val="22"/>
+          <w:szCs w:val="22"/>
         </w:rPr>
         <w:t>: Gantt Chart for Semester 1</w:t>
       </w:r>
@@ -11260,7 +11957,7 @@
                     </pic:cNvPicPr>
                   </pic:nvPicPr>
                   <pic:blipFill>
-                    <a:blip r:embed="rId21" cstate="print">
+                    <a:blip r:embed="rId27" cstate="print">
                       <a:extLst>
                         <a:ext uri="{28A0092B-C50C-407E-A947-70E740481C1C}">
                           <a14:useLocalDpi xmlns:a14="http://schemas.microsoft.com/office/drawing/2010/main" val="0"/>
@@ -11300,32 +11997,40 @@
         <w:spacing w:line="240" w:lineRule="atLeast"/>
         <w:jc w:val="center"/>
         <w:rPr>
-          <w:i/>
-          <w:sz w:val="16"/>
-          <w:szCs w:val="16"/>
-        </w:rPr>
-      </w:pPr>
-      <w:r>
-        <w:rPr>
-          <w:i/>
-          <w:sz w:val="16"/>
-          <w:szCs w:val="16"/>
+          <w:iCs/>
+          <w:sz w:val="22"/>
+          <w:szCs w:val="22"/>
+        </w:rPr>
+      </w:pPr>
+      <w:r>
+        <w:rPr>
+          <w:iCs/>
+          <w:sz w:val="22"/>
+          <w:szCs w:val="22"/>
         </w:rPr>
         <w:t xml:space="preserve">Fig </w:t>
       </w:r>
       <w:r>
         <w:rPr>
-          <w:i/>
-          <w:sz w:val="16"/>
-          <w:szCs w:val="16"/>
-        </w:rPr>
-        <w:t>4b</w:t>
-      </w:r>
-      <w:r>
-        <w:rPr>
-          <w:i/>
-          <w:sz w:val="16"/>
-          <w:szCs w:val="16"/>
+          <w:iCs/>
+          <w:sz w:val="22"/>
+          <w:szCs w:val="22"/>
+        </w:rPr>
+        <w:t>7</w:t>
+      </w:r>
+      <w:r>
+        <w:rPr>
+          <w:iCs/>
+          <w:sz w:val="22"/>
+          <w:szCs w:val="22"/>
+        </w:rPr>
+        <w:t>b</w:t>
+      </w:r>
+      <w:r>
+        <w:rPr>
+          <w:iCs/>
+          <w:sz w:val="22"/>
+          <w:szCs w:val="22"/>
         </w:rPr>
         <w:t>: Gantt Chart for Semester 2</w:t>
       </w:r>
@@ -11698,7 +12403,7 @@
                     <pic:cNvPicPr/>
                   </pic:nvPicPr>
                   <pic:blipFill>
-                    <a:blip r:embed="rId22"/>
+                    <a:blip r:embed="rId28"/>
                     <a:stretch>
                       <a:fillRect/>
                     </a:stretch>
@@ -11728,41 +12433,34 @@
         <w:jc w:val="center"/>
         <w:rPr>
           <w:rFonts w:eastAsia="Source Sans Pro"/>
-          <w:sz w:val="20"/>
-          <w:szCs w:val="20"/>
-        </w:rPr>
-      </w:pPr>
-      <w:r>
-        <w:rPr>
-          <w:i/>
-          <w:sz w:val="16"/>
-          <w:szCs w:val="16"/>
-        </w:rPr>
-        <w:t xml:space="preserve">Fig </w:t>
-      </w:r>
-      <w:r>
-        <w:rPr>
-          <w:i/>
-          <w:sz w:val="16"/>
-          <w:szCs w:val="16"/>
-        </w:rPr>
-        <w:t>5</w:t>
-      </w:r>
-      <w:r>
-        <w:rPr>
-          <w:i/>
-          <w:sz w:val="16"/>
-          <w:szCs w:val="16"/>
-        </w:rPr>
-        <w:t xml:space="preserve">: </w:t>
-      </w:r>
-      <w:r>
-        <w:rPr>
-          <w:i/>
-          <w:sz w:val="16"/>
-          <w:szCs w:val="16"/>
-        </w:rPr>
-        <w:t>Waveform for Pipelined MAC</w:t>
+          <w:iCs/>
+          <w:sz w:val="28"/>
+          <w:szCs w:val="28"/>
+        </w:rPr>
+      </w:pPr>
+      <w:r>
+        <w:rPr>
+          <w:iCs/>
+          <w:sz w:val="22"/>
+          <w:szCs w:val="22"/>
+        </w:rPr>
+        <w:t>Fig</w:t>
+      </w:r>
+      <w:r>
+        <w:rPr>
+          <w:iCs/>
+          <w:sz w:val="22"/>
+          <w:szCs w:val="22"/>
+        </w:rPr>
+        <w:t xml:space="preserve"> 8</w:t>
+      </w:r>
+      <w:r>
+        <w:rPr>
+          <w:iCs/>
+          <w:sz w:val="22"/>
+          <w:szCs w:val="22"/>
+        </w:rPr>
+        <w:t>: Waveform for Pipelined MAC</w:t>
       </w:r>
     </w:p>
     <w:sectPr>
@@ -12139,6 +12837,96 @@
     </w:lvl>
   </w:abstractNum>
   <w:abstractNum w:abstractNumId="1" w15:restartNumberingAfterBreak="0">
+    <w:nsid w:val="025A5BC8"/>
+    <w:multiLevelType w:val="hybridMultilevel"/>
+    <w:tmpl w:val="B0729CB2"/>
+    <w:lvl w:ilvl="0" w:tplc="BEE4A724">
+      <w:start w:val="1"/>
+      <w:numFmt w:val="decimal"/>
+      <w:lvlText w:val="%1."/>
+      <w:lvlJc w:val="left"/>
+      <w:pPr>
+        <w:ind w:left="720" w:hanging="360"/>
+      </w:pPr>
+      <w:rPr>
+        <w:rFonts w:eastAsia="Source Sans Pro" w:hint="default"/>
+        <w:sz w:val="24"/>
+      </w:rPr>
+    </w:lvl>
+    <w:lvl w:ilvl="1" w:tplc="04090019" w:tentative="1">
+      <w:start w:val="1"/>
+      <w:numFmt w:val="lowerLetter"/>
+      <w:lvlText w:val="%2."/>
+      <w:lvlJc w:val="left"/>
+      <w:pPr>
+        <w:ind w:left="1440" w:hanging="360"/>
+      </w:pPr>
+    </w:lvl>
+    <w:lvl w:ilvl="2" w:tplc="0409001B" w:tentative="1">
+      <w:start w:val="1"/>
+      <w:numFmt w:val="lowerRoman"/>
+      <w:lvlText w:val="%3."/>
+      <w:lvlJc w:val="right"/>
+      <w:pPr>
+        <w:ind w:left="2160" w:hanging="180"/>
+      </w:pPr>
+    </w:lvl>
+    <w:lvl w:ilvl="3" w:tplc="0409000F" w:tentative="1">
+      <w:start w:val="1"/>
+      <w:numFmt w:val="decimal"/>
+      <w:lvlText w:val="%4."/>
+      <w:lvlJc w:val="left"/>
+      <w:pPr>
+        <w:ind w:left="2880" w:hanging="360"/>
+      </w:pPr>
+    </w:lvl>
+    <w:lvl w:ilvl="4" w:tplc="04090019" w:tentative="1">
+      <w:start w:val="1"/>
+      <w:numFmt w:val="lowerLetter"/>
+      <w:lvlText w:val="%5."/>
+      <w:lvlJc w:val="left"/>
+      <w:pPr>
+        <w:ind w:left="3600" w:hanging="360"/>
+      </w:pPr>
+    </w:lvl>
+    <w:lvl w:ilvl="5" w:tplc="0409001B" w:tentative="1">
+      <w:start w:val="1"/>
+      <w:numFmt w:val="lowerRoman"/>
+      <w:lvlText w:val="%6."/>
+      <w:lvlJc w:val="right"/>
+      <w:pPr>
+        <w:ind w:left="4320" w:hanging="180"/>
+      </w:pPr>
+    </w:lvl>
+    <w:lvl w:ilvl="6" w:tplc="0409000F" w:tentative="1">
+      <w:start w:val="1"/>
+      <w:numFmt w:val="decimal"/>
+      <w:lvlText w:val="%7."/>
+      <w:lvlJc w:val="left"/>
+      <w:pPr>
+        <w:ind w:left="5040" w:hanging="360"/>
+      </w:pPr>
+    </w:lvl>
+    <w:lvl w:ilvl="7" w:tplc="04090019" w:tentative="1">
+      <w:start w:val="1"/>
+      <w:numFmt w:val="lowerLetter"/>
+      <w:lvlText w:val="%8."/>
+      <w:lvlJc w:val="left"/>
+      <w:pPr>
+        <w:ind w:left="5760" w:hanging="360"/>
+      </w:pPr>
+    </w:lvl>
+    <w:lvl w:ilvl="8" w:tplc="0409001B" w:tentative="1">
+      <w:start w:val="1"/>
+      <w:numFmt w:val="lowerRoman"/>
+      <w:lvlText w:val="%9."/>
+      <w:lvlJc w:val="right"/>
+      <w:pPr>
+        <w:ind w:left="6480" w:hanging="180"/>
+      </w:pPr>
+    </w:lvl>
+  </w:abstractNum>
+  <w:abstractNum w:abstractNumId="2" w15:restartNumberingAfterBreak="0">
     <w:nsid w:val="05937B74"/>
     <w:multiLevelType w:val="hybridMultilevel"/>
     <w:tmpl w:val="AB4ABB56"/>
@@ -12251,7 +13039,7 @@
       </w:rPr>
     </w:lvl>
   </w:abstractNum>
-  <w:abstractNum w:abstractNumId="2" w15:restartNumberingAfterBreak="0">
+  <w:abstractNum w:abstractNumId="3" w15:restartNumberingAfterBreak="0">
     <w:nsid w:val="078F32D9"/>
     <w:multiLevelType w:val="hybridMultilevel"/>
     <w:tmpl w:val="EAE85D84"/>
@@ -12337,7 +13125,7 @@
       </w:pPr>
     </w:lvl>
   </w:abstractNum>
-  <w:abstractNum w:abstractNumId="3" w15:restartNumberingAfterBreak="0">
+  <w:abstractNum w:abstractNumId="4" w15:restartNumberingAfterBreak="0">
     <w:nsid w:val="0C205232"/>
     <w:multiLevelType w:val="hybridMultilevel"/>
     <w:tmpl w:val="112E918E"/>
@@ -12449,7 +13237,7 @@
       </w:rPr>
     </w:lvl>
   </w:abstractNum>
-  <w:abstractNum w:abstractNumId="4" w15:restartNumberingAfterBreak="0">
+  <w:abstractNum w:abstractNumId="5" w15:restartNumberingAfterBreak="0">
     <w:nsid w:val="0D24538C"/>
     <w:multiLevelType w:val="multilevel"/>
     <w:tmpl w:val="F5324968"/>
@@ -12562,7 +13350,7 @@
       </w:rPr>
     </w:lvl>
   </w:abstractNum>
-  <w:abstractNum w:abstractNumId="5" w15:restartNumberingAfterBreak="0">
+  <w:abstractNum w:abstractNumId="6" w15:restartNumberingAfterBreak="0">
     <w:nsid w:val="102B01A9"/>
     <w:multiLevelType w:val="multilevel"/>
     <w:tmpl w:val="B13A698A"/>
@@ -12711,7 +13499,7 @@
       </w:rPr>
     </w:lvl>
   </w:abstractNum>
-  <w:abstractNum w:abstractNumId="6" w15:restartNumberingAfterBreak="0">
+  <w:abstractNum w:abstractNumId="7" w15:restartNumberingAfterBreak="0">
     <w:nsid w:val="121F56D4"/>
     <w:multiLevelType w:val="multilevel"/>
     <w:tmpl w:val="99E0BD04"/>
@@ -12840,7 +13628,7 @@
       </w:rPr>
     </w:lvl>
   </w:abstractNum>
-  <w:abstractNum w:abstractNumId="7" w15:restartNumberingAfterBreak="0">
+  <w:abstractNum w:abstractNumId="8" w15:restartNumberingAfterBreak="0">
     <w:nsid w:val="13653B5C"/>
     <w:multiLevelType w:val="multilevel"/>
     <w:tmpl w:val="FC388AAE"/>
@@ -12957,7 +13745,7 @@
       </w:pPr>
     </w:lvl>
   </w:abstractNum>
-  <w:abstractNum w:abstractNumId="8" w15:restartNumberingAfterBreak="0">
+  <w:abstractNum w:abstractNumId="9" w15:restartNumberingAfterBreak="0">
     <w:nsid w:val="28300063"/>
     <w:multiLevelType w:val="hybridMultilevel"/>
     <w:tmpl w:val="81B8EF0E"/>
@@ -13046,7 +13834,7 @@
       </w:pPr>
     </w:lvl>
   </w:abstractNum>
-  <w:abstractNum w:abstractNumId="9" w15:restartNumberingAfterBreak="0">
+  <w:abstractNum w:abstractNumId="10" w15:restartNumberingAfterBreak="0">
     <w:nsid w:val="2C446D8D"/>
     <w:multiLevelType w:val="hybridMultilevel"/>
     <w:tmpl w:val="92C8766A"/>
@@ -13159,7 +13947,7 @@
       </w:rPr>
     </w:lvl>
   </w:abstractNum>
-  <w:abstractNum w:abstractNumId="10" w15:restartNumberingAfterBreak="0">
+  <w:abstractNum w:abstractNumId="11" w15:restartNumberingAfterBreak="0">
     <w:nsid w:val="3CF40D28"/>
     <w:multiLevelType w:val="hybridMultilevel"/>
     <w:tmpl w:val="CDA497C6"/>
@@ -13248,7 +14036,7 @@
       </w:pPr>
     </w:lvl>
   </w:abstractNum>
-  <w:abstractNum w:abstractNumId="11" w15:restartNumberingAfterBreak="0">
+  <w:abstractNum w:abstractNumId="12" w15:restartNumberingAfterBreak="0">
     <w:nsid w:val="3D70296E"/>
     <w:multiLevelType w:val="hybridMultilevel"/>
     <w:tmpl w:val="1C16E6EE"/>
@@ -13361,7 +14149,96 @@
       </w:rPr>
     </w:lvl>
   </w:abstractNum>
-  <w:abstractNum w:abstractNumId="12" w15:restartNumberingAfterBreak="0">
+  <w:abstractNum w:abstractNumId="13" w15:restartNumberingAfterBreak="0">
+    <w:nsid w:val="40DC706E"/>
+    <w:multiLevelType w:val="hybridMultilevel"/>
+    <w:tmpl w:val="B9D0ECFE"/>
+    <w:lvl w:ilvl="0" w:tplc="0409000F">
+      <w:start w:val="1"/>
+      <w:numFmt w:val="decimal"/>
+      <w:lvlText w:val="%1."/>
+      <w:lvlJc w:val="left"/>
+      <w:pPr>
+        <w:ind w:left="720" w:hanging="360"/>
+      </w:pPr>
+      <w:rPr>
+        <w:rFonts w:hint="default"/>
+      </w:rPr>
+    </w:lvl>
+    <w:lvl w:ilvl="1" w:tplc="04090019">
+      <w:start w:val="1"/>
+      <w:numFmt w:val="lowerLetter"/>
+      <w:lvlText w:val="%2."/>
+      <w:lvlJc w:val="left"/>
+      <w:pPr>
+        <w:ind w:left="1440" w:hanging="360"/>
+      </w:pPr>
+    </w:lvl>
+    <w:lvl w:ilvl="2" w:tplc="0409001B" w:tentative="1">
+      <w:start w:val="1"/>
+      <w:numFmt w:val="lowerRoman"/>
+      <w:lvlText w:val="%3."/>
+      <w:lvlJc w:val="right"/>
+      <w:pPr>
+        <w:ind w:left="2160" w:hanging="180"/>
+      </w:pPr>
+    </w:lvl>
+    <w:lvl w:ilvl="3" w:tplc="0409000F" w:tentative="1">
+      <w:start w:val="1"/>
+      <w:numFmt w:val="decimal"/>
+      <w:lvlText w:val="%4."/>
+      <w:lvlJc w:val="left"/>
+      <w:pPr>
+        <w:ind w:left="2880" w:hanging="360"/>
+      </w:pPr>
+    </w:lvl>
+    <w:lvl w:ilvl="4" w:tplc="04090019" w:tentative="1">
+      <w:start w:val="1"/>
+      <w:numFmt w:val="lowerLetter"/>
+      <w:lvlText w:val="%5."/>
+      <w:lvlJc w:val="left"/>
+      <w:pPr>
+        <w:ind w:left="3600" w:hanging="360"/>
+      </w:pPr>
+    </w:lvl>
+    <w:lvl w:ilvl="5" w:tplc="0409001B" w:tentative="1">
+      <w:start w:val="1"/>
+      <w:numFmt w:val="lowerRoman"/>
+      <w:lvlText w:val="%6."/>
+      <w:lvlJc w:val="right"/>
+      <w:pPr>
+        <w:ind w:left="4320" w:hanging="180"/>
+      </w:pPr>
+    </w:lvl>
+    <w:lvl w:ilvl="6" w:tplc="0409000F" w:tentative="1">
+      <w:start w:val="1"/>
+      <w:numFmt w:val="decimal"/>
+      <w:lvlText w:val="%7."/>
+      <w:lvlJc w:val="left"/>
+      <w:pPr>
+        <w:ind w:left="5040" w:hanging="360"/>
+      </w:pPr>
+    </w:lvl>
+    <w:lvl w:ilvl="7" w:tplc="04090019" w:tentative="1">
+      <w:start w:val="1"/>
+      <w:numFmt w:val="lowerLetter"/>
+      <w:lvlText w:val="%8."/>
+      <w:lvlJc w:val="left"/>
+      <w:pPr>
+        <w:ind w:left="5760" w:hanging="360"/>
+      </w:pPr>
+    </w:lvl>
+    <w:lvl w:ilvl="8" w:tplc="0409001B" w:tentative="1">
+      <w:start w:val="1"/>
+      <w:numFmt w:val="lowerRoman"/>
+      <w:lvlText w:val="%9."/>
+      <w:lvlJc w:val="right"/>
+      <w:pPr>
+        <w:ind w:left="6480" w:hanging="180"/>
+      </w:pPr>
+    </w:lvl>
+  </w:abstractNum>
+  <w:abstractNum w:abstractNumId="14" w15:restartNumberingAfterBreak="0">
     <w:nsid w:val="491A2719"/>
     <w:multiLevelType w:val="multilevel"/>
     <w:tmpl w:val="25B638AE"/>
@@ -13475,7 +14352,7 @@
       </w:pPr>
     </w:lvl>
   </w:abstractNum>
-  <w:abstractNum w:abstractNumId="13" w15:restartNumberingAfterBreak="0">
+  <w:abstractNum w:abstractNumId="15" w15:restartNumberingAfterBreak="0">
     <w:nsid w:val="5B5876D3"/>
     <w:multiLevelType w:val="hybridMultilevel"/>
     <w:tmpl w:val="25AEE628"/>
@@ -13564,7 +14441,7 @@
       </w:pPr>
     </w:lvl>
   </w:abstractNum>
-  <w:abstractNum w:abstractNumId="14" w15:restartNumberingAfterBreak="0">
+  <w:abstractNum w:abstractNumId="16" w15:restartNumberingAfterBreak="0">
     <w:nsid w:val="724331DA"/>
     <w:multiLevelType w:val="multilevel"/>
     <w:tmpl w:val="458EB984"/>
@@ -13713,7 +14590,7 @@
       </w:rPr>
     </w:lvl>
   </w:abstractNum>
-  <w:abstractNum w:abstractNumId="15" w15:restartNumberingAfterBreak="0">
+  <w:abstractNum w:abstractNumId="17" w15:restartNumberingAfterBreak="0">
     <w:nsid w:val="7DE10448"/>
     <w:multiLevelType w:val="multilevel"/>
     <w:tmpl w:val="EE4ECF1A"/>
@@ -13863,52 +14740,58 @@
     </w:lvl>
   </w:abstractNum>
   <w:num w:numId="1" w16cid:durableId="2073111744">
-    <w:abstractNumId w:val="12"/>
+    <w:abstractNumId w:val="14"/>
   </w:num>
   <w:num w:numId="2" w16cid:durableId="314381389">
+    <w:abstractNumId w:val="3"/>
+  </w:num>
+  <w:num w:numId="3" w16cid:durableId="525487870">
+    <w:abstractNumId w:val="15"/>
+  </w:num>
+  <w:num w:numId="4" w16cid:durableId="1987855781">
     <w:abstractNumId w:val="2"/>
   </w:num>
-  <w:num w:numId="3" w16cid:durableId="525487870">
-    <w:abstractNumId w:val="13"/>
-  </w:num>
-  <w:num w:numId="4" w16cid:durableId="1987855781">
-    <w:abstractNumId w:val="1"/>
-  </w:num>
   <w:num w:numId="5" w16cid:durableId="934674684">
-    <w:abstractNumId w:val="5"/>
+    <w:abstractNumId w:val="6"/>
   </w:num>
   <w:num w:numId="6" w16cid:durableId="1538158327">
     <w:abstractNumId w:val="0"/>
   </w:num>
   <w:num w:numId="7" w16cid:durableId="1217428063">
-    <w:abstractNumId w:val="3"/>
+    <w:abstractNumId w:val="4"/>
   </w:num>
   <w:num w:numId="8" w16cid:durableId="539897542">
+    <w:abstractNumId w:val="10"/>
+  </w:num>
+  <w:num w:numId="9" w16cid:durableId="1256476658">
+    <w:abstractNumId w:val="12"/>
+  </w:num>
+  <w:num w:numId="10" w16cid:durableId="20133245">
     <w:abstractNumId w:val="9"/>
   </w:num>
-  <w:num w:numId="9" w16cid:durableId="1256476658">
+  <w:num w:numId="11" w16cid:durableId="1497574519">
+    <w:abstractNumId w:val="17"/>
+  </w:num>
+  <w:num w:numId="12" w16cid:durableId="1452745598">
+    <w:abstractNumId w:val="16"/>
+  </w:num>
+  <w:num w:numId="13" w16cid:durableId="268778088">
     <w:abstractNumId w:val="11"/>
   </w:num>
-  <w:num w:numId="10" w16cid:durableId="20133245">
+  <w:num w:numId="14" w16cid:durableId="1490826497">
+    <w:abstractNumId w:val="7"/>
+  </w:num>
+  <w:num w:numId="15" w16cid:durableId="1313831680">
+    <w:abstractNumId w:val="5"/>
+  </w:num>
+  <w:num w:numId="16" w16cid:durableId="1781222463">
     <w:abstractNumId w:val="8"/>
   </w:num>
-  <w:num w:numId="11" w16cid:durableId="1497574519">
-    <w:abstractNumId w:val="15"/>
+  <w:num w:numId="17" w16cid:durableId="1309436607">
+    <w:abstractNumId w:val="13"/>
   </w:num>
-  <w:num w:numId="12" w16cid:durableId="1452745598">
-    <w:abstractNumId w:val="14"/>
-  </w:num>
-  <w:num w:numId="13" w16cid:durableId="268778088">
-    <w:abstractNumId w:val="10"/>
-  </w:num>
-  <w:num w:numId="14" w16cid:durableId="1490826497">
-    <w:abstractNumId w:val="6"/>
-  </w:num>
-  <w:num w:numId="15" w16cid:durableId="1313831680">
-    <w:abstractNumId w:val="4"/>
-  </w:num>
-  <w:num w:numId="16" w16cid:durableId="1781222463">
-    <w:abstractNumId w:val="7"/>
+  <w:num w:numId="18" w16cid:durableId="1823961561">
+    <w:abstractNumId w:val="1"/>
   </w:num>
 </w:numbering>
 </file>
@@ -14425,7 +15308,6 @@
   <w:style w:type="character" w:default="1" w:styleId="DefaultParagraphFont">
     <w:name w:val="Default Paragraph Font"/>
     <w:uiPriority w:val="1"/>
-    <w:semiHidden/>
     <w:unhideWhenUsed/>
   </w:style>
   <w:style w:type="table" w:default="1" w:styleId="TableNormal">

</xml_diff>

<commit_message>
[LitRev] Final changes made in draft ready for submission
</commit_message>
<xml_diff>
--- a/Documents/Literature Review/Interim Report.docx
+++ b/Documents/Literature Review/Interim Report.docx
@@ -6475,6 +6475,7 @@
       </w:pPr>
       <w:r>
         <w:rPr>
+          <w:noProof/>
           <w:sz w:val="22"/>
           <w:szCs w:val="22"/>
         </w:rPr>
@@ -6587,6 +6588,7 @@
       <w:r>
         <w:rPr>
           <w:rFonts w:eastAsia="Source Sans Pro"/>
+          <w:noProof/>
           <w:sz w:val="22"/>
           <w:szCs w:val="22"/>
         </w:rPr>
@@ -6766,29 +6768,23 @@
           <w:sz w:val="22"/>
           <w:szCs w:val="22"/>
         </w:rPr>
-        <w:t>metrics such as speed, power consumption, and chip area</w:t>
-      </w:r>
-      <w:r>
-        <w:rPr>
-          <w:sz w:val="22"/>
-          <w:szCs w:val="22"/>
-        </w:rPr>
-        <w:t xml:space="preserve"> of the AAUD design</w:t>
-      </w:r>
-    </w:p>
-    <w:p>
-      <w:pPr>
-        <w:tabs>
-          <w:tab w:val="left" w:pos="2268"/>
-          <w:tab w:val="right" w:pos="10093"/>
-        </w:tabs>
-        <w:rPr>
-          <w:sz w:val="22"/>
-          <w:szCs w:val="22"/>
-        </w:rPr>
-      </w:pPr>
-      <w:r>
-        <w:rPr>
+        <w:t>metrics such as speed, power consumption, and chip area of the AAUD design</w:t>
+      </w:r>
+    </w:p>
+    <w:p>
+      <w:pPr>
+        <w:tabs>
+          <w:tab w:val="left" w:pos="2268"/>
+          <w:tab w:val="right" w:pos="10093"/>
+        </w:tabs>
+        <w:rPr>
+          <w:sz w:val="22"/>
+          <w:szCs w:val="22"/>
+        </w:rPr>
+      </w:pPr>
+      <w:r>
+        <w:rPr>
+          <w:noProof/>
           <w:sz w:val="22"/>
           <w:szCs w:val="22"/>
         </w:rPr>
@@ -6855,15 +6851,7 @@
           <w:sz w:val="22"/>
           <w:szCs w:val="22"/>
         </w:rPr>
-        <w:t xml:space="preserve">Fig </w:t>
-      </w:r>
-      <w:r>
-        <w:rPr>
-          <w:rFonts w:eastAsia="Source Sans Pro"/>
-          <w:sz w:val="22"/>
-          <w:szCs w:val="22"/>
-        </w:rPr>
-        <w:t>6 Traditional MAC Unit Design</w:t>
+        <w:t>Fig 6 Traditional MAC Unit Design</w:t>
       </w:r>
     </w:p>
     <w:p>
@@ -6982,31 +6970,7 @@
           <w:b/>
           <w:bCs/>
         </w:rPr>
-        <w:t>3.</w:t>
-      </w:r>
-      <w:r>
-        <w:rPr>
-          <w:rFonts w:eastAsia="Source Sans Pro"/>
-          <w:b/>
-          <w:bCs/>
-        </w:rPr>
-        <w:t>3</w:t>
-      </w:r>
-      <w:r>
-        <w:rPr>
-          <w:rFonts w:eastAsia="Source Sans Pro"/>
-          <w:b/>
-          <w:bCs/>
-        </w:rPr>
-        <w:t xml:space="preserve"> </w:t>
-      </w:r>
-      <w:r>
-        <w:rPr>
-          <w:rFonts w:eastAsia="Source Sans Pro"/>
-          <w:b/>
-          <w:bCs/>
-        </w:rPr>
-        <w:t>AAUD Architecture Development and Testing</w:t>
+        <w:t>3.3 AAUD Architecture Development and Testing</w:t>
       </w:r>
     </w:p>
     <w:p>
@@ -7229,39 +7193,7 @@
           <w:b/>
           <w:bCs/>
         </w:rPr>
-        <w:t>3</w:t>
-      </w:r>
-      <w:r>
-        <w:rPr>
-          <w:rFonts w:eastAsia="Source Sans Pro"/>
-          <w:b/>
-          <w:bCs/>
-        </w:rPr>
-        <w:t>.</w:t>
-      </w:r>
-      <w:r>
-        <w:rPr>
-          <w:rFonts w:eastAsia="Source Sans Pro"/>
-          <w:b/>
-          <w:bCs/>
-        </w:rPr>
-        <w:t>4</w:t>
-      </w:r>
-      <w:r>
-        <w:rPr>
-          <w:rFonts w:eastAsia="Source Sans Pro"/>
-          <w:b/>
-          <w:bCs/>
-        </w:rPr>
-        <w:t xml:space="preserve"> </w:t>
-      </w:r>
-      <w:r>
-        <w:rPr>
-          <w:rFonts w:eastAsia="Source Sans Pro"/>
-          <w:b/>
-          <w:bCs/>
-        </w:rPr>
-        <w:t>Milestones</w:t>
+        <w:t>3.4 Milestones</w:t>
       </w:r>
     </w:p>
     <w:p>
@@ -7400,6 +7332,118 @@
         <w:rPr>
           <w:sz w:val="22"/>
           <w:szCs w:val="22"/>
+        </w:rPr>
+      </w:pPr>
+    </w:p>
+    <w:p>
+      <w:pPr>
+        <w:tabs>
+          <w:tab w:val="left" w:pos="2268"/>
+          <w:tab w:val="right" w:pos="10093"/>
+        </w:tabs>
+        <w:rPr>
+          <w:rFonts w:eastAsia="Source Serif Pro"/>
+          <w:b/>
+          <w:sz w:val="28"/>
+          <w:szCs w:val="28"/>
+        </w:rPr>
+      </w:pPr>
+    </w:p>
+    <w:p>
+      <w:pPr>
+        <w:tabs>
+          <w:tab w:val="left" w:pos="2268"/>
+          <w:tab w:val="right" w:pos="10093"/>
+        </w:tabs>
+        <w:rPr>
+          <w:rFonts w:eastAsia="Source Serif Pro"/>
+          <w:b/>
+          <w:sz w:val="28"/>
+          <w:szCs w:val="28"/>
+        </w:rPr>
+      </w:pPr>
+    </w:p>
+    <w:p>
+      <w:pPr>
+        <w:tabs>
+          <w:tab w:val="left" w:pos="2268"/>
+          <w:tab w:val="right" w:pos="10093"/>
+        </w:tabs>
+        <w:rPr>
+          <w:rFonts w:eastAsia="Source Serif Pro"/>
+          <w:b/>
+          <w:sz w:val="28"/>
+          <w:szCs w:val="28"/>
+        </w:rPr>
+      </w:pPr>
+    </w:p>
+    <w:p>
+      <w:pPr>
+        <w:tabs>
+          <w:tab w:val="left" w:pos="2268"/>
+          <w:tab w:val="right" w:pos="10093"/>
+        </w:tabs>
+        <w:rPr>
+          <w:rFonts w:eastAsia="Source Serif Pro"/>
+          <w:b/>
+          <w:sz w:val="28"/>
+          <w:szCs w:val="28"/>
+        </w:rPr>
+      </w:pPr>
+    </w:p>
+    <w:p>
+      <w:pPr>
+        <w:tabs>
+          <w:tab w:val="left" w:pos="2268"/>
+          <w:tab w:val="right" w:pos="10093"/>
+        </w:tabs>
+        <w:rPr>
+          <w:rFonts w:eastAsia="Source Serif Pro"/>
+          <w:b/>
+          <w:sz w:val="28"/>
+          <w:szCs w:val="28"/>
+        </w:rPr>
+      </w:pPr>
+    </w:p>
+    <w:p>
+      <w:pPr>
+        <w:tabs>
+          <w:tab w:val="left" w:pos="2268"/>
+          <w:tab w:val="right" w:pos="10093"/>
+        </w:tabs>
+        <w:rPr>
+          <w:rFonts w:eastAsia="Source Serif Pro"/>
+          <w:b/>
+          <w:sz w:val="28"/>
+          <w:szCs w:val="28"/>
+        </w:rPr>
+      </w:pPr>
+    </w:p>
+    <w:p>
+      <w:pPr>
+        <w:tabs>
+          <w:tab w:val="left" w:pos="2268"/>
+          <w:tab w:val="right" w:pos="10093"/>
+        </w:tabs>
+        <w:rPr>
+          <w:rFonts w:eastAsia="Source Serif Pro"/>
+          <w:b/>
+          <w:sz w:val="28"/>
+          <w:szCs w:val="28"/>
+        </w:rPr>
+      </w:pPr>
+    </w:p>
+    <w:p>
+      <w:pPr>
+        <w:tabs>
+          <w:tab w:val="left" w:pos="2268"/>
+          <w:tab w:val="right" w:pos="10093"/>
+        </w:tabs>
+        <w:rPr>
+          <w:rFonts w:eastAsia="Source Serif Pro"/>
+          <w:b/>
+          <w:sz w:val="28"/>
+          <w:szCs w:val="28"/>
         </w:rPr>
       </w:pPr>
     </w:p>
@@ -7712,6 +7756,7 @@
           <w:sz w:val="28"/>
           <w:szCs w:val="28"/>
         </w:rPr>
+        <w:lastRenderedPageBreak/>
         <w:t>Project Management</w:t>
       </w:r>
     </w:p>
@@ -7749,15 +7794,7 @@
           <w:sz w:val="22"/>
           <w:szCs w:val="22"/>
         </w:rPr>
-        <w:t xml:space="preserve">The primary objective of this project is to design and implement an Arithmetic Unit using Approximate Computing techniques, specifically a 32-bit Multiply-Accumulate (MAC) unit, for integration into a RISC-V System on Chip (SoC). This will involve utilizing the Artix Nexus 7 FPGA and the Xilinx Vivado Design Suite for design, simulation, and testing. The planned work is organized into several phases, each </w:t>
-      </w:r>
-      <w:r>
-        <w:rPr>
-          <w:sz w:val="22"/>
-          <w:szCs w:val="22"/>
-        </w:rPr>
-        <w:lastRenderedPageBreak/>
-        <w:t>corresponding to specific tasks and milestones, which will be carried out according to the updated project timeline outlined in the accompanying Gantt chart</w:t>
+        <w:t>The primary objective of this project is to design and implement an Arithmetic Unit using Approximate Computing techniques, specifically a 32-bit Multiply-Accumulate (MAC) unit, for integration into a RISC-V System on Chip (SoC). This will involve utilizing the Artix Nexus 7 FPGA and the Xilinx Vivado Design Suite for design, simulation, and testing. The planned work is organized into several phases, each corresponding to specific tasks and milestones, which will be carried out according to the updated project timeline outlined in the accompanying Gantt chart</w:t>
       </w:r>
       <w:r>
         <w:rPr>
@@ -7822,7 +7859,63 @@
           <w:sz w:val="22"/>
           <w:szCs w:val="22"/>
         </w:rPr>
-        <w:t xml:space="preserve">The project will begin with an extensive literature review and method selection phase, where various Approximate Computing techniques will be researched and evaluated. The pros and cons of each technique will be documented, and the allowable error tolerances will be determined for each method. This review will culminate in the selection of the most suitable Approximate Computing methods, followed by the development of an initial hardware accelerator plan. This phase will conclude with the completion of </w:t>
+        <w:t xml:space="preserve">Following the literature review, the next phase </w:t>
+      </w:r>
+      <w:r>
+        <w:rPr>
+          <w:sz w:val="22"/>
+          <w:szCs w:val="22"/>
+        </w:rPr>
+        <w:t>has been the</w:t>
+      </w:r>
+      <w:r>
+        <w:rPr>
+          <w:sz w:val="22"/>
+          <w:szCs w:val="22"/>
+        </w:rPr>
+        <w:t xml:space="preserve"> focus on the design of the 32-bit MAC unit. A detailed block diagram </w:t>
+      </w:r>
+      <w:r>
+        <w:rPr>
+          <w:sz w:val="22"/>
+          <w:szCs w:val="22"/>
+        </w:rPr>
+        <w:t>has</w:t>
+      </w:r>
+      <w:r>
+        <w:rPr>
+          <w:sz w:val="22"/>
+          <w:szCs w:val="22"/>
+        </w:rPr>
+        <w:t xml:space="preserve"> be</w:t>
+      </w:r>
+      <w:r>
+        <w:rPr>
+          <w:sz w:val="22"/>
+          <w:szCs w:val="22"/>
+        </w:rPr>
+        <w:t>en</w:t>
+      </w:r>
+      <w:r>
+        <w:rPr>
+          <w:sz w:val="22"/>
+          <w:szCs w:val="22"/>
+        </w:rPr>
+        <w:t xml:space="preserve"> developed, </w:t>
+      </w:r>
+      <w:r>
+        <w:rPr>
+          <w:sz w:val="22"/>
+          <w:szCs w:val="22"/>
+        </w:rPr>
+        <w:t>considering</w:t>
+      </w:r>
+      <w:r>
+        <w:rPr>
+          <w:sz w:val="22"/>
+          <w:szCs w:val="22"/>
+        </w:rPr>
+        <w:t xml:space="preserve"> the selected Approximate Computing techniques and the target performance metrics, including power consumption, speed, and accuracy. The expected performance of the design will be calculated, and peer reviews will be conducted to refine the design. Once the design is finalized, the implementation will proceed using Hardware Description Languages (Verilog/VHDL), followed by initial debugging and testing. This phase will mark the completion of </w:t>
       </w:r>
       <w:r>
         <w:rPr>
@@ -7831,7 +7924,7 @@
           <w:sz w:val="22"/>
           <w:szCs w:val="22"/>
         </w:rPr>
-        <w:t>Milestone 1</w:t>
+        <w:t>Milestone 2</w:t>
       </w:r>
       <w:r>
         <w:rPr>
@@ -7875,21 +7968,7 @@
           <w:sz w:val="22"/>
           <w:szCs w:val="22"/>
         </w:rPr>
-        <w:t xml:space="preserve">Following the literature review, the next phase will focus on the design of the 32-bit MAC unit. A detailed block diagram will be developed, </w:t>
-      </w:r>
-      <w:r>
-        <w:rPr>
-          <w:sz w:val="22"/>
-          <w:szCs w:val="22"/>
-        </w:rPr>
-        <w:t>considering</w:t>
-      </w:r>
-      <w:r>
-        <w:rPr>
-          <w:sz w:val="22"/>
-          <w:szCs w:val="22"/>
-        </w:rPr>
-        <w:t xml:space="preserve"> the selected Approximate Computing techniques and the target performance metrics, including power consumption, speed, and accuracy. The expected performance of the design will be calculated, and peer reviews will be conducted to refine the design. Once the design is finalized, the implementation will proceed using Hardware Description Languages (Verilog/VHDL), followed by initial debugging and testing. This phase will mark the completion of </w:t>
+        <w:t xml:space="preserve">In the subsequent phase, simulation and verification will take place. Test benches will be developed using the Xilinx Vivado Design Suite to conduct a series of simulations. These simulations will evaluate the functionality and performance of the MAC unit, including power consumption and accuracy, under the conditions specified by the design. The design will undergo further debugging and refinement based on simulation results, with the final performance metrics documented. This will lead to the completion of </w:t>
       </w:r>
       <w:r>
         <w:rPr>
@@ -7898,7 +7977,7 @@
           <w:sz w:val="22"/>
           <w:szCs w:val="22"/>
         </w:rPr>
-        <w:t>Milestone 2</w:t>
+        <w:t>Milestone 3</w:t>
       </w:r>
       <w:r>
         <w:rPr>
@@ -7942,7 +8021,7 @@
           <w:sz w:val="22"/>
           <w:szCs w:val="22"/>
         </w:rPr>
-        <w:t xml:space="preserve">In the subsequent phase, simulation and verification will take place. Test benches will be developed using the Xilinx Vivado Design Suite to conduct a series of simulations. These simulations will evaluate the functionality and performance of the MAC unit, including power consumption and accuracy, under the conditions specified by the design. The design will undergo further debugging and refinement based on simulation results, with the final performance metrics documented. This will lead to the completion of </w:t>
+        <w:t xml:space="preserve">The next major phase will involve integrating the MAC unit into the RISC-V architecture. This phase will include participation in relevant labs to better understand the implementation strategies for embedding the MAC unit into the RISC-V processor. Once integrated, the system will undergo debugging and initial testing to verify that the MAC unit functions correctly within the RISC-V SoC framework. Successful integration and testing will result in the completion of </w:t>
       </w:r>
       <w:r>
         <w:rPr>
@@ -7951,7 +8030,7 @@
           <w:sz w:val="22"/>
           <w:szCs w:val="22"/>
         </w:rPr>
-        <w:t>Milestone 3</w:t>
+        <w:t>Milestone 4</w:t>
       </w:r>
       <w:r>
         <w:rPr>
@@ -7995,23 +8074,14 @@
           <w:sz w:val="22"/>
           <w:szCs w:val="22"/>
         </w:rPr>
-        <w:t xml:space="preserve">The next major phase will involve integrating the MAC unit into the RISC-V architecture. This phase will include participation in relevant labs to better understand the implementation strategies for embedding the MAC unit into the RISC-V processor. Once integrated, the system will undergo debugging and initial testing to verify that the MAC unit functions correctly within the RISC-V SoC framework. Successful integration and testing will result in the completion of </w:t>
-      </w:r>
-      <w:r>
-        <w:rPr>
-          <w:b/>
-          <w:bCs/>
-          <w:sz w:val="22"/>
-          <w:szCs w:val="22"/>
-        </w:rPr>
-        <w:t>Milestone 4</w:t>
-      </w:r>
-      <w:r>
-        <w:rPr>
-          <w:sz w:val="22"/>
-          <w:szCs w:val="22"/>
-        </w:rPr>
-        <w:t>.</w:t>
+        <w:t xml:space="preserve">Finally, a thorough evaluation and analysis phase will be conducted to assess the final design. This will involve creating a series of test cases to evaluate power consumption, processing speed, and accuracy, as well as conducting error testing to evaluate the impact of Approximate Computing on the system’s </w:t>
+      </w:r>
+      <w:r>
+        <w:rPr>
+          <w:sz w:val="22"/>
+          <w:szCs w:val="22"/>
+        </w:rPr>
+        <w:t>output. The results will be compared to existing models to assess the advantages and trade-offs of using Approximate Computing techniques.</w:t>
       </w:r>
     </w:p>
     <w:p>
@@ -8048,14 +8118,7 @@
           <w:sz w:val="22"/>
           <w:szCs w:val="22"/>
         </w:rPr>
-        <w:t xml:space="preserve">Finally, a thorough evaluation and analysis phase will be conducted to assess the final design. This will involve creating a series of test cases to evaluate power consumption, processing speed, and accuracy, </w:t>
-      </w:r>
-      <w:r>
-        <w:rPr>
-          <w:sz w:val="22"/>
-          <w:szCs w:val="22"/>
-        </w:rPr>
-        <w:t>as well as conducting error testing to evaluate the impact of Approximate Computing on the system’s output. The results will be compared to existing models to assess the advantages and trade-offs of using Approximate Computing techniques.</w:t>
+        <w:t>Throughout the entire project, comprehensive documentation will be maintained, detailing the design process, test results, and performance evaluations. This will culminate in the preparation of a final report, which will reflect the design and implementation process, key findings, and recommendations for future work in Approximate Computing.</w:t>
       </w:r>
     </w:p>
     <w:p>
@@ -8072,6 +8135,13 @@
           <w:szCs w:val="22"/>
         </w:rPr>
       </w:pPr>
+      <w:r>
+        <w:rPr>
+          <w:sz w:val="22"/>
+          <w:szCs w:val="22"/>
+        </w:rPr>
+        <w:t>A detailed Gantt chart outlining the project timeline, milestones, and progress will be included as an appendix to track the project's completion. The chart will serve as a tool to monitor progress and make necessary adjustments against the initial plan to ensure that the project remains on schedule.</w:t>
+      </w:r>
     </w:p>
     <w:p>
       <w:pPr>
@@ -8083,17 +8153,10 @@
           <w:between w:val="nil"/>
         </w:pBdr>
         <w:rPr>
-          <w:sz w:val="22"/>
-          <w:szCs w:val="22"/>
-        </w:rPr>
-      </w:pPr>
-      <w:r>
-        <w:rPr>
-          <w:sz w:val="22"/>
-          <w:szCs w:val="22"/>
-        </w:rPr>
-        <w:t>Throughout the entire project, comprehensive documentation will be maintained, detailing the design process, test results, and performance evaluations. This will culminate in the preparation of a final report, which will reflect the design and implementation process, key findings, and recommendations for future work in Approximate Computing.</w:t>
-      </w:r>
+          <w:rFonts w:eastAsia="Arial"/>
+          <w:color w:val="212121"/>
+        </w:rPr>
+      </w:pPr>
     </w:p>
     <w:p>
       <w:pPr>
@@ -8105,17 +8168,100 @@
           <w:between w:val="nil"/>
         </w:pBdr>
         <w:rPr>
-          <w:sz w:val="22"/>
-          <w:szCs w:val="22"/>
-        </w:rPr>
-      </w:pPr>
-      <w:r>
-        <w:rPr>
-          <w:sz w:val="22"/>
-          <w:szCs w:val="22"/>
-        </w:rPr>
-        <w:t>A detailed Gantt chart outlining the project timeline, milestones, and progress will be included as an appendix to track the project's completion. The chart will serve as a tool to monitor progress and make necessary adjustments against the initial plan to ensure that the project remains on schedule.</w:t>
-      </w:r>
+          <w:rFonts w:eastAsia="Arial"/>
+          <w:color w:val="212121"/>
+        </w:rPr>
+      </w:pPr>
+    </w:p>
+    <w:p>
+      <w:pPr>
+        <w:pBdr>
+          <w:top w:val="nil"/>
+          <w:left w:val="nil"/>
+          <w:bottom w:val="nil"/>
+          <w:right w:val="nil"/>
+          <w:between w:val="nil"/>
+        </w:pBdr>
+        <w:rPr>
+          <w:rFonts w:eastAsia="Arial"/>
+          <w:color w:val="212121"/>
+        </w:rPr>
+      </w:pPr>
+    </w:p>
+    <w:p>
+      <w:pPr>
+        <w:pBdr>
+          <w:top w:val="nil"/>
+          <w:left w:val="nil"/>
+          <w:bottom w:val="nil"/>
+          <w:right w:val="nil"/>
+          <w:between w:val="nil"/>
+        </w:pBdr>
+        <w:rPr>
+          <w:rFonts w:eastAsia="Arial"/>
+          <w:color w:val="212121"/>
+        </w:rPr>
+      </w:pPr>
+    </w:p>
+    <w:p>
+      <w:pPr>
+        <w:pBdr>
+          <w:top w:val="nil"/>
+          <w:left w:val="nil"/>
+          <w:bottom w:val="nil"/>
+          <w:right w:val="nil"/>
+          <w:between w:val="nil"/>
+        </w:pBdr>
+        <w:rPr>
+          <w:rFonts w:eastAsia="Arial"/>
+          <w:color w:val="212121"/>
+        </w:rPr>
+      </w:pPr>
+    </w:p>
+    <w:p>
+      <w:pPr>
+        <w:pBdr>
+          <w:top w:val="nil"/>
+          <w:left w:val="nil"/>
+          <w:bottom w:val="nil"/>
+          <w:right w:val="nil"/>
+          <w:between w:val="nil"/>
+        </w:pBdr>
+        <w:rPr>
+          <w:rFonts w:eastAsia="Arial"/>
+          <w:color w:val="212121"/>
+        </w:rPr>
+      </w:pPr>
+    </w:p>
+    <w:p>
+      <w:pPr>
+        <w:pBdr>
+          <w:top w:val="nil"/>
+          <w:left w:val="nil"/>
+          <w:bottom w:val="nil"/>
+          <w:right w:val="nil"/>
+          <w:between w:val="nil"/>
+        </w:pBdr>
+        <w:rPr>
+          <w:rFonts w:eastAsia="Arial"/>
+          <w:color w:val="212121"/>
+        </w:rPr>
+      </w:pPr>
+    </w:p>
+    <w:p>
+      <w:pPr>
+        <w:pBdr>
+          <w:top w:val="nil"/>
+          <w:left w:val="nil"/>
+          <w:bottom w:val="nil"/>
+          <w:right w:val="nil"/>
+          <w:between w:val="nil"/>
+        </w:pBdr>
+        <w:rPr>
+          <w:rFonts w:eastAsia="Arial"/>
+          <w:color w:val="212121"/>
+        </w:rPr>
+      </w:pPr>
     </w:p>
     <w:p>
       <w:pPr>
@@ -8576,6 +8722,7 @@
           <w:sz w:val="28"/>
           <w:szCs w:val="28"/>
         </w:rPr>
+        <w:lastRenderedPageBreak/>
         <w:t>References:</w:t>
       </w:r>
     </w:p>
@@ -8687,16 +8834,7 @@
           <w:sz w:val="20"/>
           <w:szCs w:val="20"/>
         </w:rPr>
-        <w:t xml:space="preserve">: </w:t>
-      </w:r>
-      <w:r>
-        <w:rPr>
-          <w:rFonts w:eastAsia="Source Sans Pro"/>
-          <w:sz w:val="20"/>
-          <w:szCs w:val="20"/>
-        </w:rPr>
-        <w:lastRenderedPageBreak/>
-        <w:t xml:space="preserve">10.1109/ICICCS48265.2020.9121004. keywords: {Performance </w:t>
+        <w:t xml:space="preserve">: 10.1109/ICICCS48265.2020.9121004. keywords: {Performance </w:t>
       </w:r>
       <w:proofErr w:type="spellStart"/>
       <w:proofErr w:type="gramStart"/>
@@ -9828,7 +9966,15 @@
           <w:sz w:val="20"/>
           <w:szCs w:val="20"/>
         </w:rPr>
-        <w:t xml:space="preserve">W. Liu, F. Lombardi and M. Schulte, "Approximate Computing: From Circuits to Applications [Scanning the Issue]," in Proceedings of the IEEE, vol. 108, no. 12, pp. 2103-2107, Dec. 2020, </w:t>
+        <w:t xml:space="preserve">W. Liu, F. Lombardi and M. Schulte, "Approximate Computing: From Circuits to Applications [Scanning the Issue]," in Proceedings of the IEEE, vol. 108, no. 12, pp. </w:t>
+      </w:r>
+      <w:r>
+        <w:rPr>
+          <w:rFonts w:eastAsia="Source Sans Pro"/>
+          <w:sz w:val="20"/>
+          <w:szCs w:val="20"/>
+        </w:rPr>
+        <w:t xml:space="preserve">2103-2107, Dec. 2020, </w:t>
       </w:r>
       <w:proofErr w:type="spellStart"/>
       <w:r>
@@ -10050,15 +10196,7 @@
           <w:sz w:val="20"/>
           <w:szCs w:val="20"/>
         </w:rPr>
-        <w:t xml:space="preserve">, "Approximate Computing: Concepts, </w:t>
-      </w:r>
-      <w:r>
-        <w:rPr>
-          <w:rFonts w:eastAsia="Source Sans Pro"/>
-          <w:sz w:val="20"/>
-          <w:szCs w:val="20"/>
-        </w:rPr>
-        <w:t xml:space="preserve">Architectures, Challenges, Applications, and Future Directions," in IEEE Access, vol. 12, pp. 146022-146088, 2024, </w:t>
+        <w:t xml:space="preserve">, "Approximate Computing: Concepts, Architectures, Challenges, Applications, and Future Directions," in IEEE Access, vol. 12, pp. 146022-146088, 2024, </w:t>
       </w:r>
       <w:proofErr w:type="spellStart"/>
       <w:r>
@@ -12345,24 +12483,6 @@
           <w:sz w:val="20"/>
           <w:szCs w:val="20"/>
         </w:rPr>
-      </w:pPr>
-    </w:p>
-    <w:p>
-      <w:pPr>
-        <w:rPr>
-          <w:rFonts w:eastAsia="Source Sans Pro"/>
-          <w:sz w:val="20"/>
-          <w:szCs w:val="20"/>
-        </w:rPr>
-      </w:pPr>
-    </w:p>
-    <w:p>
-      <w:pPr>
-        <w:rPr>
-          <w:rFonts w:eastAsia="Source Sans Pro"/>
-          <w:sz w:val="20"/>
-          <w:szCs w:val="20"/>
-        </w:rPr>
         <w:sectPr>
           <w:pgSz w:w="16838" w:h="11906" w:orient="landscape"/>
           <w:pgMar w:top="850" w:right="1008" w:bottom="850" w:left="720" w:header="562" w:footer="562" w:gutter="0"/>
@@ -12374,24 +12494,43 @@
     </w:p>
     <w:p>
       <w:pPr>
-        <w:rPr>
-          <w:rFonts w:eastAsia="Source Sans Pro"/>
-          <w:sz w:val="20"/>
-          <w:szCs w:val="20"/>
-        </w:rPr>
-      </w:pPr>
-      <w:r>
-        <w:rPr>
-          <w:rFonts w:eastAsia="Source Sans Pro"/>
-          <w:noProof/>
-          <w:sz w:val="20"/>
-          <w:szCs w:val="20"/>
+        <w:tabs>
+          <w:tab w:val="right" w:leader="dot" w:pos="10093"/>
+        </w:tabs>
+        <w:spacing w:line="240" w:lineRule="atLeast"/>
+        <w:rPr>
+          <w:iCs/>
+          <w:sz w:val="22"/>
+          <w:szCs w:val="22"/>
+        </w:rPr>
+      </w:pPr>
+    </w:p>
+    <w:p>
+      <w:pPr>
+        <w:tabs>
+          <w:tab w:val="right" w:leader="dot" w:pos="10093"/>
+        </w:tabs>
+        <w:spacing w:line="240" w:lineRule="atLeast"/>
+        <w:jc w:val="center"/>
+        <w:rPr>
+          <w:rFonts w:eastAsia="Source Sans Pro"/>
+          <w:iCs/>
+          <w:sz w:val="28"/>
+          <w:szCs w:val="28"/>
+        </w:rPr>
+      </w:pPr>
+      <w:r>
+        <w:rPr>
+          <w:rFonts w:eastAsia="Source Sans Pro"/>
+          <w:iCs/>
+          <w:sz w:val="28"/>
+          <w:szCs w:val="28"/>
         </w:rPr>
         <w:drawing>
-          <wp:inline distT="0" distB="0" distL="0" distR="0" wp14:anchorId="3E443D03" wp14:editId="01761E75">
-            <wp:extent cx="9582150" cy="1246508"/>
-            <wp:effectExtent l="0" t="0" r="0" b="0"/>
-            <wp:docPr id="109537000" name="Picture 1"/>
+          <wp:inline distT="0" distB="0" distL="0" distR="0" wp14:anchorId="4758D5B4" wp14:editId="6C00D5A4">
+            <wp:extent cx="9594850" cy="1132205"/>
+            <wp:effectExtent l="0" t="0" r="6350" b="0"/>
+            <wp:docPr id="87860274" name="Picture 1"/>
             <wp:cNvGraphicFramePr>
               <a:graphicFrameLocks xmlns:a="http://schemas.openxmlformats.org/drawingml/2006/main" noChangeAspect="1"/>
             </wp:cNvGraphicFramePr>
@@ -12399,7 +12538,7 @@
               <a:graphicData uri="http://schemas.openxmlformats.org/drawingml/2006/picture">
                 <pic:pic xmlns:pic="http://schemas.openxmlformats.org/drawingml/2006/picture">
                   <pic:nvPicPr>
-                    <pic:cNvPr id="109537000" name=""/>
+                    <pic:cNvPr id="87860274" name=""/>
                     <pic:cNvPicPr/>
                   </pic:nvPicPr>
                   <pic:blipFill>
@@ -12411,7 +12550,7 @@
                   <pic:spPr>
                     <a:xfrm>
                       <a:off x="0" y="0"/>
-                      <a:ext cx="9613099" cy="1250534"/>
+                      <a:ext cx="9594850" cy="1132205"/>
                     </a:xfrm>
                     <a:prstGeom prst="rect">
                       <a:avLst/>
@@ -12432,36 +12571,42 @@
         <w:spacing w:line="240" w:lineRule="atLeast"/>
         <w:jc w:val="center"/>
         <w:rPr>
+          <w:iCs/>
+          <w:sz w:val="22"/>
+          <w:szCs w:val="22"/>
+        </w:rPr>
+      </w:pPr>
+      <w:r>
+        <w:rPr>
+          <w:iCs/>
+          <w:sz w:val="22"/>
+          <w:szCs w:val="22"/>
+        </w:rPr>
+        <w:t>Fig 8: Waveform for Pipelined MA</w:t>
+      </w:r>
+      <w:r>
+        <w:rPr>
+          <w:iCs/>
+          <w:sz w:val="22"/>
+          <w:szCs w:val="22"/>
+        </w:rPr>
+        <w:t>C 1000 inputs</w:t>
+      </w:r>
+    </w:p>
+    <w:p>
+      <w:pPr>
+        <w:tabs>
+          <w:tab w:val="right" w:leader="dot" w:pos="10093"/>
+        </w:tabs>
+        <w:spacing w:line="240" w:lineRule="atLeast"/>
+        <w:jc w:val="center"/>
+        <w:rPr>
           <w:rFonts w:eastAsia="Source Sans Pro"/>
           <w:iCs/>
           <w:sz w:val="28"/>
           <w:szCs w:val="28"/>
         </w:rPr>
       </w:pPr>
-      <w:r>
-        <w:rPr>
-          <w:iCs/>
-          <w:sz w:val="22"/>
-          <w:szCs w:val="22"/>
-        </w:rPr>
-        <w:t>Fig</w:t>
-      </w:r>
-      <w:r>
-        <w:rPr>
-          <w:iCs/>
-          <w:sz w:val="22"/>
-          <w:szCs w:val="22"/>
-        </w:rPr>
-        <w:t xml:space="preserve"> 8</w:t>
-      </w:r>
-      <w:r>
-        <w:rPr>
-          <w:iCs/>
-          <w:sz w:val="22"/>
-          <w:szCs w:val="22"/>
-        </w:rPr>
-        <w:t>: Waveform for Pipelined MAC</w:t>
-      </w:r>
     </w:p>
     <w:sectPr>
       <w:type w:val="continuous"/>
@@ -15308,6 +15453,7 @@
   <w:style w:type="character" w:default="1" w:styleId="DefaultParagraphFont">
     <w:name w:val="Default Paragraph Font"/>
     <w:uiPriority w:val="1"/>
+    <w:semiHidden/>
     <w:unhideWhenUsed/>
   </w:style>
   <w:style w:type="table" w:default="1" w:styleId="TableNormal">
@@ -15927,12 +16073,6 @@
 </file>
 
 <file path=customXml/item1.xml><?xml version="1.0" encoding="utf-8"?>
-<go:gDocsCustomXmlDataStorage xmlns:go="http://customooxmlschemas.google.com/" xmlns:r="http://schemas.openxmlformats.org/officeDocument/2006/relationships" uri="GoogleDocsCustomDataVersion2">
-  <go:docsCustomData xmlns:go="http://customooxmlschemas.google.com/" roundtripDataSignature="AMtx7milVRu+YhMC41H8VhEjFJMfWbrykg==">CgMxLjA4AHIhMUFqMXZTWFRrZWlKemFfNVpINXpBSnF4YkY3N3JMclp6</go:docsCustomData>
-</go:gDocsCustomXmlDataStorage>
-</file>
-
-<file path=customXml/item2.xml><?xml version="1.0" encoding="utf-8"?>
 <b:Sources xmlns:b="http://schemas.openxmlformats.org/officeDocument/2006/bibliography" xmlns="http://schemas.openxmlformats.org/officeDocument/2006/bibliography" SelectedStyle="\IEEE2006OfficeOnline.xsl" StyleName="IEEE" Version="2006">
   <b:Source>
     <b:Tag>Gup20</b:Tag>
@@ -16165,19 +16305,25 @@
 </b:Sources>
 </file>
 
+<file path=customXml/item2.xml><?xml version="1.0" encoding="utf-8"?>
+<go:gDocsCustomXmlDataStorage xmlns:go="http://customooxmlschemas.google.com/" xmlns:r="http://schemas.openxmlformats.org/officeDocument/2006/relationships" uri="GoogleDocsCustomDataVersion2">
+  <go:docsCustomData xmlns:go="http://customooxmlschemas.google.com/" roundtripDataSignature="AMtx7milVRu+YhMC41H8VhEjFJMfWbrykg==">CgMxLjA4AHIhMUFqMXZTWFRrZWlKemFfNVpINXpBSnF4YkY3N3JMclp6</go:docsCustomData>
+</go:gDocsCustomXmlDataStorage>
+</file>
+
 <file path=customXml/itemProps1.xml><?xml version="1.0" encoding="utf-8"?>
+<ds:datastoreItem xmlns:ds="http://schemas.openxmlformats.org/officeDocument/2006/customXml" ds:itemID="{7589EA72-08EA-45AC-B1B2-C53BBB56C034}">
+  <ds:schemaRefs>
+    <ds:schemaRef ds:uri="http://schemas.openxmlformats.org/officeDocument/2006/bibliography"/>
+  </ds:schemaRefs>
+</ds:datastoreItem>
+</file>
+
+<file path=customXml/itemProps2.xml><?xml version="1.0" encoding="utf-8"?>
 <ds:datastoreItem xmlns:ds="http://schemas.openxmlformats.org/officeDocument/2006/customXml" ds:itemID="{11111111-1234-1234-1234-123412341234}">
   <ds:schemaRefs>
     <ds:schemaRef ds:uri="http://customooxmlschemas.google.com/"/>
     <ds:schemaRef ds:uri="http://schemas.openxmlformats.org/officeDocument/2006/relationships"/>
   </ds:schemaRefs>
 </ds:datastoreItem>
-</file>
-
-<file path=customXml/itemProps2.xml><?xml version="1.0" encoding="utf-8"?>
-<ds:datastoreItem xmlns:ds="http://schemas.openxmlformats.org/officeDocument/2006/customXml" ds:itemID="{7589EA72-08EA-45AC-B1B2-C53BBB56C034}">
-  <ds:schemaRefs>
-    <ds:schemaRef ds:uri="http://schemas.openxmlformats.org/officeDocument/2006/bibliography"/>
-  </ds:schemaRefs>
-</ds:datastoreItem>
 </file>
</xml_diff>

<commit_message>
[LitRev] Final changes commit
</commit_message>
<xml_diff>
--- a/Documents/Literature Review/Interim Report.docx
+++ b/Documents/Literature Review/Interim Report.docx
@@ -3960,25 +3960,7 @@
           <w:sz w:val="22"/>
           <w:szCs w:val="22"/>
         </w:rPr>
-        <w:t xml:space="preserve">reduces the number of LUTs required, compared to traditional compressors using XOR and </w:t>
-      </w:r>
-      <w:proofErr w:type="spellStart"/>
-      <w:r>
-        <w:rPr>
-          <w:rFonts w:eastAsia="Source Sans Pro"/>
-          <w:sz w:val="22"/>
-          <w:szCs w:val="22"/>
-        </w:rPr>
-        <w:t>AND</w:t>
-      </w:r>
-      <w:proofErr w:type="spellEnd"/>
-      <w:r>
-        <w:rPr>
-          <w:rFonts w:eastAsia="Source Sans Pro"/>
-          <w:sz w:val="22"/>
-          <w:szCs w:val="22"/>
-        </w:rPr>
-        <w:t xml:space="preserve"> gates furthermore reducing propagation delay. Fewer logic gates results in lower power consumption.</w:t>
+        <w:t>reduces the number of LUTs required, compared to traditional compressors using XOR and AND gates furthermore reducing propagation delay. Fewer logic gates results in lower power consumption.</w:t>
       </w:r>
     </w:p>
     <w:p>
@@ -4915,7 +4897,23 @@
           <w:sz w:val="22"/>
           <w:szCs w:val="22"/>
         </w:rPr>
-        <w:t>Search the cache for a stored input that is “similar enough” to the new input, based on a predefined similarity threshold. If a similar input is found (cache hit), reuse the cached result instead of performing the computation. If no similar input is found (cache miss), compute the result, store it in the cache, and use it for future queries.</w:t>
+        <w:t>Search the cache for a stored input that is “similar enough” to the new input, based on a predefined similarity threshold. If a similar input is found (cache hit), reuse the cached result instead of performing the computation. If no similar input is found (cache miss), compute the result, store it in the cache, and use it for future queries</w:t>
+      </w:r>
+      <w:r>
+        <w:rPr>
+          <w:rFonts w:eastAsia="Source Sans Pro"/>
+          <w:sz w:val="22"/>
+          <w:szCs w:val="22"/>
+        </w:rPr>
+        <w:t xml:space="preserve"> [4]</w:t>
+      </w:r>
+      <w:r>
+        <w:rPr>
+          <w:rFonts w:eastAsia="Source Sans Pro"/>
+          <w:sz w:val="22"/>
+          <w:szCs w:val="22"/>
+        </w:rPr>
+        <w:t>.</w:t>
       </w:r>
     </w:p>
     <w:p>
@@ -7162,7 +7160,14 @@
           <w:sz w:val="22"/>
           <w:szCs w:val="22"/>
         </w:rPr>
-        <w:t>For the first two sections initial design and coding development is being progressed, however, due to it being in very early stages it will not be included in the report as simulation testbenches are not reliable and buggy.</w:t>
+        <w:t xml:space="preserve">For the first two sections initial design and coding development is being progressed, however, due to it being in very early stages it will not be included in the report as simulation testbenches </w:t>
+      </w:r>
+      <w:r>
+        <w:rPr>
+          <w:sz w:val="22"/>
+          <w:szCs w:val="22"/>
+        </w:rPr>
+        <w:t>are still in progress.</w:t>
       </w:r>
     </w:p>
     <w:p>
@@ -7332,6 +7337,20 @@
         <w:rPr>
           <w:sz w:val="22"/>
           <w:szCs w:val="22"/>
+        </w:rPr>
+      </w:pPr>
+    </w:p>
+    <w:p>
+      <w:pPr>
+        <w:tabs>
+          <w:tab w:val="left" w:pos="2268"/>
+          <w:tab w:val="right" w:pos="10093"/>
+        </w:tabs>
+        <w:rPr>
+          <w:rFonts w:eastAsia="Source Serif Pro"/>
+          <w:b/>
+          <w:sz w:val="28"/>
+          <w:szCs w:val="28"/>
         </w:rPr>
       </w:pPr>
     </w:p>
@@ -8816,153 +8835,7 @@
           <w:sz w:val="20"/>
           <w:szCs w:val="20"/>
         </w:rPr>
-        <w:t xml:space="preserve">A. Gupta and K. Suneja, "Hardware Design of Approximate Matrix Multiplier based on FPGA in Verilog," 2020 4th International Conference on Intelligent Computing and Control Systems (ICICCS), Madurai, India, 2020, pp. 496-498, </w:t>
-      </w:r>
-      <w:proofErr w:type="spellStart"/>
-      <w:r>
-        <w:rPr>
-          <w:rFonts w:eastAsia="Source Sans Pro"/>
-          <w:sz w:val="20"/>
-          <w:szCs w:val="20"/>
-        </w:rPr>
-        <w:t>doi</w:t>
-      </w:r>
-      <w:proofErr w:type="spellEnd"/>
-      <w:r>
-        <w:rPr>
-          <w:rFonts w:eastAsia="Source Sans Pro"/>
-          <w:sz w:val="20"/>
-          <w:szCs w:val="20"/>
-        </w:rPr>
-        <w:t xml:space="preserve">: 10.1109/ICICCS48265.2020.9121004. keywords: {Performance </w:t>
-      </w:r>
-      <w:proofErr w:type="spellStart"/>
-      <w:proofErr w:type="gramStart"/>
-      <w:r>
-        <w:rPr>
-          <w:rFonts w:eastAsia="Source Sans Pro"/>
-          <w:sz w:val="20"/>
-          <w:szCs w:val="20"/>
-        </w:rPr>
-        <w:t>evaluation;Computational</w:t>
-      </w:r>
-      <w:proofErr w:type="spellEnd"/>
-      <w:proofErr w:type="gramEnd"/>
-      <w:r>
-        <w:rPr>
-          <w:rFonts w:eastAsia="Source Sans Pro"/>
-          <w:sz w:val="20"/>
-          <w:szCs w:val="20"/>
-        </w:rPr>
-        <w:t xml:space="preserve"> </w:t>
-      </w:r>
-      <w:proofErr w:type="spellStart"/>
-      <w:r>
-        <w:rPr>
-          <w:rFonts w:eastAsia="Source Sans Pro"/>
-          <w:sz w:val="20"/>
-          <w:szCs w:val="20"/>
-        </w:rPr>
-        <w:t>modeling;Approximate</w:t>
-      </w:r>
-      <w:proofErr w:type="spellEnd"/>
-      <w:r>
-        <w:rPr>
-          <w:rFonts w:eastAsia="Source Sans Pro"/>
-          <w:sz w:val="20"/>
-          <w:szCs w:val="20"/>
-        </w:rPr>
-        <w:t xml:space="preserve"> </w:t>
-      </w:r>
-      <w:proofErr w:type="spellStart"/>
-      <w:r>
-        <w:rPr>
-          <w:rFonts w:eastAsia="Source Sans Pro"/>
-          <w:sz w:val="20"/>
-          <w:szCs w:val="20"/>
-        </w:rPr>
-        <w:t>computing;Hardware;Software;Table</w:t>
-      </w:r>
-      <w:proofErr w:type="spellEnd"/>
-      <w:r>
-        <w:rPr>
-          <w:rFonts w:eastAsia="Source Sans Pro"/>
-          <w:sz w:val="20"/>
-          <w:szCs w:val="20"/>
-        </w:rPr>
-        <w:t xml:space="preserve"> </w:t>
-      </w:r>
-      <w:proofErr w:type="spellStart"/>
-      <w:r>
-        <w:rPr>
-          <w:rFonts w:eastAsia="Source Sans Pro"/>
-          <w:sz w:val="20"/>
-          <w:szCs w:val="20"/>
-        </w:rPr>
-        <w:t>lookup;Hardware</w:t>
-      </w:r>
-      <w:proofErr w:type="spellEnd"/>
-      <w:r>
-        <w:rPr>
-          <w:rFonts w:eastAsia="Source Sans Pro"/>
-          <w:sz w:val="20"/>
-          <w:szCs w:val="20"/>
-        </w:rPr>
-        <w:t xml:space="preserve"> design </w:t>
-      </w:r>
-      <w:proofErr w:type="spellStart"/>
-      <w:r>
-        <w:rPr>
-          <w:rFonts w:eastAsia="Source Sans Pro"/>
-          <w:sz w:val="20"/>
-          <w:szCs w:val="20"/>
-        </w:rPr>
-        <w:t>languages;approximate</w:t>
-      </w:r>
-      <w:proofErr w:type="spellEnd"/>
-      <w:r>
-        <w:rPr>
-          <w:rFonts w:eastAsia="Source Sans Pro"/>
-          <w:sz w:val="20"/>
-          <w:szCs w:val="20"/>
-        </w:rPr>
-        <w:t xml:space="preserve"> </w:t>
-      </w:r>
-      <w:proofErr w:type="spellStart"/>
-      <w:r>
-        <w:rPr>
-          <w:rFonts w:eastAsia="Source Sans Pro"/>
-          <w:sz w:val="20"/>
-          <w:szCs w:val="20"/>
-        </w:rPr>
-        <w:t>computing;matrix</w:t>
-      </w:r>
-      <w:proofErr w:type="spellEnd"/>
-      <w:r>
-        <w:rPr>
-          <w:rFonts w:eastAsia="Source Sans Pro"/>
-          <w:sz w:val="20"/>
-          <w:szCs w:val="20"/>
-        </w:rPr>
-        <w:t xml:space="preserve"> </w:t>
-      </w:r>
-      <w:proofErr w:type="spellStart"/>
-      <w:r>
-        <w:rPr>
-          <w:rFonts w:eastAsia="Source Sans Pro"/>
-          <w:sz w:val="20"/>
-          <w:szCs w:val="20"/>
-        </w:rPr>
-        <w:t>multiplier;Verilog;Field</w:t>
-      </w:r>
-      <w:proofErr w:type="spellEnd"/>
-      <w:r>
-        <w:rPr>
-          <w:rFonts w:eastAsia="Source Sans Pro"/>
-          <w:sz w:val="20"/>
-          <w:szCs w:val="20"/>
-        </w:rPr>
-        <w:t xml:space="preserve"> Programmable Array (FPGA);Look Up Tables (LUTs)},</w:t>
+        <w:t>A. Gupta and K. Suneja, "Hardware Design of Approximate Matrix Multiplier based on FPGA in Verilog," 2020 4th International Conference on Intelligent Computing and Control Systems (ICICCS), Madurai, India, 2020, pp. 496-498, doi: 10.1109/ICICCS48265.2020.9121004. keywords: {Performance evaluation;Computational modeling;Approximate computing;Hardware;Software;Table lookup;Hardware design languages;approximate computing;matrix multiplier;Verilog;Field Programmable Array (FPGA);Look Up Tables (LUTs)},</w:t>
       </w:r>
     </w:p>
     <w:p>
@@ -9038,143 +8911,7 @@
           <w:sz w:val="20"/>
           <w:szCs w:val="20"/>
         </w:rPr>
-        <w:t xml:space="preserve">Y. Guo, X. Chen, Q. Zhou and H. Sun, "Power-Efficient and Small-Area Approximate Multiplier Design with FPGA-Based Compressors," 2024 IEEE International Symposium on Circuits and Systems (ISCAS), Singapore, Singapore, 2024, pp. 1-5, </w:t>
-      </w:r>
-      <w:proofErr w:type="spellStart"/>
-      <w:r>
-        <w:rPr>
-          <w:rFonts w:eastAsia="Source Sans Pro"/>
-          <w:sz w:val="20"/>
-          <w:szCs w:val="20"/>
-        </w:rPr>
-        <w:t>doi</w:t>
-      </w:r>
-      <w:proofErr w:type="spellEnd"/>
-      <w:r>
-        <w:rPr>
-          <w:rFonts w:eastAsia="Source Sans Pro"/>
-          <w:sz w:val="20"/>
-          <w:szCs w:val="20"/>
-        </w:rPr>
-        <w:t xml:space="preserve">: 10.1109/ISCAS58744.2024.10558590. keywords: {Image </w:t>
-      </w:r>
-      <w:proofErr w:type="spellStart"/>
-      <w:proofErr w:type="gramStart"/>
-      <w:r>
-        <w:rPr>
-          <w:rFonts w:eastAsia="Source Sans Pro"/>
-          <w:sz w:val="20"/>
-          <w:szCs w:val="20"/>
-        </w:rPr>
-        <w:t>coding;Accuracy</w:t>
-      </w:r>
-      <w:proofErr w:type="gramEnd"/>
-      <w:r>
-        <w:rPr>
-          <w:rFonts w:eastAsia="Source Sans Pro"/>
-          <w:sz w:val="20"/>
-          <w:szCs w:val="20"/>
-        </w:rPr>
-        <w:t>;Power</w:t>
-      </w:r>
-      <w:proofErr w:type="spellEnd"/>
-      <w:r>
-        <w:rPr>
-          <w:rFonts w:eastAsia="Source Sans Pro"/>
-          <w:sz w:val="20"/>
-          <w:szCs w:val="20"/>
-        </w:rPr>
-        <w:t xml:space="preserve"> </w:t>
-      </w:r>
-      <w:proofErr w:type="spellStart"/>
-      <w:r>
-        <w:rPr>
-          <w:rFonts w:eastAsia="Source Sans Pro"/>
-          <w:sz w:val="20"/>
-          <w:szCs w:val="20"/>
-        </w:rPr>
-        <w:t>demand;System</w:t>
-      </w:r>
-      <w:proofErr w:type="spellEnd"/>
-      <w:r>
-        <w:rPr>
-          <w:rFonts w:eastAsia="Source Sans Pro"/>
-          <w:sz w:val="20"/>
-          <w:szCs w:val="20"/>
-        </w:rPr>
-        <w:t xml:space="preserve"> </w:t>
-      </w:r>
-      <w:proofErr w:type="spellStart"/>
-      <w:r>
-        <w:rPr>
-          <w:rFonts w:eastAsia="Source Sans Pro"/>
-          <w:sz w:val="20"/>
-          <w:szCs w:val="20"/>
-        </w:rPr>
-        <w:t>performance;Circuits;Approximate</w:t>
-      </w:r>
-      <w:proofErr w:type="spellEnd"/>
-      <w:r>
-        <w:rPr>
-          <w:rFonts w:eastAsia="Source Sans Pro"/>
-          <w:sz w:val="20"/>
-          <w:szCs w:val="20"/>
-        </w:rPr>
-        <w:t xml:space="preserve"> </w:t>
-      </w:r>
-      <w:proofErr w:type="spellStart"/>
-      <w:r>
-        <w:rPr>
-          <w:rFonts w:eastAsia="Source Sans Pro"/>
-          <w:sz w:val="20"/>
-          <w:szCs w:val="20"/>
-        </w:rPr>
-        <w:t>computing;Hardware;Approximate</w:t>
-      </w:r>
-      <w:proofErr w:type="spellEnd"/>
-      <w:r>
-        <w:rPr>
-          <w:rFonts w:eastAsia="Source Sans Pro"/>
-          <w:sz w:val="20"/>
-          <w:szCs w:val="20"/>
-        </w:rPr>
-        <w:t xml:space="preserve"> </w:t>
-      </w:r>
-      <w:proofErr w:type="spellStart"/>
-      <w:r>
-        <w:rPr>
-          <w:rFonts w:eastAsia="Source Sans Pro"/>
-          <w:sz w:val="20"/>
-          <w:szCs w:val="20"/>
-        </w:rPr>
-        <w:t>computing;FPGA-based</w:t>
-      </w:r>
-      <w:proofErr w:type="spellEnd"/>
-      <w:r>
-        <w:rPr>
-          <w:rFonts w:eastAsia="Source Sans Pro"/>
-          <w:sz w:val="20"/>
-          <w:szCs w:val="20"/>
-        </w:rPr>
-        <w:t xml:space="preserve"> </w:t>
-      </w:r>
-      <w:proofErr w:type="spellStart"/>
-      <w:r>
-        <w:rPr>
-          <w:rFonts w:eastAsia="Source Sans Pro"/>
-          <w:sz w:val="20"/>
-          <w:szCs w:val="20"/>
-        </w:rPr>
-        <w:t>compressor;Low-power</w:t>
-      </w:r>
-      <w:proofErr w:type="spellEnd"/>
-      <w:r>
-        <w:rPr>
-          <w:rFonts w:eastAsia="Source Sans Pro"/>
-          <w:sz w:val="20"/>
-          <w:szCs w:val="20"/>
-        </w:rPr>
-        <w:t xml:space="preserve"> circuit},</w:t>
+        <w:t>Y. Guo, X. Chen, Q. Zhou and H. Sun, "Power-Efficient and Small-Area Approximate Multiplier Design with FPGA-Based Compressors," 2024 IEEE International Symposium on Circuits and Systems (ISCAS), Singapore, Singapore, 2024, pp. 1-5, doi: 10.1109/ISCAS58744.2024.10558590. keywords: {Image coding;Accuracy;Power demand;System performance;Circuits;Approximate computing;Hardware;Approximate computing;FPGA-based compressor;Low-power circuit},</w:t>
       </w:r>
     </w:p>
     <w:p>
@@ -9250,71 +8987,7 @@
           <w:sz w:val="20"/>
           <w:szCs w:val="20"/>
         </w:rPr>
-        <w:t xml:space="preserve">T. Nomani and M. Mohsin, "A Novel Approximate Adder Design Methodology with Single LUT Delay for Fault-tolerant FPGA-based Systems," 2019 Second International Conference on Latest trends in Electrical Engineering and Computing Technologies (INTELLECT), Karachi, Pakistan, 2019, pp. 1-6, </w:t>
-      </w:r>
-      <w:proofErr w:type="spellStart"/>
-      <w:r>
-        <w:rPr>
-          <w:rFonts w:eastAsia="Source Sans Pro"/>
-          <w:sz w:val="20"/>
-          <w:szCs w:val="20"/>
-        </w:rPr>
-        <w:t>doi</w:t>
-      </w:r>
-      <w:proofErr w:type="spellEnd"/>
-      <w:r>
-        <w:rPr>
-          <w:rFonts w:eastAsia="Source Sans Pro"/>
-          <w:sz w:val="20"/>
-          <w:szCs w:val="20"/>
-        </w:rPr>
-        <w:t xml:space="preserve">: 10.1109/INTELLECT47034.2019.8955460. keywords: {Approximate </w:t>
-      </w:r>
-      <w:proofErr w:type="spellStart"/>
-      <w:proofErr w:type="gramStart"/>
-      <w:r>
-        <w:rPr>
-          <w:rFonts w:eastAsia="Source Sans Pro"/>
-          <w:sz w:val="20"/>
-          <w:szCs w:val="20"/>
-        </w:rPr>
-        <w:t>computing;Adders</w:t>
-      </w:r>
-      <w:proofErr w:type="gramEnd"/>
-      <w:r>
-        <w:rPr>
-          <w:rFonts w:eastAsia="Source Sans Pro"/>
-          <w:sz w:val="20"/>
-          <w:szCs w:val="20"/>
-        </w:rPr>
-        <w:t>;FPGA;Image</w:t>
-      </w:r>
-      <w:proofErr w:type="spellEnd"/>
-      <w:r>
-        <w:rPr>
-          <w:rFonts w:eastAsia="Source Sans Pro"/>
-          <w:sz w:val="20"/>
-          <w:szCs w:val="20"/>
-        </w:rPr>
-        <w:t xml:space="preserve"> processing </w:t>
-      </w:r>
-      <w:proofErr w:type="spellStart"/>
-      <w:r>
-        <w:rPr>
-          <w:rFonts w:eastAsia="Source Sans Pro"/>
-          <w:sz w:val="20"/>
-          <w:szCs w:val="20"/>
-        </w:rPr>
-        <w:t>applications;Fault-tolerant</w:t>
-      </w:r>
-      <w:proofErr w:type="spellEnd"/>
-      <w:r>
-        <w:rPr>
-          <w:rFonts w:eastAsia="Source Sans Pro"/>
-          <w:sz w:val="20"/>
-          <w:szCs w:val="20"/>
-        </w:rPr>
-        <w:t xml:space="preserve"> systems},</w:t>
+        <w:t>T. Nomani and M. Mohsin, "A Novel Approximate Adder Design Methodology with Single LUT Delay for Fault-tolerant FPGA-based Systems," 2019 Second International Conference on Latest trends in Electrical Engineering and Computing Technologies (INTELLECT), Karachi, Pakistan, 2019, pp. 1-6, doi: 10.1109/INTELLECT47034.2019.8955460. keywords: {Approximate computing;Adders;FPGA;Image processing applications;Fault-tolerant systems},</w:t>
       </w:r>
     </w:p>
     <w:p>
@@ -9390,171 +9063,7 @@
           <w:sz w:val="20"/>
           <w:szCs w:val="20"/>
         </w:rPr>
-        <w:t xml:space="preserve">Y. Ono and K. Usami, "Approximate Computing Technique Using Memoization and Simplified Multiplication," 2019 34th International Technical Conference on Circuits/Systems, Computers and Communications (ITC-CSCC), </w:t>
-      </w:r>
-      <w:proofErr w:type="spellStart"/>
-      <w:r>
-        <w:rPr>
-          <w:rFonts w:eastAsia="Source Sans Pro"/>
-          <w:sz w:val="20"/>
-          <w:szCs w:val="20"/>
-        </w:rPr>
-        <w:t>JeJu</w:t>
-      </w:r>
-      <w:proofErr w:type="spellEnd"/>
-      <w:r>
-        <w:rPr>
-          <w:rFonts w:eastAsia="Source Sans Pro"/>
-          <w:sz w:val="20"/>
-          <w:szCs w:val="20"/>
-        </w:rPr>
-        <w:t xml:space="preserve">, Korea (South), 2019, pp. 1-4, </w:t>
-      </w:r>
-      <w:proofErr w:type="spellStart"/>
-      <w:r>
-        <w:rPr>
-          <w:rFonts w:eastAsia="Source Sans Pro"/>
-          <w:sz w:val="20"/>
-          <w:szCs w:val="20"/>
-        </w:rPr>
-        <w:t>doi</w:t>
-      </w:r>
-      <w:proofErr w:type="spellEnd"/>
-      <w:r>
-        <w:rPr>
-          <w:rFonts w:eastAsia="Source Sans Pro"/>
-          <w:sz w:val="20"/>
-          <w:szCs w:val="20"/>
-        </w:rPr>
-        <w:t xml:space="preserve">: 10.1109/ITC-CSCC.2019.8793369. keywords: {Energy </w:t>
-      </w:r>
-      <w:proofErr w:type="spellStart"/>
-      <w:proofErr w:type="gramStart"/>
-      <w:r>
-        <w:rPr>
-          <w:rFonts w:eastAsia="Source Sans Pro"/>
-          <w:sz w:val="20"/>
-          <w:szCs w:val="20"/>
-        </w:rPr>
-        <w:t>consumption;Frequency</w:t>
-      </w:r>
-      <w:proofErr w:type="spellEnd"/>
-      <w:proofErr w:type="gramEnd"/>
-      <w:r>
-        <w:rPr>
-          <w:rFonts w:eastAsia="Source Sans Pro"/>
-          <w:sz w:val="20"/>
-          <w:szCs w:val="20"/>
-        </w:rPr>
-        <w:t xml:space="preserve"> </w:t>
-      </w:r>
-      <w:proofErr w:type="spellStart"/>
-      <w:r>
-        <w:rPr>
-          <w:rFonts w:eastAsia="Source Sans Pro"/>
-          <w:sz w:val="20"/>
-          <w:szCs w:val="20"/>
-        </w:rPr>
-        <w:t>modulation;Approximate</w:t>
-      </w:r>
-      <w:proofErr w:type="spellEnd"/>
-      <w:r>
-        <w:rPr>
-          <w:rFonts w:eastAsia="Source Sans Pro"/>
-          <w:sz w:val="20"/>
-          <w:szCs w:val="20"/>
-        </w:rPr>
-        <w:t xml:space="preserve"> </w:t>
-      </w:r>
-      <w:proofErr w:type="spellStart"/>
-      <w:r>
-        <w:rPr>
-          <w:rFonts w:eastAsia="Source Sans Pro"/>
-          <w:sz w:val="20"/>
-          <w:szCs w:val="20"/>
-        </w:rPr>
-        <w:t>computing;Field</w:t>
-      </w:r>
-      <w:proofErr w:type="spellEnd"/>
-      <w:r>
-        <w:rPr>
-          <w:rFonts w:eastAsia="Source Sans Pro"/>
-          <w:sz w:val="20"/>
-          <w:szCs w:val="20"/>
-        </w:rPr>
-        <w:t xml:space="preserve"> programmable gate </w:t>
-      </w:r>
-      <w:proofErr w:type="spellStart"/>
-      <w:r>
-        <w:rPr>
-          <w:rFonts w:eastAsia="Source Sans Pro"/>
-          <w:sz w:val="20"/>
-          <w:szCs w:val="20"/>
-        </w:rPr>
-        <w:t>arrays;Error</w:t>
-      </w:r>
-      <w:proofErr w:type="spellEnd"/>
-      <w:r>
-        <w:rPr>
-          <w:rFonts w:eastAsia="Source Sans Pro"/>
-          <w:sz w:val="20"/>
-          <w:szCs w:val="20"/>
-        </w:rPr>
-        <w:t xml:space="preserve"> </w:t>
-      </w:r>
-      <w:proofErr w:type="spellStart"/>
-      <w:r>
-        <w:rPr>
-          <w:rFonts w:eastAsia="Source Sans Pro"/>
-          <w:sz w:val="20"/>
-          <w:szCs w:val="20"/>
-        </w:rPr>
-        <w:t>analysis;Gray-scale;Approximate</w:t>
-      </w:r>
-      <w:proofErr w:type="spellEnd"/>
-      <w:r>
-        <w:rPr>
-          <w:rFonts w:eastAsia="Source Sans Pro"/>
-          <w:sz w:val="20"/>
-          <w:szCs w:val="20"/>
-        </w:rPr>
-        <w:t xml:space="preserve"> </w:t>
-      </w:r>
-      <w:proofErr w:type="spellStart"/>
-      <w:r>
-        <w:rPr>
-          <w:rFonts w:eastAsia="Source Sans Pro"/>
-          <w:sz w:val="20"/>
-          <w:szCs w:val="20"/>
-        </w:rPr>
-        <w:t>Computing;Image</w:t>
-      </w:r>
-      <w:proofErr w:type="spellEnd"/>
-      <w:r>
-        <w:rPr>
-          <w:rFonts w:eastAsia="Source Sans Pro"/>
-          <w:sz w:val="20"/>
-          <w:szCs w:val="20"/>
-        </w:rPr>
-        <w:t xml:space="preserve"> </w:t>
-      </w:r>
-      <w:proofErr w:type="spellStart"/>
-      <w:r>
-        <w:rPr>
-          <w:rFonts w:eastAsia="Source Sans Pro"/>
-          <w:sz w:val="20"/>
-          <w:szCs w:val="20"/>
-        </w:rPr>
-        <w:t>Processing;Field</w:t>
-      </w:r>
-      <w:proofErr w:type="spellEnd"/>
-      <w:r>
-        <w:rPr>
-          <w:rFonts w:eastAsia="Source Sans Pro"/>
-          <w:sz w:val="20"/>
-          <w:szCs w:val="20"/>
-        </w:rPr>
-        <w:t xml:space="preserve"> Programmable Gate Array (FPGA)},</w:t>
+        <w:t>Y. Ono and K. Usami, "Approximate Computing Technique Using Memoization and Simplified Multiplication," 2019 34th International Technical Conference on Circuits/Systems, Computers and Communications (ITC-CSCC), JeJu, Korea (South), 2019, pp. 1-4, doi: 10.1109/ITC-CSCC.2019.8793369. keywords: {Energy consumption;Frequency modulation;Approximate computing;Field programmable gate arrays;Error analysis;Gray-scale;Approximate Computing;Image Processing;Field Programmable Gate Array (FPGA)},</w:t>
       </w:r>
     </w:p>
     <w:p>
@@ -9630,117 +9139,7 @@
           <w:sz w:val="20"/>
           <w:szCs w:val="20"/>
         </w:rPr>
-        <w:t>S. Ullah, S. S. Murthy and A. Kumar, "</w:t>
-      </w:r>
-      <w:proofErr w:type="spellStart"/>
-      <w:r>
-        <w:rPr>
-          <w:rFonts w:eastAsia="Source Sans Pro"/>
-          <w:sz w:val="20"/>
-          <w:szCs w:val="20"/>
-        </w:rPr>
-        <w:t>SMApproxLib</w:t>
-      </w:r>
-      <w:proofErr w:type="spellEnd"/>
-      <w:r>
-        <w:rPr>
-          <w:rFonts w:eastAsia="Source Sans Pro"/>
-          <w:sz w:val="20"/>
-          <w:szCs w:val="20"/>
-        </w:rPr>
-        <w:t xml:space="preserve">: Library of FPGA-based Approximate Multipliers," 2018 55th ACM/ESDA/IEEE Design Automation Conference (DAC), San Francisco, CA, USA, 2018, pp. 1-6, </w:t>
-      </w:r>
-      <w:proofErr w:type="spellStart"/>
-      <w:r>
-        <w:rPr>
-          <w:rFonts w:eastAsia="Source Sans Pro"/>
-          <w:sz w:val="20"/>
-          <w:szCs w:val="20"/>
-        </w:rPr>
-        <w:t>doi</w:t>
-      </w:r>
-      <w:proofErr w:type="spellEnd"/>
-      <w:r>
-        <w:rPr>
-          <w:rFonts w:eastAsia="Source Sans Pro"/>
-          <w:sz w:val="20"/>
-          <w:szCs w:val="20"/>
-        </w:rPr>
-        <w:t xml:space="preserve">: 10.1109/DAC.2018.8465845. keywords: {Table </w:t>
-      </w:r>
-      <w:proofErr w:type="spellStart"/>
-      <w:proofErr w:type="gramStart"/>
-      <w:r>
-        <w:rPr>
-          <w:rFonts w:eastAsia="Source Sans Pro"/>
-          <w:sz w:val="20"/>
-          <w:szCs w:val="20"/>
-        </w:rPr>
-        <w:t>lookup;Field</w:t>
-      </w:r>
-      <w:proofErr w:type="spellEnd"/>
-      <w:proofErr w:type="gramEnd"/>
-      <w:r>
-        <w:rPr>
-          <w:rFonts w:eastAsia="Source Sans Pro"/>
-          <w:sz w:val="20"/>
-          <w:szCs w:val="20"/>
-        </w:rPr>
-        <w:t xml:space="preserve"> programmable gate </w:t>
-      </w:r>
-      <w:proofErr w:type="spellStart"/>
-      <w:r>
-        <w:rPr>
-          <w:rFonts w:eastAsia="Source Sans Pro"/>
-          <w:sz w:val="20"/>
-          <w:szCs w:val="20"/>
-        </w:rPr>
-        <w:t>arrays;Libraries;Adders;Performance</w:t>
-      </w:r>
-      <w:proofErr w:type="spellEnd"/>
-      <w:r>
-        <w:rPr>
-          <w:rFonts w:eastAsia="Source Sans Pro"/>
-          <w:sz w:val="20"/>
-          <w:szCs w:val="20"/>
-        </w:rPr>
-        <w:t xml:space="preserve"> </w:t>
-      </w:r>
-      <w:proofErr w:type="spellStart"/>
-      <w:r>
-        <w:rPr>
-          <w:rFonts w:eastAsia="Source Sans Pro"/>
-          <w:sz w:val="20"/>
-          <w:szCs w:val="20"/>
-        </w:rPr>
-        <w:t>gain;Delays;Viterbi</w:t>
-      </w:r>
-      <w:proofErr w:type="spellEnd"/>
-      <w:r>
-        <w:rPr>
-          <w:rFonts w:eastAsia="Source Sans Pro"/>
-          <w:sz w:val="20"/>
-          <w:szCs w:val="20"/>
-        </w:rPr>
-        <w:t xml:space="preserve"> </w:t>
-      </w:r>
-      <w:proofErr w:type="spellStart"/>
-      <w:r>
-        <w:rPr>
-          <w:rFonts w:eastAsia="Source Sans Pro"/>
-          <w:sz w:val="20"/>
-          <w:szCs w:val="20"/>
-        </w:rPr>
-        <w:t>algorithm;Approximate</w:t>
-      </w:r>
-      <w:proofErr w:type="spellEnd"/>
-      <w:r>
-        <w:rPr>
-          <w:rFonts w:eastAsia="Source Sans Pro"/>
-          <w:sz w:val="20"/>
-          <w:szCs w:val="20"/>
-        </w:rPr>
-        <w:t xml:space="preserve"> Computing;Multipliers;Adders;FPGAs;Optimization;Area;Latency;Design Space Exploration},</w:t>
+        <w:t>S. Ullah, S. S. Murthy and A. Kumar, "SMApproxLib: Library of FPGA-based Approximate Multipliers," 2018 55th ACM/ESDA/IEEE Design Automation Conference (DAC), San Francisco, CA, USA, 2018, pp. 1-6, doi: 10.1109/DAC.2018.8465845. keywords: {Table lookup;Field programmable gate arrays;Libraries;Adders;Performance gain;Delays;Viterbi algorithm;Approximate Computing;Multipliers;Adders;FPGAs;Optimization;Area;Latency;Design Space Exploration},</w:t>
       </w:r>
     </w:p>
     <w:p>
@@ -9816,81 +9215,7 @@
           <w:sz w:val="20"/>
           <w:szCs w:val="20"/>
         </w:rPr>
-        <w:t xml:space="preserve">H. Nakahara and T. Sasao, "A deep convolutional neural network based on nested residue number system," 2015 25th International Conference on Field Programmable Logic and Applications (FPL), London, UK, 2015, pp. 1-6, </w:t>
-      </w:r>
-      <w:proofErr w:type="spellStart"/>
-      <w:r>
-        <w:rPr>
-          <w:rFonts w:eastAsia="Source Sans Pro"/>
-          <w:sz w:val="20"/>
-          <w:szCs w:val="20"/>
-        </w:rPr>
-        <w:t>doi</w:t>
-      </w:r>
-      <w:proofErr w:type="spellEnd"/>
-      <w:r>
-        <w:rPr>
-          <w:rFonts w:eastAsia="Source Sans Pro"/>
-          <w:sz w:val="20"/>
-          <w:szCs w:val="20"/>
-        </w:rPr>
-        <w:t xml:space="preserve">: 10.1109/FPL.2015.7293933. keywords: {Table </w:t>
-      </w:r>
-      <w:proofErr w:type="spellStart"/>
-      <w:proofErr w:type="gramStart"/>
-      <w:r>
-        <w:rPr>
-          <w:rFonts w:eastAsia="Source Sans Pro"/>
-          <w:sz w:val="20"/>
-          <w:szCs w:val="20"/>
-        </w:rPr>
-        <w:t>lookup;Field</w:t>
-      </w:r>
-      <w:proofErr w:type="spellEnd"/>
-      <w:proofErr w:type="gramEnd"/>
-      <w:r>
-        <w:rPr>
-          <w:rFonts w:eastAsia="Source Sans Pro"/>
-          <w:sz w:val="20"/>
-          <w:szCs w:val="20"/>
-        </w:rPr>
-        <w:t xml:space="preserve"> programmable gate </w:t>
-      </w:r>
-      <w:proofErr w:type="spellStart"/>
-      <w:r>
-        <w:rPr>
-          <w:rFonts w:eastAsia="Source Sans Pro"/>
-          <w:sz w:val="20"/>
-          <w:szCs w:val="20"/>
-        </w:rPr>
-        <w:t>arrays;Convolution;Kernel;Neural</w:t>
-      </w:r>
-      <w:proofErr w:type="spellEnd"/>
-      <w:r>
-        <w:rPr>
-          <w:rFonts w:eastAsia="Source Sans Pro"/>
-          <w:sz w:val="20"/>
-          <w:szCs w:val="20"/>
-        </w:rPr>
-        <w:t xml:space="preserve"> </w:t>
-      </w:r>
-      <w:proofErr w:type="spellStart"/>
-      <w:r>
-        <w:rPr>
-          <w:rFonts w:eastAsia="Source Sans Pro"/>
-          <w:sz w:val="20"/>
-          <w:szCs w:val="20"/>
-        </w:rPr>
-        <w:t>networks;Clocks;Dynamic</w:t>
-      </w:r>
-      <w:proofErr w:type="spellEnd"/>
-      <w:r>
-        <w:rPr>
-          <w:rFonts w:eastAsia="Source Sans Pro"/>
-          <w:sz w:val="20"/>
-          <w:szCs w:val="20"/>
-        </w:rPr>
-        <w:t xml:space="preserve"> range},</w:t>
+        <w:t>H. Nakahara and T. Sasao, "A deep convolutional neural network based on nested residue number system," 2015 25th International Conference on Field Programmable Logic and Applications (FPL), London, UK, 2015, pp. 1-6, doi: 10.1109/FPL.2015.7293933. keywords: {Table lookup;Field programmable gate arrays;Convolution;Kernel;Neural networks;Clocks;Dynamic range},</w:t>
       </w:r>
     </w:p>
     <w:p>
@@ -9974,99 +9299,7 @@
           <w:sz w:val="20"/>
           <w:szCs w:val="20"/>
         </w:rPr>
-        <w:t xml:space="preserve">2103-2107, Dec. 2020, </w:t>
-      </w:r>
-      <w:proofErr w:type="spellStart"/>
-      <w:r>
-        <w:rPr>
-          <w:rFonts w:eastAsia="Source Sans Pro"/>
-          <w:sz w:val="20"/>
-          <w:szCs w:val="20"/>
-        </w:rPr>
-        <w:t>doi</w:t>
-      </w:r>
-      <w:proofErr w:type="spellEnd"/>
-      <w:r>
-        <w:rPr>
-          <w:rFonts w:eastAsia="Source Sans Pro"/>
-          <w:sz w:val="20"/>
-          <w:szCs w:val="20"/>
-        </w:rPr>
-        <w:t xml:space="preserve">: 10.1109/JPROC.2020.3033361. keywords: {Special issues and </w:t>
-      </w:r>
-      <w:proofErr w:type="spellStart"/>
-      <w:proofErr w:type="gramStart"/>
-      <w:r>
-        <w:rPr>
-          <w:rFonts w:eastAsia="Source Sans Pro"/>
-          <w:sz w:val="20"/>
-          <w:szCs w:val="20"/>
-        </w:rPr>
-        <w:t>sections;Approximate</w:t>
-      </w:r>
-      <w:proofErr w:type="spellEnd"/>
-      <w:proofErr w:type="gramEnd"/>
-      <w:r>
-        <w:rPr>
-          <w:rFonts w:eastAsia="Source Sans Pro"/>
-          <w:sz w:val="20"/>
-          <w:szCs w:val="20"/>
-        </w:rPr>
-        <w:t xml:space="preserve"> </w:t>
-      </w:r>
-      <w:proofErr w:type="spellStart"/>
-      <w:r>
-        <w:rPr>
-          <w:rFonts w:eastAsia="Source Sans Pro"/>
-          <w:sz w:val="20"/>
-          <w:szCs w:val="20"/>
-        </w:rPr>
-        <w:t>computing;Computer</w:t>
-      </w:r>
-      <w:proofErr w:type="spellEnd"/>
-      <w:r>
-        <w:rPr>
-          <w:rFonts w:eastAsia="Source Sans Pro"/>
-          <w:sz w:val="20"/>
-          <w:szCs w:val="20"/>
-        </w:rPr>
-        <w:t xml:space="preserve"> </w:t>
-      </w:r>
-      <w:proofErr w:type="spellStart"/>
-      <w:r>
-        <w:rPr>
-          <w:rFonts w:eastAsia="Source Sans Pro"/>
-          <w:sz w:val="20"/>
-          <w:szCs w:val="20"/>
-        </w:rPr>
-        <w:t>architecture;Artificial</w:t>
-      </w:r>
-      <w:proofErr w:type="spellEnd"/>
-      <w:r>
-        <w:rPr>
-          <w:rFonts w:eastAsia="Source Sans Pro"/>
-          <w:sz w:val="20"/>
-          <w:szCs w:val="20"/>
-        </w:rPr>
-        <w:t xml:space="preserve"> </w:t>
-      </w:r>
-      <w:proofErr w:type="spellStart"/>
-      <w:r>
-        <w:rPr>
-          <w:rFonts w:eastAsia="Source Sans Pro"/>
-          <w:sz w:val="20"/>
-          <w:szCs w:val="20"/>
-        </w:rPr>
-        <w:t>intelligence;Approximation</w:t>
-      </w:r>
-      <w:proofErr w:type="spellEnd"/>
-      <w:r>
-        <w:rPr>
-          <w:rFonts w:eastAsia="Source Sans Pro"/>
-          <w:sz w:val="20"/>
-          <w:szCs w:val="20"/>
-        </w:rPr>
-        <w:t xml:space="preserve"> algorithms},</w:t>
+        <w:t>2103-2107, Dec. 2020, doi: 10.1109/JPROC.2020.3033361. keywords: {Special issues and sections;Approximate computing;Computer architecture;Artificial intelligence;Approximation algorithms},</w:t>
       </w:r>
     </w:p>
     <w:p>
@@ -10142,340 +9375,24 @@
           <w:sz w:val="20"/>
           <w:szCs w:val="20"/>
         </w:rPr>
-        <w:t xml:space="preserve">A. M. </w:t>
-      </w:r>
-      <w:proofErr w:type="spellStart"/>
-      <w:r>
+        <w:t>A. M. Dalloo, A. Jaleel Humaidi, A. K. Al Mhdawi and H. Al-Raweshidy, "Approximate Computing: Concepts, Architectures, Challenges, Applications, and Future Directions," in IEEE Access, vol. 12, pp. 146022-146088, 2024, doi: 10.1109/ACCESS.2024.3467375.</w:t>
+      </w:r>
+    </w:p>
+    <w:p>
+      <w:pPr>
         <w:rPr>
           <w:rFonts w:eastAsia="Source Sans Pro"/>
           <w:sz w:val="20"/>
           <w:szCs w:val="20"/>
         </w:rPr>
-        <w:t>Dalloo</w:t>
-      </w:r>
-      <w:proofErr w:type="spellEnd"/>
+      </w:pPr>
       <w:r>
         <w:rPr>
           <w:rFonts w:eastAsia="Source Sans Pro"/>
           <w:sz w:val="20"/>
           <w:szCs w:val="20"/>
         </w:rPr>
-        <w:t xml:space="preserve">, A. Jaleel Humaidi, A. K. Al </w:t>
-      </w:r>
-      <w:proofErr w:type="spellStart"/>
-      <w:r>
-        <w:rPr>
-          <w:rFonts w:eastAsia="Source Sans Pro"/>
-          <w:sz w:val="20"/>
-          <w:szCs w:val="20"/>
-        </w:rPr>
-        <w:t>Mhdawi</w:t>
-      </w:r>
-      <w:proofErr w:type="spellEnd"/>
-      <w:r>
-        <w:rPr>
-          <w:rFonts w:eastAsia="Source Sans Pro"/>
-          <w:sz w:val="20"/>
-          <w:szCs w:val="20"/>
-        </w:rPr>
-        <w:t xml:space="preserve"> and H. Al-</w:t>
-      </w:r>
-      <w:proofErr w:type="spellStart"/>
-      <w:r>
-        <w:rPr>
-          <w:rFonts w:eastAsia="Source Sans Pro"/>
-          <w:sz w:val="20"/>
-          <w:szCs w:val="20"/>
-        </w:rPr>
-        <w:t>Raweshidy</w:t>
-      </w:r>
-      <w:proofErr w:type="spellEnd"/>
-      <w:r>
-        <w:rPr>
-          <w:rFonts w:eastAsia="Source Sans Pro"/>
-          <w:sz w:val="20"/>
-          <w:szCs w:val="20"/>
-        </w:rPr>
-        <w:t xml:space="preserve">, "Approximate Computing: Concepts, Architectures, Challenges, Applications, and Future Directions," in IEEE Access, vol. 12, pp. 146022-146088, 2024, </w:t>
-      </w:r>
-      <w:proofErr w:type="spellStart"/>
-      <w:r>
-        <w:rPr>
-          <w:rFonts w:eastAsia="Source Sans Pro"/>
-          <w:sz w:val="20"/>
-          <w:szCs w:val="20"/>
-        </w:rPr>
-        <w:t>doi</w:t>
-      </w:r>
-      <w:proofErr w:type="spellEnd"/>
-      <w:r>
-        <w:rPr>
-          <w:rFonts w:eastAsia="Source Sans Pro"/>
-          <w:sz w:val="20"/>
-          <w:szCs w:val="20"/>
-        </w:rPr>
-        <w:t>: 10.1109/ACCESS.2024.3467375.</w:t>
-      </w:r>
-    </w:p>
-    <w:p>
-      <w:pPr>
-        <w:rPr>
-          <w:rFonts w:eastAsia="Source Sans Pro"/>
-          <w:sz w:val="20"/>
-          <w:szCs w:val="20"/>
-        </w:rPr>
-      </w:pPr>
-      <w:r>
-        <w:rPr>
-          <w:rFonts w:eastAsia="Source Sans Pro"/>
-          <w:sz w:val="20"/>
-          <w:szCs w:val="20"/>
-        </w:rPr>
-        <w:t xml:space="preserve">keywords: {Approximate </w:t>
-      </w:r>
-      <w:proofErr w:type="spellStart"/>
-      <w:proofErr w:type="gramStart"/>
-      <w:r>
-        <w:rPr>
-          <w:rFonts w:eastAsia="Source Sans Pro"/>
-          <w:sz w:val="20"/>
-          <w:szCs w:val="20"/>
-        </w:rPr>
-        <w:t>computing;Accuracy</w:t>
-      </w:r>
-      <w:proofErr w:type="gramEnd"/>
-      <w:r>
-        <w:rPr>
-          <w:rFonts w:eastAsia="Source Sans Pro"/>
-          <w:sz w:val="20"/>
-          <w:szCs w:val="20"/>
-        </w:rPr>
-        <w:t>;Transistors;Surveys;Silicon;Power</w:t>
-      </w:r>
-      <w:proofErr w:type="spellEnd"/>
-      <w:r>
-        <w:rPr>
-          <w:rFonts w:eastAsia="Source Sans Pro"/>
-          <w:sz w:val="20"/>
-          <w:szCs w:val="20"/>
-        </w:rPr>
-        <w:t xml:space="preserve"> </w:t>
-      </w:r>
-      <w:proofErr w:type="spellStart"/>
-      <w:r>
-        <w:rPr>
-          <w:rFonts w:eastAsia="Source Sans Pro"/>
-          <w:sz w:val="20"/>
-          <w:szCs w:val="20"/>
-        </w:rPr>
-        <w:t>demand;Machine</w:t>
-      </w:r>
-      <w:proofErr w:type="spellEnd"/>
-      <w:r>
-        <w:rPr>
-          <w:rFonts w:eastAsia="Source Sans Pro"/>
-          <w:sz w:val="20"/>
-          <w:szCs w:val="20"/>
-        </w:rPr>
-        <w:t xml:space="preserve"> </w:t>
-      </w:r>
-      <w:proofErr w:type="spellStart"/>
-      <w:r>
-        <w:rPr>
-          <w:rFonts w:eastAsia="Source Sans Pro"/>
-          <w:sz w:val="20"/>
-          <w:szCs w:val="20"/>
-        </w:rPr>
-        <w:t>learning;Deep</w:t>
-      </w:r>
-      <w:proofErr w:type="spellEnd"/>
-      <w:r>
-        <w:rPr>
-          <w:rFonts w:eastAsia="Source Sans Pro"/>
-          <w:sz w:val="20"/>
-          <w:szCs w:val="20"/>
-        </w:rPr>
-        <w:t xml:space="preserve"> </w:t>
-      </w:r>
-      <w:proofErr w:type="spellStart"/>
-      <w:r>
-        <w:rPr>
-          <w:rFonts w:eastAsia="Source Sans Pro"/>
-          <w:sz w:val="20"/>
-          <w:szCs w:val="20"/>
-        </w:rPr>
-        <w:t>learning;Statistical</w:t>
-      </w:r>
-      <w:proofErr w:type="spellEnd"/>
-      <w:r>
-        <w:rPr>
-          <w:rFonts w:eastAsia="Source Sans Pro"/>
-          <w:sz w:val="20"/>
-          <w:szCs w:val="20"/>
-        </w:rPr>
-        <w:t xml:space="preserve"> </w:t>
-      </w:r>
-      <w:proofErr w:type="spellStart"/>
-      <w:r>
-        <w:rPr>
-          <w:rFonts w:eastAsia="Source Sans Pro"/>
-          <w:sz w:val="20"/>
-          <w:szCs w:val="20"/>
-        </w:rPr>
-        <w:t>analysis;Neuromorphic</w:t>
-      </w:r>
-      <w:proofErr w:type="spellEnd"/>
-      <w:r>
-        <w:rPr>
-          <w:rFonts w:eastAsia="Source Sans Pro"/>
-          <w:sz w:val="20"/>
-          <w:szCs w:val="20"/>
-        </w:rPr>
-        <w:t xml:space="preserve"> </w:t>
-      </w:r>
-      <w:proofErr w:type="spellStart"/>
-      <w:r>
-        <w:rPr>
-          <w:rFonts w:eastAsia="Source Sans Pro"/>
-          <w:sz w:val="20"/>
-          <w:szCs w:val="20"/>
-        </w:rPr>
-        <w:t>engineering;Approximate</w:t>
-      </w:r>
-      <w:proofErr w:type="spellEnd"/>
-      <w:r>
-        <w:rPr>
-          <w:rFonts w:eastAsia="Source Sans Pro"/>
-          <w:sz w:val="20"/>
-          <w:szCs w:val="20"/>
-        </w:rPr>
-        <w:t xml:space="preserve"> </w:t>
-      </w:r>
-      <w:proofErr w:type="spellStart"/>
-      <w:r>
-        <w:rPr>
-          <w:rFonts w:eastAsia="Source Sans Pro"/>
-          <w:sz w:val="20"/>
-          <w:szCs w:val="20"/>
-        </w:rPr>
-        <w:t>computing;approximate</w:t>
-      </w:r>
-      <w:proofErr w:type="spellEnd"/>
-      <w:r>
-        <w:rPr>
-          <w:rFonts w:eastAsia="Source Sans Pro"/>
-          <w:sz w:val="20"/>
-          <w:szCs w:val="20"/>
-        </w:rPr>
-        <w:t xml:space="preserve"> programming </w:t>
-      </w:r>
-      <w:proofErr w:type="spellStart"/>
-      <w:r>
-        <w:rPr>
-          <w:rFonts w:eastAsia="Source Sans Pro"/>
-          <w:sz w:val="20"/>
-          <w:szCs w:val="20"/>
-        </w:rPr>
-        <w:t>language;approximate</w:t>
-      </w:r>
-      <w:proofErr w:type="spellEnd"/>
-      <w:r>
-        <w:rPr>
-          <w:rFonts w:eastAsia="Source Sans Pro"/>
-          <w:sz w:val="20"/>
-          <w:szCs w:val="20"/>
-        </w:rPr>
-        <w:t xml:space="preserve"> </w:t>
-      </w:r>
-      <w:proofErr w:type="spellStart"/>
-      <w:r>
-        <w:rPr>
-          <w:rFonts w:eastAsia="Source Sans Pro"/>
-          <w:sz w:val="20"/>
-          <w:szCs w:val="20"/>
-        </w:rPr>
-        <w:t>memory;circuit-level;approximate</w:t>
-      </w:r>
-      <w:proofErr w:type="spellEnd"/>
-      <w:r>
-        <w:rPr>
-          <w:rFonts w:eastAsia="Source Sans Pro"/>
-          <w:sz w:val="20"/>
-          <w:szCs w:val="20"/>
-        </w:rPr>
-        <w:t xml:space="preserve"> machine </w:t>
-      </w:r>
-      <w:proofErr w:type="spellStart"/>
-      <w:r>
-        <w:rPr>
-          <w:rFonts w:eastAsia="Source Sans Pro"/>
-          <w:sz w:val="20"/>
-          <w:szCs w:val="20"/>
-        </w:rPr>
-        <w:t>learning;deep</w:t>
-      </w:r>
-      <w:proofErr w:type="spellEnd"/>
-      <w:r>
-        <w:rPr>
-          <w:rFonts w:eastAsia="Source Sans Pro"/>
-          <w:sz w:val="20"/>
-          <w:szCs w:val="20"/>
-        </w:rPr>
-        <w:t xml:space="preserve"> </w:t>
-      </w:r>
-      <w:proofErr w:type="spellStart"/>
-      <w:r>
-        <w:rPr>
-          <w:rFonts w:eastAsia="Source Sans Pro"/>
-          <w:sz w:val="20"/>
-          <w:szCs w:val="20"/>
-        </w:rPr>
-        <w:t>learning;approximate</w:t>
-      </w:r>
-      <w:proofErr w:type="spellEnd"/>
-      <w:r>
-        <w:rPr>
-          <w:rFonts w:eastAsia="Source Sans Pro"/>
-          <w:sz w:val="20"/>
-          <w:szCs w:val="20"/>
-        </w:rPr>
-        <w:t xml:space="preserve"> logic </w:t>
-      </w:r>
-      <w:proofErr w:type="spellStart"/>
-      <w:r>
-        <w:rPr>
-          <w:rFonts w:eastAsia="Source Sans Pro"/>
-          <w:sz w:val="20"/>
-          <w:szCs w:val="20"/>
-        </w:rPr>
-        <w:t>synthesis;statistical</w:t>
-      </w:r>
-      <w:proofErr w:type="spellEnd"/>
-      <w:r>
-        <w:rPr>
-          <w:rFonts w:eastAsia="Source Sans Pro"/>
-          <w:sz w:val="20"/>
-          <w:szCs w:val="20"/>
-        </w:rPr>
-        <w:t xml:space="preserve"> and neuromorphic </w:t>
-      </w:r>
-      <w:proofErr w:type="spellStart"/>
-      <w:r>
-        <w:rPr>
-          <w:rFonts w:eastAsia="Source Sans Pro"/>
-          <w:sz w:val="20"/>
-          <w:szCs w:val="20"/>
-        </w:rPr>
-        <w:t>computing;cross</w:t>
-      </w:r>
-      <w:proofErr w:type="spellEnd"/>
-      <w:r>
-        <w:rPr>
-          <w:rFonts w:eastAsia="Source Sans Pro"/>
-          <w:sz w:val="20"/>
-          <w:szCs w:val="20"/>
-        </w:rPr>
-        <w:t xml:space="preserve"> layer and end-to-end approximate computing},</w:t>
+        <w:t>keywords: {Approximate computing;Accuracy;Transistors;Surveys;Silicon;Power demand;Machine learning;Deep learning;Statistical analysis;Neuromorphic engineering;Approximate computing;approximate programming language;approximate memory;circuit-level;approximate machine learning;deep learning;approximate logic synthesis;statistical and neuromorphic computing;cross layer and end-to-end approximate computing},</w:t>
       </w:r>
     </w:p>
     <w:p>
@@ -10551,153 +9468,7 @@
           <w:sz w:val="20"/>
           <w:szCs w:val="20"/>
         </w:rPr>
-        <w:t xml:space="preserve">A. Gorantla, R. Kothapalli and T. L. Spandana, "Developments of Approximate Computing: From Algorithm Level to System Level," 2022 International Conference on Computing, Communication and Power Technology (IC3P), Visakhapatnam, India, 2022, pp. 52-56, </w:t>
-      </w:r>
-      <w:proofErr w:type="spellStart"/>
-      <w:r>
-        <w:rPr>
-          <w:rFonts w:eastAsia="Source Sans Pro"/>
-          <w:sz w:val="20"/>
-          <w:szCs w:val="20"/>
-        </w:rPr>
-        <w:t>doi</w:t>
-      </w:r>
-      <w:proofErr w:type="spellEnd"/>
-      <w:r>
-        <w:rPr>
-          <w:rFonts w:eastAsia="Source Sans Pro"/>
-          <w:sz w:val="20"/>
-          <w:szCs w:val="20"/>
-        </w:rPr>
-        <w:t>: 10.1109/IC3P52835.2022.00020. keywords: {</w:t>
-      </w:r>
-      <w:proofErr w:type="spellStart"/>
-      <w:proofErr w:type="gramStart"/>
-      <w:r>
-        <w:rPr>
-          <w:rFonts w:eastAsia="Source Sans Pro"/>
-          <w:sz w:val="20"/>
-          <w:szCs w:val="20"/>
-        </w:rPr>
-        <w:t>Measurement;Power</w:t>
-      </w:r>
-      <w:proofErr w:type="spellEnd"/>
-      <w:proofErr w:type="gramEnd"/>
-      <w:r>
-        <w:rPr>
-          <w:rFonts w:eastAsia="Source Sans Pro"/>
-          <w:sz w:val="20"/>
-          <w:szCs w:val="20"/>
-        </w:rPr>
-        <w:t xml:space="preserve"> </w:t>
-      </w:r>
-      <w:proofErr w:type="spellStart"/>
-      <w:r>
-        <w:rPr>
-          <w:rFonts w:eastAsia="Source Sans Pro"/>
-          <w:sz w:val="20"/>
-          <w:szCs w:val="20"/>
-        </w:rPr>
-        <w:t>demand;Costs;Approximate</w:t>
-      </w:r>
-      <w:proofErr w:type="spellEnd"/>
-      <w:r>
-        <w:rPr>
-          <w:rFonts w:eastAsia="Source Sans Pro"/>
-          <w:sz w:val="20"/>
-          <w:szCs w:val="20"/>
-        </w:rPr>
-        <w:t xml:space="preserve"> </w:t>
-      </w:r>
-      <w:proofErr w:type="spellStart"/>
-      <w:r>
-        <w:rPr>
-          <w:rFonts w:eastAsia="Source Sans Pro"/>
-          <w:sz w:val="20"/>
-          <w:szCs w:val="20"/>
-        </w:rPr>
-        <w:t>computing;Very</w:t>
-      </w:r>
-      <w:proofErr w:type="spellEnd"/>
-      <w:r>
-        <w:rPr>
-          <w:rFonts w:eastAsia="Source Sans Pro"/>
-          <w:sz w:val="20"/>
-          <w:szCs w:val="20"/>
-        </w:rPr>
-        <w:t xml:space="preserve"> large scale </w:t>
-      </w:r>
-      <w:proofErr w:type="spellStart"/>
-      <w:r>
-        <w:rPr>
-          <w:rFonts w:eastAsia="Source Sans Pro"/>
-          <w:sz w:val="20"/>
-          <w:szCs w:val="20"/>
-        </w:rPr>
-        <w:t>integration;Approximation</w:t>
-      </w:r>
-      <w:proofErr w:type="spellEnd"/>
-      <w:r>
-        <w:rPr>
-          <w:rFonts w:eastAsia="Source Sans Pro"/>
-          <w:sz w:val="20"/>
-          <w:szCs w:val="20"/>
-        </w:rPr>
-        <w:t xml:space="preserve"> </w:t>
-      </w:r>
-      <w:proofErr w:type="spellStart"/>
-      <w:r>
-        <w:rPr>
-          <w:rFonts w:eastAsia="Source Sans Pro"/>
-          <w:sz w:val="20"/>
-          <w:szCs w:val="20"/>
-        </w:rPr>
-        <w:t>algorithms;Delays;approximate</w:t>
-      </w:r>
-      <w:proofErr w:type="spellEnd"/>
-      <w:r>
-        <w:rPr>
-          <w:rFonts w:eastAsia="Source Sans Pro"/>
-          <w:sz w:val="20"/>
-          <w:szCs w:val="20"/>
-        </w:rPr>
-        <w:t xml:space="preserve"> </w:t>
-      </w:r>
-      <w:proofErr w:type="spellStart"/>
-      <w:r>
-        <w:rPr>
-          <w:rFonts w:eastAsia="Source Sans Pro"/>
-          <w:sz w:val="20"/>
-          <w:szCs w:val="20"/>
-        </w:rPr>
-        <w:t>computing;low</w:t>
-      </w:r>
-      <w:proofErr w:type="spellEnd"/>
-      <w:r>
-        <w:rPr>
-          <w:rFonts w:eastAsia="Source Sans Pro"/>
-          <w:sz w:val="20"/>
-          <w:szCs w:val="20"/>
-        </w:rPr>
-        <w:t xml:space="preserve"> </w:t>
-      </w:r>
-      <w:proofErr w:type="spellStart"/>
-      <w:r>
-        <w:rPr>
-          <w:rFonts w:eastAsia="Source Sans Pro"/>
-          <w:sz w:val="20"/>
-          <w:szCs w:val="20"/>
-        </w:rPr>
-        <w:t>power;very</w:t>
-      </w:r>
-      <w:proofErr w:type="spellEnd"/>
-      <w:r>
-        <w:rPr>
-          <w:rFonts w:eastAsia="Source Sans Pro"/>
-          <w:sz w:val="20"/>
-          <w:szCs w:val="20"/>
-        </w:rPr>
-        <w:t xml:space="preserve"> large scale integration},</w:t>
+        <w:t>A. Gorantla, R. Kothapalli and T. L. Spandana, "Developments of Approximate Computing: From Algorithm Level to System Level," 2022 International Conference on Computing, Communication and Power Technology (IC3P), Visakhapatnam, India, 2022, pp. 52-56, doi: 10.1109/IC3P52835.2022.00020. keywords: {Measurement;Power demand;Costs;Approximate computing;Very large scale integration;Approximation algorithms;Delays;approximate computing;low power;very large scale integration},</w:t>
       </w:r>
     </w:p>
     <w:p>
@@ -10849,136 +9620,135 @@
           <w:sz w:val="20"/>
           <w:szCs w:val="20"/>
         </w:rPr>
-        <w:t xml:space="preserve">P. Yadav, A. Pandey, M. R. K., R. P. K.J., V. M.H. and N. K. Y.B., "Low Power Approximate Multipliers </w:t>
-      </w:r>
-      <w:proofErr w:type="gramStart"/>
-      <w:r>
+        <w:t>P. Yadav, A. Pandey, M. R. K., R. P. K.J., V. M.H. and N. K. Y.B., "Low Power Approximate Multipliers With Truncated Carry Propagation for LSBs," 2018 IEEE 61st International Midwest Symposium on Circuits and Systems (MWSCAS), Windsor, ON, Canada, 2018, pp. 500-503, doi: 10.1109/MWSCAS.2018.8624067. keywords: {Adders;Logic gates;Delays;Transistors;Power dissipation;Power demand;CMOS technology;Approximate Multiplier;Carry generation;Accuracy;PDP},</w:t>
+      </w:r>
+    </w:p>
+    <w:p>
+      <w:pPr>
         <w:rPr>
           <w:rFonts w:eastAsia="Source Sans Pro"/>
           <w:sz w:val="20"/>
           <w:szCs w:val="20"/>
         </w:rPr>
-        <w:t>With</w:t>
-      </w:r>
-      <w:proofErr w:type="gramEnd"/>
-      <w:r>
+      </w:pPr>
+    </w:p>
+    <w:p>
+      <w:pPr>
+        <w:pStyle w:val="ListParagraph"/>
         <w:rPr>
           <w:rFonts w:eastAsia="Source Sans Pro"/>
           <w:sz w:val="20"/>
           <w:szCs w:val="20"/>
         </w:rPr>
-        <w:t xml:space="preserve"> Truncated Carry Propagation for LSBs," 2018 IEEE 61st International Midwest Symposium on Circuits and Systems (MWSCAS), Windsor, ON, Canada, 2018, pp. 500-503, </w:t>
-      </w:r>
-      <w:proofErr w:type="spellStart"/>
-      <w:r>
+      </w:pPr>
+    </w:p>
+    <w:p>
+      <w:pPr>
         <w:rPr>
           <w:rFonts w:eastAsia="Source Sans Pro"/>
           <w:sz w:val="20"/>
           <w:szCs w:val="20"/>
         </w:rPr>
-        <w:t>doi</w:t>
-      </w:r>
-      <w:proofErr w:type="spellEnd"/>
-      <w:r>
+      </w:pPr>
+    </w:p>
+    <w:p>
+      <w:pPr>
         <w:rPr>
           <w:rFonts w:eastAsia="Source Sans Pro"/>
           <w:sz w:val="20"/>
           <w:szCs w:val="20"/>
         </w:rPr>
-        <w:t>: 10.1109/MWSCAS.2018.8624067. keywords: {</w:t>
-      </w:r>
-      <w:proofErr w:type="spellStart"/>
-      <w:proofErr w:type="gramStart"/>
-      <w:r>
+      </w:pPr>
+    </w:p>
+    <w:p>
+      <w:pPr>
         <w:rPr>
           <w:rFonts w:eastAsia="Source Sans Pro"/>
           <w:sz w:val="20"/>
           <w:szCs w:val="20"/>
         </w:rPr>
-        <w:t>Adders;Logic</w:t>
-      </w:r>
-      <w:proofErr w:type="spellEnd"/>
-      <w:proofErr w:type="gramEnd"/>
-      <w:r>
+      </w:pPr>
+    </w:p>
+    <w:p>
+      <w:pPr>
         <w:rPr>
           <w:rFonts w:eastAsia="Source Sans Pro"/>
           <w:sz w:val="20"/>
           <w:szCs w:val="20"/>
         </w:rPr>
-        <w:t xml:space="preserve"> </w:t>
-      </w:r>
-      <w:proofErr w:type="spellStart"/>
-      <w:r>
+      </w:pPr>
+    </w:p>
+    <w:p>
+      <w:pPr>
         <w:rPr>
           <w:rFonts w:eastAsia="Source Sans Pro"/>
           <w:sz w:val="20"/>
           <w:szCs w:val="20"/>
         </w:rPr>
-        <w:t>gates;Delays;Transistors;Power</w:t>
-      </w:r>
-      <w:proofErr w:type="spellEnd"/>
-      <w:r>
+      </w:pPr>
+    </w:p>
+    <w:p>
+      <w:pPr>
         <w:rPr>
           <w:rFonts w:eastAsia="Source Sans Pro"/>
           <w:sz w:val="20"/>
           <w:szCs w:val="20"/>
         </w:rPr>
-        <w:t xml:space="preserve"> </w:t>
-      </w:r>
-      <w:proofErr w:type="spellStart"/>
-      <w:r>
+      </w:pPr>
+    </w:p>
+    <w:p>
+      <w:pPr>
         <w:rPr>
           <w:rFonts w:eastAsia="Source Sans Pro"/>
           <w:sz w:val="20"/>
           <w:szCs w:val="20"/>
         </w:rPr>
-        <w:t>dissipation;Power</w:t>
-      </w:r>
-      <w:proofErr w:type="spellEnd"/>
-      <w:r>
+      </w:pPr>
+    </w:p>
+    <w:p>
+      <w:pPr>
         <w:rPr>
           <w:rFonts w:eastAsia="Source Sans Pro"/>
           <w:sz w:val="20"/>
           <w:szCs w:val="20"/>
         </w:rPr>
-        <w:t xml:space="preserve"> </w:t>
-      </w:r>
-      <w:proofErr w:type="spellStart"/>
-      <w:r>
+      </w:pPr>
+    </w:p>
+    <w:p>
+      <w:pPr>
         <w:rPr>
           <w:rFonts w:eastAsia="Source Sans Pro"/>
           <w:sz w:val="20"/>
           <w:szCs w:val="20"/>
         </w:rPr>
-        <w:t>demand;CMOS</w:t>
-      </w:r>
-      <w:proofErr w:type="spellEnd"/>
-      <w:r>
+      </w:pPr>
+    </w:p>
+    <w:p>
+      <w:pPr>
         <w:rPr>
           <w:rFonts w:eastAsia="Source Sans Pro"/>
           <w:sz w:val="20"/>
           <w:szCs w:val="20"/>
         </w:rPr>
-        <w:t xml:space="preserve"> </w:t>
-      </w:r>
-      <w:proofErr w:type="spellStart"/>
-      <w:r>
+      </w:pPr>
+    </w:p>
+    <w:p>
+      <w:pPr>
         <w:rPr>
           <w:rFonts w:eastAsia="Source Sans Pro"/>
           <w:sz w:val="20"/>
           <w:szCs w:val="20"/>
         </w:rPr>
-        <w:t>technology;Approximate</w:t>
-      </w:r>
-      <w:proofErr w:type="spellEnd"/>
-      <w:r>
+      </w:pPr>
+    </w:p>
+    <w:p>
+      <w:pPr>
         <w:rPr>
           <w:rFonts w:eastAsia="Source Sans Pro"/>
           <w:sz w:val="20"/>
           <w:szCs w:val="20"/>
         </w:rPr>
-        <w:t xml:space="preserve"> Multiplier;Carry generation;Accuracy;PDP},</w:t>
-      </w:r>
+      </w:pPr>
     </w:p>
     <w:p>
       <w:pPr>
@@ -10991,7 +9761,6 @@
     </w:p>
     <w:p>
       <w:pPr>
-        <w:pStyle w:val="ListParagraph"/>
         <w:rPr>
           <w:rFonts w:eastAsia="Source Sans Pro"/>
           <w:sz w:val="20"/>
@@ -11014,821 +9783,6 @@
           <w:rFonts w:eastAsia="Source Sans Pro"/>
           <w:sz w:val="20"/>
           <w:szCs w:val="20"/>
-        </w:rPr>
-      </w:pPr>
-    </w:p>
-    <w:p>
-      <w:pPr>
-        <w:rPr>
-          <w:rFonts w:eastAsia="Source Sans Pro"/>
-          <w:sz w:val="20"/>
-          <w:szCs w:val="20"/>
-        </w:rPr>
-      </w:pPr>
-    </w:p>
-    <w:p>
-      <w:pPr>
-        <w:rPr>
-          <w:rFonts w:eastAsia="Source Sans Pro"/>
-          <w:sz w:val="20"/>
-          <w:szCs w:val="20"/>
-        </w:rPr>
-      </w:pPr>
-    </w:p>
-    <w:p>
-      <w:pPr>
-        <w:rPr>
-          <w:rFonts w:eastAsia="Source Sans Pro"/>
-          <w:sz w:val="20"/>
-          <w:szCs w:val="20"/>
-        </w:rPr>
-      </w:pPr>
-    </w:p>
-    <w:p>
-      <w:pPr>
-        <w:rPr>
-          <w:rFonts w:eastAsia="Source Sans Pro"/>
-          <w:sz w:val="20"/>
-          <w:szCs w:val="20"/>
-        </w:rPr>
-      </w:pPr>
-    </w:p>
-    <w:p>
-      <w:pPr>
-        <w:rPr>
-          <w:rFonts w:eastAsia="Source Sans Pro"/>
-          <w:sz w:val="20"/>
-          <w:szCs w:val="20"/>
-        </w:rPr>
-      </w:pPr>
-    </w:p>
-    <w:p>
-      <w:pPr>
-        <w:rPr>
-          <w:rFonts w:eastAsia="Source Sans Pro"/>
-          <w:sz w:val="20"/>
-          <w:szCs w:val="20"/>
-        </w:rPr>
-      </w:pPr>
-    </w:p>
-    <w:p>
-      <w:pPr>
-        <w:rPr>
-          <w:rFonts w:eastAsia="Source Sans Pro"/>
-          <w:sz w:val="20"/>
-          <w:szCs w:val="20"/>
-        </w:rPr>
-      </w:pPr>
-    </w:p>
-    <w:p>
-      <w:pPr>
-        <w:rPr>
-          <w:rFonts w:eastAsia="Source Sans Pro"/>
-          <w:sz w:val="20"/>
-          <w:szCs w:val="20"/>
-        </w:rPr>
-      </w:pPr>
-    </w:p>
-    <w:p>
-      <w:pPr>
-        <w:rPr>
-          <w:rFonts w:eastAsia="Source Sans Pro"/>
-          <w:sz w:val="20"/>
-          <w:szCs w:val="20"/>
-        </w:rPr>
-      </w:pPr>
-    </w:p>
-    <w:p>
-      <w:pPr>
-        <w:rPr>
-          <w:rFonts w:eastAsia="Source Sans Pro"/>
-          <w:sz w:val="20"/>
-          <w:szCs w:val="20"/>
-        </w:rPr>
-      </w:pPr>
-    </w:p>
-    <w:p>
-      <w:pPr>
-        <w:rPr>
-          <w:rFonts w:eastAsia="Source Sans Pro"/>
-          <w:sz w:val="20"/>
-          <w:szCs w:val="20"/>
-        </w:rPr>
-      </w:pPr>
-    </w:p>
-    <w:p>
-      <w:pPr>
-        <w:rPr>
-          <w:rFonts w:eastAsia="Source Sans Pro"/>
-          <w:sz w:val="20"/>
-          <w:szCs w:val="20"/>
-        </w:rPr>
-      </w:pPr>
-    </w:p>
-    <w:p>
-      <w:pPr>
-        <w:rPr>
-          <w:rFonts w:eastAsia="Source Sans Pro"/>
-          <w:sz w:val="20"/>
-          <w:szCs w:val="20"/>
-        </w:rPr>
-      </w:pPr>
-    </w:p>
-    <w:p>
-      <w:pPr>
-        <w:rPr>
-          <w:rFonts w:eastAsia="Source Sans Pro"/>
-          <w:sz w:val="20"/>
-          <w:szCs w:val="20"/>
-        </w:rPr>
-      </w:pPr>
-    </w:p>
-    <w:p>
-      <w:pPr>
-        <w:rPr>
-          <w:rFonts w:eastAsia="Source Sans Pro"/>
-          <w:sz w:val="20"/>
-          <w:szCs w:val="20"/>
-        </w:rPr>
-      </w:pPr>
-    </w:p>
-    <w:p>
-      <w:pPr>
-        <w:rPr>
-          <w:rFonts w:eastAsia="Source Sans Pro"/>
-          <w:sz w:val="20"/>
-          <w:szCs w:val="20"/>
-        </w:rPr>
-      </w:pPr>
-    </w:p>
-    <w:p>
-      <w:pPr>
-        <w:rPr>
-          <w:rFonts w:eastAsia="Source Sans Pro"/>
-          <w:sz w:val="20"/>
-          <w:szCs w:val="20"/>
-        </w:rPr>
-      </w:pPr>
-    </w:p>
-    <w:p>
-      <w:pPr>
-        <w:rPr>
-          <w:rFonts w:eastAsia="Source Sans Pro"/>
-          <w:sz w:val="20"/>
-          <w:szCs w:val="20"/>
-        </w:rPr>
-      </w:pPr>
-    </w:p>
-    <w:p>
-      <w:pPr>
-        <w:rPr>
-          <w:rFonts w:eastAsia="Source Sans Pro"/>
-          <w:sz w:val="20"/>
-          <w:szCs w:val="20"/>
-        </w:rPr>
-      </w:pPr>
-    </w:p>
-    <w:p>
-      <w:pPr>
-        <w:rPr>
-          <w:rFonts w:eastAsia="Source Sans Pro"/>
-          <w:sz w:val="20"/>
-          <w:szCs w:val="20"/>
-        </w:rPr>
-      </w:pPr>
-    </w:p>
-    <w:p>
-      <w:pPr>
-        <w:rPr>
-          <w:rFonts w:eastAsia="Source Sans Pro"/>
-          <w:sz w:val="20"/>
-          <w:szCs w:val="20"/>
-        </w:rPr>
-      </w:pPr>
-    </w:p>
-    <w:p>
-      <w:pPr>
-        <w:rPr>
-          <w:rFonts w:eastAsia="Source Sans Pro"/>
-          <w:sz w:val="20"/>
-          <w:szCs w:val="20"/>
-        </w:rPr>
-      </w:pPr>
-    </w:p>
-    <w:p>
-      <w:pPr>
-        <w:rPr>
-          <w:rFonts w:eastAsia="Source Sans Pro"/>
-          <w:sz w:val="20"/>
-          <w:szCs w:val="20"/>
-        </w:rPr>
-      </w:pPr>
-    </w:p>
-    <w:p>
-      <w:pPr>
-        <w:rPr>
-          <w:rFonts w:eastAsia="Source Sans Pro"/>
-          <w:sz w:val="20"/>
-          <w:szCs w:val="20"/>
-        </w:rPr>
-      </w:pPr>
-    </w:p>
-    <w:p>
-      <w:pPr>
-        <w:rPr>
-          <w:rFonts w:eastAsia="Source Sans Pro"/>
-          <w:sz w:val="20"/>
-          <w:szCs w:val="20"/>
-        </w:rPr>
-      </w:pPr>
-    </w:p>
-    <w:p>
-      <w:pPr>
-        <w:rPr>
-          <w:rFonts w:eastAsia="Source Sans Pro"/>
-          <w:sz w:val="20"/>
-          <w:szCs w:val="20"/>
-        </w:rPr>
-      </w:pPr>
-    </w:p>
-    <w:p>
-      <w:pPr>
-        <w:rPr>
-          <w:rFonts w:eastAsia="Source Sans Pro"/>
-          <w:sz w:val="20"/>
-          <w:szCs w:val="20"/>
-        </w:rPr>
-      </w:pPr>
-    </w:p>
-    <w:p>
-      <w:pPr>
-        <w:rPr>
-          <w:rFonts w:eastAsia="Source Sans Pro"/>
-          <w:sz w:val="20"/>
-          <w:szCs w:val="20"/>
-        </w:rPr>
-      </w:pPr>
-    </w:p>
-    <w:p>
-      <w:pPr>
-        <w:rPr>
-          <w:rFonts w:eastAsia="Source Sans Pro"/>
-          <w:sz w:val="20"/>
-          <w:szCs w:val="20"/>
-        </w:rPr>
-      </w:pPr>
-    </w:p>
-    <w:p>
-      <w:pPr>
-        <w:rPr>
-          <w:rFonts w:eastAsia="Source Sans Pro"/>
-          <w:sz w:val="20"/>
-          <w:szCs w:val="20"/>
-        </w:rPr>
-      </w:pPr>
-    </w:p>
-    <w:p>
-      <w:pPr>
-        <w:rPr>
-          <w:rFonts w:eastAsia="Source Sans Pro"/>
-          <w:sz w:val="20"/>
-          <w:szCs w:val="20"/>
-        </w:rPr>
-      </w:pPr>
-    </w:p>
-    <w:p>
-      <w:pPr>
-        <w:rPr>
-          <w:rFonts w:eastAsia="Source Sans Pro"/>
-          <w:sz w:val="20"/>
-          <w:szCs w:val="20"/>
-        </w:rPr>
-      </w:pPr>
-    </w:p>
-    <w:p>
-      <w:pPr>
-        <w:pBdr>
-          <w:top w:val="nil"/>
-          <w:left w:val="nil"/>
-          <w:bottom w:val="nil"/>
-          <w:right w:val="nil"/>
-          <w:between w:val="nil"/>
-        </w:pBdr>
-        <w:rPr>
-          <w:rFonts w:eastAsia="Source Serif Pro"/>
-          <w:b/>
-          <w:sz w:val="28"/>
-          <w:szCs w:val="28"/>
-        </w:rPr>
-      </w:pPr>
-    </w:p>
-    <w:p>
-      <w:pPr>
-        <w:pBdr>
-          <w:top w:val="nil"/>
-          <w:left w:val="nil"/>
-          <w:bottom w:val="nil"/>
-          <w:right w:val="nil"/>
-          <w:between w:val="nil"/>
-        </w:pBdr>
-        <w:rPr>
-          <w:rFonts w:eastAsia="Source Serif Pro"/>
-          <w:b/>
-          <w:sz w:val="28"/>
-          <w:szCs w:val="28"/>
-        </w:rPr>
-      </w:pPr>
-    </w:p>
-    <w:p>
-      <w:pPr>
-        <w:pBdr>
-          <w:top w:val="nil"/>
-          <w:left w:val="nil"/>
-          <w:bottom w:val="nil"/>
-          <w:right w:val="nil"/>
-          <w:between w:val="nil"/>
-        </w:pBdr>
-        <w:rPr>
-          <w:rFonts w:eastAsia="Source Serif Pro"/>
-          <w:b/>
-          <w:sz w:val="28"/>
-          <w:szCs w:val="28"/>
-        </w:rPr>
-      </w:pPr>
-    </w:p>
-    <w:p>
-      <w:pPr>
-        <w:pBdr>
-          <w:top w:val="nil"/>
-          <w:left w:val="nil"/>
-          <w:bottom w:val="nil"/>
-          <w:right w:val="nil"/>
-          <w:between w:val="nil"/>
-        </w:pBdr>
-        <w:rPr>
-          <w:rFonts w:eastAsia="Source Serif Pro"/>
-          <w:b/>
-          <w:sz w:val="28"/>
-          <w:szCs w:val="28"/>
-        </w:rPr>
-      </w:pPr>
-    </w:p>
-    <w:p>
-      <w:pPr>
-        <w:pBdr>
-          <w:top w:val="nil"/>
-          <w:left w:val="nil"/>
-          <w:bottom w:val="nil"/>
-          <w:right w:val="nil"/>
-          <w:between w:val="nil"/>
-        </w:pBdr>
-        <w:rPr>
-          <w:rFonts w:eastAsia="Source Serif Pro"/>
-          <w:b/>
-          <w:sz w:val="28"/>
-          <w:szCs w:val="28"/>
-        </w:rPr>
-      </w:pPr>
-    </w:p>
-    <w:p>
-      <w:pPr>
-        <w:pBdr>
-          <w:top w:val="nil"/>
-          <w:left w:val="nil"/>
-          <w:bottom w:val="nil"/>
-          <w:right w:val="nil"/>
-          <w:between w:val="nil"/>
-        </w:pBdr>
-        <w:rPr>
-          <w:rFonts w:eastAsia="Source Serif Pro"/>
-          <w:b/>
-          <w:sz w:val="28"/>
-          <w:szCs w:val="28"/>
-        </w:rPr>
-      </w:pPr>
-    </w:p>
-    <w:p>
-      <w:pPr>
-        <w:pBdr>
-          <w:top w:val="nil"/>
-          <w:left w:val="nil"/>
-          <w:bottom w:val="nil"/>
-          <w:right w:val="nil"/>
-          <w:between w:val="nil"/>
-        </w:pBdr>
-        <w:rPr>
-          <w:rFonts w:eastAsia="Source Serif Pro"/>
-          <w:b/>
-          <w:sz w:val="28"/>
-          <w:szCs w:val="28"/>
-        </w:rPr>
-      </w:pPr>
-    </w:p>
-    <w:p>
-      <w:pPr>
-        <w:pBdr>
-          <w:top w:val="nil"/>
-          <w:left w:val="nil"/>
-          <w:bottom w:val="nil"/>
-          <w:right w:val="nil"/>
-          <w:between w:val="nil"/>
-        </w:pBdr>
-        <w:rPr>
-          <w:rFonts w:eastAsia="Source Serif Pro"/>
-          <w:b/>
-          <w:sz w:val="28"/>
-          <w:szCs w:val="28"/>
-        </w:rPr>
-      </w:pPr>
-    </w:p>
-    <w:p>
-      <w:pPr>
-        <w:pBdr>
-          <w:top w:val="nil"/>
-          <w:left w:val="nil"/>
-          <w:bottom w:val="nil"/>
-          <w:right w:val="nil"/>
-          <w:between w:val="nil"/>
-        </w:pBdr>
-        <w:rPr>
-          <w:rFonts w:eastAsia="Source Serif Pro"/>
-          <w:b/>
-          <w:sz w:val="28"/>
-          <w:szCs w:val="28"/>
-        </w:rPr>
-      </w:pPr>
-    </w:p>
-    <w:p>
-      <w:pPr>
-        <w:pBdr>
-          <w:top w:val="nil"/>
-          <w:left w:val="nil"/>
-          <w:bottom w:val="nil"/>
-          <w:right w:val="nil"/>
-          <w:between w:val="nil"/>
-        </w:pBdr>
-        <w:rPr>
-          <w:rFonts w:eastAsia="Source Serif Pro"/>
-          <w:b/>
-          <w:sz w:val="28"/>
-          <w:szCs w:val="28"/>
-        </w:rPr>
-      </w:pPr>
-    </w:p>
-    <w:p>
-      <w:pPr>
-        <w:pBdr>
-          <w:top w:val="nil"/>
-          <w:left w:val="nil"/>
-          <w:bottom w:val="nil"/>
-          <w:right w:val="nil"/>
-          <w:between w:val="nil"/>
-        </w:pBdr>
-        <w:rPr>
-          <w:rFonts w:eastAsia="Source Serif Pro"/>
-          <w:b/>
-          <w:sz w:val="28"/>
-          <w:szCs w:val="28"/>
-        </w:rPr>
-      </w:pPr>
-    </w:p>
-    <w:p>
-      <w:pPr>
-        <w:pBdr>
-          <w:top w:val="nil"/>
-          <w:left w:val="nil"/>
-          <w:bottom w:val="nil"/>
-          <w:right w:val="nil"/>
-          <w:between w:val="nil"/>
-        </w:pBdr>
-        <w:rPr>
-          <w:rFonts w:eastAsia="Source Serif Pro"/>
-          <w:b/>
-          <w:sz w:val="28"/>
-          <w:szCs w:val="28"/>
-        </w:rPr>
-      </w:pPr>
-    </w:p>
-    <w:p>
-      <w:pPr>
-        <w:pBdr>
-          <w:top w:val="nil"/>
-          <w:left w:val="nil"/>
-          <w:bottom w:val="nil"/>
-          <w:right w:val="nil"/>
-          <w:between w:val="nil"/>
-        </w:pBdr>
-        <w:rPr>
-          <w:rFonts w:eastAsia="Source Serif Pro"/>
-          <w:b/>
-          <w:sz w:val="28"/>
-          <w:szCs w:val="28"/>
-        </w:rPr>
-      </w:pPr>
-    </w:p>
-    <w:p>
-      <w:pPr>
-        <w:pBdr>
-          <w:top w:val="nil"/>
-          <w:left w:val="nil"/>
-          <w:bottom w:val="nil"/>
-          <w:right w:val="nil"/>
-          <w:between w:val="nil"/>
-        </w:pBdr>
-        <w:rPr>
-          <w:rFonts w:eastAsia="Source Serif Pro"/>
-          <w:b/>
-          <w:sz w:val="28"/>
-          <w:szCs w:val="28"/>
-        </w:rPr>
-      </w:pPr>
-    </w:p>
-    <w:p>
-      <w:pPr>
-        <w:pBdr>
-          <w:top w:val="nil"/>
-          <w:left w:val="nil"/>
-          <w:bottom w:val="nil"/>
-          <w:right w:val="nil"/>
-          <w:between w:val="nil"/>
-        </w:pBdr>
-        <w:rPr>
-          <w:rFonts w:eastAsia="Source Serif Pro"/>
-          <w:b/>
-          <w:sz w:val="28"/>
-          <w:szCs w:val="28"/>
-        </w:rPr>
-      </w:pPr>
-    </w:p>
-    <w:p>
-      <w:pPr>
-        <w:pBdr>
-          <w:top w:val="nil"/>
-          <w:left w:val="nil"/>
-          <w:bottom w:val="nil"/>
-          <w:right w:val="nil"/>
-          <w:between w:val="nil"/>
-        </w:pBdr>
-        <w:rPr>
-          <w:rFonts w:eastAsia="Source Serif Pro"/>
-          <w:b/>
-          <w:sz w:val="28"/>
-          <w:szCs w:val="28"/>
-        </w:rPr>
-      </w:pPr>
-    </w:p>
-    <w:p>
-      <w:pPr>
-        <w:pBdr>
-          <w:top w:val="nil"/>
-          <w:left w:val="nil"/>
-          <w:bottom w:val="nil"/>
-          <w:right w:val="nil"/>
-          <w:between w:val="nil"/>
-        </w:pBdr>
-        <w:rPr>
-          <w:rFonts w:eastAsia="Source Serif Pro"/>
-          <w:b/>
-          <w:sz w:val="28"/>
-          <w:szCs w:val="28"/>
-        </w:rPr>
-      </w:pPr>
-    </w:p>
-    <w:p>
-      <w:pPr>
-        <w:pBdr>
-          <w:top w:val="nil"/>
-          <w:left w:val="nil"/>
-          <w:bottom w:val="nil"/>
-          <w:right w:val="nil"/>
-          <w:between w:val="nil"/>
-        </w:pBdr>
-        <w:rPr>
-          <w:rFonts w:eastAsia="Source Serif Pro"/>
-          <w:b/>
-          <w:sz w:val="28"/>
-          <w:szCs w:val="28"/>
-        </w:rPr>
-      </w:pPr>
-    </w:p>
-    <w:p>
-      <w:pPr>
-        <w:pBdr>
-          <w:top w:val="nil"/>
-          <w:left w:val="nil"/>
-          <w:bottom w:val="nil"/>
-          <w:right w:val="nil"/>
-          <w:between w:val="nil"/>
-        </w:pBdr>
-        <w:rPr>
-          <w:rFonts w:eastAsia="Source Serif Pro"/>
-          <w:b/>
-          <w:sz w:val="28"/>
-          <w:szCs w:val="28"/>
-        </w:rPr>
-      </w:pPr>
-    </w:p>
-    <w:p>
-      <w:pPr>
-        <w:pBdr>
-          <w:top w:val="nil"/>
-          <w:left w:val="nil"/>
-          <w:bottom w:val="nil"/>
-          <w:right w:val="nil"/>
-          <w:between w:val="nil"/>
-        </w:pBdr>
-        <w:rPr>
-          <w:rFonts w:eastAsia="Source Serif Pro"/>
-          <w:b/>
-          <w:sz w:val="28"/>
-          <w:szCs w:val="28"/>
-        </w:rPr>
-      </w:pPr>
-    </w:p>
-    <w:p>
-      <w:pPr>
-        <w:pBdr>
-          <w:top w:val="nil"/>
-          <w:left w:val="nil"/>
-          <w:bottom w:val="nil"/>
-          <w:right w:val="nil"/>
-          <w:between w:val="nil"/>
-        </w:pBdr>
-        <w:rPr>
-          <w:rFonts w:eastAsia="Source Serif Pro"/>
-          <w:b/>
-          <w:sz w:val="28"/>
-          <w:szCs w:val="28"/>
-        </w:rPr>
-      </w:pPr>
-    </w:p>
-    <w:p>
-      <w:pPr>
-        <w:pBdr>
-          <w:top w:val="nil"/>
-          <w:left w:val="nil"/>
-          <w:bottom w:val="nil"/>
-          <w:right w:val="nil"/>
-          <w:between w:val="nil"/>
-        </w:pBdr>
-        <w:rPr>
-          <w:rFonts w:eastAsia="Source Serif Pro"/>
-          <w:b/>
-          <w:sz w:val="28"/>
-          <w:szCs w:val="28"/>
-        </w:rPr>
-      </w:pPr>
-    </w:p>
-    <w:p>
-      <w:pPr>
-        <w:pBdr>
-          <w:top w:val="nil"/>
-          <w:left w:val="nil"/>
-          <w:bottom w:val="nil"/>
-          <w:right w:val="nil"/>
-          <w:between w:val="nil"/>
-        </w:pBdr>
-        <w:rPr>
-          <w:rFonts w:eastAsia="Source Serif Pro"/>
-          <w:b/>
-          <w:sz w:val="28"/>
-          <w:szCs w:val="28"/>
-        </w:rPr>
-      </w:pPr>
-    </w:p>
-    <w:p>
-      <w:pPr>
-        <w:pBdr>
-          <w:top w:val="nil"/>
-          <w:left w:val="nil"/>
-          <w:bottom w:val="nil"/>
-          <w:right w:val="nil"/>
-          <w:between w:val="nil"/>
-        </w:pBdr>
-        <w:rPr>
-          <w:rFonts w:eastAsia="Source Serif Pro"/>
-          <w:b/>
-          <w:sz w:val="28"/>
-          <w:szCs w:val="28"/>
-        </w:rPr>
-      </w:pPr>
-    </w:p>
-    <w:p>
-      <w:pPr>
-        <w:pBdr>
-          <w:top w:val="nil"/>
-          <w:left w:val="nil"/>
-          <w:bottom w:val="nil"/>
-          <w:right w:val="nil"/>
-          <w:between w:val="nil"/>
-        </w:pBdr>
-        <w:rPr>
-          <w:rFonts w:eastAsia="Source Serif Pro"/>
-          <w:b/>
-          <w:sz w:val="28"/>
-          <w:szCs w:val="28"/>
-        </w:rPr>
-      </w:pPr>
-    </w:p>
-    <w:p>
-      <w:pPr>
-        <w:pBdr>
-          <w:top w:val="nil"/>
-          <w:left w:val="nil"/>
-          <w:bottom w:val="nil"/>
-          <w:right w:val="nil"/>
-          <w:between w:val="nil"/>
-        </w:pBdr>
-        <w:rPr>
-          <w:rFonts w:eastAsia="Source Serif Pro"/>
-          <w:b/>
-          <w:sz w:val="28"/>
-          <w:szCs w:val="28"/>
-        </w:rPr>
-      </w:pPr>
-    </w:p>
-    <w:p>
-      <w:pPr>
-        <w:pBdr>
-          <w:top w:val="nil"/>
-          <w:left w:val="nil"/>
-          <w:bottom w:val="nil"/>
-          <w:right w:val="nil"/>
-          <w:between w:val="nil"/>
-        </w:pBdr>
-        <w:rPr>
-          <w:rFonts w:eastAsia="Source Serif Pro"/>
-          <w:b/>
-          <w:sz w:val="28"/>
-          <w:szCs w:val="28"/>
-        </w:rPr>
-      </w:pPr>
-    </w:p>
-    <w:p>
-      <w:pPr>
-        <w:pBdr>
-          <w:top w:val="nil"/>
-          <w:left w:val="nil"/>
-          <w:bottom w:val="nil"/>
-          <w:right w:val="nil"/>
-          <w:between w:val="nil"/>
-        </w:pBdr>
-        <w:rPr>
-          <w:rFonts w:eastAsia="Source Serif Pro"/>
-          <w:b/>
-          <w:sz w:val="28"/>
-          <w:szCs w:val="28"/>
-        </w:rPr>
-      </w:pPr>
-    </w:p>
-    <w:p>
-      <w:pPr>
-        <w:pBdr>
-          <w:top w:val="nil"/>
-          <w:left w:val="nil"/>
-          <w:bottom w:val="nil"/>
-          <w:right w:val="nil"/>
-          <w:between w:val="nil"/>
-        </w:pBdr>
-        <w:rPr>
-          <w:rFonts w:eastAsia="Source Serif Pro"/>
-          <w:b/>
-          <w:sz w:val="28"/>
-          <w:szCs w:val="28"/>
-        </w:rPr>
-      </w:pPr>
-    </w:p>
-    <w:p>
-      <w:pPr>
-        <w:pBdr>
-          <w:top w:val="nil"/>
-          <w:left w:val="nil"/>
-          <w:bottom w:val="nil"/>
-          <w:right w:val="nil"/>
-          <w:between w:val="nil"/>
-        </w:pBdr>
-        <w:rPr>
-          <w:rFonts w:eastAsia="Source Serif Pro"/>
-          <w:b/>
-          <w:sz w:val="28"/>
-          <w:szCs w:val="28"/>
-        </w:rPr>
-      </w:pPr>
-    </w:p>
-    <w:p>
-      <w:pPr>
-        <w:pBdr>
-          <w:top w:val="nil"/>
-          <w:left w:val="nil"/>
-          <w:bottom w:val="nil"/>
-          <w:right w:val="nil"/>
-          <w:between w:val="nil"/>
-        </w:pBdr>
-        <w:rPr>
-          <w:rFonts w:eastAsia="Source Serif Pro"/>
-          <w:b/>
-          <w:sz w:val="28"/>
-          <w:szCs w:val="28"/>
         </w:rPr>
       </w:pPr>
     </w:p>
@@ -12523,6 +10477,7 @@
         <w:rPr>
           <w:rFonts w:eastAsia="Source Sans Pro"/>
           <w:iCs/>
+          <w:noProof/>
           <w:sz w:val="28"/>
           <w:szCs w:val="28"/>
         </w:rPr>
@@ -16073,6 +14028,12 @@
 </file>
 
 <file path=customXml/item1.xml><?xml version="1.0" encoding="utf-8"?>
+<go:gDocsCustomXmlDataStorage xmlns:go="http://customooxmlschemas.google.com/" xmlns:r="http://schemas.openxmlformats.org/officeDocument/2006/relationships" uri="GoogleDocsCustomDataVersion2">
+  <go:docsCustomData xmlns:go="http://customooxmlschemas.google.com/" roundtripDataSignature="AMtx7milVRu+YhMC41H8VhEjFJMfWbrykg==">CgMxLjA4AHIhMUFqMXZTWFRrZWlKemFfNVpINXpBSnF4YkY3N3JMclp6</go:docsCustomData>
+</go:gDocsCustomXmlDataStorage>
+</file>
+
+<file path=customXml/item2.xml><?xml version="1.0" encoding="utf-8"?>
 <b:Sources xmlns:b="http://schemas.openxmlformats.org/officeDocument/2006/bibliography" xmlns="http://schemas.openxmlformats.org/officeDocument/2006/bibliography" SelectedStyle="\IEEE2006OfficeOnline.xsl" StyleName="IEEE" Version="2006">
   <b:Source>
     <b:Tag>Gup20</b:Tag>
@@ -16305,25 +14266,19 @@
 </b:Sources>
 </file>
 
-<file path=customXml/item2.xml><?xml version="1.0" encoding="utf-8"?>
-<go:gDocsCustomXmlDataStorage xmlns:go="http://customooxmlschemas.google.com/" xmlns:r="http://schemas.openxmlformats.org/officeDocument/2006/relationships" uri="GoogleDocsCustomDataVersion2">
-  <go:docsCustomData xmlns:go="http://customooxmlschemas.google.com/" roundtripDataSignature="AMtx7milVRu+YhMC41H8VhEjFJMfWbrykg==">CgMxLjA4AHIhMUFqMXZTWFRrZWlKemFfNVpINXpBSnF4YkY3N3JMclp6</go:docsCustomData>
-</go:gDocsCustomXmlDataStorage>
-</file>
-
 <file path=customXml/itemProps1.xml><?xml version="1.0" encoding="utf-8"?>
-<ds:datastoreItem xmlns:ds="http://schemas.openxmlformats.org/officeDocument/2006/customXml" ds:itemID="{7589EA72-08EA-45AC-B1B2-C53BBB56C034}">
-  <ds:schemaRefs>
-    <ds:schemaRef ds:uri="http://schemas.openxmlformats.org/officeDocument/2006/bibliography"/>
-  </ds:schemaRefs>
-</ds:datastoreItem>
-</file>
-
-<file path=customXml/itemProps2.xml><?xml version="1.0" encoding="utf-8"?>
 <ds:datastoreItem xmlns:ds="http://schemas.openxmlformats.org/officeDocument/2006/customXml" ds:itemID="{11111111-1234-1234-1234-123412341234}">
   <ds:schemaRefs>
     <ds:schemaRef ds:uri="http://customooxmlschemas.google.com/"/>
     <ds:schemaRef ds:uri="http://schemas.openxmlformats.org/officeDocument/2006/relationships"/>
   </ds:schemaRefs>
 </ds:datastoreItem>
+</file>
+
+<file path=customXml/itemProps2.xml><?xml version="1.0" encoding="utf-8"?>
+<ds:datastoreItem xmlns:ds="http://schemas.openxmlformats.org/officeDocument/2006/customXml" ds:itemID="{7589EA72-08EA-45AC-B1B2-C53BBB56C034}">
+  <ds:schemaRefs>
+    <ds:schemaRef ds:uri="http://schemas.openxmlformats.org/officeDocument/2006/bibliography"/>
+  </ds:schemaRefs>
+</ds:datastoreItem>
 </file>
</xml_diff>